<commit_message>
Ragdoll code for tests
BP_Boris now has code to activate ragdoll by pressing "X"
</commit_message>
<xml_diff>
--- a/Design Document.docx
+++ b/Design Document.docx
@@ -6586,6 +6586,51 @@
       <w:pPr>
         <w:pStyle w:val="a7"/>
         <w:numPr>
+          <w:ilvl w:val="1"/>
+          <w:numId w:val="2"/>
+        </w:numPr>
+        <w:spacing w:line="240" w:lineRule="auto"/>
+        <w:rPr>
+          <w:rFonts w:ascii="Candara" w:hAnsi="Candara"/>
+          <w:sz w:val="28"/>
+          <w:szCs w:val="28"/>
+          <w:lang w:val="en-US"/>
+        </w:rPr>
+      </w:pPr>
+      <w:r>
+        <w:rPr>
+          <w:rFonts w:ascii="Candara" w:hAnsi="Candara"/>
+          <w:sz w:val="28"/>
+          <w:szCs w:val="28"/>
+          <w:lang w:val="en-US"/>
+        </w:rPr>
+        <w:t>Stand up</w:t>
+      </w:r>
+      <w:r>
+        <w:rPr>
+          <w:rFonts w:ascii="Candara" w:hAnsi="Candara"/>
+          <w:sz w:val="28"/>
+          <w:szCs w:val="28"/>
+          <w:lang w:val="en-US"/>
+        </w:rPr>
+        <w:t xml:space="preserve"> from </w:t>
+      </w:r>
+      <w:r>
+        <w:rPr>
+          <w:rFonts w:ascii="Candara" w:hAnsi="Candara"/>
+          <w:sz w:val="28"/>
+          <w:szCs w:val="28"/>
+          <w:lang w:val="en-US"/>
+        </w:rPr>
+        <w:t>ragdoll</w:t>
+      </w:r>
+      <w:bookmarkStart w:id="1" w:name="_GoBack"/>
+      <w:bookmarkEnd w:id="1"/>
+    </w:p>
+    <w:p>
+      <w:pPr>
+        <w:pStyle w:val="a7"/>
+        <w:numPr>
           <w:ilvl w:val="0"/>
           <w:numId w:val="2"/>
         </w:numPr>
@@ -6676,8 +6721,6 @@
         </w:rPr>
         <w:t>(walking)</w:t>
       </w:r>
-      <w:bookmarkStart w:id="1" w:name="_GoBack"/>
-      <w:bookmarkEnd w:id="1"/>
     </w:p>
     <w:p>
       <w:pPr>
@@ -6956,6 +6999,7 @@
           <w:szCs w:val="28"/>
           <w:lang w:val="en-US"/>
         </w:rPr>
+        <w:lastRenderedPageBreak/>
         <w:t xml:space="preserve">Only </w:t>
       </w:r>
       <w:proofErr w:type="spellStart"/>
@@ -6996,7 +7040,6 @@
           <w:szCs w:val="28"/>
           <w:lang w:val="en-US"/>
         </w:rPr>
-        <w:lastRenderedPageBreak/>
         <w:t>Minimalistic menu</w:t>
       </w:r>
     </w:p>
@@ -8389,7 +8432,7 @@
 </file>
 
 <file path=customXml/itemProps1.xml><?xml version="1.0" encoding="utf-8"?>
-<ds:datastoreItem xmlns:ds="http://schemas.openxmlformats.org/officeDocument/2006/customXml" ds:itemID="{9D023F4F-6061-41A0-A184-FA5B702B4B1D}">
+<ds:datastoreItem xmlns:ds="http://schemas.openxmlformats.org/officeDocument/2006/customXml" ds:itemID="{ADF9DC7A-DB18-49A2-91E0-F56609F23B40}">
   <ds:schemaRefs>
     <ds:schemaRef ds:uri="http://schemas.openxmlformats.org/officeDocument/2006/bibliography"/>
   </ds:schemaRefs>

</xml_diff>

<commit_message>
Grabbed object clipping fix
Grabbed object's bottom collision is still buggy, but at least grabbed object doesn't clip through other objects anymore
</commit_message>
<xml_diff>
--- a/Design Document.docx
+++ b/Design Document.docx
@@ -7016,6 +7016,33 @@
     </w:p>
     <w:p>
       <w:pPr>
+        <w:pStyle w:val="a7"/>
+        <w:numPr>
+          <w:ilvl w:val="1"/>
+          <w:numId w:val="2"/>
+        </w:numPr>
+        <w:spacing w:line="240" w:lineRule="auto"/>
+        <w:rPr>
+          <w:rFonts w:ascii="Candara" w:hAnsi="Candara"/>
+          <w:sz w:val="28"/>
+          <w:szCs w:val="28"/>
+          <w:lang w:val="en-US"/>
+        </w:rPr>
+      </w:pPr>
+      <w:r>
+        <w:rPr>
+          <w:rFonts w:ascii="Candara" w:hAnsi="Candara"/>
+          <w:sz w:val="28"/>
+          <w:szCs w:val="28"/>
+          <w:lang w:val="en-US"/>
+        </w:rPr>
+        <w:t>Attack player</w:t>
+      </w:r>
+      <w:bookmarkStart w:id="1" w:name="_GoBack"/>
+      <w:bookmarkEnd w:id="1"/>
+    </w:p>
+    <w:p>
+      <w:pPr>
         <w:spacing w:line="240" w:lineRule="auto"/>
         <w:rPr>
           <w:rFonts w:ascii="Candara" w:hAnsi="Candara"/>
@@ -7186,6 +7213,7 @@
           <w:szCs w:val="28"/>
           <w:lang w:val="en-US"/>
         </w:rPr>
+        <w:lastRenderedPageBreak/>
         <w:t>VFX</w:t>
       </w:r>
     </w:p>
@@ -7207,7 +7235,6 @@
           <w:szCs w:val="28"/>
           <w:lang w:val="en-US"/>
         </w:rPr>
-        <w:lastRenderedPageBreak/>
         <w:t>Minimal</w:t>
       </w:r>
       <w:r>
@@ -7219,8 +7246,6 @@
         </w:rPr>
         <w:t>istic small particles</w:t>
       </w:r>
-      <w:bookmarkStart w:id="1" w:name="_GoBack"/>
-      <w:bookmarkEnd w:id="1"/>
     </w:p>
     <w:p>
       <w:pPr>
@@ -8710,7 +8735,7 @@
 </file>
 
 <file path=customXml/itemProps1.xml><?xml version="1.0" encoding="utf-8"?>
-<ds:datastoreItem xmlns:ds="http://schemas.openxmlformats.org/officeDocument/2006/customXml" ds:itemID="{66EF83C4-890B-42D2-9D54-E280A1BC3DF3}">
+<ds:datastoreItem xmlns:ds="http://schemas.openxmlformats.org/officeDocument/2006/customXml" ds:itemID="{E8E29AA5-3C84-4BC6-9C02-7A46C5F74A78}">
   <ds:schemaRefs>
     <ds:schemaRef ds:uri="http://schemas.openxmlformats.org/officeDocument/2006/bibliography"/>
   </ds:schemaRefs>

</xml_diff>

<commit_message>
All the rest traps iteration
- Banana peel, Lifebouy and Pie traps are now functional
- Small adjustments of code and des doc
</commit_message>
<xml_diff>
--- a/Design Document.docx
+++ b/Design Document.docx
@@ -2529,7 +2529,27 @@
           <w:szCs w:val="28"/>
           <w:lang w:val="en-US"/>
         </w:rPr>
-        <w:t>screen) for a while</w:t>
+        <w:t>screen)</w:t>
+      </w:r>
+      <w:r>
+        <w:rPr>
+          <w:rFonts w:ascii="Candara" w:hAnsi="Candara"/>
+          <w:sz w:val="28"/>
+          <w:szCs w:val="28"/>
+          <w:lang w:val="en-US"/>
+        </w:rPr>
+        <w:t xml:space="preserve"> and move speed</w:t>
+      </w:r>
+      <w:bookmarkStart w:id="1" w:name="_GoBack"/>
+      <w:bookmarkEnd w:id="1"/>
+      <w:r>
+        <w:rPr>
+          <w:rFonts w:ascii="Candara" w:hAnsi="Candara"/>
+          <w:sz w:val="28"/>
+          <w:szCs w:val="28"/>
+          <w:lang w:val="en-US"/>
+        </w:rPr>
+        <w:t xml:space="preserve"> for a while</w:t>
       </w:r>
     </w:p>
     <w:p>
@@ -5148,8 +5168,6 @@
         <w:lastRenderedPageBreak/>
         <w:t xml:space="preserve">People seem to get used to </w:t>
       </w:r>
-      <w:bookmarkStart w:id="1" w:name="_GoBack"/>
-      <w:bookmarkEnd w:id="1"/>
       <w:r>
         <w:rPr>
           <w:rFonts w:ascii="Candara" w:hAnsi="Candara"/>
@@ -8808,7 +8826,7 @@
 </file>
 
 <file path=customXml/itemProps1.xml><?xml version="1.0" encoding="utf-8"?>
-<ds:datastoreItem xmlns:ds="http://schemas.openxmlformats.org/officeDocument/2006/customXml" ds:itemID="{19FDED85-5869-4900-AE86-8705D4ED6BC3}">
+<ds:datastoreItem xmlns:ds="http://schemas.openxmlformats.org/officeDocument/2006/customXml" ds:itemID="{97018911-3401-4311-83D7-E47B257FD77A}">
   <ds:schemaRefs>
     <ds:schemaRef ds:uri="http://schemas.openxmlformats.org/officeDocument/2006/bibliography"/>
   </ds:schemaRefs>

</xml_diff>

<commit_message>
Lots of small changes
- Code cleanup
- BP_Boris: Interaction and grabbing logic improved
- BP_Door now opens on all existing buttons pressed
- BP_Collectible: basic logic for future "coins" iteration added
- BP_WallJumpLedge created. Now player can make a double-jump while overlapping it
- BP_HidingSpot was just created
- Added tag "Small" for BP_SmallObject (and so for children)
</commit_message>
<xml_diff>
--- a/Design Document.docx
+++ b/Design Document.docx
@@ -845,8 +845,10 @@
           <w:szCs w:val="28"/>
           <w:lang w:val="en-US"/>
         </w:rPr>
-        <w:t>Functional</w:t>
-      </w:r>
+        <w:t>Additional</w:t>
+      </w:r>
+      <w:bookmarkStart w:id="1" w:name="_GoBack"/>
+      <w:bookmarkEnd w:id="1"/>
       <w:r>
         <w:rPr>
           <w:rFonts w:ascii="Candara" w:hAnsi="Candara"/>
@@ -1842,16 +1844,142 @@
           <w:szCs w:val="28"/>
           <w:lang w:val="en-US"/>
         </w:rPr>
-        <w:t xml:space="preserve"> – stepping on it or putting small objects on it will open a door</w:t>
-      </w:r>
-      <w:r>
-        <w:rPr>
-          <w:rFonts w:ascii="Candara" w:hAnsi="Candara"/>
-          <w:sz w:val="28"/>
-          <w:szCs w:val="28"/>
-          <w:lang w:val="en-US"/>
-        </w:rPr>
-        <w:t xml:space="preserve"> or make the reduced in size door regular sized (from Act 4, part 2 some doors will be reduced in size. There’re 2 buttons on the level to solve the puzzle)</w:t>
+        <w:t xml:space="preserve"> – step or put</w:t>
+      </w:r>
+      <w:r>
+        <w:rPr>
+          <w:rFonts w:ascii="Candara" w:hAnsi="Candara"/>
+          <w:sz w:val="28"/>
+          <w:szCs w:val="28"/>
+          <w:lang w:val="en-US"/>
+        </w:rPr>
+        <w:t xml:space="preserve"> a</w:t>
+      </w:r>
+      <w:r>
+        <w:rPr>
+          <w:rFonts w:ascii="Candara" w:hAnsi="Candara"/>
+          <w:sz w:val="28"/>
+          <w:szCs w:val="28"/>
+          <w:lang w:val="en-US"/>
+        </w:rPr>
+        <w:t xml:space="preserve"> small object</w:t>
+      </w:r>
+      <w:r>
+        <w:rPr>
+          <w:rFonts w:ascii="Candara" w:hAnsi="Candara"/>
+          <w:sz w:val="28"/>
+          <w:szCs w:val="28"/>
+          <w:lang w:val="en-US"/>
+        </w:rPr>
+        <w:t xml:space="preserve"> </w:t>
+      </w:r>
+      <w:r>
+        <w:rPr>
+          <w:rFonts w:ascii="Candara" w:hAnsi="Candara"/>
+          <w:sz w:val="28"/>
+          <w:szCs w:val="28"/>
+          <w:lang w:val="en-US"/>
+        </w:rPr>
+        <w:t xml:space="preserve">on </w:t>
+      </w:r>
+      <w:r>
+        <w:rPr>
+          <w:rFonts w:ascii="Candara" w:hAnsi="Candara"/>
+          <w:sz w:val="28"/>
+          <w:szCs w:val="28"/>
+          <w:lang w:val="en-US"/>
+        </w:rPr>
+        <w:t>the button</w:t>
+      </w:r>
+      <w:r>
+        <w:rPr>
+          <w:rFonts w:ascii="Candara" w:hAnsi="Candara"/>
+          <w:sz w:val="28"/>
+          <w:szCs w:val="28"/>
+          <w:lang w:val="en-US"/>
+        </w:rPr>
+        <w:t xml:space="preserve"> </w:t>
+      </w:r>
+      <w:r>
+        <w:rPr>
+          <w:rFonts w:ascii="Candara" w:hAnsi="Candara"/>
+          <w:sz w:val="28"/>
+          <w:szCs w:val="28"/>
+          <w:lang w:val="en-US"/>
+        </w:rPr>
+        <w:t>to</w:t>
+      </w:r>
+      <w:r>
+        <w:rPr>
+          <w:rFonts w:ascii="Candara" w:hAnsi="Candara"/>
+          <w:sz w:val="28"/>
+          <w:szCs w:val="28"/>
+          <w:lang w:val="en-US"/>
+        </w:rPr>
+        <w:t xml:space="preserve"> activate </w:t>
+      </w:r>
+      <w:r>
+        <w:rPr>
+          <w:rFonts w:ascii="Candara" w:hAnsi="Candara"/>
+          <w:sz w:val="28"/>
+          <w:szCs w:val="28"/>
+          <w:lang w:val="en-US"/>
+        </w:rPr>
+        <w:t>it</w:t>
+      </w:r>
+      <w:r>
+        <w:rPr>
+          <w:rFonts w:ascii="Candara" w:hAnsi="Candara"/>
+          <w:sz w:val="28"/>
+          <w:szCs w:val="28"/>
+          <w:lang w:val="en-US"/>
+        </w:rPr>
+        <w:t xml:space="preserve">. If all the buttons on </w:t>
+      </w:r>
+      <w:r>
+        <w:rPr>
+          <w:rFonts w:ascii="Candara" w:hAnsi="Candara"/>
+          <w:sz w:val="28"/>
+          <w:szCs w:val="28"/>
+          <w:lang w:val="en-US"/>
+        </w:rPr>
+        <w:t>the</w:t>
+      </w:r>
+      <w:r>
+        <w:rPr>
+          <w:rFonts w:ascii="Candara" w:hAnsi="Candara"/>
+          <w:sz w:val="28"/>
+          <w:szCs w:val="28"/>
+          <w:lang w:val="en-US"/>
+        </w:rPr>
+        <w:t xml:space="preserve"> level are activated, it will open the door</w:t>
+      </w:r>
+      <w:r>
+        <w:rPr>
+          <w:rFonts w:ascii="Candara" w:hAnsi="Candara"/>
+          <w:sz w:val="28"/>
+          <w:szCs w:val="28"/>
+          <w:lang w:val="en-US"/>
+        </w:rPr>
+        <w:t xml:space="preserve"> leading to</w:t>
+      </w:r>
+      <w:r>
+        <w:rPr>
+          <w:rFonts w:ascii="Candara" w:hAnsi="Candara"/>
+          <w:sz w:val="28"/>
+          <w:szCs w:val="28"/>
+          <w:lang w:val="en-US"/>
+        </w:rPr>
+        <w:t xml:space="preserve"> the</w:t>
+      </w:r>
+      <w:r>
+        <w:rPr>
+          <w:rFonts w:ascii="Candara" w:hAnsi="Candara"/>
+          <w:sz w:val="28"/>
+          <w:szCs w:val="28"/>
+          <w:lang w:val="en-US"/>
+        </w:rPr>
+        <w:t xml:space="preserve"> next level</w:t>
       </w:r>
     </w:p>
     <w:p>
@@ -2184,7 +2312,16 @@
           <w:szCs w:val="28"/>
           <w:lang w:val="en-US"/>
         </w:rPr>
-        <w:t xml:space="preserve"> – things that can “catch”</w:t>
+        <w:t xml:space="preserve"> – </w:t>
+      </w:r>
+      <w:r>
+        <w:rPr>
+          <w:rFonts w:ascii="Candara" w:hAnsi="Candara"/>
+          <w:sz w:val="28"/>
+          <w:szCs w:val="28"/>
+          <w:lang w:val="en-US"/>
+        </w:rPr>
+        <w:t>being triggered by</w:t>
       </w:r>
       <w:r>
         <w:rPr>
@@ -2222,17 +2359,24 @@
         </w:rPr>
         <w:t>enemies</w:t>
       </w:r>
-    </w:p>
-    <w:p>
-      <w:pPr>
-        <w:jc w:val="center"/>
-        <w:rPr>
-          <w:rFonts w:ascii="Candara" w:hAnsi="Candara"/>
-          <w:sz w:val="28"/>
-          <w:szCs w:val="28"/>
-          <w:lang w:val="en-US"/>
-        </w:rPr>
-      </w:pPr>
+      <w:r>
+        <w:rPr>
+          <w:rFonts w:ascii="Candara" w:hAnsi="Candara"/>
+          <w:sz w:val="28"/>
+          <w:szCs w:val="28"/>
+          <w:lang w:val="en-US"/>
+        </w:rPr>
+        <w:t>, traps can “catch” them</w:t>
+      </w:r>
+      <w:r>
+        <w:rPr>
+          <w:rFonts w:ascii="Candara" w:hAnsi="Candara"/>
+          <w:sz w:val="28"/>
+          <w:szCs w:val="28"/>
+          <w:lang w:val="en-US"/>
+        </w:rPr>
+        <w:br/>
+      </w:r>
       <w:r>
         <w:rPr>
           <w:rFonts w:ascii="Candara" w:hAnsi="Candara"/>
@@ -2292,670 +2436,6 @@
     </w:p>
     <w:p>
       <w:pPr>
-        <w:pStyle w:val="a8"/>
-        <w:rPr>
-          <w:rFonts w:ascii="Candara" w:hAnsi="Candara"/>
-          <w:sz w:val="28"/>
-          <w:szCs w:val="28"/>
-          <w:lang w:val="en-US"/>
-        </w:rPr>
-      </w:pPr>
-      <w:r>
-        <w:rPr>
-          <w:rFonts w:ascii="Candara" w:hAnsi="Candara"/>
-          <w:sz w:val="28"/>
-          <w:szCs w:val="28"/>
-          <w:lang w:val="en-US"/>
-        </w:rPr>
-        <w:t>Traps types:</w:t>
-      </w:r>
-    </w:p>
-    <w:p>
-      <w:pPr>
-        <w:spacing w:line="240" w:lineRule="auto"/>
-        <w:jc w:val="center"/>
-        <w:rPr>
-          <w:rFonts w:ascii="Candara" w:hAnsi="Candara"/>
-          <w:sz w:val="28"/>
-          <w:szCs w:val="28"/>
-          <w:lang w:val="en-US"/>
-        </w:rPr>
-      </w:pPr>
-      <w:r>
-        <w:rPr>
-          <w:rFonts w:ascii="Candara" w:hAnsi="Candara"/>
-          <w:sz w:val="28"/>
-          <w:szCs w:val="28"/>
-          <w:lang w:val="en-US"/>
-        </w:rPr>
-        <w:t>Small glass balls</w:t>
-      </w:r>
-      <w:r>
-        <w:rPr>
-          <w:rFonts w:ascii="Candara" w:hAnsi="Candara"/>
-          <w:sz w:val="28"/>
-          <w:szCs w:val="28"/>
-          <w:lang w:val="en-US"/>
-        </w:rPr>
-        <w:t xml:space="preserve"> - restricts movement for a while (character becomes ragdoll)</w:t>
-      </w:r>
-    </w:p>
-    <w:p>
-      <w:pPr>
-        <w:spacing w:line="240" w:lineRule="auto"/>
-        <w:jc w:val="center"/>
-        <w:rPr>
-          <w:rFonts w:ascii="Candara" w:hAnsi="Candara"/>
-          <w:sz w:val="28"/>
-          <w:szCs w:val="28"/>
-          <w:lang w:val="en-US"/>
-        </w:rPr>
-      </w:pPr>
-      <w:r>
-        <w:rPr>
-          <w:rFonts w:ascii="Candara" w:hAnsi="Candara"/>
-          <w:sz w:val="28"/>
-          <w:szCs w:val="28"/>
-          <w:lang w:val="en-US"/>
-        </w:rPr>
-        <w:t xml:space="preserve">Launch pad – sends you in air (ragdoll), attracting enemies from nearby </w:t>
-      </w:r>
-    </w:p>
-    <w:p>
-      <w:pPr>
-        <w:spacing w:line="240" w:lineRule="auto"/>
-        <w:jc w:val="center"/>
-        <w:rPr>
-          <w:rFonts w:ascii="Candara" w:hAnsi="Candara"/>
-          <w:sz w:val="28"/>
-          <w:szCs w:val="28"/>
-          <w:lang w:val="en-US"/>
-        </w:rPr>
-      </w:pPr>
-      <w:r>
-        <w:rPr>
-          <w:rFonts w:ascii="Candara" w:hAnsi="Candara"/>
-          <w:sz w:val="28"/>
-          <w:szCs w:val="28"/>
-          <w:lang w:val="en-US"/>
-        </w:rPr>
-        <w:t xml:space="preserve">Banana peel – slide forward </w:t>
-      </w:r>
-      <w:proofErr w:type="spellStart"/>
-      <w:r>
-        <w:rPr>
-          <w:rFonts w:ascii="Candara" w:hAnsi="Candara"/>
-          <w:sz w:val="28"/>
-          <w:szCs w:val="28"/>
-          <w:lang w:val="en-US"/>
-        </w:rPr>
-        <w:t>anim</w:t>
-      </w:r>
-      <w:proofErr w:type="spellEnd"/>
-      <w:r>
-        <w:rPr>
-          <w:rFonts w:ascii="Candara" w:hAnsi="Candara"/>
-          <w:sz w:val="28"/>
-          <w:szCs w:val="28"/>
-          <w:lang w:val="en-US"/>
-        </w:rPr>
-        <w:t xml:space="preserve"> restricting control, </w:t>
-      </w:r>
-      <w:proofErr w:type="gramStart"/>
-      <w:r>
-        <w:rPr>
-          <w:rFonts w:ascii="Candara" w:hAnsi="Candara"/>
-          <w:sz w:val="28"/>
-          <w:szCs w:val="28"/>
-          <w:lang w:val="en-US"/>
-        </w:rPr>
-        <w:t>than</w:t>
-      </w:r>
-      <w:proofErr w:type="gramEnd"/>
-      <w:r>
-        <w:rPr>
-          <w:rFonts w:ascii="Candara" w:hAnsi="Candara"/>
-          <w:sz w:val="28"/>
-          <w:szCs w:val="28"/>
-          <w:lang w:val="en-US"/>
-        </w:rPr>
-        <w:t xml:space="preserve"> fall as a ragdoll</w:t>
-      </w:r>
-    </w:p>
-    <w:p>
-      <w:pPr>
-        <w:spacing w:line="240" w:lineRule="auto"/>
-        <w:jc w:val="center"/>
-        <w:rPr>
-          <w:rFonts w:ascii="Candara" w:hAnsi="Candara"/>
-          <w:sz w:val="28"/>
-          <w:szCs w:val="28"/>
-          <w:lang w:val="en-US"/>
-        </w:rPr>
-      </w:pPr>
-      <w:proofErr w:type="spellStart"/>
-      <w:r>
-        <w:rPr>
-          <w:rFonts w:ascii="Candara" w:hAnsi="Candara"/>
-          <w:sz w:val="28"/>
-          <w:szCs w:val="28"/>
-          <w:lang w:val="en-US"/>
-        </w:rPr>
-        <w:lastRenderedPageBreak/>
-        <w:t>Lifebouy</w:t>
-      </w:r>
-      <w:proofErr w:type="spellEnd"/>
-      <w:r>
-        <w:rPr>
-          <w:rFonts w:ascii="Candara" w:hAnsi="Candara"/>
-          <w:sz w:val="28"/>
-          <w:szCs w:val="28"/>
-          <w:lang w:val="en-US"/>
-        </w:rPr>
-        <w:t xml:space="preserve"> – falls down on body around belt, restricts jump</w:t>
-      </w:r>
-      <w:r>
-        <w:rPr>
-          <w:rFonts w:ascii="Candara" w:hAnsi="Candara"/>
-          <w:sz w:val="28"/>
-          <w:szCs w:val="28"/>
-          <w:lang w:val="en-US"/>
-        </w:rPr>
-        <w:t xml:space="preserve"> height and </w:t>
-      </w:r>
-      <w:proofErr w:type="gramStart"/>
-      <w:r>
-        <w:rPr>
-          <w:rFonts w:ascii="Candara" w:hAnsi="Candara"/>
-          <w:sz w:val="28"/>
-          <w:szCs w:val="28"/>
-          <w:lang w:val="en-US"/>
-        </w:rPr>
-        <w:t xml:space="preserve">grabbing </w:t>
-      </w:r>
-      <w:r>
-        <w:rPr>
-          <w:rFonts w:ascii="Candara" w:hAnsi="Candara"/>
-          <w:sz w:val="28"/>
-          <w:szCs w:val="28"/>
-          <w:lang w:val="en-US"/>
-        </w:rPr>
-        <w:t xml:space="preserve"> for</w:t>
-      </w:r>
-      <w:proofErr w:type="gramEnd"/>
-      <w:r>
-        <w:rPr>
-          <w:rFonts w:ascii="Candara" w:hAnsi="Candara"/>
-          <w:sz w:val="28"/>
-          <w:szCs w:val="28"/>
-          <w:lang w:val="en-US"/>
-        </w:rPr>
-        <w:t xml:space="preserve"> a while, makes walk animation without arms moves</w:t>
-      </w:r>
-    </w:p>
-    <w:p>
-      <w:pPr>
-        <w:spacing w:line="240" w:lineRule="auto"/>
-        <w:jc w:val="center"/>
-        <w:rPr>
-          <w:rFonts w:ascii="Candara" w:hAnsi="Candara"/>
-          <w:sz w:val="28"/>
-          <w:szCs w:val="28"/>
-          <w:lang w:val="en-US"/>
-        </w:rPr>
-      </w:pPr>
-      <w:r>
-        <w:rPr>
-          <w:rFonts w:ascii="Candara" w:hAnsi="Candara"/>
-          <w:sz w:val="28"/>
-          <w:szCs w:val="28"/>
-          <w:lang w:val="en-US"/>
-        </w:rPr>
-        <w:t xml:space="preserve">Pie in the face – a pie is launched in character’s face, making it fall as ragdoll, restricts view with pie pieces (on </w:t>
-      </w:r>
-      <w:r>
-        <w:rPr>
-          <w:rFonts w:ascii="Candara" w:hAnsi="Candara"/>
-          <w:sz w:val="28"/>
-          <w:szCs w:val="28"/>
-          <w:lang w:val="en-US"/>
-        </w:rPr>
-        <w:t xml:space="preserve">the </w:t>
-      </w:r>
-      <w:r>
-        <w:rPr>
-          <w:rFonts w:ascii="Candara" w:hAnsi="Candara"/>
-          <w:sz w:val="28"/>
-          <w:szCs w:val="28"/>
-          <w:lang w:val="en-US"/>
-        </w:rPr>
-        <w:t>screen)</w:t>
-      </w:r>
-      <w:r>
-        <w:rPr>
-          <w:rFonts w:ascii="Candara" w:hAnsi="Candara"/>
-          <w:sz w:val="28"/>
-          <w:szCs w:val="28"/>
-          <w:lang w:val="en-US"/>
-        </w:rPr>
-        <w:t xml:space="preserve"> and move speed</w:t>
-      </w:r>
-      <w:bookmarkStart w:id="1" w:name="_GoBack"/>
-      <w:bookmarkEnd w:id="1"/>
-      <w:r>
-        <w:rPr>
-          <w:rFonts w:ascii="Candara" w:hAnsi="Candara"/>
-          <w:sz w:val="28"/>
-          <w:szCs w:val="28"/>
-          <w:lang w:val="en-US"/>
-        </w:rPr>
-        <w:t xml:space="preserve"> for a while</w:t>
-      </w:r>
-    </w:p>
-    <w:p>
-      <w:pPr>
-        <w:spacing w:line="240" w:lineRule="auto"/>
-        <w:jc w:val="center"/>
-        <w:rPr>
-          <w:rFonts w:ascii="Candara" w:hAnsi="Candara"/>
-          <w:sz w:val="28"/>
-          <w:szCs w:val="28"/>
-          <w:lang w:val="en-US"/>
-        </w:rPr>
-      </w:pPr>
-    </w:p>
-    <w:p>
-      <w:pPr>
-        <w:pStyle w:val="a8"/>
-        <w:rPr>
-          <w:rFonts w:ascii="Candara" w:hAnsi="Candara"/>
-          <w:sz w:val="28"/>
-          <w:szCs w:val="28"/>
-          <w:lang w:val="en-US"/>
-        </w:rPr>
-      </w:pPr>
-      <w:r>
-        <w:rPr>
-          <w:rFonts w:ascii="Candara" w:hAnsi="Candara"/>
-          <w:sz w:val="28"/>
-          <w:szCs w:val="28"/>
-          <w:lang w:val="en-US"/>
-        </w:rPr>
-        <w:t>Obstacle</w:t>
-      </w:r>
-      <w:r>
-        <w:rPr>
-          <w:rFonts w:ascii="Candara" w:hAnsi="Candara"/>
-          <w:sz w:val="28"/>
-          <w:szCs w:val="28"/>
-          <w:lang w:val="en-US"/>
-        </w:rPr>
-        <w:t>s types</w:t>
-      </w:r>
-      <w:r>
-        <w:rPr>
-          <w:rFonts w:ascii="Candara" w:hAnsi="Candara"/>
-          <w:sz w:val="28"/>
-          <w:szCs w:val="28"/>
-          <w:lang w:val="en-US"/>
-        </w:rPr>
-        <w:t xml:space="preserve"> – their role in geometry</w:t>
-      </w:r>
-      <w:r>
-        <w:rPr>
-          <w:rFonts w:ascii="Candara" w:hAnsi="Candara"/>
-          <w:sz w:val="28"/>
-          <w:szCs w:val="28"/>
-          <w:lang w:val="en-US"/>
-        </w:rPr>
-        <w:t>:</w:t>
-      </w:r>
-    </w:p>
-    <w:p>
-      <w:pPr>
-        <w:spacing w:line="240" w:lineRule="auto"/>
-        <w:jc w:val="center"/>
-        <w:rPr>
-          <w:rFonts w:ascii="Candara" w:hAnsi="Candara"/>
-          <w:sz w:val="28"/>
-          <w:szCs w:val="28"/>
-          <w:lang w:val="en-US"/>
-        </w:rPr>
-      </w:pPr>
-      <w:r>
-        <w:rPr>
-          <w:rFonts w:ascii="Candara" w:hAnsi="Candara"/>
-          <w:sz w:val="28"/>
-          <w:szCs w:val="28"/>
-          <w:lang w:val="en-US"/>
-        </w:rPr>
-        <w:t xml:space="preserve">Small – jump over / grab and use </w:t>
-      </w:r>
-      <w:r>
-        <w:rPr>
-          <w:rFonts w:ascii="Candara" w:hAnsi="Candara"/>
-          <w:sz w:val="28"/>
-          <w:szCs w:val="28"/>
-          <w:lang w:val="en-US"/>
-        </w:rPr>
-        <w:t>as support</w:t>
-      </w:r>
-    </w:p>
-    <w:p>
-      <w:pPr>
-        <w:spacing w:line="240" w:lineRule="auto"/>
-        <w:jc w:val="center"/>
-        <w:rPr>
-          <w:rFonts w:ascii="Candara" w:hAnsi="Candara"/>
-          <w:sz w:val="28"/>
-          <w:szCs w:val="28"/>
-          <w:lang w:val="en-US"/>
-        </w:rPr>
-      </w:pPr>
-      <w:r>
-        <w:rPr>
-          <w:rFonts w:ascii="Candara" w:hAnsi="Candara"/>
-          <w:sz w:val="28"/>
-          <w:szCs w:val="28"/>
-          <w:lang w:val="en-US"/>
-        </w:rPr>
-        <w:t>Pit – jump over</w:t>
-      </w:r>
-    </w:p>
-    <w:p>
-      <w:pPr>
-        <w:spacing w:line="240" w:lineRule="auto"/>
-        <w:jc w:val="center"/>
-        <w:rPr>
-          <w:rFonts w:ascii="Candara" w:hAnsi="Candara"/>
-          <w:sz w:val="28"/>
-          <w:szCs w:val="28"/>
-          <w:lang w:val="en-US"/>
-        </w:rPr>
-      </w:pPr>
-      <w:r>
-        <w:rPr>
-          <w:rFonts w:ascii="Candara" w:hAnsi="Candara"/>
-          <w:sz w:val="28"/>
-          <w:szCs w:val="28"/>
-          <w:lang w:val="en-US"/>
-        </w:rPr>
-        <w:t>Medium – put small next to and jump over / climb</w:t>
-      </w:r>
-    </w:p>
-    <w:p>
-      <w:pPr>
-        <w:spacing w:line="240" w:lineRule="auto"/>
-        <w:jc w:val="center"/>
-        <w:rPr>
-          <w:rFonts w:ascii="Candara" w:hAnsi="Candara"/>
-          <w:sz w:val="28"/>
-          <w:szCs w:val="28"/>
-          <w:lang w:val="en-US"/>
-        </w:rPr>
-      </w:pPr>
-      <w:r>
-        <w:rPr>
-          <w:rFonts w:ascii="Candara" w:hAnsi="Candara"/>
-          <w:sz w:val="28"/>
-          <w:szCs w:val="28"/>
-          <w:lang w:val="en-US"/>
-        </w:rPr>
-        <w:t>Big – go around / wall jump</w:t>
-      </w:r>
-    </w:p>
-    <w:p>
-      <w:pPr>
-        <w:spacing w:line="240" w:lineRule="auto"/>
-        <w:jc w:val="center"/>
-        <w:rPr>
-          <w:rFonts w:ascii="Candara" w:hAnsi="Candara"/>
-          <w:sz w:val="28"/>
-          <w:szCs w:val="28"/>
-          <w:lang w:val="en-US"/>
-        </w:rPr>
-      </w:pPr>
-    </w:p>
-    <w:p>
-      <w:pPr>
-        <w:pStyle w:val="a8"/>
-        <w:rPr>
-          <w:rFonts w:ascii="Candara" w:hAnsi="Candara"/>
-          <w:sz w:val="28"/>
-          <w:szCs w:val="28"/>
-          <w:lang w:val="en-US"/>
-        </w:rPr>
-      </w:pPr>
-      <w:r>
-        <w:rPr>
-          <w:rFonts w:ascii="Candara" w:hAnsi="Candara"/>
-          <w:sz w:val="28"/>
-          <w:szCs w:val="28"/>
-          <w:lang w:val="en-US"/>
-        </w:rPr>
-        <w:t>AI:</w:t>
-      </w:r>
-    </w:p>
-    <w:p>
-      <w:pPr>
-        <w:jc w:val="center"/>
-        <w:rPr>
-          <w:rFonts w:ascii="Candara" w:hAnsi="Candara"/>
-          <w:sz w:val="28"/>
-          <w:szCs w:val="28"/>
-          <w:lang w:val="en-US"/>
-        </w:rPr>
-      </w:pPr>
-      <w:r>
-        <w:rPr>
-          <w:rFonts w:ascii="Candara" w:hAnsi="Candara"/>
-          <w:sz w:val="28"/>
-          <w:szCs w:val="28"/>
-          <w:lang w:val="en-US"/>
-        </w:rPr>
-        <w:t>Enemies have two states: patrolling and chasing</w:t>
-      </w:r>
-    </w:p>
-    <w:p>
-      <w:pPr>
-        <w:jc w:val="center"/>
-        <w:rPr>
-          <w:rFonts w:ascii="Candara" w:hAnsi="Candara"/>
-          <w:sz w:val="28"/>
-          <w:szCs w:val="28"/>
-          <w:lang w:val="en-US"/>
-        </w:rPr>
-      </w:pPr>
-      <w:r>
-        <w:rPr>
-          <w:rFonts w:ascii="Candara" w:hAnsi="Candara"/>
-          <w:sz w:val="28"/>
-          <w:szCs w:val="28"/>
-          <w:lang w:val="en-US"/>
-        </w:rPr>
-        <w:t xml:space="preserve">You can escape from enemies hiding </w:t>
-      </w:r>
-      <w:r>
-        <w:rPr>
-          <w:rFonts w:ascii="Candara" w:hAnsi="Candara"/>
-          <w:sz w:val="28"/>
-          <w:szCs w:val="28"/>
-          <w:lang w:val="en-US"/>
-        </w:rPr>
-        <w:t>in hiding spots</w:t>
-      </w:r>
-    </w:p>
-    <w:p>
-      <w:pPr>
-        <w:jc w:val="center"/>
-        <w:rPr>
-          <w:rFonts w:ascii="Candara" w:hAnsi="Candara"/>
-          <w:sz w:val="28"/>
-          <w:szCs w:val="28"/>
-          <w:lang w:val="en-US"/>
-        </w:rPr>
-      </w:pPr>
-      <w:r>
-        <w:rPr>
-          <w:rFonts w:ascii="Candara" w:hAnsi="Candara"/>
-          <w:sz w:val="28"/>
-          <w:szCs w:val="28"/>
-          <w:lang w:val="en-US"/>
-        </w:rPr>
-        <w:t xml:space="preserve">You can lead enemies to the traps to </w:t>
-      </w:r>
-      <w:r>
-        <w:rPr>
-          <w:rFonts w:ascii="Candara" w:hAnsi="Candara"/>
-          <w:sz w:val="28"/>
-          <w:szCs w:val="28"/>
-          <w:lang w:val="en-US"/>
-        </w:rPr>
-        <w:t xml:space="preserve">win </w:t>
-      </w:r>
-      <w:r>
-        <w:rPr>
-          <w:rFonts w:ascii="Candara" w:hAnsi="Candara"/>
-          <w:sz w:val="28"/>
-          <w:szCs w:val="28"/>
-          <w:lang w:val="en-US"/>
-        </w:rPr>
-        <w:t xml:space="preserve">a </w:t>
-      </w:r>
-      <w:r>
-        <w:rPr>
-          <w:rFonts w:ascii="Candara" w:hAnsi="Candara"/>
-          <w:sz w:val="28"/>
-          <w:szCs w:val="28"/>
-          <w:lang w:val="en-US"/>
-        </w:rPr>
-        <w:t>few seconds</w:t>
-      </w:r>
-    </w:p>
-    <w:p>
-      <w:pPr>
-        <w:spacing w:line="240" w:lineRule="auto"/>
-        <w:jc w:val="center"/>
-        <w:rPr>
-          <w:rFonts w:ascii="Candara" w:hAnsi="Candara"/>
-          <w:sz w:val="28"/>
-          <w:szCs w:val="28"/>
-          <w:lang w:val="en-US"/>
-        </w:rPr>
-      </w:pPr>
-    </w:p>
-    <w:p>
-      <w:pPr>
-        <w:pStyle w:val="a8"/>
-        <w:rPr>
-          <w:rFonts w:ascii="Candara" w:hAnsi="Candara"/>
-          <w:sz w:val="28"/>
-          <w:szCs w:val="28"/>
-          <w:lang w:val="en-US"/>
-        </w:rPr>
-      </w:pPr>
-      <w:r>
-        <w:rPr>
-          <w:rFonts w:ascii="Candara" w:hAnsi="Candara"/>
-          <w:sz w:val="28"/>
-          <w:szCs w:val="28"/>
-          <w:lang w:val="en-US"/>
-        </w:rPr>
-        <w:t>Extra abilities:</w:t>
-      </w:r>
-    </w:p>
-    <w:p>
-      <w:pPr>
-        <w:jc w:val="center"/>
-        <w:rPr>
-          <w:rFonts w:ascii="Candara" w:hAnsi="Candara"/>
-          <w:sz w:val="28"/>
-          <w:szCs w:val="28"/>
-          <w:lang w:val="en-US"/>
-        </w:rPr>
-      </w:pPr>
-      <w:r>
-        <w:rPr>
-          <w:rFonts w:ascii="Candara" w:hAnsi="Candara"/>
-          <w:sz w:val="28"/>
-          <w:szCs w:val="28"/>
-          <w:lang w:val="en-US"/>
-        </w:rPr>
-        <w:t>Sometimes to collect</w:t>
-      </w:r>
-      <w:r>
-        <w:rPr>
-          <w:rFonts w:ascii="Candara" w:hAnsi="Candara"/>
-          <w:sz w:val="28"/>
-          <w:szCs w:val="28"/>
-          <w:lang w:val="en-US"/>
-        </w:rPr>
-        <w:t xml:space="preserve"> “coins”, player has to perform tricks using extra abilities</w:t>
-      </w:r>
-      <w:r>
-        <w:rPr>
-          <w:rFonts w:ascii="Candara" w:hAnsi="Candara"/>
-          <w:sz w:val="28"/>
-          <w:szCs w:val="28"/>
-          <w:lang w:val="en-US"/>
-        </w:rPr>
-        <w:t>. They are also useful to overcome some obstacles and solve the puzzle or escape</w:t>
-      </w:r>
-      <w:r>
-        <w:rPr>
-          <w:rFonts w:ascii="Candara" w:hAnsi="Candara"/>
-          <w:sz w:val="28"/>
-          <w:szCs w:val="28"/>
-          <w:lang w:val="en-US"/>
-        </w:rPr>
-        <w:t xml:space="preserve"> from</w:t>
-      </w:r>
-      <w:r>
-        <w:rPr>
-          <w:rFonts w:ascii="Candara" w:hAnsi="Candara"/>
-          <w:sz w:val="28"/>
-          <w:szCs w:val="28"/>
-          <w:lang w:val="en-US"/>
-        </w:rPr>
-        <w:t xml:space="preserve"> the enemies.</w:t>
-      </w:r>
-    </w:p>
-    <w:p>
-      <w:pPr>
-        <w:spacing w:line="240" w:lineRule="auto"/>
-        <w:jc w:val="center"/>
-        <w:rPr>
-          <w:rFonts w:ascii="Candara" w:hAnsi="Candara"/>
-          <w:sz w:val="28"/>
-          <w:szCs w:val="28"/>
-          <w:lang w:val="en-US"/>
-        </w:rPr>
-      </w:pPr>
-    </w:p>
-    <w:p>
-      <w:pPr>
-        <w:spacing w:line="240" w:lineRule="auto"/>
-        <w:jc w:val="center"/>
-        <w:rPr>
-          <w:rFonts w:ascii="Candara" w:hAnsi="Candara"/>
-          <w:sz w:val="28"/>
-          <w:szCs w:val="28"/>
-          <w:lang w:val="en-US"/>
-        </w:rPr>
-      </w:pPr>
-      <w:r>
-        <w:rPr>
-          <w:rFonts w:ascii="Candara" w:hAnsi="Candara"/>
-          <w:sz w:val="28"/>
-          <w:szCs w:val="28"/>
-          <w:lang w:val="en-US"/>
-        </w:rPr>
-        <w:t>Abilities:</w:t>
-      </w:r>
-    </w:p>
-    <w:p>
-      <w:pPr>
-        <w:spacing w:line="240" w:lineRule="auto"/>
         <w:jc w:val="center"/>
         <w:rPr>
           <w:rFonts w:ascii="Candara" w:hAnsi="Candara"/>
@@ -2973,7 +2453,7 @@
           <w:szCs w:val="28"/>
           <w:lang w:val="en-US"/>
         </w:rPr>
-        <w:t>W</w:t>
+        <w:t>E</w:t>
       </w:r>
       <w:r>
         <w:rPr>
@@ -2984,92 +2464,8 @@
           <w:szCs w:val="28"/>
           <w:lang w:val="en-US"/>
         </w:rPr>
-        <w:t>all jump</w:t>
-      </w:r>
-      <w:r>
-        <w:rPr>
-          <w:rFonts w:ascii="Candara" w:hAnsi="Candara"/>
-          <w:sz w:val="28"/>
-          <w:szCs w:val="28"/>
-          <w:lang w:val="en-US"/>
-        </w:rPr>
-        <w:t xml:space="preserve">– </w:t>
-      </w:r>
-      <w:r>
-        <w:rPr>
-          <w:rFonts w:ascii="Candara" w:hAnsi="Candara"/>
-          <w:sz w:val="28"/>
-          <w:szCs w:val="28"/>
-          <w:lang w:val="en-US"/>
-        </w:rPr>
-        <w:t>appropriate</w:t>
-      </w:r>
-      <w:r>
-        <w:rPr>
-          <w:rFonts w:ascii="Candara" w:hAnsi="Candara"/>
-          <w:sz w:val="28"/>
-          <w:szCs w:val="28"/>
-          <w:lang w:val="en-US"/>
-        </w:rPr>
-        <w:t xml:space="preserve"> edge or object on the wall allow</w:t>
-      </w:r>
-      <w:r>
-        <w:rPr>
-          <w:rFonts w:ascii="Candara" w:hAnsi="Candara"/>
-          <w:sz w:val="28"/>
-          <w:szCs w:val="28"/>
-          <w:lang w:val="en-US"/>
-        </w:rPr>
-        <w:t>ing</w:t>
-      </w:r>
-      <w:r>
-        <w:rPr>
-          <w:rFonts w:ascii="Candara" w:hAnsi="Candara"/>
-          <w:sz w:val="28"/>
-          <w:szCs w:val="28"/>
-          <w:lang w:val="en-US"/>
-        </w:rPr>
-        <w:t xml:space="preserve"> player</w:t>
-      </w:r>
-      <w:r>
-        <w:rPr>
-          <w:rFonts w:ascii="Candara" w:hAnsi="Candara"/>
-          <w:sz w:val="28"/>
-          <w:szCs w:val="28"/>
-          <w:lang w:val="en-US"/>
-        </w:rPr>
-        <w:t xml:space="preserve"> to</w:t>
-      </w:r>
-      <w:r>
-        <w:rPr>
-          <w:rFonts w:ascii="Candara" w:hAnsi="Candara"/>
-          <w:sz w:val="28"/>
-          <w:szCs w:val="28"/>
-          <w:lang w:val="en-US"/>
-        </w:rPr>
-        <w:t xml:space="preserve"> bounce from it; to perform player has to collide the object and press </w:t>
-      </w:r>
-      <w:r>
-        <w:rPr>
-          <w:rFonts w:ascii="Candara" w:hAnsi="Candara"/>
-          <w:sz w:val="28"/>
-          <w:szCs w:val="28"/>
-          <w:lang w:val="en-US"/>
-        </w:rPr>
-        <w:t>jump button</w:t>
-      </w:r>
-    </w:p>
-    <w:p>
-      <w:pPr>
-        <w:spacing w:line="240" w:lineRule="auto"/>
-        <w:jc w:val="center"/>
-        <w:rPr>
-          <w:rFonts w:ascii="Candara" w:hAnsi="Candara"/>
-          <w:sz w:val="28"/>
-          <w:szCs w:val="28"/>
-          <w:lang w:val="en-US"/>
-        </w:rPr>
-      </w:pPr>
+        <w:t>xtra abilities</w:t>
+      </w:r>
       <w:r>
         <w:rPr>
           <w:rFonts w:ascii="Candara" w:hAnsi="Candara"/>
@@ -3079,8 +2475,34 @@
           <w:szCs w:val="28"/>
           <w:lang w:val="en-US"/>
         </w:rPr>
-        <w:lastRenderedPageBreak/>
-        <w:t>C</w:t>
+        <w:t xml:space="preserve"> </w:t>
+      </w:r>
+      <w:r>
+        <w:rPr>
+          <w:rFonts w:ascii="Candara" w:hAnsi="Candara"/>
+          <w:sz w:val="28"/>
+          <w:szCs w:val="28"/>
+          <w:lang w:val="en-US"/>
+        </w:rPr>
+        <w:t xml:space="preserve">– </w:t>
+      </w:r>
+      <w:r>
+        <w:rPr>
+          <w:rFonts w:ascii="Candara" w:hAnsi="Candara"/>
+          <w:sz w:val="28"/>
+          <w:szCs w:val="28"/>
+          <w:lang w:val="en-US"/>
+        </w:rPr>
+        <w:t>s</w:t>
+      </w:r>
+      <w:r>
+        <w:rPr>
+          <w:rFonts w:ascii="Candara" w:hAnsi="Candara"/>
+          <w:sz w:val="28"/>
+          <w:szCs w:val="28"/>
+          <w:lang w:val="en-US"/>
+        </w:rPr>
+        <w:t xml:space="preserve">ometimes to collect “coins”, player has to perform “tricks” using </w:t>
       </w:r>
       <w:r>
         <w:rPr>
@@ -3091,124 +2513,319 @@
           <w:szCs w:val="28"/>
           <w:lang w:val="en-US"/>
         </w:rPr>
-        <w:t>limbing</w:t>
-      </w:r>
-      <w:r>
-        <w:rPr>
-          <w:rFonts w:ascii="Candara" w:hAnsi="Candara"/>
-          <w:sz w:val="28"/>
-          <w:szCs w:val="28"/>
-          <w:lang w:val="en-US"/>
-        </w:rPr>
-        <w:t xml:space="preserve"> – </w:t>
-      </w:r>
-      <w:r>
-        <w:rPr>
-          <w:rFonts w:ascii="Candara" w:hAnsi="Candara"/>
-          <w:sz w:val="28"/>
-          <w:szCs w:val="28"/>
-          <w:lang w:val="en-US"/>
-        </w:rPr>
-        <w:t xml:space="preserve">something like railing </w:t>
-      </w:r>
-      <w:r>
-        <w:rPr>
-          <w:rFonts w:ascii="Candara" w:hAnsi="Candara"/>
-          <w:sz w:val="28"/>
-          <w:szCs w:val="28"/>
-          <w:lang w:val="en-US"/>
-        </w:rPr>
-        <w:t>over the</w:t>
-      </w:r>
-      <w:r>
-        <w:rPr>
-          <w:rFonts w:ascii="Candara" w:hAnsi="Candara"/>
-          <w:sz w:val="28"/>
-          <w:szCs w:val="28"/>
-          <w:lang w:val="en-US"/>
-        </w:rPr>
-        <w:t xml:space="preserve"> </w:t>
-      </w:r>
-      <w:r>
-        <w:rPr>
-          <w:rFonts w:ascii="Candara" w:hAnsi="Candara"/>
-          <w:sz w:val="28"/>
-          <w:szCs w:val="28"/>
-          <w:lang w:val="en-US"/>
-        </w:rPr>
-        <w:t>l</w:t>
-      </w:r>
-      <w:r>
-        <w:rPr>
-          <w:rFonts w:ascii="Candara" w:hAnsi="Candara"/>
-          <w:sz w:val="28"/>
-          <w:szCs w:val="28"/>
-          <w:lang w:val="en-US"/>
-        </w:rPr>
-        <w:t>edge</w:t>
-      </w:r>
-      <w:r>
-        <w:rPr>
-          <w:rFonts w:ascii="Candara" w:hAnsi="Candara"/>
-          <w:sz w:val="28"/>
-          <w:szCs w:val="28"/>
-          <w:lang w:val="en-US"/>
-        </w:rPr>
-        <w:t xml:space="preserve"> allow</w:t>
-      </w:r>
-      <w:r>
-        <w:rPr>
-          <w:rFonts w:ascii="Candara" w:hAnsi="Candara"/>
-          <w:sz w:val="28"/>
-          <w:szCs w:val="28"/>
-          <w:lang w:val="en-US"/>
-        </w:rPr>
-        <w:t>s</w:t>
-      </w:r>
-      <w:r>
-        <w:rPr>
-          <w:rFonts w:ascii="Candara" w:hAnsi="Candara"/>
-          <w:sz w:val="28"/>
-          <w:szCs w:val="28"/>
-          <w:lang w:val="en-US"/>
-        </w:rPr>
-        <w:t xml:space="preserve"> player</w:t>
-      </w:r>
-      <w:r>
-        <w:rPr>
-          <w:rFonts w:ascii="Candara" w:hAnsi="Candara"/>
-          <w:sz w:val="28"/>
-          <w:szCs w:val="28"/>
-          <w:lang w:val="en-US"/>
-        </w:rPr>
-        <w:t xml:space="preserve"> to</w:t>
-      </w:r>
-      <w:r>
-        <w:rPr>
-          <w:rFonts w:ascii="Candara" w:hAnsi="Candara"/>
-          <w:sz w:val="28"/>
-          <w:szCs w:val="28"/>
-          <w:lang w:val="en-US"/>
-        </w:rPr>
-        <w:t xml:space="preserve"> climb on </w:t>
-      </w:r>
-      <w:r>
-        <w:rPr>
-          <w:rFonts w:ascii="Candara" w:hAnsi="Candara"/>
-          <w:sz w:val="28"/>
-          <w:szCs w:val="28"/>
-          <w:lang w:val="en-US"/>
-        </w:rPr>
-        <w:t>the</w:t>
-      </w:r>
-      <w:r>
-        <w:rPr>
-          <w:rFonts w:ascii="Candara" w:hAnsi="Candara"/>
-          <w:sz w:val="28"/>
-          <w:szCs w:val="28"/>
-          <w:lang w:val="en-US"/>
-        </w:rPr>
-        <w:t xml:space="preserve"> height</w:t>
+        <w:t>extra abilities</w:t>
+      </w:r>
+      <w:r>
+        <w:rPr>
+          <w:rFonts w:ascii="Candara" w:hAnsi="Candara"/>
+          <w:sz w:val="28"/>
+          <w:szCs w:val="28"/>
+          <w:lang w:val="en-US"/>
+        </w:rPr>
+        <w:t>. They are also useful to overcome some obstacles and solve the puzzle or escape from the enemies.</w:t>
+      </w:r>
+    </w:p>
+    <w:p>
+      <w:pPr>
+        <w:jc w:val="center"/>
+        <w:rPr>
+          <w:rFonts w:ascii="Candara" w:hAnsi="Candara"/>
+          <w:sz w:val="28"/>
+          <w:szCs w:val="28"/>
+          <w:lang w:val="en-US"/>
+        </w:rPr>
+      </w:pPr>
+    </w:p>
+    <w:p>
+      <w:pPr>
+        <w:pStyle w:val="a8"/>
+        <w:rPr>
+          <w:rFonts w:ascii="Candara" w:hAnsi="Candara"/>
+          <w:sz w:val="28"/>
+          <w:szCs w:val="28"/>
+          <w:lang w:val="en-US"/>
+        </w:rPr>
+      </w:pPr>
+      <w:r>
+        <w:rPr>
+          <w:rFonts w:ascii="Candara" w:hAnsi="Candara"/>
+          <w:sz w:val="28"/>
+          <w:szCs w:val="28"/>
+          <w:lang w:val="en-US"/>
+        </w:rPr>
+        <w:t>Traps types:</w:t>
+      </w:r>
+    </w:p>
+    <w:p>
+      <w:pPr>
+        <w:spacing w:line="240" w:lineRule="auto"/>
+        <w:jc w:val="center"/>
+        <w:rPr>
+          <w:rFonts w:ascii="Candara" w:hAnsi="Candara"/>
+          <w:sz w:val="28"/>
+          <w:szCs w:val="28"/>
+          <w:lang w:val="en-US"/>
+        </w:rPr>
+      </w:pPr>
+      <w:r>
+        <w:rPr>
+          <w:rFonts w:ascii="Candara" w:hAnsi="Candara"/>
+          <w:sz w:val="28"/>
+          <w:szCs w:val="28"/>
+          <w:lang w:val="en-US"/>
+        </w:rPr>
+        <w:t>Small glass balls</w:t>
+      </w:r>
+      <w:r>
+        <w:rPr>
+          <w:rFonts w:ascii="Candara" w:hAnsi="Candara"/>
+          <w:sz w:val="28"/>
+          <w:szCs w:val="28"/>
+          <w:lang w:val="en-US"/>
+        </w:rPr>
+        <w:t xml:space="preserve"> - restricts movement for a while (character becomes ragdoll)</w:t>
+      </w:r>
+    </w:p>
+    <w:p>
+      <w:pPr>
+        <w:spacing w:line="240" w:lineRule="auto"/>
+        <w:jc w:val="center"/>
+        <w:rPr>
+          <w:rFonts w:ascii="Candara" w:hAnsi="Candara"/>
+          <w:sz w:val="28"/>
+          <w:szCs w:val="28"/>
+          <w:lang w:val="en-US"/>
+        </w:rPr>
+      </w:pPr>
+      <w:r>
+        <w:rPr>
+          <w:rFonts w:ascii="Candara" w:hAnsi="Candara"/>
+          <w:sz w:val="28"/>
+          <w:szCs w:val="28"/>
+          <w:lang w:val="en-US"/>
+        </w:rPr>
+        <w:lastRenderedPageBreak/>
+        <w:t xml:space="preserve">Launch pad – sends you in air (ragdoll), attracting enemies from nearby </w:t>
+      </w:r>
+    </w:p>
+    <w:p>
+      <w:pPr>
+        <w:spacing w:line="240" w:lineRule="auto"/>
+        <w:jc w:val="center"/>
+        <w:rPr>
+          <w:rFonts w:ascii="Candara" w:hAnsi="Candara"/>
+          <w:sz w:val="28"/>
+          <w:szCs w:val="28"/>
+          <w:lang w:val="en-US"/>
+        </w:rPr>
+      </w:pPr>
+      <w:r>
+        <w:rPr>
+          <w:rFonts w:ascii="Candara" w:hAnsi="Candara"/>
+          <w:sz w:val="28"/>
+          <w:szCs w:val="28"/>
+          <w:lang w:val="en-US"/>
+        </w:rPr>
+        <w:t xml:space="preserve">Banana peel – slide forward </w:t>
+      </w:r>
+      <w:proofErr w:type="spellStart"/>
+      <w:r>
+        <w:rPr>
+          <w:rFonts w:ascii="Candara" w:hAnsi="Candara"/>
+          <w:sz w:val="28"/>
+          <w:szCs w:val="28"/>
+          <w:lang w:val="en-US"/>
+        </w:rPr>
+        <w:t>anim</w:t>
+      </w:r>
+      <w:proofErr w:type="spellEnd"/>
+      <w:r>
+        <w:rPr>
+          <w:rFonts w:ascii="Candara" w:hAnsi="Candara"/>
+          <w:sz w:val="28"/>
+          <w:szCs w:val="28"/>
+          <w:lang w:val="en-US"/>
+        </w:rPr>
+        <w:t xml:space="preserve"> restricting control, </w:t>
+      </w:r>
+      <w:proofErr w:type="gramStart"/>
+      <w:r>
+        <w:rPr>
+          <w:rFonts w:ascii="Candara" w:hAnsi="Candara"/>
+          <w:sz w:val="28"/>
+          <w:szCs w:val="28"/>
+          <w:lang w:val="en-US"/>
+        </w:rPr>
+        <w:t>than</w:t>
+      </w:r>
+      <w:proofErr w:type="gramEnd"/>
+      <w:r>
+        <w:rPr>
+          <w:rFonts w:ascii="Candara" w:hAnsi="Candara"/>
+          <w:sz w:val="28"/>
+          <w:szCs w:val="28"/>
+          <w:lang w:val="en-US"/>
+        </w:rPr>
+        <w:t xml:space="preserve"> fall as a ragdoll</w:t>
+      </w:r>
+    </w:p>
+    <w:p>
+      <w:pPr>
+        <w:spacing w:line="240" w:lineRule="auto"/>
+        <w:jc w:val="center"/>
+        <w:rPr>
+          <w:rFonts w:ascii="Candara" w:hAnsi="Candara"/>
+          <w:sz w:val="28"/>
+          <w:szCs w:val="28"/>
+          <w:lang w:val="en-US"/>
+        </w:rPr>
+      </w:pPr>
+      <w:proofErr w:type="spellStart"/>
+      <w:r>
+        <w:rPr>
+          <w:rFonts w:ascii="Candara" w:hAnsi="Candara"/>
+          <w:sz w:val="28"/>
+          <w:szCs w:val="28"/>
+          <w:lang w:val="en-US"/>
+        </w:rPr>
+        <w:t>Lifebouy</w:t>
+      </w:r>
+      <w:proofErr w:type="spellEnd"/>
+      <w:r>
+        <w:rPr>
+          <w:rFonts w:ascii="Candara" w:hAnsi="Candara"/>
+          <w:sz w:val="28"/>
+          <w:szCs w:val="28"/>
+          <w:lang w:val="en-US"/>
+        </w:rPr>
+        <w:t xml:space="preserve"> – falls down on body around belt, restricts jump</w:t>
+      </w:r>
+      <w:r>
+        <w:rPr>
+          <w:rFonts w:ascii="Candara" w:hAnsi="Candara"/>
+          <w:sz w:val="28"/>
+          <w:szCs w:val="28"/>
+          <w:lang w:val="en-US"/>
+        </w:rPr>
+        <w:t xml:space="preserve"> height and </w:t>
+      </w:r>
+      <w:proofErr w:type="gramStart"/>
+      <w:r>
+        <w:rPr>
+          <w:rFonts w:ascii="Candara" w:hAnsi="Candara"/>
+          <w:sz w:val="28"/>
+          <w:szCs w:val="28"/>
+          <w:lang w:val="en-US"/>
+        </w:rPr>
+        <w:t xml:space="preserve">grabbing </w:t>
+      </w:r>
+      <w:r>
+        <w:rPr>
+          <w:rFonts w:ascii="Candara" w:hAnsi="Candara"/>
+          <w:sz w:val="28"/>
+          <w:szCs w:val="28"/>
+          <w:lang w:val="en-US"/>
+        </w:rPr>
+        <w:t xml:space="preserve"> for</w:t>
+      </w:r>
+      <w:proofErr w:type="gramEnd"/>
+      <w:r>
+        <w:rPr>
+          <w:rFonts w:ascii="Candara" w:hAnsi="Candara"/>
+          <w:sz w:val="28"/>
+          <w:szCs w:val="28"/>
+          <w:lang w:val="en-US"/>
+        </w:rPr>
+        <w:t xml:space="preserve"> a while, makes walk animation without arms moves</w:t>
+      </w:r>
+    </w:p>
+    <w:p>
+      <w:pPr>
+        <w:spacing w:line="240" w:lineRule="auto"/>
+        <w:jc w:val="center"/>
+        <w:rPr>
+          <w:rFonts w:ascii="Candara" w:hAnsi="Candara"/>
+          <w:sz w:val="28"/>
+          <w:szCs w:val="28"/>
+          <w:lang w:val="en-US"/>
+        </w:rPr>
+      </w:pPr>
+      <w:r>
+        <w:rPr>
+          <w:rFonts w:ascii="Candara" w:hAnsi="Candara"/>
+          <w:sz w:val="28"/>
+          <w:szCs w:val="28"/>
+          <w:lang w:val="en-US"/>
+        </w:rPr>
+        <w:t xml:space="preserve">Pie in the face – a pie is launched in character’s face, making it fall as ragdoll, restricts view with pie pieces (on </w:t>
+      </w:r>
+      <w:r>
+        <w:rPr>
+          <w:rFonts w:ascii="Candara" w:hAnsi="Candara"/>
+          <w:sz w:val="28"/>
+          <w:szCs w:val="28"/>
+          <w:lang w:val="en-US"/>
+        </w:rPr>
+        <w:t xml:space="preserve">the </w:t>
+      </w:r>
+      <w:r>
+        <w:rPr>
+          <w:rFonts w:ascii="Candara" w:hAnsi="Candara"/>
+          <w:sz w:val="28"/>
+          <w:szCs w:val="28"/>
+          <w:lang w:val="en-US"/>
+        </w:rPr>
+        <w:t>screen)</w:t>
+      </w:r>
+      <w:r>
+        <w:rPr>
+          <w:rFonts w:ascii="Candara" w:hAnsi="Candara"/>
+          <w:sz w:val="28"/>
+          <w:szCs w:val="28"/>
+          <w:lang w:val="en-US"/>
+        </w:rPr>
+        <w:t xml:space="preserve"> and move speed</w:t>
+      </w:r>
+      <w:r>
+        <w:rPr>
+          <w:rFonts w:ascii="Candara" w:hAnsi="Candara"/>
+          <w:sz w:val="28"/>
+          <w:szCs w:val="28"/>
+          <w:lang w:val="en-US"/>
+        </w:rPr>
+        <w:t xml:space="preserve"> for a while</w:t>
+      </w:r>
+    </w:p>
+    <w:p>
+      <w:pPr>
+        <w:spacing w:line="240" w:lineRule="auto"/>
+        <w:jc w:val="center"/>
+        <w:rPr>
+          <w:rFonts w:ascii="Candara" w:hAnsi="Candara"/>
+          <w:sz w:val="28"/>
+          <w:szCs w:val="28"/>
+          <w:lang w:val="en-US"/>
+        </w:rPr>
+      </w:pPr>
+    </w:p>
+    <w:p>
+      <w:pPr>
+        <w:pStyle w:val="a8"/>
+        <w:rPr>
+          <w:rFonts w:ascii="Candara" w:hAnsi="Candara"/>
+          <w:sz w:val="28"/>
+          <w:szCs w:val="28"/>
+          <w:lang w:val="en-US"/>
+        </w:rPr>
+      </w:pPr>
+      <w:r>
+        <w:rPr>
+          <w:rFonts w:ascii="Candara" w:hAnsi="Candara"/>
+          <w:sz w:val="28"/>
+          <w:szCs w:val="28"/>
+          <w:lang w:val="en-US"/>
+        </w:rPr>
+        <w:t>Extra abilities:</w:t>
       </w:r>
     </w:p>
     <w:p>
@@ -3231,6 +2848,70 @@
           <w:szCs w:val="28"/>
           <w:lang w:val="en-US"/>
         </w:rPr>
+        <w:t>Wall jump</w:t>
+      </w:r>
+      <w:r>
+        <w:rPr>
+          <w:rFonts w:ascii="Candara" w:hAnsi="Candara"/>
+          <w:sz w:val="28"/>
+          <w:szCs w:val="28"/>
+          <w:lang w:val="en-US"/>
+        </w:rPr>
+        <w:t>– appropriate edge or object on the wall allowing player to bounce from it; to perform player has to collide the object and press jump button</w:t>
+      </w:r>
+    </w:p>
+    <w:p>
+      <w:pPr>
+        <w:spacing w:line="240" w:lineRule="auto"/>
+        <w:jc w:val="center"/>
+        <w:rPr>
+          <w:rFonts w:ascii="Candara" w:hAnsi="Candara"/>
+          <w:sz w:val="28"/>
+          <w:szCs w:val="28"/>
+          <w:lang w:val="en-US"/>
+        </w:rPr>
+      </w:pPr>
+      <w:r>
+        <w:rPr>
+          <w:rFonts w:ascii="Candara" w:hAnsi="Candara"/>
+          <w:i/>
+          <w:iCs/>
+          <w:sz w:val="28"/>
+          <w:szCs w:val="28"/>
+          <w:lang w:val="en-US"/>
+        </w:rPr>
+        <w:t>Climbing</w:t>
+      </w:r>
+      <w:r>
+        <w:rPr>
+          <w:rFonts w:ascii="Candara" w:hAnsi="Candara"/>
+          <w:sz w:val="28"/>
+          <w:szCs w:val="28"/>
+          <w:lang w:val="en-US"/>
+        </w:rPr>
+        <w:t xml:space="preserve"> – something like railing over the ledge allows player to climb on the height</w:t>
+      </w:r>
+    </w:p>
+    <w:p>
+      <w:pPr>
+        <w:spacing w:line="240" w:lineRule="auto"/>
+        <w:jc w:val="center"/>
+        <w:rPr>
+          <w:rFonts w:ascii="Candara" w:hAnsi="Candara"/>
+          <w:sz w:val="28"/>
+          <w:szCs w:val="28"/>
+          <w:lang w:val="en-US"/>
+        </w:rPr>
+      </w:pPr>
+      <w:r>
+        <w:rPr>
+          <w:rFonts w:ascii="Candara" w:hAnsi="Candara"/>
+          <w:i/>
+          <w:iCs/>
+          <w:sz w:val="28"/>
+          <w:szCs w:val="28"/>
+          <w:lang w:val="en-US"/>
+        </w:rPr>
         <w:t>Rope riding</w:t>
       </w:r>
       <w:r>
@@ -3240,26 +2921,300 @@
           <w:szCs w:val="28"/>
           <w:lang w:val="en-US"/>
         </w:rPr>
-        <w:t xml:space="preserve"> – </w:t>
-      </w:r>
-      <w:r>
-        <w:rPr>
-          <w:rFonts w:ascii="Candara" w:hAnsi="Candara"/>
-          <w:sz w:val="28"/>
-          <w:szCs w:val="28"/>
-          <w:lang w:val="en-US"/>
-        </w:rPr>
-        <w:t xml:space="preserve">something like rope or liana allows player </w:t>
-      </w:r>
-      <w:r>
-        <w:rPr>
-          <w:rFonts w:ascii="Candara" w:hAnsi="Candara"/>
-          <w:sz w:val="28"/>
-          <w:szCs w:val="28"/>
-          <w:lang w:val="en-US"/>
-        </w:rPr>
-        <w:t>to overcome the distance</w:t>
-      </w:r>
+        <w:t xml:space="preserve"> – something like rope or liana allows player to overcome the distance</w:t>
+      </w:r>
+    </w:p>
+    <w:p>
+      <w:pPr>
+        <w:spacing w:line="240" w:lineRule="auto"/>
+        <w:jc w:val="center"/>
+        <w:rPr>
+          <w:rFonts w:ascii="Candara" w:hAnsi="Candara"/>
+          <w:sz w:val="28"/>
+          <w:szCs w:val="28"/>
+          <w:lang w:val="en-US"/>
+        </w:rPr>
+      </w:pPr>
+    </w:p>
+    <w:p>
+      <w:pPr>
+        <w:pStyle w:val="a8"/>
+        <w:rPr>
+          <w:rFonts w:ascii="Candara" w:hAnsi="Candara"/>
+          <w:sz w:val="28"/>
+          <w:szCs w:val="28"/>
+          <w:lang w:val="en-US"/>
+        </w:rPr>
+      </w:pPr>
+      <w:r>
+        <w:rPr>
+          <w:rFonts w:ascii="Candara" w:hAnsi="Candara"/>
+          <w:sz w:val="28"/>
+          <w:szCs w:val="28"/>
+          <w:lang w:val="en-US"/>
+        </w:rPr>
+        <w:t>Obstacle</w:t>
+      </w:r>
+      <w:r>
+        <w:rPr>
+          <w:rFonts w:ascii="Candara" w:hAnsi="Candara"/>
+          <w:sz w:val="28"/>
+          <w:szCs w:val="28"/>
+          <w:lang w:val="en-US"/>
+        </w:rPr>
+        <w:t>s types</w:t>
+      </w:r>
+      <w:r>
+        <w:rPr>
+          <w:rFonts w:ascii="Candara" w:hAnsi="Candara"/>
+          <w:sz w:val="28"/>
+          <w:szCs w:val="28"/>
+          <w:lang w:val="en-US"/>
+        </w:rPr>
+        <w:t xml:space="preserve"> – their role in geometry</w:t>
+      </w:r>
+      <w:r>
+        <w:rPr>
+          <w:rFonts w:ascii="Candara" w:hAnsi="Candara"/>
+          <w:sz w:val="28"/>
+          <w:szCs w:val="28"/>
+          <w:lang w:val="en-US"/>
+        </w:rPr>
+        <w:t>:</w:t>
+      </w:r>
+    </w:p>
+    <w:p>
+      <w:pPr>
+        <w:spacing w:line="240" w:lineRule="auto"/>
+        <w:jc w:val="center"/>
+        <w:rPr>
+          <w:rFonts w:ascii="Candara" w:hAnsi="Candara"/>
+          <w:sz w:val="28"/>
+          <w:szCs w:val="28"/>
+          <w:lang w:val="en-US"/>
+        </w:rPr>
+      </w:pPr>
+      <w:r>
+        <w:rPr>
+          <w:rFonts w:ascii="Candara" w:hAnsi="Candara"/>
+          <w:sz w:val="28"/>
+          <w:szCs w:val="28"/>
+          <w:lang w:val="en-US"/>
+        </w:rPr>
+        <w:t xml:space="preserve">Small – jump over / grab and use </w:t>
+      </w:r>
+      <w:r>
+        <w:rPr>
+          <w:rFonts w:ascii="Candara" w:hAnsi="Candara"/>
+          <w:sz w:val="28"/>
+          <w:szCs w:val="28"/>
+          <w:lang w:val="en-US"/>
+        </w:rPr>
+        <w:t>as support</w:t>
+      </w:r>
+    </w:p>
+    <w:p>
+      <w:pPr>
+        <w:spacing w:line="240" w:lineRule="auto"/>
+        <w:jc w:val="center"/>
+        <w:rPr>
+          <w:rFonts w:ascii="Candara" w:hAnsi="Candara"/>
+          <w:sz w:val="28"/>
+          <w:szCs w:val="28"/>
+          <w:lang w:val="en-US"/>
+        </w:rPr>
+      </w:pPr>
+      <w:r>
+        <w:rPr>
+          <w:rFonts w:ascii="Candara" w:hAnsi="Candara"/>
+          <w:sz w:val="28"/>
+          <w:szCs w:val="28"/>
+          <w:lang w:val="en-US"/>
+        </w:rPr>
+        <w:t>Pit – jump over</w:t>
+      </w:r>
+    </w:p>
+    <w:p>
+      <w:pPr>
+        <w:spacing w:line="240" w:lineRule="auto"/>
+        <w:jc w:val="center"/>
+        <w:rPr>
+          <w:rFonts w:ascii="Candara" w:hAnsi="Candara"/>
+          <w:sz w:val="28"/>
+          <w:szCs w:val="28"/>
+          <w:lang w:val="en-US"/>
+        </w:rPr>
+      </w:pPr>
+      <w:r>
+        <w:rPr>
+          <w:rFonts w:ascii="Candara" w:hAnsi="Candara"/>
+          <w:sz w:val="28"/>
+          <w:szCs w:val="28"/>
+          <w:lang w:val="en-US"/>
+        </w:rPr>
+        <w:t>Medium – put small next to and jump over / climb</w:t>
+      </w:r>
+    </w:p>
+    <w:p>
+      <w:pPr>
+        <w:spacing w:line="240" w:lineRule="auto"/>
+        <w:jc w:val="center"/>
+        <w:rPr>
+          <w:rFonts w:ascii="Candara" w:hAnsi="Candara"/>
+          <w:sz w:val="28"/>
+          <w:szCs w:val="28"/>
+          <w:lang w:val="en-US"/>
+        </w:rPr>
+      </w:pPr>
+      <w:r>
+        <w:rPr>
+          <w:rFonts w:ascii="Candara" w:hAnsi="Candara"/>
+          <w:sz w:val="28"/>
+          <w:szCs w:val="28"/>
+          <w:lang w:val="en-US"/>
+        </w:rPr>
+        <w:t>Big – go around / wall jump</w:t>
+      </w:r>
+    </w:p>
+    <w:p>
+      <w:pPr>
+        <w:spacing w:line="240" w:lineRule="auto"/>
+        <w:jc w:val="center"/>
+        <w:rPr>
+          <w:rFonts w:ascii="Candara" w:hAnsi="Candara"/>
+          <w:sz w:val="28"/>
+          <w:szCs w:val="28"/>
+          <w:lang w:val="en-US"/>
+        </w:rPr>
+      </w:pPr>
+    </w:p>
+    <w:p>
+      <w:pPr>
+        <w:pStyle w:val="a8"/>
+        <w:rPr>
+          <w:rFonts w:ascii="Candara" w:hAnsi="Candara"/>
+          <w:sz w:val="28"/>
+          <w:szCs w:val="28"/>
+          <w:lang w:val="en-US"/>
+        </w:rPr>
+      </w:pPr>
+      <w:r>
+        <w:rPr>
+          <w:rFonts w:ascii="Candara" w:hAnsi="Candara"/>
+          <w:sz w:val="28"/>
+          <w:szCs w:val="28"/>
+          <w:lang w:val="en-US"/>
+        </w:rPr>
+        <w:t>AI:</w:t>
+      </w:r>
+    </w:p>
+    <w:p>
+      <w:pPr>
+        <w:jc w:val="center"/>
+        <w:rPr>
+          <w:rFonts w:ascii="Candara" w:hAnsi="Candara"/>
+          <w:sz w:val="28"/>
+          <w:szCs w:val="28"/>
+          <w:lang w:val="en-US"/>
+        </w:rPr>
+      </w:pPr>
+      <w:r>
+        <w:rPr>
+          <w:rFonts w:ascii="Candara" w:hAnsi="Candara"/>
+          <w:sz w:val="28"/>
+          <w:szCs w:val="28"/>
+          <w:lang w:val="en-US"/>
+        </w:rPr>
+        <w:t>Enemies have two states: patrolling and chasing</w:t>
+      </w:r>
+    </w:p>
+    <w:p>
+      <w:pPr>
+        <w:jc w:val="center"/>
+        <w:rPr>
+          <w:rFonts w:ascii="Candara" w:hAnsi="Candara"/>
+          <w:sz w:val="28"/>
+          <w:szCs w:val="28"/>
+          <w:lang w:val="en-US"/>
+        </w:rPr>
+      </w:pPr>
+      <w:r>
+        <w:rPr>
+          <w:rFonts w:ascii="Candara" w:hAnsi="Candara"/>
+          <w:sz w:val="28"/>
+          <w:szCs w:val="28"/>
+          <w:lang w:val="en-US"/>
+        </w:rPr>
+        <w:t xml:space="preserve">You can escape from enemies hiding </w:t>
+      </w:r>
+      <w:r>
+        <w:rPr>
+          <w:rFonts w:ascii="Candara" w:hAnsi="Candara"/>
+          <w:sz w:val="28"/>
+          <w:szCs w:val="28"/>
+          <w:lang w:val="en-US"/>
+        </w:rPr>
+        <w:t>in hiding spots</w:t>
+      </w:r>
+    </w:p>
+    <w:p>
+      <w:pPr>
+        <w:jc w:val="center"/>
+        <w:rPr>
+          <w:rFonts w:ascii="Candara" w:hAnsi="Candara"/>
+          <w:sz w:val="28"/>
+          <w:szCs w:val="28"/>
+          <w:lang w:val="en-US"/>
+        </w:rPr>
+      </w:pPr>
+      <w:r>
+        <w:rPr>
+          <w:rFonts w:ascii="Candara" w:hAnsi="Candara"/>
+          <w:sz w:val="28"/>
+          <w:szCs w:val="28"/>
+          <w:lang w:val="en-US"/>
+        </w:rPr>
+        <w:t xml:space="preserve">You can lead enemies to the traps to </w:t>
+      </w:r>
+      <w:r>
+        <w:rPr>
+          <w:rFonts w:ascii="Candara" w:hAnsi="Candara"/>
+          <w:sz w:val="28"/>
+          <w:szCs w:val="28"/>
+          <w:lang w:val="en-US"/>
+        </w:rPr>
+        <w:t xml:space="preserve">win </w:t>
+      </w:r>
+      <w:r>
+        <w:rPr>
+          <w:rFonts w:ascii="Candara" w:hAnsi="Candara"/>
+          <w:sz w:val="28"/>
+          <w:szCs w:val="28"/>
+          <w:lang w:val="en-US"/>
+        </w:rPr>
+        <w:t xml:space="preserve">a </w:t>
+      </w:r>
+      <w:r>
+        <w:rPr>
+          <w:rFonts w:ascii="Candara" w:hAnsi="Candara"/>
+          <w:sz w:val="28"/>
+          <w:szCs w:val="28"/>
+          <w:lang w:val="en-US"/>
+        </w:rPr>
+        <w:t>few seconds</w:t>
+      </w:r>
+    </w:p>
+    <w:p>
+      <w:pPr>
+        <w:spacing w:line="240" w:lineRule="auto"/>
+        <w:jc w:val="center"/>
+        <w:rPr>
+          <w:rFonts w:ascii="Candara" w:hAnsi="Candara"/>
+          <w:sz w:val="28"/>
+          <w:szCs w:val="28"/>
+          <w:lang w:val="en-US"/>
+        </w:rPr>
+      </w:pPr>
     </w:p>
     <w:p>
       <w:pPr>
@@ -3836,7 +3791,25 @@
           <w:szCs w:val="28"/>
           <w:lang w:val="en-US"/>
         </w:rPr>
-        <w:t>. He’s not really enjoying this job, but his sense of humor makes him a star of this show. Boris is respected by the director and colleagues, so the atmosphere of communication is in his hands. Most parts of scenario become more powerful with his improvisations. Although their sponsor is always angry because of the bills issued by Boris. People are afraid of losing their job, so they make a tiny pressure on Boris in small talks. It’s becoming harder to generate jokes, because everything looks cheap and similar. Boris is tired of an unpromising career. He’s going to risk it and make the show great.</w:t>
+        <w:t xml:space="preserve">. He’s not really enjoying </w:t>
+      </w:r>
+      <w:r>
+        <w:rPr>
+          <w:rFonts w:ascii="Candara" w:hAnsi="Candara"/>
+          <w:sz w:val="28"/>
+          <w:szCs w:val="28"/>
+          <w:lang w:val="en-US"/>
+        </w:rPr>
+        <w:t>the</w:t>
+      </w:r>
+      <w:r>
+        <w:rPr>
+          <w:rFonts w:ascii="Candara" w:hAnsi="Candara"/>
+          <w:sz w:val="28"/>
+          <w:szCs w:val="28"/>
+          <w:lang w:val="en-US"/>
+        </w:rPr>
+        <w:t xml:space="preserve"> job, but his sense of humor makes him a star of this show. Boris is respected by the director and colleagues, so the atmosphere of communication is in his hands. Most parts of scenario become more powerful with his improvisations. Although their sponsor is always angry because of the bills issued by Boris. People are afraid of losing their job, so they make a tiny pressure on Boris in small talks. It’s becoming harder to generate jokes, because everything looks cheap and similar. Boris is tired of an unpromising career. He’s going to risk it and make the show great.</w:t>
       </w:r>
     </w:p>
     <w:p>
@@ -3890,6 +3863,7 @@
           <w:szCs w:val="28"/>
           <w:lang w:val="en-US"/>
         </w:rPr>
+        <w:lastRenderedPageBreak/>
         <w:t>The f</w:t>
       </w:r>
       <w:r>
@@ -5165,53 +5139,82 @@
           <w:szCs w:val="28"/>
           <w:lang w:val="en-US"/>
         </w:rPr>
+        <w:t xml:space="preserve">People seem to get used to </w:t>
+      </w:r>
+      <w:r>
+        <w:rPr>
+          <w:rFonts w:ascii="Candara" w:hAnsi="Candara"/>
+          <w:sz w:val="28"/>
+          <w:szCs w:val="28"/>
+          <w:lang w:val="en-US"/>
+        </w:rPr>
+        <w:t xml:space="preserve">small glass balls </w:t>
+      </w:r>
+      <w:r>
+        <w:rPr>
+          <w:rFonts w:ascii="Candara" w:hAnsi="Candara"/>
+          <w:sz w:val="28"/>
+          <w:szCs w:val="28"/>
+          <w:lang w:val="en-US"/>
+        </w:rPr>
+        <w:t>traps.</w:t>
+      </w:r>
+      <w:r>
+        <w:rPr>
+          <w:rFonts w:ascii="Candara" w:hAnsi="Candara"/>
+          <w:sz w:val="28"/>
+          <w:szCs w:val="28"/>
+          <w:lang w:val="en-US"/>
+        </w:rPr>
+        <w:t xml:space="preserve"> It’s not harmful, so show goes on. Anyway, the next scene is not about jokes. </w:t>
+      </w:r>
+      <w:r>
+        <w:rPr>
+          <w:rFonts w:ascii="Candara" w:hAnsi="Candara"/>
+          <w:sz w:val="28"/>
+          <w:szCs w:val="28"/>
+          <w:lang w:val="en-US"/>
+        </w:rPr>
+        <w:t>People can fall down and break the limbs</w:t>
+      </w:r>
+      <w:r>
+        <w:rPr>
+          <w:rFonts w:ascii="Candara" w:hAnsi="Candara"/>
+          <w:sz w:val="28"/>
+          <w:szCs w:val="28"/>
+          <w:lang w:val="en-US"/>
+        </w:rPr>
+        <w:t xml:space="preserve">. There Boris decides to show his movement abilities: </w:t>
+      </w:r>
+      <w:r>
+        <w:rPr>
+          <w:rFonts w:ascii="Candara" w:hAnsi="Candara"/>
+          <w:color w:val="FF0000"/>
+          <w:sz w:val="28"/>
+          <w:szCs w:val="28"/>
+          <w:lang w:val="en-US"/>
+        </w:rPr>
+        <w:t xml:space="preserve">rope </w:t>
+      </w:r>
+      <w:r>
+        <w:rPr>
+          <w:rFonts w:ascii="Candara" w:hAnsi="Candara"/>
+          <w:color w:val="FF0000"/>
+          <w:sz w:val="28"/>
+          <w:szCs w:val="28"/>
+          <w:lang w:val="en-US"/>
+        </w:rPr>
         <w:lastRenderedPageBreak/>
-        <w:t xml:space="preserve">People seem to get used to </w:t>
-      </w:r>
-      <w:r>
-        <w:rPr>
-          <w:rFonts w:ascii="Candara" w:hAnsi="Candara"/>
-          <w:sz w:val="28"/>
-          <w:szCs w:val="28"/>
-          <w:lang w:val="en-US"/>
-        </w:rPr>
-        <w:t xml:space="preserve">small glass balls </w:t>
-      </w:r>
-      <w:r>
-        <w:rPr>
-          <w:rFonts w:ascii="Candara" w:hAnsi="Candara"/>
-          <w:sz w:val="28"/>
-          <w:szCs w:val="28"/>
-          <w:lang w:val="en-US"/>
-        </w:rPr>
-        <w:t>traps.</w:t>
-      </w:r>
-      <w:r>
-        <w:rPr>
-          <w:rFonts w:ascii="Candara" w:hAnsi="Candara"/>
-          <w:sz w:val="28"/>
-          <w:szCs w:val="28"/>
-          <w:lang w:val="en-US"/>
-        </w:rPr>
-        <w:t xml:space="preserve"> It’s not harmful, so show goes on. Anyway, the next scene is not about jokes. </w:t>
-      </w:r>
-      <w:r>
-        <w:rPr>
-          <w:rFonts w:ascii="Candara" w:hAnsi="Candara"/>
-          <w:sz w:val="28"/>
-          <w:szCs w:val="28"/>
-          <w:lang w:val="en-US"/>
-        </w:rPr>
-        <w:t>People can fall down and break the limbs</w:t>
-      </w:r>
-      <w:r>
-        <w:rPr>
-          <w:rFonts w:ascii="Candara" w:hAnsi="Candara"/>
-          <w:sz w:val="28"/>
-          <w:szCs w:val="28"/>
-          <w:lang w:val="en-US"/>
-        </w:rPr>
-        <w:t xml:space="preserve">. There Boris decides to show his movement abilities: </w:t>
+        <w:t>riding</w:t>
+      </w:r>
+      <w:r>
+        <w:rPr>
+          <w:rFonts w:ascii="Candara" w:hAnsi="Candara"/>
+          <w:sz w:val="28"/>
+          <w:szCs w:val="28"/>
+          <w:lang w:val="en-US"/>
+        </w:rPr>
+        <w:t>,</w:t>
       </w:r>
       <w:r>
         <w:rPr>
@@ -5221,16 +5224,16 @@
           <w:szCs w:val="28"/>
           <w:lang w:val="en-US"/>
         </w:rPr>
-        <w:t>rope riding</w:t>
-      </w:r>
-      <w:r>
-        <w:rPr>
-          <w:rFonts w:ascii="Candara" w:hAnsi="Candara"/>
-          <w:sz w:val="28"/>
-          <w:szCs w:val="28"/>
-          <w:lang w:val="en-US"/>
-        </w:rPr>
-        <w:t>,</w:t>
+        <w:t xml:space="preserve"> wall jump </w:t>
+      </w:r>
+      <w:r>
+        <w:rPr>
+          <w:rFonts w:ascii="Candara" w:hAnsi="Candara"/>
+          <w:sz w:val="28"/>
+          <w:szCs w:val="28"/>
+          <w:lang w:val="en-US"/>
+        </w:rPr>
+        <w:t>and</w:t>
       </w:r>
       <w:r>
         <w:rPr>
@@ -5240,16 +5243,7 @@
           <w:szCs w:val="28"/>
           <w:lang w:val="en-US"/>
         </w:rPr>
-        <w:t xml:space="preserve"> wall jump </w:t>
-      </w:r>
-      <w:r>
-        <w:rPr>
-          <w:rFonts w:ascii="Candara" w:hAnsi="Candara"/>
-          <w:sz w:val="28"/>
-          <w:szCs w:val="28"/>
-          <w:lang w:val="en-US"/>
-        </w:rPr>
-        <w:t>and</w:t>
+        <w:t xml:space="preserve"> </w:t>
       </w:r>
       <w:r>
         <w:rPr>
@@ -5259,17 +5253,137 @@
           <w:szCs w:val="28"/>
           <w:lang w:val="en-US"/>
         </w:rPr>
+        <w:t>climbing</w:t>
+      </w:r>
+      <w:r>
+        <w:rPr>
+          <w:rFonts w:ascii="Candara" w:hAnsi="Candara"/>
+          <w:sz w:val="28"/>
+          <w:szCs w:val="28"/>
+          <w:lang w:val="en-US"/>
+        </w:rPr>
+        <w:t>.</w:t>
+      </w:r>
+      <w:r>
+        <w:rPr>
+          <w:rFonts w:ascii="Candara" w:hAnsi="Candara"/>
+          <w:sz w:val="28"/>
+          <w:szCs w:val="28"/>
+          <w:lang w:val="en-US"/>
+        </w:rPr>
         <w:t xml:space="preserve"> </w:t>
       </w:r>
       <w:r>
         <w:rPr>
           <w:rFonts w:ascii="Candara" w:hAnsi="Candara"/>
+          <w:sz w:val="28"/>
+          <w:szCs w:val="28"/>
+          <w:lang w:val="en-US"/>
+        </w:rPr>
+        <w:t>Next few levels will reveal Boris’s abilities and explain how to use them for solving puzzles.</w:t>
+      </w:r>
+    </w:p>
+    <w:p>
+      <w:pPr>
+        <w:rPr>
+          <w:rFonts w:ascii="Candara" w:hAnsi="Candara"/>
+          <w:sz w:val="28"/>
+          <w:szCs w:val="28"/>
+          <w:lang w:val="en-US"/>
+        </w:rPr>
+      </w:pPr>
+      <w:r>
+        <w:rPr>
+          <w:rFonts w:ascii="Candara" w:hAnsi="Candara"/>
+          <w:sz w:val="28"/>
+          <w:szCs w:val="28"/>
+          <w:lang w:val="en-US"/>
+        </w:rPr>
+        <w:t>Act 4</w:t>
+      </w:r>
+    </w:p>
+    <w:p>
+      <w:pPr>
+        <w:rPr>
+          <w:rFonts w:ascii="Candara" w:hAnsi="Candara"/>
+          <w:sz w:val="28"/>
+          <w:szCs w:val="28"/>
+          <w:lang w:val="en-US"/>
+        </w:rPr>
+      </w:pPr>
+      <w:r>
+        <w:rPr>
+          <w:rFonts w:ascii="Candara" w:hAnsi="Candara"/>
+          <w:sz w:val="28"/>
+          <w:szCs w:val="28"/>
+          <w:lang w:val="en-US"/>
+        </w:rPr>
+        <w:t>Space ship</w:t>
+      </w:r>
+      <w:r>
+        <w:rPr>
+          <w:rFonts w:ascii="Candara" w:hAnsi="Candara"/>
+          <w:sz w:val="28"/>
+          <w:szCs w:val="28"/>
+          <w:lang w:val="en-US"/>
+        </w:rPr>
+        <w:t>s</w:t>
+      </w:r>
+      <w:r>
+        <w:rPr>
+          <w:rFonts w:ascii="Candara" w:hAnsi="Candara"/>
+          <w:sz w:val="28"/>
+          <w:szCs w:val="28"/>
+          <w:lang w:val="en-US"/>
+        </w:rPr>
+        <w:t xml:space="preserve"> launch station – “</w:t>
+      </w:r>
+      <w:r>
+        <w:rPr>
+          <w:rFonts w:ascii="Candara" w:hAnsi="Candara"/>
+          <w:sz w:val="28"/>
+          <w:szCs w:val="28"/>
+          <w:lang w:val="en-US"/>
+        </w:rPr>
+        <w:t>Euphoria”</w:t>
+      </w:r>
+    </w:p>
+    <w:p>
+      <w:pPr>
+        <w:rPr>
+          <w:rFonts w:ascii="Candara" w:hAnsi="Candara"/>
+          <w:sz w:val="28"/>
+          <w:szCs w:val="28"/>
+          <w:lang w:val="en-US"/>
+        </w:rPr>
+      </w:pPr>
+      <w:r>
+        <w:rPr>
+          <w:rFonts w:ascii="Candara" w:hAnsi="Candara"/>
+          <w:sz w:val="28"/>
+          <w:szCs w:val="28"/>
+          <w:lang w:val="en-US"/>
+        </w:rPr>
+        <w:t>Decorations are amazing. Boris was told not to break something expensive. But he’s not afraid of risking.</w:t>
+      </w:r>
+      <w:r>
+        <w:rPr>
+          <w:rFonts w:ascii="Candara" w:hAnsi="Candara"/>
+          <w:sz w:val="28"/>
+          <w:szCs w:val="28"/>
+          <w:lang w:val="en-US"/>
+        </w:rPr>
+        <w:t xml:space="preserve"> He sees an opportunity to test a new trap – </w:t>
+      </w:r>
+      <w:r>
+        <w:rPr>
+          <w:rFonts w:ascii="Candara" w:hAnsi="Candara"/>
           <w:color w:val="FF0000"/>
           <w:sz w:val="28"/>
           <w:szCs w:val="28"/>
           <w:lang w:val="en-US"/>
         </w:rPr>
-        <w:t>climbing</w:t>
+        <w:t>launch pad</w:t>
       </w:r>
       <w:r>
         <w:rPr>
@@ -5287,6 +5401,341 @@
           <w:szCs w:val="28"/>
           <w:lang w:val="en-US"/>
         </w:rPr>
+        <w:t xml:space="preserve"> Moving around with some extra abilities, Boris collects some coins placed in </w:t>
+      </w:r>
+      <w:r>
+        <w:rPr>
+          <w:rFonts w:ascii="Candara" w:hAnsi="Candara"/>
+          <w:sz w:val="28"/>
+          <w:szCs w:val="28"/>
+          <w:lang w:val="en-US"/>
+        </w:rPr>
+        <w:t xml:space="preserve">the </w:t>
+      </w:r>
+      <w:r>
+        <w:rPr>
+          <w:rFonts w:ascii="Candara" w:hAnsi="Candara"/>
+          <w:sz w:val="28"/>
+          <w:szCs w:val="28"/>
+          <w:lang w:val="en-US"/>
+        </w:rPr>
+        <w:t>difficult spots.</w:t>
+      </w:r>
+      <w:r>
+        <w:rPr>
+          <w:rFonts w:ascii="Candara" w:hAnsi="Candara"/>
+          <w:sz w:val="28"/>
+          <w:szCs w:val="28"/>
+          <w:lang w:val="en-US"/>
+        </w:rPr>
+        <w:t xml:space="preserve"> And after setting a trap</w:t>
+      </w:r>
+      <w:r>
+        <w:rPr>
+          <w:rFonts w:ascii="Candara" w:hAnsi="Candara"/>
+          <w:sz w:val="28"/>
+          <w:szCs w:val="28"/>
+          <w:lang w:val="en-US"/>
+        </w:rPr>
+        <w:t xml:space="preserve"> and solving a puzzle</w:t>
+      </w:r>
+      <w:r>
+        <w:rPr>
+          <w:rFonts w:ascii="Candara" w:hAnsi="Candara"/>
+          <w:sz w:val="28"/>
+          <w:szCs w:val="28"/>
+          <w:lang w:val="en-US"/>
+        </w:rPr>
+        <w:t xml:space="preserve">, he takes the height to spectate. </w:t>
+      </w:r>
+      <w:r>
+        <w:rPr>
+          <w:rFonts w:ascii="Candara" w:hAnsi="Candara"/>
+          <w:sz w:val="28"/>
+          <w:szCs w:val="28"/>
+          <w:lang w:val="en-US"/>
+        </w:rPr>
+        <w:t>It looks surprising, but very funny. Boris laughs. Audience is happy. Team feels tense.</w:t>
+      </w:r>
+    </w:p>
+    <w:p>
+      <w:pPr>
+        <w:rPr>
+          <w:rFonts w:ascii="Candara" w:hAnsi="Candara"/>
+          <w:sz w:val="28"/>
+          <w:szCs w:val="28"/>
+          <w:lang w:val="en-US"/>
+        </w:rPr>
+      </w:pPr>
+      <w:r>
+        <w:rPr>
+          <w:rFonts w:ascii="Candara" w:hAnsi="Candara"/>
+          <w:sz w:val="28"/>
+          <w:szCs w:val="28"/>
+          <w:lang w:val="en-US"/>
+        </w:rPr>
+        <w:t>Kid’s dream (Alice in the wonderland for the reference) – “So far so good”</w:t>
+      </w:r>
+    </w:p>
+    <w:p>
+      <w:pPr>
+        <w:rPr>
+          <w:rFonts w:ascii="Candara" w:hAnsi="Candara"/>
+          <w:sz w:val="28"/>
+          <w:szCs w:val="28"/>
+          <w:lang w:val="en-US"/>
+        </w:rPr>
+      </w:pPr>
+      <w:r>
+        <w:rPr>
+          <w:rFonts w:ascii="Candara" w:hAnsi="Candara"/>
+          <w:sz w:val="28"/>
+          <w:szCs w:val="28"/>
+          <w:lang w:val="en-US"/>
+        </w:rPr>
+        <w:t xml:space="preserve">Everything looks like the reality ends here. </w:t>
+      </w:r>
+      <w:r>
+        <w:rPr>
+          <w:rFonts w:ascii="Candara" w:hAnsi="Candara"/>
+          <w:sz w:val="28"/>
+          <w:szCs w:val="28"/>
+          <w:lang w:val="en-US"/>
+        </w:rPr>
+        <w:t xml:space="preserve">Even though </w:t>
+      </w:r>
+      <w:r>
+        <w:rPr>
+          <w:rFonts w:ascii="Candara" w:hAnsi="Candara"/>
+          <w:sz w:val="28"/>
+          <w:szCs w:val="28"/>
+          <w:lang w:val="en-US"/>
+        </w:rPr>
+        <w:t>Boris has a plan, this place looks too pure to set any traps.</w:t>
+      </w:r>
+      <w:r>
+        <w:rPr>
+          <w:rFonts w:ascii="Candara" w:hAnsi="Candara"/>
+          <w:sz w:val="28"/>
+          <w:szCs w:val="28"/>
+          <w:lang w:val="en-US"/>
+        </w:rPr>
+        <w:t xml:space="preserve"> He decides to perform more tricks. </w:t>
+      </w:r>
+      <w:proofErr w:type="gramStart"/>
+      <w:r>
+        <w:rPr>
+          <w:rFonts w:ascii="Candara" w:hAnsi="Candara"/>
+          <w:sz w:val="28"/>
+          <w:szCs w:val="28"/>
+          <w:lang w:val="en-US"/>
+        </w:rPr>
+        <w:t>So</w:t>
+      </w:r>
+      <w:proofErr w:type="gramEnd"/>
+      <w:r>
+        <w:rPr>
+          <w:rFonts w:ascii="Candara" w:hAnsi="Candara"/>
+          <w:sz w:val="28"/>
+          <w:szCs w:val="28"/>
+          <w:lang w:val="en-US"/>
+        </w:rPr>
+        <w:t xml:space="preserve"> there’s a lot </w:t>
+      </w:r>
+      <w:r>
+        <w:rPr>
+          <w:rFonts w:ascii="Candara" w:hAnsi="Candara"/>
+          <w:sz w:val="28"/>
+          <w:szCs w:val="28"/>
+          <w:lang w:val="en-US"/>
+        </w:rPr>
+        <w:t>of “coins”</w:t>
+      </w:r>
+      <w:r>
+        <w:rPr>
+          <w:rFonts w:ascii="Candara" w:hAnsi="Candara"/>
+          <w:sz w:val="28"/>
+          <w:szCs w:val="28"/>
+          <w:lang w:val="en-US"/>
+        </w:rPr>
+        <w:t>, the goal is to</w:t>
+      </w:r>
+      <w:r>
+        <w:rPr>
+          <w:rFonts w:ascii="Candara" w:hAnsi="Candara"/>
+          <w:sz w:val="28"/>
+          <w:szCs w:val="28"/>
+          <w:lang w:val="en-US"/>
+        </w:rPr>
+        <w:t xml:space="preserve"> solve the puzzle and</w:t>
+      </w:r>
+      <w:r>
+        <w:rPr>
+          <w:rFonts w:ascii="Candara" w:hAnsi="Candara"/>
+          <w:sz w:val="28"/>
+          <w:szCs w:val="28"/>
+          <w:lang w:val="en-US"/>
+        </w:rPr>
+        <w:t xml:space="preserve"> open the door.</w:t>
+      </w:r>
+    </w:p>
+    <w:p>
+      <w:pPr>
+        <w:rPr>
+          <w:rFonts w:ascii="Candara" w:hAnsi="Candara"/>
+          <w:sz w:val="28"/>
+          <w:szCs w:val="28"/>
+          <w:lang w:val="en-US"/>
+        </w:rPr>
+      </w:pPr>
+      <w:r>
+        <w:rPr>
+          <w:rFonts w:ascii="Candara" w:hAnsi="Candara"/>
+          <w:sz w:val="28"/>
+          <w:szCs w:val="28"/>
+          <w:lang w:val="en-US"/>
+        </w:rPr>
+        <w:t>Act 5</w:t>
+      </w:r>
+    </w:p>
+    <w:p>
+      <w:pPr>
+        <w:rPr>
+          <w:rFonts w:ascii="Candara" w:hAnsi="Candara"/>
+          <w:sz w:val="28"/>
+          <w:szCs w:val="28"/>
+          <w:lang w:val="en-US"/>
+        </w:rPr>
+      </w:pPr>
+      <w:r>
+        <w:rPr>
+          <w:rFonts w:ascii="Candara" w:hAnsi="Candara"/>
+          <w:sz w:val="28"/>
+          <w:szCs w:val="28"/>
+          <w:lang w:val="en-US"/>
+        </w:rPr>
+        <w:t xml:space="preserve">Moon – “My knees don’t </w:t>
+      </w:r>
+      <w:r>
+        <w:rPr>
+          <w:rFonts w:ascii="Candara" w:hAnsi="Candara"/>
+          <w:sz w:val="28"/>
+          <w:szCs w:val="28"/>
+          <w:lang w:val="en-US"/>
+        </w:rPr>
+        <w:t>hurt</w:t>
+      </w:r>
+      <w:r>
+        <w:rPr>
+          <w:rFonts w:ascii="Candara" w:hAnsi="Candara"/>
+          <w:sz w:val="28"/>
+          <w:szCs w:val="28"/>
+          <w:lang w:val="en-US"/>
+        </w:rPr>
+        <w:t>”</w:t>
+      </w:r>
+    </w:p>
+    <w:p>
+      <w:pPr>
+        <w:rPr>
+          <w:rFonts w:ascii="Candara" w:hAnsi="Candara"/>
+          <w:sz w:val="28"/>
+          <w:szCs w:val="28"/>
+          <w:lang w:val="en-US"/>
+        </w:rPr>
+      </w:pPr>
+      <w:r>
+        <w:rPr>
+          <w:rFonts w:ascii="Candara" w:hAnsi="Candara"/>
+          <w:sz w:val="28"/>
+          <w:szCs w:val="28"/>
+          <w:lang w:val="en-US"/>
+        </w:rPr>
+        <w:t xml:space="preserve">Everything looks like decoration, but </w:t>
+      </w:r>
+      <w:proofErr w:type="spellStart"/>
+      <w:r>
+        <w:rPr>
+          <w:rFonts w:ascii="Candara" w:hAnsi="Candara"/>
+          <w:sz w:val="28"/>
+          <w:szCs w:val="28"/>
+          <w:lang w:val="en-US"/>
+        </w:rPr>
+        <w:t>somewhy</w:t>
+      </w:r>
+      <w:proofErr w:type="spellEnd"/>
+      <w:r>
+        <w:rPr>
+          <w:rFonts w:ascii="Candara" w:hAnsi="Candara"/>
+          <w:sz w:val="28"/>
+          <w:szCs w:val="28"/>
+          <w:lang w:val="en-US"/>
+        </w:rPr>
+        <w:t xml:space="preserve"> there’s Moon like gravity.</w:t>
+      </w:r>
+      <w:r>
+        <w:rPr>
+          <w:rFonts w:ascii="Candara" w:hAnsi="Candara"/>
+          <w:sz w:val="28"/>
+          <w:szCs w:val="28"/>
+          <w:lang w:val="en-US"/>
+        </w:rPr>
+        <w:t xml:space="preserve"> Boris feels brave enough to test his new traps</w:t>
+      </w:r>
+      <w:r>
+        <w:rPr>
+          <w:rFonts w:ascii="Candara" w:hAnsi="Candara"/>
+          <w:sz w:val="28"/>
+          <w:szCs w:val="28"/>
+          <w:lang w:val="en-US"/>
+        </w:rPr>
+        <w:t xml:space="preserve">: </w:t>
+      </w:r>
+      <w:r>
+        <w:rPr>
+          <w:rFonts w:ascii="Candara" w:hAnsi="Candara"/>
+          <w:color w:val="FF0000"/>
+          <w:sz w:val="28"/>
+          <w:szCs w:val="28"/>
+          <w:lang w:val="en-US"/>
+        </w:rPr>
+        <w:t xml:space="preserve">banana peel </w:t>
+      </w:r>
+      <w:r>
+        <w:rPr>
+          <w:rFonts w:ascii="Candara" w:hAnsi="Candara"/>
+          <w:sz w:val="28"/>
+          <w:szCs w:val="28"/>
+          <w:lang w:val="en-US"/>
+        </w:rPr>
+        <w:t xml:space="preserve">and </w:t>
+      </w:r>
+      <w:r>
+        <w:rPr>
+          <w:rFonts w:ascii="Candara" w:hAnsi="Candara"/>
+          <w:color w:val="FF0000"/>
+          <w:sz w:val="28"/>
+          <w:szCs w:val="28"/>
+          <w:lang w:val="en-US"/>
+        </w:rPr>
+        <w:t>lifebuoy</w:t>
+      </w:r>
+      <w:r>
+        <w:rPr>
+          <w:rFonts w:ascii="Candara" w:hAnsi="Candara"/>
+          <w:sz w:val="28"/>
+          <w:szCs w:val="28"/>
+          <w:lang w:val="en-US"/>
+        </w:rPr>
+        <w:t>.</w:t>
+      </w:r>
+      <w:r>
+        <w:rPr>
+          <w:rFonts w:ascii="Candara" w:hAnsi="Candara"/>
+          <w:sz w:val="28"/>
+          <w:szCs w:val="28"/>
+          <w:lang w:val="en-US"/>
+        </w:rPr>
         <w:t xml:space="preserve"> </w:t>
       </w:r>
       <w:r>
@@ -5296,100 +5745,268 @@
           <w:szCs w:val="28"/>
           <w:lang w:val="en-US"/>
         </w:rPr>
-        <w:t>Next few levels will reveal Boris’s abilities and explain how to use them for solving puzzles.</w:t>
-      </w:r>
-    </w:p>
-    <w:p>
-      <w:pPr>
-        <w:rPr>
-          <w:rFonts w:ascii="Candara" w:hAnsi="Candara"/>
-          <w:sz w:val="28"/>
-          <w:szCs w:val="28"/>
-          <w:lang w:val="en-US"/>
-        </w:rPr>
-      </w:pPr>
-      <w:r>
-        <w:rPr>
-          <w:rFonts w:ascii="Candara" w:hAnsi="Candara"/>
-          <w:sz w:val="28"/>
-          <w:szCs w:val="28"/>
-          <w:lang w:val="en-US"/>
-        </w:rPr>
-        <w:t>Act 4</w:t>
-      </w:r>
-    </w:p>
-    <w:p>
-      <w:pPr>
-        <w:rPr>
-          <w:rFonts w:ascii="Candara" w:hAnsi="Candara"/>
-          <w:sz w:val="28"/>
-          <w:szCs w:val="28"/>
-          <w:lang w:val="en-US"/>
-        </w:rPr>
-      </w:pPr>
-      <w:r>
-        <w:rPr>
-          <w:rFonts w:ascii="Candara" w:hAnsi="Candara"/>
-          <w:sz w:val="28"/>
-          <w:szCs w:val="28"/>
-          <w:lang w:val="en-US"/>
-        </w:rPr>
-        <w:t>Space ship</w:t>
-      </w:r>
-      <w:r>
-        <w:rPr>
-          <w:rFonts w:ascii="Candara" w:hAnsi="Candara"/>
-          <w:sz w:val="28"/>
-          <w:szCs w:val="28"/>
-          <w:lang w:val="en-US"/>
-        </w:rPr>
-        <w:t>s</w:t>
-      </w:r>
-      <w:r>
-        <w:rPr>
-          <w:rFonts w:ascii="Candara" w:hAnsi="Candara"/>
-          <w:sz w:val="28"/>
-          <w:szCs w:val="28"/>
-          <w:lang w:val="en-US"/>
-        </w:rPr>
-        <w:t xml:space="preserve"> launch station – “</w:t>
-      </w:r>
-      <w:r>
-        <w:rPr>
-          <w:rFonts w:ascii="Candara" w:hAnsi="Candara"/>
-          <w:sz w:val="28"/>
-          <w:szCs w:val="28"/>
-          <w:lang w:val="en-US"/>
-        </w:rPr>
-        <w:t>Euphoria”</w:t>
-      </w:r>
-    </w:p>
-    <w:p>
-      <w:pPr>
-        <w:rPr>
-          <w:rFonts w:ascii="Candara" w:hAnsi="Candara"/>
-          <w:sz w:val="28"/>
-          <w:szCs w:val="28"/>
-          <w:lang w:val="en-US"/>
-        </w:rPr>
-      </w:pPr>
-      <w:r>
-        <w:rPr>
-          <w:rFonts w:ascii="Candara" w:hAnsi="Candara"/>
-          <w:sz w:val="28"/>
-          <w:szCs w:val="28"/>
-          <w:lang w:val="en-US"/>
-        </w:rPr>
-        <w:t>Decorations are amazing. Boris was told not to break something expensive. But he’s not afraid of risking.</w:t>
-      </w:r>
-      <w:r>
-        <w:rPr>
-          <w:rFonts w:ascii="Candara" w:hAnsi="Candara"/>
-          <w:sz w:val="28"/>
-          <w:szCs w:val="28"/>
-          <w:lang w:val="en-US"/>
-        </w:rPr>
-        <w:t xml:space="preserve"> He sees an opportunity to test a new trap – </w:t>
+        <w:t>It doesn’t feel like it’s bothering people.</w:t>
+      </w:r>
+      <w:r>
+        <w:rPr>
+          <w:rFonts w:ascii="Candara" w:hAnsi="Candara"/>
+          <w:sz w:val="28"/>
+          <w:szCs w:val="28"/>
+          <w:lang w:val="en-US"/>
+        </w:rPr>
+        <w:t xml:space="preserve"> </w:t>
+      </w:r>
+      <w:r>
+        <w:rPr>
+          <w:rFonts w:ascii="Candara" w:hAnsi="Candara"/>
+          <w:sz w:val="28"/>
+          <w:szCs w:val="28"/>
+          <w:lang w:val="en-US"/>
+        </w:rPr>
+        <w:t xml:space="preserve">He sets a lot of traps on the next few levels. </w:t>
+      </w:r>
+      <w:r>
+        <w:rPr>
+          <w:rFonts w:ascii="Candara" w:hAnsi="Candara"/>
+          <w:sz w:val="28"/>
+          <w:szCs w:val="28"/>
+          <w:lang w:val="en-US"/>
+        </w:rPr>
+        <w:t>He only hears applause. In his head it’s the success.</w:t>
+      </w:r>
+    </w:p>
+    <w:p>
+      <w:pPr>
+        <w:rPr>
+          <w:rFonts w:ascii="Candara" w:hAnsi="Candara"/>
+          <w:sz w:val="28"/>
+          <w:szCs w:val="28"/>
+          <w:lang w:val="en-US"/>
+        </w:rPr>
+      </w:pPr>
+      <w:r>
+        <w:rPr>
+          <w:rFonts w:ascii="Candara" w:hAnsi="Candara"/>
+          <w:sz w:val="28"/>
+          <w:szCs w:val="28"/>
+          <w:lang w:val="en-US"/>
+        </w:rPr>
+        <w:t>Mountains – “It’s getting cold”</w:t>
+      </w:r>
+    </w:p>
+    <w:p>
+      <w:pPr>
+        <w:rPr>
+          <w:rFonts w:ascii="Candara" w:hAnsi="Candara"/>
+          <w:sz w:val="28"/>
+          <w:szCs w:val="28"/>
+          <w:lang w:val="en-US"/>
+        </w:rPr>
+      </w:pPr>
+      <w:r>
+        <w:rPr>
+          <w:rFonts w:ascii="Candara" w:hAnsi="Candara"/>
+          <w:sz w:val="28"/>
+          <w:szCs w:val="28"/>
+          <w:lang w:val="en-US"/>
+        </w:rPr>
+        <w:t>Actors are freezing, so there’s a timer for those levels.</w:t>
+      </w:r>
+      <w:r>
+        <w:rPr>
+          <w:rFonts w:ascii="Candara" w:hAnsi="Candara"/>
+          <w:sz w:val="28"/>
+          <w:szCs w:val="28"/>
+          <w:lang w:val="en-US"/>
+        </w:rPr>
+        <w:t xml:space="preserve"> Next few levels will contain most </w:t>
+      </w:r>
+      <w:proofErr w:type="gramStart"/>
+      <w:r>
+        <w:rPr>
+          <w:rFonts w:ascii="Candara" w:hAnsi="Candara"/>
+          <w:sz w:val="28"/>
+          <w:szCs w:val="28"/>
+          <w:lang w:val="en-US"/>
+        </w:rPr>
+        <w:t>amount</w:t>
+      </w:r>
+      <w:proofErr w:type="gramEnd"/>
+      <w:r>
+        <w:rPr>
+          <w:rFonts w:ascii="Candara" w:hAnsi="Candara"/>
+          <w:sz w:val="28"/>
+          <w:szCs w:val="28"/>
+          <w:lang w:val="en-US"/>
+        </w:rPr>
+        <w:t xml:space="preserve"> of enemies, but allow to use all the extra abilities while collecting “coins” and setting traps.</w:t>
+      </w:r>
+      <w:r>
+        <w:rPr>
+          <w:rFonts w:ascii="Candara" w:hAnsi="Candara"/>
+          <w:sz w:val="28"/>
+          <w:szCs w:val="28"/>
+          <w:lang w:val="en-US"/>
+        </w:rPr>
+        <w:t xml:space="preserve"> Boris feels like it’s the </w:t>
+      </w:r>
+      <w:r>
+        <w:rPr>
+          <w:rFonts w:ascii="Candara" w:hAnsi="Candara"/>
+          <w:sz w:val="28"/>
+          <w:szCs w:val="28"/>
+          <w:lang w:val="en-US"/>
+        </w:rPr>
+        <w:t xml:space="preserve">best </w:t>
+      </w:r>
+      <w:r>
+        <w:rPr>
+          <w:rFonts w:ascii="Candara" w:hAnsi="Candara"/>
+          <w:sz w:val="28"/>
+          <w:szCs w:val="28"/>
+          <w:lang w:val="en-US"/>
+        </w:rPr>
+        <w:t>chance to make the show great.</w:t>
+      </w:r>
+      <w:r>
+        <w:rPr>
+          <w:rFonts w:ascii="Candara" w:hAnsi="Candara"/>
+          <w:sz w:val="28"/>
+          <w:szCs w:val="28"/>
+          <w:lang w:val="en-US"/>
+        </w:rPr>
+        <w:t xml:space="preserve"> </w:t>
+      </w:r>
+      <w:proofErr w:type="gramStart"/>
+      <w:r>
+        <w:rPr>
+          <w:rFonts w:ascii="Candara" w:hAnsi="Candara"/>
+          <w:sz w:val="28"/>
+          <w:szCs w:val="28"/>
+          <w:lang w:val="en-US"/>
+        </w:rPr>
+        <w:t>So</w:t>
+      </w:r>
+      <w:proofErr w:type="gramEnd"/>
+      <w:r>
+        <w:rPr>
+          <w:rFonts w:ascii="Candara" w:hAnsi="Candara"/>
+          <w:sz w:val="28"/>
+          <w:szCs w:val="28"/>
+          <w:lang w:val="en-US"/>
+        </w:rPr>
+        <w:t xml:space="preserve"> he tries his best.</w:t>
+      </w:r>
+    </w:p>
+    <w:p>
+      <w:pPr>
+        <w:rPr>
+          <w:rFonts w:ascii="Candara" w:hAnsi="Candara"/>
+          <w:sz w:val="28"/>
+          <w:szCs w:val="28"/>
+          <w:lang w:val="en-US"/>
+        </w:rPr>
+      </w:pPr>
+      <w:r>
+        <w:rPr>
+          <w:rFonts w:ascii="Candara" w:hAnsi="Candara"/>
+          <w:sz w:val="28"/>
+          <w:szCs w:val="28"/>
+          <w:lang w:val="en-US"/>
+        </w:rPr>
+        <w:t>Act</w:t>
+      </w:r>
+      <w:r>
+        <w:rPr>
+          <w:rFonts w:ascii="Candara" w:hAnsi="Candara"/>
+          <w:sz w:val="28"/>
+          <w:szCs w:val="28"/>
+          <w:lang w:val="en-US"/>
+        </w:rPr>
+        <w:t xml:space="preserve"> 6</w:t>
+      </w:r>
+      <w:r>
+        <w:rPr>
+          <w:rFonts w:ascii="Candara" w:hAnsi="Candara"/>
+          <w:sz w:val="28"/>
+          <w:szCs w:val="28"/>
+          <w:lang w:val="en-US"/>
+        </w:rPr>
+        <w:t xml:space="preserve"> </w:t>
+      </w:r>
+      <w:r>
+        <w:rPr>
+          <w:rFonts w:ascii="Candara" w:hAnsi="Candara"/>
+          <w:sz w:val="28"/>
+          <w:szCs w:val="28"/>
+          <w:lang w:val="en-US"/>
+        </w:rPr>
+        <w:t>(last)</w:t>
+      </w:r>
+    </w:p>
+    <w:p>
+      <w:pPr>
+        <w:rPr>
+          <w:rFonts w:ascii="Candara" w:hAnsi="Candara"/>
+          <w:sz w:val="28"/>
+          <w:szCs w:val="28"/>
+          <w:lang w:val="en-US"/>
+        </w:rPr>
+      </w:pPr>
+      <w:r>
+        <w:rPr>
+          <w:rFonts w:ascii="Candara" w:hAnsi="Candara"/>
+          <w:sz w:val="28"/>
+          <w:szCs w:val="28"/>
+          <w:lang w:val="en-US"/>
+        </w:rPr>
+        <w:t xml:space="preserve">Chocolate </w:t>
+      </w:r>
+      <w:r>
+        <w:rPr>
+          <w:rFonts w:ascii="Candara" w:hAnsi="Candara"/>
+          <w:sz w:val="28"/>
+          <w:szCs w:val="28"/>
+          <w:lang w:val="en-US"/>
+        </w:rPr>
+        <w:t>factory</w:t>
+      </w:r>
+      <w:r>
+        <w:rPr>
+          <w:rFonts w:ascii="Candara" w:hAnsi="Candara"/>
+          <w:sz w:val="28"/>
+          <w:szCs w:val="28"/>
+          <w:lang w:val="en-US"/>
+        </w:rPr>
+        <w:t xml:space="preserve"> – “</w:t>
+      </w:r>
+      <w:r>
+        <w:rPr>
+          <w:rFonts w:ascii="Candara" w:hAnsi="Candara"/>
+          <w:sz w:val="28"/>
+          <w:szCs w:val="28"/>
+          <w:lang w:val="en-US"/>
+        </w:rPr>
+        <w:t>Boris’s legacy”</w:t>
+      </w:r>
+    </w:p>
+    <w:p>
+      <w:pPr>
+        <w:rPr>
+          <w:rFonts w:ascii="Candara" w:hAnsi="Candara"/>
+          <w:sz w:val="28"/>
+          <w:szCs w:val="28"/>
+          <w:lang w:val="en-US"/>
+        </w:rPr>
+      </w:pPr>
+      <w:r>
+        <w:rPr>
+          <w:rFonts w:ascii="Candara" w:hAnsi="Candara"/>
+          <w:sz w:val="28"/>
+          <w:szCs w:val="28"/>
+          <w:lang w:val="en-US"/>
+        </w:rPr>
+        <w:t xml:space="preserve">Boris tries new trap – </w:t>
       </w:r>
       <w:r>
         <w:rPr>
@@ -5399,7 +6016,79 @@
           <w:szCs w:val="28"/>
           <w:lang w:val="en-US"/>
         </w:rPr>
-        <w:t>launch pad</w:t>
+        <w:t>pie in the face</w:t>
+      </w:r>
+      <w:r>
+        <w:rPr>
+          <w:rFonts w:ascii="Candara" w:hAnsi="Candara"/>
+          <w:sz w:val="28"/>
+          <w:szCs w:val="28"/>
+          <w:lang w:val="en-US"/>
+        </w:rPr>
+        <w:t xml:space="preserve">. </w:t>
+      </w:r>
+      <w:r>
+        <w:rPr>
+          <w:rFonts w:ascii="Candara" w:hAnsi="Candara"/>
+          <w:sz w:val="28"/>
+          <w:szCs w:val="28"/>
+          <w:lang w:val="en-US"/>
+        </w:rPr>
+        <w:t>A</w:t>
+      </w:r>
+      <w:r>
+        <w:rPr>
+          <w:rFonts w:ascii="Candara" w:hAnsi="Candara"/>
+          <w:sz w:val="28"/>
+          <w:szCs w:val="28"/>
+          <w:lang w:val="en-US"/>
+        </w:rPr>
+        <w:t>udience reaction</w:t>
+      </w:r>
+      <w:r>
+        <w:rPr>
+          <w:rFonts w:ascii="Candara" w:hAnsi="Candara"/>
+          <w:sz w:val="28"/>
+          <w:szCs w:val="28"/>
+          <w:lang w:val="en-US"/>
+        </w:rPr>
+        <w:t xml:space="preserve"> makes Boris think he’s doing great.</w:t>
+      </w:r>
+      <w:r>
+        <w:rPr>
+          <w:rFonts w:ascii="Candara" w:hAnsi="Candara"/>
+          <w:sz w:val="28"/>
+          <w:szCs w:val="28"/>
+          <w:lang w:val="en-US"/>
+        </w:rPr>
+        <w:t xml:space="preserve"> There’s not a lot of enemies nearby. No more puzzles. He just sets all the traps without a big risk.</w:t>
+      </w:r>
+      <w:r>
+        <w:rPr>
+          <w:rFonts w:ascii="Candara" w:hAnsi="Candara"/>
+          <w:sz w:val="28"/>
+          <w:szCs w:val="28"/>
+          <w:lang w:val="en-US"/>
+        </w:rPr>
+        <w:t xml:space="preserve"> He doesn’t perform a lot of tricks.</w:t>
+      </w:r>
+      <w:r>
+        <w:rPr>
+          <w:rFonts w:ascii="Candara" w:hAnsi="Candara"/>
+          <w:sz w:val="28"/>
+          <w:szCs w:val="28"/>
+          <w:lang w:val="en-US"/>
+        </w:rPr>
+        <w:t xml:space="preserve"> It becomes empty</w:t>
+      </w:r>
+      <w:r>
+        <w:rPr>
+          <w:rFonts w:ascii="Candara" w:hAnsi="Candara"/>
+          <w:sz w:val="28"/>
+          <w:szCs w:val="28"/>
+          <w:lang w:val="en-US"/>
+        </w:rPr>
+        <w:t xml:space="preserve"> and more silent</w:t>
       </w:r>
       <w:r>
         <w:rPr>
@@ -5410,675 +6099,35 @@
         </w:rPr>
         <w:t>.</w:t>
       </w:r>
-      <w:r>
-        <w:rPr>
-          <w:rFonts w:ascii="Candara" w:hAnsi="Candara"/>
-          <w:sz w:val="28"/>
-          <w:szCs w:val="28"/>
-          <w:lang w:val="en-US"/>
-        </w:rPr>
-        <w:t xml:space="preserve"> Moving around with some extra abilities, Boris collects some coins placed in </w:t>
-      </w:r>
-      <w:r>
-        <w:rPr>
-          <w:rFonts w:ascii="Candara" w:hAnsi="Candara"/>
-          <w:sz w:val="28"/>
-          <w:szCs w:val="28"/>
-          <w:lang w:val="en-US"/>
-        </w:rPr>
-        <w:t xml:space="preserve">the </w:t>
-      </w:r>
-      <w:r>
-        <w:rPr>
-          <w:rFonts w:ascii="Candara" w:hAnsi="Candara"/>
-          <w:sz w:val="28"/>
-          <w:szCs w:val="28"/>
-          <w:lang w:val="en-US"/>
-        </w:rPr>
-        <w:t>difficult spots.</w:t>
-      </w:r>
-      <w:r>
-        <w:rPr>
-          <w:rFonts w:ascii="Candara" w:hAnsi="Candara"/>
-          <w:sz w:val="28"/>
-          <w:szCs w:val="28"/>
-          <w:lang w:val="en-US"/>
-        </w:rPr>
-        <w:t xml:space="preserve"> And after setting a trap</w:t>
-      </w:r>
-      <w:r>
-        <w:rPr>
-          <w:rFonts w:ascii="Candara" w:hAnsi="Candara"/>
-          <w:sz w:val="28"/>
-          <w:szCs w:val="28"/>
-          <w:lang w:val="en-US"/>
-        </w:rPr>
-        <w:t xml:space="preserve"> and solving a puzzle</w:t>
-      </w:r>
-      <w:r>
-        <w:rPr>
-          <w:rFonts w:ascii="Candara" w:hAnsi="Candara"/>
-          <w:sz w:val="28"/>
-          <w:szCs w:val="28"/>
-          <w:lang w:val="en-US"/>
-        </w:rPr>
-        <w:t xml:space="preserve">, he takes the height to spectate. </w:t>
-      </w:r>
-      <w:r>
-        <w:rPr>
-          <w:rFonts w:ascii="Candara" w:hAnsi="Candara"/>
-          <w:sz w:val="28"/>
-          <w:szCs w:val="28"/>
-          <w:lang w:val="en-US"/>
-        </w:rPr>
-        <w:t>It looks surprising, but very funny. Boris laughs. Audience is happy. Team feels tense.</w:t>
-      </w:r>
-    </w:p>
-    <w:p>
-      <w:pPr>
-        <w:rPr>
-          <w:rFonts w:ascii="Candara" w:hAnsi="Candara"/>
-          <w:sz w:val="28"/>
-          <w:szCs w:val="28"/>
-          <w:lang w:val="en-US"/>
-        </w:rPr>
-      </w:pPr>
-      <w:r>
-        <w:rPr>
-          <w:rFonts w:ascii="Candara" w:hAnsi="Candara"/>
-          <w:sz w:val="28"/>
-          <w:szCs w:val="28"/>
-          <w:lang w:val="en-US"/>
-        </w:rPr>
-        <w:t>Kid’s dream (Alice in the wonderland for the reference) – “So far so good”</w:t>
-      </w:r>
-    </w:p>
-    <w:p>
-      <w:pPr>
-        <w:rPr>
-          <w:rFonts w:ascii="Candara" w:hAnsi="Candara"/>
-          <w:sz w:val="28"/>
-          <w:szCs w:val="28"/>
-          <w:lang w:val="en-US"/>
-        </w:rPr>
-      </w:pPr>
-      <w:r>
-        <w:rPr>
-          <w:rFonts w:ascii="Candara" w:hAnsi="Candara"/>
-          <w:sz w:val="28"/>
-          <w:szCs w:val="28"/>
-          <w:lang w:val="en-US"/>
-        </w:rPr>
-        <w:t xml:space="preserve">Everything looks like the reality ends here. </w:t>
-      </w:r>
-      <w:r>
-        <w:rPr>
-          <w:rFonts w:ascii="Candara" w:hAnsi="Candara"/>
-          <w:sz w:val="28"/>
-          <w:szCs w:val="28"/>
-          <w:lang w:val="en-US"/>
-        </w:rPr>
-        <w:t xml:space="preserve">Even though </w:t>
-      </w:r>
-      <w:r>
-        <w:rPr>
-          <w:rFonts w:ascii="Candara" w:hAnsi="Candara"/>
-          <w:sz w:val="28"/>
-          <w:szCs w:val="28"/>
-          <w:lang w:val="en-US"/>
-        </w:rPr>
-        <w:t>Boris has a plan, this place looks too pure to set any traps.</w:t>
-      </w:r>
-      <w:r>
-        <w:rPr>
-          <w:rFonts w:ascii="Candara" w:hAnsi="Candara"/>
-          <w:sz w:val="28"/>
-          <w:szCs w:val="28"/>
-          <w:lang w:val="en-US"/>
-        </w:rPr>
-        <w:t xml:space="preserve"> He decides to perform more tricks. </w:t>
-      </w:r>
-      <w:proofErr w:type="gramStart"/>
-      <w:r>
-        <w:rPr>
-          <w:rFonts w:ascii="Candara" w:hAnsi="Candara"/>
-          <w:sz w:val="28"/>
-          <w:szCs w:val="28"/>
-          <w:lang w:val="en-US"/>
-        </w:rPr>
-        <w:t>So</w:t>
-      </w:r>
-      <w:proofErr w:type="gramEnd"/>
-      <w:r>
-        <w:rPr>
-          <w:rFonts w:ascii="Candara" w:hAnsi="Candara"/>
-          <w:sz w:val="28"/>
-          <w:szCs w:val="28"/>
-          <w:lang w:val="en-US"/>
-        </w:rPr>
-        <w:t xml:space="preserve"> there’s a lot </w:t>
-      </w:r>
-      <w:r>
-        <w:rPr>
-          <w:rFonts w:ascii="Candara" w:hAnsi="Candara"/>
-          <w:sz w:val="28"/>
-          <w:szCs w:val="28"/>
-          <w:lang w:val="en-US"/>
-        </w:rPr>
-        <w:t>of “coins”</w:t>
-      </w:r>
-      <w:r>
-        <w:rPr>
-          <w:rFonts w:ascii="Candara" w:hAnsi="Candara"/>
-          <w:sz w:val="28"/>
-          <w:szCs w:val="28"/>
-          <w:lang w:val="en-US"/>
-        </w:rPr>
-        <w:t>, the goal is to</w:t>
-      </w:r>
-      <w:r>
-        <w:rPr>
-          <w:rFonts w:ascii="Candara" w:hAnsi="Candara"/>
-          <w:sz w:val="28"/>
-          <w:szCs w:val="28"/>
-          <w:lang w:val="en-US"/>
-        </w:rPr>
-        <w:t xml:space="preserve"> solve the puzzle and</w:t>
-      </w:r>
-      <w:r>
-        <w:rPr>
-          <w:rFonts w:ascii="Candara" w:hAnsi="Candara"/>
-          <w:sz w:val="28"/>
-          <w:szCs w:val="28"/>
-          <w:lang w:val="en-US"/>
-        </w:rPr>
-        <w:t xml:space="preserve"> open the door.</w:t>
-      </w:r>
-    </w:p>
-    <w:p>
-      <w:pPr>
-        <w:rPr>
-          <w:rFonts w:ascii="Candara" w:hAnsi="Candara"/>
-          <w:sz w:val="28"/>
-          <w:szCs w:val="28"/>
-          <w:lang w:val="en-US"/>
-        </w:rPr>
-      </w:pPr>
-      <w:r>
-        <w:rPr>
-          <w:rFonts w:ascii="Candara" w:hAnsi="Candara"/>
-          <w:sz w:val="28"/>
-          <w:szCs w:val="28"/>
-          <w:lang w:val="en-US"/>
-        </w:rPr>
-        <w:t>Act 5</w:t>
-      </w:r>
-    </w:p>
-    <w:p>
-      <w:pPr>
-        <w:rPr>
-          <w:rFonts w:ascii="Candara" w:hAnsi="Candara"/>
-          <w:sz w:val="28"/>
-          <w:szCs w:val="28"/>
-          <w:lang w:val="en-US"/>
-        </w:rPr>
-      </w:pPr>
-      <w:r>
-        <w:rPr>
-          <w:rFonts w:ascii="Candara" w:hAnsi="Candara"/>
-          <w:sz w:val="28"/>
-          <w:szCs w:val="28"/>
-          <w:lang w:val="en-US"/>
-        </w:rPr>
-        <w:t xml:space="preserve">Moon – “My knees don’t </w:t>
-      </w:r>
-      <w:r>
-        <w:rPr>
-          <w:rFonts w:ascii="Candara" w:hAnsi="Candara"/>
-          <w:sz w:val="28"/>
-          <w:szCs w:val="28"/>
-          <w:lang w:val="en-US"/>
-        </w:rPr>
-        <w:t>hurt</w:t>
-      </w:r>
-      <w:r>
-        <w:rPr>
-          <w:rFonts w:ascii="Candara" w:hAnsi="Candara"/>
-          <w:sz w:val="28"/>
-          <w:szCs w:val="28"/>
-          <w:lang w:val="en-US"/>
-        </w:rPr>
-        <w:t>”</w:t>
-      </w:r>
-    </w:p>
-    <w:p>
-      <w:pPr>
-        <w:rPr>
-          <w:rFonts w:ascii="Candara" w:hAnsi="Candara"/>
-          <w:sz w:val="28"/>
-          <w:szCs w:val="28"/>
-          <w:lang w:val="en-US"/>
-        </w:rPr>
-      </w:pPr>
-      <w:r>
-        <w:rPr>
-          <w:rFonts w:ascii="Candara" w:hAnsi="Candara"/>
-          <w:sz w:val="28"/>
-          <w:szCs w:val="28"/>
-          <w:lang w:val="en-US"/>
-        </w:rPr>
-        <w:t xml:space="preserve">Everything looks like decoration, but </w:t>
-      </w:r>
-      <w:proofErr w:type="spellStart"/>
-      <w:r>
-        <w:rPr>
-          <w:rFonts w:ascii="Candara" w:hAnsi="Candara"/>
-          <w:sz w:val="28"/>
-          <w:szCs w:val="28"/>
-          <w:lang w:val="en-US"/>
-        </w:rPr>
-        <w:t>somewhy</w:t>
-      </w:r>
-      <w:proofErr w:type="spellEnd"/>
-      <w:r>
-        <w:rPr>
-          <w:rFonts w:ascii="Candara" w:hAnsi="Candara"/>
-          <w:sz w:val="28"/>
-          <w:szCs w:val="28"/>
-          <w:lang w:val="en-US"/>
-        </w:rPr>
-        <w:t xml:space="preserve"> there’s Moon like gravity.</w:t>
-      </w:r>
-      <w:r>
-        <w:rPr>
-          <w:rFonts w:ascii="Candara" w:hAnsi="Candara"/>
-          <w:sz w:val="28"/>
-          <w:szCs w:val="28"/>
-          <w:lang w:val="en-US"/>
-        </w:rPr>
-        <w:t xml:space="preserve"> Boris feels brave enough to test his new traps</w:t>
-      </w:r>
-      <w:r>
-        <w:rPr>
-          <w:rFonts w:ascii="Candara" w:hAnsi="Candara"/>
-          <w:sz w:val="28"/>
-          <w:szCs w:val="28"/>
-          <w:lang w:val="en-US"/>
-        </w:rPr>
-        <w:t xml:space="preserve">: </w:t>
-      </w:r>
-      <w:r>
-        <w:rPr>
-          <w:rFonts w:ascii="Candara" w:hAnsi="Candara"/>
-          <w:color w:val="FF0000"/>
-          <w:sz w:val="28"/>
-          <w:szCs w:val="28"/>
-          <w:lang w:val="en-US"/>
-        </w:rPr>
-        <w:t xml:space="preserve">banana peel </w:t>
-      </w:r>
-      <w:r>
-        <w:rPr>
-          <w:rFonts w:ascii="Candara" w:hAnsi="Candara"/>
-          <w:sz w:val="28"/>
-          <w:szCs w:val="28"/>
-          <w:lang w:val="en-US"/>
-        </w:rPr>
-        <w:t xml:space="preserve">and </w:t>
-      </w:r>
-      <w:r>
-        <w:rPr>
-          <w:rFonts w:ascii="Candara" w:hAnsi="Candara"/>
-          <w:color w:val="FF0000"/>
-          <w:sz w:val="28"/>
-          <w:szCs w:val="28"/>
-          <w:lang w:val="en-US"/>
-        </w:rPr>
-        <w:t>lifebuoy</w:t>
-      </w:r>
-      <w:r>
-        <w:rPr>
-          <w:rFonts w:ascii="Candara" w:hAnsi="Candara"/>
-          <w:sz w:val="28"/>
-          <w:szCs w:val="28"/>
-          <w:lang w:val="en-US"/>
-        </w:rPr>
-        <w:t>.</w:t>
-      </w:r>
-      <w:r>
-        <w:rPr>
-          <w:rFonts w:ascii="Candara" w:hAnsi="Candara"/>
-          <w:sz w:val="28"/>
-          <w:szCs w:val="28"/>
-          <w:lang w:val="en-US"/>
-        </w:rPr>
-        <w:t xml:space="preserve"> </w:t>
-      </w:r>
-      <w:r>
-        <w:rPr>
-          <w:rFonts w:ascii="Candara" w:hAnsi="Candara"/>
-          <w:sz w:val="28"/>
-          <w:szCs w:val="28"/>
-          <w:lang w:val="en-US"/>
-        </w:rPr>
-        <w:t>It doesn’t feel like it’s bothering people.</w:t>
-      </w:r>
-      <w:r>
-        <w:rPr>
-          <w:rFonts w:ascii="Candara" w:hAnsi="Candara"/>
-          <w:sz w:val="28"/>
-          <w:szCs w:val="28"/>
-          <w:lang w:val="en-US"/>
-        </w:rPr>
-        <w:t xml:space="preserve"> </w:t>
-      </w:r>
-      <w:r>
-        <w:rPr>
-          <w:rFonts w:ascii="Candara" w:hAnsi="Candara"/>
-          <w:sz w:val="28"/>
-          <w:szCs w:val="28"/>
-          <w:lang w:val="en-US"/>
-        </w:rPr>
-        <w:t xml:space="preserve">He sets a lot of traps on the next few levels. </w:t>
-      </w:r>
-      <w:r>
-        <w:rPr>
-          <w:rFonts w:ascii="Candara" w:hAnsi="Candara"/>
-          <w:sz w:val="28"/>
-          <w:szCs w:val="28"/>
-          <w:lang w:val="en-US"/>
-        </w:rPr>
-        <w:t>He only hears applause. In his head it’s the success.</w:t>
-      </w:r>
-    </w:p>
-    <w:p>
-      <w:pPr>
-        <w:rPr>
-          <w:rFonts w:ascii="Candara" w:hAnsi="Candara"/>
-          <w:sz w:val="28"/>
-          <w:szCs w:val="28"/>
-          <w:lang w:val="en-US"/>
-        </w:rPr>
-      </w:pPr>
-      <w:r>
-        <w:rPr>
-          <w:rFonts w:ascii="Candara" w:hAnsi="Candara"/>
-          <w:sz w:val="28"/>
-          <w:szCs w:val="28"/>
-          <w:lang w:val="en-US"/>
-        </w:rPr>
-        <w:t>Mountains – “It’s getting cold”</w:t>
-      </w:r>
-    </w:p>
-    <w:p>
-      <w:pPr>
-        <w:rPr>
-          <w:rFonts w:ascii="Candara" w:hAnsi="Candara"/>
-          <w:sz w:val="28"/>
-          <w:szCs w:val="28"/>
-          <w:lang w:val="en-US"/>
-        </w:rPr>
-      </w:pPr>
-      <w:r>
-        <w:rPr>
-          <w:rFonts w:ascii="Candara" w:hAnsi="Candara"/>
-          <w:sz w:val="28"/>
-          <w:szCs w:val="28"/>
-          <w:lang w:val="en-US"/>
-        </w:rPr>
-        <w:t>Actors are freezing, so there’s a timer for those levels.</w:t>
-      </w:r>
-      <w:r>
-        <w:rPr>
-          <w:rFonts w:ascii="Candara" w:hAnsi="Candara"/>
-          <w:sz w:val="28"/>
-          <w:szCs w:val="28"/>
-          <w:lang w:val="en-US"/>
-        </w:rPr>
-        <w:t xml:space="preserve"> Next few levels will contain most </w:t>
-      </w:r>
-      <w:proofErr w:type="gramStart"/>
-      <w:r>
-        <w:rPr>
-          <w:rFonts w:ascii="Candara" w:hAnsi="Candara"/>
-          <w:sz w:val="28"/>
-          <w:szCs w:val="28"/>
-          <w:lang w:val="en-US"/>
-        </w:rPr>
-        <w:t>amount</w:t>
-      </w:r>
-      <w:proofErr w:type="gramEnd"/>
-      <w:r>
-        <w:rPr>
-          <w:rFonts w:ascii="Candara" w:hAnsi="Candara"/>
-          <w:sz w:val="28"/>
-          <w:szCs w:val="28"/>
-          <w:lang w:val="en-US"/>
-        </w:rPr>
-        <w:t xml:space="preserve"> of enemies, but allow to use all the extra abilities while collecting “coins” and setting traps.</w:t>
-      </w:r>
-      <w:r>
-        <w:rPr>
-          <w:rFonts w:ascii="Candara" w:hAnsi="Candara"/>
-          <w:sz w:val="28"/>
-          <w:szCs w:val="28"/>
-          <w:lang w:val="en-US"/>
-        </w:rPr>
-        <w:t xml:space="preserve"> Boris feels like it’s the </w:t>
-      </w:r>
-      <w:r>
-        <w:rPr>
-          <w:rFonts w:ascii="Candara" w:hAnsi="Candara"/>
-          <w:sz w:val="28"/>
-          <w:szCs w:val="28"/>
-          <w:lang w:val="en-US"/>
-        </w:rPr>
-        <w:t xml:space="preserve">best </w:t>
-      </w:r>
-      <w:r>
-        <w:rPr>
-          <w:rFonts w:ascii="Candara" w:hAnsi="Candara"/>
-          <w:sz w:val="28"/>
-          <w:szCs w:val="28"/>
-          <w:lang w:val="en-US"/>
-        </w:rPr>
-        <w:t>chance to make the show great.</w:t>
-      </w:r>
-      <w:r>
-        <w:rPr>
-          <w:rFonts w:ascii="Candara" w:hAnsi="Candara"/>
-          <w:sz w:val="28"/>
-          <w:szCs w:val="28"/>
-          <w:lang w:val="en-US"/>
-        </w:rPr>
-        <w:t xml:space="preserve"> </w:t>
-      </w:r>
-      <w:proofErr w:type="gramStart"/>
-      <w:r>
-        <w:rPr>
-          <w:rFonts w:ascii="Candara" w:hAnsi="Candara"/>
-          <w:sz w:val="28"/>
-          <w:szCs w:val="28"/>
-          <w:lang w:val="en-US"/>
-        </w:rPr>
-        <w:t>So</w:t>
-      </w:r>
-      <w:proofErr w:type="gramEnd"/>
-      <w:r>
-        <w:rPr>
-          <w:rFonts w:ascii="Candara" w:hAnsi="Candara"/>
-          <w:sz w:val="28"/>
-          <w:szCs w:val="28"/>
-          <w:lang w:val="en-US"/>
-        </w:rPr>
-        <w:t xml:space="preserve"> he tries his best.</w:t>
-      </w:r>
-    </w:p>
-    <w:p>
-      <w:pPr>
-        <w:rPr>
-          <w:rFonts w:ascii="Candara" w:hAnsi="Candara"/>
-          <w:sz w:val="28"/>
-          <w:szCs w:val="28"/>
-          <w:lang w:val="en-US"/>
-        </w:rPr>
-      </w:pPr>
-      <w:r>
-        <w:rPr>
-          <w:rFonts w:ascii="Candara" w:hAnsi="Candara"/>
-          <w:sz w:val="28"/>
-          <w:szCs w:val="28"/>
-          <w:lang w:val="en-US"/>
-        </w:rPr>
-        <w:t>Act</w:t>
-      </w:r>
-      <w:r>
-        <w:rPr>
-          <w:rFonts w:ascii="Candara" w:hAnsi="Candara"/>
-          <w:sz w:val="28"/>
-          <w:szCs w:val="28"/>
-          <w:lang w:val="en-US"/>
-        </w:rPr>
-        <w:t xml:space="preserve"> 6</w:t>
-      </w:r>
-      <w:r>
-        <w:rPr>
-          <w:rFonts w:ascii="Candara" w:hAnsi="Candara"/>
-          <w:sz w:val="28"/>
-          <w:szCs w:val="28"/>
-          <w:lang w:val="en-US"/>
-        </w:rPr>
-        <w:t xml:space="preserve"> </w:t>
-      </w:r>
-      <w:r>
-        <w:rPr>
-          <w:rFonts w:ascii="Candara" w:hAnsi="Candara"/>
-          <w:sz w:val="28"/>
-          <w:szCs w:val="28"/>
-          <w:lang w:val="en-US"/>
-        </w:rPr>
-        <w:t>(last)</w:t>
-      </w:r>
-    </w:p>
-    <w:p>
-      <w:pPr>
-        <w:rPr>
-          <w:rFonts w:ascii="Candara" w:hAnsi="Candara"/>
-          <w:sz w:val="28"/>
-          <w:szCs w:val="28"/>
-          <w:lang w:val="en-US"/>
-        </w:rPr>
-      </w:pPr>
-      <w:r>
-        <w:rPr>
-          <w:rFonts w:ascii="Candara" w:hAnsi="Candara"/>
-          <w:sz w:val="28"/>
-          <w:szCs w:val="28"/>
-          <w:lang w:val="en-US"/>
-        </w:rPr>
-        <w:t xml:space="preserve">Chocolate </w:t>
-      </w:r>
-      <w:r>
-        <w:rPr>
-          <w:rFonts w:ascii="Candara" w:hAnsi="Candara"/>
-          <w:sz w:val="28"/>
-          <w:szCs w:val="28"/>
-          <w:lang w:val="en-US"/>
-        </w:rPr>
-        <w:t>factory</w:t>
-      </w:r>
-      <w:r>
-        <w:rPr>
-          <w:rFonts w:ascii="Candara" w:hAnsi="Candara"/>
-          <w:sz w:val="28"/>
-          <w:szCs w:val="28"/>
-          <w:lang w:val="en-US"/>
-        </w:rPr>
-        <w:t xml:space="preserve"> – “</w:t>
-      </w:r>
-      <w:r>
-        <w:rPr>
-          <w:rFonts w:ascii="Candara" w:hAnsi="Candara"/>
-          <w:sz w:val="28"/>
-          <w:szCs w:val="28"/>
-          <w:lang w:val="en-US"/>
-        </w:rPr>
-        <w:t>Boris’s legacy”</w:t>
-      </w:r>
-    </w:p>
-    <w:p>
-      <w:pPr>
-        <w:rPr>
-          <w:rFonts w:ascii="Candara" w:hAnsi="Candara"/>
-          <w:sz w:val="28"/>
-          <w:szCs w:val="28"/>
-          <w:lang w:val="en-US"/>
-        </w:rPr>
-      </w:pPr>
-      <w:r>
-        <w:rPr>
-          <w:rFonts w:ascii="Candara" w:hAnsi="Candara"/>
-          <w:sz w:val="28"/>
-          <w:szCs w:val="28"/>
-          <w:lang w:val="en-US"/>
-        </w:rPr>
-        <w:t xml:space="preserve">Boris tries new trap – </w:t>
-      </w:r>
-      <w:r>
-        <w:rPr>
-          <w:rFonts w:ascii="Candara" w:hAnsi="Candara"/>
-          <w:color w:val="FF0000"/>
-          <w:sz w:val="28"/>
-          <w:szCs w:val="28"/>
-          <w:lang w:val="en-US"/>
-        </w:rPr>
-        <w:t>pie in the face</w:t>
-      </w:r>
-      <w:r>
-        <w:rPr>
-          <w:rFonts w:ascii="Candara" w:hAnsi="Candara"/>
-          <w:sz w:val="28"/>
-          <w:szCs w:val="28"/>
-          <w:lang w:val="en-US"/>
-        </w:rPr>
-        <w:t xml:space="preserve">. </w:t>
-      </w:r>
-      <w:r>
-        <w:rPr>
-          <w:rFonts w:ascii="Candara" w:hAnsi="Candara"/>
-          <w:sz w:val="28"/>
-          <w:szCs w:val="28"/>
-          <w:lang w:val="en-US"/>
-        </w:rPr>
-        <w:t>A</w:t>
-      </w:r>
-      <w:r>
-        <w:rPr>
-          <w:rFonts w:ascii="Candara" w:hAnsi="Candara"/>
-          <w:sz w:val="28"/>
-          <w:szCs w:val="28"/>
-          <w:lang w:val="en-US"/>
-        </w:rPr>
-        <w:t>udience reaction</w:t>
-      </w:r>
-      <w:r>
-        <w:rPr>
-          <w:rFonts w:ascii="Candara" w:hAnsi="Candara"/>
-          <w:sz w:val="28"/>
-          <w:szCs w:val="28"/>
-          <w:lang w:val="en-US"/>
-        </w:rPr>
-        <w:t xml:space="preserve"> makes Boris think he’s doing great.</w:t>
-      </w:r>
-      <w:r>
-        <w:rPr>
-          <w:rFonts w:ascii="Candara" w:hAnsi="Candara"/>
-          <w:sz w:val="28"/>
-          <w:szCs w:val="28"/>
-          <w:lang w:val="en-US"/>
-        </w:rPr>
-        <w:t xml:space="preserve"> There’s not a lot of enemies nearby. No more puzzles. He just sets </w:t>
-      </w:r>
+    </w:p>
+    <w:p>
+      <w:pPr>
+        <w:rPr>
+          <w:rFonts w:ascii="Candara" w:hAnsi="Candara"/>
+          <w:sz w:val="28"/>
+          <w:szCs w:val="28"/>
+          <w:lang w:val="en-US"/>
+        </w:rPr>
+      </w:pPr>
+      <w:r>
+        <w:rPr>
+          <w:rFonts w:ascii="Candara" w:hAnsi="Candara"/>
+          <w:sz w:val="28"/>
+          <w:szCs w:val="28"/>
+          <w:lang w:val="en-US"/>
+        </w:rPr>
+        <w:t>Last level – “What have you done?”</w:t>
+      </w:r>
+    </w:p>
+    <w:p>
+      <w:pPr>
+        <w:rPr>
+          <w:rFonts w:ascii="Candara" w:hAnsi="Candara"/>
+          <w:sz w:val="28"/>
+          <w:szCs w:val="28"/>
+          <w:lang w:val="en-US"/>
+        </w:rPr>
+      </w:pPr>
       <w:r>
         <w:rPr>
           <w:rFonts w:ascii="Candara" w:hAnsi="Candara"/>
@@ -6087,80 +6136,6 @@
           <w:lang w:val="en-US"/>
         </w:rPr>
         <w:lastRenderedPageBreak/>
-        <w:t>all the traps without a big risk.</w:t>
-      </w:r>
-      <w:r>
-        <w:rPr>
-          <w:rFonts w:ascii="Candara" w:hAnsi="Candara"/>
-          <w:sz w:val="28"/>
-          <w:szCs w:val="28"/>
-          <w:lang w:val="en-US"/>
-        </w:rPr>
-        <w:t xml:space="preserve"> He doesn’t perform a lot of tricks.</w:t>
-      </w:r>
-      <w:r>
-        <w:rPr>
-          <w:rFonts w:ascii="Candara" w:hAnsi="Candara"/>
-          <w:sz w:val="28"/>
-          <w:szCs w:val="28"/>
-          <w:lang w:val="en-US"/>
-        </w:rPr>
-        <w:t xml:space="preserve"> It becomes empty</w:t>
-      </w:r>
-      <w:r>
-        <w:rPr>
-          <w:rFonts w:ascii="Candara" w:hAnsi="Candara"/>
-          <w:sz w:val="28"/>
-          <w:szCs w:val="28"/>
-          <w:lang w:val="en-US"/>
-        </w:rPr>
-        <w:t xml:space="preserve"> and more silent</w:t>
-      </w:r>
-      <w:r>
-        <w:rPr>
-          <w:rFonts w:ascii="Candara" w:hAnsi="Candara"/>
-          <w:sz w:val="28"/>
-          <w:szCs w:val="28"/>
-          <w:lang w:val="en-US"/>
-        </w:rPr>
-        <w:t>.</w:t>
-      </w:r>
-    </w:p>
-    <w:p>
-      <w:pPr>
-        <w:rPr>
-          <w:rFonts w:ascii="Candara" w:hAnsi="Candara"/>
-          <w:sz w:val="28"/>
-          <w:szCs w:val="28"/>
-          <w:lang w:val="en-US"/>
-        </w:rPr>
-      </w:pPr>
-      <w:r>
-        <w:rPr>
-          <w:rFonts w:ascii="Candara" w:hAnsi="Candara"/>
-          <w:sz w:val="28"/>
-          <w:szCs w:val="28"/>
-          <w:lang w:val="en-US"/>
-        </w:rPr>
-        <w:t>Last level – “What have you done?”</w:t>
-      </w:r>
-    </w:p>
-    <w:p>
-      <w:pPr>
-        <w:rPr>
-          <w:rFonts w:ascii="Candara" w:hAnsi="Candara"/>
-          <w:sz w:val="28"/>
-          <w:szCs w:val="28"/>
-          <w:lang w:val="en-US"/>
-        </w:rPr>
-      </w:pPr>
-      <w:r>
-        <w:rPr>
-          <w:rFonts w:ascii="Candara" w:hAnsi="Candara"/>
-          <w:sz w:val="28"/>
-          <w:szCs w:val="28"/>
-          <w:lang w:val="en-US"/>
-        </w:rPr>
         <w:t xml:space="preserve">Boris sets a banana </w:t>
       </w:r>
       <w:proofErr w:type="spellStart"/>
@@ -7228,7 +7203,6 @@
           <w:szCs w:val="28"/>
           <w:lang w:val="en-US"/>
         </w:rPr>
-        <w:lastRenderedPageBreak/>
         <w:t>Body moves and interactions with environment are accompanied with cartoon-</w:t>
       </w:r>
       <w:proofErr w:type="spellStart"/>
@@ -7305,6 +7279,7 @@
           <w:szCs w:val="28"/>
           <w:lang w:val="en-US"/>
         </w:rPr>
+        <w:lastRenderedPageBreak/>
         <w:t>VFX</w:t>
       </w:r>
     </w:p>
@@ -7414,7 +7389,34 @@
           <w:szCs w:val="28"/>
           <w:lang w:val="en-US"/>
         </w:rPr>
-        <w:t xml:space="preserve"> things (e.g. timer)</w:t>
+        <w:t xml:space="preserve"> things (e.g. timer</w:t>
+      </w:r>
+      <w:r>
+        <w:rPr>
+          <w:rFonts w:ascii="Candara" w:hAnsi="Candara"/>
+          <w:sz w:val="28"/>
+          <w:szCs w:val="28"/>
+          <w:lang w:val="en-US"/>
+        </w:rPr>
+        <w:t>, coins counter</w:t>
+      </w:r>
+      <w:r>
+        <w:rPr>
+          <w:rFonts w:ascii="Candara" w:hAnsi="Candara"/>
+          <w:sz w:val="28"/>
+          <w:szCs w:val="28"/>
+          <w:lang w:val="en-US"/>
+        </w:rPr>
+        <w:t xml:space="preserve"> appearing for a few sec</w:t>
+      </w:r>
+      <w:r>
+        <w:rPr>
+          <w:rFonts w:ascii="Candara" w:hAnsi="Candara"/>
+          <w:sz w:val="28"/>
+          <w:szCs w:val="28"/>
+          <w:lang w:val="en-US"/>
+        </w:rPr>
+        <w:t>)</w:t>
       </w:r>
     </w:p>
     <w:p>
@@ -8826,7 +8828,7 @@
 </file>
 
 <file path=customXml/itemProps1.xml><?xml version="1.0" encoding="utf-8"?>
-<ds:datastoreItem xmlns:ds="http://schemas.openxmlformats.org/officeDocument/2006/customXml" ds:itemID="{97018911-3401-4311-83D7-E47B257FD77A}">
+<ds:datastoreItem xmlns:ds="http://schemas.openxmlformats.org/officeDocument/2006/customXml" ds:itemID="{2C09634A-1C2F-41D9-84C5-E6B326834BE2}">
   <ds:schemaRefs>
     <ds:schemaRef ds:uri="http://schemas.openxmlformats.org/officeDocument/2006/bibliography"/>
   </ds:schemaRefs>

</xml_diff>

<commit_message>
Enemy 3 animations imported
- Some AI assets created
- Walk, Idle and RunRecovery animations imported
- Enemy walk speed decreased to 200
- Enemy's texture reimported
</commit_message>
<xml_diff>
--- a/Design Document.docx
+++ b/Design Document.docx
@@ -7440,6 +7440,11 @@
     </w:p>
     <w:p>
       <w:pPr>
+        <w:pStyle w:val="a7"/>
+        <w:numPr>
+          <w:ilvl w:val="1"/>
+          <w:numId w:val="2"/>
+        </w:numPr>
         <w:spacing w:line="240" w:lineRule="auto"/>
         <w:rPr>
           <w:rFonts w:ascii="Candara" w:hAnsi="Candara"/>
@@ -7448,11 +7453,31 @@
           <w:lang w:val="en-US"/>
         </w:rPr>
       </w:pPr>
+      <w:r>
+        <w:rPr>
+          <w:rFonts w:ascii="Candara" w:hAnsi="Candara"/>
+          <w:sz w:val="28"/>
+          <w:szCs w:val="28"/>
+          <w:lang w:val="en-US"/>
+        </w:rPr>
+        <w:t>Recovery after running</w:t>
+      </w:r>
       <w:bookmarkStart w:id="1" w:name="_GoBack"/>
       <w:bookmarkEnd w:id="1"/>
     </w:p>
     <w:p>
       <w:pPr>
+        <w:spacing w:line="240" w:lineRule="auto"/>
+        <w:rPr>
+          <w:rFonts w:ascii="Candara" w:hAnsi="Candara"/>
+          <w:sz w:val="28"/>
+          <w:szCs w:val="28"/>
+          <w:lang w:val="en-US"/>
+        </w:rPr>
+      </w:pPr>
+    </w:p>
+    <w:p>
+      <w:pPr>
         <w:shd w:val="clear" w:color="auto" w:fill="DEEAF6" w:themeFill="accent5" w:themeFillTint="33"/>
         <w:spacing w:line="276" w:lineRule="auto"/>
         <w:jc w:val="center"/>
@@ -7851,6 +7876,15 @@
           <w:szCs w:val="28"/>
           <w:lang w:val="en-US"/>
         </w:rPr>
+        <w:t xml:space="preserve">- </w:t>
+      </w:r>
+      <w:r>
+        <w:rPr>
+          <w:rFonts w:ascii="Candara" w:hAnsi="Candara"/>
+          <w:sz w:val="28"/>
+          <w:szCs w:val="28"/>
+          <w:lang w:val="en-US"/>
+        </w:rPr>
         <w:t>Make sure “generate overlap events”</w:t>
       </w:r>
       <w:r>
@@ -7937,6 +7971,26 @@
           <w:lang w:val="en-US"/>
         </w:rPr>
         <w:t>” by any obstacle)</w:t>
+      </w:r>
+    </w:p>
+    <w:p>
+      <w:pPr>
+        <w:jc w:val="center"/>
+        <w:rPr>
+          <w:rFonts w:ascii="Candara" w:hAnsi="Candara"/>
+          <w:sz w:val="28"/>
+          <w:szCs w:val="28"/>
+          <w:lang w:val="en-US"/>
+        </w:rPr>
+      </w:pPr>
+      <w:r>
+        <w:rPr>
+          <w:rFonts w:ascii="Candara" w:hAnsi="Candara"/>
+          <w:sz w:val="28"/>
+          <w:szCs w:val="28"/>
+          <w:lang w:val="en-US"/>
+        </w:rPr>
+        <w:t>-</w:t>
       </w:r>
     </w:p>
     <w:p>
@@ -9298,7 +9352,7 @@
 </file>
 
 <file path=customXml/itemProps1.xml><?xml version="1.0" encoding="utf-8"?>
-<ds:datastoreItem xmlns:ds="http://schemas.openxmlformats.org/officeDocument/2006/customXml" ds:itemID="{D1F5557C-985A-4320-AB14-8CBE41D879E2}">
+<ds:datastoreItem xmlns:ds="http://schemas.openxmlformats.org/officeDocument/2006/customXml" ds:itemID="{FEBB47A0-75E4-4D29-93B3-40A51D95A374}">
   <ds:schemaRefs>
     <ds:schemaRef ds:uri="http://schemas.openxmlformats.org/officeDocument/2006/bibliography"/>
   </ds:schemaRefs>

</xml_diff>

<commit_message>
Backup before renaming project
</commit_message>
<xml_diff>
--- a/Design Document.docx
+++ b/Design Document.docx
@@ -18,8 +18,10 @@
           <w:color w:val="000000" w:themeColor="text1"/>
           <w:lang w:val="en-US"/>
         </w:rPr>
-        <w:t>That Game</w:t>
-      </w:r>
+        <w:t>My Fall</w:t>
+      </w:r>
+      <w:bookmarkStart w:id="0" w:name="_GoBack"/>
+      <w:bookmarkEnd w:id="0"/>
     </w:p>
     <w:p>
       <w:pPr>
@@ -533,8 +535,8 @@
           <w:lang w:val="en-US"/>
         </w:rPr>
       </w:pPr>
-      <w:bookmarkStart w:id="0" w:name="_s9u68ock28th" w:colFirst="0" w:colLast="0"/>
-      <w:bookmarkEnd w:id="0"/>
+      <w:bookmarkStart w:id="1" w:name="_s9u68ock28th" w:colFirst="0" w:colLast="0"/>
+      <w:bookmarkEnd w:id="1"/>
       <w:r>
         <w:rPr>
           <w:rFonts w:ascii="Candara" w:hAnsi="Candara"/>
@@ -8315,8 +8317,6 @@
         </w:rPr>
         <w:t>; the spawn location should be the last in array</w:t>
       </w:r>
-      <w:bookmarkStart w:id="1" w:name="_GoBack"/>
-      <w:bookmarkEnd w:id="1"/>
     </w:p>
     <w:p>
       <w:pPr>
@@ -9781,7 +9781,7 @@
 </file>
 
 <file path=customXml/itemProps1.xml><?xml version="1.0" encoding="utf-8"?>
-<ds:datastoreItem xmlns:ds="http://schemas.openxmlformats.org/officeDocument/2006/customXml" ds:itemID="{0CE6AF93-94FC-4FBD-AA0C-073AD072FDFE}">
+<ds:datastoreItem xmlns:ds="http://schemas.openxmlformats.org/officeDocument/2006/customXml" ds:itemID="{259C2C0E-9386-4929-92CB-44B5AB6E963D}">
   <ds:schemaRefs>
     <ds:schemaRef ds:uri="http://schemas.openxmlformats.org/officeDocument/2006/bibliography"/>
   </ds:schemaRefs>

</xml_diff>

<commit_message>
Renamed from ThatGame to MyFall
</commit_message>
<xml_diff>
--- a/Design Document.docx
+++ b/Design Document.docx
@@ -20,8 +20,6 @@
         </w:rPr>
         <w:t>My Fall</w:t>
       </w:r>
-      <w:bookmarkStart w:id="0" w:name="_GoBack"/>
-      <w:bookmarkEnd w:id="0"/>
     </w:p>
     <w:p>
       <w:pPr>
@@ -535,8 +533,8 @@
           <w:lang w:val="en-US"/>
         </w:rPr>
       </w:pPr>
-      <w:bookmarkStart w:id="1" w:name="_s9u68ock28th" w:colFirst="0" w:colLast="0"/>
-      <w:bookmarkEnd w:id="1"/>
+      <w:bookmarkStart w:id="0" w:name="_s9u68ock28th" w:colFirst="0" w:colLast="0"/>
+      <w:bookmarkEnd w:id="0"/>
       <w:r>
         <w:rPr>
           <w:rFonts w:ascii="Candara" w:hAnsi="Candara"/>
@@ -968,25 +966,61 @@
           <w:szCs w:val="28"/>
           <w:lang w:val="en-US"/>
         </w:rPr>
-        <w:t xml:space="preserve">During the game player has to </w:t>
-      </w:r>
-      <w:r>
-        <w:rPr>
-          <w:rFonts w:ascii="Candara" w:hAnsi="Candara"/>
-          <w:sz w:val="28"/>
-          <w:szCs w:val="28"/>
-          <w:lang w:val="en-US"/>
-        </w:rPr>
-        <w:t xml:space="preserve">overcome </w:t>
-      </w:r>
-      <w:r>
-        <w:rPr>
-          <w:rFonts w:ascii="Candara" w:hAnsi="Candara"/>
-          <w:sz w:val="28"/>
-          <w:szCs w:val="28"/>
-          <w:lang w:val="en-US"/>
-        </w:rPr>
-        <w:t>obstacles</w:t>
+        <w:t xml:space="preserve">During the </w:t>
+      </w:r>
+      <w:r>
+        <w:rPr>
+          <w:rFonts w:ascii="Candara" w:hAnsi="Candara"/>
+          <w:sz w:val="28"/>
+          <w:szCs w:val="28"/>
+          <w:lang w:val="en-US"/>
+        </w:rPr>
+        <w:t>level</w:t>
+      </w:r>
+      <w:r>
+        <w:rPr>
+          <w:rFonts w:ascii="Candara" w:hAnsi="Candara"/>
+          <w:sz w:val="28"/>
+          <w:szCs w:val="28"/>
+          <w:lang w:val="en-US"/>
+        </w:rPr>
+        <w:t xml:space="preserve"> player has to </w:t>
+      </w:r>
+      <w:r>
+        <w:rPr>
+          <w:rFonts w:ascii="Candara" w:hAnsi="Candara"/>
+          <w:sz w:val="28"/>
+          <w:szCs w:val="28"/>
+          <w:lang w:val="en-US"/>
+        </w:rPr>
+        <w:t>solve simple puzzles</w:t>
+      </w:r>
+      <w:r>
+        <w:rPr>
+          <w:rFonts w:ascii="Candara" w:hAnsi="Candara"/>
+          <w:sz w:val="28"/>
+          <w:szCs w:val="28"/>
+          <w:lang w:val="en-US"/>
+        </w:rPr>
+        <w:t xml:space="preserve"> to </w:t>
+      </w:r>
+      <w:r>
+        <w:rPr>
+          <w:rFonts w:ascii="Candara" w:hAnsi="Candara"/>
+          <w:sz w:val="28"/>
+          <w:szCs w:val="28"/>
+          <w:lang w:val="en-US"/>
+        </w:rPr>
+        <w:t xml:space="preserve">open and </w:t>
+      </w:r>
+      <w:r>
+        <w:rPr>
+          <w:rFonts w:ascii="Candara" w:hAnsi="Candara"/>
+          <w:sz w:val="28"/>
+          <w:szCs w:val="28"/>
+          <w:lang w:val="en-US"/>
+        </w:rPr>
+        <w:t>reach the door</w:t>
       </w:r>
       <w:r>
         <w:rPr>
@@ -1004,6 +1038,15 @@
           <w:szCs w:val="28"/>
           <w:lang w:val="en-US"/>
         </w:rPr>
+        <w:t xml:space="preserve"> set traps and</w:t>
+      </w:r>
+      <w:r>
+        <w:rPr>
+          <w:rFonts w:ascii="Candara" w:hAnsi="Candara"/>
+          <w:sz w:val="28"/>
+          <w:szCs w:val="28"/>
+          <w:lang w:val="en-US"/>
+        </w:rPr>
         <w:t xml:space="preserve"> avoid</w:t>
       </w:r>
       <w:r>
@@ -1013,36 +1056,25 @@
           <w:szCs w:val="28"/>
           <w:lang w:val="en-US"/>
         </w:rPr>
-        <w:t xml:space="preserve"> getting close to </w:t>
-      </w:r>
-      <w:proofErr w:type="gramStart"/>
-      <w:r>
-        <w:rPr>
-          <w:rFonts w:ascii="Candara" w:hAnsi="Candara"/>
-          <w:sz w:val="28"/>
-          <w:szCs w:val="28"/>
-          <w:lang w:val="en-US"/>
-        </w:rPr>
-        <w:t xml:space="preserve">the </w:t>
-      </w:r>
-      <w:r>
-        <w:rPr>
-          <w:rFonts w:ascii="Candara" w:hAnsi="Candara"/>
-          <w:sz w:val="28"/>
-          <w:szCs w:val="28"/>
-          <w:lang w:val="en-US"/>
-        </w:rPr>
-        <w:t xml:space="preserve"> enemies</w:t>
-      </w:r>
-      <w:proofErr w:type="gramEnd"/>
-      <w:r>
-        <w:rPr>
-          <w:rFonts w:ascii="Candara" w:hAnsi="Candara"/>
-          <w:sz w:val="28"/>
-          <w:szCs w:val="28"/>
-          <w:lang w:val="en-US"/>
-        </w:rPr>
-        <w:t>, set traps and solve simple puzzles</w:t>
+        <w:t xml:space="preserve"> getting close to the </w:t>
+      </w:r>
+      <w:r>
+        <w:rPr>
+          <w:rFonts w:ascii="Candara" w:hAnsi="Candara"/>
+          <w:sz w:val="28"/>
+          <w:szCs w:val="28"/>
+          <w:lang w:val="en-US"/>
+        </w:rPr>
+        <w:t>enemies</w:t>
+      </w:r>
+      <w:r>
+        <w:rPr>
+          <w:rFonts w:ascii="Candara" w:hAnsi="Candara"/>
+          <w:sz w:val="28"/>
+          <w:szCs w:val="28"/>
+          <w:lang w:val="en-US"/>
+        </w:rPr>
+        <w:t xml:space="preserve"> </w:t>
       </w:r>
     </w:p>
     <w:p>
@@ -1863,7 +1895,25 @@
           <w:szCs w:val="28"/>
           <w:lang w:val="en-US"/>
         </w:rPr>
-        <w:t xml:space="preserve"> that can fly around character without affecting his rotation</w:t>
+        <w:t xml:space="preserve"> that can</w:t>
+      </w:r>
+      <w:r>
+        <w:rPr>
+          <w:rFonts w:ascii="Candara" w:hAnsi="Candara"/>
+          <w:sz w:val="28"/>
+          <w:szCs w:val="28"/>
+          <w:lang w:val="en-US"/>
+        </w:rPr>
+        <w:t xml:space="preserve"> move</w:t>
+      </w:r>
+      <w:r>
+        <w:rPr>
+          <w:rFonts w:ascii="Candara" w:hAnsi="Candara"/>
+          <w:sz w:val="28"/>
+          <w:szCs w:val="28"/>
+          <w:lang w:val="en-US"/>
+        </w:rPr>
+        <w:t xml:space="preserve"> around character without affecting his rotation</w:t>
       </w:r>
     </w:p>
     <w:p>
@@ -2243,7 +2293,25 @@
           <w:szCs w:val="28"/>
           <w:lang w:val="en-US"/>
         </w:rPr>
-        <w:t xml:space="preserve"> – some bushes / trash containers, where Boris jumps to evade or stay safe from enemies (hat is exposed – joke on the stealth</w:t>
+        <w:t xml:space="preserve"> –</w:t>
+      </w:r>
+      <w:r>
+        <w:rPr>
+          <w:rFonts w:ascii="Candara" w:hAnsi="Candara"/>
+          <w:sz w:val="28"/>
+          <w:szCs w:val="28"/>
+          <w:lang w:val="en-US"/>
+        </w:rPr>
+        <w:t xml:space="preserve"> </w:t>
+      </w:r>
+      <w:r>
+        <w:rPr>
+          <w:rFonts w:ascii="Candara" w:hAnsi="Candara"/>
+          <w:sz w:val="28"/>
+          <w:szCs w:val="28"/>
+          <w:lang w:val="en-US"/>
+        </w:rPr>
+        <w:t>trash containers, where Boris jumps to evade or stay safe from enemies (hat is exposed – joke on the stealth</w:t>
       </w:r>
       <w:r>
         <w:rPr>
@@ -2288,7 +2356,54 @@
           <w:szCs w:val="28"/>
           <w:lang w:val="en-US"/>
         </w:rPr>
-        <w:t xml:space="preserve">. They are </w:t>
+        <w:t>. The</w:t>
+      </w:r>
+      <w:r>
+        <w:rPr>
+          <w:rFonts w:ascii="Candara" w:hAnsi="Candara"/>
+          <w:sz w:val="28"/>
+          <w:szCs w:val="28"/>
+          <w:lang w:val="en-US"/>
+        </w:rPr>
+        <w:t xml:space="preserve"> hiding </w:t>
+      </w:r>
+      <w:proofErr w:type="gramStart"/>
+      <w:r>
+        <w:rPr>
+          <w:rFonts w:ascii="Candara" w:hAnsi="Candara"/>
+          <w:sz w:val="28"/>
+          <w:szCs w:val="28"/>
+          <w:lang w:val="en-US"/>
+        </w:rPr>
+        <w:t>spots</w:t>
+      </w:r>
+      <w:r>
+        <w:rPr>
+          <w:rFonts w:ascii="Candara" w:hAnsi="Candara"/>
+          <w:sz w:val="28"/>
+          <w:szCs w:val="28"/>
+          <w:lang w:val="en-US"/>
+        </w:rPr>
+        <w:t xml:space="preserve"> </w:t>
+      </w:r>
+      <w:r>
+        <w:rPr>
+          <w:rFonts w:ascii="Candara" w:hAnsi="Candara"/>
+          <w:sz w:val="28"/>
+          <w:szCs w:val="28"/>
+          <w:lang w:val="en-US"/>
+        </w:rPr>
+        <w:t xml:space="preserve"> are</w:t>
+      </w:r>
+      <w:proofErr w:type="gramEnd"/>
+      <w:r>
+        <w:rPr>
+          <w:rFonts w:ascii="Candara" w:hAnsi="Candara"/>
+          <w:sz w:val="28"/>
+          <w:szCs w:val="28"/>
+          <w:lang w:val="en-US"/>
+        </w:rPr>
+        <w:t xml:space="preserve"> </w:t>
       </w:r>
       <w:r>
         <w:rPr>
@@ -2523,6 +2638,24 @@
           <w:szCs w:val="28"/>
           <w:lang w:val="en-US"/>
         </w:rPr>
+        <w:t xml:space="preserve"> have preset locations and</w:t>
+      </w:r>
+      <w:r>
+        <w:rPr>
+          <w:rFonts w:ascii="Candara" w:hAnsi="Candara"/>
+          <w:sz w:val="28"/>
+          <w:szCs w:val="28"/>
+          <w:lang w:val="en-US"/>
+        </w:rPr>
+        <w:t xml:space="preserve"> they</w:t>
+      </w:r>
+      <w:r>
+        <w:rPr>
+          <w:rFonts w:ascii="Candara" w:hAnsi="Candara"/>
+          <w:sz w:val="28"/>
+          <w:szCs w:val="28"/>
+          <w:lang w:val="en-US"/>
+        </w:rPr>
         <w:t xml:space="preserve"> kind of</w:t>
       </w:r>
       <w:r>
@@ -2532,16 +2665,52 @@
           <w:szCs w:val="28"/>
           <w:lang w:val="en-US"/>
         </w:rPr>
-        <w:t xml:space="preserve"> change geometry of the level. It makes player think carefully before setting traps</w:t>
-      </w:r>
-      <w:r>
-        <w:rPr>
-          <w:rFonts w:ascii="Candara" w:hAnsi="Candara"/>
-          <w:sz w:val="28"/>
-          <w:szCs w:val="28"/>
-          <w:lang w:val="en-US"/>
-        </w:rPr>
-        <w:t xml:space="preserve">. If player gets </w:t>
+        <w:t xml:space="preserve"> change</w:t>
+      </w:r>
+      <w:r>
+        <w:rPr>
+          <w:rFonts w:ascii="Candara" w:hAnsi="Candara"/>
+          <w:sz w:val="28"/>
+          <w:szCs w:val="28"/>
+          <w:lang w:val="en-US"/>
+        </w:rPr>
+        <w:t xml:space="preserve"> the</w:t>
+      </w:r>
+      <w:r>
+        <w:rPr>
+          <w:rFonts w:ascii="Candara" w:hAnsi="Candara"/>
+          <w:sz w:val="28"/>
+          <w:szCs w:val="28"/>
+          <w:lang w:val="en-US"/>
+        </w:rPr>
+        <w:t xml:space="preserve"> geometry of the level. It makes player think carefully before setting traps</w:t>
+      </w:r>
+      <w:r>
+        <w:rPr>
+          <w:rFonts w:ascii="Candara" w:hAnsi="Candara"/>
+          <w:sz w:val="28"/>
+          <w:szCs w:val="28"/>
+          <w:lang w:val="en-US"/>
+        </w:rPr>
+        <w:t xml:space="preserve">. If </w:t>
+      </w:r>
+      <w:r>
+        <w:rPr>
+          <w:rFonts w:ascii="Candara" w:hAnsi="Candara"/>
+          <w:sz w:val="28"/>
+          <w:szCs w:val="28"/>
+          <w:lang w:val="en-US"/>
+        </w:rPr>
+        <w:t>someone</w:t>
+      </w:r>
+      <w:r>
+        <w:rPr>
+          <w:rFonts w:ascii="Candara" w:hAnsi="Candara"/>
+          <w:sz w:val="28"/>
+          <w:szCs w:val="28"/>
+          <w:lang w:val="en-US"/>
+        </w:rPr>
+        <w:t xml:space="preserve"> gets </w:t>
       </w:r>
       <w:proofErr w:type="spellStart"/>
       <w:r>
@@ -2764,14 +2933,34 @@
         </w:rPr>
         <w:t xml:space="preserve">Launch pad – sends you in air (ragdoll), </w:t>
       </w:r>
-      <w:r>
-        <w:rPr>
-          <w:rFonts w:ascii="Candara" w:hAnsi="Candara"/>
-          <w:sz w:val="28"/>
-          <w:szCs w:val="28"/>
-          <w:lang w:val="en-US"/>
-        </w:rPr>
-        <w:t xml:space="preserve">player makes noise (screaming) </w:t>
+      <w:proofErr w:type="spellStart"/>
+      <w:r>
+        <w:rPr>
+          <w:rFonts w:ascii="Candara" w:hAnsi="Candara"/>
+          <w:sz w:val="28"/>
+          <w:szCs w:val="28"/>
+          <w:lang w:val="en-US"/>
+        </w:rPr>
+        <w:t>catched</w:t>
+      </w:r>
+      <w:proofErr w:type="spellEnd"/>
+      <w:r>
+        <w:rPr>
+          <w:rFonts w:ascii="Candara" w:hAnsi="Candara"/>
+          <w:sz w:val="28"/>
+          <w:szCs w:val="28"/>
+          <w:lang w:val="en-US"/>
+        </w:rPr>
+        <w:t xml:space="preserve"> character</w:t>
+      </w:r>
+      <w:r>
+        <w:rPr>
+          <w:rFonts w:ascii="Candara" w:hAnsi="Candara"/>
+          <w:sz w:val="28"/>
+          <w:szCs w:val="28"/>
+          <w:lang w:val="en-US"/>
+        </w:rPr>
+        <w:t xml:space="preserve"> makes noise (screaming) </w:t>
       </w:r>
       <w:r>
         <w:rPr>
@@ -3084,7 +3273,25 @@
           <w:szCs w:val="28"/>
           <w:lang w:val="en-US"/>
         </w:rPr>
-        <w:t>– appropriate edge or object on the wall allowing player to bounce from it; to perform player has to collide the object and press jump button</w:t>
+        <w:t xml:space="preserve">– </w:t>
+      </w:r>
+      <w:r>
+        <w:rPr>
+          <w:rFonts w:ascii="Candara" w:hAnsi="Candara"/>
+          <w:sz w:val="28"/>
+          <w:szCs w:val="28"/>
+          <w:lang w:val="en-US"/>
+        </w:rPr>
+        <w:t>protruding</w:t>
+      </w:r>
+      <w:r>
+        <w:rPr>
+          <w:rFonts w:ascii="Candara" w:hAnsi="Candara"/>
+          <w:sz w:val="28"/>
+          <w:szCs w:val="28"/>
+          <w:lang w:val="en-US"/>
+        </w:rPr>
+        <w:t xml:space="preserve"> edge on the wall allowing player to bounce from it; to perform player has to collide the object and press jump button</w:t>
       </w:r>
     </w:p>
     <w:p>
@@ -3116,7 +3323,25 @@
           <w:szCs w:val="28"/>
           <w:lang w:val="en-US"/>
         </w:rPr>
-        <w:t xml:space="preserve"> – something like railing over the ledge allows player to climb on the height</w:t>
+        <w:t xml:space="preserve"> – something like railing over the ledge </w:t>
+      </w:r>
+      <w:r>
+        <w:rPr>
+          <w:rFonts w:ascii="Candara" w:hAnsi="Candara"/>
+          <w:sz w:val="28"/>
+          <w:szCs w:val="28"/>
+          <w:lang w:val="en-US"/>
+        </w:rPr>
+        <w:t xml:space="preserve">which </w:t>
+      </w:r>
+      <w:r>
+        <w:rPr>
+          <w:rFonts w:ascii="Candara" w:hAnsi="Candara"/>
+          <w:sz w:val="28"/>
+          <w:szCs w:val="28"/>
+          <w:lang w:val="en-US"/>
+        </w:rPr>
+        <w:t>allows player to climb on the height</w:t>
       </w:r>
     </w:p>
     <w:p>
@@ -3148,7 +3373,43 @@
           <w:szCs w:val="28"/>
           <w:lang w:val="en-US"/>
         </w:rPr>
-        <w:t xml:space="preserve"> – something like rope allows player to overcome the distance</w:t>
+        <w:t xml:space="preserve"> –</w:t>
+      </w:r>
+      <w:r>
+        <w:rPr>
+          <w:rFonts w:ascii="Candara" w:hAnsi="Candara"/>
+          <w:sz w:val="28"/>
+          <w:szCs w:val="28"/>
+          <w:lang w:val="en-US"/>
+        </w:rPr>
+        <w:t xml:space="preserve"> </w:t>
+      </w:r>
+      <w:r>
+        <w:rPr>
+          <w:rFonts w:ascii="Candara" w:hAnsi="Candara"/>
+          <w:sz w:val="28"/>
+          <w:szCs w:val="28"/>
+          <w:lang w:val="en-US"/>
+        </w:rPr>
+        <w:t>rope</w:t>
+      </w:r>
+      <w:r>
+        <w:rPr>
+          <w:rFonts w:ascii="Candara" w:hAnsi="Candara"/>
+          <w:sz w:val="28"/>
+          <w:szCs w:val="28"/>
+          <w:lang w:val="en-US"/>
+        </w:rPr>
+        <w:t xml:space="preserve"> that</w:t>
+      </w:r>
+      <w:r>
+        <w:rPr>
+          <w:rFonts w:ascii="Candara" w:hAnsi="Candara"/>
+          <w:sz w:val="28"/>
+          <w:szCs w:val="28"/>
+          <w:lang w:val="en-US"/>
+        </w:rPr>
+        <w:t xml:space="preserve"> allows player to overcome the distance</w:t>
       </w:r>
     </w:p>
     <w:p>
@@ -3264,7 +3525,25 @@
           <w:szCs w:val="28"/>
           <w:lang w:val="en-US"/>
         </w:rPr>
-        <w:t xml:space="preserve"> – jump over / grab and use </w:t>
+        <w:t xml:space="preserve"> – jump o</w:t>
+      </w:r>
+      <w:r>
+        <w:rPr>
+          <w:rFonts w:ascii="Candara" w:hAnsi="Candara"/>
+          <w:sz w:val="28"/>
+          <w:szCs w:val="28"/>
+          <w:lang w:val="en-US"/>
+        </w:rPr>
+        <w:t>n top</w:t>
+      </w:r>
+      <w:r>
+        <w:rPr>
+          <w:rFonts w:ascii="Candara" w:hAnsi="Candara"/>
+          <w:sz w:val="28"/>
+          <w:szCs w:val="28"/>
+          <w:lang w:val="en-US"/>
+        </w:rPr>
+        <w:t xml:space="preserve"> / grab and use </w:t>
       </w:r>
       <w:r>
         <w:rPr>
@@ -3296,6 +3575,15 @@
         </w:rPr>
         <w:t>Pit – jump over</w:t>
       </w:r>
+      <w:r>
+        <w:rPr>
+          <w:rFonts w:ascii="Candara" w:hAnsi="Candara"/>
+          <w:sz w:val="28"/>
+          <w:szCs w:val="28"/>
+          <w:lang w:val="en-US"/>
+        </w:rPr>
+        <w:t xml:space="preserve"> / drop a small object to overcome</w:t>
+      </w:r>
     </w:p>
     <w:p>
       <w:pPr>
@@ -3333,7 +3621,124 @@
           <w:szCs w:val="28"/>
           <w:lang w:val="en-US"/>
         </w:rPr>
-        <w:t xml:space="preserve"> – put small next to and jump over / climb</w:t>
+        <w:t xml:space="preserve"> – </w:t>
+      </w:r>
+      <w:r>
+        <w:rPr>
+          <w:rFonts w:ascii="Candara" w:hAnsi="Candara"/>
+          <w:sz w:val="28"/>
+          <w:szCs w:val="28"/>
+          <w:lang w:val="en-US"/>
+        </w:rPr>
+        <w:t xml:space="preserve">go around / </w:t>
+      </w:r>
+      <w:r>
+        <w:rPr>
+          <w:rFonts w:ascii="Candara" w:hAnsi="Candara"/>
+          <w:sz w:val="28"/>
+          <w:szCs w:val="28"/>
+          <w:lang w:val="en-US"/>
+        </w:rPr>
+        <w:t xml:space="preserve">put </w:t>
+      </w:r>
+      <w:r>
+        <w:rPr>
+          <w:rFonts w:ascii="Candara" w:hAnsi="Candara"/>
+          <w:sz w:val="28"/>
+          <w:szCs w:val="28"/>
+          <w:lang w:val="en-US"/>
+        </w:rPr>
+        <w:t xml:space="preserve">a </w:t>
+      </w:r>
+      <w:r>
+        <w:rPr>
+          <w:rFonts w:ascii="Candara" w:hAnsi="Candara"/>
+          <w:sz w:val="28"/>
+          <w:szCs w:val="28"/>
+          <w:lang w:val="en-US"/>
+        </w:rPr>
+        <w:t>small</w:t>
+      </w:r>
+      <w:r>
+        <w:rPr>
+          <w:rFonts w:ascii="Candara" w:hAnsi="Candara"/>
+          <w:sz w:val="28"/>
+          <w:szCs w:val="28"/>
+          <w:lang w:val="en-US"/>
+        </w:rPr>
+        <w:t xml:space="preserve"> object</w:t>
+      </w:r>
+      <w:r>
+        <w:rPr>
+          <w:rFonts w:ascii="Candara" w:hAnsi="Candara"/>
+          <w:sz w:val="28"/>
+          <w:szCs w:val="28"/>
+          <w:lang w:val="en-US"/>
+        </w:rPr>
+        <w:t xml:space="preserve"> next to</w:t>
+      </w:r>
+      <w:r>
+        <w:rPr>
+          <w:rFonts w:ascii="Candara" w:hAnsi="Candara"/>
+          <w:sz w:val="28"/>
+          <w:szCs w:val="28"/>
+          <w:lang w:val="en-US"/>
+        </w:rPr>
+        <w:t xml:space="preserve"> it</w:t>
+      </w:r>
+      <w:r>
+        <w:rPr>
+          <w:rFonts w:ascii="Candara" w:hAnsi="Candara"/>
+          <w:sz w:val="28"/>
+          <w:szCs w:val="28"/>
+          <w:lang w:val="en-US"/>
+        </w:rPr>
+        <w:t xml:space="preserve"> and jump o</w:t>
+      </w:r>
+      <w:r>
+        <w:rPr>
+          <w:rFonts w:ascii="Candara" w:hAnsi="Candara"/>
+          <w:sz w:val="28"/>
+          <w:szCs w:val="28"/>
+          <w:lang w:val="en-US"/>
+        </w:rPr>
+        <w:t>n</w:t>
+      </w:r>
+      <w:r>
+        <w:rPr>
+          <w:rFonts w:ascii="Candara" w:hAnsi="Candara"/>
+          <w:sz w:val="28"/>
+          <w:szCs w:val="28"/>
+          <w:lang w:val="en-US"/>
+        </w:rPr>
+        <w:t xml:space="preserve"> </w:t>
+      </w:r>
+      <w:r>
+        <w:rPr>
+          <w:rFonts w:ascii="Candara" w:hAnsi="Candara"/>
+          <w:sz w:val="28"/>
+          <w:szCs w:val="28"/>
+          <w:lang w:val="en-US"/>
+        </w:rPr>
+        <w:t>top</w:t>
+      </w:r>
+      <w:r>
+        <w:rPr>
+          <w:rFonts w:ascii="Candara" w:hAnsi="Candara"/>
+          <w:sz w:val="28"/>
+          <w:szCs w:val="28"/>
+          <w:lang w:val="en-US"/>
+        </w:rPr>
+        <w:t>/ climb</w:t>
+      </w:r>
+      <w:r>
+        <w:rPr>
+          <w:rFonts w:ascii="Candara" w:hAnsi="Candara"/>
+          <w:sz w:val="28"/>
+          <w:szCs w:val="28"/>
+          <w:lang w:val="en-US"/>
+        </w:rPr>
+        <w:t xml:space="preserve"> (extra ability)</w:t>
       </w:r>
       <w:r>
         <w:rPr>
@@ -3343,6 +3748,15 @@
           <w:lang w:val="en-US"/>
         </w:rPr>
         <w:t xml:space="preserve"> / wall jump</w:t>
+      </w:r>
+      <w:r>
+        <w:rPr>
+          <w:rFonts w:ascii="Candara" w:hAnsi="Candara"/>
+          <w:sz w:val="28"/>
+          <w:szCs w:val="28"/>
+          <w:lang w:val="en-US"/>
+        </w:rPr>
+        <w:t xml:space="preserve"> (extra ability)</w:t>
       </w:r>
     </w:p>
     <w:p>
@@ -3408,7 +3822,25 @@
           <w:szCs w:val="28"/>
           <w:lang w:val="en-US"/>
         </w:rPr>
-        <w:t xml:space="preserve"> small object +</w:t>
+        <w:t xml:space="preserve"> mix of</w:t>
+      </w:r>
+      <w:r>
+        <w:rPr>
+          <w:rFonts w:ascii="Candara" w:hAnsi="Candara"/>
+          <w:sz w:val="28"/>
+          <w:szCs w:val="28"/>
+          <w:lang w:val="en-US"/>
+        </w:rPr>
+        <w:t xml:space="preserve"> small object</w:t>
+      </w:r>
+      <w:r>
+        <w:rPr>
+          <w:rFonts w:ascii="Candara" w:hAnsi="Candara"/>
+          <w:sz w:val="28"/>
+          <w:szCs w:val="28"/>
+          <w:lang w:val="en-US"/>
+        </w:rPr>
+        <w:t>,</w:t>
       </w:r>
       <w:r>
         <w:rPr>
@@ -3426,7 +3858,34 @@
           <w:szCs w:val="28"/>
           <w:lang w:val="en-US"/>
         </w:rPr>
-        <w:t>/climb</w:t>
+        <w:t xml:space="preserve"> </w:t>
+      </w:r>
+      <w:r>
+        <w:rPr>
+          <w:rFonts w:ascii="Candara" w:hAnsi="Candara"/>
+          <w:sz w:val="28"/>
+          <w:szCs w:val="28"/>
+          <w:lang w:val="en-US"/>
+        </w:rPr>
+        <w:t>and</w:t>
+      </w:r>
+      <w:r>
+        <w:rPr>
+          <w:rFonts w:ascii="Candara" w:hAnsi="Candara"/>
+          <w:sz w:val="28"/>
+          <w:szCs w:val="28"/>
+          <w:lang w:val="en-US"/>
+        </w:rPr>
+        <w:t xml:space="preserve"> </w:t>
+      </w:r>
+      <w:r>
+        <w:rPr>
+          <w:rFonts w:ascii="Candara" w:hAnsi="Candara"/>
+          <w:sz w:val="28"/>
+          <w:szCs w:val="28"/>
+          <w:lang w:val="en-US"/>
+        </w:rPr>
+        <w:t>climb</w:t>
       </w:r>
     </w:p>
     <w:p>
@@ -3509,7 +3968,25 @@
           <w:szCs w:val="28"/>
           <w:lang w:val="en-US"/>
         </w:rPr>
-        <w:t>Enemies have two states: patrolling and chasing</w:t>
+        <w:t>Enemies have two</w:t>
+      </w:r>
+      <w:r>
+        <w:rPr>
+          <w:rFonts w:ascii="Candara" w:hAnsi="Candara"/>
+          <w:sz w:val="28"/>
+          <w:szCs w:val="28"/>
+          <w:lang w:val="en-US"/>
+        </w:rPr>
+        <w:t xml:space="preserve"> main</w:t>
+      </w:r>
+      <w:r>
+        <w:rPr>
+          <w:rFonts w:ascii="Candara" w:hAnsi="Candara"/>
+          <w:sz w:val="28"/>
+          <w:szCs w:val="28"/>
+          <w:lang w:val="en-US"/>
+        </w:rPr>
+        <w:t xml:space="preserve"> states: patrolling and chasing</w:t>
       </w:r>
     </w:p>
     <w:p>
@@ -3567,7 +4044,25 @@
           <w:szCs w:val="28"/>
           <w:lang w:val="en-US"/>
         </w:rPr>
-        <w:t>enemy moves towards the point where the player was last seen by this enemy</w:t>
+        <w:t>enemy moves towards the</w:t>
+      </w:r>
+      <w:r>
+        <w:rPr>
+          <w:rFonts w:ascii="Candara" w:hAnsi="Candara"/>
+          <w:sz w:val="28"/>
+          <w:szCs w:val="28"/>
+          <w:lang w:val="en-US"/>
+        </w:rPr>
+        <w:t xml:space="preserve"> player, but if the player is out of sight, it moves to the</w:t>
+      </w:r>
+      <w:r>
+        <w:rPr>
+          <w:rFonts w:ascii="Candara" w:hAnsi="Candara"/>
+          <w:sz w:val="28"/>
+          <w:szCs w:val="28"/>
+          <w:lang w:val="en-US"/>
+        </w:rPr>
+        <w:t xml:space="preserve"> point where the player was last seen by this enemy</w:t>
       </w:r>
     </w:p>
     <w:p>
@@ -3761,6 +4256,70 @@
         </w:rPr>
         <w:t xml:space="preserve"> array</w:t>
       </w:r>
+    </w:p>
+    <w:p>
+      <w:pPr>
+        <w:pStyle w:val="a7"/>
+        <w:numPr>
+          <w:ilvl w:val="0"/>
+          <w:numId w:val="4"/>
+        </w:numPr>
+        <w:rPr>
+          <w:rFonts w:ascii="Candara" w:hAnsi="Candara"/>
+          <w:sz w:val="28"/>
+          <w:szCs w:val="28"/>
+          <w:lang w:val="en-US"/>
+        </w:rPr>
+      </w:pPr>
+      <w:r>
+        <w:rPr>
+          <w:rFonts w:ascii="Candara" w:hAnsi="Candara"/>
+          <w:sz w:val="28"/>
+          <w:szCs w:val="28"/>
+          <w:lang w:val="en-US"/>
+        </w:rPr>
+        <w:t xml:space="preserve">If the enemy can’t reach player’s </w:t>
+      </w:r>
+      <w:proofErr w:type="gramStart"/>
+      <w:r>
+        <w:rPr>
+          <w:rFonts w:ascii="Candara" w:hAnsi="Candara"/>
+          <w:sz w:val="28"/>
+          <w:szCs w:val="28"/>
+          <w:lang w:val="en-US"/>
+        </w:rPr>
+        <w:t xml:space="preserve">location, </w:t>
+      </w:r>
+      <w:r>
+        <w:rPr>
+          <w:rFonts w:ascii="Candara" w:hAnsi="Candara"/>
+          <w:sz w:val="28"/>
+          <w:szCs w:val="28"/>
+          <w:lang w:val="en-US"/>
+        </w:rPr>
+        <w:t xml:space="preserve"> </w:t>
+      </w:r>
+      <w:r>
+        <w:rPr>
+          <w:rFonts w:ascii="Candara" w:hAnsi="Candara"/>
+          <w:sz w:val="28"/>
+          <w:szCs w:val="28"/>
+          <w:lang w:val="en-US"/>
+        </w:rPr>
+        <w:t>he</w:t>
+      </w:r>
+      <w:proofErr w:type="gramEnd"/>
+      <w:r>
+        <w:rPr>
+          <w:rFonts w:ascii="Candara" w:hAnsi="Candara"/>
+          <w:sz w:val="28"/>
+          <w:szCs w:val="28"/>
+          <w:lang w:val="en-US"/>
+        </w:rPr>
+        <w:t xml:space="preserve"> throws a pie towards player, laughs or gets angry depending on hit or miss, then he moves back to patrolling</w:t>
+      </w:r>
+      <w:bookmarkStart w:id="1" w:name="_GoBack"/>
+      <w:bookmarkEnd w:id="1"/>
     </w:p>
     <w:p>
       <w:pPr>
@@ -3891,6 +4450,7 @@
           <w:szCs w:val="28"/>
           <w:lang w:val="en-US"/>
         </w:rPr>
+        <w:lastRenderedPageBreak/>
         <w:t>Parameters</w:t>
       </w:r>
     </w:p>
@@ -4035,7 +4595,6 @@
           <w:szCs w:val="28"/>
           <w:lang w:val="en-US"/>
         </w:rPr>
-        <w:lastRenderedPageBreak/>
         <w:t>G</w:t>
       </w:r>
       <w:r>
@@ -4646,6 +5205,7 @@
           <w:szCs w:val="28"/>
           <w:lang w:val="en-US"/>
         </w:rPr>
+        <w:lastRenderedPageBreak/>
         <w:t>Boris is preparing to show, warming up and testing</w:t>
       </w:r>
       <w:r>
@@ -4757,7 +5317,6 @@
           <w:szCs w:val="28"/>
           <w:lang w:val="en-US"/>
         </w:rPr>
-        <w:lastRenderedPageBreak/>
         <w:t>trap</w:t>
       </w:r>
       <w:r>
@@ -5988,6 +6547,7 @@
           <w:szCs w:val="28"/>
           <w:lang w:val="en-US"/>
         </w:rPr>
+        <w:lastRenderedPageBreak/>
         <w:t>Decorations are amazing. Boris was told not to break something expensive. But he’s not afraid of risking.</w:t>
       </w:r>
       <w:r>
@@ -6025,17 +6585,7 @@
           <w:szCs w:val="28"/>
           <w:lang w:val="en-US"/>
         </w:rPr>
-        <w:t xml:space="preserve"> Moving around with some extra abilities, Boris collects some coins </w:t>
-      </w:r>
-      <w:r>
-        <w:rPr>
-          <w:rFonts w:ascii="Candara" w:hAnsi="Candara"/>
-          <w:sz w:val="28"/>
-          <w:szCs w:val="28"/>
-          <w:lang w:val="en-US"/>
-        </w:rPr>
-        <w:lastRenderedPageBreak/>
-        <w:t xml:space="preserve">placed in </w:t>
+        <w:t xml:space="preserve"> Moving around with some extra abilities, Boris collects some coins placed in </w:t>
       </w:r>
       <w:r>
         <w:rPr>
@@ -6926,6 +7476,7 @@
           <w:szCs w:val="48"/>
           <w:lang w:val="en-US"/>
         </w:rPr>
+        <w:lastRenderedPageBreak/>
         <w:t>Appearance</w:t>
       </w:r>
     </w:p>
@@ -6987,7 +7538,6 @@
           <w:szCs w:val="28"/>
           <w:lang w:val="en-US"/>
         </w:rPr>
-        <w:lastRenderedPageBreak/>
         <w:t>Player</w:t>
       </w:r>
     </w:p>
@@ -8002,6 +8552,7 @@
           <w:szCs w:val="28"/>
           <w:lang w:val="en-US"/>
         </w:rPr>
+        <w:lastRenderedPageBreak/>
         <w:t xml:space="preserve">Only </w:t>
       </w:r>
       <w:proofErr w:type="spellStart"/>
@@ -8099,7 +8650,6 @@
           <w:szCs w:val="48"/>
           <w:lang w:val="en-US"/>
         </w:rPr>
-        <w:lastRenderedPageBreak/>
         <w:t>Additional information about workflow</w:t>
       </w:r>
     </w:p>
@@ -8132,7 +8682,51 @@
           <w:szCs w:val="28"/>
           <w:lang w:val="en-US"/>
         </w:rPr>
-        <w:t>Programming notes</w:t>
+        <w:t>Programming</w:t>
+      </w:r>
+      <w:r>
+        <w:rPr>
+          <w:rFonts w:ascii="Candara" w:hAnsi="Candara"/>
+          <w:b/>
+          <w:bCs/>
+          <w:sz w:val="28"/>
+          <w:szCs w:val="28"/>
+          <w:lang w:val="en-US"/>
+        </w:rPr>
+        <w:t xml:space="preserve"> and </w:t>
+      </w:r>
+      <w:r>
+        <w:rPr>
+          <w:rFonts w:ascii="Candara" w:hAnsi="Candara"/>
+          <w:b/>
+          <w:bCs/>
+          <w:sz w:val="28"/>
+          <w:szCs w:val="28"/>
+          <w:lang w:val="en-US"/>
+        </w:rPr>
+        <w:t xml:space="preserve">game </w:t>
+      </w:r>
+      <w:r>
+        <w:rPr>
+          <w:rFonts w:ascii="Candara" w:hAnsi="Candara"/>
+          <w:b/>
+          <w:bCs/>
+          <w:sz w:val="28"/>
+          <w:szCs w:val="28"/>
+          <w:lang w:val="en-US"/>
+        </w:rPr>
+        <w:t>design</w:t>
+      </w:r>
+      <w:r>
+        <w:rPr>
+          <w:rFonts w:ascii="Candara" w:hAnsi="Candara"/>
+          <w:b/>
+          <w:bCs/>
+          <w:sz w:val="28"/>
+          <w:szCs w:val="28"/>
+          <w:lang w:val="en-US"/>
+        </w:rPr>
+        <w:t xml:space="preserve"> notes</w:t>
       </w:r>
     </w:p>
     <w:p>
@@ -9781,7 +10375,7 @@
 </file>
 
 <file path=customXml/itemProps1.xml><?xml version="1.0" encoding="utf-8"?>
-<ds:datastoreItem xmlns:ds="http://schemas.openxmlformats.org/officeDocument/2006/customXml" ds:itemID="{259C2C0E-9386-4929-92CB-44B5AB6E963D}">
+<ds:datastoreItem xmlns:ds="http://schemas.openxmlformats.org/officeDocument/2006/customXml" ds:itemID="{610B85A1-C330-4203-81DF-E7DB39C9A4D1}">
   <ds:schemaRefs>
     <ds:schemaRef ds:uri="http://schemas.openxmlformats.org/officeDocument/2006/bibliography"/>
   </ds:schemaRefs>

</xml_diff>

<commit_message>
Enemy chasing bug fixed
Now it gets a correct player's last seen location even when player hides and he's currently in sight
</commit_message>
<xml_diff>
--- a/Design Document.docx
+++ b/Design Document.docx
@@ -993,16 +993,7 @@
           <w:szCs w:val="28"/>
           <w:lang w:val="en-US"/>
         </w:rPr>
-        <w:t>solve simple puzzles</w:t>
-      </w:r>
-      <w:r>
-        <w:rPr>
-          <w:rFonts w:ascii="Candara" w:hAnsi="Candara"/>
-          <w:sz w:val="28"/>
-          <w:szCs w:val="28"/>
-          <w:lang w:val="en-US"/>
-        </w:rPr>
-        <w:t xml:space="preserve"> to </w:t>
+        <w:t xml:space="preserve">solve simple puzzles to </w:t>
       </w:r>
       <w:r>
         <w:rPr>
@@ -1074,7 +1065,7 @@
           <w:szCs w:val="28"/>
           <w:lang w:val="en-US"/>
         </w:rPr>
-        <w:t xml:space="preserve"> </w:t>
+        <w:t>. There’re also levels with timer</w:t>
       </w:r>
     </w:p>
     <w:p>
@@ -4053,7 +4044,25 @@
           <w:szCs w:val="28"/>
           <w:lang w:val="en-US"/>
         </w:rPr>
-        <w:t xml:space="preserve"> player, but if the player is out of sight, it moves to the</w:t>
+        <w:t xml:space="preserve"> player, but if the player is out of sight, </w:t>
+      </w:r>
+      <w:r>
+        <w:rPr>
+          <w:rFonts w:ascii="Candara" w:hAnsi="Candara"/>
+          <w:sz w:val="28"/>
+          <w:szCs w:val="28"/>
+          <w:lang w:val="en-US"/>
+        </w:rPr>
+        <w:t>he</w:t>
+      </w:r>
+      <w:r>
+        <w:rPr>
+          <w:rFonts w:ascii="Candara" w:hAnsi="Candara"/>
+          <w:sz w:val="28"/>
+          <w:szCs w:val="28"/>
+          <w:lang w:val="en-US"/>
+        </w:rPr>
+        <w:t xml:space="preserve"> moves to the</w:t>
       </w:r>
       <w:r>
         <w:rPr>
@@ -4100,7 +4109,25 @@
           <w:szCs w:val="28"/>
           <w:lang w:val="en-US"/>
         </w:rPr>
-        <w:t xml:space="preserve"> enemy gets negative effect</w:t>
+        <w:t xml:space="preserve"> enemy gets</w:t>
+      </w:r>
+      <w:r>
+        <w:rPr>
+          <w:rFonts w:ascii="Candara" w:hAnsi="Candara"/>
+          <w:sz w:val="28"/>
+          <w:szCs w:val="28"/>
+          <w:lang w:val="en-US"/>
+        </w:rPr>
+        <w:t xml:space="preserve"> a</w:t>
+      </w:r>
+      <w:r>
+        <w:rPr>
+          <w:rFonts w:ascii="Candara" w:hAnsi="Candara"/>
+          <w:sz w:val="28"/>
+          <w:szCs w:val="28"/>
+          <w:lang w:val="en-US"/>
+        </w:rPr>
+        <w:t xml:space="preserve"> negative effect</w:t>
       </w:r>
     </w:p>
     <w:p>
@@ -4256,6 +4283,15 @@
         </w:rPr>
         <w:t xml:space="preserve"> array</w:t>
       </w:r>
+      <w:r>
+        <w:rPr>
+          <w:rFonts w:ascii="Candara" w:hAnsi="Candara"/>
+          <w:sz w:val="28"/>
+          <w:szCs w:val="28"/>
+          <w:lang w:val="en-US"/>
+        </w:rPr>
+        <w:t xml:space="preserve"> to make the enemy get back to the patrol location after chasing</w:t>
+      </w:r>
     </w:p>
     <w:p>
       <w:pPr>
@@ -4318,24 +4354,674 @@
         </w:rPr>
         <w:t xml:space="preserve"> throws a pie towards player, laughs or gets angry depending on hit or miss, then he moves back to patrolling</w:t>
       </w:r>
+      <w:bookmarkStart w:id="1" w:name="_GoBack"/>
+      <w:bookmarkEnd w:id="1"/>
+    </w:p>
+    <w:p>
+      <w:pPr>
+        <w:spacing w:line="240" w:lineRule="auto"/>
+        <w:jc w:val="center"/>
+        <w:rPr>
+          <w:rFonts w:ascii="Candara" w:hAnsi="Candara"/>
+          <w:sz w:val="28"/>
+          <w:szCs w:val="28"/>
+          <w:lang w:val="en-US"/>
+        </w:rPr>
+      </w:pPr>
+    </w:p>
+    <w:p>
+      <w:pPr>
+        <w:spacing w:line="240" w:lineRule="auto"/>
+        <w:jc w:val="center"/>
+        <w:rPr>
+          <w:rFonts w:ascii="Candara" w:hAnsi="Candara"/>
+          <w:sz w:val="28"/>
+          <w:szCs w:val="28"/>
+          <w:lang w:val="en-US"/>
+        </w:rPr>
+      </w:pPr>
+    </w:p>
+    <w:p>
+      <w:pPr>
+        <w:shd w:val="clear" w:color="auto" w:fill="DEEAF6" w:themeFill="accent5" w:themeFillTint="33"/>
+        <w:spacing w:line="240" w:lineRule="auto"/>
+        <w:jc w:val="center"/>
+        <w:rPr>
+          <w:rFonts w:ascii="Candara" w:hAnsi="Candara"/>
+          <w:b/>
+          <w:bCs/>
+          <w:sz w:val="28"/>
+          <w:szCs w:val="28"/>
+          <w:lang w:val="en-US"/>
+        </w:rPr>
+      </w:pPr>
+      <w:r>
+        <w:rPr>
+          <w:rFonts w:ascii="Candara" w:hAnsi="Candara"/>
+          <w:b/>
+          <w:bCs/>
+          <w:sz w:val="28"/>
+          <w:szCs w:val="28"/>
+          <w:lang w:val="en-US"/>
+        </w:rPr>
+        <w:t>Parameters</w:t>
+      </w:r>
+    </w:p>
+    <w:p>
+      <w:pPr>
+        <w:spacing w:line="240" w:lineRule="auto"/>
+        <w:jc w:val="center"/>
+        <w:rPr>
+          <w:rFonts w:ascii="Candara" w:hAnsi="Candara"/>
+          <w:sz w:val="28"/>
+          <w:szCs w:val="28"/>
+          <w:lang w:val="en-US"/>
+        </w:rPr>
+      </w:pPr>
+      <w:r>
+        <w:rPr>
+          <w:rFonts w:ascii="Candara" w:hAnsi="Candara"/>
+          <w:sz w:val="28"/>
+          <w:szCs w:val="28"/>
+          <w:lang w:val="en-US"/>
+        </w:rPr>
+        <w:t xml:space="preserve">Walk speed should feel like average person walking - </w:t>
+      </w:r>
+      <w:r>
+        <w:rPr>
+          <w:rFonts w:ascii="Candara" w:hAnsi="Candara"/>
+          <w:sz w:val="28"/>
+          <w:szCs w:val="28"/>
+          <w:lang w:val="en-US"/>
+        </w:rPr>
+        <w:t>25</w:t>
+      </w:r>
+      <w:r>
+        <w:rPr>
+          <w:rFonts w:ascii="Candara" w:hAnsi="Candara"/>
+          <w:sz w:val="28"/>
+          <w:szCs w:val="28"/>
+          <w:lang w:val="en-US"/>
+        </w:rPr>
+        <w:t>0 cm/s</w:t>
+      </w:r>
+    </w:p>
+    <w:p>
+      <w:pPr>
+        <w:spacing w:line="240" w:lineRule="auto"/>
+        <w:jc w:val="center"/>
+        <w:rPr>
+          <w:rFonts w:ascii="Candara" w:hAnsi="Candara"/>
+          <w:sz w:val="28"/>
+          <w:szCs w:val="28"/>
+          <w:lang w:val="en-US"/>
+        </w:rPr>
+      </w:pPr>
+      <w:r>
+        <w:rPr>
+          <w:rFonts w:ascii="Candara" w:hAnsi="Candara"/>
+          <w:sz w:val="28"/>
+          <w:szCs w:val="28"/>
+          <w:lang w:val="en-US"/>
+        </w:rPr>
+        <w:t>Jump</w:t>
+      </w:r>
+      <w:r>
+        <w:rPr>
+          <w:rFonts w:ascii="Candara" w:hAnsi="Candara"/>
+          <w:sz w:val="28"/>
+          <w:szCs w:val="28"/>
+          <w:lang w:val="en-US"/>
+        </w:rPr>
+        <w:t xml:space="preserve"> </w:t>
+      </w:r>
+      <w:r>
+        <w:rPr>
+          <w:rFonts w:ascii="Candara" w:hAnsi="Candara"/>
+          <w:sz w:val="28"/>
+          <w:szCs w:val="28"/>
+          <w:lang w:val="en-US"/>
+        </w:rPr>
+        <w:t xml:space="preserve">- quick push, quick fall, &lt;1sec mid-air, ~1m height </w:t>
+      </w:r>
+      <w:r>
+        <w:rPr>
+          <w:rFonts w:ascii="Candara" w:hAnsi="Candara"/>
+          <w:sz w:val="28"/>
+          <w:szCs w:val="28"/>
+          <w:lang w:val="en-US"/>
+        </w:rPr>
+        <w:t>-</w:t>
+      </w:r>
+      <w:r>
+        <w:rPr>
+          <w:rFonts w:ascii="Candara" w:hAnsi="Candara"/>
+          <w:sz w:val="28"/>
+          <w:szCs w:val="28"/>
+          <w:lang w:val="en-US"/>
+        </w:rPr>
+        <w:t xml:space="preserve"> </w:t>
+      </w:r>
+      <w:r>
+        <w:rPr>
+          <w:rFonts w:ascii="Candara" w:hAnsi="Candara"/>
+          <w:sz w:val="28"/>
+          <w:szCs w:val="28"/>
+          <w:lang w:val="en-US"/>
+        </w:rPr>
+        <w:t>5</w:t>
+      </w:r>
+      <w:r>
+        <w:rPr>
+          <w:rFonts w:ascii="Candara" w:hAnsi="Candara"/>
+          <w:sz w:val="28"/>
+          <w:szCs w:val="28"/>
+          <w:lang w:val="en-US"/>
+        </w:rPr>
+        <w:t>5</w:t>
+      </w:r>
+      <w:r>
+        <w:rPr>
+          <w:rFonts w:ascii="Candara" w:hAnsi="Candara"/>
+          <w:sz w:val="28"/>
+          <w:szCs w:val="28"/>
+          <w:lang w:val="en-US"/>
+        </w:rPr>
+        <w:t>0 cm/s</w:t>
+      </w:r>
+    </w:p>
+    <w:p>
+      <w:pPr>
+        <w:spacing w:line="240" w:lineRule="auto"/>
+        <w:jc w:val="center"/>
+        <w:rPr>
+          <w:rFonts w:ascii="Candara" w:hAnsi="Candara"/>
+          <w:sz w:val="28"/>
+          <w:szCs w:val="28"/>
+          <w:lang w:val="en-US"/>
+        </w:rPr>
+      </w:pPr>
+      <w:r>
+        <w:rPr>
+          <w:rFonts w:ascii="Candara" w:hAnsi="Candara"/>
+          <w:sz w:val="28"/>
+          <w:szCs w:val="28"/>
+          <w:lang w:val="en-US"/>
+        </w:rPr>
+        <w:t>G</w:t>
+      </w:r>
+      <w:r>
+        <w:rPr>
+          <w:rFonts w:ascii="Candara" w:hAnsi="Candara"/>
+          <w:sz w:val="28"/>
+          <w:szCs w:val="28"/>
+          <w:lang w:val="en-US"/>
+        </w:rPr>
+        <w:t>ravity</w:t>
+      </w:r>
+      <w:r>
+        <w:rPr>
+          <w:rFonts w:ascii="Candara" w:hAnsi="Candara"/>
+          <w:sz w:val="28"/>
+          <w:szCs w:val="28"/>
+          <w:lang w:val="en-US"/>
+        </w:rPr>
+        <w:t xml:space="preserve"> should accompany the jump</w:t>
+      </w:r>
+      <w:r>
+        <w:rPr>
+          <w:rFonts w:ascii="Candara" w:hAnsi="Candara"/>
+          <w:sz w:val="28"/>
+          <w:szCs w:val="28"/>
+          <w:lang w:val="en-US"/>
+        </w:rPr>
+        <w:t xml:space="preserve"> </w:t>
+      </w:r>
+      <w:r>
+        <w:rPr>
+          <w:rFonts w:ascii="Candara" w:hAnsi="Candara"/>
+          <w:sz w:val="28"/>
+          <w:szCs w:val="28"/>
+          <w:lang w:val="en-US"/>
+        </w:rPr>
+        <w:t>– 1.5</w:t>
+      </w:r>
+    </w:p>
+    <w:p>
+      <w:pPr>
+        <w:spacing w:line="240" w:lineRule="auto"/>
+        <w:jc w:val="center"/>
+        <w:rPr>
+          <w:rFonts w:ascii="Candara" w:hAnsi="Candara"/>
+          <w:sz w:val="28"/>
+          <w:szCs w:val="28"/>
+          <w:lang w:val="en-US"/>
+        </w:rPr>
+      </w:pPr>
+      <w:r>
+        <w:rPr>
+          <w:rFonts w:ascii="Candara" w:hAnsi="Candara"/>
+          <w:sz w:val="28"/>
+          <w:szCs w:val="28"/>
+          <w:lang w:val="en-US"/>
+        </w:rPr>
+        <w:t>Enemy’s walk speed is lower than player’s – 130 cm/s</w:t>
+      </w:r>
+    </w:p>
+    <w:p>
+      <w:pPr>
+        <w:spacing w:line="240" w:lineRule="auto"/>
+        <w:jc w:val="center"/>
+        <w:rPr>
+          <w:rFonts w:ascii="Candara" w:hAnsi="Candara"/>
+          <w:sz w:val="28"/>
+          <w:szCs w:val="28"/>
+          <w:lang w:val="en-US"/>
+        </w:rPr>
+      </w:pPr>
+      <w:r>
+        <w:rPr>
+          <w:rFonts w:ascii="Candara" w:hAnsi="Candara"/>
+          <w:sz w:val="28"/>
+          <w:szCs w:val="28"/>
+          <w:lang w:val="en-US"/>
+        </w:rPr>
+        <w:t xml:space="preserve">Enemy’s run speed is </w:t>
+      </w:r>
+      <w:r>
+        <w:rPr>
+          <w:rFonts w:ascii="Candara" w:hAnsi="Candara"/>
+          <w:sz w:val="28"/>
+          <w:szCs w:val="28"/>
+          <w:lang w:val="en-US"/>
+        </w:rPr>
+        <w:t>equal to</w:t>
+      </w:r>
+      <w:r>
+        <w:rPr>
+          <w:rFonts w:ascii="Candara" w:hAnsi="Candara"/>
+          <w:sz w:val="28"/>
+          <w:szCs w:val="28"/>
+          <w:lang w:val="en-US"/>
+        </w:rPr>
+        <w:t xml:space="preserve"> player’s – </w:t>
+      </w:r>
+      <w:r>
+        <w:rPr>
+          <w:rFonts w:ascii="Candara" w:hAnsi="Candara"/>
+          <w:sz w:val="28"/>
+          <w:szCs w:val="28"/>
+          <w:lang w:val="en-US"/>
+        </w:rPr>
+        <w:t>2</w:t>
+      </w:r>
+      <w:r>
+        <w:rPr>
+          <w:rFonts w:ascii="Candara" w:hAnsi="Candara"/>
+          <w:sz w:val="28"/>
+          <w:szCs w:val="28"/>
+          <w:lang w:val="en-US"/>
+        </w:rPr>
+        <w:t>50 cm/s</w:t>
+      </w:r>
+    </w:p>
+    <w:p>
+      <w:pPr>
+        <w:rPr>
+          <w:rFonts w:ascii="Candara" w:hAnsi="Candara"/>
+          <w:sz w:val="28"/>
+          <w:szCs w:val="28"/>
+          <w:lang w:val="en-US"/>
+        </w:rPr>
+      </w:pPr>
+    </w:p>
+    <w:p>
+      <w:pPr>
+        <w:pStyle w:val="a3"/>
+        <w:jc w:val="center"/>
+        <w:rPr>
+          <w:sz w:val="48"/>
+          <w:szCs w:val="48"/>
+          <w:lang w:val="en-US"/>
+        </w:rPr>
+      </w:pPr>
+      <w:r>
+        <w:rPr>
+          <w:sz w:val="48"/>
+          <w:szCs w:val="48"/>
+          <w:lang w:val="en-US"/>
+        </w:rPr>
+        <w:t>Level design</w:t>
+      </w:r>
+    </w:p>
+    <w:p>
+      <w:pPr>
+        <w:rPr>
+          <w:rFonts w:ascii="Candara" w:hAnsi="Candara"/>
+          <w:sz w:val="28"/>
+          <w:szCs w:val="28"/>
+          <w:lang w:val="en-US"/>
+        </w:rPr>
+      </w:pPr>
+    </w:p>
+    <w:p>
+      <w:pPr>
+        <w:pStyle w:val="a7"/>
+        <w:numPr>
+          <w:ilvl w:val="0"/>
+          <w:numId w:val="1"/>
+        </w:numPr>
+        <w:rPr>
+          <w:rFonts w:ascii="Candara" w:hAnsi="Candara"/>
+          <w:sz w:val="28"/>
+          <w:szCs w:val="28"/>
+          <w:lang w:val="en-US"/>
+        </w:rPr>
+      </w:pPr>
+      <w:r>
+        <w:rPr>
+          <w:rFonts w:ascii="Candara" w:hAnsi="Candara"/>
+          <w:sz w:val="28"/>
+          <w:szCs w:val="28"/>
+          <w:lang w:val="en-US"/>
+        </w:rPr>
+        <w:t>Basic movement training (backstage)</w:t>
+      </w:r>
+    </w:p>
+    <w:p>
+      <w:pPr>
+        <w:pStyle w:val="a7"/>
+        <w:numPr>
+          <w:ilvl w:val="1"/>
+          <w:numId w:val="1"/>
+        </w:numPr>
+        <w:rPr>
+          <w:rFonts w:ascii="Candara" w:hAnsi="Candara"/>
+          <w:sz w:val="28"/>
+          <w:szCs w:val="28"/>
+          <w:lang w:val="en-US"/>
+        </w:rPr>
+      </w:pPr>
+      <w:r>
+        <w:rPr>
+          <w:rFonts w:ascii="Candara" w:hAnsi="Candara"/>
+          <w:sz w:val="28"/>
+          <w:szCs w:val="28"/>
+          <w:lang w:val="en-US"/>
+        </w:rPr>
+        <w:t>Straight field</w:t>
+      </w:r>
+    </w:p>
+    <w:p>
+      <w:pPr>
+        <w:pStyle w:val="a7"/>
+        <w:numPr>
+          <w:ilvl w:val="1"/>
+          <w:numId w:val="1"/>
+        </w:numPr>
+        <w:rPr>
+          <w:rFonts w:ascii="Candara" w:hAnsi="Candara"/>
+          <w:sz w:val="28"/>
+          <w:szCs w:val="28"/>
+          <w:lang w:val="en-US"/>
+        </w:rPr>
+      </w:pPr>
+      <w:r>
+        <w:rPr>
+          <w:rFonts w:ascii="Candara" w:hAnsi="Candara"/>
+          <w:sz w:val="28"/>
+          <w:szCs w:val="28"/>
+          <w:lang w:val="en-US"/>
+        </w:rPr>
+        <w:lastRenderedPageBreak/>
+        <w:t>Small objects</w:t>
+      </w:r>
+      <w:r>
+        <w:rPr>
+          <w:rFonts w:ascii="Candara" w:hAnsi="Candara"/>
+          <w:sz w:val="28"/>
+          <w:szCs w:val="28"/>
+          <w:lang w:val="en-US"/>
+        </w:rPr>
+        <w:t xml:space="preserve"> to jump over</w:t>
+      </w:r>
+    </w:p>
+    <w:p>
+      <w:pPr>
+        <w:pStyle w:val="a7"/>
+        <w:numPr>
+          <w:ilvl w:val="1"/>
+          <w:numId w:val="1"/>
+        </w:numPr>
+        <w:rPr>
+          <w:rFonts w:ascii="Candara" w:hAnsi="Candara"/>
+          <w:sz w:val="28"/>
+          <w:szCs w:val="28"/>
+          <w:lang w:val="en-US"/>
+        </w:rPr>
+      </w:pPr>
+      <w:r>
+        <w:rPr>
+          <w:rFonts w:ascii="Candara" w:hAnsi="Candara"/>
+          <w:sz w:val="28"/>
+          <w:szCs w:val="28"/>
+          <w:lang w:val="en-US"/>
+        </w:rPr>
+        <w:t xml:space="preserve">Trap </w:t>
+      </w:r>
+      <w:r>
+        <w:rPr>
+          <w:rFonts w:ascii="Candara" w:hAnsi="Candara"/>
+          <w:sz w:val="28"/>
+          <w:szCs w:val="28"/>
+          <w:lang w:val="en-US"/>
+        </w:rPr>
+        <w:t>(</w:t>
+      </w:r>
+      <w:r>
+        <w:rPr>
+          <w:rFonts w:ascii="Candara" w:hAnsi="Candara"/>
+          <w:sz w:val="28"/>
+          <w:szCs w:val="28"/>
+          <w:lang w:val="en-US"/>
+        </w:rPr>
+        <w:t>small glass balls</w:t>
+      </w:r>
+      <w:r>
+        <w:rPr>
+          <w:rFonts w:ascii="Candara" w:hAnsi="Candara"/>
+          <w:sz w:val="28"/>
+          <w:szCs w:val="28"/>
+          <w:lang w:val="en-US"/>
+        </w:rPr>
+        <w:t>)</w:t>
+      </w:r>
+      <w:r>
+        <w:rPr>
+          <w:rFonts w:ascii="Candara" w:hAnsi="Candara"/>
+          <w:sz w:val="28"/>
+          <w:szCs w:val="28"/>
+          <w:lang w:val="en-US"/>
+        </w:rPr>
+        <w:t xml:space="preserve"> </w:t>
+      </w:r>
+      <w:r>
+        <w:rPr>
+          <w:rFonts w:ascii="Candara" w:hAnsi="Candara"/>
+          <w:sz w:val="28"/>
+          <w:szCs w:val="28"/>
+          <w:lang w:val="en-US"/>
+        </w:rPr>
+        <w:t>to set</w:t>
+      </w:r>
+    </w:p>
+    <w:p>
+      <w:pPr>
+        <w:pStyle w:val="a7"/>
+        <w:numPr>
+          <w:ilvl w:val="1"/>
+          <w:numId w:val="1"/>
+        </w:numPr>
+        <w:rPr>
+          <w:rFonts w:ascii="Candara" w:hAnsi="Candara"/>
+          <w:sz w:val="28"/>
+          <w:szCs w:val="28"/>
+          <w:lang w:val="en-US"/>
+        </w:rPr>
+      </w:pPr>
+      <w:r>
+        <w:rPr>
+          <w:rFonts w:ascii="Candara" w:hAnsi="Candara"/>
+          <w:sz w:val="28"/>
+          <w:szCs w:val="28"/>
+          <w:lang w:val="en-US"/>
+        </w:rPr>
+        <w:t xml:space="preserve">Trap </w:t>
+      </w:r>
+      <w:r>
+        <w:rPr>
+          <w:rFonts w:ascii="Candara" w:hAnsi="Candara"/>
+          <w:sz w:val="28"/>
+          <w:szCs w:val="28"/>
+          <w:lang w:val="en-US"/>
+        </w:rPr>
+        <w:t>(</w:t>
+      </w:r>
+      <w:r>
+        <w:rPr>
+          <w:rFonts w:ascii="Candara" w:hAnsi="Candara"/>
+          <w:sz w:val="28"/>
+          <w:szCs w:val="28"/>
+          <w:lang w:val="en-US"/>
+        </w:rPr>
+        <w:t>small glass balls</w:t>
+      </w:r>
+      <w:r>
+        <w:rPr>
+          <w:rFonts w:ascii="Candara" w:hAnsi="Candara"/>
+          <w:sz w:val="28"/>
+          <w:szCs w:val="28"/>
+          <w:lang w:val="en-US"/>
+        </w:rPr>
+        <w:t>)</w:t>
+      </w:r>
+      <w:r>
+        <w:rPr>
+          <w:rFonts w:ascii="Candara" w:hAnsi="Candara"/>
+          <w:sz w:val="28"/>
+          <w:szCs w:val="28"/>
+          <w:lang w:val="en-US"/>
+        </w:rPr>
+        <w:t xml:space="preserve"> </w:t>
+      </w:r>
+      <w:r>
+        <w:rPr>
+          <w:rFonts w:ascii="Candara" w:hAnsi="Candara"/>
+          <w:sz w:val="28"/>
+          <w:szCs w:val="28"/>
+          <w:lang w:val="en-US"/>
+        </w:rPr>
+        <w:t xml:space="preserve">to </w:t>
+      </w:r>
+      <w:r>
+        <w:rPr>
+          <w:rFonts w:ascii="Candara" w:hAnsi="Candara"/>
+          <w:sz w:val="28"/>
+          <w:szCs w:val="28"/>
+          <w:lang w:val="en-US"/>
+        </w:rPr>
+        <w:t>g</w:t>
+      </w:r>
+      <w:r>
+        <w:rPr>
+          <w:rFonts w:ascii="Candara" w:hAnsi="Candara"/>
+          <w:sz w:val="28"/>
+          <w:szCs w:val="28"/>
+          <w:lang w:val="en-US"/>
+        </w:rPr>
+        <w:t>e</w:t>
+      </w:r>
+      <w:r>
+        <w:rPr>
+          <w:rFonts w:ascii="Candara" w:hAnsi="Candara"/>
+          <w:sz w:val="28"/>
+          <w:szCs w:val="28"/>
+          <w:lang w:val="en-US"/>
+        </w:rPr>
+        <w:t>t</w:t>
+      </w:r>
+      <w:r>
+        <w:rPr>
+          <w:rFonts w:ascii="Candara" w:hAnsi="Candara"/>
+          <w:sz w:val="28"/>
+          <w:szCs w:val="28"/>
+          <w:lang w:val="en-US"/>
+        </w:rPr>
+        <w:t xml:space="preserve"> </w:t>
+      </w:r>
+      <w:proofErr w:type="spellStart"/>
+      <w:r>
+        <w:rPr>
+          <w:rFonts w:ascii="Candara" w:hAnsi="Candara"/>
+          <w:sz w:val="28"/>
+          <w:szCs w:val="28"/>
+          <w:lang w:val="en-US"/>
+        </w:rPr>
+        <w:t>catched</w:t>
+      </w:r>
+      <w:proofErr w:type="spellEnd"/>
+    </w:p>
+    <w:p>
+      <w:pPr>
+        <w:pStyle w:val="a7"/>
+        <w:numPr>
+          <w:ilvl w:val="1"/>
+          <w:numId w:val="1"/>
+        </w:numPr>
+        <w:rPr>
+          <w:rFonts w:ascii="Candara" w:hAnsi="Candara"/>
+          <w:sz w:val="28"/>
+          <w:szCs w:val="28"/>
+          <w:lang w:val="en-US"/>
+        </w:rPr>
+      </w:pPr>
+      <w:r>
+        <w:rPr>
+          <w:rFonts w:ascii="Candara" w:hAnsi="Candara"/>
+          <w:sz w:val="28"/>
+          <w:szCs w:val="28"/>
+          <w:lang w:val="en-US"/>
+        </w:rPr>
+        <w:t>Closed door that opens after setting the trap</w:t>
+      </w:r>
+    </w:p>
+    <w:p>
+      <w:pPr>
+        <w:ind w:left="2832"/>
+        <w:rPr>
+          <w:rFonts w:ascii="Candara" w:hAnsi="Candara"/>
+          <w:sz w:val="28"/>
+          <w:szCs w:val="28"/>
+          <w:lang w:val="en-US"/>
+        </w:rPr>
+      </w:pPr>
       <w:r>
         <w:rPr>
           <w:noProof/>
-          <w:lang w:val="en-US"/>
         </w:rPr>
         <w:drawing>
-          <wp:anchor distT="0" distB="0" distL="114300" distR="114300" simplePos="0" relativeHeight="251658240" behindDoc="0" locked="0" layoutInCell="1" allowOverlap="1" wp14:anchorId="551C2067" wp14:editId="43EFA5EE">
+          <wp:anchor distT="0" distB="0" distL="114300" distR="114300" simplePos="0" relativeHeight="251659264" behindDoc="1" locked="0" layoutInCell="1" allowOverlap="1" wp14:anchorId="598013E5" wp14:editId="7EB55F1F">
             <wp:simplePos x="0" y="0"/>
-            <wp:positionH relativeFrom="page">
-              <wp:posOffset>0</wp:posOffset>
+            <wp:positionH relativeFrom="column">
+              <wp:posOffset>-320675</wp:posOffset>
             </wp:positionH>
             <wp:positionV relativeFrom="paragraph">
-              <wp:posOffset>984885</wp:posOffset>
+              <wp:posOffset>247015</wp:posOffset>
             </wp:positionV>
-            <wp:extent cx="7534275" cy="2126615"/>
-            <wp:effectExtent l="0" t="0" r="9525" b="6985"/>
-            <wp:wrapTopAndBottom/>
-            <wp:docPr id="1" name="Рисунок 1"/>
+            <wp:extent cx="5940425" cy="4483100"/>
+            <wp:effectExtent l="0" t="0" r="3175" b="0"/>
+            <wp:wrapSquare wrapText="bothSides"/>
+            <wp:docPr id="4" name="Рисунок 4"/>
             <wp:cNvGraphicFramePr>
               <a:graphicFrameLocks xmlns:a="http://schemas.openxmlformats.org/drawingml/2006/main" noChangeAspect="1"/>
             </wp:cNvGraphicFramePr>
@@ -4356,6 +5042,7 @@
                         </a:ext>
                       </a:extLst>
                     </a:blip>
+                    <a:srcRect/>
                     <a:stretch>
                       <a:fillRect/>
                     </a:stretch>
@@ -4363,7 +5050,7 @@
                   <pic:spPr bwMode="auto">
                     <a:xfrm>
                       <a:off x="0" y="0"/>
-                      <a:ext cx="7534275" cy="2126615"/>
+                      <a:ext cx="5940425" cy="4483100"/>
                     </a:xfrm>
                     <a:prstGeom prst="rect">
                       <a:avLst/>
@@ -4376,363 +5063,27 @@
                 </pic:pic>
               </a:graphicData>
             </a:graphic>
-            <wp14:sizeRelH relativeFrom="margin">
-              <wp14:pctWidth>0</wp14:pctWidth>
-            </wp14:sizeRelH>
-            <wp14:sizeRelV relativeFrom="margin">
-              <wp14:pctHeight>0</wp14:pctHeight>
-            </wp14:sizeRelV>
           </wp:anchor>
         </w:drawing>
       </w:r>
-    </w:p>
-    <w:p>
-      <w:pPr>
-        <w:spacing w:line="240" w:lineRule="auto"/>
-        <w:jc w:val="center"/>
-        <w:rPr>
-          <w:rFonts w:ascii="Candara" w:hAnsi="Candara"/>
-          <w:sz w:val="28"/>
-          <w:szCs w:val="28"/>
-          <w:lang w:val="en-US"/>
-        </w:rPr>
-      </w:pPr>
-    </w:p>
-    <w:p>
-      <w:pPr>
-        <w:spacing w:line="240" w:lineRule="auto"/>
-        <w:jc w:val="center"/>
-        <w:rPr>
-          <w:rFonts w:ascii="Candara" w:hAnsi="Candara"/>
-          <w:sz w:val="28"/>
-          <w:szCs w:val="28"/>
-          <w:lang w:val="en-US"/>
-        </w:rPr>
-      </w:pPr>
-    </w:p>
-    <w:p>
-      <w:pPr>
-        <w:shd w:val="clear" w:color="auto" w:fill="DEEAF6" w:themeFill="accent5" w:themeFillTint="33"/>
-        <w:spacing w:line="240" w:lineRule="auto"/>
-        <w:jc w:val="center"/>
-        <w:rPr>
-          <w:rFonts w:ascii="Candara" w:hAnsi="Candara"/>
-          <w:b/>
-          <w:bCs/>
-          <w:sz w:val="28"/>
-          <w:szCs w:val="28"/>
-          <w:lang w:val="en-US"/>
-        </w:rPr>
-      </w:pPr>
-      <w:r>
-        <w:rPr>
-          <w:rFonts w:ascii="Candara" w:hAnsi="Candara"/>
-          <w:b/>
-          <w:bCs/>
-          <w:sz w:val="28"/>
-          <w:szCs w:val="28"/>
-          <w:lang w:val="en-US"/>
-        </w:rPr>
-        <w:t>Parameters</w:t>
-      </w:r>
-    </w:p>
-    <w:p>
-      <w:pPr>
-        <w:spacing w:line="240" w:lineRule="auto"/>
-        <w:jc w:val="center"/>
-        <w:rPr>
-          <w:rFonts w:ascii="Candara" w:hAnsi="Candara"/>
-          <w:sz w:val="28"/>
-          <w:szCs w:val="28"/>
-          <w:lang w:val="en-US"/>
-        </w:rPr>
-      </w:pPr>
-      <w:r>
-        <w:rPr>
-          <w:rFonts w:ascii="Candara" w:hAnsi="Candara"/>
-          <w:sz w:val="28"/>
-          <w:szCs w:val="28"/>
-          <w:lang w:val="en-US"/>
-        </w:rPr>
-        <w:t xml:space="preserve">Walk speed should feel like average person walking - </w:t>
-      </w:r>
-      <w:r>
-        <w:rPr>
-          <w:rFonts w:ascii="Candara" w:hAnsi="Candara"/>
-          <w:sz w:val="28"/>
-          <w:szCs w:val="28"/>
-          <w:lang w:val="en-US"/>
-        </w:rPr>
-        <w:t>25</w:t>
-      </w:r>
-      <w:r>
-        <w:rPr>
-          <w:rFonts w:ascii="Candara" w:hAnsi="Candara"/>
-          <w:sz w:val="28"/>
-          <w:szCs w:val="28"/>
-          <w:lang w:val="en-US"/>
-        </w:rPr>
-        <w:t>0 cm/s</w:t>
-      </w:r>
-    </w:p>
-    <w:p>
-      <w:pPr>
-        <w:spacing w:line="240" w:lineRule="auto"/>
-        <w:jc w:val="center"/>
-        <w:rPr>
-          <w:rFonts w:ascii="Candara" w:hAnsi="Candara"/>
-          <w:sz w:val="28"/>
-          <w:szCs w:val="28"/>
-          <w:lang w:val="en-US"/>
-        </w:rPr>
-      </w:pPr>
-      <w:r>
-        <w:rPr>
-          <w:rFonts w:ascii="Candara" w:hAnsi="Candara"/>
-          <w:sz w:val="28"/>
-          <w:szCs w:val="28"/>
-          <w:lang w:val="en-US"/>
-        </w:rPr>
-        <w:t>Jump</w:t>
-      </w:r>
-      <w:r>
-        <w:rPr>
-          <w:rFonts w:ascii="Candara" w:hAnsi="Candara"/>
-          <w:sz w:val="28"/>
-          <w:szCs w:val="28"/>
-          <w:lang w:val="en-US"/>
-        </w:rPr>
-        <w:t xml:space="preserve"> </w:t>
-      </w:r>
-      <w:r>
-        <w:rPr>
-          <w:rFonts w:ascii="Candara" w:hAnsi="Candara"/>
-          <w:sz w:val="28"/>
-          <w:szCs w:val="28"/>
-          <w:lang w:val="en-US"/>
-        </w:rPr>
-        <w:t xml:space="preserve">- quick push, quick fall, &lt;1sec mid-air, ~1m height </w:t>
-      </w:r>
-      <w:r>
-        <w:rPr>
-          <w:rFonts w:ascii="Candara" w:hAnsi="Candara"/>
-          <w:sz w:val="28"/>
-          <w:szCs w:val="28"/>
-          <w:lang w:val="en-US"/>
-        </w:rPr>
-        <w:t>-</w:t>
-      </w:r>
-      <w:r>
-        <w:rPr>
-          <w:rFonts w:ascii="Candara" w:hAnsi="Candara"/>
-          <w:sz w:val="28"/>
-          <w:szCs w:val="28"/>
-          <w:lang w:val="en-US"/>
-        </w:rPr>
-        <w:t xml:space="preserve"> </w:t>
-      </w:r>
-      <w:r>
-        <w:rPr>
-          <w:rFonts w:ascii="Candara" w:hAnsi="Candara"/>
-          <w:sz w:val="28"/>
-          <w:szCs w:val="28"/>
-          <w:lang w:val="en-US"/>
-        </w:rPr>
-        <w:t>5</w:t>
-      </w:r>
-      <w:r>
-        <w:rPr>
-          <w:rFonts w:ascii="Candara" w:hAnsi="Candara"/>
-          <w:sz w:val="28"/>
-          <w:szCs w:val="28"/>
-          <w:lang w:val="en-US"/>
-        </w:rPr>
-        <w:t>5</w:t>
-      </w:r>
-      <w:r>
-        <w:rPr>
-          <w:rFonts w:ascii="Candara" w:hAnsi="Candara"/>
-          <w:sz w:val="28"/>
-          <w:szCs w:val="28"/>
-          <w:lang w:val="en-US"/>
-        </w:rPr>
-        <w:t>0 cm/s</w:t>
-      </w:r>
-    </w:p>
-    <w:p>
-      <w:pPr>
-        <w:spacing w:line="240" w:lineRule="auto"/>
-        <w:jc w:val="center"/>
-        <w:rPr>
-          <w:rFonts w:ascii="Candara" w:hAnsi="Candara"/>
-          <w:sz w:val="28"/>
-          <w:szCs w:val="28"/>
-          <w:lang w:val="en-US"/>
-        </w:rPr>
-      </w:pPr>
-      <w:r>
-        <w:rPr>
-          <w:rFonts w:ascii="Candara" w:hAnsi="Candara"/>
-          <w:sz w:val="28"/>
-          <w:szCs w:val="28"/>
-          <w:lang w:val="en-US"/>
-        </w:rPr>
-        <w:t>G</w:t>
-      </w:r>
-      <w:r>
-        <w:rPr>
-          <w:rFonts w:ascii="Candara" w:hAnsi="Candara"/>
-          <w:sz w:val="28"/>
-          <w:szCs w:val="28"/>
-          <w:lang w:val="en-US"/>
-        </w:rPr>
-        <w:t>ravity</w:t>
-      </w:r>
-      <w:r>
-        <w:rPr>
-          <w:rFonts w:ascii="Candara" w:hAnsi="Candara"/>
-          <w:sz w:val="28"/>
-          <w:szCs w:val="28"/>
-          <w:lang w:val="en-US"/>
-        </w:rPr>
-        <w:t xml:space="preserve"> should accompany the jump</w:t>
-      </w:r>
-      <w:r>
-        <w:rPr>
-          <w:rFonts w:ascii="Candara" w:hAnsi="Candara"/>
-          <w:sz w:val="28"/>
-          <w:szCs w:val="28"/>
-          <w:lang w:val="en-US"/>
-        </w:rPr>
-        <w:t xml:space="preserve"> </w:t>
-      </w:r>
-      <w:r>
-        <w:rPr>
-          <w:rFonts w:ascii="Candara" w:hAnsi="Candara"/>
-          <w:sz w:val="28"/>
-          <w:szCs w:val="28"/>
-          <w:lang w:val="en-US"/>
-        </w:rPr>
-        <w:t>– 1.5</w:t>
-      </w:r>
-    </w:p>
-    <w:p>
-      <w:pPr>
-        <w:spacing w:line="240" w:lineRule="auto"/>
-        <w:jc w:val="center"/>
-        <w:rPr>
-          <w:rFonts w:ascii="Candara" w:hAnsi="Candara"/>
-          <w:sz w:val="28"/>
-          <w:szCs w:val="28"/>
-          <w:lang w:val="en-US"/>
-        </w:rPr>
-      </w:pPr>
-      <w:r>
-        <w:rPr>
-          <w:rFonts w:ascii="Candara" w:hAnsi="Candara"/>
-          <w:sz w:val="28"/>
-          <w:szCs w:val="28"/>
-          <w:lang w:val="en-US"/>
-        </w:rPr>
-        <w:lastRenderedPageBreak/>
-        <w:t>Enemy’s walk speed is lower than player’s – 130 cm/s</w:t>
-      </w:r>
-    </w:p>
-    <w:p>
-      <w:pPr>
-        <w:spacing w:line="240" w:lineRule="auto"/>
-        <w:jc w:val="center"/>
-        <w:rPr>
-          <w:rFonts w:ascii="Candara" w:hAnsi="Candara"/>
-          <w:sz w:val="28"/>
-          <w:szCs w:val="28"/>
-          <w:lang w:val="en-US"/>
-        </w:rPr>
-      </w:pPr>
-      <w:r>
-        <w:rPr>
-          <w:rFonts w:ascii="Candara" w:hAnsi="Candara"/>
-          <w:sz w:val="28"/>
-          <w:szCs w:val="28"/>
-          <w:lang w:val="en-US"/>
-        </w:rPr>
-        <w:t xml:space="preserve">Enemy’s run speed is </w:t>
-      </w:r>
-      <w:r>
-        <w:rPr>
-          <w:rFonts w:ascii="Candara" w:hAnsi="Candara"/>
-          <w:sz w:val="28"/>
-          <w:szCs w:val="28"/>
-          <w:lang w:val="en-US"/>
-        </w:rPr>
-        <w:t>equal to</w:t>
-      </w:r>
-      <w:r>
-        <w:rPr>
-          <w:rFonts w:ascii="Candara" w:hAnsi="Candara"/>
-          <w:sz w:val="28"/>
-          <w:szCs w:val="28"/>
-          <w:lang w:val="en-US"/>
-        </w:rPr>
-        <w:t xml:space="preserve"> player’s – </w:t>
-      </w:r>
-      <w:r>
-        <w:rPr>
-          <w:rFonts w:ascii="Candara" w:hAnsi="Candara"/>
-          <w:sz w:val="28"/>
-          <w:szCs w:val="28"/>
-          <w:lang w:val="en-US"/>
-        </w:rPr>
-        <w:t>2</w:t>
-      </w:r>
-      <w:r>
-        <w:rPr>
-          <w:rFonts w:ascii="Candara" w:hAnsi="Candara"/>
-          <w:sz w:val="28"/>
-          <w:szCs w:val="28"/>
-          <w:lang w:val="en-US"/>
-        </w:rPr>
-        <w:t>50 cm/s</w:t>
-      </w:r>
-    </w:p>
-    <w:p>
-      <w:pPr>
-        <w:rPr>
-          <w:rFonts w:ascii="Candara" w:hAnsi="Candara"/>
-          <w:sz w:val="28"/>
-          <w:szCs w:val="28"/>
-          <w:lang w:val="en-US"/>
-        </w:rPr>
-      </w:pPr>
-    </w:p>
-    <w:p>
-      <w:pPr>
-        <w:pStyle w:val="a3"/>
-        <w:jc w:val="center"/>
-        <w:rPr>
-          <w:sz w:val="48"/>
-          <w:szCs w:val="48"/>
-          <w:lang w:val="en-US"/>
-        </w:rPr>
-      </w:pPr>
-      <w:r>
-        <w:rPr>
-          <w:sz w:val="48"/>
-          <w:szCs w:val="48"/>
-          <w:lang w:val="en-US"/>
-        </w:rPr>
-        <w:t>Level design</w:t>
-      </w:r>
-    </w:p>
-    <w:p>
-      <w:pPr>
-        <w:rPr>
-          <w:rFonts w:ascii="Candara" w:hAnsi="Candara"/>
-          <w:sz w:val="28"/>
-          <w:szCs w:val="28"/>
-          <w:lang w:val="en-US"/>
-        </w:rPr>
-      </w:pPr>
+      <w:r>
+        <w:rPr>
+          <w:rFonts w:ascii="Candara" w:hAnsi="Candara"/>
+          <w:sz w:val="28"/>
+          <w:szCs w:val="28"/>
+          <w:lang w:val="en-US"/>
+        </w:rPr>
+        <w:t>location vibe reference</w:t>
+      </w:r>
+      <w:r>
+        <w:rPr>
+          <w:rFonts w:ascii="Candara" w:hAnsi="Candara"/>
+          <w:sz w:val="28"/>
+          <w:szCs w:val="28"/>
+          <w:lang w:val="en-US"/>
+        </w:rPr>
+        <w:br/>
+      </w:r>
     </w:p>
     <w:p>
       <w:pPr>
@@ -4755,7 +5106,7 @@
           <w:szCs w:val="28"/>
           <w:lang w:val="en-US"/>
         </w:rPr>
-        <w:t>Basic movement training (backstage)</w:t>
+        <w:t>First puzzle (villain hideout)</w:t>
       </w:r>
     </w:p>
     <w:p>
@@ -4779,7 +5130,7 @@
           <w:szCs w:val="28"/>
           <w:lang w:val="en-US"/>
         </w:rPr>
-        <w:t>Straight field</w:t>
+        <w:t>Small object to grab and use for jumping on it</w:t>
       </w:r>
     </w:p>
     <w:p>
@@ -4803,16 +5154,7 @@
           <w:szCs w:val="28"/>
           <w:lang w:val="en-US"/>
         </w:rPr>
-        <w:t>Small objects</w:t>
-      </w:r>
-      <w:r>
-        <w:rPr>
-          <w:rFonts w:ascii="Candara" w:hAnsi="Candara"/>
-          <w:sz w:val="28"/>
-          <w:szCs w:val="28"/>
-          <w:lang w:val="en-US"/>
-        </w:rPr>
-        <w:t xml:space="preserve"> to jump over</w:t>
+        <w:t>Platforming part with pit</w:t>
       </w:r>
     </w:p>
     <w:p>
@@ -4836,25 +5178,7 @@
           <w:szCs w:val="28"/>
           <w:lang w:val="en-US"/>
         </w:rPr>
-        <w:t xml:space="preserve">Trap </w:t>
-      </w:r>
-      <w:r>
-        <w:rPr>
-          <w:rFonts w:ascii="Candara" w:hAnsi="Candara"/>
-          <w:sz w:val="28"/>
-          <w:szCs w:val="28"/>
-          <w:lang w:val="en-US"/>
-        </w:rPr>
-        <w:t xml:space="preserve">small glass balls </w:t>
-      </w:r>
-      <w:r>
-        <w:rPr>
-          <w:rFonts w:ascii="Candara" w:hAnsi="Candara"/>
-          <w:sz w:val="28"/>
-          <w:szCs w:val="28"/>
-          <w:lang w:val="en-US"/>
-        </w:rPr>
-        <w:t>to set</w:t>
+        <w:t>Platforming part with medium size object</w:t>
       </w:r>
     </w:p>
     <w:p>
@@ -4878,53 +5202,744 @@
           <w:szCs w:val="28"/>
           <w:lang w:val="en-US"/>
         </w:rPr>
-        <w:t xml:space="preserve">Trap small glass balls </w:t>
-      </w:r>
-      <w:r>
-        <w:rPr>
-          <w:rFonts w:ascii="Candara" w:hAnsi="Candara"/>
-          <w:sz w:val="28"/>
-          <w:szCs w:val="28"/>
-          <w:lang w:val="en-US"/>
-        </w:rPr>
-        <w:t xml:space="preserve">to </w:t>
-      </w:r>
-      <w:r>
-        <w:rPr>
-          <w:rFonts w:ascii="Candara" w:hAnsi="Candara"/>
-          <w:sz w:val="28"/>
-          <w:szCs w:val="28"/>
-          <w:lang w:val="en-US"/>
-        </w:rPr>
-        <w:t>g</w:t>
-      </w:r>
-      <w:r>
-        <w:rPr>
-          <w:rFonts w:ascii="Candara" w:hAnsi="Candara"/>
-          <w:sz w:val="28"/>
-          <w:szCs w:val="28"/>
-          <w:lang w:val="en-US"/>
-        </w:rPr>
-        <w:t>e</w:t>
-      </w:r>
-      <w:r>
-        <w:rPr>
-          <w:rFonts w:ascii="Candara" w:hAnsi="Candara"/>
-          <w:sz w:val="28"/>
-          <w:szCs w:val="28"/>
-          <w:lang w:val="en-US"/>
-        </w:rPr>
-        <w:t>t</w:t>
-      </w:r>
-      <w:r>
-        <w:rPr>
-          <w:rFonts w:ascii="Candara" w:hAnsi="Candara"/>
-          <w:sz w:val="28"/>
-          <w:szCs w:val="28"/>
-          <w:lang w:val="en-US"/>
-        </w:rPr>
-        <w:t xml:space="preserve"> </w:t>
-      </w:r>
+        <w:t>Opened door</w:t>
+      </w:r>
+    </w:p>
+    <w:p>
+      <w:pPr>
+        <w:pStyle w:val="a7"/>
+        <w:numPr>
+          <w:ilvl w:val="0"/>
+          <w:numId w:val="1"/>
+        </w:numPr>
+        <w:rPr>
+          <w:rFonts w:ascii="Candara" w:hAnsi="Candara"/>
+          <w:sz w:val="28"/>
+          <w:szCs w:val="28"/>
+          <w:lang w:val="en-US"/>
+        </w:rPr>
+      </w:pPr>
+      <w:r>
+        <w:rPr>
+          <w:rFonts w:ascii="Candara" w:hAnsi="Candara"/>
+          <w:sz w:val="28"/>
+          <w:szCs w:val="28"/>
+          <w:lang w:val="en-US"/>
+        </w:rPr>
+        <w:t>First puzzle with button (villain hideout)</w:t>
+      </w:r>
+    </w:p>
+    <w:p>
+      <w:pPr>
+        <w:pStyle w:val="a7"/>
+        <w:numPr>
+          <w:ilvl w:val="1"/>
+          <w:numId w:val="1"/>
+        </w:numPr>
+        <w:rPr>
+          <w:rFonts w:ascii="Candara" w:hAnsi="Candara"/>
+          <w:sz w:val="28"/>
+          <w:szCs w:val="28"/>
+          <w:lang w:val="en-US"/>
+        </w:rPr>
+      </w:pPr>
+      <w:r>
+        <w:rPr>
+          <w:rFonts w:ascii="Candara" w:hAnsi="Candara"/>
+          <w:sz w:val="28"/>
+          <w:szCs w:val="28"/>
+          <w:lang w:val="en-US"/>
+        </w:rPr>
+        <w:t>Small object to grab and use for jumping on it</w:t>
+      </w:r>
+    </w:p>
+    <w:p>
+      <w:pPr>
+        <w:pStyle w:val="a7"/>
+        <w:numPr>
+          <w:ilvl w:val="1"/>
+          <w:numId w:val="1"/>
+        </w:numPr>
+        <w:rPr>
+          <w:rFonts w:ascii="Candara" w:hAnsi="Candara"/>
+          <w:sz w:val="28"/>
+          <w:szCs w:val="28"/>
+          <w:lang w:val="en-US"/>
+        </w:rPr>
+      </w:pPr>
+      <w:r>
+        <w:rPr>
+          <w:rFonts w:ascii="Candara" w:hAnsi="Candara"/>
+          <w:sz w:val="28"/>
+          <w:szCs w:val="28"/>
+          <w:lang w:val="en-US"/>
+        </w:rPr>
+        <w:t>Small object placed on medium object</w:t>
+      </w:r>
+    </w:p>
+    <w:p>
+      <w:pPr>
+        <w:pStyle w:val="a7"/>
+        <w:numPr>
+          <w:ilvl w:val="1"/>
+          <w:numId w:val="1"/>
+        </w:numPr>
+        <w:rPr>
+          <w:rFonts w:ascii="Candara" w:hAnsi="Candara"/>
+          <w:sz w:val="28"/>
+          <w:szCs w:val="28"/>
+          <w:lang w:val="en-US"/>
+        </w:rPr>
+      </w:pPr>
+      <w:r>
+        <w:rPr>
+          <w:rFonts w:ascii="Candara" w:hAnsi="Candara"/>
+          <w:sz w:val="28"/>
+          <w:szCs w:val="28"/>
+          <w:lang w:val="en-US"/>
+        </w:rPr>
+        <w:t>Button</w:t>
+      </w:r>
+    </w:p>
+    <w:p>
+      <w:pPr>
+        <w:pStyle w:val="a7"/>
+        <w:numPr>
+          <w:ilvl w:val="1"/>
+          <w:numId w:val="1"/>
+        </w:numPr>
+        <w:rPr>
+          <w:rFonts w:ascii="Candara" w:hAnsi="Candara"/>
+          <w:sz w:val="28"/>
+          <w:szCs w:val="28"/>
+          <w:lang w:val="en-US"/>
+        </w:rPr>
+      </w:pPr>
+      <w:r>
+        <w:rPr>
+          <w:rFonts w:ascii="Candara" w:hAnsi="Candara"/>
+          <w:sz w:val="28"/>
+          <w:szCs w:val="28"/>
+          <w:lang w:val="en-US"/>
+        </w:rPr>
+        <w:t xml:space="preserve">Closed door </w:t>
+      </w:r>
+      <w:r>
+        <w:rPr>
+          <w:rFonts w:ascii="Candara" w:hAnsi="Candara"/>
+          <w:sz w:val="28"/>
+          <w:szCs w:val="28"/>
+          <w:lang w:val="en-US"/>
+        </w:rPr>
+        <w:t>(</w:t>
+      </w:r>
+      <w:r>
+        <w:rPr>
+          <w:rFonts w:ascii="Candara" w:hAnsi="Candara"/>
+          <w:sz w:val="28"/>
+          <w:szCs w:val="28"/>
+          <w:lang w:val="en-US"/>
+        </w:rPr>
+        <w:t>on the height of medium object</w:t>
+      </w:r>
+      <w:r>
+        <w:rPr>
+          <w:rFonts w:ascii="Candara" w:hAnsi="Candara"/>
+          <w:sz w:val="28"/>
+          <w:szCs w:val="28"/>
+          <w:lang w:val="en-US"/>
+        </w:rPr>
+        <w:t>)</w:t>
+      </w:r>
+      <w:r>
+        <w:rPr>
+          <w:rFonts w:ascii="Candara" w:hAnsi="Candara"/>
+          <w:sz w:val="28"/>
+          <w:szCs w:val="28"/>
+          <w:lang w:val="en-US"/>
+        </w:rPr>
+        <w:t xml:space="preserve"> that opens when the button is pressed</w:t>
+      </w:r>
+    </w:p>
+    <w:p>
+      <w:pPr>
+        <w:pStyle w:val="a7"/>
+        <w:numPr>
+          <w:ilvl w:val="0"/>
+          <w:numId w:val="1"/>
+        </w:numPr>
+        <w:rPr>
+          <w:rFonts w:ascii="Candara" w:hAnsi="Candara"/>
+          <w:sz w:val="28"/>
+          <w:szCs w:val="28"/>
+          <w:lang w:val="en-US"/>
+        </w:rPr>
+      </w:pPr>
+      <w:r>
+        <w:rPr>
+          <w:rFonts w:ascii="Candara" w:hAnsi="Candara"/>
+          <w:sz w:val="28"/>
+          <w:szCs w:val="28"/>
+          <w:lang w:val="en-US"/>
+        </w:rPr>
+        <w:t>Prepare for the f</w:t>
+      </w:r>
+      <w:r>
+        <w:rPr>
+          <w:rFonts w:ascii="Candara" w:hAnsi="Candara"/>
+          <w:sz w:val="28"/>
+          <w:szCs w:val="28"/>
+          <w:lang w:val="en-US"/>
+        </w:rPr>
+        <w:t>irst enemy (park)</w:t>
+      </w:r>
+    </w:p>
+    <w:p>
+      <w:pPr>
+        <w:pStyle w:val="a7"/>
+        <w:numPr>
+          <w:ilvl w:val="1"/>
+          <w:numId w:val="1"/>
+        </w:numPr>
+        <w:rPr>
+          <w:rFonts w:ascii="Candara" w:hAnsi="Candara"/>
+          <w:sz w:val="28"/>
+          <w:szCs w:val="28"/>
+          <w:lang w:val="en-US"/>
+        </w:rPr>
+      </w:pPr>
+      <w:r>
+        <w:rPr>
+          <w:rFonts w:ascii="Candara" w:hAnsi="Candara"/>
+          <w:sz w:val="28"/>
+          <w:szCs w:val="28"/>
+          <w:lang w:val="en-US"/>
+        </w:rPr>
+        <w:t>Inactive trap to activate</w:t>
+      </w:r>
+    </w:p>
+    <w:p>
+      <w:pPr>
+        <w:pStyle w:val="a7"/>
+        <w:numPr>
+          <w:ilvl w:val="1"/>
+          <w:numId w:val="1"/>
+        </w:numPr>
+        <w:rPr>
+          <w:rFonts w:ascii="Candara" w:hAnsi="Candara"/>
+          <w:sz w:val="28"/>
+          <w:szCs w:val="28"/>
+          <w:lang w:val="en-US"/>
+        </w:rPr>
+      </w:pPr>
+      <w:r>
+        <w:rPr>
+          <w:rFonts w:ascii="Candara" w:hAnsi="Candara"/>
+          <w:sz w:val="28"/>
+          <w:szCs w:val="28"/>
+          <w:lang w:val="en-US"/>
+        </w:rPr>
+        <w:lastRenderedPageBreak/>
+        <w:t>Small object to press button</w:t>
+      </w:r>
+    </w:p>
+    <w:p>
+      <w:pPr>
+        <w:pStyle w:val="a7"/>
+        <w:numPr>
+          <w:ilvl w:val="1"/>
+          <w:numId w:val="1"/>
+        </w:numPr>
+        <w:rPr>
+          <w:rFonts w:ascii="Candara" w:hAnsi="Candara"/>
+          <w:sz w:val="28"/>
+          <w:szCs w:val="28"/>
+          <w:lang w:val="en-US"/>
+        </w:rPr>
+      </w:pPr>
+      <w:r>
+        <w:rPr>
+          <w:rFonts w:ascii="Candara" w:hAnsi="Candara"/>
+          <w:sz w:val="28"/>
+          <w:szCs w:val="28"/>
+          <w:lang w:val="en-US"/>
+        </w:rPr>
+        <w:t>Button</w:t>
+      </w:r>
+    </w:p>
+    <w:p>
+      <w:pPr>
+        <w:pStyle w:val="a7"/>
+        <w:numPr>
+          <w:ilvl w:val="1"/>
+          <w:numId w:val="1"/>
+        </w:numPr>
+        <w:rPr>
+          <w:rFonts w:ascii="Candara" w:hAnsi="Candara"/>
+          <w:sz w:val="28"/>
+          <w:szCs w:val="28"/>
+          <w:lang w:val="en-US"/>
+        </w:rPr>
+      </w:pPr>
+      <w:r>
+        <w:rPr>
+          <w:rFonts w:ascii="Candara" w:hAnsi="Candara"/>
+          <w:sz w:val="28"/>
+          <w:szCs w:val="28"/>
+          <w:lang w:val="en-US"/>
+        </w:rPr>
+        <w:t>Closed door</w:t>
+      </w:r>
+    </w:p>
+    <w:p>
+      <w:pPr>
+        <w:pStyle w:val="a7"/>
+        <w:numPr>
+          <w:ilvl w:val="0"/>
+          <w:numId w:val="1"/>
+        </w:numPr>
+        <w:rPr>
+          <w:rFonts w:ascii="Candara" w:hAnsi="Candara"/>
+          <w:sz w:val="28"/>
+          <w:szCs w:val="28"/>
+          <w:lang w:val="en-US"/>
+        </w:rPr>
+      </w:pPr>
+      <w:r>
+        <w:rPr>
+          <w:rFonts w:ascii="Candara" w:hAnsi="Candara"/>
+          <w:sz w:val="28"/>
+          <w:szCs w:val="28"/>
+          <w:lang w:val="en-US"/>
+        </w:rPr>
+        <w:t>First enemy (park)</w:t>
+      </w:r>
+    </w:p>
+    <w:p>
+      <w:pPr>
+        <w:pStyle w:val="a7"/>
+        <w:numPr>
+          <w:ilvl w:val="1"/>
+          <w:numId w:val="1"/>
+        </w:numPr>
+        <w:rPr>
+          <w:rFonts w:ascii="Candara" w:hAnsi="Candara"/>
+          <w:sz w:val="28"/>
+          <w:szCs w:val="28"/>
+          <w:lang w:val="en-US"/>
+        </w:rPr>
+      </w:pPr>
+      <w:r>
+        <w:rPr>
+          <w:rFonts w:ascii="Candara" w:hAnsi="Candara"/>
+          <w:sz w:val="28"/>
+          <w:szCs w:val="28"/>
+          <w:lang w:val="en-US"/>
+        </w:rPr>
+        <w:t>Enemy starts chasing player, but instantly gets trapped</w:t>
+      </w:r>
+    </w:p>
+    <w:p>
+      <w:pPr>
+        <w:pStyle w:val="a7"/>
+        <w:numPr>
+          <w:ilvl w:val="1"/>
+          <w:numId w:val="1"/>
+        </w:numPr>
+        <w:rPr>
+          <w:rFonts w:ascii="Candara" w:hAnsi="Candara"/>
+          <w:sz w:val="28"/>
+          <w:szCs w:val="28"/>
+          <w:lang w:val="en-US"/>
+        </w:rPr>
+      </w:pPr>
+      <w:r>
+        <w:rPr>
+          <w:rFonts w:ascii="Candara" w:hAnsi="Candara"/>
+          <w:sz w:val="28"/>
+          <w:szCs w:val="28"/>
+          <w:lang w:val="en-US"/>
+        </w:rPr>
+        <w:t>Cutscene with Boris’s laugh and silence after</w:t>
+      </w:r>
+    </w:p>
+    <w:p>
+      <w:pPr>
+        <w:pStyle w:val="a7"/>
+        <w:numPr>
+          <w:ilvl w:val="0"/>
+          <w:numId w:val="1"/>
+        </w:numPr>
+        <w:rPr>
+          <w:rFonts w:ascii="Candara" w:hAnsi="Candara"/>
+          <w:sz w:val="28"/>
+          <w:szCs w:val="28"/>
+          <w:lang w:val="en-US"/>
+        </w:rPr>
+      </w:pPr>
+      <w:r>
+        <w:rPr>
+          <w:rFonts w:ascii="Candara" w:hAnsi="Candara"/>
+          <w:sz w:val="28"/>
+          <w:szCs w:val="28"/>
+          <w:lang w:val="en-US"/>
+        </w:rPr>
+        <w:t xml:space="preserve">Boris’s </w:t>
+      </w:r>
+      <w:r>
+        <w:rPr>
+          <w:rFonts w:ascii="Candara" w:hAnsi="Candara"/>
+          <w:sz w:val="28"/>
+          <w:szCs w:val="28"/>
+          <w:lang w:val="en-US"/>
+        </w:rPr>
+        <w:t xml:space="preserve">usual </w:t>
+      </w:r>
+      <w:r>
+        <w:rPr>
+          <w:rFonts w:ascii="Candara" w:hAnsi="Candara"/>
+          <w:sz w:val="28"/>
+          <w:szCs w:val="28"/>
+          <w:lang w:val="en-US"/>
+        </w:rPr>
+        <w:t>Groundhog Day</w:t>
+      </w:r>
+      <w:r>
+        <w:rPr>
+          <w:rFonts w:ascii="Candara" w:hAnsi="Candara"/>
+          <w:sz w:val="28"/>
+          <w:szCs w:val="28"/>
+          <w:lang w:val="en-US"/>
+        </w:rPr>
+        <w:t xml:space="preserve"> (park)</w:t>
+      </w:r>
+    </w:p>
+    <w:p>
+      <w:pPr>
+        <w:pStyle w:val="a7"/>
+        <w:numPr>
+          <w:ilvl w:val="1"/>
+          <w:numId w:val="1"/>
+        </w:numPr>
+        <w:rPr>
+          <w:rFonts w:ascii="Candara" w:hAnsi="Candara"/>
+          <w:sz w:val="28"/>
+          <w:szCs w:val="28"/>
+          <w:lang w:val="en-US"/>
+        </w:rPr>
+      </w:pPr>
+      <w:r>
+        <w:rPr>
+          <w:rFonts w:ascii="Candara" w:hAnsi="Candara"/>
+          <w:sz w:val="28"/>
+          <w:szCs w:val="28"/>
+          <w:lang w:val="en-US"/>
+        </w:rPr>
+        <w:t>A lot of “coins”</w:t>
+      </w:r>
+    </w:p>
+    <w:p>
+      <w:pPr>
+        <w:pStyle w:val="a7"/>
+        <w:numPr>
+          <w:ilvl w:val="1"/>
+          <w:numId w:val="1"/>
+        </w:numPr>
+        <w:rPr>
+          <w:rFonts w:ascii="Candara" w:hAnsi="Candara"/>
+          <w:sz w:val="28"/>
+          <w:szCs w:val="28"/>
+          <w:lang w:val="en-US"/>
+        </w:rPr>
+      </w:pPr>
+      <w:r>
+        <w:rPr>
+          <w:rFonts w:ascii="Candara" w:hAnsi="Candara"/>
+          <w:sz w:val="28"/>
+          <w:szCs w:val="28"/>
+          <w:lang w:val="en-US"/>
+        </w:rPr>
+        <w:t>Some small objects to reach “coins”</w:t>
+      </w:r>
+    </w:p>
+    <w:p>
+      <w:pPr>
+        <w:pStyle w:val="a7"/>
+        <w:numPr>
+          <w:ilvl w:val="1"/>
+          <w:numId w:val="1"/>
+        </w:numPr>
+        <w:rPr>
+          <w:rFonts w:ascii="Candara" w:hAnsi="Candara"/>
+          <w:sz w:val="28"/>
+          <w:szCs w:val="28"/>
+          <w:lang w:val="en-US"/>
+        </w:rPr>
+      </w:pPr>
+      <w:r>
+        <w:rPr>
+          <w:rFonts w:ascii="Candara" w:hAnsi="Candara"/>
+          <w:sz w:val="28"/>
+          <w:szCs w:val="28"/>
+          <w:lang w:val="en-US"/>
+        </w:rPr>
+        <w:t>Button</w:t>
+      </w:r>
+    </w:p>
+    <w:p>
+      <w:pPr>
+        <w:pStyle w:val="a7"/>
+        <w:numPr>
+          <w:ilvl w:val="1"/>
+          <w:numId w:val="1"/>
+        </w:numPr>
+        <w:rPr>
+          <w:rFonts w:ascii="Candara" w:hAnsi="Candara"/>
+          <w:sz w:val="28"/>
+          <w:szCs w:val="28"/>
+          <w:lang w:val="en-US"/>
+        </w:rPr>
+      </w:pPr>
+      <w:r>
+        <w:rPr>
+          <w:rFonts w:ascii="Candara" w:hAnsi="Candara"/>
+          <w:sz w:val="28"/>
+          <w:szCs w:val="28"/>
+          <w:lang w:val="en-US"/>
+        </w:rPr>
+        <w:t>Door</w:t>
+      </w:r>
+    </w:p>
+    <w:p>
+      <w:pPr>
+        <w:pStyle w:val="a7"/>
+        <w:numPr>
+          <w:ilvl w:val="0"/>
+          <w:numId w:val="1"/>
+        </w:numPr>
+        <w:rPr>
+          <w:rFonts w:ascii="Candara" w:hAnsi="Candara"/>
+          <w:sz w:val="28"/>
+          <w:szCs w:val="28"/>
+          <w:lang w:val="en-US"/>
+        </w:rPr>
+      </w:pPr>
+      <w:r>
+        <w:rPr>
+          <w:rFonts w:ascii="Candara" w:hAnsi="Candara"/>
+          <w:sz w:val="28"/>
+          <w:szCs w:val="28"/>
+          <w:lang w:val="en-US"/>
+        </w:rPr>
+        <w:t>Hurry up, there’s timer (maze)</w:t>
+      </w:r>
+    </w:p>
+    <w:p>
+      <w:pPr>
+        <w:pStyle w:val="a7"/>
+        <w:numPr>
+          <w:ilvl w:val="1"/>
+          <w:numId w:val="1"/>
+        </w:numPr>
+        <w:rPr>
+          <w:rFonts w:ascii="Candara" w:hAnsi="Candara"/>
+          <w:sz w:val="28"/>
+          <w:szCs w:val="28"/>
+          <w:lang w:val="en-US"/>
+        </w:rPr>
+      </w:pPr>
+      <w:r>
+        <w:rPr>
+          <w:rFonts w:ascii="Candara" w:hAnsi="Candara"/>
+          <w:sz w:val="28"/>
+          <w:szCs w:val="28"/>
+          <w:lang w:val="en-US"/>
+        </w:rPr>
+        <w:t>Timer</w:t>
+      </w:r>
+    </w:p>
+    <w:p>
+      <w:pPr>
+        <w:pStyle w:val="a7"/>
+        <w:numPr>
+          <w:ilvl w:val="1"/>
+          <w:numId w:val="1"/>
+        </w:numPr>
+        <w:rPr>
+          <w:rFonts w:ascii="Candara" w:hAnsi="Candara"/>
+          <w:sz w:val="28"/>
+          <w:szCs w:val="28"/>
+          <w:lang w:val="en-US"/>
+        </w:rPr>
+      </w:pPr>
+      <w:r>
+        <w:rPr>
+          <w:rFonts w:ascii="Candara" w:hAnsi="Candara"/>
+          <w:sz w:val="28"/>
+          <w:szCs w:val="28"/>
+          <w:lang w:val="en-US"/>
+        </w:rPr>
+        <w:t>Puzzle is the maze itself</w:t>
+      </w:r>
+    </w:p>
+    <w:p>
+      <w:pPr>
+        <w:pStyle w:val="a7"/>
+        <w:numPr>
+          <w:ilvl w:val="1"/>
+          <w:numId w:val="1"/>
+        </w:numPr>
+        <w:rPr>
+          <w:rFonts w:ascii="Candara" w:hAnsi="Candara"/>
+          <w:sz w:val="28"/>
+          <w:szCs w:val="28"/>
+          <w:lang w:val="en-US"/>
+        </w:rPr>
+      </w:pPr>
+      <w:r>
+        <w:rPr>
+          <w:rFonts w:ascii="Candara" w:hAnsi="Candara"/>
+          <w:sz w:val="28"/>
+          <w:szCs w:val="28"/>
+          <w:lang w:val="en-US"/>
+        </w:rPr>
+        <w:t>Some traps</w:t>
+      </w:r>
+    </w:p>
+    <w:p>
+      <w:pPr>
+        <w:pStyle w:val="a7"/>
+        <w:numPr>
+          <w:ilvl w:val="1"/>
+          <w:numId w:val="1"/>
+        </w:numPr>
+        <w:rPr>
+          <w:rFonts w:ascii="Candara" w:hAnsi="Candara"/>
+          <w:sz w:val="28"/>
+          <w:szCs w:val="28"/>
+          <w:lang w:val="en-US"/>
+        </w:rPr>
+      </w:pPr>
+      <w:r>
+        <w:rPr>
+          <w:rFonts w:ascii="Candara" w:hAnsi="Candara"/>
+          <w:sz w:val="28"/>
+          <w:szCs w:val="28"/>
+          <w:lang w:val="en-US"/>
+        </w:rPr>
+        <w:t>Opened door</w:t>
+      </w:r>
+    </w:p>
+    <w:p>
+      <w:pPr>
+        <w:pStyle w:val="a7"/>
+        <w:numPr>
+          <w:ilvl w:val="1"/>
+          <w:numId w:val="1"/>
+        </w:numPr>
+        <w:rPr>
+          <w:rFonts w:ascii="Candara" w:hAnsi="Candara"/>
+          <w:sz w:val="28"/>
+          <w:szCs w:val="28"/>
+          <w:lang w:val="en-US"/>
+        </w:rPr>
+      </w:pPr>
+      <w:r>
+        <w:rPr>
+          <w:rFonts w:ascii="Candara" w:hAnsi="Candara"/>
+          <w:sz w:val="28"/>
+          <w:szCs w:val="28"/>
+          <w:lang w:val="en-US"/>
+        </w:rPr>
+        <w:t>Cutscene with Boris’s laugh</w:t>
+      </w:r>
+    </w:p>
+    <w:p>
+      <w:pPr>
+        <w:pStyle w:val="a7"/>
+        <w:numPr>
+          <w:ilvl w:val="0"/>
+          <w:numId w:val="1"/>
+        </w:numPr>
+        <w:rPr>
+          <w:rFonts w:ascii="Candara" w:hAnsi="Candara"/>
+          <w:sz w:val="28"/>
+          <w:szCs w:val="28"/>
+          <w:lang w:val="en-US"/>
+        </w:rPr>
+      </w:pPr>
+      <w:r>
+        <w:rPr>
+          <w:rFonts w:ascii="Candara" w:hAnsi="Candara"/>
+          <w:sz w:val="28"/>
+          <w:szCs w:val="28"/>
+          <w:lang w:val="en-US"/>
+        </w:rPr>
+        <w:t>Extra abilities show up (playground)</w:t>
+      </w:r>
+    </w:p>
+    <w:p>
+      <w:pPr>
+        <w:pStyle w:val="a7"/>
+        <w:numPr>
+          <w:ilvl w:val="1"/>
+          <w:numId w:val="1"/>
+        </w:numPr>
+        <w:rPr>
+          <w:rFonts w:ascii="Candara" w:hAnsi="Candara"/>
+          <w:sz w:val="28"/>
+          <w:szCs w:val="28"/>
+          <w:lang w:val="en-US"/>
+        </w:rPr>
+      </w:pPr>
+      <w:r>
+        <w:rPr>
+          <w:rFonts w:ascii="Candara" w:hAnsi="Candara"/>
+          <w:sz w:val="28"/>
+          <w:szCs w:val="28"/>
+          <w:lang w:val="en-US"/>
+        </w:rPr>
+        <w:t>Wall jump to reach the top of medium object</w:t>
+      </w:r>
+    </w:p>
+    <w:p>
+      <w:pPr>
+        <w:pStyle w:val="a7"/>
+        <w:numPr>
+          <w:ilvl w:val="1"/>
+          <w:numId w:val="1"/>
+        </w:numPr>
+        <w:rPr>
+          <w:rFonts w:ascii="Candara" w:hAnsi="Candara"/>
+          <w:sz w:val="28"/>
+          <w:szCs w:val="28"/>
+          <w:lang w:val="en-US"/>
+        </w:rPr>
+      </w:pPr>
+      <w:r>
+        <w:rPr>
+          <w:rFonts w:ascii="Candara" w:hAnsi="Candara"/>
+          <w:sz w:val="28"/>
+          <w:szCs w:val="28"/>
+          <w:lang w:val="en-US"/>
+        </w:rPr>
+        <w:t>Ledge climbing to reach the top of medium object</w:t>
+      </w:r>
+    </w:p>
+    <w:p>
+      <w:pPr>
+        <w:pStyle w:val="a7"/>
+        <w:numPr>
+          <w:ilvl w:val="0"/>
+          <w:numId w:val="1"/>
+        </w:numPr>
+        <w:rPr>
+          <w:rFonts w:ascii="Candara" w:hAnsi="Candara"/>
+          <w:sz w:val="28"/>
+          <w:szCs w:val="28"/>
+          <w:lang w:val="en-US"/>
+        </w:rPr>
+      </w:pPr>
       <w:proofErr w:type="spellStart"/>
       <w:r>
         <w:rPr>
@@ -4933,9 +5948,52 @@
           <w:szCs w:val="28"/>
           <w:lang w:val="en-US"/>
         </w:rPr>
-        <w:t>catched</w:t>
+        <w:t>Borzan</w:t>
       </w:r>
       <w:proofErr w:type="spellEnd"/>
+      <w:r>
+        <w:rPr>
+          <w:rFonts w:ascii="Candara" w:hAnsi="Candara"/>
+          <w:sz w:val="28"/>
+          <w:szCs w:val="28"/>
+          <w:lang w:val="en-US"/>
+        </w:rPr>
+        <w:t xml:space="preserve"> (playground)</w:t>
+      </w:r>
+    </w:p>
+    <w:p>
+      <w:pPr>
+        <w:pStyle w:val="a7"/>
+        <w:numPr>
+          <w:ilvl w:val="1"/>
+          <w:numId w:val="1"/>
+        </w:numPr>
+        <w:rPr>
+          <w:rFonts w:ascii="Candara" w:hAnsi="Candara"/>
+          <w:sz w:val="28"/>
+          <w:szCs w:val="28"/>
+          <w:lang w:val="en-US"/>
+        </w:rPr>
+      </w:pPr>
+      <w:r>
+        <w:rPr>
+          <w:rFonts w:ascii="Candara" w:hAnsi="Candara"/>
+          <w:sz w:val="28"/>
+          <w:szCs w:val="28"/>
+          <w:lang w:val="en-US"/>
+        </w:rPr>
+        <w:t>Rope riding to jump between heights</w:t>
+      </w:r>
+    </w:p>
+    <w:p>
+      <w:pPr>
+        <w:rPr>
+          <w:rFonts w:ascii="Candara" w:hAnsi="Candara"/>
+          <w:sz w:val="28"/>
+          <w:szCs w:val="28"/>
+          <w:lang w:val="en-US"/>
+        </w:rPr>
+      </w:pPr>
       <w:r>
         <w:rPr>
           <w:rFonts w:ascii="Candara" w:hAnsi="Candara"/>
@@ -5064,7 +6122,17 @@
           <w:szCs w:val="28"/>
           <w:lang w:val="en-US"/>
         </w:rPr>
-        <w:t xml:space="preserve"> job, but his sense of humor makes him a star of this show. Boris is respected by the director and colleagues, so the atmosphere of communication is in his hands. Most parts of scenario become more powerful with his improvisations. Although their sponsor is always angry because of the bills issued by Boris. People are afraid of losing their job, so they make a tiny pressure on Boris in small talks. It’s becoming harder to generate jokes, because everything looks cheap and similar. Boris is tired of an unpromising career. He’s going to risk it and make the show great.</w:t>
+        <w:t xml:space="preserve"> job, but his sense of humor makes him a star of this show. Boris is respected by the director and colleagues, so the atmosphere of communication is in his hands. Most parts of scenario become more powerful with his improvisations. Although their sponsor is always angry because of the bills issued by Boris. People are afraid of losing their job, so they make a tiny pressure on Boris in small talks. It’s becoming </w:t>
+      </w:r>
+      <w:r>
+        <w:rPr>
+          <w:rFonts w:ascii="Candara" w:hAnsi="Candara"/>
+          <w:sz w:val="28"/>
+          <w:szCs w:val="28"/>
+          <w:lang w:val="en-US"/>
+        </w:rPr>
+        <w:lastRenderedPageBreak/>
+        <w:t>harder to generate jokes, because everything looks cheap and similar. Boris is tired of an unpromising career. He’s going to risk it and make the show great.</w:t>
       </w:r>
     </w:p>
     <w:p>
@@ -5341,17 +6409,7 @@
           <w:szCs w:val="28"/>
           <w:lang w:val="en-US"/>
         </w:rPr>
-        <w:t xml:space="preserve"> seeing it </w:t>
-      </w:r>
-      <w:r>
-        <w:rPr>
-          <w:rFonts w:ascii="Candara" w:hAnsi="Candara"/>
-          <w:sz w:val="28"/>
-          <w:szCs w:val="28"/>
-          <w:lang w:val="en-US"/>
-        </w:rPr>
-        <w:lastRenderedPageBreak/>
-        <w:t>on the stage</w:t>
+        <w:t xml:space="preserve"> seeing it on the stage</w:t>
       </w:r>
       <w:r>
         <w:rPr>
@@ -5888,7 +6946,25 @@
           <w:szCs w:val="28"/>
           <w:lang w:val="en-US"/>
         </w:rPr>
-        <w:t xml:space="preserve">. First </w:t>
+        <w:t xml:space="preserve">. </w:t>
+      </w:r>
+      <w:r>
+        <w:rPr>
+          <w:rFonts w:ascii="Candara" w:hAnsi="Candara"/>
+          <w:sz w:val="28"/>
+          <w:szCs w:val="28"/>
+          <w:lang w:val="en-US"/>
+        </w:rPr>
+        <w:t xml:space="preserve">There’s a trap to set. </w:t>
+      </w:r>
+      <w:r>
+        <w:rPr>
+          <w:rFonts w:ascii="Candara" w:hAnsi="Candara"/>
+          <w:sz w:val="28"/>
+          <w:szCs w:val="28"/>
+          <w:lang w:val="en-US"/>
+        </w:rPr>
+        <w:t xml:space="preserve">First </w:t>
       </w:r>
       <w:r>
         <w:rPr>
@@ -5907,34 +6983,16 @@
           <w:szCs w:val="28"/>
           <w:lang w:val="en-US"/>
         </w:rPr>
-        <w:t xml:space="preserve"> is staying still</w:t>
-      </w:r>
-      <w:r>
-        <w:rPr>
-          <w:rFonts w:ascii="Candara" w:hAnsi="Candara"/>
-          <w:sz w:val="28"/>
-          <w:szCs w:val="28"/>
-          <w:lang w:val="en-US"/>
-        </w:rPr>
-        <w:t xml:space="preserve">, so </w:t>
-      </w:r>
-      <w:r>
-        <w:rPr>
-          <w:rFonts w:ascii="Candara" w:hAnsi="Candara"/>
-          <w:sz w:val="28"/>
-          <w:szCs w:val="28"/>
-          <w:lang w:val="en-US"/>
-        </w:rPr>
-        <w:t>Boris</w:t>
-      </w:r>
-      <w:r>
-        <w:rPr>
-          <w:rFonts w:ascii="Candara" w:hAnsi="Candara"/>
-          <w:sz w:val="28"/>
-          <w:szCs w:val="28"/>
-          <w:lang w:val="en-US"/>
-        </w:rPr>
-        <w:t xml:space="preserve"> can easily stay unnoticed</w:t>
+        <w:t xml:space="preserve"> </w:t>
+      </w:r>
+      <w:r>
+        <w:rPr>
+          <w:rFonts w:ascii="Candara" w:hAnsi="Candara"/>
+          <w:sz w:val="28"/>
+          <w:szCs w:val="28"/>
+          <w:lang w:val="en-US"/>
+        </w:rPr>
+        <w:t>starts chasing player, but instantly steps on the trap</w:t>
       </w:r>
       <w:r>
         <w:rPr>
@@ -5981,6 +7039,336 @@
           <w:szCs w:val="28"/>
           <w:lang w:val="en-US"/>
         </w:rPr>
+        <w:t>.</w:t>
+      </w:r>
+      <w:r>
+        <w:rPr>
+          <w:rFonts w:ascii="Candara" w:hAnsi="Candara"/>
+          <w:sz w:val="28"/>
+          <w:szCs w:val="28"/>
+          <w:lang w:val="en-US"/>
+        </w:rPr>
+        <w:t xml:space="preserve"> </w:t>
+      </w:r>
+      <w:r>
+        <w:rPr>
+          <w:rFonts w:ascii="Candara" w:hAnsi="Candara"/>
+          <w:sz w:val="28"/>
+          <w:szCs w:val="28"/>
+          <w:lang w:val="en-US"/>
+        </w:rPr>
+        <w:t>Boris laughs.</w:t>
+      </w:r>
+      <w:r>
+        <w:rPr>
+          <w:rFonts w:ascii="Candara" w:hAnsi="Candara"/>
+          <w:sz w:val="28"/>
+          <w:szCs w:val="28"/>
+          <w:lang w:val="en-US"/>
+        </w:rPr>
+        <w:t xml:space="preserve"> Everything become</w:t>
+      </w:r>
+      <w:r>
+        <w:rPr>
+          <w:rFonts w:ascii="Candara" w:hAnsi="Candara"/>
+          <w:sz w:val="28"/>
+          <w:szCs w:val="28"/>
+          <w:lang w:val="en-US"/>
+        </w:rPr>
+        <w:t>s</w:t>
+      </w:r>
+      <w:r>
+        <w:rPr>
+          <w:rFonts w:ascii="Candara" w:hAnsi="Candara"/>
+          <w:sz w:val="28"/>
+          <w:szCs w:val="28"/>
+          <w:lang w:val="en-US"/>
+        </w:rPr>
+        <w:t xml:space="preserve"> silent.</w:t>
+      </w:r>
+      <w:r>
+        <w:rPr>
+          <w:rFonts w:ascii="Candara" w:hAnsi="Candara"/>
+          <w:sz w:val="28"/>
+          <w:szCs w:val="28"/>
+          <w:lang w:val="en-US"/>
+        </w:rPr>
+        <w:t xml:space="preserve"> Trapped actor doesn’t know how to react</w:t>
+      </w:r>
+      <w:r>
+        <w:rPr>
+          <w:rFonts w:ascii="Candara" w:hAnsi="Candara"/>
+          <w:sz w:val="28"/>
+          <w:szCs w:val="28"/>
+          <w:lang w:val="en-US"/>
+        </w:rPr>
+        <w:t>. “Cut!”</w:t>
+      </w:r>
+    </w:p>
+    <w:p>
+      <w:pPr>
+        <w:rPr>
+          <w:rFonts w:ascii="Candara" w:hAnsi="Candara"/>
+          <w:sz w:val="28"/>
+          <w:szCs w:val="28"/>
+          <w:lang w:val="en-US"/>
+        </w:rPr>
+      </w:pPr>
+      <w:r>
+        <w:rPr>
+          <w:rFonts w:ascii="Candara" w:hAnsi="Candara"/>
+          <w:sz w:val="28"/>
+          <w:szCs w:val="28"/>
+          <w:lang w:val="en-US"/>
+        </w:rPr>
+        <w:t>Park</w:t>
+      </w:r>
+      <w:r>
+        <w:rPr>
+          <w:rFonts w:ascii="Candara" w:hAnsi="Candara"/>
+          <w:sz w:val="28"/>
+          <w:szCs w:val="28"/>
+          <w:lang w:val="en-US"/>
+        </w:rPr>
+        <w:t xml:space="preserve"> </w:t>
+      </w:r>
+      <w:r>
+        <w:rPr>
+          <w:rFonts w:ascii="Candara" w:hAnsi="Candara"/>
+          <w:sz w:val="28"/>
+          <w:szCs w:val="28"/>
+          <w:lang w:val="en-US"/>
+        </w:rPr>
+        <w:t>–</w:t>
+      </w:r>
+      <w:r>
+        <w:rPr>
+          <w:rFonts w:ascii="Candara" w:hAnsi="Candara"/>
+          <w:sz w:val="28"/>
+          <w:szCs w:val="28"/>
+          <w:lang w:val="en-US"/>
+        </w:rPr>
+        <w:t xml:space="preserve"> </w:t>
+      </w:r>
+      <w:r>
+        <w:rPr>
+          <w:rFonts w:ascii="Candara" w:hAnsi="Candara"/>
+          <w:sz w:val="28"/>
+          <w:szCs w:val="28"/>
+          <w:lang w:val="en-US"/>
+        </w:rPr>
+        <w:t>“</w:t>
+      </w:r>
+      <w:r>
+        <w:rPr>
+          <w:rFonts w:ascii="Candara" w:hAnsi="Candara"/>
+          <w:sz w:val="28"/>
+          <w:szCs w:val="28"/>
+          <w:lang w:val="en-US"/>
+        </w:rPr>
+        <w:t xml:space="preserve">No more </w:t>
+      </w:r>
+      <w:r>
+        <w:rPr>
+          <w:rFonts w:ascii="Candara" w:hAnsi="Candara"/>
+          <w:sz w:val="28"/>
+          <w:szCs w:val="28"/>
+          <w:lang w:val="en-US"/>
+        </w:rPr>
+        <w:t>tricks</w:t>
+      </w:r>
+      <w:r>
+        <w:rPr>
+          <w:rFonts w:ascii="Candara" w:hAnsi="Candara"/>
+          <w:sz w:val="28"/>
+          <w:szCs w:val="28"/>
+          <w:lang w:val="en-US"/>
+        </w:rPr>
+        <w:t>, Boris!</w:t>
+      </w:r>
+      <w:r>
+        <w:rPr>
+          <w:rFonts w:ascii="Candara" w:hAnsi="Candara"/>
+          <w:sz w:val="28"/>
+          <w:szCs w:val="28"/>
+          <w:lang w:val="en-US"/>
+        </w:rPr>
+        <w:t>”</w:t>
+      </w:r>
+    </w:p>
+    <w:p>
+      <w:pPr>
+        <w:rPr>
+          <w:rFonts w:ascii="Candara" w:hAnsi="Candara"/>
+          <w:sz w:val="28"/>
+          <w:szCs w:val="28"/>
+          <w:lang w:val="en-US"/>
+        </w:rPr>
+      </w:pPr>
+      <w:r>
+        <w:rPr>
+          <w:rFonts w:ascii="Candara" w:hAnsi="Candara"/>
+          <w:sz w:val="28"/>
+          <w:szCs w:val="28"/>
+          <w:lang w:val="en-US"/>
+        </w:rPr>
+        <w:t>“Action!”</w:t>
+      </w:r>
+      <w:r>
+        <w:rPr>
+          <w:rFonts w:ascii="Candara" w:hAnsi="Candara"/>
+          <w:sz w:val="28"/>
+          <w:szCs w:val="28"/>
+          <w:lang w:val="en-US"/>
+        </w:rPr>
+        <w:t xml:space="preserve">. Boris doesn’t look upset or nervous. </w:t>
+      </w:r>
+      <w:r>
+        <w:rPr>
+          <w:rFonts w:ascii="Candara" w:hAnsi="Candara"/>
+          <w:sz w:val="28"/>
+          <w:szCs w:val="28"/>
+          <w:lang w:val="en-US"/>
+        </w:rPr>
+        <w:t>His plan is only beginning.</w:t>
+      </w:r>
+      <w:r>
+        <w:rPr>
+          <w:rFonts w:ascii="Candara" w:hAnsi="Candara"/>
+          <w:sz w:val="28"/>
+          <w:szCs w:val="28"/>
+          <w:lang w:val="en-US"/>
+        </w:rPr>
+        <w:t xml:space="preserve"> </w:t>
+      </w:r>
+      <w:r>
+        <w:rPr>
+          <w:rFonts w:ascii="Candara" w:hAnsi="Candara"/>
+          <w:sz w:val="28"/>
+          <w:szCs w:val="28"/>
+          <w:lang w:val="en-US"/>
+        </w:rPr>
+        <w:t xml:space="preserve">Now there’s a lot more “coins” to collect, so Boris has to do his </w:t>
+      </w:r>
+      <w:r>
+        <w:rPr>
+          <w:rFonts w:ascii="Candara" w:hAnsi="Candara"/>
+          <w:sz w:val="28"/>
+          <w:szCs w:val="28"/>
+          <w:lang w:val="en-US"/>
+        </w:rPr>
+        <w:t>usual job without any tricks.</w:t>
+      </w:r>
+      <w:r>
+        <w:rPr>
+          <w:rFonts w:ascii="Candara" w:hAnsi="Candara"/>
+          <w:sz w:val="28"/>
+          <w:szCs w:val="28"/>
+          <w:lang w:val="en-US"/>
+        </w:rPr>
+        <w:t xml:space="preserve"> </w:t>
+      </w:r>
+    </w:p>
+    <w:p>
+      <w:pPr>
+        <w:rPr>
+          <w:rFonts w:ascii="Candara" w:hAnsi="Candara"/>
+          <w:sz w:val="28"/>
+          <w:szCs w:val="28"/>
+          <w:lang w:val="en-US"/>
+        </w:rPr>
+      </w:pPr>
+      <w:r>
+        <w:rPr>
+          <w:rFonts w:ascii="Candara" w:hAnsi="Candara"/>
+          <w:sz w:val="28"/>
+          <w:szCs w:val="28"/>
+          <w:lang w:val="en-US"/>
+        </w:rPr>
+        <w:t>Act 3</w:t>
+      </w:r>
+    </w:p>
+    <w:p>
+      <w:pPr>
+        <w:rPr>
+          <w:rFonts w:ascii="Candara" w:hAnsi="Candara"/>
+          <w:sz w:val="28"/>
+          <w:szCs w:val="28"/>
+          <w:lang w:val="en-US"/>
+        </w:rPr>
+      </w:pPr>
+      <w:r>
+        <w:rPr>
+          <w:rFonts w:ascii="Candara" w:hAnsi="Candara"/>
+          <w:sz w:val="28"/>
+          <w:szCs w:val="28"/>
+          <w:lang w:val="en-US"/>
+        </w:rPr>
+        <w:t>Maze –</w:t>
+      </w:r>
+      <w:r>
+        <w:rPr>
+          <w:rFonts w:ascii="Candara" w:hAnsi="Candara"/>
+          <w:sz w:val="28"/>
+          <w:szCs w:val="28"/>
+          <w:lang w:val="en-US"/>
+        </w:rPr>
+        <w:t xml:space="preserve"> “I’m the Mr. Bad”</w:t>
+      </w:r>
+    </w:p>
+    <w:p>
+      <w:pPr>
+        <w:rPr>
+          <w:rFonts w:ascii="Candara" w:hAnsi="Candara"/>
+          <w:sz w:val="28"/>
+          <w:szCs w:val="28"/>
+          <w:lang w:val="en-US"/>
+        </w:rPr>
+      </w:pPr>
+      <w:r>
+        <w:rPr>
+          <w:rFonts w:ascii="Candara" w:hAnsi="Candara"/>
+          <w:sz w:val="28"/>
+          <w:szCs w:val="28"/>
+          <w:lang w:val="en-US"/>
+        </w:rPr>
+        <w:t xml:space="preserve">Boris prefers to get out of </w:t>
+      </w:r>
+      <w:r>
+        <w:rPr>
+          <w:rFonts w:ascii="Candara" w:hAnsi="Candara"/>
+          <w:sz w:val="28"/>
+          <w:szCs w:val="28"/>
+          <w:lang w:val="en-US"/>
+        </w:rPr>
+        <w:t xml:space="preserve">the </w:t>
+      </w:r>
+      <w:r>
+        <w:rPr>
+          <w:rFonts w:ascii="Candara" w:hAnsi="Candara"/>
+          <w:sz w:val="28"/>
+          <w:szCs w:val="28"/>
+          <w:lang w:val="en-US"/>
+        </w:rPr>
+        <w:t xml:space="preserve">maze faster, so this level has a </w:t>
+      </w:r>
+      <w:r>
+        <w:rPr>
+          <w:rFonts w:ascii="Candara" w:hAnsi="Candara"/>
+          <w:color w:val="FF0000"/>
+          <w:sz w:val="28"/>
+          <w:szCs w:val="28"/>
+          <w:lang w:val="en-US"/>
+        </w:rPr>
+        <w:t>timer</w:t>
+      </w:r>
+      <w:r>
+        <w:rPr>
+          <w:rFonts w:ascii="Candara" w:hAnsi="Candara"/>
+          <w:sz w:val="28"/>
+          <w:szCs w:val="28"/>
+          <w:lang w:val="en-US"/>
+        </w:rPr>
         <w:t xml:space="preserve">. </w:t>
       </w:r>
       <w:r>
@@ -5990,52 +7378,232 @@
           <w:szCs w:val="28"/>
           <w:lang w:val="en-US"/>
         </w:rPr>
-        <w:t xml:space="preserve"> He sets the first</w:t>
-      </w:r>
-      <w:r>
-        <w:rPr>
-          <w:rFonts w:ascii="Candara" w:hAnsi="Candara"/>
-          <w:sz w:val="28"/>
-          <w:szCs w:val="28"/>
-          <w:lang w:val="en-US"/>
-        </w:rPr>
-        <w:t xml:space="preserve"> small glass balls </w:t>
-      </w:r>
-      <w:r>
-        <w:rPr>
-          <w:rFonts w:ascii="Candara" w:hAnsi="Candara"/>
-          <w:sz w:val="28"/>
-          <w:szCs w:val="28"/>
-          <w:lang w:val="en-US"/>
-        </w:rPr>
-        <w:t>trap</w:t>
-      </w:r>
-      <w:r>
-        <w:rPr>
-          <w:rFonts w:ascii="Candara" w:hAnsi="Candara"/>
-          <w:sz w:val="28"/>
-          <w:szCs w:val="28"/>
-          <w:lang w:val="en-US"/>
-        </w:rPr>
-        <w:t xml:space="preserve"> and takes the height to spectate.</w:t>
-      </w:r>
-      <w:r>
-        <w:rPr>
-          <w:rFonts w:ascii="Candara" w:hAnsi="Candara"/>
-          <w:sz w:val="28"/>
-          <w:szCs w:val="28"/>
-          <w:lang w:val="en-US"/>
-        </w:rPr>
-        <w:t xml:space="preserve"> His trap worked out. Boris laughs.</w:t>
-      </w:r>
-      <w:r>
-        <w:rPr>
-          <w:rFonts w:ascii="Candara" w:hAnsi="Candara"/>
-          <w:sz w:val="28"/>
-          <w:szCs w:val="28"/>
-          <w:lang w:val="en-US"/>
-        </w:rPr>
-        <w:t xml:space="preserve"> Everything become</w:t>
+        <w:t xml:space="preserve">After setting some traps Boris takes the height to spectate. </w:t>
+      </w:r>
+      <w:r>
+        <w:rPr>
+          <w:rFonts w:ascii="Candara" w:hAnsi="Candara"/>
+          <w:sz w:val="28"/>
+          <w:szCs w:val="28"/>
+          <w:lang w:val="en-US"/>
+        </w:rPr>
+        <w:t>He laughs again.</w:t>
+      </w:r>
+    </w:p>
+    <w:p>
+      <w:pPr>
+        <w:rPr>
+          <w:rFonts w:ascii="Candara" w:hAnsi="Candara"/>
+          <w:sz w:val="28"/>
+          <w:szCs w:val="28"/>
+          <w:lang w:val="en-US"/>
+        </w:rPr>
+      </w:pPr>
+      <w:r>
+        <w:rPr>
+          <w:rFonts w:ascii="Candara" w:hAnsi="Candara"/>
+          <w:sz w:val="28"/>
+          <w:szCs w:val="28"/>
+          <w:lang w:val="en-US"/>
+        </w:rPr>
+        <w:t>Playground</w:t>
+      </w:r>
+      <w:r>
+        <w:rPr>
+          <w:rFonts w:ascii="Candara" w:hAnsi="Candara"/>
+          <w:sz w:val="28"/>
+          <w:szCs w:val="28"/>
+          <w:lang w:val="en-US"/>
+        </w:rPr>
+        <w:t xml:space="preserve"> – “I’m not that old”</w:t>
+      </w:r>
+    </w:p>
+    <w:p>
+      <w:pPr>
+        <w:rPr>
+          <w:rFonts w:ascii="Candara" w:hAnsi="Candara"/>
+          <w:sz w:val="28"/>
+          <w:szCs w:val="28"/>
+          <w:lang w:val="en-US"/>
+        </w:rPr>
+      </w:pPr>
+      <w:r>
+        <w:rPr>
+          <w:rFonts w:ascii="Candara" w:hAnsi="Candara"/>
+          <w:sz w:val="28"/>
+          <w:szCs w:val="28"/>
+          <w:lang w:val="en-US"/>
+        </w:rPr>
+        <w:lastRenderedPageBreak/>
+        <w:t xml:space="preserve">People seem to get used to </w:t>
+      </w:r>
+      <w:r>
+        <w:rPr>
+          <w:rFonts w:ascii="Candara" w:hAnsi="Candara"/>
+          <w:sz w:val="28"/>
+          <w:szCs w:val="28"/>
+          <w:lang w:val="en-US"/>
+        </w:rPr>
+        <w:t xml:space="preserve">small glass balls </w:t>
+      </w:r>
+      <w:r>
+        <w:rPr>
+          <w:rFonts w:ascii="Candara" w:hAnsi="Candara"/>
+          <w:sz w:val="28"/>
+          <w:szCs w:val="28"/>
+          <w:lang w:val="en-US"/>
+        </w:rPr>
+        <w:t>traps.</w:t>
+      </w:r>
+      <w:r>
+        <w:rPr>
+          <w:rFonts w:ascii="Candara" w:hAnsi="Candara"/>
+          <w:sz w:val="28"/>
+          <w:szCs w:val="28"/>
+          <w:lang w:val="en-US"/>
+        </w:rPr>
+        <w:t xml:space="preserve"> It’s not harmful, so show goes on. Anyway, the next scene is not about jokes. </w:t>
+      </w:r>
+      <w:r>
+        <w:rPr>
+          <w:rFonts w:ascii="Candara" w:hAnsi="Candara"/>
+          <w:sz w:val="28"/>
+          <w:szCs w:val="28"/>
+          <w:lang w:val="en-US"/>
+        </w:rPr>
+        <w:t>People can fall down and break the limbs</w:t>
+      </w:r>
+      <w:r>
+        <w:rPr>
+          <w:rFonts w:ascii="Candara" w:hAnsi="Candara"/>
+          <w:sz w:val="28"/>
+          <w:szCs w:val="28"/>
+          <w:lang w:val="en-US"/>
+        </w:rPr>
+        <w:t xml:space="preserve">. There Boris decides to show his movement abilities: </w:t>
+      </w:r>
+      <w:r>
+        <w:rPr>
+          <w:rFonts w:ascii="Candara" w:hAnsi="Candara"/>
+          <w:color w:val="FF0000"/>
+          <w:sz w:val="28"/>
+          <w:szCs w:val="28"/>
+          <w:lang w:val="en-US"/>
+        </w:rPr>
+        <w:t>rope riding</w:t>
+      </w:r>
+      <w:r>
+        <w:rPr>
+          <w:rFonts w:ascii="Candara" w:hAnsi="Candara"/>
+          <w:sz w:val="28"/>
+          <w:szCs w:val="28"/>
+          <w:lang w:val="en-US"/>
+        </w:rPr>
+        <w:t>,</w:t>
+      </w:r>
+      <w:r>
+        <w:rPr>
+          <w:rFonts w:ascii="Candara" w:hAnsi="Candara"/>
+          <w:color w:val="FF0000"/>
+          <w:sz w:val="28"/>
+          <w:szCs w:val="28"/>
+          <w:lang w:val="en-US"/>
+        </w:rPr>
+        <w:t xml:space="preserve"> wall jump </w:t>
+      </w:r>
+      <w:r>
+        <w:rPr>
+          <w:rFonts w:ascii="Candara" w:hAnsi="Candara"/>
+          <w:sz w:val="28"/>
+          <w:szCs w:val="28"/>
+          <w:lang w:val="en-US"/>
+        </w:rPr>
+        <w:t>and</w:t>
+      </w:r>
+      <w:r>
+        <w:rPr>
+          <w:rFonts w:ascii="Candara" w:hAnsi="Candara"/>
+          <w:color w:val="FF0000"/>
+          <w:sz w:val="28"/>
+          <w:szCs w:val="28"/>
+          <w:lang w:val="en-US"/>
+        </w:rPr>
+        <w:t xml:space="preserve"> </w:t>
+      </w:r>
+      <w:r>
+        <w:rPr>
+          <w:rFonts w:ascii="Candara" w:hAnsi="Candara"/>
+          <w:color w:val="FF0000"/>
+          <w:sz w:val="28"/>
+          <w:szCs w:val="28"/>
+          <w:lang w:val="en-US"/>
+        </w:rPr>
+        <w:t>climbing</w:t>
+      </w:r>
+      <w:r>
+        <w:rPr>
+          <w:rFonts w:ascii="Candara" w:hAnsi="Candara"/>
+          <w:sz w:val="28"/>
+          <w:szCs w:val="28"/>
+          <w:lang w:val="en-US"/>
+        </w:rPr>
+        <w:t>.</w:t>
+      </w:r>
+      <w:r>
+        <w:rPr>
+          <w:rFonts w:ascii="Candara" w:hAnsi="Candara"/>
+          <w:sz w:val="28"/>
+          <w:szCs w:val="28"/>
+          <w:lang w:val="en-US"/>
+        </w:rPr>
+        <w:t xml:space="preserve"> </w:t>
+      </w:r>
+      <w:r>
+        <w:rPr>
+          <w:rFonts w:ascii="Candara" w:hAnsi="Candara"/>
+          <w:sz w:val="28"/>
+          <w:szCs w:val="28"/>
+          <w:lang w:val="en-US"/>
+        </w:rPr>
+        <w:t>Next few levels will reveal Boris’s abilities and explain how to use them for solving puzzles.</w:t>
+      </w:r>
+    </w:p>
+    <w:p>
+      <w:pPr>
+        <w:rPr>
+          <w:rFonts w:ascii="Candara" w:hAnsi="Candara"/>
+          <w:sz w:val="28"/>
+          <w:szCs w:val="28"/>
+          <w:lang w:val="en-US"/>
+        </w:rPr>
+      </w:pPr>
+      <w:r>
+        <w:rPr>
+          <w:rFonts w:ascii="Candara" w:hAnsi="Candara"/>
+          <w:sz w:val="28"/>
+          <w:szCs w:val="28"/>
+          <w:lang w:val="en-US"/>
+        </w:rPr>
+        <w:t>Act 4</w:t>
+      </w:r>
+    </w:p>
+    <w:p>
+      <w:pPr>
+        <w:rPr>
+          <w:rFonts w:ascii="Candara" w:hAnsi="Candara"/>
+          <w:sz w:val="28"/>
+          <w:szCs w:val="28"/>
+          <w:lang w:val="en-US"/>
+        </w:rPr>
+      </w:pPr>
+      <w:r>
+        <w:rPr>
+          <w:rFonts w:ascii="Candara" w:hAnsi="Candara"/>
+          <w:sz w:val="28"/>
+          <w:szCs w:val="28"/>
+          <w:lang w:val="en-US"/>
+        </w:rPr>
+        <w:t>Space ship</w:t>
       </w:r>
       <w:r>
         <w:rPr>
@@ -6053,44 +7621,398 @@
           <w:szCs w:val="28"/>
           <w:lang w:val="en-US"/>
         </w:rPr>
-        <w:t xml:space="preserve"> silent.</w:t>
-      </w:r>
-      <w:r>
-        <w:rPr>
-          <w:rFonts w:ascii="Candara" w:hAnsi="Candara"/>
-          <w:sz w:val="28"/>
-          <w:szCs w:val="28"/>
-          <w:lang w:val="en-US"/>
-        </w:rPr>
-        <w:t xml:space="preserve"> Trapped actor doesn’t know how to react</w:t>
-      </w:r>
-      <w:r>
-        <w:rPr>
-          <w:rFonts w:ascii="Candara" w:hAnsi="Candara"/>
-          <w:sz w:val="28"/>
-          <w:szCs w:val="28"/>
-          <w:lang w:val="en-US"/>
-        </w:rPr>
-        <w:t>. “Cut!”</w:t>
-      </w:r>
-    </w:p>
-    <w:p>
-      <w:pPr>
-        <w:rPr>
-          <w:rFonts w:ascii="Candara" w:hAnsi="Candara"/>
-          <w:sz w:val="28"/>
-          <w:szCs w:val="28"/>
-          <w:lang w:val="en-US"/>
-        </w:rPr>
-      </w:pPr>
-      <w:r>
-        <w:rPr>
-          <w:rFonts w:ascii="Candara" w:hAnsi="Candara"/>
-          <w:sz w:val="28"/>
-          <w:szCs w:val="28"/>
-          <w:lang w:val="en-US"/>
-        </w:rPr>
-        <w:t>Park</w:t>
+        <w:t xml:space="preserve"> launch station – “</w:t>
+      </w:r>
+      <w:r>
+        <w:rPr>
+          <w:rFonts w:ascii="Candara" w:hAnsi="Candara"/>
+          <w:sz w:val="28"/>
+          <w:szCs w:val="28"/>
+          <w:lang w:val="en-US"/>
+        </w:rPr>
+        <w:t>Euphoria”</w:t>
+      </w:r>
+    </w:p>
+    <w:p>
+      <w:pPr>
+        <w:rPr>
+          <w:rFonts w:ascii="Candara" w:hAnsi="Candara"/>
+          <w:sz w:val="28"/>
+          <w:szCs w:val="28"/>
+          <w:lang w:val="en-US"/>
+        </w:rPr>
+      </w:pPr>
+      <w:r>
+        <w:rPr>
+          <w:rFonts w:ascii="Candara" w:hAnsi="Candara"/>
+          <w:sz w:val="28"/>
+          <w:szCs w:val="28"/>
+          <w:lang w:val="en-US"/>
+        </w:rPr>
+        <w:t>Decorations are amazing. Boris was told not to break something expensive. But he’s not afraid of risking.</w:t>
+      </w:r>
+      <w:r>
+        <w:rPr>
+          <w:rFonts w:ascii="Candara" w:hAnsi="Candara"/>
+          <w:sz w:val="28"/>
+          <w:szCs w:val="28"/>
+          <w:lang w:val="en-US"/>
+        </w:rPr>
+        <w:t xml:space="preserve"> He sees an opportunity to test a new trap – </w:t>
+      </w:r>
+      <w:r>
+        <w:rPr>
+          <w:rFonts w:ascii="Candara" w:hAnsi="Candara"/>
+          <w:color w:val="FF0000"/>
+          <w:sz w:val="28"/>
+          <w:szCs w:val="28"/>
+          <w:lang w:val="en-US"/>
+        </w:rPr>
+        <w:t>launch pad</w:t>
+      </w:r>
+      <w:r>
+        <w:rPr>
+          <w:rFonts w:ascii="Candara" w:hAnsi="Candara"/>
+          <w:sz w:val="28"/>
+          <w:szCs w:val="28"/>
+          <w:lang w:val="en-US"/>
+        </w:rPr>
+        <w:t>.</w:t>
+      </w:r>
+      <w:r>
+        <w:rPr>
+          <w:rFonts w:ascii="Candara" w:hAnsi="Candara"/>
+          <w:sz w:val="28"/>
+          <w:szCs w:val="28"/>
+          <w:lang w:val="en-US"/>
+        </w:rPr>
+        <w:t xml:space="preserve"> Moving around with some extra abilities, Boris collects some coins placed in </w:t>
+      </w:r>
+      <w:r>
+        <w:rPr>
+          <w:rFonts w:ascii="Candara" w:hAnsi="Candara"/>
+          <w:sz w:val="28"/>
+          <w:szCs w:val="28"/>
+          <w:lang w:val="en-US"/>
+        </w:rPr>
+        <w:t xml:space="preserve">the </w:t>
+      </w:r>
+      <w:r>
+        <w:rPr>
+          <w:rFonts w:ascii="Candara" w:hAnsi="Candara"/>
+          <w:sz w:val="28"/>
+          <w:szCs w:val="28"/>
+          <w:lang w:val="en-US"/>
+        </w:rPr>
+        <w:t>difficult spots.</w:t>
+      </w:r>
+      <w:r>
+        <w:rPr>
+          <w:rFonts w:ascii="Candara" w:hAnsi="Candara"/>
+          <w:sz w:val="28"/>
+          <w:szCs w:val="28"/>
+          <w:lang w:val="en-US"/>
+        </w:rPr>
+        <w:t xml:space="preserve"> And after setting a trap</w:t>
+      </w:r>
+      <w:r>
+        <w:rPr>
+          <w:rFonts w:ascii="Candara" w:hAnsi="Candara"/>
+          <w:sz w:val="28"/>
+          <w:szCs w:val="28"/>
+          <w:lang w:val="en-US"/>
+        </w:rPr>
+        <w:t xml:space="preserve"> and solving a puzzle</w:t>
+      </w:r>
+      <w:r>
+        <w:rPr>
+          <w:rFonts w:ascii="Candara" w:hAnsi="Candara"/>
+          <w:sz w:val="28"/>
+          <w:szCs w:val="28"/>
+          <w:lang w:val="en-US"/>
+        </w:rPr>
+        <w:t xml:space="preserve">, he takes the height to spectate. </w:t>
+      </w:r>
+      <w:r>
+        <w:rPr>
+          <w:rFonts w:ascii="Candara" w:hAnsi="Candara"/>
+          <w:sz w:val="28"/>
+          <w:szCs w:val="28"/>
+          <w:lang w:val="en-US"/>
+        </w:rPr>
+        <w:t>It looks surprising, but very funny. Boris laughs. Audience is happy. Team feels tense.</w:t>
+      </w:r>
+    </w:p>
+    <w:p>
+      <w:pPr>
+        <w:rPr>
+          <w:rFonts w:ascii="Candara" w:hAnsi="Candara"/>
+          <w:sz w:val="28"/>
+          <w:szCs w:val="28"/>
+          <w:lang w:val="en-US"/>
+        </w:rPr>
+      </w:pPr>
+      <w:r>
+        <w:rPr>
+          <w:rFonts w:ascii="Candara" w:hAnsi="Candara"/>
+          <w:sz w:val="28"/>
+          <w:szCs w:val="28"/>
+          <w:lang w:val="en-US"/>
+        </w:rPr>
+        <w:t>Kid’s dream (Alice in the wonderland for the reference) – “So far so good”</w:t>
+      </w:r>
+    </w:p>
+    <w:p>
+      <w:pPr>
+        <w:rPr>
+          <w:rFonts w:ascii="Candara" w:hAnsi="Candara"/>
+          <w:sz w:val="28"/>
+          <w:szCs w:val="28"/>
+          <w:lang w:val="en-US"/>
+        </w:rPr>
+      </w:pPr>
+      <w:r>
+        <w:rPr>
+          <w:rFonts w:ascii="Candara" w:hAnsi="Candara"/>
+          <w:sz w:val="28"/>
+          <w:szCs w:val="28"/>
+          <w:lang w:val="en-US"/>
+        </w:rPr>
+        <w:t xml:space="preserve">Everything looks like the reality ends here. </w:t>
+      </w:r>
+      <w:r>
+        <w:rPr>
+          <w:rFonts w:ascii="Candara" w:hAnsi="Candara"/>
+          <w:sz w:val="28"/>
+          <w:szCs w:val="28"/>
+          <w:lang w:val="en-US"/>
+        </w:rPr>
+        <w:t xml:space="preserve">Even though </w:t>
+      </w:r>
+      <w:r>
+        <w:rPr>
+          <w:rFonts w:ascii="Candara" w:hAnsi="Candara"/>
+          <w:sz w:val="28"/>
+          <w:szCs w:val="28"/>
+          <w:lang w:val="en-US"/>
+        </w:rPr>
+        <w:t>Boris has a plan, this place looks too pure to set any traps.</w:t>
+      </w:r>
+      <w:r>
+        <w:rPr>
+          <w:rFonts w:ascii="Candara" w:hAnsi="Candara"/>
+          <w:sz w:val="28"/>
+          <w:szCs w:val="28"/>
+          <w:lang w:val="en-US"/>
+        </w:rPr>
+        <w:t xml:space="preserve"> He decides to perform more tricks. </w:t>
+      </w:r>
+      <w:proofErr w:type="gramStart"/>
+      <w:r>
+        <w:rPr>
+          <w:rFonts w:ascii="Candara" w:hAnsi="Candara"/>
+          <w:sz w:val="28"/>
+          <w:szCs w:val="28"/>
+          <w:lang w:val="en-US"/>
+        </w:rPr>
+        <w:t>So</w:t>
+      </w:r>
+      <w:proofErr w:type="gramEnd"/>
+      <w:r>
+        <w:rPr>
+          <w:rFonts w:ascii="Candara" w:hAnsi="Candara"/>
+          <w:sz w:val="28"/>
+          <w:szCs w:val="28"/>
+          <w:lang w:val="en-US"/>
+        </w:rPr>
+        <w:t xml:space="preserve"> there’s a lot </w:t>
+      </w:r>
+      <w:r>
+        <w:rPr>
+          <w:rFonts w:ascii="Candara" w:hAnsi="Candara"/>
+          <w:sz w:val="28"/>
+          <w:szCs w:val="28"/>
+          <w:lang w:val="en-US"/>
+        </w:rPr>
+        <w:t>of “coins”</w:t>
+      </w:r>
+      <w:r>
+        <w:rPr>
+          <w:rFonts w:ascii="Candara" w:hAnsi="Candara"/>
+          <w:sz w:val="28"/>
+          <w:szCs w:val="28"/>
+          <w:lang w:val="en-US"/>
+        </w:rPr>
+        <w:t>, the goal is to</w:t>
+      </w:r>
+      <w:r>
+        <w:rPr>
+          <w:rFonts w:ascii="Candara" w:hAnsi="Candara"/>
+          <w:sz w:val="28"/>
+          <w:szCs w:val="28"/>
+          <w:lang w:val="en-US"/>
+        </w:rPr>
+        <w:t xml:space="preserve"> solve the puzzle and</w:t>
+      </w:r>
+      <w:r>
+        <w:rPr>
+          <w:rFonts w:ascii="Candara" w:hAnsi="Candara"/>
+          <w:sz w:val="28"/>
+          <w:szCs w:val="28"/>
+          <w:lang w:val="en-US"/>
+        </w:rPr>
+        <w:t xml:space="preserve"> open the door.</w:t>
+      </w:r>
+    </w:p>
+    <w:p>
+      <w:pPr>
+        <w:rPr>
+          <w:rFonts w:ascii="Candara" w:hAnsi="Candara"/>
+          <w:sz w:val="28"/>
+          <w:szCs w:val="28"/>
+          <w:lang w:val="en-US"/>
+        </w:rPr>
+      </w:pPr>
+      <w:r>
+        <w:rPr>
+          <w:rFonts w:ascii="Candara" w:hAnsi="Candara"/>
+          <w:sz w:val="28"/>
+          <w:szCs w:val="28"/>
+          <w:lang w:val="en-US"/>
+        </w:rPr>
+        <w:t>Act 5</w:t>
+      </w:r>
+    </w:p>
+    <w:p>
+      <w:pPr>
+        <w:rPr>
+          <w:rFonts w:ascii="Candara" w:hAnsi="Candara"/>
+          <w:sz w:val="28"/>
+          <w:szCs w:val="28"/>
+          <w:lang w:val="en-US"/>
+        </w:rPr>
+      </w:pPr>
+      <w:r>
+        <w:rPr>
+          <w:rFonts w:ascii="Candara" w:hAnsi="Candara"/>
+          <w:sz w:val="28"/>
+          <w:szCs w:val="28"/>
+          <w:lang w:val="en-US"/>
+        </w:rPr>
+        <w:t xml:space="preserve">Moon – “My knees don’t </w:t>
+      </w:r>
+      <w:r>
+        <w:rPr>
+          <w:rFonts w:ascii="Candara" w:hAnsi="Candara"/>
+          <w:sz w:val="28"/>
+          <w:szCs w:val="28"/>
+          <w:lang w:val="en-US"/>
+        </w:rPr>
+        <w:t>hurt</w:t>
+      </w:r>
+      <w:r>
+        <w:rPr>
+          <w:rFonts w:ascii="Candara" w:hAnsi="Candara"/>
+          <w:sz w:val="28"/>
+          <w:szCs w:val="28"/>
+          <w:lang w:val="en-US"/>
+        </w:rPr>
+        <w:t>”</w:t>
+      </w:r>
+    </w:p>
+    <w:p>
+      <w:pPr>
+        <w:rPr>
+          <w:rFonts w:ascii="Candara" w:hAnsi="Candara"/>
+          <w:sz w:val="28"/>
+          <w:szCs w:val="28"/>
+          <w:lang w:val="en-US"/>
+        </w:rPr>
+      </w:pPr>
+      <w:r>
+        <w:rPr>
+          <w:rFonts w:ascii="Candara" w:hAnsi="Candara"/>
+          <w:sz w:val="28"/>
+          <w:szCs w:val="28"/>
+          <w:lang w:val="en-US"/>
+        </w:rPr>
+        <w:t xml:space="preserve">Everything looks like decoration, but </w:t>
+      </w:r>
+      <w:proofErr w:type="spellStart"/>
+      <w:r>
+        <w:rPr>
+          <w:rFonts w:ascii="Candara" w:hAnsi="Candara"/>
+          <w:sz w:val="28"/>
+          <w:szCs w:val="28"/>
+          <w:lang w:val="en-US"/>
+        </w:rPr>
+        <w:t>somewhy</w:t>
+      </w:r>
+      <w:proofErr w:type="spellEnd"/>
+      <w:r>
+        <w:rPr>
+          <w:rFonts w:ascii="Candara" w:hAnsi="Candara"/>
+          <w:sz w:val="28"/>
+          <w:szCs w:val="28"/>
+          <w:lang w:val="en-US"/>
+        </w:rPr>
+        <w:t xml:space="preserve"> there’s Moon like gravity.</w:t>
+      </w:r>
+      <w:r>
+        <w:rPr>
+          <w:rFonts w:ascii="Candara" w:hAnsi="Candara"/>
+          <w:sz w:val="28"/>
+          <w:szCs w:val="28"/>
+          <w:lang w:val="en-US"/>
+        </w:rPr>
+        <w:t xml:space="preserve"> Boris feels brave enough to test his new traps</w:t>
+      </w:r>
+      <w:r>
+        <w:rPr>
+          <w:rFonts w:ascii="Candara" w:hAnsi="Candara"/>
+          <w:sz w:val="28"/>
+          <w:szCs w:val="28"/>
+          <w:lang w:val="en-US"/>
+        </w:rPr>
+        <w:t xml:space="preserve">: </w:t>
+      </w:r>
+      <w:r>
+        <w:rPr>
+          <w:rFonts w:ascii="Candara" w:hAnsi="Candara"/>
+          <w:color w:val="FF0000"/>
+          <w:sz w:val="28"/>
+          <w:szCs w:val="28"/>
+          <w:lang w:val="en-US"/>
+        </w:rPr>
+        <w:t xml:space="preserve">banana peel </w:t>
+      </w:r>
+      <w:r>
+        <w:rPr>
+          <w:rFonts w:ascii="Candara" w:hAnsi="Candara"/>
+          <w:sz w:val="28"/>
+          <w:szCs w:val="28"/>
+          <w:lang w:val="en-US"/>
+        </w:rPr>
+        <w:t xml:space="preserve">and </w:t>
+      </w:r>
+      <w:r>
+        <w:rPr>
+          <w:rFonts w:ascii="Candara" w:hAnsi="Candara"/>
+          <w:color w:val="FF0000"/>
+          <w:sz w:val="28"/>
+          <w:szCs w:val="28"/>
+          <w:lang w:val="en-US"/>
+        </w:rPr>
+        <w:t>lifebuoy</w:t>
+      </w:r>
+      <w:r>
+        <w:rPr>
+          <w:rFonts w:ascii="Candara" w:hAnsi="Candara"/>
+          <w:sz w:val="28"/>
+          <w:szCs w:val="28"/>
+          <w:lang w:val="en-US"/>
+        </w:rPr>
+        <w:t>.</w:t>
       </w:r>
       <w:r>
         <w:rPr>
@@ -6108,7 +8030,7 @@
           <w:szCs w:val="28"/>
           <w:lang w:val="en-US"/>
         </w:rPr>
-        <w:t>–</w:t>
+        <w:t>It doesn’t feel like it’s bothering people.</w:t>
       </w:r>
       <w:r>
         <w:rPr>
@@ -6126,80 +8048,110 @@
           <w:szCs w:val="28"/>
           <w:lang w:val="en-US"/>
         </w:rPr>
-        <w:t>“</w:t>
-      </w:r>
-      <w:r>
-        <w:rPr>
-          <w:rFonts w:ascii="Candara" w:hAnsi="Candara"/>
-          <w:sz w:val="28"/>
-          <w:szCs w:val="28"/>
-          <w:lang w:val="en-US"/>
-        </w:rPr>
-        <w:t xml:space="preserve">No more </w:t>
-      </w:r>
-      <w:r>
-        <w:rPr>
-          <w:rFonts w:ascii="Candara" w:hAnsi="Candara"/>
-          <w:sz w:val="28"/>
-          <w:szCs w:val="28"/>
-          <w:lang w:val="en-US"/>
-        </w:rPr>
-        <w:t>tricks</w:t>
-      </w:r>
-      <w:r>
-        <w:rPr>
-          <w:rFonts w:ascii="Candara" w:hAnsi="Candara"/>
-          <w:sz w:val="28"/>
-          <w:szCs w:val="28"/>
-          <w:lang w:val="en-US"/>
-        </w:rPr>
-        <w:t>, Boris!</w:t>
-      </w:r>
-      <w:r>
-        <w:rPr>
-          <w:rFonts w:ascii="Candara" w:hAnsi="Candara"/>
-          <w:sz w:val="28"/>
-          <w:szCs w:val="28"/>
-          <w:lang w:val="en-US"/>
-        </w:rPr>
-        <w:t>”</w:t>
-      </w:r>
-    </w:p>
-    <w:p>
-      <w:pPr>
-        <w:rPr>
-          <w:rFonts w:ascii="Candara" w:hAnsi="Candara"/>
-          <w:sz w:val="28"/>
-          <w:szCs w:val="28"/>
-          <w:lang w:val="en-US"/>
-        </w:rPr>
-      </w:pPr>
-      <w:r>
-        <w:rPr>
-          <w:rFonts w:ascii="Candara" w:hAnsi="Candara"/>
-          <w:sz w:val="28"/>
-          <w:szCs w:val="28"/>
-          <w:lang w:val="en-US"/>
-        </w:rPr>
-        <w:t>“Action!”</w:t>
-      </w:r>
-      <w:r>
-        <w:rPr>
-          <w:rFonts w:ascii="Candara" w:hAnsi="Candara"/>
-          <w:sz w:val="28"/>
-          <w:szCs w:val="28"/>
-          <w:lang w:val="en-US"/>
-        </w:rPr>
-        <w:t xml:space="preserve">. Boris doesn’t look upset or nervous. </w:t>
-      </w:r>
-      <w:r>
-        <w:rPr>
-          <w:rFonts w:ascii="Candara" w:hAnsi="Candara"/>
-          <w:sz w:val="28"/>
-          <w:szCs w:val="28"/>
-          <w:lang w:val="en-US"/>
-        </w:rPr>
-        <w:t>His plan is only beginning.</w:t>
+        <w:t xml:space="preserve">He sets a lot of traps on the next few levels. </w:t>
+      </w:r>
+      <w:r>
+        <w:rPr>
+          <w:rFonts w:ascii="Candara" w:hAnsi="Candara"/>
+          <w:sz w:val="28"/>
+          <w:szCs w:val="28"/>
+          <w:lang w:val="en-US"/>
+        </w:rPr>
+        <w:t>He only hears applause. In his head it’s the success.</w:t>
+      </w:r>
+    </w:p>
+    <w:p>
+      <w:pPr>
+        <w:rPr>
+          <w:rFonts w:ascii="Candara" w:hAnsi="Candara"/>
+          <w:sz w:val="28"/>
+          <w:szCs w:val="28"/>
+          <w:lang w:val="en-US"/>
+        </w:rPr>
+      </w:pPr>
+      <w:r>
+        <w:rPr>
+          <w:rFonts w:ascii="Candara" w:hAnsi="Candara"/>
+          <w:sz w:val="28"/>
+          <w:szCs w:val="28"/>
+          <w:lang w:val="en-US"/>
+        </w:rPr>
+        <w:t>Mountains – “It’s getting cold”</w:t>
+      </w:r>
+    </w:p>
+    <w:p>
+      <w:pPr>
+        <w:rPr>
+          <w:rFonts w:ascii="Candara" w:hAnsi="Candara"/>
+          <w:sz w:val="28"/>
+          <w:szCs w:val="28"/>
+          <w:lang w:val="en-US"/>
+        </w:rPr>
+      </w:pPr>
+      <w:r>
+        <w:rPr>
+          <w:rFonts w:ascii="Candara" w:hAnsi="Candara"/>
+          <w:sz w:val="28"/>
+          <w:szCs w:val="28"/>
+          <w:lang w:val="en-US"/>
+        </w:rPr>
+        <w:t>Actors are freezing, so there’s a timer for those levels.</w:t>
+      </w:r>
+      <w:r>
+        <w:rPr>
+          <w:rFonts w:ascii="Candara" w:hAnsi="Candara"/>
+          <w:sz w:val="28"/>
+          <w:szCs w:val="28"/>
+          <w:lang w:val="en-US"/>
+        </w:rPr>
+        <w:t xml:space="preserve"> Next few levels will contain most </w:t>
+      </w:r>
+      <w:proofErr w:type="gramStart"/>
+      <w:r>
+        <w:rPr>
+          <w:rFonts w:ascii="Candara" w:hAnsi="Candara"/>
+          <w:sz w:val="28"/>
+          <w:szCs w:val="28"/>
+          <w:lang w:val="en-US"/>
+        </w:rPr>
+        <w:t>amount</w:t>
+      </w:r>
+      <w:proofErr w:type="gramEnd"/>
+      <w:r>
+        <w:rPr>
+          <w:rFonts w:ascii="Candara" w:hAnsi="Candara"/>
+          <w:sz w:val="28"/>
+          <w:szCs w:val="28"/>
+          <w:lang w:val="en-US"/>
+        </w:rPr>
+        <w:t xml:space="preserve"> of enemies, but allow to use all the extra abilities while collecting “coins” and setting traps.</w:t>
+      </w:r>
+      <w:r>
+        <w:rPr>
+          <w:rFonts w:ascii="Candara" w:hAnsi="Candara"/>
+          <w:sz w:val="28"/>
+          <w:szCs w:val="28"/>
+          <w:lang w:val="en-US"/>
+        </w:rPr>
+        <w:t xml:space="preserve"> Boris feels like it’s the </w:t>
+      </w:r>
+      <w:r>
+        <w:rPr>
+          <w:rFonts w:ascii="Candara" w:hAnsi="Candara"/>
+          <w:sz w:val="28"/>
+          <w:szCs w:val="28"/>
+          <w:lang w:val="en-US"/>
+        </w:rPr>
+        <w:t xml:space="preserve">best </w:t>
+      </w:r>
+      <w:r>
+        <w:rPr>
+          <w:rFonts w:ascii="Candara" w:hAnsi="Candara"/>
+          <w:sz w:val="28"/>
+          <w:szCs w:val="28"/>
+          <w:lang w:val="en-US"/>
+        </w:rPr>
+        <w:t>chance to make the show great.</w:t>
       </w:r>
       <w:r>
         <w:rPr>
@@ -6210,23 +8162,53 @@
         </w:rPr>
         <w:t xml:space="preserve"> </w:t>
       </w:r>
-      <w:r>
-        <w:rPr>
-          <w:rFonts w:ascii="Candara" w:hAnsi="Candara"/>
-          <w:sz w:val="28"/>
-          <w:szCs w:val="28"/>
-          <w:lang w:val="en-US"/>
-        </w:rPr>
-        <w:t xml:space="preserve">Now there’s a lot more “coins” to collect, so Boris has to do his </w:t>
-      </w:r>
-      <w:r>
-        <w:rPr>
-          <w:rFonts w:ascii="Candara" w:hAnsi="Candara"/>
-          <w:sz w:val="28"/>
-          <w:szCs w:val="28"/>
-          <w:lang w:val="en-US"/>
-        </w:rPr>
-        <w:t>usual job without any tricks.</w:t>
+      <w:proofErr w:type="gramStart"/>
+      <w:r>
+        <w:rPr>
+          <w:rFonts w:ascii="Candara" w:hAnsi="Candara"/>
+          <w:sz w:val="28"/>
+          <w:szCs w:val="28"/>
+          <w:lang w:val="en-US"/>
+        </w:rPr>
+        <w:t>So</w:t>
+      </w:r>
+      <w:proofErr w:type="gramEnd"/>
+      <w:r>
+        <w:rPr>
+          <w:rFonts w:ascii="Candara" w:hAnsi="Candara"/>
+          <w:sz w:val="28"/>
+          <w:szCs w:val="28"/>
+          <w:lang w:val="en-US"/>
+        </w:rPr>
+        <w:t xml:space="preserve"> he tries his best.</w:t>
+      </w:r>
+    </w:p>
+    <w:p>
+      <w:pPr>
+        <w:rPr>
+          <w:rFonts w:ascii="Candara" w:hAnsi="Candara"/>
+          <w:sz w:val="28"/>
+          <w:szCs w:val="28"/>
+          <w:lang w:val="en-US"/>
+        </w:rPr>
+      </w:pPr>
+      <w:r>
+        <w:rPr>
+          <w:rFonts w:ascii="Candara" w:hAnsi="Candara"/>
+          <w:sz w:val="28"/>
+          <w:szCs w:val="28"/>
+          <w:lang w:val="en-US"/>
+        </w:rPr>
+        <w:t>Act</w:t>
+      </w:r>
+      <w:r>
+        <w:rPr>
+          <w:rFonts w:ascii="Candara" w:hAnsi="Candara"/>
+          <w:sz w:val="28"/>
+          <w:szCs w:val="28"/>
+          <w:lang w:val="en-US"/>
+        </w:rPr>
+        <w:t xml:space="preserve"> 6</w:t>
       </w:r>
       <w:r>
         <w:rPr>
@@ -6237,89 +8219,79 @@
         </w:rPr>
         <w:t xml:space="preserve"> </w:t>
       </w:r>
-    </w:p>
-    <w:p>
-      <w:pPr>
-        <w:rPr>
-          <w:rFonts w:ascii="Candara" w:hAnsi="Candara"/>
-          <w:sz w:val="28"/>
-          <w:szCs w:val="28"/>
-          <w:lang w:val="en-US"/>
-        </w:rPr>
-      </w:pPr>
-      <w:r>
-        <w:rPr>
-          <w:rFonts w:ascii="Candara" w:hAnsi="Candara"/>
-          <w:sz w:val="28"/>
-          <w:szCs w:val="28"/>
-          <w:lang w:val="en-US"/>
-        </w:rPr>
-        <w:t>Act 3</w:t>
-      </w:r>
-    </w:p>
-    <w:p>
-      <w:pPr>
-        <w:rPr>
-          <w:rFonts w:ascii="Candara" w:hAnsi="Candara"/>
-          <w:sz w:val="28"/>
-          <w:szCs w:val="28"/>
-          <w:lang w:val="en-US"/>
-        </w:rPr>
-      </w:pPr>
-      <w:r>
-        <w:rPr>
-          <w:rFonts w:ascii="Candara" w:hAnsi="Candara"/>
-          <w:sz w:val="28"/>
-          <w:szCs w:val="28"/>
-          <w:lang w:val="en-US"/>
-        </w:rPr>
-        <w:t>Maze –</w:t>
-      </w:r>
-      <w:r>
-        <w:rPr>
-          <w:rFonts w:ascii="Candara" w:hAnsi="Candara"/>
-          <w:sz w:val="28"/>
-          <w:szCs w:val="28"/>
-          <w:lang w:val="en-US"/>
-        </w:rPr>
-        <w:t xml:space="preserve"> “I’m the Mr. Bad”</w:t>
-      </w:r>
-    </w:p>
-    <w:p>
-      <w:pPr>
-        <w:rPr>
-          <w:rFonts w:ascii="Candara" w:hAnsi="Candara"/>
-          <w:sz w:val="28"/>
-          <w:szCs w:val="28"/>
-          <w:lang w:val="en-US"/>
-        </w:rPr>
-      </w:pPr>
-      <w:r>
-        <w:rPr>
-          <w:rFonts w:ascii="Candara" w:hAnsi="Candara"/>
-          <w:sz w:val="28"/>
-          <w:szCs w:val="28"/>
-          <w:lang w:val="en-US"/>
-        </w:rPr>
-        <w:t xml:space="preserve">Boris prefers to get out of </w:t>
-      </w:r>
-      <w:r>
-        <w:rPr>
-          <w:rFonts w:ascii="Candara" w:hAnsi="Candara"/>
-          <w:sz w:val="28"/>
-          <w:szCs w:val="28"/>
-          <w:lang w:val="en-US"/>
-        </w:rPr>
-        <w:t xml:space="preserve">the </w:t>
-      </w:r>
-      <w:r>
-        <w:rPr>
-          <w:rFonts w:ascii="Candara" w:hAnsi="Candara"/>
-          <w:sz w:val="28"/>
-          <w:szCs w:val="28"/>
-          <w:lang w:val="en-US"/>
-        </w:rPr>
-        <w:t xml:space="preserve">maze faster, so this level has a </w:t>
+      <w:r>
+        <w:rPr>
+          <w:rFonts w:ascii="Candara" w:hAnsi="Candara"/>
+          <w:sz w:val="28"/>
+          <w:szCs w:val="28"/>
+          <w:lang w:val="en-US"/>
+        </w:rPr>
+        <w:t>(last)</w:t>
+      </w:r>
+    </w:p>
+    <w:p>
+      <w:pPr>
+        <w:rPr>
+          <w:rFonts w:ascii="Candara" w:hAnsi="Candara"/>
+          <w:sz w:val="28"/>
+          <w:szCs w:val="28"/>
+          <w:lang w:val="en-US"/>
+        </w:rPr>
+      </w:pPr>
+      <w:r>
+        <w:rPr>
+          <w:rFonts w:ascii="Candara" w:hAnsi="Candara"/>
+          <w:sz w:val="28"/>
+          <w:szCs w:val="28"/>
+          <w:lang w:val="en-US"/>
+        </w:rPr>
+        <w:t xml:space="preserve">Chocolate </w:t>
+      </w:r>
+      <w:r>
+        <w:rPr>
+          <w:rFonts w:ascii="Candara" w:hAnsi="Candara"/>
+          <w:sz w:val="28"/>
+          <w:szCs w:val="28"/>
+          <w:lang w:val="en-US"/>
+        </w:rPr>
+        <w:t>factory</w:t>
+      </w:r>
+      <w:r>
+        <w:rPr>
+          <w:rFonts w:ascii="Candara" w:hAnsi="Candara"/>
+          <w:sz w:val="28"/>
+          <w:szCs w:val="28"/>
+          <w:lang w:val="en-US"/>
+        </w:rPr>
+        <w:t xml:space="preserve"> – “</w:t>
+      </w:r>
+      <w:r>
+        <w:rPr>
+          <w:rFonts w:ascii="Candara" w:hAnsi="Candara"/>
+          <w:sz w:val="28"/>
+          <w:szCs w:val="28"/>
+          <w:lang w:val="en-US"/>
+        </w:rPr>
+        <w:t>Boris’s legacy”</w:t>
+      </w:r>
+    </w:p>
+    <w:p>
+      <w:pPr>
+        <w:rPr>
+          <w:rFonts w:ascii="Candara" w:hAnsi="Candara"/>
+          <w:sz w:val="28"/>
+          <w:szCs w:val="28"/>
+          <w:lang w:val="en-US"/>
+        </w:rPr>
+      </w:pPr>
+      <w:r>
+        <w:rPr>
+          <w:rFonts w:ascii="Candara" w:hAnsi="Candara"/>
+          <w:sz w:val="28"/>
+          <w:szCs w:val="28"/>
+          <w:lang w:val="en-US"/>
+        </w:rPr>
+        <w:t xml:space="preserve">Boris tries new trap – </w:t>
       </w:r>
       <w:r>
         <w:rPr>
@@ -6329,7 +8301,7 @@
           <w:szCs w:val="28"/>
           <w:lang w:val="en-US"/>
         </w:rPr>
-        <w:t>timer</w:t>
+        <w:t>pie in the face</w:t>
       </w:r>
       <w:r>
         <w:rPr>
@@ -6347,975 +8319,44 @@
           <w:szCs w:val="28"/>
           <w:lang w:val="en-US"/>
         </w:rPr>
-        <w:t xml:space="preserve">After setting some traps Boris takes the height to spectate. </w:t>
-      </w:r>
-      <w:r>
-        <w:rPr>
-          <w:rFonts w:ascii="Candara" w:hAnsi="Candara"/>
-          <w:sz w:val="28"/>
-          <w:szCs w:val="28"/>
-          <w:lang w:val="en-US"/>
-        </w:rPr>
-        <w:t>He laughs again.</w:t>
-      </w:r>
-    </w:p>
-    <w:p>
-      <w:pPr>
-        <w:rPr>
-          <w:rFonts w:ascii="Candara" w:hAnsi="Candara"/>
-          <w:sz w:val="28"/>
-          <w:szCs w:val="28"/>
-          <w:lang w:val="en-US"/>
-        </w:rPr>
-      </w:pPr>
-      <w:r>
-        <w:rPr>
-          <w:rFonts w:ascii="Candara" w:hAnsi="Candara"/>
-          <w:sz w:val="28"/>
-          <w:szCs w:val="28"/>
-          <w:lang w:val="en-US"/>
-        </w:rPr>
-        <w:t>Playground</w:t>
-      </w:r>
-      <w:r>
-        <w:rPr>
-          <w:rFonts w:ascii="Candara" w:hAnsi="Candara"/>
-          <w:sz w:val="28"/>
-          <w:szCs w:val="28"/>
-          <w:lang w:val="en-US"/>
-        </w:rPr>
-        <w:t xml:space="preserve"> – “I’m not that old”</w:t>
-      </w:r>
-    </w:p>
-    <w:p>
-      <w:pPr>
-        <w:rPr>
-          <w:rFonts w:ascii="Candara" w:hAnsi="Candara"/>
-          <w:sz w:val="28"/>
-          <w:szCs w:val="28"/>
-          <w:lang w:val="en-US"/>
-        </w:rPr>
-      </w:pPr>
-      <w:r>
-        <w:rPr>
-          <w:rFonts w:ascii="Candara" w:hAnsi="Candara"/>
-          <w:sz w:val="28"/>
-          <w:szCs w:val="28"/>
-          <w:lang w:val="en-US"/>
-        </w:rPr>
-        <w:t xml:space="preserve">People seem to get used to </w:t>
-      </w:r>
-      <w:r>
-        <w:rPr>
-          <w:rFonts w:ascii="Candara" w:hAnsi="Candara"/>
-          <w:sz w:val="28"/>
-          <w:szCs w:val="28"/>
-          <w:lang w:val="en-US"/>
-        </w:rPr>
-        <w:t xml:space="preserve">small glass balls </w:t>
-      </w:r>
-      <w:r>
-        <w:rPr>
-          <w:rFonts w:ascii="Candara" w:hAnsi="Candara"/>
-          <w:sz w:val="28"/>
-          <w:szCs w:val="28"/>
-          <w:lang w:val="en-US"/>
-        </w:rPr>
-        <w:t>traps.</w:t>
-      </w:r>
-      <w:r>
-        <w:rPr>
-          <w:rFonts w:ascii="Candara" w:hAnsi="Candara"/>
-          <w:sz w:val="28"/>
-          <w:szCs w:val="28"/>
-          <w:lang w:val="en-US"/>
-        </w:rPr>
-        <w:t xml:space="preserve"> It’s not harmful, so show goes on. Anyway, the next scene is not about jokes. </w:t>
-      </w:r>
-      <w:r>
-        <w:rPr>
-          <w:rFonts w:ascii="Candara" w:hAnsi="Candara"/>
-          <w:sz w:val="28"/>
-          <w:szCs w:val="28"/>
-          <w:lang w:val="en-US"/>
-        </w:rPr>
-        <w:t>People can fall down and break the limbs</w:t>
-      </w:r>
-      <w:r>
-        <w:rPr>
-          <w:rFonts w:ascii="Candara" w:hAnsi="Candara"/>
-          <w:sz w:val="28"/>
-          <w:szCs w:val="28"/>
-          <w:lang w:val="en-US"/>
-        </w:rPr>
-        <w:t xml:space="preserve">. There Boris decides to show his movement abilities: </w:t>
-      </w:r>
-      <w:r>
-        <w:rPr>
-          <w:rFonts w:ascii="Candara" w:hAnsi="Candara"/>
-          <w:color w:val="FF0000"/>
-          <w:sz w:val="28"/>
-          <w:szCs w:val="28"/>
-          <w:lang w:val="en-US"/>
-        </w:rPr>
-        <w:t>rope riding</w:t>
-      </w:r>
-      <w:r>
-        <w:rPr>
-          <w:rFonts w:ascii="Candara" w:hAnsi="Candara"/>
-          <w:sz w:val="28"/>
-          <w:szCs w:val="28"/>
-          <w:lang w:val="en-US"/>
-        </w:rPr>
-        <w:t>,</w:t>
-      </w:r>
-      <w:r>
-        <w:rPr>
-          <w:rFonts w:ascii="Candara" w:hAnsi="Candara"/>
-          <w:color w:val="FF0000"/>
-          <w:sz w:val="28"/>
-          <w:szCs w:val="28"/>
-          <w:lang w:val="en-US"/>
-        </w:rPr>
-        <w:t xml:space="preserve"> wall jump </w:t>
-      </w:r>
-      <w:r>
-        <w:rPr>
-          <w:rFonts w:ascii="Candara" w:hAnsi="Candara"/>
-          <w:sz w:val="28"/>
-          <w:szCs w:val="28"/>
-          <w:lang w:val="en-US"/>
-        </w:rPr>
-        <w:t>and</w:t>
-      </w:r>
-      <w:r>
-        <w:rPr>
-          <w:rFonts w:ascii="Candara" w:hAnsi="Candara"/>
-          <w:color w:val="FF0000"/>
-          <w:sz w:val="28"/>
-          <w:szCs w:val="28"/>
-          <w:lang w:val="en-US"/>
-        </w:rPr>
-        <w:t xml:space="preserve"> </w:t>
-      </w:r>
-      <w:r>
-        <w:rPr>
-          <w:rFonts w:ascii="Candara" w:hAnsi="Candara"/>
-          <w:color w:val="FF0000"/>
-          <w:sz w:val="28"/>
-          <w:szCs w:val="28"/>
-          <w:lang w:val="en-US"/>
-        </w:rPr>
-        <w:t>climbing</w:t>
-      </w:r>
-      <w:r>
-        <w:rPr>
-          <w:rFonts w:ascii="Candara" w:hAnsi="Candara"/>
-          <w:sz w:val="28"/>
-          <w:szCs w:val="28"/>
-          <w:lang w:val="en-US"/>
-        </w:rPr>
-        <w:t>.</w:t>
-      </w:r>
-      <w:r>
-        <w:rPr>
-          <w:rFonts w:ascii="Candara" w:hAnsi="Candara"/>
-          <w:sz w:val="28"/>
-          <w:szCs w:val="28"/>
-          <w:lang w:val="en-US"/>
-        </w:rPr>
-        <w:t xml:space="preserve"> </w:t>
-      </w:r>
-      <w:r>
-        <w:rPr>
-          <w:rFonts w:ascii="Candara" w:hAnsi="Candara"/>
-          <w:sz w:val="28"/>
-          <w:szCs w:val="28"/>
-          <w:lang w:val="en-US"/>
-        </w:rPr>
-        <w:t>Next few levels will reveal Boris’s abilities and explain how to use them for solving puzzles.</w:t>
-      </w:r>
-    </w:p>
-    <w:p>
-      <w:pPr>
-        <w:rPr>
-          <w:rFonts w:ascii="Candara" w:hAnsi="Candara"/>
-          <w:sz w:val="28"/>
-          <w:szCs w:val="28"/>
-          <w:lang w:val="en-US"/>
-        </w:rPr>
-      </w:pPr>
-      <w:r>
-        <w:rPr>
-          <w:rFonts w:ascii="Candara" w:hAnsi="Candara"/>
-          <w:sz w:val="28"/>
-          <w:szCs w:val="28"/>
-          <w:lang w:val="en-US"/>
-        </w:rPr>
-        <w:t>Act 4</w:t>
-      </w:r>
-    </w:p>
-    <w:p>
-      <w:pPr>
-        <w:rPr>
-          <w:rFonts w:ascii="Candara" w:hAnsi="Candara"/>
-          <w:sz w:val="28"/>
-          <w:szCs w:val="28"/>
-          <w:lang w:val="en-US"/>
-        </w:rPr>
-      </w:pPr>
-      <w:r>
-        <w:rPr>
-          <w:rFonts w:ascii="Candara" w:hAnsi="Candara"/>
-          <w:sz w:val="28"/>
-          <w:szCs w:val="28"/>
-          <w:lang w:val="en-US"/>
-        </w:rPr>
-        <w:t>Space ship</w:t>
-      </w:r>
-      <w:r>
-        <w:rPr>
-          <w:rFonts w:ascii="Candara" w:hAnsi="Candara"/>
-          <w:sz w:val="28"/>
-          <w:szCs w:val="28"/>
-          <w:lang w:val="en-US"/>
-        </w:rPr>
-        <w:t>s</w:t>
-      </w:r>
-      <w:r>
-        <w:rPr>
-          <w:rFonts w:ascii="Candara" w:hAnsi="Candara"/>
-          <w:sz w:val="28"/>
-          <w:szCs w:val="28"/>
-          <w:lang w:val="en-US"/>
-        </w:rPr>
-        <w:t xml:space="preserve"> launch station – “</w:t>
-      </w:r>
-      <w:r>
-        <w:rPr>
-          <w:rFonts w:ascii="Candara" w:hAnsi="Candara"/>
-          <w:sz w:val="28"/>
-          <w:szCs w:val="28"/>
-          <w:lang w:val="en-US"/>
-        </w:rPr>
-        <w:t>Euphoria”</w:t>
-      </w:r>
-    </w:p>
-    <w:p>
-      <w:pPr>
-        <w:rPr>
-          <w:rFonts w:ascii="Candara" w:hAnsi="Candara"/>
-          <w:sz w:val="28"/>
-          <w:szCs w:val="28"/>
-          <w:lang w:val="en-US"/>
-        </w:rPr>
-      </w:pPr>
-      <w:r>
-        <w:rPr>
-          <w:rFonts w:ascii="Candara" w:hAnsi="Candara"/>
-          <w:sz w:val="28"/>
-          <w:szCs w:val="28"/>
-          <w:lang w:val="en-US"/>
-        </w:rPr>
-        <w:t>Decorations are amazing. Boris was told not to break something expensive. But he’s not afraid of risking.</w:t>
-      </w:r>
-      <w:r>
-        <w:rPr>
-          <w:rFonts w:ascii="Candara" w:hAnsi="Candara"/>
-          <w:sz w:val="28"/>
-          <w:szCs w:val="28"/>
-          <w:lang w:val="en-US"/>
-        </w:rPr>
-        <w:t xml:space="preserve"> He sees an opportunity to test a new trap – </w:t>
-      </w:r>
-      <w:r>
-        <w:rPr>
-          <w:rFonts w:ascii="Candara" w:hAnsi="Candara"/>
-          <w:color w:val="FF0000"/>
+        <w:t>A</w:t>
+      </w:r>
+      <w:r>
+        <w:rPr>
+          <w:rFonts w:ascii="Candara" w:hAnsi="Candara"/>
+          <w:sz w:val="28"/>
+          <w:szCs w:val="28"/>
+          <w:lang w:val="en-US"/>
+        </w:rPr>
+        <w:t>udience reaction</w:t>
+      </w:r>
+      <w:r>
+        <w:rPr>
+          <w:rFonts w:ascii="Candara" w:hAnsi="Candara"/>
+          <w:sz w:val="28"/>
+          <w:szCs w:val="28"/>
+          <w:lang w:val="en-US"/>
+        </w:rPr>
+        <w:t xml:space="preserve"> makes Boris think he’s doing great.</w:t>
+      </w:r>
+      <w:r>
+        <w:rPr>
+          <w:rFonts w:ascii="Candara" w:hAnsi="Candara"/>
+          <w:sz w:val="28"/>
+          <w:szCs w:val="28"/>
+          <w:lang w:val="en-US"/>
+        </w:rPr>
+        <w:t xml:space="preserve"> There’s not a lot of enemies nearby. No more puzzles. He just sets </w:t>
+      </w:r>
+      <w:r>
+        <w:rPr>
+          <w:rFonts w:ascii="Candara" w:hAnsi="Candara"/>
           <w:sz w:val="28"/>
           <w:szCs w:val="28"/>
           <w:lang w:val="en-US"/>
         </w:rPr>
         <w:lastRenderedPageBreak/>
-        <w:t>launch pad</w:t>
-      </w:r>
-      <w:r>
-        <w:rPr>
-          <w:rFonts w:ascii="Candara" w:hAnsi="Candara"/>
-          <w:sz w:val="28"/>
-          <w:szCs w:val="28"/>
-          <w:lang w:val="en-US"/>
-        </w:rPr>
-        <w:t>.</w:t>
-      </w:r>
-      <w:r>
-        <w:rPr>
-          <w:rFonts w:ascii="Candara" w:hAnsi="Candara"/>
-          <w:sz w:val="28"/>
-          <w:szCs w:val="28"/>
-          <w:lang w:val="en-US"/>
-        </w:rPr>
-        <w:t xml:space="preserve"> Moving around with some extra abilities, Boris collects some coins placed in </w:t>
-      </w:r>
-      <w:r>
-        <w:rPr>
-          <w:rFonts w:ascii="Candara" w:hAnsi="Candara"/>
-          <w:sz w:val="28"/>
-          <w:szCs w:val="28"/>
-          <w:lang w:val="en-US"/>
-        </w:rPr>
-        <w:t xml:space="preserve">the </w:t>
-      </w:r>
-      <w:r>
-        <w:rPr>
-          <w:rFonts w:ascii="Candara" w:hAnsi="Candara"/>
-          <w:sz w:val="28"/>
-          <w:szCs w:val="28"/>
-          <w:lang w:val="en-US"/>
-        </w:rPr>
-        <w:t>difficult spots.</w:t>
-      </w:r>
-      <w:r>
-        <w:rPr>
-          <w:rFonts w:ascii="Candara" w:hAnsi="Candara"/>
-          <w:sz w:val="28"/>
-          <w:szCs w:val="28"/>
-          <w:lang w:val="en-US"/>
-        </w:rPr>
-        <w:t xml:space="preserve"> And after setting a trap</w:t>
-      </w:r>
-      <w:r>
-        <w:rPr>
-          <w:rFonts w:ascii="Candara" w:hAnsi="Candara"/>
-          <w:sz w:val="28"/>
-          <w:szCs w:val="28"/>
-          <w:lang w:val="en-US"/>
-        </w:rPr>
-        <w:t xml:space="preserve"> and solving a puzzle</w:t>
-      </w:r>
-      <w:r>
-        <w:rPr>
-          <w:rFonts w:ascii="Candara" w:hAnsi="Candara"/>
-          <w:sz w:val="28"/>
-          <w:szCs w:val="28"/>
-          <w:lang w:val="en-US"/>
-        </w:rPr>
-        <w:t xml:space="preserve">, he takes the height to spectate. </w:t>
-      </w:r>
-      <w:r>
-        <w:rPr>
-          <w:rFonts w:ascii="Candara" w:hAnsi="Candara"/>
-          <w:sz w:val="28"/>
-          <w:szCs w:val="28"/>
-          <w:lang w:val="en-US"/>
-        </w:rPr>
-        <w:t>It looks surprising, but very funny. Boris laughs. Audience is happy. Team feels tense.</w:t>
-      </w:r>
-    </w:p>
-    <w:p>
-      <w:pPr>
-        <w:rPr>
-          <w:rFonts w:ascii="Candara" w:hAnsi="Candara"/>
-          <w:sz w:val="28"/>
-          <w:szCs w:val="28"/>
-          <w:lang w:val="en-US"/>
-        </w:rPr>
-      </w:pPr>
-      <w:r>
-        <w:rPr>
-          <w:rFonts w:ascii="Candara" w:hAnsi="Candara"/>
-          <w:sz w:val="28"/>
-          <w:szCs w:val="28"/>
-          <w:lang w:val="en-US"/>
-        </w:rPr>
-        <w:t>Kid’s dream (Alice in the wonderland for the reference) – “So far so good”</w:t>
-      </w:r>
-    </w:p>
-    <w:p>
-      <w:pPr>
-        <w:rPr>
-          <w:rFonts w:ascii="Candara" w:hAnsi="Candara"/>
-          <w:sz w:val="28"/>
-          <w:szCs w:val="28"/>
-          <w:lang w:val="en-US"/>
-        </w:rPr>
-      </w:pPr>
-      <w:r>
-        <w:rPr>
-          <w:rFonts w:ascii="Candara" w:hAnsi="Candara"/>
-          <w:sz w:val="28"/>
-          <w:szCs w:val="28"/>
-          <w:lang w:val="en-US"/>
-        </w:rPr>
-        <w:t xml:space="preserve">Everything looks like the reality ends here. </w:t>
-      </w:r>
-      <w:r>
-        <w:rPr>
-          <w:rFonts w:ascii="Candara" w:hAnsi="Candara"/>
-          <w:sz w:val="28"/>
-          <w:szCs w:val="28"/>
-          <w:lang w:val="en-US"/>
-        </w:rPr>
-        <w:t xml:space="preserve">Even though </w:t>
-      </w:r>
-      <w:r>
-        <w:rPr>
-          <w:rFonts w:ascii="Candara" w:hAnsi="Candara"/>
-          <w:sz w:val="28"/>
-          <w:szCs w:val="28"/>
-          <w:lang w:val="en-US"/>
-        </w:rPr>
-        <w:t>Boris has a plan, this place looks too pure to set any traps.</w:t>
-      </w:r>
-      <w:r>
-        <w:rPr>
-          <w:rFonts w:ascii="Candara" w:hAnsi="Candara"/>
-          <w:sz w:val="28"/>
-          <w:szCs w:val="28"/>
-          <w:lang w:val="en-US"/>
-        </w:rPr>
-        <w:t xml:space="preserve"> He decides to perform more tricks. </w:t>
-      </w:r>
-      <w:proofErr w:type="gramStart"/>
-      <w:r>
-        <w:rPr>
-          <w:rFonts w:ascii="Candara" w:hAnsi="Candara"/>
-          <w:sz w:val="28"/>
-          <w:szCs w:val="28"/>
-          <w:lang w:val="en-US"/>
-        </w:rPr>
-        <w:t>So</w:t>
-      </w:r>
-      <w:proofErr w:type="gramEnd"/>
-      <w:r>
-        <w:rPr>
-          <w:rFonts w:ascii="Candara" w:hAnsi="Candara"/>
-          <w:sz w:val="28"/>
-          <w:szCs w:val="28"/>
-          <w:lang w:val="en-US"/>
-        </w:rPr>
-        <w:t xml:space="preserve"> there’s a lot </w:t>
-      </w:r>
-      <w:r>
-        <w:rPr>
-          <w:rFonts w:ascii="Candara" w:hAnsi="Candara"/>
-          <w:sz w:val="28"/>
-          <w:szCs w:val="28"/>
-          <w:lang w:val="en-US"/>
-        </w:rPr>
-        <w:t>of “coins”</w:t>
-      </w:r>
-      <w:r>
-        <w:rPr>
-          <w:rFonts w:ascii="Candara" w:hAnsi="Candara"/>
-          <w:sz w:val="28"/>
-          <w:szCs w:val="28"/>
-          <w:lang w:val="en-US"/>
-        </w:rPr>
-        <w:t>, the goal is to</w:t>
-      </w:r>
-      <w:r>
-        <w:rPr>
-          <w:rFonts w:ascii="Candara" w:hAnsi="Candara"/>
-          <w:sz w:val="28"/>
-          <w:szCs w:val="28"/>
-          <w:lang w:val="en-US"/>
-        </w:rPr>
-        <w:t xml:space="preserve"> solve the puzzle and</w:t>
-      </w:r>
-      <w:r>
-        <w:rPr>
-          <w:rFonts w:ascii="Candara" w:hAnsi="Candara"/>
-          <w:sz w:val="28"/>
-          <w:szCs w:val="28"/>
-          <w:lang w:val="en-US"/>
-        </w:rPr>
-        <w:t xml:space="preserve"> open the door.</w:t>
-      </w:r>
-    </w:p>
-    <w:p>
-      <w:pPr>
-        <w:rPr>
-          <w:rFonts w:ascii="Candara" w:hAnsi="Candara"/>
-          <w:sz w:val="28"/>
-          <w:szCs w:val="28"/>
-          <w:lang w:val="en-US"/>
-        </w:rPr>
-      </w:pPr>
-      <w:r>
-        <w:rPr>
-          <w:rFonts w:ascii="Candara" w:hAnsi="Candara"/>
-          <w:sz w:val="28"/>
-          <w:szCs w:val="28"/>
-          <w:lang w:val="en-US"/>
-        </w:rPr>
-        <w:t>Act 5</w:t>
-      </w:r>
-    </w:p>
-    <w:p>
-      <w:pPr>
-        <w:rPr>
-          <w:rFonts w:ascii="Candara" w:hAnsi="Candara"/>
-          <w:sz w:val="28"/>
-          <w:szCs w:val="28"/>
-          <w:lang w:val="en-US"/>
-        </w:rPr>
-      </w:pPr>
-      <w:r>
-        <w:rPr>
-          <w:rFonts w:ascii="Candara" w:hAnsi="Candara"/>
-          <w:sz w:val="28"/>
-          <w:szCs w:val="28"/>
-          <w:lang w:val="en-US"/>
-        </w:rPr>
-        <w:t xml:space="preserve">Moon – “My knees don’t </w:t>
-      </w:r>
-      <w:r>
-        <w:rPr>
-          <w:rFonts w:ascii="Candara" w:hAnsi="Candara"/>
-          <w:sz w:val="28"/>
-          <w:szCs w:val="28"/>
-          <w:lang w:val="en-US"/>
-        </w:rPr>
-        <w:t>hurt</w:t>
-      </w:r>
-      <w:r>
-        <w:rPr>
-          <w:rFonts w:ascii="Candara" w:hAnsi="Candara"/>
-          <w:sz w:val="28"/>
-          <w:szCs w:val="28"/>
-          <w:lang w:val="en-US"/>
-        </w:rPr>
-        <w:t>”</w:t>
-      </w:r>
-    </w:p>
-    <w:p>
-      <w:pPr>
-        <w:rPr>
-          <w:rFonts w:ascii="Candara" w:hAnsi="Candara"/>
-          <w:sz w:val="28"/>
-          <w:szCs w:val="28"/>
-          <w:lang w:val="en-US"/>
-        </w:rPr>
-      </w:pPr>
-      <w:r>
-        <w:rPr>
-          <w:rFonts w:ascii="Candara" w:hAnsi="Candara"/>
-          <w:sz w:val="28"/>
-          <w:szCs w:val="28"/>
-          <w:lang w:val="en-US"/>
-        </w:rPr>
-        <w:t xml:space="preserve">Everything looks like decoration, but </w:t>
-      </w:r>
-      <w:proofErr w:type="spellStart"/>
-      <w:r>
-        <w:rPr>
-          <w:rFonts w:ascii="Candara" w:hAnsi="Candara"/>
-          <w:sz w:val="28"/>
-          <w:szCs w:val="28"/>
-          <w:lang w:val="en-US"/>
-        </w:rPr>
-        <w:t>somewhy</w:t>
-      </w:r>
-      <w:proofErr w:type="spellEnd"/>
-      <w:r>
-        <w:rPr>
-          <w:rFonts w:ascii="Candara" w:hAnsi="Candara"/>
-          <w:sz w:val="28"/>
-          <w:szCs w:val="28"/>
-          <w:lang w:val="en-US"/>
-        </w:rPr>
-        <w:t xml:space="preserve"> there’s Moon like gravity.</w:t>
-      </w:r>
-      <w:r>
-        <w:rPr>
-          <w:rFonts w:ascii="Candara" w:hAnsi="Candara"/>
-          <w:sz w:val="28"/>
-          <w:szCs w:val="28"/>
-          <w:lang w:val="en-US"/>
-        </w:rPr>
-        <w:t xml:space="preserve"> Boris feels brave enough to test his new traps</w:t>
-      </w:r>
-      <w:r>
-        <w:rPr>
-          <w:rFonts w:ascii="Candara" w:hAnsi="Candara"/>
-          <w:sz w:val="28"/>
-          <w:szCs w:val="28"/>
-          <w:lang w:val="en-US"/>
-        </w:rPr>
-        <w:t xml:space="preserve">: </w:t>
-      </w:r>
-      <w:r>
-        <w:rPr>
-          <w:rFonts w:ascii="Candara" w:hAnsi="Candara"/>
-          <w:color w:val="FF0000"/>
-          <w:sz w:val="28"/>
-          <w:szCs w:val="28"/>
-          <w:lang w:val="en-US"/>
-        </w:rPr>
-        <w:t xml:space="preserve">banana peel </w:t>
-      </w:r>
-      <w:r>
-        <w:rPr>
-          <w:rFonts w:ascii="Candara" w:hAnsi="Candara"/>
-          <w:sz w:val="28"/>
-          <w:szCs w:val="28"/>
-          <w:lang w:val="en-US"/>
-        </w:rPr>
-        <w:t xml:space="preserve">and </w:t>
-      </w:r>
-      <w:r>
-        <w:rPr>
-          <w:rFonts w:ascii="Candara" w:hAnsi="Candara"/>
-          <w:color w:val="FF0000"/>
-          <w:sz w:val="28"/>
-          <w:szCs w:val="28"/>
-          <w:lang w:val="en-US"/>
-        </w:rPr>
-        <w:t>lifebuoy</w:t>
-      </w:r>
-      <w:r>
-        <w:rPr>
-          <w:rFonts w:ascii="Candara" w:hAnsi="Candara"/>
-          <w:sz w:val="28"/>
-          <w:szCs w:val="28"/>
-          <w:lang w:val="en-US"/>
-        </w:rPr>
-        <w:t>.</w:t>
-      </w:r>
-      <w:r>
-        <w:rPr>
-          <w:rFonts w:ascii="Candara" w:hAnsi="Candara"/>
-          <w:sz w:val="28"/>
-          <w:szCs w:val="28"/>
-          <w:lang w:val="en-US"/>
-        </w:rPr>
-        <w:t xml:space="preserve"> </w:t>
-      </w:r>
-      <w:r>
-        <w:rPr>
-          <w:rFonts w:ascii="Candara" w:hAnsi="Candara"/>
-          <w:sz w:val="28"/>
-          <w:szCs w:val="28"/>
-          <w:lang w:val="en-US"/>
-        </w:rPr>
-        <w:t>It doesn’t feel like it’s bothering people.</w:t>
-      </w:r>
-      <w:r>
-        <w:rPr>
-          <w:rFonts w:ascii="Candara" w:hAnsi="Candara"/>
-          <w:sz w:val="28"/>
-          <w:szCs w:val="28"/>
-          <w:lang w:val="en-US"/>
-        </w:rPr>
-        <w:t xml:space="preserve"> </w:t>
-      </w:r>
-      <w:r>
-        <w:rPr>
-          <w:rFonts w:ascii="Candara" w:hAnsi="Candara"/>
-          <w:sz w:val="28"/>
-          <w:szCs w:val="28"/>
-          <w:lang w:val="en-US"/>
-        </w:rPr>
-        <w:t xml:space="preserve">He sets a lot of traps on the next few levels. </w:t>
-      </w:r>
-      <w:r>
-        <w:rPr>
-          <w:rFonts w:ascii="Candara" w:hAnsi="Candara"/>
-          <w:sz w:val="28"/>
-          <w:szCs w:val="28"/>
-          <w:lang w:val="en-US"/>
-        </w:rPr>
-        <w:t>He only hears applause. In his head it’s the success.</w:t>
-      </w:r>
-    </w:p>
-    <w:p>
-      <w:pPr>
-        <w:rPr>
-          <w:rFonts w:ascii="Candara" w:hAnsi="Candara"/>
-          <w:sz w:val="28"/>
-          <w:szCs w:val="28"/>
-          <w:lang w:val="en-US"/>
-        </w:rPr>
-      </w:pPr>
-      <w:r>
-        <w:rPr>
-          <w:rFonts w:ascii="Candara" w:hAnsi="Candara"/>
-          <w:sz w:val="28"/>
-          <w:szCs w:val="28"/>
-          <w:lang w:val="en-US"/>
-        </w:rPr>
-        <w:t>Mountains – “It’s getting cold”</w:t>
-      </w:r>
-    </w:p>
-    <w:p>
-      <w:pPr>
-        <w:rPr>
-          <w:rFonts w:ascii="Candara" w:hAnsi="Candara"/>
-          <w:sz w:val="28"/>
-          <w:szCs w:val="28"/>
-          <w:lang w:val="en-US"/>
-        </w:rPr>
-      </w:pPr>
-      <w:r>
-        <w:rPr>
-          <w:rFonts w:ascii="Candara" w:hAnsi="Candara"/>
-          <w:sz w:val="28"/>
-          <w:szCs w:val="28"/>
-          <w:lang w:val="en-US"/>
-        </w:rPr>
-        <w:t>Actors are freezing, so there’s a timer for those levels.</w:t>
-      </w:r>
-      <w:r>
-        <w:rPr>
-          <w:rFonts w:ascii="Candara" w:hAnsi="Candara"/>
-          <w:sz w:val="28"/>
-          <w:szCs w:val="28"/>
-          <w:lang w:val="en-US"/>
-        </w:rPr>
-        <w:t xml:space="preserve"> Next few levels will contain most </w:t>
-      </w:r>
-      <w:proofErr w:type="gramStart"/>
-      <w:r>
-        <w:rPr>
-          <w:rFonts w:ascii="Candara" w:hAnsi="Candara"/>
-          <w:sz w:val="28"/>
-          <w:szCs w:val="28"/>
-          <w:lang w:val="en-US"/>
-        </w:rPr>
-        <w:t>amount</w:t>
-      </w:r>
-      <w:proofErr w:type="gramEnd"/>
-      <w:r>
-        <w:rPr>
-          <w:rFonts w:ascii="Candara" w:hAnsi="Candara"/>
-          <w:sz w:val="28"/>
-          <w:szCs w:val="28"/>
-          <w:lang w:val="en-US"/>
-        </w:rPr>
-        <w:t xml:space="preserve"> of enemies, but allow to use all the extra abilities while collecting “coins” and setting traps.</w:t>
-      </w:r>
-      <w:r>
-        <w:rPr>
-          <w:rFonts w:ascii="Candara" w:hAnsi="Candara"/>
-          <w:sz w:val="28"/>
-          <w:szCs w:val="28"/>
-          <w:lang w:val="en-US"/>
-        </w:rPr>
-        <w:t xml:space="preserve"> Boris feels like it’s the </w:t>
-      </w:r>
-      <w:r>
-        <w:rPr>
-          <w:rFonts w:ascii="Candara" w:hAnsi="Candara"/>
-          <w:sz w:val="28"/>
-          <w:szCs w:val="28"/>
-          <w:lang w:val="en-US"/>
-        </w:rPr>
-        <w:t xml:space="preserve">best </w:t>
-      </w:r>
-      <w:r>
-        <w:rPr>
-          <w:rFonts w:ascii="Candara" w:hAnsi="Candara"/>
-          <w:sz w:val="28"/>
-          <w:szCs w:val="28"/>
-          <w:lang w:val="en-US"/>
-        </w:rPr>
-        <w:t>chance to make the show great.</w:t>
-      </w:r>
-      <w:r>
-        <w:rPr>
-          <w:rFonts w:ascii="Candara" w:hAnsi="Candara"/>
-          <w:sz w:val="28"/>
-          <w:szCs w:val="28"/>
-          <w:lang w:val="en-US"/>
-        </w:rPr>
-        <w:t xml:space="preserve"> </w:t>
-      </w:r>
-      <w:proofErr w:type="gramStart"/>
-      <w:r>
-        <w:rPr>
-          <w:rFonts w:ascii="Candara" w:hAnsi="Candara"/>
-          <w:sz w:val="28"/>
-          <w:szCs w:val="28"/>
-          <w:lang w:val="en-US"/>
-        </w:rPr>
-        <w:t>So</w:t>
-      </w:r>
-      <w:proofErr w:type="gramEnd"/>
-      <w:r>
-        <w:rPr>
-          <w:rFonts w:ascii="Candara" w:hAnsi="Candara"/>
-          <w:sz w:val="28"/>
-          <w:szCs w:val="28"/>
-          <w:lang w:val="en-US"/>
-        </w:rPr>
-        <w:t xml:space="preserve"> he tries his best.</w:t>
-      </w:r>
-    </w:p>
-    <w:p>
-      <w:pPr>
-        <w:rPr>
-          <w:rFonts w:ascii="Candara" w:hAnsi="Candara"/>
-          <w:sz w:val="28"/>
-          <w:szCs w:val="28"/>
-          <w:lang w:val="en-US"/>
-        </w:rPr>
-      </w:pPr>
-      <w:r>
-        <w:rPr>
-          <w:rFonts w:ascii="Candara" w:hAnsi="Candara"/>
-          <w:sz w:val="28"/>
-          <w:szCs w:val="28"/>
-          <w:lang w:val="en-US"/>
-        </w:rPr>
-        <w:t>Act</w:t>
-      </w:r>
-      <w:r>
-        <w:rPr>
-          <w:rFonts w:ascii="Candara" w:hAnsi="Candara"/>
-          <w:sz w:val="28"/>
-          <w:szCs w:val="28"/>
-          <w:lang w:val="en-US"/>
-        </w:rPr>
-        <w:t xml:space="preserve"> 6</w:t>
-      </w:r>
-      <w:r>
-        <w:rPr>
-          <w:rFonts w:ascii="Candara" w:hAnsi="Candara"/>
-          <w:sz w:val="28"/>
-          <w:szCs w:val="28"/>
-          <w:lang w:val="en-US"/>
-        </w:rPr>
-        <w:t xml:space="preserve"> </w:t>
-      </w:r>
-      <w:r>
-        <w:rPr>
-          <w:rFonts w:ascii="Candara" w:hAnsi="Candara"/>
-          <w:sz w:val="28"/>
-          <w:szCs w:val="28"/>
-          <w:lang w:val="en-US"/>
-        </w:rPr>
-        <w:t>(last)</w:t>
-      </w:r>
-    </w:p>
-    <w:p>
-      <w:pPr>
-        <w:rPr>
-          <w:rFonts w:ascii="Candara" w:hAnsi="Candara"/>
-          <w:sz w:val="28"/>
-          <w:szCs w:val="28"/>
-          <w:lang w:val="en-US"/>
-        </w:rPr>
-      </w:pPr>
-      <w:r>
-        <w:rPr>
-          <w:rFonts w:ascii="Candara" w:hAnsi="Candara"/>
-          <w:sz w:val="28"/>
-          <w:szCs w:val="28"/>
-          <w:lang w:val="en-US"/>
-        </w:rPr>
-        <w:t xml:space="preserve">Chocolate </w:t>
-      </w:r>
-      <w:r>
-        <w:rPr>
-          <w:rFonts w:ascii="Candara" w:hAnsi="Candara"/>
-          <w:sz w:val="28"/>
-          <w:szCs w:val="28"/>
-          <w:lang w:val="en-US"/>
-        </w:rPr>
-        <w:t>factory</w:t>
-      </w:r>
-      <w:r>
-        <w:rPr>
-          <w:rFonts w:ascii="Candara" w:hAnsi="Candara"/>
-          <w:sz w:val="28"/>
-          <w:szCs w:val="28"/>
-          <w:lang w:val="en-US"/>
-        </w:rPr>
-        <w:t xml:space="preserve"> – “</w:t>
-      </w:r>
-      <w:r>
-        <w:rPr>
-          <w:rFonts w:ascii="Candara" w:hAnsi="Candara"/>
-          <w:sz w:val="28"/>
-          <w:szCs w:val="28"/>
-          <w:lang w:val="en-US"/>
-        </w:rPr>
-        <w:t>Boris’s legacy”</w:t>
-      </w:r>
-    </w:p>
-    <w:p>
-      <w:pPr>
-        <w:rPr>
-          <w:rFonts w:ascii="Candara" w:hAnsi="Candara"/>
-          <w:sz w:val="28"/>
-          <w:szCs w:val="28"/>
-          <w:lang w:val="en-US"/>
-        </w:rPr>
-      </w:pPr>
-      <w:r>
-        <w:rPr>
-          <w:rFonts w:ascii="Candara" w:hAnsi="Candara"/>
-          <w:sz w:val="28"/>
-          <w:szCs w:val="28"/>
-          <w:lang w:val="en-US"/>
-        </w:rPr>
-        <w:t xml:space="preserve">Boris tries new trap – </w:t>
-      </w:r>
-      <w:r>
-        <w:rPr>
-          <w:rFonts w:ascii="Candara" w:hAnsi="Candara"/>
-          <w:color w:val="FF0000"/>
-          <w:sz w:val="28"/>
-          <w:szCs w:val="28"/>
-          <w:lang w:val="en-US"/>
-        </w:rPr>
-        <w:t>pie in the face</w:t>
-      </w:r>
-      <w:r>
-        <w:rPr>
-          <w:rFonts w:ascii="Candara" w:hAnsi="Candara"/>
-          <w:sz w:val="28"/>
-          <w:szCs w:val="28"/>
-          <w:lang w:val="en-US"/>
-        </w:rPr>
-        <w:t xml:space="preserve">. </w:t>
-      </w:r>
-      <w:r>
-        <w:rPr>
-          <w:rFonts w:ascii="Candara" w:hAnsi="Candara"/>
-          <w:sz w:val="28"/>
-          <w:szCs w:val="28"/>
-          <w:lang w:val="en-US"/>
-        </w:rPr>
-        <w:t>A</w:t>
-      </w:r>
-      <w:r>
-        <w:rPr>
-          <w:rFonts w:ascii="Candara" w:hAnsi="Candara"/>
-          <w:sz w:val="28"/>
-          <w:szCs w:val="28"/>
-          <w:lang w:val="en-US"/>
-        </w:rPr>
-        <w:t>udience reaction</w:t>
-      </w:r>
-      <w:r>
-        <w:rPr>
-          <w:rFonts w:ascii="Candara" w:hAnsi="Candara"/>
-          <w:sz w:val="28"/>
-          <w:szCs w:val="28"/>
-          <w:lang w:val="en-US"/>
-        </w:rPr>
-        <w:t xml:space="preserve"> makes Boris think he’s doing great.</w:t>
-      </w:r>
-      <w:r>
-        <w:rPr>
-          <w:rFonts w:ascii="Candara" w:hAnsi="Candara"/>
-          <w:sz w:val="28"/>
-          <w:szCs w:val="28"/>
-          <w:lang w:val="en-US"/>
-        </w:rPr>
-        <w:t xml:space="preserve"> There’s not a lot of enemies nearby. No more puzzles. He just sets all the traps without a big risk.</w:t>
+        <w:t>all the traps without a big risk.</w:t>
       </w:r>
       <w:r>
         <w:rPr>
@@ -7562,15 +8603,12 @@
           <w:lang w:val="en-US"/>
         </w:rPr>
       </w:pPr>
-      <w:bookmarkStart w:id="1" w:name="_GoBack"/>
-      <w:bookmarkEnd w:id="1"/>
       <w:r>
         <w:rPr>
           <w:sz w:val="48"/>
           <w:szCs w:val="48"/>
           <w:lang w:val="en-US"/>
         </w:rPr>
-        <w:lastRenderedPageBreak/>
         <w:t>Appearance</w:t>
       </w:r>
     </w:p>
@@ -8419,6 +9457,7 @@
           <w:szCs w:val="28"/>
           <w:lang w:val="en-US"/>
         </w:rPr>
+        <w:lastRenderedPageBreak/>
         <w:t>Sound design</w:t>
       </w:r>
     </w:p>
@@ -8646,7 +9685,6 @@
           <w:szCs w:val="28"/>
           <w:lang w:val="en-US"/>
         </w:rPr>
-        <w:lastRenderedPageBreak/>
         <w:t xml:space="preserve">Only </w:t>
       </w:r>
       <w:proofErr w:type="spellStart"/>
@@ -8995,6 +10033,15 @@
           <w:lang w:val="en-US"/>
         </w:rPr>
         <w:t xml:space="preserve"> array</w:t>
+      </w:r>
+      <w:r>
+        <w:rPr>
+          <w:rFonts w:ascii="Candara" w:hAnsi="Candara"/>
+          <w:sz w:val="28"/>
+          <w:szCs w:val="28"/>
+          <w:lang w:val="en-US"/>
+        </w:rPr>
+        <w:t xml:space="preserve"> to make the enemy get back to the start location after chasing</w:t>
       </w:r>
       <w:r>
         <w:rPr>
@@ -10469,7 +11516,7 @@
 </file>
 
 <file path=customXml/itemProps1.xml><?xml version="1.0" encoding="utf-8"?>
-<ds:datastoreItem xmlns:ds="http://schemas.openxmlformats.org/officeDocument/2006/customXml" ds:itemID="{3282EB02-DA22-4BAB-BCF5-2E333E84E282}">
+<ds:datastoreItem xmlns:ds="http://schemas.openxmlformats.org/officeDocument/2006/customXml" ds:itemID="{2C91873E-0DB2-4B39-A7ED-7B96AA5B4D17}">
   <ds:schemaRefs>
     <ds:schemaRef ds:uri="http://schemas.openxmlformats.org/officeDocument/2006/bibliography"/>
   </ds:schemaRefs>

</xml_diff>

<commit_message>
New levels created, prototypes made
</commit_message>
<xml_diff>
--- a/Design Document.docx
+++ b/Design Document.docx
@@ -5361,6 +5361,102 @@
     </w:p>
     <w:p>
       <w:pPr>
+        <w:rPr>
+          <w:rFonts w:ascii="Candara" w:hAnsi="Candara"/>
+          <w:sz w:val="28"/>
+          <w:szCs w:val="28"/>
+          <w:lang w:val="en-US"/>
+        </w:rPr>
+      </w:pPr>
+    </w:p>
+    <w:p>
+      <w:pPr>
+        <w:jc w:val="center"/>
+        <w:rPr>
+          <w:rFonts w:ascii="Candara" w:hAnsi="Candara"/>
+          <w:sz w:val="28"/>
+          <w:szCs w:val="28"/>
+          <w:lang w:val="en-US"/>
+        </w:rPr>
+      </w:pPr>
+      <w:r>
+        <w:rPr>
+          <w:rFonts w:ascii="Candara" w:hAnsi="Candara"/>
+          <w:sz w:val="28"/>
+          <w:szCs w:val="28"/>
+          <w:lang w:val="en-US"/>
+        </w:rPr>
+        <w:lastRenderedPageBreak/>
+        <w:t>location vibe reference</w:t>
+      </w:r>
+      <w:bookmarkStart w:id="1" w:name="_GoBack"/>
+      <w:bookmarkEnd w:id="1"/>
+    </w:p>
+    <w:p>
+      <w:pPr>
+        <w:rPr>
+          <w:rFonts w:ascii="Candara" w:hAnsi="Candara"/>
+          <w:sz w:val="28"/>
+          <w:szCs w:val="28"/>
+          <w:lang w:val="en-US"/>
+        </w:rPr>
+      </w:pPr>
+      <w:r>
+        <w:rPr>
+          <w:noProof/>
+        </w:rPr>
+        <w:drawing>
+          <wp:inline distT="0" distB="0" distL="0" distR="0" wp14:anchorId="551057B8" wp14:editId="134877BE">
+            <wp:extent cx="5940425" cy="3712845"/>
+            <wp:effectExtent l="0" t="0" r="3175" b="1905"/>
+            <wp:docPr id="1" name="Рисунок 1"/>
+            <wp:cNvGraphicFramePr>
+              <a:graphicFrameLocks xmlns:a="http://schemas.openxmlformats.org/drawingml/2006/main" noChangeAspect="1"/>
+            </wp:cNvGraphicFramePr>
+            <a:graphic xmlns:a="http://schemas.openxmlformats.org/drawingml/2006/main">
+              <a:graphicData uri="http://schemas.openxmlformats.org/drawingml/2006/picture">
+                <pic:pic xmlns:pic="http://schemas.openxmlformats.org/drawingml/2006/picture">
+                  <pic:nvPicPr>
+                    <pic:cNvPr id="0" name="Picture 1"/>
+                    <pic:cNvPicPr>
+                      <a:picLocks noChangeAspect="1" noChangeArrowheads="1"/>
+                    </pic:cNvPicPr>
+                  </pic:nvPicPr>
+                  <pic:blipFill>
+                    <a:blip r:embed="rId10" cstate="print">
+                      <a:extLst>
+                        <a:ext uri="{28A0092B-C50C-407E-A947-70E740481C1C}">
+                          <a14:useLocalDpi xmlns:a14="http://schemas.microsoft.com/office/drawing/2010/main" val="0"/>
+                        </a:ext>
+                      </a:extLst>
+                    </a:blip>
+                    <a:srcRect/>
+                    <a:stretch>
+                      <a:fillRect/>
+                    </a:stretch>
+                  </pic:blipFill>
+                  <pic:spPr bwMode="auto">
+                    <a:xfrm>
+                      <a:off x="0" y="0"/>
+                      <a:ext cx="5940425" cy="3712845"/>
+                    </a:xfrm>
+                    <a:prstGeom prst="rect">
+                      <a:avLst/>
+                    </a:prstGeom>
+                    <a:noFill/>
+                    <a:ln>
+                      <a:noFill/>
+                    </a:ln>
+                  </pic:spPr>
+                </pic:pic>
+              </a:graphicData>
+            </a:graphic>
+          </wp:inline>
+        </w:drawing>
+      </w:r>
+    </w:p>
+    <w:p>
+      <w:pPr>
         <w:pStyle w:val="a7"/>
         <w:numPr>
           <w:ilvl w:val="0"/>
@@ -5437,7 +5533,6 @@
           <w:szCs w:val="28"/>
           <w:lang w:val="en-US"/>
         </w:rPr>
-        <w:lastRenderedPageBreak/>
         <w:t>Small object to press button</w:t>
       </w:r>
     </w:p>
@@ -5921,6 +6016,7 @@
           <w:szCs w:val="28"/>
           <w:lang w:val="en-US"/>
         </w:rPr>
+        <w:lastRenderedPageBreak/>
         <w:t>Ledge climbing to reach the top of medium object</w:t>
       </w:r>
     </w:p>
@@ -6120,17 +6216,7 @@
           <w:szCs w:val="28"/>
           <w:lang w:val="en-US"/>
         </w:rPr>
-        <w:t xml:space="preserve"> job, but his sense of humor makes him a star of this show. Boris is respected by the director and colleagues, so the atmosphere of communication is in his hands. Most parts of scenario become more powerful with his improvisations. Although their sponsor is always angry because of the bills issued by Boris. People are afraid of losing their job, so they make a tiny pressure on Boris in small talks. It’s becoming </w:t>
-      </w:r>
-      <w:r>
-        <w:rPr>
-          <w:rFonts w:ascii="Candara" w:hAnsi="Candara"/>
-          <w:sz w:val="28"/>
-          <w:szCs w:val="28"/>
-          <w:lang w:val="en-US"/>
-        </w:rPr>
-        <w:lastRenderedPageBreak/>
-        <w:t>harder to generate jokes, because everything looks cheap and similar. Boris is tired of an unpromising career. He’s going to risk it and make the show great.</w:t>
+        <w:t xml:space="preserve"> job, but his sense of humor makes him a star of this show. Boris is respected by the director and colleagues, so the atmosphere of communication is in his hands. Most parts of scenario become more powerful with his improvisations. Although their sponsor is always angry because of the bills issued by Boris. People are afraid of losing their job, so they make a tiny pressure on Boris in small talks. It’s becoming harder to generate jokes, because everything looks cheap and similar. Boris is tired of an unpromising career. He’s going to risk it and make the show great.</w:t>
       </w:r>
     </w:p>
     <w:p>
@@ -6771,6 +6857,7 @@
           <w:szCs w:val="28"/>
           <w:lang w:val="en-US"/>
         </w:rPr>
+        <w:lastRenderedPageBreak/>
         <w:t>Act 2</w:t>
       </w:r>
     </w:p>
@@ -7432,53 +7519,547 @@
           <w:szCs w:val="28"/>
           <w:lang w:val="en-US"/>
         </w:rPr>
+        <w:t xml:space="preserve">People seem to get used to </w:t>
+      </w:r>
+      <w:r>
+        <w:rPr>
+          <w:rFonts w:ascii="Candara" w:hAnsi="Candara"/>
+          <w:sz w:val="28"/>
+          <w:szCs w:val="28"/>
+          <w:lang w:val="en-US"/>
+        </w:rPr>
+        <w:t xml:space="preserve">small glass balls </w:t>
+      </w:r>
+      <w:r>
+        <w:rPr>
+          <w:rFonts w:ascii="Candara" w:hAnsi="Candara"/>
+          <w:sz w:val="28"/>
+          <w:szCs w:val="28"/>
+          <w:lang w:val="en-US"/>
+        </w:rPr>
+        <w:t>traps.</w:t>
+      </w:r>
+      <w:r>
+        <w:rPr>
+          <w:rFonts w:ascii="Candara" w:hAnsi="Candara"/>
+          <w:sz w:val="28"/>
+          <w:szCs w:val="28"/>
+          <w:lang w:val="en-US"/>
+        </w:rPr>
+        <w:t xml:space="preserve"> It’s not harmful, so show goes on. Anyway, the next scene is not about jokes. </w:t>
+      </w:r>
+      <w:r>
+        <w:rPr>
+          <w:rFonts w:ascii="Candara" w:hAnsi="Candara"/>
+          <w:sz w:val="28"/>
+          <w:szCs w:val="28"/>
+          <w:lang w:val="en-US"/>
+        </w:rPr>
+        <w:t>People can fall down and break the limbs</w:t>
+      </w:r>
+      <w:r>
+        <w:rPr>
+          <w:rFonts w:ascii="Candara" w:hAnsi="Candara"/>
+          <w:sz w:val="28"/>
+          <w:szCs w:val="28"/>
+          <w:lang w:val="en-US"/>
+        </w:rPr>
+        <w:t xml:space="preserve">. There Boris decides to show his movement abilities: </w:t>
+      </w:r>
+      <w:r>
+        <w:rPr>
+          <w:rFonts w:ascii="Candara" w:hAnsi="Candara"/>
+          <w:color w:val="FF0000"/>
+          <w:sz w:val="28"/>
+          <w:szCs w:val="28"/>
+          <w:lang w:val="en-US"/>
+        </w:rPr>
+        <w:t>rope riding</w:t>
+      </w:r>
+      <w:r>
+        <w:rPr>
+          <w:rFonts w:ascii="Candara" w:hAnsi="Candara"/>
+          <w:sz w:val="28"/>
+          <w:szCs w:val="28"/>
+          <w:lang w:val="en-US"/>
+        </w:rPr>
+        <w:t>,</w:t>
+      </w:r>
+      <w:r>
+        <w:rPr>
+          <w:rFonts w:ascii="Candara" w:hAnsi="Candara"/>
+          <w:color w:val="FF0000"/>
+          <w:sz w:val="28"/>
+          <w:szCs w:val="28"/>
+          <w:lang w:val="en-US"/>
+        </w:rPr>
+        <w:t xml:space="preserve"> wall jump </w:t>
+      </w:r>
+      <w:r>
+        <w:rPr>
+          <w:rFonts w:ascii="Candara" w:hAnsi="Candara"/>
+          <w:sz w:val="28"/>
+          <w:szCs w:val="28"/>
+          <w:lang w:val="en-US"/>
+        </w:rPr>
+        <w:t>and</w:t>
+      </w:r>
+      <w:r>
+        <w:rPr>
+          <w:rFonts w:ascii="Candara" w:hAnsi="Candara"/>
+          <w:color w:val="FF0000"/>
+          <w:sz w:val="28"/>
+          <w:szCs w:val="28"/>
+          <w:lang w:val="en-US"/>
+        </w:rPr>
+        <w:t xml:space="preserve"> </w:t>
+      </w:r>
+      <w:r>
+        <w:rPr>
+          <w:rFonts w:ascii="Candara" w:hAnsi="Candara"/>
+          <w:color w:val="FF0000"/>
+          <w:sz w:val="28"/>
+          <w:szCs w:val="28"/>
+          <w:lang w:val="en-US"/>
+        </w:rPr>
+        <w:t>climbing</w:t>
+      </w:r>
+      <w:r>
+        <w:rPr>
+          <w:rFonts w:ascii="Candara" w:hAnsi="Candara"/>
+          <w:sz w:val="28"/>
+          <w:szCs w:val="28"/>
+          <w:lang w:val="en-US"/>
+        </w:rPr>
+        <w:t>.</w:t>
+      </w:r>
+      <w:r>
+        <w:rPr>
+          <w:rFonts w:ascii="Candara" w:hAnsi="Candara"/>
+          <w:sz w:val="28"/>
+          <w:szCs w:val="28"/>
+          <w:lang w:val="en-US"/>
+        </w:rPr>
+        <w:t xml:space="preserve"> </w:t>
+      </w:r>
+      <w:r>
+        <w:rPr>
+          <w:rFonts w:ascii="Candara" w:hAnsi="Candara"/>
+          <w:sz w:val="28"/>
+          <w:szCs w:val="28"/>
+          <w:lang w:val="en-US"/>
+        </w:rPr>
+        <w:t>Next few levels will reveal Boris’s abilities and explain how to use them for solving puzzles.</w:t>
+      </w:r>
+    </w:p>
+    <w:p>
+      <w:pPr>
+        <w:rPr>
+          <w:rFonts w:ascii="Candara" w:hAnsi="Candara"/>
+          <w:sz w:val="28"/>
+          <w:szCs w:val="28"/>
+          <w:lang w:val="en-US"/>
+        </w:rPr>
+      </w:pPr>
+      <w:r>
+        <w:rPr>
+          <w:rFonts w:ascii="Candara" w:hAnsi="Candara"/>
+          <w:sz w:val="28"/>
+          <w:szCs w:val="28"/>
+          <w:lang w:val="en-US"/>
+        </w:rPr>
+        <w:t>Act 4</w:t>
+      </w:r>
+    </w:p>
+    <w:p>
+      <w:pPr>
+        <w:rPr>
+          <w:rFonts w:ascii="Candara" w:hAnsi="Candara"/>
+          <w:sz w:val="28"/>
+          <w:szCs w:val="28"/>
+          <w:lang w:val="en-US"/>
+        </w:rPr>
+      </w:pPr>
+      <w:r>
+        <w:rPr>
+          <w:rFonts w:ascii="Candara" w:hAnsi="Candara"/>
+          <w:sz w:val="28"/>
+          <w:szCs w:val="28"/>
+          <w:lang w:val="en-US"/>
+        </w:rPr>
+        <w:t>Space ship</w:t>
+      </w:r>
+      <w:r>
+        <w:rPr>
+          <w:rFonts w:ascii="Candara" w:hAnsi="Candara"/>
+          <w:sz w:val="28"/>
+          <w:szCs w:val="28"/>
+          <w:lang w:val="en-US"/>
+        </w:rPr>
+        <w:t>s</w:t>
+      </w:r>
+      <w:r>
+        <w:rPr>
+          <w:rFonts w:ascii="Candara" w:hAnsi="Candara"/>
+          <w:sz w:val="28"/>
+          <w:szCs w:val="28"/>
+          <w:lang w:val="en-US"/>
+        </w:rPr>
+        <w:t xml:space="preserve"> launch station – “</w:t>
+      </w:r>
+      <w:r>
+        <w:rPr>
+          <w:rFonts w:ascii="Candara" w:hAnsi="Candara"/>
+          <w:sz w:val="28"/>
+          <w:szCs w:val="28"/>
+          <w:lang w:val="en-US"/>
+        </w:rPr>
+        <w:t>Euphoria”</w:t>
+      </w:r>
+    </w:p>
+    <w:p>
+      <w:pPr>
+        <w:rPr>
+          <w:rFonts w:ascii="Candara" w:hAnsi="Candara"/>
+          <w:sz w:val="28"/>
+          <w:szCs w:val="28"/>
+          <w:lang w:val="en-US"/>
+        </w:rPr>
+      </w:pPr>
+      <w:r>
+        <w:rPr>
+          <w:rFonts w:ascii="Candara" w:hAnsi="Candara"/>
+          <w:sz w:val="28"/>
+          <w:szCs w:val="28"/>
+          <w:lang w:val="en-US"/>
+        </w:rPr>
+        <w:t>Decorations are amazing. Boris was told not to break something expensive. But he’s not afraid of risking.</w:t>
+      </w:r>
+      <w:r>
+        <w:rPr>
+          <w:rFonts w:ascii="Candara" w:hAnsi="Candara"/>
+          <w:sz w:val="28"/>
+          <w:szCs w:val="28"/>
+          <w:lang w:val="en-US"/>
+        </w:rPr>
+        <w:t xml:space="preserve"> He sees an opportunity to test a new trap – </w:t>
+      </w:r>
+      <w:r>
+        <w:rPr>
+          <w:rFonts w:ascii="Candara" w:hAnsi="Candara"/>
+          <w:color w:val="FF0000"/>
+          <w:sz w:val="28"/>
+          <w:szCs w:val="28"/>
+          <w:lang w:val="en-US"/>
+        </w:rPr>
+        <w:t>launch pad</w:t>
+      </w:r>
+      <w:r>
+        <w:rPr>
+          <w:rFonts w:ascii="Candara" w:hAnsi="Candara"/>
+          <w:sz w:val="28"/>
+          <w:szCs w:val="28"/>
+          <w:lang w:val="en-US"/>
+        </w:rPr>
+        <w:t>.</w:t>
+      </w:r>
+      <w:r>
+        <w:rPr>
+          <w:rFonts w:ascii="Candara" w:hAnsi="Candara"/>
+          <w:sz w:val="28"/>
+          <w:szCs w:val="28"/>
+          <w:lang w:val="en-US"/>
+        </w:rPr>
+        <w:t xml:space="preserve"> Moving around with some extra abilities, Boris collects some coins placed in </w:t>
+      </w:r>
+      <w:r>
+        <w:rPr>
+          <w:rFonts w:ascii="Candara" w:hAnsi="Candara"/>
+          <w:sz w:val="28"/>
+          <w:szCs w:val="28"/>
+          <w:lang w:val="en-US"/>
+        </w:rPr>
+        <w:t xml:space="preserve">the </w:t>
+      </w:r>
+      <w:r>
+        <w:rPr>
+          <w:rFonts w:ascii="Candara" w:hAnsi="Candara"/>
+          <w:sz w:val="28"/>
+          <w:szCs w:val="28"/>
+          <w:lang w:val="en-US"/>
+        </w:rPr>
+        <w:t>difficult spots.</w:t>
+      </w:r>
+      <w:r>
+        <w:rPr>
+          <w:rFonts w:ascii="Candara" w:hAnsi="Candara"/>
+          <w:sz w:val="28"/>
+          <w:szCs w:val="28"/>
+          <w:lang w:val="en-US"/>
+        </w:rPr>
+        <w:t xml:space="preserve"> And after setting a trap</w:t>
+      </w:r>
+      <w:r>
+        <w:rPr>
+          <w:rFonts w:ascii="Candara" w:hAnsi="Candara"/>
+          <w:sz w:val="28"/>
+          <w:szCs w:val="28"/>
+          <w:lang w:val="en-US"/>
+        </w:rPr>
+        <w:t xml:space="preserve"> and solving a puzzle</w:t>
+      </w:r>
+      <w:r>
+        <w:rPr>
+          <w:rFonts w:ascii="Candara" w:hAnsi="Candara"/>
+          <w:sz w:val="28"/>
+          <w:szCs w:val="28"/>
+          <w:lang w:val="en-US"/>
+        </w:rPr>
+        <w:t xml:space="preserve">, he takes the height to spectate. </w:t>
+      </w:r>
+      <w:r>
+        <w:rPr>
+          <w:rFonts w:ascii="Candara" w:hAnsi="Candara"/>
+          <w:sz w:val="28"/>
+          <w:szCs w:val="28"/>
+          <w:lang w:val="en-US"/>
+        </w:rPr>
+        <w:t>It looks surprising, but very funny. Boris laughs. Audience is happy. Team feels tense.</w:t>
+      </w:r>
+    </w:p>
+    <w:p>
+      <w:pPr>
+        <w:rPr>
+          <w:rFonts w:ascii="Candara" w:hAnsi="Candara"/>
+          <w:sz w:val="28"/>
+          <w:szCs w:val="28"/>
+          <w:lang w:val="en-US"/>
+        </w:rPr>
+      </w:pPr>
+      <w:r>
+        <w:rPr>
+          <w:rFonts w:ascii="Candara" w:hAnsi="Candara"/>
+          <w:sz w:val="28"/>
+          <w:szCs w:val="28"/>
+          <w:lang w:val="en-US"/>
+        </w:rPr>
+        <w:t>Kid’s dream (Alice in the wonderland for the reference) – “So far so good”</w:t>
+      </w:r>
+    </w:p>
+    <w:p>
+      <w:pPr>
+        <w:rPr>
+          <w:rFonts w:ascii="Candara" w:hAnsi="Candara"/>
+          <w:sz w:val="28"/>
+          <w:szCs w:val="28"/>
+          <w:lang w:val="en-US"/>
+        </w:rPr>
+      </w:pPr>
+      <w:r>
+        <w:rPr>
+          <w:rFonts w:ascii="Candara" w:hAnsi="Candara"/>
+          <w:sz w:val="28"/>
+          <w:szCs w:val="28"/>
+          <w:lang w:val="en-US"/>
+        </w:rPr>
+        <w:t xml:space="preserve">Everything looks like the reality ends here. </w:t>
+      </w:r>
+      <w:r>
+        <w:rPr>
+          <w:rFonts w:ascii="Candara" w:hAnsi="Candara"/>
+          <w:sz w:val="28"/>
+          <w:szCs w:val="28"/>
+          <w:lang w:val="en-US"/>
+        </w:rPr>
+        <w:t xml:space="preserve">Even though </w:t>
+      </w:r>
+      <w:r>
+        <w:rPr>
+          <w:rFonts w:ascii="Candara" w:hAnsi="Candara"/>
+          <w:sz w:val="28"/>
+          <w:szCs w:val="28"/>
+          <w:lang w:val="en-US"/>
+        </w:rPr>
+        <w:t>Boris has a plan, this place looks too pure to set any traps.</w:t>
+      </w:r>
+      <w:r>
+        <w:rPr>
+          <w:rFonts w:ascii="Candara" w:hAnsi="Candara"/>
+          <w:sz w:val="28"/>
+          <w:szCs w:val="28"/>
+          <w:lang w:val="en-US"/>
+        </w:rPr>
+        <w:t xml:space="preserve"> He decides to perform more tricks. </w:t>
+      </w:r>
+      <w:proofErr w:type="gramStart"/>
+      <w:r>
+        <w:rPr>
+          <w:rFonts w:ascii="Candara" w:hAnsi="Candara"/>
+          <w:sz w:val="28"/>
+          <w:szCs w:val="28"/>
+          <w:lang w:val="en-US"/>
+        </w:rPr>
+        <w:t>So</w:t>
+      </w:r>
+      <w:proofErr w:type="gramEnd"/>
+      <w:r>
+        <w:rPr>
+          <w:rFonts w:ascii="Candara" w:hAnsi="Candara"/>
+          <w:sz w:val="28"/>
+          <w:szCs w:val="28"/>
+          <w:lang w:val="en-US"/>
+        </w:rPr>
+        <w:t xml:space="preserve"> there’s a lot </w:t>
+      </w:r>
+      <w:r>
+        <w:rPr>
+          <w:rFonts w:ascii="Candara" w:hAnsi="Candara"/>
+          <w:sz w:val="28"/>
+          <w:szCs w:val="28"/>
+          <w:lang w:val="en-US"/>
+        </w:rPr>
+        <w:t>of “coins”</w:t>
+      </w:r>
+      <w:r>
+        <w:rPr>
+          <w:rFonts w:ascii="Candara" w:hAnsi="Candara"/>
+          <w:sz w:val="28"/>
+          <w:szCs w:val="28"/>
+          <w:lang w:val="en-US"/>
+        </w:rPr>
+        <w:t>, the goal is to</w:t>
+      </w:r>
+      <w:r>
+        <w:rPr>
+          <w:rFonts w:ascii="Candara" w:hAnsi="Candara"/>
+          <w:sz w:val="28"/>
+          <w:szCs w:val="28"/>
+          <w:lang w:val="en-US"/>
+        </w:rPr>
+        <w:t xml:space="preserve"> solve the puzzle and</w:t>
+      </w:r>
+      <w:r>
+        <w:rPr>
+          <w:rFonts w:ascii="Candara" w:hAnsi="Candara"/>
+          <w:sz w:val="28"/>
+          <w:szCs w:val="28"/>
+          <w:lang w:val="en-US"/>
+        </w:rPr>
+        <w:t xml:space="preserve"> open the door.</w:t>
+      </w:r>
+    </w:p>
+    <w:p>
+      <w:pPr>
+        <w:rPr>
+          <w:rFonts w:ascii="Candara" w:hAnsi="Candara"/>
+          <w:sz w:val="28"/>
+          <w:szCs w:val="28"/>
+          <w:lang w:val="en-US"/>
+        </w:rPr>
+      </w:pPr>
+      <w:r>
+        <w:rPr>
+          <w:rFonts w:ascii="Candara" w:hAnsi="Candara"/>
+          <w:sz w:val="28"/>
+          <w:szCs w:val="28"/>
+          <w:lang w:val="en-US"/>
+        </w:rPr>
         <w:lastRenderedPageBreak/>
-        <w:t xml:space="preserve">People seem to get used to </w:t>
-      </w:r>
-      <w:r>
-        <w:rPr>
-          <w:rFonts w:ascii="Candara" w:hAnsi="Candara"/>
-          <w:sz w:val="28"/>
-          <w:szCs w:val="28"/>
-          <w:lang w:val="en-US"/>
-        </w:rPr>
-        <w:t xml:space="preserve">small glass balls </w:t>
-      </w:r>
-      <w:r>
-        <w:rPr>
-          <w:rFonts w:ascii="Candara" w:hAnsi="Candara"/>
-          <w:sz w:val="28"/>
-          <w:szCs w:val="28"/>
-          <w:lang w:val="en-US"/>
-        </w:rPr>
-        <w:t>traps.</w:t>
-      </w:r>
-      <w:r>
-        <w:rPr>
-          <w:rFonts w:ascii="Candara" w:hAnsi="Candara"/>
-          <w:sz w:val="28"/>
-          <w:szCs w:val="28"/>
-          <w:lang w:val="en-US"/>
-        </w:rPr>
-        <w:t xml:space="preserve"> It’s not harmful, so show goes on. Anyway, the next scene is not about jokes. </w:t>
-      </w:r>
-      <w:r>
-        <w:rPr>
-          <w:rFonts w:ascii="Candara" w:hAnsi="Candara"/>
-          <w:sz w:val="28"/>
-          <w:szCs w:val="28"/>
-          <w:lang w:val="en-US"/>
-        </w:rPr>
-        <w:t>People can fall down and break the limbs</w:t>
-      </w:r>
-      <w:r>
-        <w:rPr>
-          <w:rFonts w:ascii="Candara" w:hAnsi="Candara"/>
-          <w:sz w:val="28"/>
-          <w:szCs w:val="28"/>
-          <w:lang w:val="en-US"/>
-        </w:rPr>
-        <w:t xml:space="preserve">. There Boris decides to show his movement abilities: </w:t>
+        <w:t>Act 5</w:t>
+      </w:r>
+    </w:p>
+    <w:p>
+      <w:pPr>
+        <w:rPr>
+          <w:rFonts w:ascii="Candara" w:hAnsi="Candara"/>
+          <w:sz w:val="28"/>
+          <w:szCs w:val="28"/>
+          <w:lang w:val="en-US"/>
+        </w:rPr>
+      </w:pPr>
+      <w:r>
+        <w:rPr>
+          <w:rFonts w:ascii="Candara" w:hAnsi="Candara"/>
+          <w:sz w:val="28"/>
+          <w:szCs w:val="28"/>
+          <w:lang w:val="en-US"/>
+        </w:rPr>
+        <w:t xml:space="preserve">Moon – “My knees don’t </w:t>
+      </w:r>
+      <w:r>
+        <w:rPr>
+          <w:rFonts w:ascii="Candara" w:hAnsi="Candara"/>
+          <w:sz w:val="28"/>
+          <w:szCs w:val="28"/>
+          <w:lang w:val="en-US"/>
+        </w:rPr>
+        <w:t>hurt</w:t>
+      </w:r>
+      <w:r>
+        <w:rPr>
+          <w:rFonts w:ascii="Candara" w:hAnsi="Candara"/>
+          <w:sz w:val="28"/>
+          <w:szCs w:val="28"/>
+          <w:lang w:val="en-US"/>
+        </w:rPr>
+        <w:t>”</w:t>
+      </w:r>
+    </w:p>
+    <w:p>
+      <w:pPr>
+        <w:rPr>
+          <w:rFonts w:ascii="Candara" w:hAnsi="Candara"/>
+          <w:sz w:val="28"/>
+          <w:szCs w:val="28"/>
+          <w:lang w:val="en-US"/>
+        </w:rPr>
+      </w:pPr>
+      <w:r>
+        <w:rPr>
+          <w:rFonts w:ascii="Candara" w:hAnsi="Candara"/>
+          <w:sz w:val="28"/>
+          <w:szCs w:val="28"/>
+          <w:lang w:val="en-US"/>
+        </w:rPr>
+        <w:t xml:space="preserve">Everything looks like decoration, but </w:t>
+      </w:r>
+      <w:proofErr w:type="spellStart"/>
+      <w:r>
+        <w:rPr>
+          <w:rFonts w:ascii="Candara" w:hAnsi="Candara"/>
+          <w:sz w:val="28"/>
+          <w:szCs w:val="28"/>
+          <w:lang w:val="en-US"/>
+        </w:rPr>
+        <w:t>somewhy</w:t>
+      </w:r>
+      <w:proofErr w:type="spellEnd"/>
+      <w:r>
+        <w:rPr>
+          <w:rFonts w:ascii="Candara" w:hAnsi="Candara"/>
+          <w:sz w:val="28"/>
+          <w:szCs w:val="28"/>
+          <w:lang w:val="en-US"/>
+        </w:rPr>
+        <w:t xml:space="preserve"> there’s Moon like gravity.</w:t>
+      </w:r>
+      <w:r>
+        <w:rPr>
+          <w:rFonts w:ascii="Candara" w:hAnsi="Candara"/>
+          <w:sz w:val="28"/>
+          <w:szCs w:val="28"/>
+          <w:lang w:val="en-US"/>
+        </w:rPr>
+        <w:t xml:space="preserve"> Boris feels brave enough to test his new traps</w:t>
+      </w:r>
+      <w:r>
+        <w:rPr>
+          <w:rFonts w:ascii="Candara" w:hAnsi="Candara"/>
+          <w:sz w:val="28"/>
+          <w:szCs w:val="28"/>
+          <w:lang w:val="en-US"/>
+        </w:rPr>
+        <w:t xml:space="preserve">: </w:t>
       </w:r>
       <w:r>
         <w:rPr>
@@ -7488,16 +8069,16 @@
           <w:szCs w:val="28"/>
           <w:lang w:val="en-US"/>
         </w:rPr>
-        <w:t>rope riding</w:t>
-      </w:r>
-      <w:r>
-        <w:rPr>
-          <w:rFonts w:ascii="Candara" w:hAnsi="Candara"/>
-          <w:sz w:val="28"/>
-          <w:szCs w:val="28"/>
-          <w:lang w:val="en-US"/>
-        </w:rPr>
-        <w:t>,</w:t>
+        <w:t xml:space="preserve">banana peel </w:t>
+      </w:r>
+      <w:r>
+        <w:rPr>
+          <w:rFonts w:ascii="Candara" w:hAnsi="Candara"/>
+          <w:sz w:val="28"/>
+          <w:szCs w:val="28"/>
+          <w:lang w:val="en-US"/>
+        </w:rPr>
+        <w:t xml:space="preserve">and </w:t>
       </w:r>
       <w:r>
         <w:rPr>
@@ -7507,16 +8088,295 @@
           <w:szCs w:val="28"/>
           <w:lang w:val="en-US"/>
         </w:rPr>
-        <w:t xml:space="preserve"> wall jump </w:t>
-      </w:r>
-      <w:r>
-        <w:rPr>
-          <w:rFonts w:ascii="Candara" w:hAnsi="Candara"/>
-          <w:sz w:val="28"/>
-          <w:szCs w:val="28"/>
-          <w:lang w:val="en-US"/>
-        </w:rPr>
-        <w:t>and</w:t>
+        <w:t>lifebuoy</w:t>
+      </w:r>
+      <w:r>
+        <w:rPr>
+          <w:rFonts w:ascii="Candara" w:hAnsi="Candara"/>
+          <w:sz w:val="28"/>
+          <w:szCs w:val="28"/>
+          <w:lang w:val="en-US"/>
+        </w:rPr>
+        <w:t>.</w:t>
+      </w:r>
+      <w:r>
+        <w:rPr>
+          <w:rFonts w:ascii="Candara" w:hAnsi="Candara"/>
+          <w:sz w:val="28"/>
+          <w:szCs w:val="28"/>
+          <w:lang w:val="en-US"/>
+        </w:rPr>
+        <w:t xml:space="preserve"> </w:t>
+      </w:r>
+      <w:r>
+        <w:rPr>
+          <w:rFonts w:ascii="Candara" w:hAnsi="Candara"/>
+          <w:sz w:val="28"/>
+          <w:szCs w:val="28"/>
+          <w:lang w:val="en-US"/>
+        </w:rPr>
+        <w:t>It doesn’t feel like it’s bothering people.</w:t>
+      </w:r>
+      <w:r>
+        <w:rPr>
+          <w:rFonts w:ascii="Candara" w:hAnsi="Candara"/>
+          <w:sz w:val="28"/>
+          <w:szCs w:val="28"/>
+          <w:lang w:val="en-US"/>
+        </w:rPr>
+        <w:t xml:space="preserve"> </w:t>
+      </w:r>
+      <w:r>
+        <w:rPr>
+          <w:rFonts w:ascii="Candara" w:hAnsi="Candara"/>
+          <w:sz w:val="28"/>
+          <w:szCs w:val="28"/>
+          <w:lang w:val="en-US"/>
+        </w:rPr>
+        <w:t xml:space="preserve">He sets a lot of traps on the next few levels. </w:t>
+      </w:r>
+      <w:r>
+        <w:rPr>
+          <w:rFonts w:ascii="Candara" w:hAnsi="Candara"/>
+          <w:sz w:val="28"/>
+          <w:szCs w:val="28"/>
+          <w:lang w:val="en-US"/>
+        </w:rPr>
+        <w:t>He only hears applause. In his head it’s the success.</w:t>
+      </w:r>
+    </w:p>
+    <w:p>
+      <w:pPr>
+        <w:rPr>
+          <w:rFonts w:ascii="Candara" w:hAnsi="Candara"/>
+          <w:sz w:val="28"/>
+          <w:szCs w:val="28"/>
+          <w:lang w:val="en-US"/>
+        </w:rPr>
+      </w:pPr>
+      <w:r>
+        <w:rPr>
+          <w:rFonts w:ascii="Candara" w:hAnsi="Candara"/>
+          <w:sz w:val="28"/>
+          <w:szCs w:val="28"/>
+          <w:lang w:val="en-US"/>
+        </w:rPr>
+        <w:t>Mountains – “It’s getting cold”</w:t>
+      </w:r>
+    </w:p>
+    <w:p>
+      <w:pPr>
+        <w:rPr>
+          <w:rFonts w:ascii="Candara" w:hAnsi="Candara"/>
+          <w:sz w:val="28"/>
+          <w:szCs w:val="28"/>
+          <w:lang w:val="en-US"/>
+        </w:rPr>
+      </w:pPr>
+      <w:r>
+        <w:rPr>
+          <w:rFonts w:ascii="Candara" w:hAnsi="Candara"/>
+          <w:sz w:val="28"/>
+          <w:szCs w:val="28"/>
+          <w:lang w:val="en-US"/>
+        </w:rPr>
+        <w:t>Actors are freezing, so there’s a timer for those levels.</w:t>
+      </w:r>
+      <w:r>
+        <w:rPr>
+          <w:rFonts w:ascii="Candara" w:hAnsi="Candara"/>
+          <w:sz w:val="28"/>
+          <w:szCs w:val="28"/>
+          <w:lang w:val="en-US"/>
+        </w:rPr>
+        <w:t xml:space="preserve"> Next few levels will contain most </w:t>
+      </w:r>
+      <w:proofErr w:type="gramStart"/>
+      <w:r>
+        <w:rPr>
+          <w:rFonts w:ascii="Candara" w:hAnsi="Candara"/>
+          <w:sz w:val="28"/>
+          <w:szCs w:val="28"/>
+          <w:lang w:val="en-US"/>
+        </w:rPr>
+        <w:t>amount</w:t>
+      </w:r>
+      <w:proofErr w:type="gramEnd"/>
+      <w:r>
+        <w:rPr>
+          <w:rFonts w:ascii="Candara" w:hAnsi="Candara"/>
+          <w:sz w:val="28"/>
+          <w:szCs w:val="28"/>
+          <w:lang w:val="en-US"/>
+        </w:rPr>
+        <w:t xml:space="preserve"> of enemies, but allow to use all the extra abilities while collecting “coins” and setting traps.</w:t>
+      </w:r>
+      <w:r>
+        <w:rPr>
+          <w:rFonts w:ascii="Candara" w:hAnsi="Candara"/>
+          <w:sz w:val="28"/>
+          <w:szCs w:val="28"/>
+          <w:lang w:val="en-US"/>
+        </w:rPr>
+        <w:t xml:space="preserve"> Boris feels like it’s the </w:t>
+      </w:r>
+      <w:r>
+        <w:rPr>
+          <w:rFonts w:ascii="Candara" w:hAnsi="Candara"/>
+          <w:sz w:val="28"/>
+          <w:szCs w:val="28"/>
+          <w:lang w:val="en-US"/>
+        </w:rPr>
+        <w:t xml:space="preserve">best </w:t>
+      </w:r>
+      <w:r>
+        <w:rPr>
+          <w:rFonts w:ascii="Candara" w:hAnsi="Candara"/>
+          <w:sz w:val="28"/>
+          <w:szCs w:val="28"/>
+          <w:lang w:val="en-US"/>
+        </w:rPr>
+        <w:t>chance to make the show great.</w:t>
+      </w:r>
+      <w:r>
+        <w:rPr>
+          <w:rFonts w:ascii="Candara" w:hAnsi="Candara"/>
+          <w:sz w:val="28"/>
+          <w:szCs w:val="28"/>
+          <w:lang w:val="en-US"/>
+        </w:rPr>
+        <w:t xml:space="preserve"> </w:t>
+      </w:r>
+      <w:proofErr w:type="gramStart"/>
+      <w:r>
+        <w:rPr>
+          <w:rFonts w:ascii="Candara" w:hAnsi="Candara"/>
+          <w:sz w:val="28"/>
+          <w:szCs w:val="28"/>
+          <w:lang w:val="en-US"/>
+        </w:rPr>
+        <w:t>So</w:t>
+      </w:r>
+      <w:proofErr w:type="gramEnd"/>
+      <w:r>
+        <w:rPr>
+          <w:rFonts w:ascii="Candara" w:hAnsi="Candara"/>
+          <w:sz w:val="28"/>
+          <w:szCs w:val="28"/>
+          <w:lang w:val="en-US"/>
+        </w:rPr>
+        <w:t xml:space="preserve"> he tries his best.</w:t>
+      </w:r>
+    </w:p>
+    <w:p>
+      <w:pPr>
+        <w:rPr>
+          <w:rFonts w:ascii="Candara" w:hAnsi="Candara"/>
+          <w:sz w:val="28"/>
+          <w:szCs w:val="28"/>
+          <w:lang w:val="en-US"/>
+        </w:rPr>
+      </w:pPr>
+      <w:r>
+        <w:rPr>
+          <w:rFonts w:ascii="Candara" w:hAnsi="Candara"/>
+          <w:sz w:val="28"/>
+          <w:szCs w:val="28"/>
+          <w:lang w:val="en-US"/>
+        </w:rPr>
+        <w:t>Act</w:t>
+      </w:r>
+      <w:r>
+        <w:rPr>
+          <w:rFonts w:ascii="Candara" w:hAnsi="Candara"/>
+          <w:sz w:val="28"/>
+          <w:szCs w:val="28"/>
+          <w:lang w:val="en-US"/>
+        </w:rPr>
+        <w:t xml:space="preserve"> 6</w:t>
+      </w:r>
+      <w:r>
+        <w:rPr>
+          <w:rFonts w:ascii="Candara" w:hAnsi="Candara"/>
+          <w:sz w:val="28"/>
+          <w:szCs w:val="28"/>
+          <w:lang w:val="en-US"/>
+        </w:rPr>
+        <w:t xml:space="preserve"> </w:t>
+      </w:r>
+      <w:r>
+        <w:rPr>
+          <w:rFonts w:ascii="Candara" w:hAnsi="Candara"/>
+          <w:sz w:val="28"/>
+          <w:szCs w:val="28"/>
+          <w:lang w:val="en-US"/>
+        </w:rPr>
+        <w:t>(last)</w:t>
+      </w:r>
+    </w:p>
+    <w:p>
+      <w:pPr>
+        <w:rPr>
+          <w:rFonts w:ascii="Candara" w:hAnsi="Candara"/>
+          <w:sz w:val="28"/>
+          <w:szCs w:val="28"/>
+          <w:lang w:val="en-US"/>
+        </w:rPr>
+      </w:pPr>
+      <w:r>
+        <w:rPr>
+          <w:rFonts w:ascii="Candara" w:hAnsi="Candara"/>
+          <w:sz w:val="28"/>
+          <w:szCs w:val="28"/>
+          <w:lang w:val="en-US"/>
+        </w:rPr>
+        <w:t xml:space="preserve">Chocolate </w:t>
+      </w:r>
+      <w:r>
+        <w:rPr>
+          <w:rFonts w:ascii="Candara" w:hAnsi="Candara"/>
+          <w:sz w:val="28"/>
+          <w:szCs w:val="28"/>
+          <w:lang w:val="en-US"/>
+        </w:rPr>
+        <w:t>factory</w:t>
+      </w:r>
+      <w:r>
+        <w:rPr>
+          <w:rFonts w:ascii="Candara" w:hAnsi="Candara"/>
+          <w:sz w:val="28"/>
+          <w:szCs w:val="28"/>
+          <w:lang w:val="en-US"/>
+        </w:rPr>
+        <w:t xml:space="preserve"> – “</w:t>
+      </w:r>
+      <w:r>
+        <w:rPr>
+          <w:rFonts w:ascii="Candara" w:hAnsi="Candara"/>
+          <w:sz w:val="28"/>
+          <w:szCs w:val="28"/>
+          <w:lang w:val="en-US"/>
+        </w:rPr>
+        <w:t>Boris’s legacy”</w:t>
+      </w:r>
+    </w:p>
+    <w:p>
+      <w:pPr>
+        <w:rPr>
+          <w:rFonts w:ascii="Candara" w:hAnsi="Candara"/>
+          <w:sz w:val="28"/>
+          <w:szCs w:val="28"/>
+          <w:lang w:val="en-US"/>
+        </w:rPr>
+      </w:pPr>
+      <w:r>
+        <w:rPr>
+          <w:rFonts w:ascii="Candara" w:hAnsi="Candara"/>
+          <w:sz w:val="28"/>
+          <w:szCs w:val="28"/>
+          <w:lang w:val="en-US"/>
+        </w:rPr>
+        <w:t xml:space="preserve">Boris tries new trap – </w:t>
       </w:r>
       <w:r>
         <w:rPr>
@@ -7526,779 +8386,6 @@
           <w:szCs w:val="28"/>
           <w:lang w:val="en-US"/>
         </w:rPr>
-        <w:t xml:space="preserve"> </w:t>
-      </w:r>
-      <w:r>
-        <w:rPr>
-          <w:rFonts w:ascii="Candara" w:hAnsi="Candara"/>
-          <w:color w:val="FF0000"/>
-          <w:sz w:val="28"/>
-          <w:szCs w:val="28"/>
-          <w:lang w:val="en-US"/>
-        </w:rPr>
-        <w:t>climbing</w:t>
-      </w:r>
-      <w:r>
-        <w:rPr>
-          <w:rFonts w:ascii="Candara" w:hAnsi="Candara"/>
-          <w:sz w:val="28"/>
-          <w:szCs w:val="28"/>
-          <w:lang w:val="en-US"/>
-        </w:rPr>
-        <w:t>.</w:t>
-      </w:r>
-      <w:r>
-        <w:rPr>
-          <w:rFonts w:ascii="Candara" w:hAnsi="Candara"/>
-          <w:sz w:val="28"/>
-          <w:szCs w:val="28"/>
-          <w:lang w:val="en-US"/>
-        </w:rPr>
-        <w:t xml:space="preserve"> </w:t>
-      </w:r>
-      <w:r>
-        <w:rPr>
-          <w:rFonts w:ascii="Candara" w:hAnsi="Candara"/>
-          <w:sz w:val="28"/>
-          <w:szCs w:val="28"/>
-          <w:lang w:val="en-US"/>
-        </w:rPr>
-        <w:t>Next few levels will reveal Boris’s abilities and explain how to use them for solving puzzles.</w:t>
-      </w:r>
-    </w:p>
-    <w:p>
-      <w:pPr>
-        <w:rPr>
-          <w:rFonts w:ascii="Candara" w:hAnsi="Candara"/>
-          <w:sz w:val="28"/>
-          <w:szCs w:val="28"/>
-          <w:lang w:val="en-US"/>
-        </w:rPr>
-      </w:pPr>
-      <w:r>
-        <w:rPr>
-          <w:rFonts w:ascii="Candara" w:hAnsi="Candara"/>
-          <w:sz w:val="28"/>
-          <w:szCs w:val="28"/>
-          <w:lang w:val="en-US"/>
-        </w:rPr>
-        <w:t>Act 4</w:t>
-      </w:r>
-    </w:p>
-    <w:p>
-      <w:pPr>
-        <w:rPr>
-          <w:rFonts w:ascii="Candara" w:hAnsi="Candara"/>
-          <w:sz w:val="28"/>
-          <w:szCs w:val="28"/>
-          <w:lang w:val="en-US"/>
-        </w:rPr>
-      </w:pPr>
-      <w:r>
-        <w:rPr>
-          <w:rFonts w:ascii="Candara" w:hAnsi="Candara"/>
-          <w:sz w:val="28"/>
-          <w:szCs w:val="28"/>
-          <w:lang w:val="en-US"/>
-        </w:rPr>
-        <w:t>Space ship</w:t>
-      </w:r>
-      <w:r>
-        <w:rPr>
-          <w:rFonts w:ascii="Candara" w:hAnsi="Candara"/>
-          <w:sz w:val="28"/>
-          <w:szCs w:val="28"/>
-          <w:lang w:val="en-US"/>
-        </w:rPr>
-        <w:t>s</w:t>
-      </w:r>
-      <w:r>
-        <w:rPr>
-          <w:rFonts w:ascii="Candara" w:hAnsi="Candara"/>
-          <w:sz w:val="28"/>
-          <w:szCs w:val="28"/>
-          <w:lang w:val="en-US"/>
-        </w:rPr>
-        <w:t xml:space="preserve"> launch station – “</w:t>
-      </w:r>
-      <w:r>
-        <w:rPr>
-          <w:rFonts w:ascii="Candara" w:hAnsi="Candara"/>
-          <w:sz w:val="28"/>
-          <w:szCs w:val="28"/>
-          <w:lang w:val="en-US"/>
-        </w:rPr>
-        <w:t>Euphoria”</w:t>
-      </w:r>
-    </w:p>
-    <w:p>
-      <w:pPr>
-        <w:rPr>
-          <w:rFonts w:ascii="Candara" w:hAnsi="Candara"/>
-          <w:sz w:val="28"/>
-          <w:szCs w:val="28"/>
-          <w:lang w:val="en-US"/>
-        </w:rPr>
-      </w:pPr>
-      <w:r>
-        <w:rPr>
-          <w:rFonts w:ascii="Candara" w:hAnsi="Candara"/>
-          <w:sz w:val="28"/>
-          <w:szCs w:val="28"/>
-          <w:lang w:val="en-US"/>
-        </w:rPr>
-        <w:t>Decorations are amazing. Boris was told not to break something expensive. But he’s not afraid of risking.</w:t>
-      </w:r>
-      <w:r>
-        <w:rPr>
-          <w:rFonts w:ascii="Candara" w:hAnsi="Candara"/>
-          <w:sz w:val="28"/>
-          <w:szCs w:val="28"/>
-          <w:lang w:val="en-US"/>
-        </w:rPr>
-        <w:t xml:space="preserve"> He sees an opportunity to test a new trap – </w:t>
-      </w:r>
-      <w:r>
-        <w:rPr>
-          <w:rFonts w:ascii="Candara" w:hAnsi="Candara"/>
-          <w:color w:val="FF0000"/>
-          <w:sz w:val="28"/>
-          <w:szCs w:val="28"/>
-          <w:lang w:val="en-US"/>
-        </w:rPr>
-        <w:t>launch pad</w:t>
-      </w:r>
-      <w:r>
-        <w:rPr>
-          <w:rFonts w:ascii="Candara" w:hAnsi="Candara"/>
-          <w:sz w:val="28"/>
-          <w:szCs w:val="28"/>
-          <w:lang w:val="en-US"/>
-        </w:rPr>
-        <w:t>.</w:t>
-      </w:r>
-      <w:r>
-        <w:rPr>
-          <w:rFonts w:ascii="Candara" w:hAnsi="Candara"/>
-          <w:sz w:val="28"/>
-          <w:szCs w:val="28"/>
-          <w:lang w:val="en-US"/>
-        </w:rPr>
-        <w:t xml:space="preserve"> Moving around with some extra abilities, Boris collects some coins placed in </w:t>
-      </w:r>
-      <w:r>
-        <w:rPr>
-          <w:rFonts w:ascii="Candara" w:hAnsi="Candara"/>
-          <w:sz w:val="28"/>
-          <w:szCs w:val="28"/>
-          <w:lang w:val="en-US"/>
-        </w:rPr>
-        <w:t xml:space="preserve">the </w:t>
-      </w:r>
-      <w:r>
-        <w:rPr>
-          <w:rFonts w:ascii="Candara" w:hAnsi="Candara"/>
-          <w:sz w:val="28"/>
-          <w:szCs w:val="28"/>
-          <w:lang w:val="en-US"/>
-        </w:rPr>
-        <w:t>difficult spots.</w:t>
-      </w:r>
-      <w:r>
-        <w:rPr>
-          <w:rFonts w:ascii="Candara" w:hAnsi="Candara"/>
-          <w:sz w:val="28"/>
-          <w:szCs w:val="28"/>
-          <w:lang w:val="en-US"/>
-        </w:rPr>
-        <w:t xml:space="preserve"> And after setting a trap</w:t>
-      </w:r>
-      <w:r>
-        <w:rPr>
-          <w:rFonts w:ascii="Candara" w:hAnsi="Candara"/>
-          <w:sz w:val="28"/>
-          <w:szCs w:val="28"/>
-          <w:lang w:val="en-US"/>
-        </w:rPr>
-        <w:t xml:space="preserve"> and solving a puzzle</w:t>
-      </w:r>
-      <w:r>
-        <w:rPr>
-          <w:rFonts w:ascii="Candara" w:hAnsi="Candara"/>
-          <w:sz w:val="28"/>
-          <w:szCs w:val="28"/>
-          <w:lang w:val="en-US"/>
-        </w:rPr>
-        <w:t xml:space="preserve">, he takes the height to spectate. </w:t>
-      </w:r>
-      <w:r>
-        <w:rPr>
-          <w:rFonts w:ascii="Candara" w:hAnsi="Candara"/>
-          <w:sz w:val="28"/>
-          <w:szCs w:val="28"/>
-          <w:lang w:val="en-US"/>
-        </w:rPr>
-        <w:t>It looks surprising, but very funny. Boris laughs. Audience is happy. Team feels tense.</w:t>
-      </w:r>
-    </w:p>
-    <w:p>
-      <w:pPr>
-        <w:rPr>
-          <w:rFonts w:ascii="Candara" w:hAnsi="Candara"/>
-          <w:sz w:val="28"/>
-          <w:szCs w:val="28"/>
-          <w:lang w:val="en-US"/>
-        </w:rPr>
-      </w:pPr>
-      <w:r>
-        <w:rPr>
-          <w:rFonts w:ascii="Candara" w:hAnsi="Candara"/>
-          <w:sz w:val="28"/>
-          <w:szCs w:val="28"/>
-          <w:lang w:val="en-US"/>
-        </w:rPr>
-        <w:t>Kid’s dream (Alice in the wonderland for the reference) – “So far so good”</w:t>
-      </w:r>
-    </w:p>
-    <w:p>
-      <w:pPr>
-        <w:rPr>
-          <w:rFonts w:ascii="Candara" w:hAnsi="Candara"/>
-          <w:sz w:val="28"/>
-          <w:szCs w:val="28"/>
-          <w:lang w:val="en-US"/>
-        </w:rPr>
-      </w:pPr>
-      <w:r>
-        <w:rPr>
-          <w:rFonts w:ascii="Candara" w:hAnsi="Candara"/>
-          <w:sz w:val="28"/>
-          <w:szCs w:val="28"/>
-          <w:lang w:val="en-US"/>
-        </w:rPr>
-        <w:t xml:space="preserve">Everything looks like the reality ends here. </w:t>
-      </w:r>
-      <w:r>
-        <w:rPr>
-          <w:rFonts w:ascii="Candara" w:hAnsi="Candara"/>
-          <w:sz w:val="28"/>
-          <w:szCs w:val="28"/>
-          <w:lang w:val="en-US"/>
-        </w:rPr>
-        <w:t xml:space="preserve">Even though </w:t>
-      </w:r>
-      <w:r>
-        <w:rPr>
-          <w:rFonts w:ascii="Candara" w:hAnsi="Candara"/>
-          <w:sz w:val="28"/>
-          <w:szCs w:val="28"/>
-          <w:lang w:val="en-US"/>
-        </w:rPr>
-        <w:t>Boris has a plan, this place looks too pure to set any traps.</w:t>
-      </w:r>
-      <w:r>
-        <w:rPr>
-          <w:rFonts w:ascii="Candara" w:hAnsi="Candara"/>
-          <w:sz w:val="28"/>
-          <w:szCs w:val="28"/>
-          <w:lang w:val="en-US"/>
-        </w:rPr>
-        <w:t xml:space="preserve"> He decides to perform more tricks. </w:t>
-      </w:r>
-      <w:proofErr w:type="gramStart"/>
-      <w:r>
-        <w:rPr>
-          <w:rFonts w:ascii="Candara" w:hAnsi="Candara"/>
-          <w:sz w:val="28"/>
-          <w:szCs w:val="28"/>
-          <w:lang w:val="en-US"/>
-        </w:rPr>
-        <w:t>So</w:t>
-      </w:r>
-      <w:proofErr w:type="gramEnd"/>
-      <w:r>
-        <w:rPr>
-          <w:rFonts w:ascii="Candara" w:hAnsi="Candara"/>
-          <w:sz w:val="28"/>
-          <w:szCs w:val="28"/>
-          <w:lang w:val="en-US"/>
-        </w:rPr>
-        <w:t xml:space="preserve"> there’s a lot </w:t>
-      </w:r>
-      <w:r>
-        <w:rPr>
-          <w:rFonts w:ascii="Candara" w:hAnsi="Candara"/>
-          <w:sz w:val="28"/>
-          <w:szCs w:val="28"/>
-          <w:lang w:val="en-US"/>
-        </w:rPr>
-        <w:t>of “coins”</w:t>
-      </w:r>
-      <w:r>
-        <w:rPr>
-          <w:rFonts w:ascii="Candara" w:hAnsi="Candara"/>
-          <w:sz w:val="28"/>
-          <w:szCs w:val="28"/>
-          <w:lang w:val="en-US"/>
-        </w:rPr>
-        <w:t>, the goal is to</w:t>
-      </w:r>
-      <w:r>
-        <w:rPr>
-          <w:rFonts w:ascii="Candara" w:hAnsi="Candara"/>
-          <w:sz w:val="28"/>
-          <w:szCs w:val="28"/>
-          <w:lang w:val="en-US"/>
-        </w:rPr>
-        <w:t xml:space="preserve"> solve the puzzle and</w:t>
-      </w:r>
-      <w:r>
-        <w:rPr>
-          <w:rFonts w:ascii="Candara" w:hAnsi="Candara"/>
-          <w:sz w:val="28"/>
-          <w:szCs w:val="28"/>
-          <w:lang w:val="en-US"/>
-        </w:rPr>
-        <w:t xml:space="preserve"> open the door.</w:t>
-      </w:r>
-    </w:p>
-    <w:p>
-      <w:pPr>
-        <w:rPr>
-          <w:rFonts w:ascii="Candara" w:hAnsi="Candara"/>
-          <w:sz w:val="28"/>
-          <w:szCs w:val="28"/>
-          <w:lang w:val="en-US"/>
-        </w:rPr>
-      </w:pPr>
-      <w:r>
-        <w:rPr>
-          <w:rFonts w:ascii="Candara" w:hAnsi="Candara"/>
-          <w:sz w:val="28"/>
-          <w:szCs w:val="28"/>
-          <w:lang w:val="en-US"/>
-        </w:rPr>
-        <w:t>Act 5</w:t>
-      </w:r>
-    </w:p>
-    <w:p>
-      <w:pPr>
-        <w:rPr>
-          <w:rFonts w:ascii="Candara" w:hAnsi="Candara"/>
-          <w:sz w:val="28"/>
-          <w:szCs w:val="28"/>
-          <w:lang w:val="en-US"/>
-        </w:rPr>
-      </w:pPr>
-      <w:r>
-        <w:rPr>
-          <w:rFonts w:ascii="Candara" w:hAnsi="Candara"/>
-          <w:sz w:val="28"/>
-          <w:szCs w:val="28"/>
-          <w:lang w:val="en-US"/>
-        </w:rPr>
-        <w:t xml:space="preserve">Moon – “My knees don’t </w:t>
-      </w:r>
-      <w:r>
-        <w:rPr>
-          <w:rFonts w:ascii="Candara" w:hAnsi="Candara"/>
-          <w:sz w:val="28"/>
-          <w:szCs w:val="28"/>
-          <w:lang w:val="en-US"/>
-        </w:rPr>
-        <w:t>hurt</w:t>
-      </w:r>
-      <w:r>
-        <w:rPr>
-          <w:rFonts w:ascii="Candara" w:hAnsi="Candara"/>
-          <w:sz w:val="28"/>
-          <w:szCs w:val="28"/>
-          <w:lang w:val="en-US"/>
-        </w:rPr>
-        <w:t>”</w:t>
-      </w:r>
-    </w:p>
-    <w:p>
-      <w:pPr>
-        <w:rPr>
-          <w:rFonts w:ascii="Candara" w:hAnsi="Candara"/>
-          <w:sz w:val="28"/>
-          <w:szCs w:val="28"/>
-          <w:lang w:val="en-US"/>
-        </w:rPr>
-      </w:pPr>
-      <w:r>
-        <w:rPr>
-          <w:rFonts w:ascii="Candara" w:hAnsi="Candara"/>
-          <w:sz w:val="28"/>
-          <w:szCs w:val="28"/>
-          <w:lang w:val="en-US"/>
-        </w:rPr>
-        <w:t xml:space="preserve">Everything looks like decoration, but </w:t>
-      </w:r>
-      <w:proofErr w:type="spellStart"/>
-      <w:r>
-        <w:rPr>
-          <w:rFonts w:ascii="Candara" w:hAnsi="Candara"/>
-          <w:sz w:val="28"/>
-          <w:szCs w:val="28"/>
-          <w:lang w:val="en-US"/>
-        </w:rPr>
-        <w:t>somewhy</w:t>
-      </w:r>
-      <w:proofErr w:type="spellEnd"/>
-      <w:r>
-        <w:rPr>
-          <w:rFonts w:ascii="Candara" w:hAnsi="Candara"/>
-          <w:sz w:val="28"/>
-          <w:szCs w:val="28"/>
-          <w:lang w:val="en-US"/>
-        </w:rPr>
-        <w:t xml:space="preserve"> there’s Moon like gravity.</w:t>
-      </w:r>
-      <w:r>
-        <w:rPr>
-          <w:rFonts w:ascii="Candara" w:hAnsi="Candara"/>
-          <w:sz w:val="28"/>
-          <w:szCs w:val="28"/>
-          <w:lang w:val="en-US"/>
-        </w:rPr>
-        <w:t xml:space="preserve"> Boris feels brave enough to test his new traps</w:t>
-      </w:r>
-      <w:r>
-        <w:rPr>
-          <w:rFonts w:ascii="Candara" w:hAnsi="Candara"/>
-          <w:sz w:val="28"/>
-          <w:szCs w:val="28"/>
-          <w:lang w:val="en-US"/>
-        </w:rPr>
-        <w:t xml:space="preserve">: </w:t>
-      </w:r>
-      <w:r>
-        <w:rPr>
-          <w:rFonts w:ascii="Candara" w:hAnsi="Candara"/>
-          <w:color w:val="FF0000"/>
-          <w:sz w:val="28"/>
-          <w:szCs w:val="28"/>
-          <w:lang w:val="en-US"/>
-        </w:rPr>
-        <w:t xml:space="preserve">banana peel </w:t>
-      </w:r>
-      <w:r>
-        <w:rPr>
-          <w:rFonts w:ascii="Candara" w:hAnsi="Candara"/>
-          <w:sz w:val="28"/>
-          <w:szCs w:val="28"/>
-          <w:lang w:val="en-US"/>
-        </w:rPr>
-        <w:t xml:space="preserve">and </w:t>
-      </w:r>
-      <w:r>
-        <w:rPr>
-          <w:rFonts w:ascii="Candara" w:hAnsi="Candara"/>
-          <w:color w:val="FF0000"/>
-          <w:sz w:val="28"/>
-          <w:szCs w:val="28"/>
-          <w:lang w:val="en-US"/>
-        </w:rPr>
-        <w:t>lifebuoy</w:t>
-      </w:r>
-      <w:r>
-        <w:rPr>
-          <w:rFonts w:ascii="Candara" w:hAnsi="Candara"/>
-          <w:sz w:val="28"/>
-          <w:szCs w:val="28"/>
-          <w:lang w:val="en-US"/>
-        </w:rPr>
-        <w:t>.</w:t>
-      </w:r>
-      <w:r>
-        <w:rPr>
-          <w:rFonts w:ascii="Candara" w:hAnsi="Candara"/>
-          <w:sz w:val="28"/>
-          <w:szCs w:val="28"/>
-          <w:lang w:val="en-US"/>
-        </w:rPr>
-        <w:t xml:space="preserve"> </w:t>
-      </w:r>
-      <w:r>
-        <w:rPr>
-          <w:rFonts w:ascii="Candara" w:hAnsi="Candara"/>
-          <w:sz w:val="28"/>
-          <w:szCs w:val="28"/>
-          <w:lang w:val="en-US"/>
-        </w:rPr>
-        <w:t>It doesn’t feel like it’s bothering people.</w:t>
-      </w:r>
-      <w:r>
-        <w:rPr>
-          <w:rFonts w:ascii="Candara" w:hAnsi="Candara"/>
-          <w:sz w:val="28"/>
-          <w:szCs w:val="28"/>
-          <w:lang w:val="en-US"/>
-        </w:rPr>
-        <w:t xml:space="preserve"> </w:t>
-      </w:r>
-      <w:r>
-        <w:rPr>
-          <w:rFonts w:ascii="Candara" w:hAnsi="Candara"/>
-          <w:sz w:val="28"/>
-          <w:szCs w:val="28"/>
-          <w:lang w:val="en-US"/>
-        </w:rPr>
-        <w:t xml:space="preserve">He sets a lot of traps on the next few levels. </w:t>
-      </w:r>
-      <w:r>
-        <w:rPr>
-          <w:rFonts w:ascii="Candara" w:hAnsi="Candara"/>
-          <w:sz w:val="28"/>
-          <w:szCs w:val="28"/>
-          <w:lang w:val="en-US"/>
-        </w:rPr>
-        <w:t>He only hears applause. In his head it’s the success.</w:t>
-      </w:r>
-    </w:p>
-    <w:p>
-      <w:pPr>
-        <w:rPr>
-          <w:rFonts w:ascii="Candara" w:hAnsi="Candara"/>
-          <w:sz w:val="28"/>
-          <w:szCs w:val="28"/>
-          <w:lang w:val="en-US"/>
-        </w:rPr>
-      </w:pPr>
-      <w:r>
-        <w:rPr>
-          <w:rFonts w:ascii="Candara" w:hAnsi="Candara"/>
-          <w:sz w:val="28"/>
-          <w:szCs w:val="28"/>
-          <w:lang w:val="en-US"/>
-        </w:rPr>
-        <w:t>Mountains – “It’s getting cold”</w:t>
-      </w:r>
-    </w:p>
-    <w:p>
-      <w:pPr>
-        <w:rPr>
-          <w:rFonts w:ascii="Candara" w:hAnsi="Candara"/>
-          <w:sz w:val="28"/>
-          <w:szCs w:val="28"/>
-          <w:lang w:val="en-US"/>
-        </w:rPr>
-      </w:pPr>
-      <w:r>
-        <w:rPr>
-          <w:rFonts w:ascii="Candara" w:hAnsi="Candara"/>
-          <w:sz w:val="28"/>
-          <w:szCs w:val="28"/>
-          <w:lang w:val="en-US"/>
-        </w:rPr>
-        <w:t>Actors are freezing, so there’s a timer for those levels.</w:t>
-      </w:r>
-      <w:r>
-        <w:rPr>
-          <w:rFonts w:ascii="Candara" w:hAnsi="Candara"/>
-          <w:sz w:val="28"/>
-          <w:szCs w:val="28"/>
-          <w:lang w:val="en-US"/>
-        </w:rPr>
-        <w:t xml:space="preserve"> Next few levels will contain most </w:t>
-      </w:r>
-      <w:proofErr w:type="gramStart"/>
-      <w:r>
-        <w:rPr>
-          <w:rFonts w:ascii="Candara" w:hAnsi="Candara"/>
-          <w:sz w:val="28"/>
-          <w:szCs w:val="28"/>
-          <w:lang w:val="en-US"/>
-        </w:rPr>
-        <w:t>amount</w:t>
-      </w:r>
-      <w:proofErr w:type="gramEnd"/>
-      <w:r>
-        <w:rPr>
-          <w:rFonts w:ascii="Candara" w:hAnsi="Candara"/>
-          <w:sz w:val="28"/>
-          <w:szCs w:val="28"/>
-          <w:lang w:val="en-US"/>
-        </w:rPr>
-        <w:t xml:space="preserve"> of enemies, but allow to use all the extra abilities while collecting “coins” and setting traps.</w:t>
-      </w:r>
-      <w:r>
-        <w:rPr>
-          <w:rFonts w:ascii="Candara" w:hAnsi="Candara"/>
-          <w:sz w:val="28"/>
-          <w:szCs w:val="28"/>
-          <w:lang w:val="en-US"/>
-        </w:rPr>
-        <w:t xml:space="preserve"> Boris feels like it’s the </w:t>
-      </w:r>
-      <w:r>
-        <w:rPr>
-          <w:rFonts w:ascii="Candara" w:hAnsi="Candara"/>
-          <w:sz w:val="28"/>
-          <w:szCs w:val="28"/>
-          <w:lang w:val="en-US"/>
-        </w:rPr>
-        <w:t xml:space="preserve">best </w:t>
-      </w:r>
-      <w:r>
-        <w:rPr>
-          <w:rFonts w:ascii="Candara" w:hAnsi="Candara"/>
-          <w:sz w:val="28"/>
-          <w:szCs w:val="28"/>
-          <w:lang w:val="en-US"/>
-        </w:rPr>
-        <w:t>chance to make the show great.</w:t>
-      </w:r>
-      <w:r>
-        <w:rPr>
-          <w:rFonts w:ascii="Candara" w:hAnsi="Candara"/>
-          <w:sz w:val="28"/>
-          <w:szCs w:val="28"/>
-          <w:lang w:val="en-US"/>
-        </w:rPr>
-        <w:t xml:space="preserve"> </w:t>
-      </w:r>
-      <w:proofErr w:type="gramStart"/>
-      <w:r>
-        <w:rPr>
-          <w:rFonts w:ascii="Candara" w:hAnsi="Candara"/>
-          <w:sz w:val="28"/>
-          <w:szCs w:val="28"/>
-          <w:lang w:val="en-US"/>
-        </w:rPr>
-        <w:t>So</w:t>
-      </w:r>
-      <w:proofErr w:type="gramEnd"/>
-      <w:r>
-        <w:rPr>
-          <w:rFonts w:ascii="Candara" w:hAnsi="Candara"/>
-          <w:sz w:val="28"/>
-          <w:szCs w:val="28"/>
-          <w:lang w:val="en-US"/>
-        </w:rPr>
-        <w:t xml:space="preserve"> he tries his best.</w:t>
-      </w:r>
-    </w:p>
-    <w:p>
-      <w:pPr>
-        <w:rPr>
-          <w:rFonts w:ascii="Candara" w:hAnsi="Candara"/>
-          <w:sz w:val="28"/>
-          <w:szCs w:val="28"/>
-          <w:lang w:val="en-US"/>
-        </w:rPr>
-      </w:pPr>
-      <w:r>
-        <w:rPr>
-          <w:rFonts w:ascii="Candara" w:hAnsi="Candara"/>
-          <w:sz w:val="28"/>
-          <w:szCs w:val="28"/>
-          <w:lang w:val="en-US"/>
-        </w:rPr>
-        <w:t>Act</w:t>
-      </w:r>
-      <w:r>
-        <w:rPr>
-          <w:rFonts w:ascii="Candara" w:hAnsi="Candara"/>
-          <w:sz w:val="28"/>
-          <w:szCs w:val="28"/>
-          <w:lang w:val="en-US"/>
-        </w:rPr>
-        <w:t xml:space="preserve"> 6</w:t>
-      </w:r>
-      <w:r>
-        <w:rPr>
-          <w:rFonts w:ascii="Candara" w:hAnsi="Candara"/>
-          <w:sz w:val="28"/>
-          <w:szCs w:val="28"/>
-          <w:lang w:val="en-US"/>
-        </w:rPr>
-        <w:t xml:space="preserve"> </w:t>
-      </w:r>
-      <w:r>
-        <w:rPr>
-          <w:rFonts w:ascii="Candara" w:hAnsi="Candara"/>
-          <w:sz w:val="28"/>
-          <w:szCs w:val="28"/>
-          <w:lang w:val="en-US"/>
-        </w:rPr>
-        <w:t>(last)</w:t>
-      </w:r>
-    </w:p>
-    <w:p>
-      <w:pPr>
-        <w:rPr>
-          <w:rFonts w:ascii="Candara" w:hAnsi="Candara"/>
-          <w:sz w:val="28"/>
-          <w:szCs w:val="28"/>
-          <w:lang w:val="en-US"/>
-        </w:rPr>
-      </w:pPr>
-      <w:r>
-        <w:rPr>
-          <w:rFonts w:ascii="Candara" w:hAnsi="Candara"/>
-          <w:sz w:val="28"/>
-          <w:szCs w:val="28"/>
-          <w:lang w:val="en-US"/>
-        </w:rPr>
-        <w:t xml:space="preserve">Chocolate </w:t>
-      </w:r>
-      <w:r>
-        <w:rPr>
-          <w:rFonts w:ascii="Candara" w:hAnsi="Candara"/>
-          <w:sz w:val="28"/>
-          <w:szCs w:val="28"/>
-          <w:lang w:val="en-US"/>
-        </w:rPr>
-        <w:t>factory</w:t>
-      </w:r>
-      <w:r>
-        <w:rPr>
-          <w:rFonts w:ascii="Candara" w:hAnsi="Candara"/>
-          <w:sz w:val="28"/>
-          <w:szCs w:val="28"/>
-          <w:lang w:val="en-US"/>
-        </w:rPr>
-        <w:t xml:space="preserve"> – “</w:t>
-      </w:r>
-      <w:r>
-        <w:rPr>
-          <w:rFonts w:ascii="Candara" w:hAnsi="Candara"/>
-          <w:sz w:val="28"/>
-          <w:szCs w:val="28"/>
-          <w:lang w:val="en-US"/>
-        </w:rPr>
-        <w:t>Boris’s legacy”</w:t>
-      </w:r>
-    </w:p>
-    <w:p>
-      <w:pPr>
-        <w:rPr>
-          <w:rFonts w:ascii="Candara" w:hAnsi="Candara"/>
-          <w:sz w:val="28"/>
-          <w:szCs w:val="28"/>
-          <w:lang w:val="en-US"/>
-        </w:rPr>
-      </w:pPr>
-      <w:r>
-        <w:rPr>
-          <w:rFonts w:ascii="Candara" w:hAnsi="Candara"/>
-          <w:sz w:val="28"/>
-          <w:szCs w:val="28"/>
-          <w:lang w:val="en-US"/>
-        </w:rPr>
-        <w:t xml:space="preserve">Boris tries new trap – </w:t>
-      </w:r>
-      <w:r>
-        <w:rPr>
-          <w:rFonts w:ascii="Candara" w:hAnsi="Candara"/>
-          <w:color w:val="FF0000"/>
-          <w:sz w:val="28"/>
-          <w:szCs w:val="28"/>
-          <w:lang w:val="en-US"/>
-        </w:rPr>
         <w:t>pie in the face</w:t>
       </w:r>
       <w:r>
@@ -8344,17 +8431,7 @@
           <w:szCs w:val="28"/>
           <w:lang w:val="en-US"/>
         </w:rPr>
-        <w:t xml:space="preserve"> There’s not a lot of enemies nearby. No more puzzles. He just sets </w:t>
-      </w:r>
-      <w:r>
-        <w:rPr>
-          <w:rFonts w:ascii="Candara" w:hAnsi="Candara"/>
-          <w:sz w:val="28"/>
-          <w:szCs w:val="28"/>
-          <w:lang w:val="en-US"/>
-        </w:rPr>
-        <w:lastRenderedPageBreak/>
-        <w:t>all the traps without a big risk.</w:t>
+        <w:t xml:space="preserve"> There’s not a lot of enemies nearby. No more puzzles. He just sets all the traps without a big risk.</w:t>
       </w:r>
       <w:r>
         <w:rPr>
@@ -8899,6 +8976,7 @@
           <w:szCs w:val="28"/>
           <w:lang w:val="en-US"/>
         </w:rPr>
+        <w:lastRenderedPageBreak/>
         <w:t>Set the trap</w:t>
       </w:r>
     </w:p>
@@ -9455,7 +9533,6 @@
           <w:szCs w:val="28"/>
           <w:lang w:val="en-US"/>
         </w:rPr>
-        <w:lastRenderedPageBreak/>
         <w:t>Sound design</w:t>
       </w:r>
     </w:p>
@@ -9876,6 +9953,7 @@
           <w:szCs w:val="28"/>
           <w:lang w:val="en-US"/>
         </w:rPr>
+        <w:lastRenderedPageBreak/>
         <w:t xml:space="preserve">- </w:t>
       </w:r>
       <w:r>
@@ -10206,18 +10284,7 @@
           <w:szCs w:val="28"/>
           <w:lang w:val="en-US"/>
         </w:rPr>
-        <w:t>”. For levels with traps this variable should be manually set in</w:t>
-      </w:r>
-      <w:bookmarkStart w:id="1" w:name="_GoBack"/>
-      <w:bookmarkEnd w:id="1"/>
-      <w:r>
-        <w:rPr>
-          <w:rFonts w:ascii="Candara" w:hAnsi="Candara"/>
-          <w:sz w:val="28"/>
-          <w:szCs w:val="28"/>
-          <w:lang w:val="en-US"/>
-        </w:rPr>
-        <w:t xml:space="preserve"> the instance of </w:t>
+        <w:t xml:space="preserve">”. For levels with traps this variable should be manually set in the instance of </w:t>
       </w:r>
       <w:proofErr w:type="spellStart"/>
       <w:r>
@@ -11694,7 +11761,7 @@
 </file>
 
 <file path=customXml/itemProps1.xml><?xml version="1.0" encoding="utf-8"?>
-<ds:datastoreItem xmlns:ds="http://schemas.openxmlformats.org/officeDocument/2006/customXml" ds:itemID="{73260FC4-56AB-4060-BD34-A02D50E73399}">
+<ds:datastoreItem xmlns:ds="http://schemas.openxmlformats.org/officeDocument/2006/customXml" ds:itemID="{129BA758-9B70-438A-A0BD-1511E5CFF554}">
   <ds:schemaRefs>
     <ds:schemaRef ds:uri="http://schemas.openxmlformats.org/officeDocument/2006/bibliography"/>
   </ds:schemaRefs>

</xml_diff>

<commit_message>
Maze level prototype made
</commit_message>
<xml_diff>
--- a/Design Document.docx
+++ b/Design Document.docx
@@ -5389,8 +5389,6 @@
         <w:lastRenderedPageBreak/>
         <w:t>location vibe reference</w:t>
       </w:r>
-      <w:bookmarkStart w:id="1" w:name="_GoBack"/>
-      <w:bookmarkEnd w:id="1"/>
     </w:p>
     <w:p>
       <w:pPr>
@@ -5920,7 +5918,18 @@
           <w:szCs w:val="28"/>
           <w:lang w:val="en-US"/>
         </w:rPr>
-        <w:t>Opened door</w:t>
+        <w:t>D</w:t>
+      </w:r>
+      <w:bookmarkStart w:id="1" w:name="_GoBack"/>
+      <w:bookmarkEnd w:id="1"/>
+      <w:r>
+        <w:rPr>
+          <w:rFonts w:ascii="Candara" w:hAnsi="Candara"/>
+          <w:sz w:val="28"/>
+          <w:szCs w:val="28"/>
+          <w:lang w:val="en-US"/>
+        </w:rPr>
+        <w:t>oor</w:t>
       </w:r>
     </w:p>
     <w:p>
@@ -11761,7 +11770,7 @@
 </file>
 
 <file path=customXml/itemProps1.xml><?xml version="1.0" encoding="utf-8"?>
-<ds:datastoreItem xmlns:ds="http://schemas.openxmlformats.org/officeDocument/2006/customXml" ds:itemID="{129BA758-9B70-438A-A0BD-1511E5CFF554}">
+<ds:datastoreItem xmlns:ds="http://schemas.openxmlformats.org/officeDocument/2006/customXml" ds:itemID="{8234871B-39EA-4439-A1E5-016552F53452}">
   <ds:schemaRefs>
     <ds:schemaRef ds:uri="http://schemas.openxmlformats.org/officeDocument/2006/bibliography"/>
   </ds:schemaRefs>

</xml_diff>

<commit_message>
OMG I FIXED THE ANNOYING BUG
- Pie mesh's collision in BP_Enemy is disabled. Now collisions of enemy don't cause lagging! Finally!
- Also in this commit I created some level prototypes
- Fixed small bug with wrong rotation when hiding
</commit_message>
<xml_diff>
--- a/Design Document.docx
+++ b/Design Document.docx
@@ -5920,8 +5920,6 @@
         </w:rPr>
         <w:t>D</w:t>
       </w:r>
-      <w:bookmarkStart w:id="1" w:name="_GoBack"/>
-      <w:bookmarkEnd w:id="1"/>
       <w:r>
         <w:rPr>
           <w:rFonts w:ascii="Candara" w:hAnsi="Candara"/>
@@ -6090,6 +6088,126 @@
     </w:p>
     <w:p>
       <w:pPr>
+        <w:pStyle w:val="a7"/>
+        <w:numPr>
+          <w:ilvl w:val="0"/>
+          <w:numId w:val="1"/>
+        </w:numPr>
+        <w:rPr>
+          <w:rFonts w:ascii="Candara" w:hAnsi="Candara"/>
+          <w:sz w:val="28"/>
+          <w:szCs w:val="28"/>
+          <w:lang w:val="en-US"/>
+        </w:rPr>
+      </w:pPr>
+      <w:r>
+        <w:rPr>
+          <w:rFonts w:ascii="Candara" w:hAnsi="Candara"/>
+          <w:sz w:val="28"/>
+          <w:szCs w:val="28"/>
+          <w:lang w:val="en-US"/>
+        </w:rPr>
+        <w:t xml:space="preserve"> Try to catch me! (playground)</w:t>
+      </w:r>
+    </w:p>
+    <w:p>
+      <w:pPr>
+        <w:pStyle w:val="a7"/>
+        <w:numPr>
+          <w:ilvl w:val="1"/>
+          <w:numId w:val="1"/>
+        </w:numPr>
+        <w:rPr>
+          <w:rFonts w:ascii="Candara" w:hAnsi="Candara"/>
+          <w:sz w:val="28"/>
+          <w:szCs w:val="28"/>
+          <w:lang w:val="en-US"/>
+        </w:rPr>
+      </w:pPr>
+      <w:r>
+        <w:rPr>
+          <w:rFonts w:ascii="Candara" w:hAnsi="Candara"/>
+          <w:sz w:val="28"/>
+          <w:szCs w:val="28"/>
+          <w:lang w:val="en-US"/>
+        </w:rPr>
+        <w:t>A few enemies</w:t>
+      </w:r>
+    </w:p>
+    <w:p>
+      <w:pPr>
+        <w:pStyle w:val="a7"/>
+        <w:numPr>
+          <w:ilvl w:val="1"/>
+          <w:numId w:val="1"/>
+        </w:numPr>
+        <w:rPr>
+          <w:rFonts w:ascii="Candara" w:hAnsi="Candara"/>
+          <w:sz w:val="28"/>
+          <w:szCs w:val="28"/>
+          <w:lang w:val="en-US"/>
+        </w:rPr>
+      </w:pPr>
+      <w:r>
+        <w:rPr>
+          <w:rFonts w:ascii="Candara" w:hAnsi="Candara"/>
+          <w:sz w:val="28"/>
+          <w:szCs w:val="28"/>
+          <w:lang w:val="en-US"/>
+        </w:rPr>
+        <w:t>1-2 hiding spots</w:t>
+      </w:r>
+    </w:p>
+    <w:p>
+      <w:pPr>
+        <w:pStyle w:val="a7"/>
+        <w:numPr>
+          <w:ilvl w:val="1"/>
+          <w:numId w:val="1"/>
+        </w:numPr>
+        <w:rPr>
+          <w:rFonts w:ascii="Candara" w:hAnsi="Candara"/>
+          <w:sz w:val="28"/>
+          <w:szCs w:val="28"/>
+          <w:lang w:val="en-US"/>
+        </w:rPr>
+      </w:pPr>
+      <w:r>
+        <w:rPr>
+          <w:rFonts w:ascii="Candara" w:hAnsi="Candara"/>
+          <w:sz w:val="28"/>
+          <w:szCs w:val="28"/>
+          <w:lang w:val="en-US"/>
+        </w:rPr>
+        <w:t>A lot of parkour</w:t>
+      </w:r>
+    </w:p>
+    <w:p>
+      <w:pPr>
+        <w:pStyle w:val="a7"/>
+        <w:numPr>
+          <w:ilvl w:val="1"/>
+          <w:numId w:val="1"/>
+        </w:numPr>
+        <w:rPr>
+          <w:rFonts w:ascii="Candara" w:hAnsi="Candara"/>
+          <w:sz w:val="28"/>
+          <w:szCs w:val="28"/>
+          <w:lang w:val="en-US"/>
+        </w:rPr>
+      </w:pPr>
+      <w:r>
+        <w:rPr>
+          <w:rFonts w:ascii="Candara" w:hAnsi="Candara"/>
+          <w:sz w:val="28"/>
+          <w:szCs w:val="28"/>
+          <w:lang w:val="en-US"/>
+        </w:rPr>
+        <w:t>A little bit harder puzzle with small objects and button</w:t>
+      </w:r>
+    </w:p>
+    <w:p>
+      <w:pPr>
         <w:rPr>
           <w:rFonts w:ascii="Candara" w:hAnsi="Candara"/>
           <w:sz w:val="28"/>
@@ -6575,6 +6693,7 @@
           <w:szCs w:val="28"/>
           <w:lang w:val="en-US"/>
         </w:rPr>
+        <w:lastRenderedPageBreak/>
         <w:t>Villain hideout</w:t>
       </w:r>
       <w:r>
@@ -6866,992 +6985,992 @@
           <w:szCs w:val="28"/>
           <w:lang w:val="en-US"/>
         </w:rPr>
+        <w:t>Act 2</w:t>
+      </w:r>
+    </w:p>
+    <w:p>
+      <w:pPr>
+        <w:rPr>
+          <w:rFonts w:ascii="Candara" w:hAnsi="Candara"/>
+          <w:sz w:val="28"/>
+          <w:szCs w:val="28"/>
+          <w:lang w:val="en-US"/>
+        </w:rPr>
+      </w:pPr>
+      <w:r>
+        <w:rPr>
+          <w:rFonts w:ascii="Candara" w:hAnsi="Candara"/>
+          <w:sz w:val="28"/>
+          <w:szCs w:val="28"/>
+          <w:lang w:val="en-US"/>
+        </w:rPr>
+        <w:t>Outside</w:t>
+      </w:r>
+      <w:r>
+        <w:rPr>
+          <w:rFonts w:ascii="Candara" w:hAnsi="Candara"/>
+          <w:sz w:val="28"/>
+          <w:szCs w:val="28"/>
+          <w:lang w:val="en-US"/>
+        </w:rPr>
+        <w:t xml:space="preserve"> – “It’s show time”</w:t>
+      </w:r>
+    </w:p>
+    <w:p>
+      <w:pPr>
+        <w:rPr>
+          <w:rFonts w:ascii="Candara" w:hAnsi="Candara"/>
+          <w:sz w:val="28"/>
+          <w:szCs w:val="28"/>
+          <w:lang w:val="en-US"/>
+        </w:rPr>
+      </w:pPr>
+      <w:r>
+        <w:rPr>
+          <w:rFonts w:ascii="Candara" w:hAnsi="Candara"/>
+          <w:sz w:val="28"/>
+          <w:szCs w:val="28"/>
+          <w:lang w:val="en-US"/>
+        </w:rPr>
+        <w:t>Boris comes out of a</w:t>
+      </w:r>
+      <w:r>
+        <w:rPr>
+          <w:rFonts w:ascii="Candara" w:hAnsi="Candara"/>
+          <w:sz w:val="28"/>
+          <w:szCs w:val="28"/>
+          <w:lang w:val="en-US"/>
+        </w:rPr>
+        <w:t xml:space="preserve"> portable</w:t>
+      </w:r>
+      <w:r>
+        <w:rPr>
+          <w:rFonts w:ascii="Candara" w:hAnsi="Candara"/>
+          <w:sz w:val="28"/>
+          <w:szCs w:val="28"/>
+          <w:lang w:val="en-US"/>
+        </w:rPr>
+        <w:t xml:space="preserve"> toilet in a park</w:t>
+      </w:r>
+      <w:r>
+        <w:rPr>
+          <w:rFonts w:ascii="Candara" w:hAnsi="Candara"/>
+          <w:sz w:val="28"/>
+          <w:szCs w:val="28"/>
+          <w:lang w:val="en-US"/>
+        </w:rPr>
+        <w:t>, following</w:t>
+      </w:r>
+      <w:r>
+        <w:rPr>
+          <w:rFonts w:ascii="Candara" w:hAnsi="Candara"/>
+          <w:sz w:val="28"/>
+          <w:szCs w:val="28"/>
+          <w:lang w:val="en-US"/>
+        </w:rPr>
+        <w:t xml:space="preserve"> </w:t>
+      </w:r>
+      <w:r>
+        <w:rPr>
+          <w:rFonts w:ascii="Candara" w:hAnsi="Candara"/>
+          <w:sz w:val="28"/>
+          <w:szCs w:val="28"/>
+          <w:lang w:val="en-US"/>
+        </w:rPr>
+        <w:t xml:space="preserve">with </w:t>
+      </w:r>
+      <w:r>
+        <w:rPr>
+          <w:rFonts w:ascii="Candara" w:hAnsi="Candara"/>
+          <w:sz w:val="28"/>
+          <w:szCs w:val="28"/>
+          <w:lang w:val="en-US"/>
+        </w:rPr>
+        <w:t xml:space="preserve">the </w:t>
+      </w:r>
+      <w:r>
+        <w:rPr>
+          <w:rFonts w:ascii="Candara" w:hAnsi="Candara"/>
+          <w:sz w:val="28"/>
+          <w:szCs w:val="28"/>
+          <w:lang w:val="en-US"/>
+        </w:rPr>
+        <w:t>l</w:t>
+      </w:r>
+      <w:r>
+        <w:rPr>
+          <w:rFonts w:ascii="Candara" w:hAnsi="Candara"/>
+          <w:sz w:val="28"/>
+          <w:szCs w:val="28"/>
+          <w:lang w:val="en-US"/>
+        </w:rPr>
+        <w:t>augh</w:t>
+      </w:r>
+      <w:r>
+        <w:rPr>
+          <w:rFonts w:ascii="Candara" w:hAnsi="Candara"/>
+          <w:sz w:val="28"/>
+          <w:szCs w:val="28"/>
+          <w:lang w:val="en-US"/>
+        </w:rPr>
+        <w:t>ter</w:t>
+      </w:r>
+      <w:r>
+        <w:rPr>
+          <w:rFonts w:ascii="Candara" w:hAnsi="Candara"/>
+          <w:sz w:val="28"/>
+          <w:szCs w:val="28"/>
+          <w:lang w:val="en-US"/>
+        </w:rPr>
+        <w:t xml:space="preserve"> of the audience.</w:t>
+      </w:r>
+      <w:r>
+        <w:rPr>
+          <w:rFonts w:ascii="Candara" w:hAnsi="Candara"/>
+          <w:sz w:val="28"/>
+          <w:szCs w:val="28"/>
+          <w:lang w:val="en-US"/>
+        </w:rPr>
+        <w:t xml:space="preserve"> He goes towards a fence </w:t>
+      </w:r>
+      <w:r>
+        <w:rPr>
+          <w:rFonts w:ascii="Candara" w:hAnsi="Candara"/>
+          <w:sz w:val="28"/>
+          <w:szCs w:val="28"/>
+          <w:lang w:val="en-US"/>
+        </w:rPr>
+        <w:t>and sees</w:t>
+      </w:r>
+      <w:r>
+        <w:rPr>
+          <w:rFonts w:ascii="Candara" w:hAnsi="Candara"/>
+          <w:sz w:val="28"/>
+          <w:szCs w:val="28"/>
+          <w:lang w:val="en-US"/>
+        </w:rPr>
+        <w:t xml:space="preserve"> a sign “beware of people”</w:t>
+      </w:r>
+      <w:r>
+        <w:rPr>
+          <w:rFonts w:ascii="Candara" w:hAnsi="Candara"/>
+          <w:sz w:val="28"/>
+          <w:szCs w:val="28"/>
+          <w:lang w:val="en-US"/>
+        </w:rPr>
+        <w:t xml:space="preserve">. </w:t>
+      </w:r>
+      <w:r>
+        <w:rPr>
+          <w:rFonts w:ascii="Candara" w:hAnsi="Candara"/>
+          <w:sz w:val="28"/>
+          <w:szCs w:val="28"/>
+          <w:lang w:val="en-US"/>
+        </w:rPr>
+        <w:t xml:space="preserve">There’s a trap to set. </w:t>
+      </w:r>
+      <w:r>
+        <w:rPr>
+          <w:rFonts w:ascii="Candara" w:hAnsi="Candara"/>
+          <w:sz w:val="28"/>
+          <w:szCs w:val="28"/>
+          <w:lang w:val="en-US"/>
+        </w:rPr>
+        <w:t xml:space="preserve">First </w:t>
+      </w:r>
+      <w:r>
+        <w:rPr>
+          <w:rFonts w:ascii="Candara" w:hAnsi="Candara"/>
+          <w:color w:val="FF0000"/>
+          <w:sz w:val="28"/>
+          <w:szCs w:val="28"/>
+          <w:lang w:val="en-US"/>
+        </w:rPr>
+        <w:t>enemy</w:t>
+      </w:r>
+      <w:r>
+        <w:rPr>
+          <w:rFonts w:ascii="Candara" w:hAnsi="Candara"/>
+          <w:sz w:val="28"/>
+          <w:szCs w:val="28"/>
+          <w:lang w:val="en-US"/>
+        </w:rPr>
+        <w:t xml:space="preserve"> </w:t>
+      </w:r>
+      <w:r>
+        <w:rPr>
+          <w:rFonts w:ascii="Candara" w:hAnsi="Candara"/>
+          <w:sz w:val="28"/>
+          <w:szCs w:val="28"/>
+          <w:lang w:val="en-US"/>
+        </w:rPr>
+        <w:t>starts chasing player, but instantly steps on the trap</w:t>
+      </w:r>
+      <w:r>
+        <w:rPr>
+          <w:rFonts w:ascii="Candara" w:hAnsi="Candara"/>
+          <w:sz w:val="28"/>
+          <w:szCs w:val="28"/>
+          <w:lang w:val="en-US"/>
+        </w:rPr>
+        <w:t>.</w:t>
+      </w:r>
+      <w:r>
+        <w:rPr>
+          <w:rFonts w:ascii="Candara" w:hAnsi="Candara"/>
+          <w:sz w:val="28"/>
+          <w:szCs w:val="28"/>
+          <w:lang w:val="en-US"/>
+        </w:rPr>
+        <w:t xml:space="preserve"> Just in case there are some </w:t>
+      </w:r>
+      <w:r>
+        <w:rPr>
+          <w:rFonts w:ascii="Candara" w:hAnsi="Candara"/>
+          <w:color w:val="FF0000"/>
+          <w:sz w:val="28"/>
+          <w:szCs w:val="28"/>
+          <w:lang w:val="en-US"/>
+        </w:rPr>
+        <w:t>hiding spot</w:t>
+      </w:r>
+      <w:r>
+        <w:rPr>
+          <w:rFonts w:ascii="Candara" w:hAnsi="Candara"/>
+          <w:color w:val="FF0000"/>
+          <w:sz w:val="28"/>
+          <w:szCs w:val="28"/>
+          <w:lang w:val="en-US"/>
+        </w:rPr>
+        <w:t>s</w:t>
+      </w:r>
+      <w:r>
+        <w:rPr>
+          <w:rFonts w:ascii="Candara" w:hAnsi="Candara"/>
+          <w:sz w:val="28"/>
+          <w:szCs w:val="28"/>
+          <w:lang w:val="en-US"/>
+        </w:rPr>
+        <w:t>.</w:t>
+      </w:r>
+      <w:r>
+        <w:rPr>
+          <w:rFonts w:ascii="Candara" w:hAnsi="Candara"/>
+          <w:sz w:val="28"/>
+          <w:szCs w:val="28"/>
+          <w:lang w:val="en-US"/>
+        </w:rPr>
+        <w:t xml:space="preserve"> </w:t>
+      </w:r>
+      <w:r>
+        <w:rPr>
+          <w:rFonts w:ascii="Candara" w:hAnsi="Candara"/>
+          <w:sz w:val="28"/>
+          <w:szCs w:val="28"/>
+          <w:lang w:val="en-US"/>
+        </w:rPr>
+        <w:t>Boris laughs.</w:t>
+      </w:r>
+      <w:r>
+        <w:rPr>
+          <w:rFonts w:ascii="Candara" w:hAnsi="Candara"/>
+          <w:sz w:val="28"/>
+          <w:szCs w:val="28"/>
+          <w:lang w:val="en-US"/>
+        </w:rPr>
+        <w:t xml:space="preserve"> Everything become</w:t>
+      </w:r>
+      <w:r>
+        <w:rPr>
+          <w:rFonts w:ascii="Candara" w:hAnsi="Candara"/>
+          <w:sz w:val="28"/>
+          <w:szCs w:val="28"/>
+          <w:lang w:val="en-US"/>
+        </w:rPr>
+        <w:t>s</w:t>
+      </w:r>
+      <w:r>
+        <w:rPr>
+          <w:rFonts w:ascii="Candara" w:hAnsi="Candara"/>
+          <w:sz w:val="28"/>
+          <w:szCs w:val="28"/>
+          <w:lang w:val="en-US"/>
+        </w:rPr>
+        <w:t xml:space="preserve"> silent.</w:t>
+      </w:r>
+      <w:r>
+        <w:rPr>
+          <w:rFonts w:ascii="Candara" w:hAnsi="Candara"/>
+          <w:sz w:val="28"/>
+          <w:szCs w:val="28"/>
+          <w:lang w:val="en-US"/>
+        </w:rPr>
+        <w:t xml:space="preserve"> Trapped actor doesn’t know how to react</w:t>
+      </w:r>
+      <w:r>
+        <w:rPr>
+          <w:rFonts w:ascii="Candara" w:hAnsi="Candara"/>
+          <w:sz w:val="28"/>
+          <w:szCs w:val="28"/>
+          <w:lang w:val="en-US"/>
+        </w:rPr>
+        <w:t>. “Cut!”</w:t>
+      </w:r>
+    </w:p>
+    <w:p>
+      <w:pPr>
+        <w:rPr>
+          <w:rFonts w:ascii="Candara" w:hAnsi="Candara"/>
+          <w:sz w:val="28"/>
+          <w:szCs w:val="28"/>
+          <w:lang w:val="en-US"/>
+        </w:rPr>
+      </w:pPr>
+      <w:r>
+        <w:rPr>
+          <w:rFonts w:ascii="Candara" w:hAnsi="Candara"/>
+          <w:sz w:val="28"/>
+          <w:szCs w:val="28"/>
+          <w:lang w:val="en-US"/>
+        </w:rPr>
+        <w:t>Park</w:t>
+      </w:r>
+      <w:r>
+        <w:rPr>
+          <w:rFonts w:ascii="Candara" w:hAnsi="Candara"/>
+          <w:sz w:val="28"/>
+          <w:szCs w:val="28"/>
+          <w:lang w:val="en-US"/>
+        </w:rPr>
+        <w:t xml:space="preserve"> </w:t>
+      </w:r>
+      <w:r>
+        <w:rPr>
+          <w:rFonts w:ascii="Candara" w:hAnsi="Candara"/>
+          <w:sz w:val="28"/>
+          <w:szCs w:val="28"/>
+          <w:lang w:val="en-US"/>
+        </w:rPr>
+        <w:t>–</w:t>
+      </w:r>
+      <w:r>
+        <w:rPr>
+          <w:rFonts w:ascii="Candara" w:hAnsi="Candara"/>
+          <w:sz w:val="28"/>
+          <w:szCs w:val="28"/>
+          <w:lang w:val="en-US"/>
+        </w:rPr>
+        <w:t xml:space="preserve"> </w:t>
+      </w:r>
+      <w:r>
+        <w:rPr>
+          <w:rFonts w:ascii="Candara" w:hAnsi="Candara"/>
+          <w:sz w:val="28"/>
+          <w:szCs w:val="28"/>
+          <w:lang w:val="en-US"/>
+        </w:rPr>
+        <w:t>“</w:t>
+      </w:r>
+      <w:r>
+        <w:rPr>
+          <w:rFonts w:ascii="Candara" w:hAnsi="Candara"/>
+          <w:sz w:val="28"/>
+          <w:szCs w:val="28"/>
+          <w:lang w:val="en-US"/>
+        </w:rPr>
+        <w:t xml:space="preserve">No more </w:t>
+      </w:r>
+      <w:r>
+        <w:rPr>
+          <w:rFonts w:ascii="Candara" w:hAnsi="Candara"/>
+          <w:sz w:val="28"/>
+          <w:szCs w:val="28"/>
+          <w:lang w:val="en-US"/>
+        </w:rPr>
+        <w:t>tricks</w:t>
+      </w:r>
+      <w:r>
+        <w:rPr>
+          <w:rFonts w:ascii="Candara" w:hAnsi="Candara"/>
+          <w:sz w:val="28"/>
+          <w:szCs w:val="28"/>
+          <w:lang w:val="en-US"/>
+        </w:rPr>
+        <w:t>, Boris!</w:t>
+      </w:r>
+      <w:r>
+        <w:rPr>
+          <w:rFonts w:ascii="Candara" w:hAnsi="Candara"/>
+          <w:sz w:val="28"/>
+          <w:szCs w:val="28"/>
+          <w:lang w:val="en-US"/>
+        </w:rPr>
+        <w:t>”</w:t>
+      </w:r>
+    </w:p>
+    <w:p>
+      <w:pPr>
+        <w:rPr>
+          <w:rFonts w:ascii="Candara" w:hAnsi="Candara"/>
+          <w:sz w:val="28"/>
+          <w:szCs w:val="28"/>
+          <w:lang w:val="en-US"/>
+        </w:rPr>
+      </w:pPr>
+      <w:r>
+        <w:rPr>
+          <w:rFonts w:ascii="Candara" w:hAnsi="Candara"/>
+          <w:sz w:val="28"/>
+          <w:szCs w:val="28"/>
+          <w:lang w:val="en-US"/>
+        </w:rPr>
+        <w:t>“Action!”</w:t>
+      </w:r>
+      <w:r>
+        <w:rPr>
+          <w:rFonts w:ascii="Candara" w:hAnsi="Candara"/>
+          <w:sz w:val="28"/>
+          <w:szCs w:val="28"/>
+          <w:lang w:val="en-US"/>
+        </w:rPr>
+        <w:t xml:space="preserve">. Boris doesn’t look upset or nervous. </w:t>
+      </w:r>
+      <w:r>
+        <w:rPr>
+          <w:rFonts w:ascii="Candara" w:hAnsi="Candara"/>
+          <w:sz w:val="28"/>
+          <w:szCs w:val="28"/>
+          <w:lang w:val="en-US"/>
+        </w:rPr>
+        <w:t>His plan is only beginning.</w:t>
+      </w:r>
+      <w:r>
+        <w:rPr>
+          <w:rFonts w:ascii="Candara" w:hAnsi="Candara"/>
+          <w:sz w:val="28"/>
+          <w:szCs w:val="28"/>
+          <w:lang w:val="en-US"/>
+        </w:rPr>
+        <w:t xml:space="preserve"> </w:t>
+      </w:r>
+      <w:r>
+        <w:rPr>
+          <w:rFonts w:ascii="Candara" w:hAnsi="Candara"/>
+          <w:sz w:val="28"/>
+          <w:szCs w:val="28"/>
+          <w:lang w:val="en-US"/>
+        </w:rPr>
+        <w:t xml:space="preserve">Now there’s a lot more “coins” to collect, so Boris has to do his </w:t>
+      </w:r>
+      <w:r>
+        <w:rPr>
+          <w:rFonts w:ascii="Candara" w:hAnsi="Candara"/>
+          <w:sz w:val="28"/>
+          <w:szCs w:val="28"/>
+          <w:lang w:val="en-US"/>
+        </w:rPr>
+        <w:t>usual job without any tricks.</w:t>
+      </w:r>
+      <w:r>
+        <w:rPr>
+          <w:rFonts w:ascii="Candara" w:hAnsi="Candara"/>
+          <w:sz w:val="28"/>
+          <w:szCs w:val="28"/>
+          <w:lang w:val="en-US"/>
+        </w:rPr>
+        <w:t xml:space="preserve"> </w:t>
+      </w:r>
+    </w:p>
+    <w:p>
+      <w:pPr>
+        <w:rPr>
+          <w:rFonts w:ascii="Candara" w:hAnsi="Candara"/>
+          <w:sz w:val="28"/>
+          <w:szCs w:val="28"/>
+          <w:lang w:val="en-US"/>
+        </w:rPr>
+      </w:pPr>
+      <w:r>
+        <w:rPr>
+          <w:rFonts w:ascii="Candara" w:hAnsi="Candara"/>
+          <w:sz w:val="28"/>
+          <w:szCs w:val="28"/>
+          <w:lang w:val="en-US"/>
+        </w:rPr>
+        <w:t>Act 3</w:t>
+      </w:r>
+    </w:p>
+    <w:p>
+      <w:pPr>
+        <w:rPr>
+          <w:rFonts w:ascii="Candara" w:hAnsi="Candara"/>
+          <w:sz w:val="28"/>
+          <w:szCs w:val="28"/>
+          <w:lang w:val="en-US"/>
+        </w:rPr>
+      </w:pPr>
+      <w:r>
+        <w:rPr>
+          <w:rFonts w:ascii="Candara" w:hAnsi="Candara"/>
+          <w:sz w:val="28"/>
+          <w:szCs w:val="28"/>
+          <w:lang w:val="en-US"/>
+        </w:rPr>
+        <w:t>Maze –</w:t>
+      </w:r>
+      <w:r>
+        <w:rPr>
+          <w:rFonts w:ascii="Candara" w:hAnsi="Candara"/>
+          <w:sz w:val="28"/>
+          <w:szCs w:val="28"/>
+          <w:lang w:val="en-US"/>
+        </w:rPr>
+        <w:t xml:space="preserve"> “I’m the Mr. Bad”</w:t>
+      </w:r>
+    </w:p>
+    <w:p>
+      <w:pPr>
+        <w:rPr>
+          <w:rFonts w:ascii="Candara" w:hAnsi="Candara"/>
+          <w:sz w:val="28"/>
+          <w:szCs w:val="28"/>
+          <w:lang w:val="en-US"/>
+        </w:rPr>
+      </w:pPr>
+      <w:r>
+        <w:rPr>
+          <w:rFonts w:ascii="Candara" w:hAnsi="Candara"/>
+          <w:sz w:val="28"/>
+          <w:szCs w:val="28"/>
+          <w:lang w:val="en-US"/>
+        </w:rPr>
+        <w:t xml:space="preserve">Boris prefers to get out of </w:t>
+      </w:r>
+      <w:r>
+        <w:rPr>
+          <w:rFonts w:ascii="Candara" w:hAnsi="Candara"/>
+          <w:sz w:val="28"/>
+          <w:szCs w:val="28"/>
+          <w:lang w:val="en-US"/>
+        </w:rPr>
+        <w:t xml:space="preserve">the </w:t>
+      </w:r>
+      <w:r>
+        <w:rPr>
+          <w:rFonts w:ascii="Candara" w:hAnsi="Candara"/>
+          <w:sz w:val="28"/>
+          <w:szCs w:val="28"/>
+          <w:lang w:val="en-US"/>
+        </w:rPr>
+        <w:t xml:space="preserve">maze faster, so this level has a </w:t>
+      </w:r>
+      <w:r>
+        <w:rPr>
+          <w:rFonts w:ascii="Candara" w:hAnsi="Candara"/>
+          <w:color w:val="FF0000"/>
+          <w:sz w:val="28"/>
+          <w:szCs w:val="28"/>
+          <w:lang w:val="en-US"/>
+        </w:rPr>
+        <w:t>timer</w:t>
+      </w:r>
+      <w:r>
+        <w:rPr>
+          <w:rFonts w:ascii="Candara" w:hAnsi="Candara"/>
+          <w:sz w:val="28"/>
+          <w:szCs w:val="28"/>
+          <w:lang w:val="en-US"/>
+        </w:rPr>
+        <w:t xml:space="preserve">. </w:t>
+      </w:r>
+      <w:r>
+        <w:rPr>
+          <w:rFonts w:ascii="Candara" w:hAnsi="Candara"/>
+          <w:sz w:val="28"/>
+          <w:szCs w:val="28"/>
+          <w:lang w:val="en-US"/>
+        </w:rPr>
+        <w:t xml:space="preserve">After setting some traps Boris takes the height to spectate. </w:t>
+      </w:r>
+      <w:r>
+        <w:rPr>
+          <w:rFonts w:ascii="Candara" w:hAnsi="Candara"/>
+          <w:sz w:val="28"/>
+          <w:szCs w:val="28"/>
+          <w:lang w:val="en-US"/>
+        </w:rPr>
+        <w:t>He laughs again.</w:t>
+      </w:r>
+    </w:p>
+    <w:p>
+      <w:pPr>
+        <w:rPr>
+          <w:rFonts w:ascii="Candara" w:hAnsi="Candara"/>
+          <w:sz w:val="28"/>
+          <w:szCs w:val="28"/>
+          <w:lang w:val="en-US"/>
+        </w:rPr>
+      </w:pPr>
+      <w:r>
+        <w:rPr>
+          <w:rFonts w:ascii="Candara" w:hAnsi="Candara"/>
+          <w:sz w:val="28"/>
+          <w:szCs w:val="28"/>
+          <w:lang w:val="en-US"/>
+        </w:rPr>
+        <w:t>Playground</w:t>
+      </w:r>
+      <w:r>
+        <w:rPr>
+          <w:rFonts w:ascii="Candara" w:hAnsi="Candara"/>
+          <w:sz w:val="28"/>
+          <w:szCs w:val="28"/>
+          <w:lang w:val="en-US"/>
+        </w:rPr>
+        <w:t xml:space="preserve"> – “I’m not that old”</w:t>
+      </w:r>
+    </w:p>
+    <w:p>
+      <w:pPr>
+        <w:rPr>
+          <w:rFonts w:ascii="Candara" w:hAnsi="Candara"/>
+          <w:sz w:val="28"/>
+          <w:szCs w:val="28"/>
+          <w:lang w:val="en-US"/>
+        </w:rPr>
+      </w:pPr>
+      <w:r>
+        <w:rPr>
+          <w:rFonts w:ascii="Candara" w:hAnsi="Candara"/>
+          <w:sz w:val="28"/>
+          <w:szCs w:val="28"/>
+          <w:lang w:val="en-US"/>
+        </w:rPr>
+        <w:t xml:space="preserve">People seem to get used to </w:t>
+      </w:r>
+      <w:r>
+        <w:rPr>
+          <w:rFonts w:ascii="Candara" w:hAnsi="Candara"/>
+          <w:sz w:val="28"/>
+          <w:szCs w:val="28"/>
+          <w:lang w:val="en-US"/>
+        </w:rPr>
+        <w:t xml:space="preserve">small glass balls </w:t>
+      </w:r>
+      <w:r>
+        <w:rPr>
+          <w:rFonts w:ascii="Candara" w:hAnsi="Candara"/>
+          <w:sz w:val="28"/>
+          <w:szCs w:val="28"/>
+          <w:lang w:val="en-US"/>
+        </w:rPr>
+        <w:t>traps.</w:t>
+      </w:r>
+      <w:r>
+        <w:rPr>
+          <w:rFonts w:ascii="Candara" w:hAnsi="Candara"/>
+          <w:sz w:val="28"/>
+          <w:szCs w:val="28"/>
+          <w:lang w:val="en-US"/>
+        </w:rPr>
+        <w:t xml:space="preserve"> It’s not harmful, so show goes on. Anyway, the next scene is not about jokes. </w:t>
+      </w:r>
+      <w:r>
+        <w:rPr>
+          <w:rFonts w:ascii="Candara" w:hAnsi="Candara"/>
+          <w:sz w:val="28"/>
+          <w:szCs w:val="28"/>
+          <w:lang w:val="en-US"/>
+        </w:rPr>
+        <w:t>People can fall down and break the limbs</w:t>
+      </w:r>
+      <w:r>
+        <w:rPr>
+          <w:rFonts w:ascii="Candara" w:hAnsi="Candara"/>
+          <w:sz w:val="28"/>
+          <w:szCs w:val="28"/>
+          <w:lang w:val="en-US"/>
+        </w:rPr>
+        <w:t xml:space="preserve">. There Boris decides to show his movement abilities: </w:t>
+      </w:r>
+      <w:r>
+        <w:rPr>
+          <w:rFonts w:ascii="Candara" w:hAnsi="Candara"/>
+          <w:color w:val="FF0000"/>
+          <w:sz w:val="28"/>
+          <w:szCs w:val="28"/>
+          <w:lang w:val="en-US"/>
+        </w:rPr>
+        <w:t>rope riding</w:t>
+      </w:r>
+      <w:r>
+        <w:rPr>
+          <w:rFonts w:ascii="Candara" w:hAnsi="Candara"/>
+          <w:sz w:val="28"/>
+          <w:szCs w:val="28"/>
+          <w:lang w:val="en-US"/>
+        </w:rPr>
+        <w:t>,</w:t>
+      </w:r>
+      <w:r>
+        <w:rPr>
+          <w:rFonts w:ascii="Candara" w:hAnsi="Candara"/>
+          <w:color w:val="FF0000"/>
+          <w:sz w:val="28"/>
+          <w:szCs w:val="28"/>
+          <w:lang w:val="en-US"/>
+        </w:rPr>
+        <w:t xml:space="preserve"> wall jump </w:t>
+      </w:r>
+      <w:r>
+        <w:rPr>
+          <w:rFonts w:ascii="Candara" w:hAnsi="Candara"/>
+          <w:sz w:val="28"/>
+          <w:szCs w:val="28"/>
+          <w:lang w:val="en-US"/>
+        </w:rPr>
+        <w:t>and</w:t>
+      </w:r>
+      <w:r>
+        <w:rPr>
+          <w:rFonts w:ascii="Candara" w:hAnsi="Candara"/>
+          <w:color w:val="FF0000"/>
+          <w:sz w:val="28"/>
+          <w:szCs w:val="28"/>
+          <w:lang w:val="en-US"/>
+        </w:rPr>
+        <w:t xml:space="preserve"> </w:t>
+      </w:r>
+      <w:r>
+        <w:rPr>
+          <w:rFonts w:ascii="Candara" w:hAnsi="Candara"/>
+          <w:color w:val="FF0000"/>
+          <w:sz w:val="28"/>
+          <w:szCs w:val="28"/>
+          <w:lang w:val="en-US"/>
+        </w:rPr>
+        <w:t>climbing</w:t>
+      </w:r>
+      <w:r>
+        <w:rPr>
+          <w:rFonts w:ascii="Candara" w:hAnsi="Candara"/>
+          <w:sz w:val="28"/>
+          <w:szCs w:val="28"/>
+          <w:lang w:val="en-US"/>
+        </w:rPr>
+        <w:t>.</w:t>
+      </w:r>
+      <w:r>
+        <w:rPr>
+          <w:rFonts w:ascii="Candara" w:hAnsi="Candara"/>
+          <w:sz w:val="28"/>
+          <w:szCs w:val="28"/>
+          <w:lang w:val="en-US"/>
+        </w:rPr>
+        <w:t xml:space="preserve"> </w:t>
+      </w:r>
+      <w:r>
+        <w:rPr>
+          <w:rFonts w:ascii="Candara" w:hAnsi="Candara"/>
+          <w:sz w:val="28"/>
+          <w:szCs w:val="28"/>
+          <w:lang w:val="en-US"/>
+        </w:rPr>
+        <w:t>Next few levels will reveal Boris’s abilities and explain how to use them for solving puzzles.</w:t>
+      </w:r>
+    </w:p>
+    <w:p>
+      <w:pPr>
+        <w:rPr>
+          <w:rFonts w:ascii="Candara" w:hAnsi="Candara"/>
+          <w:sz w:val="28"/>
+          <w:szCs w:val="28"/>
+          <w:lang w:val="en-US"/>
+        </w:rPr>
+      </w:pPr>
+      <w:r>
+        <w:rPr>
+          <w:rFonts w:ascii="Candara" w:hAnsi="Candara"/>
+          <w:sz w:val="28"/>
+          <w:szCs w:val="28"/>
+          <w:lang w:val="en-US"/>
+        </w:rPr>
+        <w:t>Act 4</w:t>
+      </w:r>
+    </w:p>
+    <w:p>
+      <w:pPr>
+        <w:rPr>
+          <w:rFonts w:ascii="Candara" w:hAnsi="Candara"/>
+          <w:sz w:val="28"/>
+          <w:szCs w:val="28"/>
+          <w:lang w:val="en-US"/>
+        </w:rPr>
+      </w:pPr>
+      <w:r>
+        <w:rPr>
+          <w:rFonts w:ascii="Candara" w:hAnsi="Candara"/>
+          <w:sz w:val="28"/>
+          <w:szCs w:val="28"/>
+          <w:lang w:val="en-US"/>
+        </w:rPr>
+        <w:t>Space ship</w:t>
+      </w:r>
+      <w:r>
+        <w:rPr>
+          <w:rFonts w:ascii="Candara" w:hAnsi="Candara"/>
+          <w:sz w:val="28"/>
+          <w:szCs w:val="28"/>
+          <w:lang w:val="en-US"/>
+        </w:rPr>
+        <w:t>s</w:t>
+      </w:r>
+      <w:r>
+        <w:rPr>
+          <w:rFonts w:ascii="Candara" w:hAnsi="Candara"/>
+          <w:sz w:val="28"/>
+          <w:szCs w:val="28"/>
+          <w:lang w:val="en-US"/>
+        </w:rPr>
+        <w:t xml:space="preserve"> launch station – “</w:t>
+      </w:r>
+      <w:r>
+        <w:rPr>
+          <w:rFonts w:ascii="Candara" w:hAnsi="Candara"/>
+          <w:sz w:val="28"/>
+          <w:szCs w:val="28"/>
+          <w:lang w:val="en-US"/>
+        </w:rPr>
+        <w:t>Euphoria”</w:t>
+      </w:r>
+    </w:p>
+    <w:p>
+      <w:pPr>
+        <w:rPr>
+          <w:rFonts w:ascii="Candara" w:hAnsi="Candara"/>
+          <w:sz w:val="28"/>
+          <w:szCs w:val="28"/>
+          <w:lang w:val="en-US"/>
+        </w:rPr>
+      </w:pPr>
+      <w:r>
+        <w:rPr>
+          <w:rFonts w:ascii="Candara" w:hAnsi="Candara"/>
+          <w:sz w:val="28"/>
+          <w:szCs w:val="28"/>
+          <w:lang w:val="en-US"/>
+        </w:rPr>
+        <w:t>Decorations are amazing. Boris was told not to break something expensive. But he’s not afraid of risking.</w:t>
+      </w:r>
+      <w:r>
+        <w:rPr>
+          <w:rFonts w:ascii="Candara" w:hAnsi="Candara"/>
+          <w:sz w:val="28"/>
+          <w:szCs w:val="28"/>
+          <w:lang w:val="en-US"/>
+        </w:rPr>
+        <w:t xml:space="preserve"> He sees an opportunity to test a new trap – </w:t>
+      </w:r>
+      <w:r>
+        <w:rPr>
+          <w:rFonts w:ascii="Candara" w:hAnsi="Candara"/>
+          <w:color w:val="FF0000"/>
+          <w:sz w:val="28"/>
+          <w:szCs w:val="28"/>
+          <w:lang w:val="en-US"/>
+        </w:rPr>
+        <w:t>launch pad</w:t>
+      </w:r>
+      <w:r>
+        <w:rPr>
+          <w:rFonts w:ascii="Candara" w:hAnsi="Candara"/>
+          <w:sz w:val="28"/>
+          <w:szCs w:val="28"/>
+          <w:lang w:val="en-US"/>
+        </w:rPr>
+        <w:t>.</w:t>
+      </w:r>
+      <w:r>
+        <w:rPr>
+          <w:rFonts w:ascii="Candara" w:hAnsi="Candara"/>
+          <w:sz w:val="28"/>
+          <w:szCs w:val="28"/>
+          <w:lang w:val="en-US"/>
+        </w:rPr>
+        <w:t xml:space="preserve"> Moving around with some extra abilities, Boris collects some coins placed in </w:t>
+      </w:r>
+      <w:r>
+        <w:rPr>
+          <w:rFonts w:ascii="Candara" w:hAnsi="Candara"/>
+          <w:sz w:val="28"/>
+          <w:szCs w:val="28"/>
+          <w:lang w:val="en-US"/>
+        </w:rPr>
+        <w:t xml:space="preserve">the </w:t>
+      </w:r>
+      <w:r>
+        <w:rPr>
+          <w:rFonts w:ascii="Candara" w:hAnsi="Candara"/>
+          <w:sz w:val="28"/>
+          <w:szCs w:val="28"/>
+          <w:lang w:val="en-US"/>
+        </w:rPr>
+        <w:t>difficult spots.</w:t>
+      </w:r>
+      <w:r>
+        <w:rPr>
+          <w:rFonts w:ascii="Candara" w:hAnsi="Candara"/>
+          <w:sz w:val="28"/>
+          <w:szCs w:val="28"/>
+          <w:lang w:val="en-US"/>
+        </w:rPr>
+        <w:t xml:space="preserve"> And after setting a trap</w:t>
+      </w:r>
+      <w:r>
+        <w:rPr>
+          <w:rFonts w:ascii="Candara" w:hAnsi="Candara"/>
+          <w:sz w:val="28"/>
+          <w:szCs w:val="28"/>
+          <w:lang w:val="en-US"/>
+        </w:rPr>
+        <w:t xml:space="preserve"> and solving a puzzle</w:t>
+      </w:r>
+      <w:r>
+        <w:rPr>
+          <w:rFonts w:ascii="Candara" w:hAnsi="Candara"/>
+          <w:sz w:val="28"/>
+          <w:szCs w:val="28"/>
+          <w:lang w:val="en-US"/>
+        </w:rPr>
+        <w:t xml:space="preserve">, he takes the height to spectate. </w:t>
+      </w:r>
+      <w:r>
+        <w:rPr>
+          <w:rFonts w:ascii="Candara" w:hAnsi="Candara"/>
+          <w:sz w:val="28"/>
+          <w:szCs w:val="28"/>
+          <w:lang w:val="en-US"/>
+        </w:rPr>
+        <w:t>It looks surprising, but very funny. Boris laughs. Audience is happy. Team feels tense.</w:t>
+      </w:r>
+    </w:p>
+    <w:p>
+      <w:pPr>
+        <w:rPr>
+          <w:rFonts w:ascii="Candara" w:hAnsi="Candara"/>
+          <w:sz w:val="28"/>
+          <w:szCs w:val="28"/>
+          <w:lang w:val="en-US"/>
+        </w:rPr>
+      </w:pPr>
+      <w:r>
+        <w:rPr>
+          <w:rFonts w:ascii="Candara" w:hAnsi="Candara"/>
+          <w:sz w:val="28"/>
+          <w:szCs w:val="28"/>
+          <w:lang w:val="en-US"/>
+        </w:rPr>
         <w:lastRenderedPageBreak/>
-        <w:t>Act 2</w:t>
-      </w:r>
-    </w:p>
-    <w:p>
-      <w:pPr>
-        <w:rPr>
-          <w:rFonts w:ascii="Candara" w:hAnsi="Candara"/>
-          <w:sz w:val="28"/>
-          <w:szCs w:val="28"/>
-          <w:lang w:val="en-US"/>
-        </w:rPr>
-      </w:pPr>
-      <w:r>
-        <w:rPr>
-          <w:rFonts w:ascii="Candara" w:hAnsi="Candara"/>
-          <w:sz w:val="28"/>
-          <w:szCs w:val="28"/>
-          <w:lang w:val="en-US"/>
-        </w:rPr>
-        <w:t>Outside</w:t>
-      </w:r>
-      <w:r>
-        <w:rPr>
-          <w:rFonts w:ascii="Candara" w:hAnsi="Candara"/>
-          <w:sz w:val="28"/>
-          <w:szCs w:val="28"/>
-          <w:lang w:val="en-US"/>
-        </w:rPr>
-        <w:t xml:space="preserve"> – “It’s show time”</w:t>
-      </w:r>
-    </w:p>
-    <w:p>
-      <w:pPr>
-        <w:rPr>
-          <w:rFonts w:ascii="Candara" w:hAnsi="Candara"/>
-          <w:sz w:val="28"/>
-          <w:szCs w:val="28"/>
-          <w:lang w:val="en-US"/>
-        </w:rPr>
-      </w:pPr>
-      <w:r>
-        <w:rPr>
-          <w:rFonts w:ascii="Candara" w:hAnsi="Candara"/>
-          <w:sz w:val="28"/>
-          <w:szCs w:val="28"/>
-          <w:lang w:val="en-US"/>
-        </w:rPr>
-        <w:t>Boris comes out of a</w:t>
-      </w:r>
-      <w:r>
-        <w:rPr>
-          <w:rFonts w:ascii="Candara" w:hAnsi="Candara"/>
-          <w:sz w:val="28"/>
-          <w:szCs w:val="28"/>
-          <w:lang w:val="en-US"/>
-        </w:rPr>
-        <w:t xml:space="preserve"> portable</w:t>
-      </w:r>
-      <w:r>
-        <w:rPr>
-          <w:rFonts w:ascii="Candara" w:hAnsi="Candara"/>
-          <w:sz w:val="28"/>
-          <w:szCs w:val="28"/>
-          <w:lang w:val="en-US"/>
-        </w:rPr>
-        <w:t xml:space="preserve"> toilet in a park</w:t>
-      </w:r>
-      <w:r>
-        <w:rPr>
-          <w:rFonts w:ascii="Candara" w:hAnsi="Candara"/>
-          <w:sz w:val="28"/>
-          <w:szCs w:val="28"/>
-          <w:lang w:val="en-US"/>
-        </w:rPr>
-        <w:t>, following</w:t>
-      </w:r>
-      <w:r>
-        <w:rPr>
-          <w:rFonts w:ascii="Candara" w:hAnsi="Candara"/>
-          <w:sz w:val="28"/>
-          <w:szCs w:val="28"/>
-          <w:lang w:val="en-US"/>
-        </w:rPr>
-        <w:t xml:space="preserve"> </w:t>
-      </w:r>
-      <w:r>
-        <w:rPr>
-          <w:rFonts w:ascii="Candara" w:hAnsi="Candara"/>
-          <w:sz w:val="28"/>
-          <w:szCs w:val="28"/>
-          <w:lang w:val="en-US"/>
-        </w:rPr>
-        <w:t xml:space="preserve">with </w:t>
-      </w:r>
-      <w:r>
-        <w:rPr>
-          <w:rFonts w:ascii="Candara" w:hAnsi="Candara"/>
-          <w:sz w:val="28"/>
-          <w:szCs w:val="28"/>
-          <w:lang w:val="en-US"/>
-        </w:rPr>
-        <w:t xml:space="preserve">the </w:t>
-      </w:r>
-      <w:r>
-        <w:rPr>
-          <w:rFonts w:ascii="Candara" w:hAnsi="Candara"/>
-          <w:sz w:val="28"/>
-          <w:szCs w:val="28"/>
-          <w:lang w:val="en-US"/>
-        </w:rPr>
-        <w:t>l</w:t>
-      </w:r>
-      <w:r>
-        <w:rPr>
-          <w:rFonts w:ascii="Candara" w:hAnsi="Candara"/>
-          <w:sz w:val="28"/>
-          <w:szCs w:val="28"/>
-          <w:lang w:val="en-US"/>
-        </w:rPr>
-        <w:t>augh</w:t>
-      </w:r>
-      <w:r>
-        <w:rPr>
-          <w:rFonts w:ascii="Candara" w:hAnsi="Candara"/>
-          <w:sz w:val="28"/>
-          <w:szCs w:val="28"/>
-          <w:lang w:val="en-US"/>
-        </w:rPr>
-        <w:t>ter</w:t>
-      </w:r>
-      <w:r>
-        <w:rPr>
-          <w:rFonts w:ascii="Candara" w:hAnsi="Candara"/>
-          <w:sz w:val="28"/>
-          <w:szCs w:val="28"/>
-          <w:lang w:val="en-US"/>
-        </w:rPr>
-        <w:t xml:space="preserve"> of the audience.</w:t>
-      </w:r>
-      <w:r>
-        <w:rPr>
-          <w:rFonts w:ascii="Candara" w:hAnsi="Candara"/>
-          <w:sz w:val="28"/>
-          <w:szCs w:val="28"/>
-          <w:lang w:val="en-US"/>
-        </w:rPr>
-        <w:t xml:space="preserve"> He goes towards a fence </w:t>
-      </w:r>
-      <w:r>
-        <w:rPr>
-          <w:rFonts w:ascii="Candara" w:hAnsi="Candara"/>
-          <w:sz w:val="28"/>
-          <w:szCs w:val="28"/>
-          <w:lang w:val="en-US"/>
-        </w:rPr>
-        <w:t>and sees</w:t>
-      </w:r>
-      <w:r>
-        <w:rPr>
-          <w:rFonts w:ascii="Candara" w:hAnsi="Candara"/>
-          <w:sz w:val="28"/>
-          <w:szCs w:val="28"/>
-          <w:lang w:val="en-US"/>
-        </w:rPr>
-        <w:t xml:space="preserve"> a sign “beware of people”</w:t>
-      </w:r>
-      <w:r>
-        <w:rPr>
-          <w:rFonts w:ascii="Candara" w:hAnsi="Candara"/>
-          <w:sz w:val="28"/>
-          <w:szCs w:val="28"/>
-          <w:lang w:val="en-US"/>
-        </w:rPr>
-        <w:t xml:space="preserve">. </w:t>
-      </w:r>
-      <w:r>
-        <w:rPr>
-          <w:rFonts w:ascii="Candara" w:hAnsi="Candara"/>
-          <w:sz w:val="28"/>
-          <w:szCs w:val="28"/>
-          <w:lang w:val="en-US"/>
-        </w:rPr>
-        <w:t xml:space="preserve">There’s a trap to set. </w:t>
-      </w:r>
-      <w:r>
-        <w:rPr>
-          <w:rFonts w:ascii="Candara" w:hAnsi="Candara"/>
-          <w:sz w:val="28"/>
-          <w:szCs w:val="28"/>
-          <w:lang w:val="en-US"/>
-        </w:rPr>
-        <w:t xml:space="preserve">First </w:t>
-      </w:r>
-      <w:r>
-        <w:rPr>
-          <w:rFonts w:ascii="Candara" w:hAnsi="Candara"/>
-          <w:color w:val="FF0000"/>
-          <w:sz w:val="28"/>
-          <w:szCs w:val="28"/>
-          <w:lang w:val="en-US"/>
-        </w:rPr>
-        <w:t>enemy</w:t>
-      </w:r>
-      <w:r>
-        <w:rPr>
-          <w:rFonts w:ascii="Candara" w:hAnsi="Candara"/>
-          <w:sz w:val="28"/>
-          <w:szCs w:val="28"/>
-          <w:lang w:val="en-US"/>
-        </w:rPr>
-        <w:t xml:space="preserve"> </w:t>
-      </w:r>
-      <w:r>
-        <w:rPr>
-          <w:rFonts w:ascii="Candara" w:hAnsi="Candara"/>
-          <w:sz w:val="28"/>
-          <w:szCs w:val="28"/>
-          <w:lang w:val="en-US"/>
-        </w:rPr>
-        <w:t>starts chasing player, but instantly steps on the trap</w:t>
-      </w:r>
-      <w:r>
-        <w:rPr>
-          <w:rFonts w:ascii="Candara" w:hAnsi="Candara"/>
-          <w:sz w:val="28"/>
-          <w:szCs w:val="28"/>
-          <w:lang w:val="en-US"/>
-        </w:rPr>
-        <w:t>.</w:t>
-      </w:r>
-      <w:r>
-        <w:rPr>
-          <w:rFonts w:ascii="Candara" w:hAnsi="Candara"/>
-          <w:sz w:val="28"/>
-          <w:szCs w:val="28"/>
-          <w:lang w:val="en-US"/>
-        </w:rPr>
-        <w:t xml:space="preserve"> Just in case there are some </w:t>
-      </w:r>
-      <w:r>
-        <w:rPr>
-          <w:rFonts w:ascii="Candara" w:hAnsi="Candara"/>
-          <w:color w:val="FF0000"/>
-          <w:sz w:val="28"/>
-          <w:szCs w:val="28"/>
-          <w:lang w:val="en-US"/>
-        </w:rPr>
-        <w:t>hiding spot</w:t>
-      </w:r>
-      <w:r>
-        <w:rPr>
-          <w:rFonts w:ascii="Candara" w:hAnsi="Candara"/>
-          <w:color w:val="FF0000"/>
-          <w:sz w:val="28"/>
-          <w:szCs w:val="28"/>
-          <w:lang w:val="en-US"/>
-        </w:rPr>
-        <w:t>s</w:t>
-      </w:r>
-      <w:r>
-        <w:rPr>
-          <w:rFonts w:ascii="Candara" w:hAnsi="Candara"/>
-          <w:sz w:val="28"/>
-          <w:szCs w:val="28"/>
-          <w:lang w:val="en-US"/>
-        </w:rPr>
-        <w:t>.</w:t>
-      </w:r>
-      <w:r>
-        <w:rPr>
-          <w:rFonts w:ascii="Candara" w:hAnsi="Candara"/>
-          <w:sz w:val="28"/>
-          <w:szCs w:val="28"/>
-          <w:lang w:val="en-US"/>
-        </w:rPr>
-        <w:t xml:space="preserve"> </w:t>
-      </w:r>
-      <w:r>
-        <w:rPr>
-          <w:rFonts w:ascii="Candara" w:hAnsi="Candara"/>
-          <w:sz w:val="28"/>
-          <w:szCs w:val="28"/>
-          <w:lang w:val="en-US"/>
-        </w:rPr>
-        <w:t>Boris laughs.</w:t>
-      </w:r>
-      <w:r>
-        <w:rPr>
-          <w:rFonts w:ascii="Candara" w:hAnsi="Candara"/>
-          <w:sz w:val="28"/>
-          <w:szCs w:val="28"/>
-          <w:lang w:val="en-US"/>
-        </w:rPr>
-        <w:t xml:space="preserve"> Everything become</w:t>
-      </w:r>
-      <w:r>
-        <w:rPr>
-          <w:rFonts w:ascii="Candara" w:hAnsi="Candara"/>
-          <w:sz w:val="28"/>
-          <w:szCs w:val="28"/>
-          <w:lang w:val="en-US"/>
-        </w:rPr>
-        <w:t>s</w:t>
-      </w:r>
-      <w:r>
-        <w:rPr>
-          <w:rFonts w:ascii="Candara" w:hAnsi="Candara"/>
-          <w:sz w:val="28"/>
-          <w:szCs w:val="28"/>
-          <w:lang w:val="en-US"/>
-        </w:rPr>
-        <w:t xml:space="preserve"> silent.</w:t>
-      </w:r>
-      <w:r>
-        <w:rPr>
-          <w:rFonts w:ascii="Candara" w:hAnsi="Candara"/>
-          <w:sz w:val="28"/>
-          <w:szCs w:val="28"/>
-          <w:lang w:val="en-US"/>
-        </w:rPr>
-        <w:t xml:space="preserve"> Trapped actor doesn’t know how to react</w:t>
-      </w:r>
-      <w:r>
-        <w:rPr>
-          <w:rFonts w:ascii="Candara" w:hAnsi="Candara"/>
-          <w:sz w:val="28"/>
-          <w:szCs w:val="28"/>
-          <w:lang w:val="en-US"/>
-        </w:rPr>
-        <w:t>. “Cut!”</w:t>
-      </w:r>
-    </w:p>
-    <w:p>
-      <w:pPr>
-        <w:rPr>
-          <w:rFonts w:ascii="Candara" w:hAnsi="Candara"/>
-          <w:sz w:val="28"/>
-          <w:szCs w:val="28"/>
-          <w:lang w:val="en-US"/>
-        </w:rPr>
-      </w:pPr>
-      <w:r>
-        <w:rPr>
-          <w:rFonts w:ascii="Candara" w:hAnsi="Candara"/>
-          <w:sz w:val="28"/>
-          <w:szCs w:val="28"/>
-          <w:lang w:val="en-US"/>
-        </w:rPr>
-        <w:t>Park</w:t>
-      </w:r>
-      <w:r>
-        <w:rPr>
-          <w:rFonts w:ascii="Candara" w:hAnsi="Candara"/>
-          <w:sz w:val="28"/>
-          <w:szCs w:val="28"/>
-          <w:lang w:val="en-US"/>
-        </w:rPr>
-        <w:t xml:space="preserve"> </w:t>
-      </w:r>
-      <w:r>
-        <w:rPr>
-          <w:rFonts w:ascii="Candara" w:hAnsi="Candara"/>
-          <w:sz w:val="28"/>
-          <w:szCs w:val="28"/>
-          <w:lang w:val="en-US"/>
-        </w:rPr>
-        <w:t>–</w:t>
-      </w:r>
-      <w:r>
-        <w:rPr>
-          <w:rFonts w:ascii="Candara" w:hAnsi="Candara"/>
-          <w:sz w:val="28"/>
-          <w:szCs w:val="28"/>
-          <w:lang w:val="en-US"/>
-        </w:rPr>
-        <w:t xml:space="preserve"> </w:t>
-      </w:r>
-      <w:r>
-        <w:rPr>
-          <w:rFonts w:ascii="Candara" w:hAnsi="Candara"/>
-          <w:sz w:val="28"/>
-          <w:szCs w:val="28"/>
-          <w:lang w:val="en-US"/>
-        </w:rPr>
-        <w:t>“</w:t>
-      </w:r>
-      <w:r>
-        <w:rPr>
-          <w:rFonts w:ascii="Candara" w:hAnsi="Candara"/>
-          <w:sz w:val="28"/>
-          <w:szCs w:val="28"/>
-          <w:lang w:val="en-US"/>
-        </w:rPr>
-        <w:t xml:space="preserve">No more </w:t>
-      </w:r>
-      <w:r>
-        <w:rPr>
-          <w:rFonts w:ascii="Candara" w:hAnsi="Candara"/>
-          <w:sz w:val="28"/>
-          <w:szCs w:val="28"/>
-          <w:lang w:val="en-US"/>
-        </w:rPr>
-        <w:t>tricks</w:t>
-      </w:r>
-      <w:r>
-        <w:rPr>
-          <w:rFonts w:ascii="Candara" w:hAnsi="Candara"/>
-          <w:sz w:val="28"/>
-          <w:szCs w:val="28"/>
-          <w:lang w:val="en-US"/>
-        </w:rPr>
-        <w:t>, Boris!</w:t>
-      </w:r>
-      <w:r>
-        <w:rPr>
-          <w:rFonts w:ascii="Candara" w:hAnsi="Candara"/>
-          <w:sz w:val="28"/>
-          <w:szCs w:val="28"/>
-          <w:lang w:val="en-US"/>
-        </w:rPr>
-        <w:t>”</w:t>
-      </w:r>
-    </w:p>
-    <w:p>
-      <w:pPr>
-        <w:rPr>
-          <w:rFonts w:ascii="Candara" w:hAnsi="Candara"/>
-          <w:sz w:val="28"/>
-          <w:szCs w:val="28"/>
-          <w:lang w:val="en-US"/>
-        </w:rPr>
-      </w:pPr>
-      <w:r>
-        <w:rPr>
-          <w:rFonts w:ascii="Candara" w:hAnsi="Candara"/>
-          <w:sz w:val="28"/>
-          <w:szCs w:val="28"/>
-          <w:lang w:val="en-US"/>
-        </w:rPr>
-        <w:t>“Action!”</w:t>
-      </w:r>
-      <w:r>
-        <w:rPr>
-          <w:rFonts w:ascii="Candara" w:hAnsi="Candara"/>
-          <w:sz w:val="28"/>
-          <w:szCs w:val="28"/>
-          <w:lang w:val="en-US"/>
-        </w:rPr>
-        <w:t xml:space="preserve">. Boris doesn’t look upset or nervous. </w:t>
-      </w:r>
-      <w:r>
-        <w:rPr>
-          <w:rFonts w:ascii="Candara" w:hAnsi="Candara"/>
-          <w:sz w:val="28"/>
-          <w:szCs w:val="28"/>
-          <w:lang w:val="en-US"/>
-        </w:rPr>
-        <w:t>His plan is only beginning.</w:t>
-      </w:r>
-      <w:r>
-        <w:rPr>
-          <w:rFonts w:ascii="Candara" w:hAnsi="Candara"/>
-          <w:sz w:val="28"/>
-          <w:szCs w:val="28"/>
-          <w:lang w:val="en-US"/>
-        </w:rPr>
-        <w:t xml:space="preserve"> </w:t>
-      </w:r>
-      <w:r>
-        <w:rPr>
-          <w:rFonts w:ascii="Candara" w:hAnsi="Candara"/>
-          <w:sz w:val="28"/>
-          <w:szCs w:val="28"/>
-          <w:lang w:val="en-US"/>
-        </w:rPr>
-        <w:t xml:space="preserve">Now there’s a lot more “coins” to collect, so Boris has to do his </w:t>
-      </w:r>
-      <w:r>
-        <w:rPr>
-          <w:rFonts w:ascii="Candara" w:hAnsi="Candara"/>
-          <w:sz w:val="28"/>
-          <w:szCs w:val="28"/>
-          <w:lang w:val="en-US"/>
-        </w:rPr>
-        <w:t>usual job without any tricks.</w:t>
-      </w:r>
-      <w:r>
-        <w:rPr>
-          <w:rFonts w:ascii="Candara" w:hAnsi="Candara"/>
-          <w:sz w:val="28"/>
-          <w:szCs w:val="28"/>
-          <w:lang w:val="en-US"/>
-        </w:rPr>
-        <w:t xml:space="preserve"> </w:t>
-      </w:r>
-    </w:p>
-    <w:p>
-      <w:pPr>
-        <w:rPr>
-          <w:rFonts w:ascii="Candara" w:hAnsi="Candara"/>
-          <w:sz w:val="28"/>
-          <w:szCs w:val="28"/>
-          <w:lang w:val="en-US"/>
-        </w:rPr>
-      </w:pPr>
-      <w:r>
-        <w:rPr>
-          <w:rFonts w:ascii="Candara" w:hAnsi="Candara"/>
-          <w:sz w:val="28"/>
-          <w:szCs w:val="28"/>
-          <w:lang w:val="en-US"/>
-        </w:rPr>
-        <w:t>Act 3</w:t>
-      </w:r>
-    </w:p>
-    <w:p>
-      <w:pPr>
-        <w:rPr>
-          <w:rFonts w:ascii="Candara" w:hAnsi="Candara"/>
-          <w:sz w:val="28"/>
-          <w:szCs w:val="28"/>
-          <w:lang w:val="en-US"/>
-        </w:rPr>
-      </w:pPr>
-      <w:r>
-        <w:rPr>
-          <w:rFonts w:ascii="Candara" w:hAnsi="Candara"/>
-          <w:sz w:val="28"/>
-          <w:szCs w:val="28"/>
-          <w:lang w:val="en-US"/>
-        </w:rPr>
-        <w:t>Maze –</w:t>
-      </w:r>
-      <w:r>
-        <w:rPr>
-          <w:rFonts w:ascii="Candara" w:hAnsi="Candara"/>
-          <w:sz w:val="28"/>
-          <w:szCs w:val="28"/>
-          <w:lang w:val="en-US"/>
-        </w:rPr>
-        <w:t xml:space="preserve"> “I’m the Mr. Bad”</w:t>
-      </w:r>
-    </w:p>
-    <w:p>
-      <w:pPr>
-        <w:rPr>
-          <w:rFonts w:ascii="Candara" w:hAnsi="Candara"/>
-          <w:sz w:val="28"/>
-          <w:szCs w:val="28"/>
-          <w:lang w:val="en-US"/>
-        </w:rPr>
-      </w:pPr>
-      <w:r>
-        <w:rPr>
-          <w:rFonts w:ascii="Candara" w:hAnsi="Candara"/>
-          <w:sz w:val="28"/>
-          <w:szCs w:val="28"/>
-          <w:lang w:val="en-US"/>
-        </w:rPr>
-        <w:t xml:space="preserve">Boris prefers to get out of </w:t>
-      </w:r>
-      <w:r>
-        <w:rPr>
-          <w:rFonts w:ascii="Candara" w:hAnsi="Candara"/>
-          <w:sz w:val="28"/>
-          <w:szCs w:val="28"/>
-          <w:lang w:val="en-US"/>
-        </w:rPr>
-        <w:t xml:space="preserve">the </w:t>
-      </w:r>
-      <w:r>
-        <w:rPr>
-          <w:rFonts w:ascii="Candara" w:hAnsi="Candara"/>
-          <w:sz w:val="28"/>
-          <w:szCs w:val="28"/>
-          <w:lang w:val="en-US"/>
-        </w:rPr>
-        <w:t xml:space="preserve">maze faster, so this level has a </w:t>
-      </w:r>
-      <w:r>
-        <w:rPr>
-          <w:rFonts w:ascii="Candara" w:hAnsi="Candara"/>
-          <w:color w:val="FF0000"/>
-          <w:sz w:val="28"/>
-          <w:szCs w:val="28"/>
-          <w:lang w:val="en-US"/>
-        </w:rPr>
-        <w:t>timer</w:t>
-      </w:r>
-      <w:r>
-        <w:rPr>
-          <w:rFonts w:ascii="Candara" w:hAnsi="Candara"/>
-          <w:sz w:val="28"/>
-          <w:szCs w:val="28"/>
-          <w:lang w:val="en-US"/>
-        </w:rPr>
-        <w:t xml:space="preserve">. </w:t>
-      </w:r>
-      <w:r>
-        <w:rPr>
-          <w:rFonts w:ascii="Candara" w:hAnsi="Candara"/>
-          <w:sz w:val="28"/>
-          <w:szCs w:val="28"/>
-          <w:lang w:val="en-US"/>
-        </w:rPr>
-        <w:t xml:space="preserve">After setting some traps Boris takes the height to spectate. </w:t>
-      </w:r>
-      <w:r>
-        <w:rPr>
-          <w:rFonts w:ascii="Candara" w:hAnsi="Candara"/>
-          <w:sz w:val="28"/>
-          <w:szCs w:val="28"/>
-          <w:lang w:val="en-US"/>
-        </w:rPr>
-        <w:t>He laughs again.</w:t>
-      </w:r>
-    </w:p>
-    <w:p>
-      <w:pPr>
-        <w:rPr>
-          <w:rFonts w:ascii="Candara" w:hAnsi="Candara"/>
-          <w:sz w:val="28"/>
-          <w:szCs w:val="28"/>
-          <w:lang w:val="en-US"/>
-        </w:rPr>
-      </w:pPr>
-      <w:r>
-        <w:rPr>
-          <w:rFonts w:ascii="Candara" w:hAnsi="Candara"/>
-          <w:sz w:val="28"/>
-          <w:szCs w:val="28"/>
-          <w:lang w:val="en-US"/>
-        </w:rPr>
-        <w:t>Playground</w:t>
-      </w:r>
-      <w:r>
-        <w:rPr>
-          <w:rFonts w:ascii="Candara" w:hAnsi="Candara"/>
-          <w:sz w:val="28"/>
-          <w:szCs w:val="28"/>
-          <w:lang w:val="en-US"/>
-        </w:rPr>
-        <w:t xml:space="preserve"> – “I’m not that old”</w:t>
-      </w:r>
-    </w:p>
-    <w:p>
-      <w:pPr>
-        <w:rPr>
-          <w:rFonts w:ascii="Candara" w:hAnsi="Candara"/>
-          <w:sz w:val="28"/>
-          <w:szCs w:val="28"/>
-          <w:lang w:val="en-US"/>
-        </w:rPr>
-      </w:pPr>
-      <w:r>
-        <w:rPr>
-          <w:rFonts w:ascii="Candara" w:hAnsi="Candara"/>
-          <w:sz w:val="28"/>
-          <w:szCs w:val="28"/>
-          <w:lang w:val="en-US"/>
-        </w:rPr>
-        <w:t xml:space="preserve">People seem to get used to </w:t>
-      </w:r>
-      <w:r>
-        <w:rPr>
-          <w:rFonts w:ascii="Candara" w:hAnsi="Candara"/>
-          <w:sz w:val="28"/>
-          <w:szCs w:val="28"/>
-          <w:lang w:val="en-US"/>
-        </w:rPr>
-        <w:t xml:space="preserve">small glass balls </w:t>
-      </w:r>
-      <w:r>
-        <w:rPr>
-          <w:rFonts w:ascii="Candara" w:hAnsi="Candara"/>
-          <w:sz w:val="28"/>
-          <w:szCs w:val="28"/>
-          <w:lang w:val="en-US"/>
-        </w:rPr>
-        <w:t>traps.</w:t>
-      </w:r>
-      <w:r>
-        <w:rPr>
-          <w:rFonts w:ascii="Candara" w:hAnsi="Candara"/>
-          <w:sz w:val="28"/>
-          <w:szCs w:val="28"/>
-          <w:lang w:val="en-US"/>
-        </w:rPr>
-        <w:t xml:space="preserve"> It’s not harmful, so show goes on. Anyway, the next scene is not about jokes. </w:t>
-      </w:r>
-      <w:r>
-        <w:rPr>
-          <w:rFonts w:ascii="Candara" w:hAnsi="Candara"/>
-          <w:sz w:val="28"/>
-          <w:szCs w:val="28"/>
-          <w:lang w:val="en-US"/>
-        </w:rPr>
-        <w:t>People can fall down and break the limbs</w:t>
-      </w:r>
-      <w:r>
-        <w:rPr>
-          <w:rFonts w:ascii="Candara" w:hAnsi="Candara"/>
-          <w:sz w:val="28"/>
-          <w:szCs w:val="28"/>
-          <w:lang w:val="en-US"/>
-        </w:rPr>
-        <w:t xml:space="preserve">. There Boris decides to show his movement abilities: </w:t>
-      </w:r>
-      <w:r>
-        <w:rPr>
-          <w:rFonts w:ascii="Candara" w:hAnsi="Candara"/>
-          <w:color w:val="FF0000"/>
-          <w:sz w:val="28"/>
-          <w:szCs w:val="28"/>
-          <w:lang w:val="en-US"/>
-        </w:rPr>
-        <w:t>rope riding</w:t>
-      </w:r>
-      <w:r>
-        <w:rPr>
-          <w:rFonts w:ascii="Candara" w:hAnsi="Candara"/>
-          <w:sz w:val="28"/>
-          <w:szCs w:val="28"/>
-          <w:lang w:val="en-US"/>
-        </w:rPr>
-        <w:t>,</w:t>
-      </w:r>
-      <w:r>
-        <w:rPr>
-          <w:rFonts w:ascii="Candara" w:hAnsi="Candara"/>
-          <w:color w:val="FF0000"/>
-          <w:sz w:val="28"/>
-          <w:szCs w:val="28"/>
-          <w:lang w:val="en-US"/>
-        </w:rPr>
-        <w:t xml:space="preserve"> wall jump </w:t>
-      </w:r>
-      <w:r>
-        <w:rPr>
-          <w:rFonts w:ascii="Candara" w:hAnsi="Candara"/>
-          <w:sz w:val="28"/>
-          <w:szCs w:val="28"/>
-          <w:lang w:val="en-US"/>
-        </w:rPr>
-        <w:t>and</w:t>
-      </w:r>
-      <w:r>
-        <w:rPr>
-          <w:rFonts w:ascii="Candara" w:hAnsi="Candara"/>
-          <w:color w:val="FF0000"/>
-          <w:sz w:val="28"/>
-          <w:szCs w:val="28"/>
-          <w:lang w:val="en-US"/>
-        </w:rPr>
-        <w:t xml:space="preserve"> </w:t>
-      </w:r>
-      <w:r>
-        <w:rPr>
-          <w:rFonts w:ascii="Candara" w:hAnsi="Candara"/>
-          <w:color w:val="FF0000"/>
-          <w:sz w:val="28"/>
-          <w:szCs w:val="28"/>
-          <w:lang w:val="en-US"/>
-        </w:rPr>
-        <w:t>climbing</w:t>
-      </w:r>
-      <w:r>
-        <w:rPr>
-          <w:rFonts w:ascii="Candara" w:hAnsi="Candara"/>
-          <w:sz w:val="28"/>
-          <w:szCs w:val="28"/>
-          <w:lang w:val="en-US"/>
-        </w:rPr>
-        <w:t>.</w:t>
-      </w:r>
-      <w:r>
-        <w:rPr>
-          <w:rFonts w:ascii="Candara" w:hAnsi="Candara"/>
-          <w:sz w:val="28"/>
-          <w:szCs w:val="28"/>
-          <w:lang w:val="en-US"/>
-        </w:rPr>
-        <w:t xml:space="preserve"> </w:t>
-      </w:r>
-      <w:r>
-        <w:rPr>
-          <w:rFonts w:ascii="Candara" w:hAnsi="Candara"/>
-          <w:sz w:val="28"/>
-          <w:szCs w:val="28"/>
-          <w:lang w:val="en-US"/>
-        </w:rPr>
-        <w:t>Next few levels will reveal Boris’s abilities and explain how to use them for solving puzzles.</w:t>
-      </w:r>
-    </w:p>
-    <w:p>
-      <w:pPr>
-        <w:rPr>
-          <w:rFonts w:ascii="Candara" w:hAnsi="Candara"/>
-          <w:sz w:val="28"/>
-          <w:szCs w:val="28"/>
-          <w:lang w:val="en-US"/>
-        </w:rPr>
-      </w:pPr>
-      <w:r>
-        <w:rPr>
-          <w:rFonts w:ascii="Candara" w:hAnsi="Candara"/>
-          <w:sz w:val="28"/>
-          <w:szCs w:val="28"/>
-          <w:lang w:val="en-US"/>
-        </w:rPr>
-        <w:t>Act 4</w:t>
-      </w:r>
-    </w:p>
-    <w:p>
-      <w:pPr>
-        <w:rPr>
-          <w:rFonts w:ascii="Candara" w:hAnsi="Candara"/>
-          <w:sz w:val="28"/>
-          <w:szCs w:val="28"/>
-          <w:lang w:val="en-US"/>
-        </w:rPr>
-      </w:pPr>
-      <w:r>
-        <w:rPr>
-          <w:rFonts w:ascii="Candara" w:hAnsi="Candara"/>
-          <w:sz w:val="28"/>
-          <w:szCs w:val="28"/>
-          <w:lang w:val="en-US"/>
-        </w:rPr>
-        <w:t>Space ship</w:t>
-      </w:r>
-      <w:r>
-        <w:rPr>
-          <w:rFonts w:ascii="Candara" w:hAnsi="Candara"/>
-          <w:sz w:val="28"/>
-          <w:szCs w:val="28"/>
-          <w:lang w:val="en-US"/>
-        </w:rPr>
-        <w:t>s</w:t>
-      </w:r>
-      <w:r>
-        <w:rPr>
-          <w:rFonts w:ascii="Candara" w:hAnsi="Candara"/>
-          <w:sz w:val="28"/>
-          <w:szCs w:val="28"/>
-          <w:lang w:val="en-US"/>
-        </w:rPr>
-        <w:t xml:space="preserve"> launch station – “</w:t>
-      </w:r>
-      <w:r>
-        <w:rPr>
-          <w:rFonts w:ascii="Candara" w:hAnsi="Candara"/>
-          <w:sz w:val="28"/>
-          <w:szCs w:val="28"/>
-          <w:lang w:val="en-US"/>
-        </w:rPr>
-        <w:t>Euphoria”</w:t>
-      </w:r>
-    </w:p>
-    <w:p>
-      <w:pPr>
-        <w:rPr>
-          <w:rFonts w:ascii="Candara" w:hAnsi="Candara"/>
-          <w:sz w:val="28"/>
-          <w:szCs w:val="28"/>
-          <w:lang w:val="en-US"/>
-        </w:rPr>
-      </w:pPr>
-      <w:r>
-        <w:rPr>
-          <w:rFonts w:ascii="Candara" w:hAnsi="Candara"/>
-          <w:sz w:val="28"/>
-          <w:szCs w:val="28"/>
-          <w:lang w:val="en-US"/>
-        </w:rPr>
-        <w:t>Decorations are amazing. Boris was told not to break something expensive. But he’s not afraid of risking.</w:t>
-      </w:r>
-      <w:r>
-        <w:rPr>
-          <w:rFonts w:ascii="Candara" w:hAnsi="Candara"/>
-          <w:sz w:val="28"/>
-          <w:szCs w:val="28"/>
-          <w:lang w:val="en-US"/>
-        </w:rPr>
-        <w:t xml:space="preserve"> He sees an opportunity to test a new trap – </w:t>
-      </w:r>
-      <w:r>
-        <w:rPr>
-          <w:rFonts w:ascii="Candara" w:hAnsi="Candara"/>
-          <w:color w:val="FF0000"/>
-          <w:sz w:val="28"/>
-          <w:szCs w:val="28"/>
-          <w:lang w:val="en-US"/>
-        </w:rPr>
-        <w:t>launch pad</w:t>
-      </w:r>
-      <w:r>
-        <w:rPr>
-          <w:rFonts w:ascii="Candara" w:hAnsi="Candara"/>
-          <w:sz w:val="28"/>
-          <w:szCs w:val="28"/>
-          <w:lang w:val="en-US"/>
-        </w:rPr>
-        <w:t>.</w:t>
-      </w:r>
-      <w:r>
-        <w:rPr>
-          <w:rFonts w:ascii="Candara" w:hAnsi="Candara"/>
-          <w:sz w:val="28"/>
-          <w:szCs w:val="28"/>
-          <w:lang w:val="en-US"/>
-        </w:rPr>
-        <w:t xml:space="preserve"> Moving around with some extra abilities, Boris collects some coins placed in </w:t>
-      </w:r>
-      <w:r>
-        <w:rPr>
-          <w:rFonts w:ascii="Candara" w:hAnsi="Candara"/>
-          <w:sz w:val="28"/>
-          <w:szCs w:val="28"/>
-          <w:lang w:val="en-US"/>
-        </w:rPr>
-        <w:t xml:space="preserve">the </w:t>
-      </w:r>
-      <w:r>
-        <w:rPr>
-          <w:rFonts w:ascii="Candara" w:hAnsi="Candara"/>
-          <w:sz w:val="28"/>
-          <w:szCs w:val="28"/>
-          <w:lang w:val="en-US"/>
-        </w:rPr>
-        <w:t>difficult spots.</w:t>
-      </w:r>
-      <w:r>
-        <w:rPr>
-          <w:rFonts w:ascii="Candara" w:hAnsi="Candara"/>
-          <w:sz w:val="28"/>
-          <w:szCs w:val="28"/>
-          <w:lang w:val="en-US"/>
-        </w:rPr>
-        <w:t xml:space="preserve"> And after setting a trap</w:t>
-      </w:r>
-      <w:r>
-        <w:rPr>
-          <w:rFonts w:ascii="Candara" w:hAnsi="Candara"/>
-          <w:sz w:val="28"/>
-          <w:szCs w:val="28"/>
-          <w:lang w:val="en-US"/>
-        </w:rPr>
-        <w:t xml:space="preserve"> and solving a puzzle</w:t>
-      </w:r>
-      <w:r>
-        <w:rPr>
-          <w:rFonts w:ascii="Candara" w:hAnsi="Candara"/>
-          <w:sz w:val="28"/>
-          <w:szCs w:val="28"/>
-          <w:lang w:val="en-US"/>
-        </w:rPr>
-        <w:t xml:space="preserve">, he takes the height to spectate. </w:t>
-      </w:r>
-      <w:r>
-        <w:rPr>
-          <w:rFonts w:ascii="Candara" w:hAnsi="Candara"/>
-          <w:sz w:val="28"/>
-          <w:szCs w:val="28"/>
-          <w:lang w:val="en-US"/>
-        </w:rPr>
-        <w:t>It looks surprising, but very funny. Boris laughs. Audience is happy. Team feels tense.</w:t>
-      </w:r>
-    </w:p>
-    <w:p>
-      <w:pPr>
-        <w:rPr>
-          <w:rFonts w:ascii="Candara" w:hAnsi="Candara"/>
-          <w:sz w:val="28"/>
-          <w:szCs w:val="28"/>
-          <w:lang w:val="en-US"/>
-        </w:rPr>
-      </w:pPr>
-      <w:r>
-        <w:rPr>
-          <w:rFonts w:ascii="Candara" w:hAnsi="Candara"/>
-          <w:sz w:val="28"/>
-          <w:szCs w:val="28"/>
-          <w:lang w:val="en-US"/>
-        </w:rPr>
         <w:t>Kid’s dream (Alice in the wonderland for the reference) – “So far so good”</w:t>
       </w:r>
     </w:p>
@@ -7973,7 +8092,6 @@
           <w:szCs w:val="28"/>
           <w:lang w:val="en-US"/>
         </w:rPr>
-        <w:lastRenderedPageBreak/>
         <w:t>Act 5</w:t>
       </w:r>
     </w:p>
@@ -8754,6 +8872,7 @@
           <w:szCs w:val="28"/>
           <w:lang w:val="en-US"/>
         </w:rPr>
+        <w:lastRenderedPageBreak/>
         <w:t>Player</w:t>
       </w:r>
     </w:p>
@@ -8985,7 +9104,6 @@
           <w:szCs w:val="28"/>
           <w:lang w:val="en-US"/>
         </w:rPr>
-        <w:lastRenderedPageBreak/>
         <w:t>Set the trap</w:t>
       </w:r>
     </w:p>
@@ -9866,6 +9984,7 @@
           <w:szCs w:val="48"/>
           <w:lang w:val="en-US"/>
         </w:rPr>
+        <w:lastRenderedPageBreak/>
         <w:t>Additional information about workflow</w:t>
       </w:r>
     </w:p>
@@ -9962,7 +10081,6 @@
           <w:szCs w:val="28"/>
           <w:lang w:val="en-US"/>
         </w:rPr>
-        <w:lastRenderedPageBreak/>
         <w:t xml:space="preserve">- </w:t>
       </w:r>
       <w:r>
@@ -9972,7 +10090,26 @@
           <w:szCs w:val="28"/>
           <w:lang w:val="en-US"/>
         </w:rPr>
-        <w:t>Make sure “generate overlap events”</w:t>
+        <w:t>Make sure “</w:t>
+      </w:r>
+      <w:r>
+        <w:rPr>
+          <w:rFonts w:ascii="Candara" w:hAnsi="Candara"/>
+          <w:color w:val="FF0000"/>
+          <w:sz w:val="28"/>
+          <w:szCs w:val="28"/>
+          <w:lang w:val="en-US"/>
+        </w:rPr>
+        <w:t>generate overlap events</w:t>
+      </w:r>
+      <w:r>
+        <w:rPr>
+          <w:rFonts w:ascii="Candara" w:hAnsi="Candara"/>
+          <w:sz w:val="28"/>
+          <w:szCs w:val="28"/>
+          <w:lang w:val="en-US"/>
+        </w:rPr>
+        <w:t>”</w:t>
       </w:r>
       <w:r>
         <w:rPr>
@@ -10023,6 +10160,7 @@
       <w:r>
         <w:rPr>
           <w:rFonts w:ascii="Candara" w:hAnsi="Candara"/>
+          <w:color w:val="FF0000"/>
           <w:sz w:val="28"/>
           <w:szCs w:val="28"/>
           <w:lang w:val="en-US"/>
@@ -10033,11 +10171,21 @@
       <w:r>
         <w:rPr>
           <w:rFonts w:ascii="Candara" w:hAnsi="Candara"/>
-          <w:sz w:val="28"/>
-          <w:szCs w:val="28"/>
-          <w:lang w:val="en-US"/>
-        </w:rPr>
-        <w:t xml:space="preserve"> (to call “stop grabbing” on overlapping “</w:t>
+          <w:color w:val="FF0000"/>
+          <w:sz w:val="28"/>
+          <w:szCs w:val="28"/>
+          <w:lang w:val="en-US"/>
+        </w:rPr>
+        <w:t xml:space="preserve"> </w:t>
+      </w:r>
+      <w:r>
+        <w:rPr>
+          <w:rFonts w:ascii="Candara" w:hAnsi="Candara"/>
+          <w:sz w:val="28"/>
+          <w:szCs w:val="28"/>
+          <w:lang w:val="en-US"/>
+        </w:rPr>
+        <w:t>(to call “stop grabbing” on overlapping “</w:t>
       </w:r>
       <w:proofErr w:type="spellStart"/>
       <w:r>
@@ -10083,6 +10231,7 @@
       <w:r>
         <w:rPr>
           <w:rFonts w:ascii="Candara" w:hAnsi="Candara"/>
+          <w:color w:val="FF0000"/>
           <w:sz w:val="28"/>
           <w:szCs w:val="28"/>
           <w:lang w:val="en-US"/>
@@ -10093,16 +10242,27 @@
       <w:r>
         <w:rPr>
           <w:rFonts w:ascii="Candara" w:hAnsi="Candara"/>
-          <w:sz w:val="28"/>
-          <w:szCs w:val="28"/>
-          <w:lang w:val="en-US"/>
-        </w:rPr>
-        <w:t xml:space="preserve"> subclass instance placed in level needs to have at least 1 value added to </w:t>
+          <w:color w:val="FF0000"/>
+          <w:sz w:val="28"/>
+          <w:szCs w:val="28"/>
+          <w:lang w:val="en-US"/>
+        </w:rPr>
+        <w:t xml:space="preserve"> </w:t>
+      </w:r>
+      <w:r>
+        <w:rPr>
+          <w:rFonts w:ascii="Candara" w:hAnsi="Candara"/>
+          <w:sz w:val="28"/>
+          <w:szCs w:val="28"/>
+          <w:lang w:val="en-US"/>
+        </w:rPr>
+        <w:t xml:space="preserve">subclass instance placed in level needs to have at least 1 value added to </w:t>
       </w:r>
       <w:proofErr w:type="spellStart"/>
       <w:r>
         <w:rPr>
           <w:rFonts w:ascii="Candara" w:hAnsi="Candara"/>
+          <w:color w:val="FF0000"/>
           <w:sz w:val="28"/>
           <w:szCs w:val="28"/>
           <w:lang w:val="en-US"/>
@@ -10161,6 +10321,7 @@
       <w:r>
         <w:rPr>
           <w:rFonts w:ascii="Candara" w:hAnsi="Candara"/>
+          <w:color w:val="FF0000"/>
           <w:sz w:val="28"/>
           <w:szCs w:val="28"/>
           <w:lang w:val="en-US"/>
@@ -10171,16 +10332,27 @@
       <w:r>
         <w:rPr>
           <w:rFonts w:ascii="Candara" w:hAnsi="Candara"/>
-          <w:sz w:val="28"/>
-          <w:szCs w:val="28"/>
-          <w:lang w:val="en-US"/>
-        </w:rPr>
-        <w:t xml:space="preserve"> placed in world needs to have additional </w:t>
+          <w:color w:val="FF0000"/>
+          <w:sz w:val="28"/>
+          <w:szCs w:val="28"/>
+          <w:lang w:val="en-US"/>
+        </w:rPr>
+        <w:t xml:space="preserve"> </w:t>
+      </w:r>
+      <w:r>
+        <w:rPr>
+          <w:rFonts w:ascii="Candara" w:hAnsi="Candara"/>
+          <w:sz w:val="28"/>
+          <w:szCs w:val="28"/>
+          <w:lang w:val="en-US"/>
+        </w:rPr>
+        <w:t xml:space="preserve">placed in world needs to have additional </w:t>
       </w:r>
       <w:proofErr w:type="spellStart"/>
       <w:r>
         <w:rPr>
           <w:rFonts w:ascii="Candara" w:hAnsi="Candara"/>
+          <w:color w:val="FF0000"/>
           <w:sz w:val="28"/>
           <w:szCs w:val="28"/>
           <w:lang w:val="en-US"/>
@@ -10190,6 +10362,7 @@
       <w:r>
         <w:rPr>
           <w:rFonts w:ascii="Candara" w:hAnsi="Candara"/>
+          <w:color w:val="FF0000"/>
           <w:sz w:val="28"/>
           <w:szCs w:val="28"/>
           <w:lang w:val="en-US"/>
@@ -10259,6 +10432,7 @@
       <w:r>
         <w:rPr>
           <w:rFonts w:ascii="Candara" w:hAnsi="Candara"/>
+          <w:color w:val="FF0000"/>
           <w:sz w:val="28"/>
           <w:szCs w:val="28"/>
           <w:lang w:val="en-US"/>
@@ -10269,11 +10443,21 @@
       <w:r>
         <w:rPr>
           <w:rFonts w:ascii="Candara" w:hAnsi="Candara"/>
-          <w:sz w:val="28"/>
-          <w:szCs w:val="28"/>
-          <w:lang w:val="en-US"/>
-        </w:rPr>
-        <w:t xml:space="preserve"> contains an instance editable variable “</w:t>
+          <w:color w:val="FF0000"/>
+          <w:sz w:val="28"/>
+          <w:szCs w:val="28"/>
+          <w:lang w:val="en-US"/>
+        </w:rPr>
+        <w:t xml:space="preserve"> </w:t>
+      </w:r>
+      <w:r>
+        <w:rPr>
+          <w:rFonts w:ascii="Candara" w:hAnsi="Candara"/>
+          <w:sz w:val="28"/>
+          <w:szCs w:val="28"/>
+          <w:lang w:val="en-US"/>
+        </w:rPr>
+        <w:t>contains an instance editable variable “</w:t>
       </w:r>
       <w:proofErr w:type="spellStart"/>
       <w:r>
@@ -10293,7 +10477,26 @@
           <w:szCs w:val="28"/>
           <w:lang w:val="en-US"/>
         </w:rPr>
-        <w:t xml:space="preserve">”. For levels with traps this variable should be manually set in the instance of </w:t>
+        <w:t xml:space="preserve">”. For levels with traps this variable should be </w:t>
+      </w:r>
+      <w:r>
+        <w:rPr>
+          <w:rFonts w:ascii="Candara" w:hAnsi="Candara"/>
+          <w:color w:val="FF0000"/>
+          <w:sz w:val="28"/>
+          <w:szCs w:val="28"/>
+          <w:lang w:val="en-US"/>
+        </w:rPr>
+        <w:t>manually set</w:t>
+      </w:r>
+      <w:r>
+        <w:rPr>
+          <w:rFonts w:ascii="Candara" w:hAnsi="Candara"/>
+          <w:sz w:val="28"/>
+          <w:szCs w:val="28"/>
+          <w:lang w:val="en-US"/>
+        </w:rPr>
+        <w:t xml:space="preserve"> in the instance of </w:t>
       </w:r>
       <w:proofErr w:type="spellStart"/>
       <w:r>
@@ -10306,6 +10509,125 @@
         <w:t>BP_Door</w:t>
       </w:r>
       <w:proofErr w:type="spellEnd"/>
+    </w:p>
+    <w:p>
+      <w:pPr>
+        <w:jc w:val="center"/>
+        <w:rPr>
+          <w:rFonts w:ascii="Candara" w:hAnsi="Candara"/>
+          <w:sz w:val="28"/>
+          <w:szCs w:val="28"/>
+          <w:lang w:val="en-US"/>
+        </w:rPr>
+      </w:pPr>
+      <w:r>
+        <w:rPr>
+          <w:rFonts w:ascii="Candara" w:hAnsi="Candara"/>
+          <w:sz w:val="28"/>
+          <w:szCs w:val="28"/>
+          <w:lang w:val="en-US"/>
+        </w:rPr>
+        <w:t xml:space="preserve">- Don’t </w:t>
+      </w:r>
+      <w:r>
+        <w:rPr>
+          <w:rFonts w:ascii="Candara" w:hAnsi="Candara"/>
+          <w:color w:val="FF0000"/>
+          <w:sz w:val="28"/>
+          <w:szCs w:val="28"/>
+          <w:lang w:val="en-US"/>
+        </w:rPr>
+        <w:t>EVER</w:t>
+      </w:r>
+      <w:r>
+        <w:rPr>
+          <w:rFonts w:ascii="Candara" w:hAnsi="Candara"/>
+          <w:sz w:val="28"/>
+          <w:szCs w:val="28"/>
+          <w:lang w:val="en-US"/>
+        </w:rPr>
+        <w:t xml:space="preserve"> forget, that when you attach a mesh (especially if it’s invisible) to a character, </w:t>
+      </w:r>
+      <w:proofErr w:type="gramStart"/>
+      <w:r>
+        <w:rPr>
+          <w:rFonts w:ascii="Candara" w:hAnsi="Candara"/>
+          <w:sz w:val="28"/>
+          <w:szCs w:val="28"/>
+          <w:lang w:val="en-US"/>
+        </w:rPr>
+        <w:t>it’s</w:t>
+      </w:r>
+      <w:proofErr w:type="gramEnd"/>
+      <w:r>
+        <w:rPr>
+          <w:rFonts w:ascii="Candara" w:hAnsi="Candara"/>
+          <w:sz w:val="28"/>
+          <w:szCs w:val="28"/>
+          <w:lang w:val="en-US"/>
+        </w:rPr>
+        <w:t xml:space="preserve"> </w:t>
+      </w:r>
+      <w:r>
+        <w:rPr>
+          <w:rFonts w:ascii="Candara" w:hAnsi="Candara"/>
+          <w:color w:val="FF0000"/>
+          <w:sz w:val="28"/>
+          <w:szCs w:val="28"/>
+          <w:lang w:val="en-US"/>
+        </w:rPr>
+        <w:t>collision cau</w:t>
+      </w:r>
+      <w:bookmarkStart w:id="1" w:name="_GoBack"/>
+      <w:bookmarkEnd w:id="1"/>
+      <w:r>
+        <w:rPr>
+          <w:rFonts w:ascii="Candara" w:hAnsi="Candara"/>
+          <w:color w:val="FF0000"/>
+          <w:sz w:val="28"/>
+          <w:szCs w:val="28"/>
+          <w:lang w:val="en-US"/>
+        </w:rPr>
+        <w:t>ses obnoxious lagging</w:t>
+      </w:r>
+      <w:r>
+        <w:rPr>
+          <w:rFonts w:ascii="Candara" w:hAnsi="Candara"/>
+          <w:sz w:val="28"/>
+          <w:szCs w:val="28"/>
+          <w:lang w:val="en-US"/>
+        </w:rPr>
+        <w:t xml:space="preserve">. I was already disappointed about trying to fix it. But freaking invisible pie mesh on </w:t>
+      </w:r>
+      <w:proofErr w:type="spellStart"/>
+      <w:r>
+        <w:rPr>
+          <w:rFonts w:ascii="Candara" w:hAnsi="Candara"/>
+          <w:sz w:val="28"/>
+          <w:szCs w:val="28"/>
+          <w:lang w:val="en-US"/>
+        </w:rPr>
+        <w:t>BP_Enemy</w:t>
+      </w:r>
+      <w:proofErr w:type="spellEnd"/>
+      <w:r>
+        <w:rPr>
+          <w:rFonts w:ascii="Candara" w:hAnsi="Candara"/>
+          <w:sz w:val="28"/>
+          <w:szCs w:val="28"/>
+          <w:lang w:val="en-US"/>
+        </w:rPr>
+        <w:t xml:space="preserve"> was breaking the game all the time</w:t>
+      </w:r>
+      <w:r>
+        <w:rPr>
+          <w:rFonts w:ascii="Candara" w:hAnsi="Candara"/>
+          <w:sz w:val="28"/>
+          <w:szCs w:val="28"/>
+          <w:lang w:val="en-US"/>
+        </w:rPr>
+        <w:t>!</w:t>
+      </w:r>
     </w:p>
     <w:p>
       <w:pPr>
@@ -11770,7 +12092,7 @@
 </file>
 
 <file path=customXml/itemProps1.xml><?xml version="1.0" encoding="utf-8"?>
-<ds:datastoreItem xmlns:ds="http://schemas.openxmlformats.org/officeDocument/2006/customXml" ds:itemID="{8234871B-39EA-4439-A1E5-016552F53452}">
+<ds:datastoreItem xmlns:ds="http://schemas.openxmlformats.org/officeDocument/2006/customXml" ds:itemID="{4CECEEE3-B359-4823-ACAE-9AC06D3E4DCA}">
   <ds:schemaRefs>
     <ds:schemaRef ds:uri="http://schemas.openxmlformats.org/officeDocument/2006/bibliography"/>
   </ds:schemaRefs>

</xml_diff>

<commit_message>
More level prototypes made
- Also some small code improvements
</commit_message>
<xml_diff>
--- a/Design Document.docx
+++ b/Design Document.docx
@@ -5586,7 +5586,7 @@
       <w:pPr>
         <w:pStyle w:val="a7"/>
         <w:numPr>
-          <w:ilvl w:val="0"/>
+          <w:ilvl w:val="1"/>
           <w:numId w:val="1"/>
         </w:numPr>
         <w:rPr>
@@ -5603,7 +5603,7 @@
           <w:szCs w:val="28"/>
           <w:lang w:val="en-US"/>
         </w:rPr>
-        <w:t>First enemy (park)</w:t>
+        <w:t>Enemy starts chasing player, but instantly gets trapped</w:t>
       </w:r>
     </w:p>
     <w:p>
@@ -5627,7 +5627,60 @@
           <w:szCs w:val="28"/>
           <w:lang w:val="en-US"/>
         </w:rPr>
-        <w:t>Enemy starts chasing player, but instantly gets trapped</w:t>
+        <w:t>Cutscene with Boris’s laugh and silence after</w:t>
+      </w:r>
+      <w:bookmarkStart w:id="1" w:name="_GoBack"/>
+      <w:bookmarkEnd w:id="1"/>
+    </w:p>
+    <w:p>
+      <w:pPr>
+        <w:pStyle w:val="a7"/>
+        <w:numPr>
+          <w:ilvl w:val="0"/>
+          <w:numId w:val="1"/>
+        </w:numPr>
+        <w:rPr>
+          <w:rFonts w:ascii="Candara" w:hAnsi="Candara"/>
+          <w:sz w:val="28"/>
+          <w:szCs w:val="28"/>
+          <w:lang w:val="en-US"/>
+        </w:rPr>
+      </w:pPr>
+      <w:r>
+        <w:rPr>
+          <w:rFonts w:ascii="Candara" w:hAnsi="Candara"/>
+          <w:sz w:val="28"/>
+          <w:szCs w:val="28"/>
+          <w:lang w:val="en-US"/>
+        </w:rPr>
+        <w:t xml:space="preserve">Boris’s </w:t>
+      </w:r>
+      <w:r>
+        <w:rPr>
+          <w:rFonts w:ascii="Candara" w:hAnsi="Candara"/>
+          <w:sz w:val="28"/>
+          <w:szCs w:val="28"/>
+          <w:lang w:val="en-US"/>
+        </w:rPr>
+        <w:t xml:space="preserve">usual </w:t>
+      </w:r>
+      <w:r>
+        <w:rPr>
+          <w:rFonts w:ascii="Candara" w:hAnsi="Candara"/>
+          <w:sz w:val="28"/>
+          <w:szCs w:val="28"/>
+          <w:lang w:val="en-US"/>
+        </w:rPr>
+        <w:t>Groundhog Day</w:t>
+      </w:r>
+      <w:r>
+        <w:rPr>
+          <w:rFonts w:ascii="Candara" w:hAnsi="Candara"/>
+          <w:sz w:val="28"/>
+          <w:szCs w:val="28"/>
+          <w:lang w:val="en-US"/>
+        </w:rPr>
+        <w:t xml:space="preserve"> (park)</w:t>
       </w:r>
     </w:p>
     <w:p>
@@ -5651,7 +5704,79 @@
           <w:szCs w:val="28"/>
           <w:lang w:val="en-US"/>
         </w:rPr>
-        <w:t>Cutscene with Boris’s laugh and silence after</w:t>
+        <w:t>A lot of “coins”</w:t>
+      </w:r>
+    </w:p>
+    <w:p>
+      <w:pPr>
+        <w:pStyle w:val="a7"/>
+        <w:numPr>
+          <w:ilvl w:val="1"/>
+          <w:numId w:val="1"/>
+        </w:numPr>
+        <w:rPr>
+          <w:rFonts w:ascii="Candara" w:hAnsi="Candara"/>
+          <w:sz w:val="28"/>
+          <w:szCs w:val="28"/>
+          <w:lang w:val="en-US"/>
+        </w:rPr>
+      </w:pPr>
+      <w:r>
+        <w:rPr>
+          <w:rFonts w:ascii="Candara" w:hAnsi="Candara"/>
+          <w:sz w:val="28"/>
+          <w:szCs w:val="28"/>
+          <w:lang w:val="en-US"/>
+        </w:rPr>
+        <w:t>Some small objects to reach “coins”</w:t>
+      </w:r>
+    </w:p>
+    <w:p>
+      <w:pPr>
+        <w:pStyle w:val="a7"/>
+        <w:numPr>
+          <w:ilvl w:val="1"/>
+          <w:numId w:val="1"/>
+        </w:numPr>
+        <w:rPr>
+          <w:rFonts w:ascii="Candara" w:hAnsi="Candara"/>
+          <w:sz w:val="28"/>
+          <w:szCs w:val="28"/>
+          <w:lang w:val="en-US"/>
+        </w:rPr>
+      </w:pPr>
+      <w:r>
+        <w:rPr>
+          <w:rFonts w:ascii="Candara" w:hAnsi="Candara"/>
+          <w:sz w:val="28"/>
+          <w:szCs w:val="28"/>
+          <w:lang w:val="en-US"/>
+        </w:rPr>
+        <w:t>Button</w:t>
+      </w:r>
+    </w:p>
+    <w:p>
+      <w:pPr>
+        <w:pStyle w:val="a7"/>
+        <w:numPr>
+          <w:ilvl w:val="1"/>
+          <w:numId w:val="1"/>
+        </w:numPr>
+        <w:rPr>
+          <w:rFonts w:ascii="Candara" w:hAnsi="Candara"/>
+          <w:sz w:val="28"/>
+          <w:szCs w:val="28"/>
+          <w:lang w:val="en-US"/>
+        </w:rPr>
+      </w:pPr>
+      <w:r>
+        <w:rPr>
+          <w:rFonts w:ascii="Candara" w:hAnsi="Candara"/>
+          <w:sz w:val="28"/>
+          <w:szCs w:val="28"/>
+          <w:lang w:val="en-US"/>
+        </w:rPr>
+        <w:t>Door</w:t>
       </w:r>
     </w:p>
     <w:p>
@@ -5675,34 +5800,7 @@
           <w:szCs w:val="28"/>
           <w:lang w:val="en-US"/>
         </w:rPr>
-        <w:t xml:space="preserve">Boris’s </w:t>
-      </w:r>
-      <w:r>
-        <w:rPr>
-          <w:rFonts w:ascii="Candara" w:hAnsi="Candara"/>
-          <w:sz w:val="28"/>
-          <w:szCs w:val="28"/>
-          <w:lang w:val="en-US"/>
-        </w:rPr>
-        <w:t xml:space="preserve">usual </w:t>
-      </w:r>
-      <w:r>
-        <w:rPr>
-          <w:rFonts w:ascii="Candara" w:hAnsi="Candara"/>
-          <w:sz w:val="28"/>
-          <w:szCs w:val="28"/>
-          <w:lang w:val="en-US"/>
-        </w:rPr>
-        <w:t>Groundhog Day</w:t>
-      </w:r>
-      <w:r>
-        <w:rPr>
-          <w:rFonts w:ascii="Candara" w:hAnsi="Candara"/>
-          <w:sz w:val="28"/>
-          <w:szCs w:val="28"/>
-          <w:lang w:val="en-US"/>
-        </w:rPr>
-        <w:t xml:space="preserve"> (park)</w:t>
+        <w:t>Hurry up, there’s timer (maze)</w:t>
       </w:r>
     </w:p>
     <w:p>
@@ -5726,7 +5824,7 @@
           <w:szCs w:val="28"/>
           <w:lang w:val="en-US"/>
         </w:rPr>
-        <w:t>A lot of “coins”</w:t>
+        <w:t>Timer</w:t>
       </w:r>
     </w:p>
     <w:p>
@@ -5750,7 +5848,7 @@
           <w:szCs w:val="28"/>
           <w:lang w:val="en-US"/>
         </w:rPr>
-        <w:t>Some small objects to reach “coins”</w:t>
+        <w:t>Puzzle is the maze itself</w:t>
       </w:r>
     </w:p>
     <w:p>
@@ -5774,7 +5872,7 @@
           <w:szCs w:val="28"/>
           <w:lang w:val="en-US"/>
         </w:rPr>
-        <w:t>Button</w:t>
+        <w:t>Some traps</w:t>
       </w:r>
     </w:p>
     <w:p>
@@ -5798,7 +5896,40 @@
           <w:szCs w:val="28"/>
           <w:lang w:val="en-US"/>
         </w:rPr>
-        <w:t>Door</w:t>
+        <w:t>D</w:t>
+      </w:r>
+      <w:r>
+        <w:rPr>
+          <w:rFonts w:ascii="Candara" w:hAnsi="Candara"/>
+          <w:sz w:val="28"/>
+          <w:szCs w:val="28"/>
+          <w:lang w:val="en-US"/>
+        </w:rPr>
+        <w:t>oor</w:t>
+      </w:r>
+    </w:p>
+    <w:p>
+      <w:pPr>
+        <w:pStyle w:val="a7"/>
+        <w:numPr>
+          <w:ilvl w:val="1"/>
+          <w:numId w:val="1"/>
+        </w:numPr>
+        <w:rPr>
+          <w:rFonts w:ascii="Candara" w:hAnsi="Candara"/>
+          <w:sz w:val="28"/>
+          <w:szCs w:val="28"/>
+          <w:lang w:val="en-US"/>
+        </w:rPr>
+      </w:pPr>
+      <w:r>
+        <w:rPr>
+          <w:rFonts w:ascii="Candara" w:hAnsi="Candara"/>
+          <w:sz w:val="28"/>
+          <w:szCs w:val="28"/>
+          <w:lang w:val="en-US"/>
+        </w:rPr>
+        <w:t>Cutscene with Boris’s laugh</w:t>
       </w:r>
     </w:p>
     <w:p>
@@ -5822,7 +5953,7 @@
           <w:szCs w:val="28"/>
           <w:lang w:val="en-US"/>
         </w:rPr>
-        <w:t>Hurry up, there’s timer (maze)</w:t>
+        <w:t>Extra abilities show up (playground)</w:t>
       </w:r>
     </w:p>
     <w:p>
@@ -5846,7 +5977,7 @@
           <w:szCs w:val="28"/>
           <w:lang w:val="en-US"/>
         </w:rPr>
-        <w:t>Timer</w:t>
+        <w:t>Wall jump to reach the top of medium object</w:t>
       </w:r>
     </w:p>
     <w:p>
@@ -5870,7 +6001,43 @@
           <w:szCs w:val="28"/>
           <w:lang w:val="en-US"/>
         </w:rPr>
-        <w:t>Puzzle is the maze itself</w:t>
+        <w:t>Ledge climbing to reach the top of medium object</w:t>
+      </w:r>
+    </w:p>
+    <w:p>
+      <w:pPr>
+        <w:pStyle w:val="a7"/>
+        <w:numPr>
+          <w:ilvl w:val="0"/>
+          <w:numId w:val="1"/>
+        </w:numPr>
+        <w:rPr>
+          <w:rFonts w:ascii="Candara" w:hAnsi="Candara"/>
+          <w:sz w:val="28"/>
+          <w:szCs w:val="28"/>
+          <w:lang w:val="en-US"/>
+        </w:rPr>
+      </w:pPr>
+      <w:proofErr w:type="spellStart"/>
+      <w:r>
+        <w:rPr>
+          <w:rFonts w:ascii="Candara" w:hAnsi="Candara"/>
+          <w:sz w:val="28"/>
+          <w:szCs w:val="28"/>
+          <w:lang w:val="en-US"/>
+        </w:rPr>
+        <w:lastRenderedPageBreak/>
+        <w:t>Borzan</w:t>
+      </w:r>
+      <w:proofErr w:type="spellEnd"/>
+      <w:r>
+        <w:rPr>
+          <w:rFonts w:ascii="Candara" w:hAnsi="Candara"/>
+          <w:sz w:val="28"/>
+          <w:szCs w:val="28"/>
+          <w:lang w:val="en-US"/>
+        </w:rPr>
+        <w:t xml:space="preserve"> (playground)</w:t>
       </w:r>
     </w:p>
     <w:p>
@@ -5894,7 +6061,31 @@
           <w:szCs w:val="28"/>
           <w:lang w:val="en-US"/>
         </w:rPr>
-        <w:t>Some traps</w:t>
+        <w:t>Rope riding to jump between heights</w:t>
+      </w:r>
+    </w:p>
+    <w:p>
+      <w:pPr>
+        <w:pStyle w:val="a7"/>
+        <w:numPr>
+          <w:ilvl w:val="0"/>
+          <w:numId w:val="1"/>
+        </w:numPr>
+        <w:rPr>
+          <w:rFonts w:ascii="Candara" w:hAnsi="Candara"/>
+          <w:sz w:val="28"/>
+          <w:szCs w:val="28"/>
+          <w:lang w:val="en-US"/>
+        </w:rPr>
+      </w:pPr>
+      <w:r>
+        <w:rPr>
+          <w:rFonts w:ascii="Candara" w:hAnsi="Candara"/>
+          <w:sz w:val="28"/>
+          <w:szCs w:val="28"/>
+          <w:lang w:val="en-US"/>
+        </w:rPr>
+        <w:t xml:space="preserve"> Try to catch me! (playground)</w:t>
       </w:r>
     </w:p>
     <w:p>
@@ -5918,16 +6109,7 @@
           <w:szCs w:val="28"/>
           <w:lang w:val="en-US"/>
         </w:rPr>
-        <w:t>D</w:t>
-      </w:r>
-      <w:r>
-        <w:rPr>
-          <w:rFonts w:ascii="Candara" w:hAnsi="Candara"/>
-          <w:sz w:val="28"/>
-          <w:szCs w:val="28"/>
-          <w:lang w:val="en-US"/>
-        </w:rPr>
-        <w:t>oor</w:t>
+        <w:t>A few enemies</w:t>
       </w:r>
     </w:p>
     <w:p>
@@ -5951,7 +6133,55 @@
           <w:szCs w:val="28"/>
           <w:lang w:val="en-US"/>
         </w:rPr>
-        <w:t>Cutscene with Boris’s laugh</w:t>
+        <w:t>1-2 hiding spots</w:t>
+      </w:r>
+    </w:p>
+    <w:p>
+      <w:pPr>
+        <w:pStyle w:val="a7"/>
+        <w:numPr>
+          <w:ilvl w:val="1"/>
+          <w:numId w:val="1"/>
+        </w:numPr>
+        <w:rPr>
+          <w:rFonts w:ascii="Candara" w:hAnsi="Candara"/>
+          <w:sz w:val="28"/>
+          <w:szCs w:val="28"/>
+          <w:lang w:val="en-US"/>
+        </w:rPr>
+      </w:pPr>
+      <w:r>
+        <w:rPr>
+          <w:rFonts w:ascii="Candara" w:hAnsi="Candara"/>
+          <w:sz w:val="28"/>
+          <w:szCs w:val="28"/>
+          <w:lang w:val="en-US"/>
+        </w:rPr>
+        <w:t>A lot of parkour</w:t>
+      </w:r>
+    </w:p>
+    <w:p>
+      <w:pPr>
+        <w:pStyle w:val="a7"/>
+        <w:numPr>
+          <w:ilvl w:val="1"/>
+          <w:numId w:val="1"/>
+        </w:numPr>
+        <w:rPr>
+          <w:rFonts w:ascii="Candara" w:hAnsi="Candara"/>
+          <w:sz w:val="28"/>
+          <w:szCs w:val="28"/>
+          <w:lang w:val="en-US"/>
+        </w:rPr>
+      </w:pPr>
+      <w:r>
+        <w:rPr>
+          <w:rFonts w:ascii="Candara" w:hAnsi="Candara"/>
+          <w:sz w:val="28"/>
+          <w:szCs w:val="28"/>
+          <w:lang w:val="en-US"/>
+        </w:rPr>
+        <w:t>A little bit harder puzzle with small objects and button</w:t>
       </w:r>
     </w:p>
     <w:p>
@@ -5975,7 +6205,7 @@
           <w:szCs w:val="28"/>
           <w:lang w:val="en-US"/>
         </w:rPr>
-        <w:t>Extra abilities show up (playground)</w:t>
+        <w:t>3…2…1… launch! (Space ships station)</w:t>
       </w:r>
     </w:p>
     <w:p>
@@ -5999,7 +6229,7 @@
           <w:szCs w:val="28"/>
           <w:lang w:val="en-US"/>
         </w:rPr>
-        <w:t>Wall jump to reach the top of medium object</w:t>
+        <w:t>Launch pad trap</w:t>
       </w:r>
     </w:p>
     <w:p>
@@ -6023,43 +6253,7 @@
           <w:szCs w:val="28"/>
           <w:lang w:val="en-US"/>
         </w:rPr>
-        <w:lastRenderedPageBreak/>
-        <w:t>Ledge climbing to reach the top of medium object</w:t>
-      </w:r>
-    </w:p>
-    <w:p>
-      <w:pPr>
-        <w:pStyle w:val="a7"/>
-        <w:numPr>
-          <w:ilvl w:val="0"/>
-          <w:numId w:val="1"/>
-        </w:numPr>
-        <w:rPr>
-          <w:rFonts w:ascii="Candara" w:hAnsi="Candara"/>
-          <w:sz w:val="28"/>
-          <w:szCs w:val="28"/>
-          <w:lang w:val="en-US"/>
-        </w:rPr>
-      </w:pPr>
-      <w:proofErr w:type="spellStart"/>
-      <w:r>
-        <w:rPr>
-          <w:rFonts w:ascii="Candara" w:hAnsi="Candara"/>
-          <w:sz w:val="28"/>
-          <w:szCs w:val="28"/>
-          <w:lang w:val="en-US"/>
-        </w:rPr>
-        <w:t>Borzan</w:t>
-      </w:r>
-      <w:proofErr w:type="spellEnd"/>
-      <w:r>
-        <w:rPr>
-          <w:rFonts w:ascii="Candara" w:hAnsi="Candara"/>
-          <w:sz w:val="28"/>
-          <w:szCs w:val="28"/>
-          <w:lang w:val="en-US"/>
-        </w:rPr>
-        <w:t xml:space="preserve"> (playground)</w:t>
+        <w:t>Enemy</w:t>
       </w:r>
     </w:p>
     <w:p>
@@ -6083,31 +6277,7 @@
           <w:szCs w:val="28"/>
           <w:lang w:val="en-US"/>
         </w:rPr>
-        <w:t>Rope riding to jump between heights</w:t>
-      </w:r>
-    </w:p>
-    <w:p>
-      <w:pPr>
-        <w:pStyle w:val="a7"/>
-        <w:numPr>
-          <w:ilvl w:val="0"/>
-          <w:numId w:val="1"/>
-        </w:numPr>
-        <w:rPr>
-          <w:rFonts w:ascii="Candara" w:hAnsi="Candara"/>
-          <w:sz w:val="28"/>
-          <w:szCs w:val="28"/>
-          <w:lang w:val="en-US"/>
-        </w:rPr>
-      </w:pPr>
-      <w:r>
-        <w:rPr>
-          <w:rFonts w:ascii="Candara" w:hAnsi="Candara"/>
-          <w:sz w:val="28"/>
-          <w:szCs w:val="28"/>
-          <w:lang w:val="en-US"/>
-        </w:rPr>
-        <w:t xml:space="preserve"> Try to catch me! (playground)</w:t>
+        <w:t>Hiding spot</w:t>
       </w:r>
     </w:p>
     <w:p>
@@ -6131,7 +6301,7 @@
           <w:szCs w:val="28"/>
           <w:lang w:val="en-US"/>
         </w:rPr>
-        <w:t>A few enemies</w:t>
+        <w:t>Hidden “coins”</w:t>
       </w:r>
     </w:p>
     <w:p>
@@ -6155,55 +6325,7 @@
           <w:szCs w:val="28"/>
           <w:lang w:val="en-US"/>
         </w:rPr>
-        <w:t>1-2 hiding spots</w:t>
-      </w:r>
-    </w:p>
-    <w:p>
-      <w:pPr>
-        <w:pStyle w:val="a7"/>
-        <w:numPr>
-          <w:ilvl w:val="1"/>
-          <w:numId w:val="1"/>
-        </w:numPr>
-        <w:rPr>
-          <w:rFonts w:ascii="Candara" w:hAnsi="Candara"/>
-          <w:sz w:val="28"/>
-          <w:szCs w:val="28"/>
-          <w:lang w:val="en-US"/>
-        </w:rPr>
-      </w:pPr>
-      <w:r>
-        <w:rPr>
-          <w:rFonts w:ascii="Candara" w:hAnsi="Candara"/>
-          <w:sz w:val="28"/>
-          <w:szCs w:val="28"/>
-          <w:lang w:val="en-US"/>
-        </w:rPr>
-        <w:t>A lot of parkour</w:t>
-      </w:r>
-    </w:p>
-    <w:p>
-      <w:pPr>
-        <w:pStyle w:val="a7"/>
-        <w:numPr>
-          <w:ilvl w:val="1"/>
-          <w:numId w:val="1"/>
-        </w:numPr>
-        <w:rPr>
-          <w:rFonts w:ascii="Candara" w:hAnsi="Candara"/>
-          <w:sz w:val="28"/>
-          <w:szCs w:val="28"/>
-          <w:lang w:val="en-US"/>
-        </w:rPr>
-      </w:pPr>
-      <w:r>
-        <w:rPr>
-          <w:rFonts w:ascii="Candara" w:hAnsi="Candara"/>
-          <w:sz w:val="28"/>
-          <w:szCs w:val="28"/>
-          <w:lang w:val="en-US"/>
-        </w:rPr>
-        <w:t>A little bit harder puzzle with small objects and button</w:t>
+        <w:t>Some parkour</w:t>
       </w:r>
     </w:p>
     <w:p>
@@ -6545,6 +6667,7 @@
           <w:szCs w:val="28"/>
           <w:lang w:val="en-US"/>
         </w:rPr>
+        <w:lastRenderedPageBreak/>
         <w:t>Boris is preparing to show, warming up and testing</w:t>
       </w:r>
       <w:r>
@@ -6693,7 +6816,6 @@
           <w:szCs w:val="28"/>
           <w:lang w:val="en-US"/>
         </w:rPr>
-        <w:lastRenderedPageBreak/>
         <w:t>Villain hideout</w:t>
       </w:r>
       <w:r>
@@ -7860,6 +7982,7 @@
           <w:szCs w:val="28"/>
           <w:lang w:val="en-US"/>
         </w:rPr>
+        <w:lastRenderedPageBreak/>
         <w:t>Decorations are amazing. Boris was told not to break something expensive. But he’s not afraid of risking.</w:t>
       </w:r>
       <w:r>
@@ -7970,7 +8093,6 @@
           <w:szCs w:val="28"/>
           <w:lang w:val="en-US"/>
         </w:rPr>
-        <w:lastRenderedPageBreak/>
         <w:t>Kid’s dream (Alice in the wonderland for the reference) – “So far so good”</w:t>
       </w:r>
     </w:p>
@@ -8872,7 +8994,6 @@
           <w:szCs w:val="28"/>
           <w:lang w:val="en-US"/>
         </w:rPr>
-        <w:lastRenderedPageBreak/>
         <w:t>Player</w:t>
       </w:r>
     </w:p>
@@ -9819,6 +9940,7 @@
           <w:szCs w:val="28"/>
           <w:lang w:val="en-US"/>
         </w:rPr>
+        <w:lastRenderedPageBreak/>
         <w:t>Minimal</w:t>
       </w:r>
       <w:r>
@@ -9984,7 +10106,6 @@
           <w:szCs w:val="48"/>
           <w:lang w:val="en-US"/>
         </w:rPr>
-        <w:lastRenderedPageBreak/>
         <w:t>Additional information about workflow</w:t>
       </w:r>
     </w:p>
@@ -10408,6 +10529,15 @@
         </w:rPr>
         <w:t xml:space="preserve"> inside of dumpster</w:t>
       </w:r>
+      <w:r>
+        <w:rPr>
+          <w:rFonts w:ascii="Candara" w:hAnsi="Candara"/>
+          <w:sz w:val="28"/>
+          <w:szCs w:val="28"/>
+          <w:lang w:val="en-US"/>
+        </w:rPr>
+        <w:t>. Area class inside of it should be set to obstacle</w:t>
+      </w:r>
     </w:p>
     <w:p>
       <w:pPr>
@@ -10576,10 +10706,74 @@
           <w:szCs w:val="28"/>
           <w:lang w:val="en-US"/>
         </w:rPr>
-        <w:t>collision cau</w:t>
-      </w:r>
-      <w:bookmarkStart w:id="1" w:name="_GoBack"/>
-      <w:bookmarkEnd w:id="1"/>
+        <w:t>collision causes obnoxious lagging</w:t>
+      </w:r>
+      <w:r>
+        <w:rPr>
+          <w:rFonts w:ascii="Candara" w:hAnsi="Candara"/>
+          <w:sz w:val="28"/>
+          <w:szCs w:val="28"/>
+          <w:lang w:val="en-US"/>
+        </w:rPr>
+        <w:t xml:space="preserve">. I was already disappointed about trying to fix it. But freaking invisible pie mesh on </w:t>
+      </w:r>
+      <w:proofErr w:type="spellStart"/>
+      <w:r>
+        <w:rPr>
+          <w:rFonts w:ascii="Candara" w:hAnsi="Candara"/>
+          <w:sz w:val="28"/>
+          <w:szCs w:val="28"/>
+          <w:lang w:val="en-US"/>
+        </w:rPr>
+        <w:t>BP_Enemy</w:t>
+      </w:r>
+      <w:proofErr w:type="spellEnd"/>
+      <w:r>
+        <w:rPr>
+          <w:rFonts w:ascii="Candara" w:hAnsi="Candara"/>
+          <w:sz w:val="28"/>
+          <w:szCs w:val="28"/>
+          <w:lang w:val="en-US"/>
+        </w:rPr>
+        <w:t xml:space="preserve"> was breaking the game all the time</w:t>
+      </w:r>
+      <w:r>
+        <w:rPr>
+          <w:rFonts w:ascii="Candara" w:hAnsi="Candara"/>
+          <w:sz w:val="28"/>
+          <w:szCs w:val="28"/>
+          <w:lang w:val="en-US"/>
+        </w:rPr>
+        <w:t>!</w:t>
+      </w:r>
+    </w:p>
+    <w:p>
+      <w:pPr>
+        <w:jc w:val="center"/>
+        <w:rPr>
+          <w:rFonts w:ascii="Candara" w:hAnsi="Candara"/>
+          <w:sz w:val="28"/>
+          <w:szCs w:val="28"/>
+          <w:lang w:val="en-US"/>
+        </w:rPr>
+      </w:pPr>
+    </w:p>
+    <w:p>
+      <w:pPr>
+        <w:pStyle w:val="a7"/>
+        <w:numPr>
+          <w:ilvl w:val="0"/>
+          <w:numId w:val="4"/>
+        </w:numPr>
+        <w:jc w:val="center"/>
+        <w:rPr>
+          <w:rFonts w:ascii="Candara" w:hAnsi="Candara"/>
+          <w:sz w:val="28"/>
+          <w:szCs w:val="28"/>
+          <w:lang w:val="en-US"/>
+        </w:rPr>
+      </w:pPr>
+      <w:proofErr w:type="spellStart"/>
       <w:r>
         <w:rPr>
           <w:rFonts w:ascii="Candara" w:hAnsi="Candara"/>
@@ -10588,16 +10782,27 @@
           <w:szCs w:val="28"/>
           <w:lang w:val="en-US"/>
         </w:rPr>
-        <w:t>ses obnoxious lagging</w:t>
-      </w:r>
-      <w:r>
-        <w:rPr>
-          <w:rFonts w:ascii="Candara" w:hAnsi="Candara"/>
-          <w:sz w:val="28"/>
-          <w:szCs w:val="28"/>
-          <w:lang w:val="en-US"/>
-        </w:rPr>
-        <w:t xml:space="preserve">. I was already disappointed about trying to fix it. But freaking invisible pie mesh on </w:t>
+        <w:t>BP_Rope</w:t>
+      </w:r>
+      <w:proofErr w:type="spellEnd"/>
+      <w:r>
+        <w:rPr>
+          <w:rFonts w:ascii="Candara" w:hAnsi="Candara"/>
+          <w:color w:val="FF0000"/>
+          <w:sz w:val="28"/>
+          <w:szCs w:val="28"/>
+          <w:lang w:val="en-US"/>
+        </w:rPr>
+        <w:t xml:space="preserve"> </w:t>
+      </w:r>
+      <w:r>
+        <w:rPr>
+          <w:rFonts w:ascii="Candara" w:hAnsi="Candara"/>
+          <w:sz w:val="28"/>
+          <w:szCs w:val="28"/>
+          <w:lang w:val="en-US"/>
+        </w:rPr>
+        <w:t xml:space="preserve">works different from different sides (e.g. if you can properly swing on X coordinate, Y coordinate swinging would be kind of </w:t>
       </w:r>
       <w:proofErr w:type="spellStart"/>
       <w:r>
@@ -10607,7 +10812,7 @@
           <w:szCs w:val="28"/>
           <w:lang w:val="en-US"/>
         </w:rPr>
-        <w:t>BP_Enemy</w:t>
+        <w:t>stucking</w:t>
       </w:r>
       <w:proofErr w:type="spellEnd"/>
       <w:r>
@@ -10617,16 +10822,36 @@
           <w:szCs w:val="28"/>
           <w:lang w:val="en-US"/>
         </w:rPr>
-        <w:t xml:space="preserve"> was breaking the game all the time</w:t>
-      </w:r>
-      <w:r>
-        <w:rPr>
-          <w:rFonts w:ascii="Candara" w:hAnsi="Candara"/>
-          <w:sz w:val="28"/>
-          <w:szCs w:val="28"/>
-          <w:lang w:val="en-US"/>
-        </w:rPr>
-        <w:t>!</w:t>
+        <w:t>)</w:t>
+      </w:r>
+      <w:r>
+        <w:rPr>
+          <w:rFonts w:ascii="Candara" w:hAnsi="Candara"/>
+          <w:sz w:val="28"/>
+          <w:szCs w:val="28"/>
+          <w:lang w:val="en-US"/>
+        </w:rPr>
+        <w:t xml:space="preserve">. </w:t>
+      </w:r>
+      <w:proofErr w:type="gramStart"/>
+      <w:r>
+        <w:rPr>
+          <w:rFonts w:ascii="Candara" w:hAnsi="Candara"/>
+          <w:sz w:val="28"/>
+          <w:szCs w:val="28"/>
+          <w:lang w:val="en-US"/>
+        </w:rPr>
+        <w:t>So</w:t>
+      </w:r>
+      <w:proofErr w:type="gramEnd"/>
+      <w:r>
+        <w:rPr>
+          <w:rFonts w:ascii="Candara" w:hAnsi="Candara"/>
+          <w:sz w:val="28"/>
+          <w:szCs w:val="28"/>
+          <w:lang w:val="en-US"/>
+        </w:rPr>
+        <w:t xml:space="preserve"> it should be rotated towards the intended jump point</w:t>
       </w:r>
     </w:p>
     <w:p>
@@ -12092,7 +12317,7 @@
 </file>
 
 <file path=customXml/itemProps1.xml><?xml version="1.0" encoding="utf-8"?>
-<ds:datastoreItem xmlns:ds="http://schemas.openxmlformats.org/officeDocument/2006/customXml" ds:itemID="{4CECEEE3-B359-4823-ACAE-9AC06D3E4DCA}">
+<ds:datastoreItem xmlns:ds="http://schemas.openxmlformats.org/officeDocument/2006/customXml" ds:itemID="{96281478-7D09-4667-AE71-8CCA20DF0F87}">
   <ds:schemaRefs>
     <ds:schemaRef ds:uri="http://schemas.openxmlformats.org/officeDocument/2006/bibliography"/>
   </ds:schemaRefs>

</xml_diff>

<commit_message>
Level design notes in design document are complete
- Small changes in level prototypes
</commit_message>
<xml_diff>
--- a/Design Document.docx
+++ b/Design Document.docx
@@ -5629,8 +5629,6 @@
         </w:rPr>
         <w:t>Cutscene with Boris’s laugh and silence after</w:t>
       </w:r>
-      <w:bookmarkStart w:id="1" w:name="_GoBack"/>
-      <w:bookmarkEnd w:id="1"/>
     </w:p>
     <w:p>
       <w:pPr>
@@ -5653,24 +5651,6 @@
           <w:szCs w:val="28"/>
           <w:lang w:val="en-US"/>
         </w:rPr>
-        <w:t xml:space="preserve">Boris’s </w:t>
-      </w:r>
-      <w:r>
-        <w:rPr>
-          <w:rFonts w:ascii="Candara" w:hAnsi="Candara"/>
-          <w:sz w:val="28"/>
-          <w:szCs w:val="28"/>
-          <w:lang w:val="en-US"/>
-        </w:rPr>
-        <w:t xml:space="preserve">usual </w:t>
-      </w:r>
-      <w:r>
-        <w:rPr>
-          <w:rFonts w:ascii="Candara" w:hAnsi="Candara"/>
-          <w:sz w:val="28"/>
-          <w:szCs w:val="28"/>
-          <w:lang w:val="en-US"/>
-        </w:rPr>
         <w:t>Groundhog Day</w:t>
       </w:r>
       <w:r>
@@ -6085,7 +6065,7 @@
           <w:szCs w:val="28"/>
           <w:lang w:val="en-US"/>
         </w:rPr>
-        <w:t xml:space="preserve"> Try to catch me! (playground)</w:t>
+        <w:t>Try to catch me! (playground)</w:t>
       </w:r>
     </w:p>
     <w:p>
@@ -6330,6 +6310,1533 @@
     </w:p>
     <w:p>
       <w:pPr>
+        <w:pStyle w:val="a7"/>
+        <w:numPr>
+          <w:ilvl w:val="0"/>
+          <w:numId w:val="1"/>
+        </w:numPr>
+        <w:rPr>
+          <w:rFonts w:ascii="Candara" w:hAnsi="Candara"/>
+          <w:sz w:val="28"/>
+          <w:szCs w:val="28"/>
+          <w:lang w:val="en-US"/>
+        </w:rPr>
+      </w:pPr>
+      <w:r>
+        <w:rPr>
+          <w:rFonts w:ascii="Candara" w:hAnsi="Candara"/>
+          <w:sz w:val="28"/>
+          <w:szCs w:val="28"/>
+          <w:lang w:val="en-US"/>
+        </w:rPr>
+        <w:t>How you like that? (Space ships station)</w:t>
+      </w:r>
+    </w:p>
+    <w:p>
+      <w:pPr>
+        <w:pStyle w:val="a7"/>
+        <w:numPr>
+          <w:ilvl w:val="1"/>
+          <w:numId w:val="1"/>
+        </w:numPr>
+        <w:rPr>
+          <w:rFonts w:ascii="Candara" w:hAnsi="Candara"/>
+          <w:sz w:val="28"/>
+          <w:szCs w:val="28"/>
+          <w:lang w:val="en-US"/>
+        </w:rPr>
+      </w:pPr>
+      <w:r>
+        <w:rPr>
+          <w:rFonts w:ascii="Candara" w:hAnsi="Candara"/>
+          <w:sz w:val="28"/>
+          <w:szCs w:val="28"/>
+          <w:lang w:val="en-US"/>
+        </w:rPr>
+        <w:t>Big space ship</w:t>
+      </w:r>
+      <w:r>
+        <w:rPr>
+          <w:rFonts w:ascii="Candara" w:hAnsi="Candara"/>
+          <w:sz w:val="28"/>
+          <w:szCs w:val="28"/>
+          <w:lang w:val="en-US"/>
+        </w:rPr>
+        <w:t xml:space="preserve"> with parkour elements</w:t>
+      </w:r>
+    </w:p>
+    <w:p>
+      <w:pPr>
+        <w:pStyle w:val="a7"/>
+        <w:numPr>
+          <w:ilvl w:val="1"/>
+          <w:numId w:val="1"/>
+        </w:numPr>
+        <w:rPr>
+          <w:rFonts w:ascii="Candara" w:hAnsi="Candara"/>
+          <w:sz w:val="28"/>
+          <w:szCs w:val="28"/>
+          <w:lang w:val="en-US"/>
+        </w:rPr>
+      </w:pPr>
+      <w:r>
+        <w:rPr>
+          <w:rFonts w:ascii="Candara" w:hAnsi="Candara"/>
+          <w:sz w:val="28"/>
+          <w:szCs w:val="28"/>
+          <w:lang w:val="en-US"/>
+        </w:rPr>
+        <w:t>A few enemies</w:t>
+      </w:r>
+    </w:p>
+    <w:p>
+      <w:pPr>
+        <w:pStyle w:val="a7"/>
+        <w:numPr>
+          <w:ilvl w:val="1"/>
+          <w:numId w:val="1"/>
+        </w:numPr>
+        <w:rPr>
+          <w:rFonts w:ascii="Candara" w:hAnsi="Candara"/>
+          <w:sz w:val="28"/>
+          <w:szCs w:val="28"/>
+          <w:lang w:val="en-US"/>
+        </w:rPr>
+      </w:pPr>
+      <w:r>
+        <w:rPr>
+          <w:rFonts w:ascii="Candara" w:hAnsi="Candara"/>
+          <w:sz w:val="28"/>
+          <w:szCs w:val="28"/>
+          <w:lang w:val="en-US"/>
+        </w:rPr>
+        <w:t>Some glass balls and launch pad traps</w:t>
+      </w:r>
+    </w:p>
+    <w:p>
+      <w:pPr>
+        <w:pStyle w:val="a7"/>
+        <w:numPr>
+          <w:ilvl w:val="1"/>
+          <w:numId w:val="1"/>
+        </w:numPr>
+        <w:rPr>
+          <w:rFonts w:ascii="Candara" w:hAnsi="Candara"/>
+          <w:sz w:val="28"/>
+          <w:szCs w:val="28"/>
+          <w:lang w:val="en-US"/>
+        </w:rPr>
+      </w:pPr>
+      <w:r>
+        <w:rPr>
+          <w:rFonts w:ascii="Candara" w:hAnsi="Candara"/>
+          <w:sz w:val="28"/>
+          <w:szCs w:val="28"/>
+          <w:lang w:val="en-US"/>
+        </w:rPr>
+        <w:t>Hard puzzle</w:t>
+      </w:r>
+    </w:p>
+    <w:p>
+      <w:pPr>
+        <w:pStyle w:val="a7"/>
+        <w:numPr>
+          <w:ilvl w:val="0"/>
+          <w:numId w:val="1"/>
+        </w:numPr>
+        <w:rPr>
+          <w:rFonts w:ascii="Candara" w:hAnsi="Candara"/>
+          <w:sz w:val="28"/>
+          <w:szCs w:val="28"/>
+          <w:lang w:val="en-US"/>
+        </w:rPr>
+      </w:pPr>
+      <w:r>
+        <w:rPr>
+          <w:rFonts w:ascii="Candara" w:hAnsi="Candara"/>
+          <w:sz w:val="28"/>
+          <w:szCs w:val="28"/>
+          <w:lang w:val="en-US"/>
+        </w:rPr>
+        <w:t>Everything looks so Unreal (Kid’s dream)</w:t>
+      </w:r>
+    </w:p>
+    <w:p>
+      <w:pPr>
+        <w:pStyle w:val="a7"/>
+        <w:numPr>
+          <w:ilvl w:val="1"/>
+          <w:numId w:val="1"/>
+        </w:numPr>
+        <w:rPr>
+          <w:rFonts w:ascii="Candara" w:hAnsi="Candara"/>
+          <w:sz w:val="28"/>
+          <w:szCs w:val="28"/>
+          <w:lang w:val="en-US"/>
+        </w:rPr>
+      </w:pPr>
+      <w:r>
+        <w:rPr>
+          <w:rFonts w:ascii="Candara" w:hAnsi="Candara"/>
+          <w:sz w:val="28"/>
+          <w:szCs w:val="28"/>
+          <w:lang w:val="en-US"/>
+        </w:rPr>
+        <w:t>Dark corridor as entry and finish</w:t>
+      </w:r>
+    </w:p>
+    <w:p>
+      <w:pPr>
+        <w:pStyle w:val="a7"/>
+        <w:numPr>
+          <w:ilvl w:val="1"/>
+          <w:numId w:val="1"/>
+        </w:numPr>
+        <w:rPr>
+          <w:rFonts w:ascii="Candara" w:hAnsi="Candara"/>
+          <w:sz w:val="28"/>
+          <w:szCs w:val="28"/>
+          <w:lang w:val="en-US"/>
+        </w:rPr>
+      </w:pPr>
+      <w:r>
+        <w:rPr>
+          <w:rFonts w:ascii="Candara" w:hAnsi="Candara"/>
+          <w:sz w:val="28"/>
+          <w:szCs w:val="28"/>
+          <w:lang w:val="en-US"/>
+        </w:rPr>
+        <w:t>Big heights with parkour</w:t>
+      </w:r>
+    </w:p>
+    <w:p>
+      <w:pPr>
+        <w:pStyle w:val="a7"/>
+        <w:numPr>
+          <w:ilvl w:val="1"/>
+          <w:numId w:val="1"/>
+        </w:numPr>
+        <w:rPr>
+          <w:rFonts w:ascii="Candara" w:hAnsi="Candara"/>
+          <w:sz w:val="28"/>
+          <w:szCs w:val="28"/>
+          <w:lang w:val="en-US"/>
+        </w:rPr>
+      </w:pPr>
+      <w:r>
+        <w:rPr>
+          <w:rFonts w:ascii="Candara" w:hAnsi="Candara"/>
+          <w:sz w:val="28"/>
+          <w:szCs w:val="28"/>
+          <w:lang w:val="en-US"/>
+        </w:rPr>
+        <w:t>A little bit lowered gravity to feel safe</w:t>
+      </w:r>
+    </w:p>
+    <w:p>
+      <w:pPr>
+        <w:pStyle w:val="a7"/>
+        <w:numPr>
+          <w:ilvl w:val="1"/>
+          <w:numId w:val="1"/>
+        </w:numPr>
+        <w:rPr>
+          <w:rFonts w:ascii="Candara" w:hAnsi="Candara"/>
+          <w:sz w:val="28"/>
+          <w:szCs w:val="28"/>
+          <w:lang w:val="en-US"/>
+        </w:rPr>
+      </w:pPr>
+      <w:r>
+        <w:rPr>
+          <w:rFonts w:ascii="Candara" w:hAnsi="Candara"/>
+          <w:sz w:val="28"/>
+          <w:szCs w:val="28"/>
+          <w:lang w:val="en-US"/>
+        </w:rPr>
+        <w:t>Hard puzzle</w:t>
+      </w:r>
+    </w:p>
+    <w:p>
+      <w:pPr>
+        <w:pStyle w:val="a7"/>
+        <w:numPr>
+          <w:ilvl w:val="0"/>
+          <w:numId w:val="1"/>
+        </w:numPr>
+        <w:rPr>
+          <w:rFonts w:ascii="Candara" w:hAnsi="Candara"/>
+          <w:sz w:val="28"/>
+          <w:szCs w:val="28"/>
+          <w:lang w:val="en-US"/>
+        </w:rPr>
+      </w:pPr>
+      <w:r>
+        <w:rPr>
+          <w:rFonts w:ascii="Candara" w:hAnsi="Candara"/>
+          <w:sz w:val="28"/>
+          <w:szCs w:val="28"/>
+          <w:lang w:val="en-US"/>
+        </w:rPr>
+        <w:t>Nightmare (Kid’s dream)</w:t>
+      </w:r>
+    </w:p>
+    <w:p>
+      <w:pPr>
+        <w:pStyle w:val="a7"/>
+        <w:numPr>
+          <w:ilvl w:val="1"/>
+          <w:numId w:val="1"/>
+        </w:numPr>
+        <w:rPr>
+          <w:rFonts w:ascii="Candara" w:hAnsi="Candara"/>
+          <w:sz w:val="28"/>
+          <w:szCs w:val="28"/>
+          <w:lang w:val="en-US"/>
+        </w:rPr>
+      </w:pPr>
+      <w:r>
+        <w:rPr>
+          <w:rFonts w:ascii="Candara" w:hAnsi="Candara"/>
+          <w:sz w:val="28"/>
+          <w:szCs w:val="28"/>
+          <w:lang w:val="en-US"/>
+        </w:rPr>
+        <w:t>Darkness all around</w:t>
+      </w:r>
+    </w:p>
+    <w:p>
+      <w:pPr>
+        <w:pStyle w:val="a7"/>
+        <w:numPr>
+          <w:ilvl w:val="1"/>
+          <w:numId w:val="1"/>
+        </w:numPr>
+        <w:rPr>
+          <w:rFonts w:ascii="Candara" w:hAnsi="Candara"/>
+          <w:sz w:val="28"/>
+          <w:szCs w:val="28"/>
+          <w:lang w:val="en-US"/>
+        </w:rPr>
+      </w:pPr>
+      <w:r>
+        <w:rPr>
+          <w:rFonts w:ascii="Candara" w:hAnsi="Candara"/>
+          <w:sz w:val="28"/>
+          <w:szCs w:val="28"/>
+          <w:lang w:val="en-US"/>
+        </w:rPr>
+        <w:t>Some enemies</w:t>
+      </w:r>
+    </w:p>
+    <w:p>
+      <w:pPr>
+        <w:pStyle w:val="a7"/>
+        <w:numPr>
+          <w:ilvl w:val="1"/>
+          <w:numId w:val="1"/>
+        </w:numPr>
+        <w:rPr>
+          <w:rFonts w:ascii="Candara" w:hAnsi="Candara"/>
+          <w:sz w:val="28"/>
+          <w:szCs w:val="28"/>
+          <w:lang w:val="en-US"/>
+        </w:rPr>
+      </w:pPr>
+      <w:r>
+        <w:rPr>
+          <w:rFonts w:ascii="Candara" w:hAnsi="Candara"/>
+          <w:sz w:val="28"/>
+          <w:szCs w:val="28"/>
+          <w:lang w:val="en-US"/>
+        </w:rPr>
+        <w:t xml:space="preserve">Some </w:t>
+      </w:r>
+      <w:r>
+        <w:rPr>
+          <w:rFonts w:ascii="Candara" w:hAnsi="Candara"/>
+          <w:sz w:val="28"/>
+          <w:szCs w:val="28"/>
+          <w:lang w:val="en-US"/>
+        </w:rPr>
+        <w:t>active</w:t>
+      </w:r>
+      <w:r>
+        <w:rPr>
+          <w:rFonts w:ascii="Candara" w:hAnsi="Candara"/>
+          <w:sz w:val="28"/>
+          <w:szCs w:val="28"/>
+          <w:lang w:val="en-US"/>
+        </w:rPr>
+        <w:t xml:space="preserve"> traps</w:t>
+      </w:r>
+    </w:p>
+    <w:p>
+      <w:pPr>
+        <w:pStyle w:val="a7"/>
+        <w:numPr>
+          <w:ilvl w:val="1"/>
+          <w:numId w:val="1"/>
+        </w:numPr>
+        <w:rPr>
+          <w:rFonts w:ascii="Candara" w:hAnsi="Candara"/>
+          <w:sz w:val="28"/>
+          <w:szCs w:val="28"/>
+          <w:lang w:val="en-US"/>
+        </w:rPr>
+      </w:pPr>
+      <w:r>
+        <w:rPr>
+          <w:rFonts w:ascii="Candara" w:hAnsi="Candara"/>
+          <w:sz w:val="28"/>
+          <w:szCs w:val="28"/>
+          <w:lang w:val="en-US"/>
+        </w:rPr>
+        <w:t>Timer</w:t>
+      </w:r>
+    </w:p>
+    <w:p>
+      <w:pPr>
+        <w:pStyle w:val="a7"/>
+        <w:numPr>
+          <w:ilvl w:val="1"/>
+          <w:numId w:val="1"/>
+        </w:numPr>
+        <w:rPr>
+          <w:rFonts w:ascii="Candara" w:hAnsi="Candara"/>
+          <w:sz w:val="28"/>
+          <w:szCs w:val="28"/>
+          <w:lang w:val="en-US"/>
+        </w:rPr>
+      </w:pPr>
+      <w:r>
+        <w:rPr>
+          <w:rFonts w:ascii="Candara" w:hAnsi="Candara"/>
+          <w:sz w:val="28"/>
+          <w:szCs w:val="28"/>
+          <w:lang w:val="en-US"/>
+        </w:rPr>
+        <w:t>A little bit increased gravity to feel uncomfortable</w:t>
+      </w:r>
+    </w:p>
+    <w:p>
+      <w:pPr>
+        <w:pStyle w:val="a7"/>
+        <w:numPr>
+          <w:ilvl w:val="1"/>
+          <w:numId w:val="1"/>
+        </w:numPr>
+        <w:rPr>
+          <w:rFonts w:ascii="Candara" w:hAnsi="Candara"/>
+          <w:sz w:val="28"/>
+          <w:szCs w:val="28"/>
+          <w:lang w:val="en-US"/>
+        </w:rPr>
+      </w:pPr>
+      <w:r>
+        <w:rPr>
+          <w:rFonts w:ascii="Candara" w:hAnsi="Candara"/>
+          <w:sz w:val="28"/>
+          <w:szCs w:val="28"/>
+          <w:lang w:val="en-US"/>
+        </w:rPr>
+        <w:t>Medium difficulty puzzle</w:t>
+      </w:r>
+    </w:p>
+    <w:p>
+      <w:pPr>
+        <w:pStyle w:val="a7"/>
+        <w:numPr>
+          <w:ilvl w:val="0"/>
+          <w:numId w:val="1"/>
+        </w:numPr>
+        <w:rPr>
+          <w:rFonts w:ascii="Candara" w:hAnsi="Candara"/>
+          <w:sz w:val="28"/>
+          <w:szCs w:val="28"/>
+          <w:lang w:val="en-US"/>
+        </w:rPr>
+      </w:pPr>
+      <w:r>
+        <w:rPr>
+          <w:rFonts w:ascii="Candara" w:hAnsi="Candara"/>
+          <w:sz w:val="28"/>
+          <w:szCs w:val="28"/>
+          <w:lang w:val="en-US"/>
+        </w:rPr>
+        <w:t>Low gravity (Moon)</w:t>
+      </w:r>
+    </w:p>
+    <w:p>
+      <w:pPr>
+        <w:pStyle w:val="a7"/>
+        <w:numPr>
+          <w:ilvl w:val="1"/>
+          <w:numId w:val="1"/>
+        </w:numPr>
+        <w:rPr>
+          <w:rFonts w:ascii="Candara" w:hAnsi="Candara"/>
+          <w:sz w:val="28"/>
+          <w:szCs w:val="28"/>
+          <w:lang w:val="en-US"/>
+        </w:rPr>
+      </w:pPr>
+      <w:r>
+        <w:rPr>
+          <w:rFonts w:ascii="Candara" w:hAnsi="Candara"/>
+          <w:sz w:val="28"/>
+          <w:szCs w:val="28"/>
+          <w:lang w:val="en-US"/>
+        </w:rPr>
+        <w:t>Dark atmosphere with the half of decorations and half of realistic space things</w:t>
+      </w:r>
+      <w:r>
+        <w:rPr>
+          <w:rFonts w:ascii="Candara" w:hAnsi="Candara"/>
+          <w:sz w:val="28"/>
+          <w:szCs w:val="28"/>
+          <w:lang w:val="en-US"/>
+        </w:rPr>
+        <w:t xml:space="preserve"> (existing in Boris’s imagination)</w:t>
+      </w:r>
+    </w:p>
+    <w:p>
+      <w:pPr>
+        <w:pStyle w:val="a7"/>
+        <w:numPr>
+          <w:ilvl w:val="1"/>
+          <w:numId w:val="1"/>
+        </w:numPr>
+        <w:rPr>
+          <w:rFonts w:ascii="Candara" w:hAnsi="Candara"/>
+          <w:sz w:val="28"/>
+          <w:szCs w:val="28"/>
+          <w:lang w:val="en-US"/>
+        </w:rPr>
+      </w:pPr>
+      <w:r>
+        <w:rPr>
+          <w:rFonts w:ascii="Candara" w:hAnsi="Candara"/>
+          <w:sz w:val="28"/>
+          <w:szCs w:val="28"/>
+          <w:lang w:val="en-US"/>
+        </w:rPr>
+        <w:t>Some enemies</w:t>
+      </w:r>
+    </w:p>
+    <w:p>
+      <w:pPr>
+        <w:pStyle w:val="a7"/>
+        <w:numPr>
+          <w:ilvl w:val="1"/>
+          <w:numId w:val="1"/>
+        </w:numPr>
+        <w:rPr>
+          <w:rFonts w:ascii="Candara" w:hAnsi="Candara"/>
+          <w:sz w:val="28"/>
+          <w:szCs w:val="28"/>
+          <w:lang w:val="en-US"/>
+        </w:rPr>
+      </w:pPr>
+      <w:r>
+        <w:rPr>
+          <w:rFonts w:ascii="Candara" w:hAnsi="Candara"/>
+          <w:sz w:val="28"/>
+          <w:szCs w:val="28"/>
+          <w:lang w:val="en-US"/>
+        </w:rPr>
+        <w:t>Some lifebuoy traps</w:t>
+      </w:r>
+    </w:p>
+    <w:p>
+      <w:pPr>
+        <w:pStyle w:val="a7"/>
+        <w:numPr>
+          <w:ilvl w:val="0"/>
+          <w:numId w:val="1"/>
+        </w:numPr>
+        <w:rPr>
+          <w:rFonts w:ascii="Candara" w:hAnsi="Candara"/>
+          <w:sz w:val="28"/>
+          <w:szCs w:val="28"/>
+          <w:lang w:val="en-US"/>
+        </w:rPr>
+      </w:pPr>
+      <w:r>
+        <w:rPr>
+          <w:rFonts w:ascii="Candara" w:hAnsi="Candara"/>
+          <w:sz w:val="28"/>
+          <w:szCs w:val="28"/>
+          <w:lang w:val="en-US"/>
+        </w:rPr>
+        <w:t>Still Moon (Moon)</w:t>
+      </w:r>
+    </w:p>
+    <w:p>
+      <w:pPr>
+        <w:pStyle w:val="a7"/>
+        <w:numPr>
+          <w:ilvl w:val="1"/>
+          <w:numId w:val="1"/>
+        </w:numPr>
+        <w:rPr>
+          <w:rFonts w:ascii="Candara" w:hAnsi="Candara"/>
+          <w:sz w:val="28"/>
+          <w:szCs w:val="28"/>
+          <w:lang w:val="en-US"/>
+        </w:rPr>
+      </w:pPr>
+      <w:r>
+        <w:rPr>
+          <w:rFonts w:ascii="Candara" w:hAnsi="Candara"/>
+          <w:sz w:val="28"/>
+          <w:szCs w:val="28"/>
+          <w:lang w:val="en-US"/>
+        </w:rPr>
+        <w:t>Some enemies</w:t>
+      </w:r>
+    </w:p>
+    <w:p>
+      <w:pPr>
+        <w:pStyle w:val="a7"/>
+        <w:numPr>
+          <w:ilvl w:val="1"/>
+          <w:numId w:val="1"/>
+        </w:numPr>
+        <w:rPr>
+          <w:rFonts w:ascii="Candara" w:hAnsi="Candara"/>
+          <w:sz w:val="28"/>
+          <w:szCs w:val="28"/>
+          <w:lang w:val="en-US"/>
+        </w:rPr>
+      </w:pPr>
+      <w:r>
+        <w:rPr>
+          <w:rFonts w:ascii="Candara" w:hAnsi="Candara"/>
+          <w:sz w:val="28"/>
+          <w:szCs w:val="28"/>
+          <w:lang w:val="en-US"/>
+        </w:rPr>
+        <w:t>Some banana peel traps</w:t>
+      </w:r>
+    </w:p>
+    <w:p>
+      <w:pPr>
+        <w:pStyle w:val="a7"/>
+        <w:numPr>
+          <w:ilvl w:val="0"/>
+          <w:numId w:val="1"/>
+        </w:numPr>
+        <w:rPr>
+          <w:rFonts w:ascii="Candara" w:hAnsi="Candara"/>
+          <w:sz w:val="28"/>
+          <w:szCs w:val="28"/>
+          <w:lang w:val="en-US"/>
+        </w:rPr>
+      </w:pPr>
+      <w:r>
+        <w:rPr>
+          <w:rFonts w:ascii="Candara" w:hAnsi="Candara"/>
+          <w:sz w:val="28"/>
+          <w:szCs w:val="28"/>
+          <w:lang w:val="en-US"/>
+        </w:rPr>
+        <w:t>World so cold (Mountain)</w:t>
+      </w:r>
+    </w:p>
+    <w:p>
+      <w:pPr>
+        <w:pStyle w:val="a7"/>
+        <w:numPr>
+          <w:ilvl w:val="1"/>
+          <w:numId w:val="1"/>
+        </w:numPr>
+        <w:rPr>
+          <w:rFonts w:ascii="Candara" w:hAnsi="Candara"/>
+          <w:sz w:val="28"/>
+          <w:szCs w:val="28"/>
+          <w:lang w:val="en-US"/>
+        </w:rPr>
+      </w:pPr>
+      <w:r>
+        <w:rPr>
+          <w:rFonts w:ascii="Candara" w:hAnsi="Candara"/>
+          <w:sz w:val="28"/>
+          <w:szCs w:val="28"/>
+          <w:lang w:val="en-US"/>
+        </w:rPr>
+        <w:lastRenderedPageBreak/>
+        <w:t>Timer that starts when Boris walks out from a hut</w:t>
+      </w:r>
+    </w:p>
+    <w:p>
+      <w:pPr>
+        <w:pStyle w:val="a7"/>
+        <w:numPr>
+          <w:ilvl w:val="1"/>
+          <w:numId w:val="1"/>
+        </w:numPr>
+        <w:rPr>
+          <w:rFonts w:ascii="Candara" w:hAnsi="Candara"/>
+          <w:sz w:val="28"/>
+          <w:szCs w:val="28"/>
+          <w:lang w:val="en-US"/>
+        </w:rPr>
+      </w:pPr>
+      <w:r>
+        <w:rPr>
+          <w:rFonts w:ascii="Candara" w:hAnsi="Candara"/>
+          <w:sz w:val="28"/>
+          <w:szCs w:val="28"/>
+          <w:lang w:val="en-US"/>
+        </w:rPr>
+        <w:t>A lot of enemies</w:t>
+      </w:r>
+    </w:p>
+    <w:p>
+      <w:pPr>
+        <w:pStyle w:val="a7"/>
+        <w:numPr>
+          <w:ilvl w:val="1"/>
+          <w:numId w:val="1"/>
+        </w:numPr>
+        <w:rPr>
+          <w:rFonts w:ascii="Candara" w:hAnsi="Candara"/>
+          <w:sz w:val="28"/>
+          <w:szCs w:val="28"/>
+          <w:lang w:val="en-US"/>
+        </w:rPr>
+      </w:pPr>
+      <w:r>
+        <w:rPr>
+          <w:rFonts w:ascii="Candara" w:hAnsi="Candara"/>
+          <w:sz w:val="28"/>
+          <w:szCs w:val="28"/>
+          <w:lang w:val="en-US"/>
+        </w:rPr>
+        <w:t>A lot of traps</w:t>
+      </w:r>
+    </w:p>
+    <w:p>
+      <w:pPr>
+        <w:pStyle w:val="a7"/>
+        <w:numPr>
+          <w:ilvl w:val="1"/>
+          <w:numId w:val="1"/>
+        </w:numPr>
+        <w:rPr>
+          <w:rFonts w:ascii="Candara" w:hAnsi="Candara"/>
+          <w:sz w:val="28"/>
+          <w:szCs w:val="28"/>
+          <w:lang w:val="en-US"/>
+        </w:rPr>
+      </w:pPr>
+      <w:r>
+        <w:rPr>
+          <w:rFonts w:ascii="Candara" w:hAnsi="Candara"/>
+          <w:sz w:val="28"/>
+          <w:szCs w:val="28"/>
+          <w:lang w:val="en-US"/>
+        </w:rPr>
+        <w:t>Some parkour</w:t>
+      </w:r>
+    </w:p>
+    <w:p>
+      <w:pPr>
+        <w:pStyle w:val="a7"/>
+        <w:numPr>
+          <w:ilvl w:val="0"/>
+          <w:numId w:val="1"/>
+        </w:numPr>
+        <w:rPr>
+          <w:rFonts w:ascii="Candara" w:hAnsi="Candara"/>
+          <w:sz w:val="28"/>
+          <w:szCs w:val="28"/>
+          <w:lang w:val="en-US"/>
+        </w:rPr>
+      </w:pPr>
+      <w:r>
+        <w:rPr>
+          <w:rFonts w:ascii="Candara" w:hAnsi="Candara"/>
+          <w:sz w:val="28"/>
+          <w:szCs w:val="28"/>
+          <w:lang w:val="en-US"/>
+        </w:rPr>
+        <w:t>Show’s great! (Mountain)</w:t>
+      </w:r>
+    </w:p>
+    <w:p>
+      <w:pPr>
+        <w:pStyle w:val="a7"/>
+        <w:numPr>
+          <w:ilvl w:val="1"/>
+          <w:numId w:val="1"/>
+        </w:numPr>
+        <w:rPr>
+          <w:rFonts w:ascii="Candara" w:hAnsi="Candara"/>
+          <w:sz w:val="28"/>
+          <w:szCs w:val="28"/>
+          <w:lang w:val="en-US"/>
+        </w:rPr>
+      </w:pPr>
+      <w:r>
+        <w:rPr>
+          <w:rFonts w:ascii="Candara" w:hAnsi="Candara"/>
+          <w:sz w:val="28"/>
+          <w:szCs w:val="28"/>
+          <w:lang w:val="en-US"/>
+        </w:rPr>
+        <w:t xml:space="preserve">A lot of </w:t>
+      </w:r>
+      <w:r>
+        <w:rPr>
+          <w:rFonts w:ascii="Candara" w:hAnsi="Candara"/>
+          <w:sz w:val="28"/>
+          <w:szCs w:val="28"/>
+          <w:lang w:val="en-US"/>
+        </w:rPr>
+        <w:t>“</w:t>
+      </w:r>
+      <w:r>
+        <w:rPr>
+          <w:rFonts w:ascii="Candara" w:hAnsi="Candara"/>
+          <w:sz w:val="28"/>
+          <w:szCs w:val="28"/>
+          <w:lang w:val="en-US"/>
+        </w:rPr>
+        <w:t>coins</w:t>
+      </w:r>
+      <w:r>
+        <w:rPr>
+          <w:rFonts w:ascii="Candara" w:hAnsi="Candara"/>
+          <w:sz w:val="28"/>
+          <w:szCs w:val="28"/>
+          <w:lang w:val="en-US"/>
+        </w:rPr>
+        <w:t>”</w:t>
+      </w:r>
+    </w:p>
+    <w:p>
+      <w:pPr>
+        <w:pStyle w:val="a7"/>
+        <w:numPr>
+          <w:ilvl w:val="1"/>
+          <w:numId w:val="1"/>
+        </w:numPr>
+        <w:rPr>
+          <w:rFonts w:ascii="Candara" w:hAnsi="Candara"/>
+          <w:sz w:val="28"/>
+          <w:szCs w:val="28"/>
+          <w:lang w:val="en-US"/>
+        </w:rPr>
+      </w:pPr>
+      <w:r>
+        <w:rPr>
+          <w:rFonts w:ascii="Candara" w:hAnsi="Candara"/>
+          <w:sz w:val="28"/>
+          <w:szCs w:val="28"/>
+          <w:lang w:val="en-US"/>
+        </w:rPr>
+        <w:t>A lot of traps</w:t>
+      </w:r>
+    </w:p>
+    <w:p>
+      <w:pPr>
+        <w:pStyle w:val="a7"/>
+        <w:numPr>
+          <w:ilvl w:val="1"/>
+          <w:numId w:val="1"/>
+        </w:numPr>
+        <w:rPr>
+          <w:rFonts w:ascii="Candara" w:hAnsi="Candara"/>
+          <w:sz w:val="28"/>
+          <w:szCs w:val="28"/>
+          <w:lang w:val="en-US"/>
+        </w:rPr>
+      </w:pPr>
+      <w:r>
+        <w:rPr>
+          <w:rFonts w:ascii="Candara" w:hAnsi="Candara"/>
+          <w:sz w:val="28"/>
+          <w:szCs w:val="28"/>
+          <w:lang w:val="en-US"/>
+        </w:rPr>
+        <w:t>A lot of enemies</w:t>
+      </w:r>
+    </w:p>
+    <w:p>
+      <w:pPr>
+        <w:pStyle w:val="a7"/>
+        <w:numPr>
+          <w:ilvl w:val="0"/>
+          <w:numId w:val="1"/>
+        </w:numPr>
+        <w:rPr>
+          <w:rFonts w:ascii="Candara" w:hAnsi="Candara"/>
+          <w:sz w:val="28"/>
+          <w:szCs w:val="28"/>
+          <w:lang w:val="en-US"/>
+        </w:rPr>
+      </w:pPr>
+      <w:r>
+        <w:rPr>
+          <w:rFonts w:ascii="Candara" w:hAnsi="Candara"/>
+          <w:sz w:val="28"/>
+          <w:szCs w:val="28"/>
+          <w:lang w:val="en-US"/>
+        </w:rPr>
+        <w:t>Are we beating the charts? (Mountain)</w:t>
+      </w:r>
+    </w:p>
+    <w:p>
+      <w:pPr>
+        <w:pStyle w:val="a7"/>
+        <w:numPr>
+          <w:ilvl w:val="1"/>
+          <w:numId w:val="1"/>
+        </w:numPr>
+        <w:rPr>
+          <w:rFonts w:ascii="Candara" w:hAnsi="Candara"/>
+          <w:sz w:val="28"/>
+          <w:szCs w:val="28"/>
+          <w:lang w:val="en-US"/>
+        </w:rPr>
+      </w:pPr>
+      <w:r>
+        <w:rPr>
+          <w:rFonts w:ascii="Candara" w:hAnsi="Candara"/>
+          <w:sz w:val="28"/>
+          <w:szCs w:val="28"/>
+          <w:lang w:val="en-US"/>
+        </w:rPr>
+        <w:t xml:space="preserve">A lot of </w:t>
+      </w:r>
+      <w:r>
+        <w:rPr>
+          <w:rFonts w:ascii="Candara" w:hAnsi="Candara"/>
+          <w:sz w:val="28"/>
+          <w:szCs w:val="28"/>
+          <w:lang w:val="en-US"/>
+        </w:rPr>
+        <w:t>“</w:t>
+      </w:r>
+      <w:r>
+        <w:rPr>
+          <w:rFonts w:ascii="Candara" w:hAnsi="Candara"/>
+          <w:sz w:val="28"/>
+          <w:szCs w:val="28"/>
+          <w:lang w:val="en-US"/>
+        </w:rPr>
+        <w:t>coins</w:t>
+      </w:r>
+      <w:r>
+        <w:rPr>
+          <w:rFonts w:ascii="Candara" w:hAnsi="Candara"/>
+          <w:sz w:val="28"/>
+          <w:szCs w:val="28"/>
+          <w:lang w:val="en-US"/>
+        </w:rPr>
+        <w:t>”</w:t>
+      </w:r>
+    </w:p>
+    <w:p>
+      <w:pPr>
+        <w:pStyle w:val="a7"/>
+        <w:numPr>
+          <w:ilvl w:val="1"/>
+          <w:numId w:val="1"/>
+        </w:numPr>
+        <w:rPr>
+          <w:rFonts w:ascii="Candara" w:hAnsi="Candara"/>
+          <w:sz w:val="28"/>
+          <w:szCs w:val="28"/>
+          <w:lang w:val="en-US"/>
+        </w:rPr>
+      </w:pPr>
+      <w:r>
+        <w:rPr>
+          <w:rFonts w:ascii="Candara" w:hAnsi="Candara"/>
+          <w:sz w:val="28"/>
+          <w:szCs w:val="28"/>
+          <w:lang w:val="en-US"/>
+        </w:rPr>
+        <w:t>Most amount of traps</w:t>
+      </w:r>
+    </w:p>
+    <w:p>
+      <w:pPr>
+        <w:pStyle w:val="a7"/>
+        <w:numPr>
+          <w:ilvl w:val="1"/>
+          <w:numId w:val="1"/>
+        </w:numPr>
+        <w:rPr>
+          <w:rFonts w:ascii="Candara" w:hAnsi="Candara"/>
+          <w:sz w:val="28"/>
+          <w:szCs w:val="28"/>
+          <w:lang w:val="en-US"/>
+        </w:rPr>
+      </w:pPr>
+      <w:r>
+        <w:rPr>
+          <w:rFonts w:ascii="Candara" w:hAnsi="Candara"/>
+          <w:sz w:val="28"/>
+          <w:szCs w:val="28"/>
+          <w:lang w:val="en-US"/>
+        </w:rPr>
+        <w:t>Some</w:t>
+      </w:r>
+      <w:r>
+        <w:rPr>
+          <w:rFonts w:ascii="Candara" w:hAnsi="Candara"/>
+          <w:sz w:val="28"/>
+          <w:szCs w:val="28"/>
+          <w:lang w:val="en-US"/>
+        </w:rPr>
+        <w:t xml:space="preserve"> enem</w:t>
+      </w:r>
+      <w:r>
+        <w:rPr>
+          <w:rFonts w:ascii="Candara" w:hAnsi="Candara"/>
+          <w:sz w:val="28"/>
+          <w:szCs w:val="28"/>
+          <w:lang w:val="en-US"/>
+        </w:rPr>
+        <w:t>ies</w:t>
+      </w:r>
+    </w:p>
+    <w:p>
+      <w:pPr>
+        <w:pStyle w:val="a7"/>
+        <w:numPr>
+          <w:ilvl w:val="1"/>
+          <w:numId w:val="1"/>
+        </w:numPr>
+        <w:rPr>
+          <w:rFonts w:ascii="Candara" w:hAnsi="Candara"/>
+          <w:sz w:val="28"/>
+          <w:szCs w:val="28"/>
+          <w:lang w:val="en-US"/>
+        </w:rPr>
+      </w:pPr>
+      <w:r>
+        <w:rPr>
+          <w:rFonts w:ascii="Candara" w:hAnsi="Candara"/>
+          <w:sz w:val="28"/>
+          <w:szCs w:val="28"/>
+          <w:lang w:val="en-US"/>
+        </w:rPr>
+        <w:t xml:space="preserve">Everything </w:t>
+      </w:r>
+      <w:r>
+        <w:rPr>
+          <w:rFonts w:ascii="Candara" w:hAnsi="Candara"/>
+          <w:sz w:val="28"/>
+          <w:szCs w:val="28"/>
+          <w:lang w:val="en-US"/>
+        </w:rPr>
+        <w:t xml:space="preserve">starts </w:t>
+      </w:r>
+      <w:r>
+        <w:rPr>
+          <w:rFonts w:ascii="Candara" w:hAnsi="Candara"/>
+          <w:sz w:val="28"/>
+          <w:szCs w:val="28"/>
+          <w:lang w:val="en-US"/>
+        </w:rPr>
+        <w:t>look</w:t>
+      </w:r>
+      <w:r>
+        <w:rPr>
+          <w:rFonts w:ascii="Candara" w:hAnsi="Candara"/>
+          <w:sz w:val="28"/>
+          <w:szCs w:val="28"/>
+          <w:lang w:val="en-US"/>
+        </w:rPr>
+        <w:t>ing</w:t>
+      </w:r>
+      <w:r>
+        <w:rPr>
+          <w:rFonts w:ascii="Candara" w:hAnsi="Candara"/>
+          <w:sz w:val="28"/>
+          <w:szCs w:val="28"/>
+          <w:lang w:val="en-US"/>
+        </w:rPr>
+        <w:t xml:space="preserve"> like fake</w:t>
+      </w:r>
+    </w:p>
+    <w:p>
+      <w:pPr>
+        <w:pStyle w:val="a7"/>
+        <w:numPr>
+          <w:ilvl w:val="0"/>
+          <w:numId w:val="1"/>
+        </w:numPr>
+        <w:rPr>
+          <w:rFonts w:ascii="Candara" w:hAnsi="Candara"/>
+          <w:sz w:val="28"/>
+          <w:szCs w:val="28"/>
+          <w:lang w:val="en-US"/>
+        </w:rPr>
+      </w:pPr>
+      <w:r>
+        <w:rPr>
+          <w:rFonts w:ascii="Candara" w:hAnsi="Candara"/>
+          <w:sz w:val="28"/>
+          <w:szCs w:val="28"/>
+          <w:lang w:val="en-US"/>
+        </w:rPr>
+        <w:t>Infinite laughter (Chocolate fabric)</w:t>
+      </w:r>
+    </w:p>
+    <w:p>
+      <w:pPr>
+        <w:pStyle w:val="a7"/>
+        <w:numPr>
+          <w:ilvl w:val="1"/>
+          <w:numId w:val="1"/>
+        </w:numPr>
+        <w:rPr>
+          <w:rFonts w:ascii="Candara" w:hAnsi="Candara"/>
+          <w:sz w:val="28"/>
+          <w:szCs w:val="28"/>
+          <w:lang w:val="en-US"/>
+        </w:rPr>
+      </w:pPr>
+      <w:r>
+        <w:rPr>
+          <w:rFonts w:ascii="Candara" w:hAnsi="Candara"/>
+          <w:sz w:val="28"/>
+          <w:szCs w:val="28"/>
+          <w:lang w:val="en-US"/>
+        </w:rPr>
+        <w:t>1-2 enemies</w:t>
+      </w:r>
+    </w:p>
+    <w:p>
+      <w:pPr>
+        <w:pStyle w:val="a7"/>
+        <w:numPr>
+          <w:ilvl w:val="1"/>
+          <w:numId w:val="1"/>
+        </w:numPr>
+        <w:rPr>
+          <w:rFonts w:ascii="Candara" w:hAnsi="Candara"/>
+          <w:sz w:val="28"/>
+          <w:szCs w:val="28"/>
+          <w:lang w:val="en-US"/>
+        </w:rPr>
+      </w:pPr>
+      <w:r>
+        <w:rPr>
+          <w:rFonts w:ascii="Candara" w:hAnsi="Candara"/>
+          <w:sz w:val="28"/>
+          <w:szCs w:val="28"/>
+          <w:lang w:val="en-US"/>
+        </w:rPr>
+        <w:t>Pie trap</w:t>
+      </w:r>
+    </w:p>
+    <w:p>
+      <w:pPr>
+        <w:pStyle w:val="a7"/>
+        <w:numPr>
+          <w:ilvl w:val="1"/>
+          <w:numId w:val="1"/>
+        </w:numPr>
+        <w:rPr>
+          <w:rFonts w:ascii="Candara" w:hAnsi="Candara"/>
+          <w:sz w:val="28"/>
+          <w:szCs w:val="28"/>
+          <w:lang w:val="en-US"/>
+        </w:rPr>
+      </w:pPr>
+      <w:r>
+        <w:rPr>
+          <w:rFonts w:ascii="Candara" w:hAnsi="Candara"/>
+          <w:sz w:val="28"/>
+          <w:szCs w:val="28"/>
+          <w:lang w:val="en-US"/>
+        </w:rPr>
+        <w:t xml:space="preserve">Most amount of </w:t>
+      </w:r>
+      <w:r>
+        <w:rPr>
+          <w:rFonts w:ascii="Candara" w:hAnsi="Candara"/>
+          <w:sz w:val="28"/>
+          <w:szCs w:val="28"/>
+          <w:lang w:val="en-US"/>
+        </w:rPr>
+        <w:t>“</w:t>
+      </w:r>
+      <w:r>
+        <w:rPr>
+          <w:rFonts w:ascii="Candara" w:hAnsi="Candara"/>
+          <w:sz w:val="28"/>
+          <w:szCs w:val="28"/>
+          <w:lang w:val="en-US"/>
+        </w:rPr>
+        <w:t>coins</w:t>
+      </w:r>
+      <w:r>
+        <w:rPr>
+          <w:rFonts w:ascii="Candara" w:hAnsi="Candara"/>
+          <w:sz w:val="28"/>
+          <w:szCs w:val="28"/>
+          <w:lang w:val="en-US"/>
+        </w:rPr>
+        <w:t>”</w:t>
+      </w:r>
+    </w:p>
+    <w:p>
+      <w:pPr>
+        <w:pStyle w:val="a7"/>
+        <w:numPr>
+          <w:ilvl w:val="1"/>
+          <w:numId w:val="1"/>
+        </w:numPr>
+        <w:rPr>
+          <w:rFonts w:ascii="Candara" w:hAnsi="Candara"/>
+          <w:sz w:val="28"/>
+          <w:szCs w:val="28"/>
+          <w:lang w:val="en-US"/>
+        </w:rPr>
+      </w:pPr>
+      <w:r>
+        <w:rPr>
+          <w:rFonts w:ascii="Candara" w:hAnsi="Candara"/>
+          <w:sz w:val="28"/>
+          <w:szCs w:val="28"/>
+          <w:lang w:val="en-US"/>
+        </w:rPr>
+        <w:t>All the location only exists in Boris’s imagination</w:t>
+      </w:r>
+    </w:p>
+    <w:p>
+      <w:pPr>
+        <w:pStyle w:val="a7"/>
+        <w:numPr>
+          <w:ilvl w:val="0"/>
+          <w:numId w:val="1"/>
+        </w:numPr>
+        <w:rPr>
+          <w:rFonts w:ascii="Candara" w:hAnsi="Candara"/>
+          <w:sz w:val="28"/>
+          <w:szCs w:val="28"/>
+          <w:lang w:val="en-US"/>
+        </w:rPr>
+      </w:pPr>
+      <w:r>
+        <w:rPr>
+          <w:rFonts w:ascii="Candara" w:hAnsi="Candara"/>
+          <w:sz w:val="28"/>
+          <w:szCs w:val="28"/>
+          <w:lang w:val="en-US"/>
+        </w:rPr>
+        <w:t>Smile, we are legends now! (Chocolate fabric)</w:t>
+      </w:r>
+    </w:p>
+    <w:p>
+      <w:pPr>
+        <w:pStyle w:val="a7"/>
+        <w:numPr>
+          <w:ilvl w:val="1"/>
+          <w:numId w:val="1"/>
+        </w:numPr>
+        <w:rPr>
+          <w:rFonts w:ascii="Candara" w:hAnsi="Candara"/>
+          <w:sz w:val="28"/>
+          <w:szCs w:val="28"/>
+          <w:lang w:val="en-US"/>
+        </w:rPr>
+      </w:pPr>
+      <w:r>
+        <w:rPr>
+          <w:rFonts w:ascii="Candara" w:hAnsi="Candara"/>
+          <w:sz w:val="28"/>
+          <w:szCs w:val="28"/>
+          <w:lang w:val="en-US"/>
+        </w:rPr>
+        <w:t>1 enemy</w:t>
+      </w:r>
+    </w:p>
+    <w:p>
+      <w:pPr>
+        <w:pStyle w:val="a7"/>
+        <w:numPr>
+          <w:ilvl w:val="1"/>
+          <w:numId w:val="1"/>
+        </w:numPr>
+        <w:rPr>
+          <w:rFonts w:ascii="Candara" w:hAnsi="Candara"/>
+          <w:sz w:val="28"/>
+          <w:szCs w:val="28"/>
+          <w:lang w:val="en-US"/>
+        </w:rPr>
+      </w:pPr>
+      <w:r>
+        <w:rPr>
+          <w:rFonts w:ascii="Candara" w:hAnsi="Candara"/>
+          <w:sz w:val="28"/>
+          <w:szCs w:val="28"/>
+          <w:lang w:val="en-US"/>
+        </w:rPr>
+        <w:t>A lot of traps</w:t>
+      </w:r>
+    </w:p>
+    <w:p>
+      <w:pPr>
+        <w:pStyle w:val="a7"/>
+        <w:numPr>
+          <w:ilvl w:val="1"/>
+          <w:numId w:val="1"/>
+        </w:numPr>
+        <w:rPr>
+          <w:rFonts w:ascii="Candara" w:hAnsi="Candara"/>
+          <w:sz w:val="28"/>
+          <w:szCs w:val="28"/>
+          <w:lang w:val="en-US"/>
+        </w:rPr>
+      </w:pPr>
+      <w:r>
+        <w:rPr>
+          <w:rFonts w:ascii="Candara" w:hAnsi="Candara"/>
+          <w:sz w:val="28"/>
+          <w:szCs w:val="28"/>
+          <w:lang w:val="en-US"/>
+        </w:rPr>
+        <w:t>Some “coins”</w:t>
+      </w:r>
+    </w:p>
+    <w:p>
+      <w:pPr>
+        <w:pStyle w:val="a7"/>
+        <w:numPr>
+          <w:ilvl w:val="0"/>
+          <w:numId w:val="1"/>
+        </w:numPr>
+        <w:rPr>
+          <w:rFonts w:ascii="Candara" w:hAnsi="Candara"/>
+          <w:sz w:val="28"/>
+          <w:szCs w:val="28"/>
+          <w:lang w:val="en-US"/>
+        </w:rPr>
+      </w:pPr>
+      <w:r>
+        <w:rPr>
+          <w:rFonts w:ascii="Candara" w:hAnsi="Candara"/>
+          <w:sz w:val="28"/>
+          <w:szCs w:val="28"/>
+          <w:lang w:val="en-US"/>
+        </w:rPr>
+        <w:t>Trapped in himself (Chocolate fabric)</w:t>
+      </w:r>
+    </w:p>
+    <w:p>
+      <w:pPr>
+        <w:pStyle w:val="a7"/>
+        <w:numPr>
+          <w:ilvl w:val="1"/>
+          <w:numId w:val="1"/>
+        </w:numPr>
+        <w:rPr>
+          <w:rFonts w:ascii="Candara" w:hAnsi="Candara"/>
+          <w:sz w:val="28"/>
+          <w:szCs w:val="28"/>
+          <w:lang w:val="en-US"/>
+        </w:rPr>
+      </w:pPr>
+      <w:r>
+        <w:rPr>
+          <w:rFonts w:ascii="Candara" w:hAnsi="Candara"/>
+          <w:sz w:val="28"/>
+          <w:szCs w:val="28"/>
+          <w:lang w:val="en-US"/>
+        </w:rPr>
+        <w:t>No enemies, no puzzles, no “coins”</w:t>
+      </w:r>
+    </w:p>
+    <w:p>
+      <w:pPr>
+        <w:pStyle w:val="a7"/>
+        <w:numPr>
+          <w:ilvl w:val="1"/>
+          <w:numId w:val="1"/>
+        </w:numPr>
+        <w:rPr>
+          <w:rFonts w:ascii="Candara" w:hAnsi="Candara"/>
+          <w:sz w:val="28"/>
+          <w:szCs w:val="28"/>
+          <w:lang w:val="en-US"/>
+        </w:rPr>
+      </w:pPr>
+      <w:r>
+        <w:rPr>
+          <w:rFonts w:ascii="Candara" w:hAnsi="Candara"/>
+          <w:sz w:val="28"/>
+          <w:szCs w:val="28"/>
+          <w:lang w:val="en-US"/>
+        </w:rPr>
+        <w:t>A lot of traps</w:t>
+      </w:r>
+    </w:p>
+    <w:p>
+      <w:pPr>
+        <w:pStyle w:val="a7"/>
+        <w:numPr>
+          <w:ilvl w:val="1"/>
+          <w:numId w:val="1"/>
+        </w:numPr>
+        <w:rPr>
+          <w:rFonts w:ascii="Candara" w:hAnsi="Candara"/>
+          <w:sz w:val="28"/>
+          <w:szCs w:val="28"/>
+          <w:lang w:val="en-US"/>
+        </w:rPr>
+      </w:pPr>
+      <w:r>
+        <w:rPr>
+          <w:rFonts w:ascii="Candara" w:hAnsi="Candara"/>
+          <w:sz w:val="28"/>
+          <w:szCs w:val="28"/>
+          <w:lang w:val="en-US"/>
+        </w:rPr>
+        <w:t>Silence</w:t>
+      </w:r>
+    </w:p>
+    <w:p>
+      <w:pPr>
+        <w:pStyle w:val="a7"/>
+        <w:numPr>
+          <w:ilvl w:val="0"/>
+          <w:numId w:val="1"/>
+        </w:numPr>
+        <w:rPr>
+          <w:rFonts w:ascii="Candara" w:hAnsi="Candara"/>
+          <w:sz w:val="28"/>
+          <w:szCs w:val="28"/>
+          <w:lang w:val="en-US"/>
+        </w:rPr>
+      </w:pPr>
+      <w:r>
+        <w:rPr>
+          <w:rFonts w:ascii="Candara" w:hAnsi="Candara"/>
+          <w:sz w:val="28"/>
+          <w:szCs w:val="28"/>
+          <w:lang w:val="en-US"/>
+        </w:rPr>
+        <w:t>What have you done? (“Chocolate” fabric)</w:t>
+      </w:r>
+    </w:p>
+    <w:p>
+      <w:pPr>
+        <w:pStyle w:val="a7"/>
+        <w:numPr>
+          <w:ilvl w:val="1"/>
+          <w:numId w:val="1"/>
+        </w:numPr>
+        <w:rPr>
+          <w:rFonts w:ascii="Candara" w:hAnsi="Candara"/>
+          <w:sz w:val="28"/>
+          <w:szCs w:val="28"/>
+          <w:lang w:val="en-US"/>
+        </w:rPr>
+      </w:pPr>
+      <w:r>
+        <w:rPr>
+          <w:rFonts w:ascii="Candara" w:hAnsi="Candara"/>
+          <w:sz w:val="28"/>
+          <w:szCs w:val="28"/>
+          <w:lang w:val="en-US"/>
+        </w:rPr>
+        <w:t>Banana peel trap</w:t>
+      </w:r>
+    </w:p>
+    <w:p>
+      <w:pPr>
+        <w:pStyle w:val="a7"/>
+        <w:numPr>
+          <w:ilvl w:val="1"/>
+          <w:numId w:val="1"/>
+        </w:numPr>
+        <w:rPr>
+          <w:rFonts w:ascii="Candara" w:hAnsi="Candara"/>
+          <w:sz w:val="28"/>
+          <w:szCs w:val="28"/>
+          <w:lang w:val="en-US"/>
+        </w:rPr>
+      </w:pPr>
+      <w:r>
+        <w:rPr>
+          <w:rFonts w:ascii="Candara" w:hAnsi="Candara"/>
+          <w:sz w:val="28"/>
+          <w:szCs w:val="28"/>
+          <w:lang w:val="en-US"/>
+        </w:rPr>
+        <w:t>1 hidden enemy that starts moving after trap is set</w:t>
+      </w:r>
+    </w:p>
+    <w:p>
+      <w:pPr>
+        <w:pStyle w:val="a7"/>
+        <w:numPr>
+          <w:ilvl w:val="1"/>
+          <w:numId w:val="1"/>
+        </w:numPr>
+        <w:rPr>
+          <w:rFonts w:ascii="Candara" w:hAnsi="Candara"/>
+          <w:sz w:val="28"/>
+          <w:szCs w:val="28"/>
+          <w:lang w:val="en-US"/>
+        </w:rPr>
+      </w:pPr>
+      <w:r>
+        <w:rPr>
+          <w:rFonts w:ascii="Candara" w:hAnsi="Candara"/>
+          <w:sz w:val="28"/>
+          <w:szCs w:val="28"/>
+          <w:lang w:val="en-US"/>
+        </w:rPr>
+        <w:t>Cutscene where enemy falls down into a mixer</w:t>
+      </w:r>
+    </w:p>
+    <w:p>
+      <w:pPr>
+        <w:pStyle w:val="a7"/>
+        <w:numPr>
+          <w:ilvl w:val="1"/>
+          <w:numId w:val="1"/>
+        </w:numPr>
+        <w:rPr>
+          <w:rFonts w:ascii="Candara" w:hAnsi="Candara"/>
+          <w:sz w:val="28"/>
+          <w:szCs w:val="28"/>
+          <w:lang w:val="en-US"/>
+        </w:rPr>
+      </w:pPr>
+      <w:r>
+        <w:rPr>
+          <w:rFonts w:ascii="Candara" w:hAnsi="Candara"/>
+          <w:sz w:val="28"/>
+          <w:szCs w:val="28"/>
+          <w:lang w:val="en-US"/>
+        </w:rPr>
+        <w:t>Boris’s laughter and complete silence</w:t>
+      </w:r>
+      <w:bookmarkStart w:id="1" w:name="_GoBack"/>
+      <w:bookmarkEnd w:id="1"/>
+      <w:r>
+        <w:rPr>
+          <w:rFonts w:ascii="Candara" w:hAnsi="Candara"/>
+          <w:sz w:val="28"/>
+          <w:szCs w:val="28"/>
+          <w:lang w:val="en-US"/>
+        </w:rPr>
+        <w:t xml:space="preserve"> </w:t>
+      </w:r>
+    </w:p>
+    <w:p>
+      <w:pPr>
         <w:rPr>
           <w:rFonts w:ascii="Candara" w:hAnsi="Candara"/>
           <w:sz w:val="28"/>
@@ -6411,6 +7918,7 @@
           <w:szCs w:val="28"/>
           <w:lang w:val="en-US"/>
         </w:rPr>
+        <w:lastRenderedPageBreak/>
         <w:t>Main character is a show man named Boris. He was famous for toilet humor on local TV. And now he works as an actor in TV series for kids. His role is the bad guy setting traps and making acts of sabotage to the good guys</w:t>
       </w:r>
       <w:r>
@@ -6667,7 +8175,6 @@
           <w:szCs w:val="28"/>
           <w:lang w:val="en-US"/>
         </w:rPr>
-        <w:lastRenderedPageBreak/>
         <w:t>Boris is preparing to show, warming up and testing</w:t>
       </w:r>
       <w:r>
@@ -7546,6 +9053,7 @@
           <w:szCs w:val="28"/>
           <w:lang w:val="en-US"/>
         </w:rPr>
+        <w:lastRenderedPageBreak/>
         <w:t>“Action!”</w:t>
       </w:r>
       <w:r>
@@ -7982,453 +9490,489 @@
           <w:szCs w:val="28"/>
           <w:lang w:val="en-US"/>
         </w:rPr>
+        <w:t>Decorations are amazing. Boris was told not to break something expensive. But he’s not afraid of risking.</w:t>
+      </w:r>
+      <w:r>
+        <w:rPr>
+          <w:rFonts w:ascii="Candara" w:hAnsi="Candara"/>
+          <w:sz w:val="28"/>
+          <w:szCs w:val="28"/>
+          <w:lang w:val="en-US"/>
+        </w:rPr>
+        <w:t xml:space="preserve"> He sees an opportunity to test a new trap – </w:t>
+      </w:r>
+      <w:r>
+        <w:rPr>
+          <w:rFonts w:ascii="Candara" w:hAnsi="Candara"/>
+          <w:color w:val="FF0000"/>
+          <w:sz w:val="28"/>
+          <w:szCs w:val="28"/>
+          <w:lang w:val="en-US"/>
+        </w:rPr>
+        <w:t>launch pad</w:t>
+      </w:r>
+      <w:r>
+        <w:rPr>
+          <w:rFonts w:ascii="Candara" w:hAnsi="Candara"/>
+          <w:sz w:val="28"/>
+          <w:szCs w:val="28"/>
+          <w:lang w:val="en-US"/>
+        </w:rPr>
+        <w:t>.</w:t>
+      </w:r>
+      <w:r>
+        <w:rPr>
+          <w:rFonts w:ascii="Candara" w:hAnsi="Candara"/>
+          <w:sz w:val="28"/>
+          <w:szCs w:val="28"/>
+          <w:lang w:val="en-US"/>
+        </w:rPr>
+        <w:t xml:space="preserve"> Moving around with some extra abilities, Boris collects some </w:t>
+      </w:r>
+      <w:r>
+        <w:rPr>
+          <w:rFonts w:ascii="Candara" w:hAnsi="Candara"/>
+          <w:sz w:val="28"/>
+          <w:szCs w:val="28"/>
+          <w:lang w:val="en-US"/>
+        </w:rPr>
+        <w:t>“</w:t>
+      </w:r>
+      <w:r>
+        <w:rPr>
+          <w:rFonts w:ascii="Candara" w:hAnsi="Candara"/>
+          <w:sz w:val="28"/>
+          <w:szCs w:val="28"/>
+          <w:lang w:val="en-US"/>
+        </w:rPr>
+        <w:t>coins</w:t>
+      </w:r>
+      <w:r>
+        <w:rPr>
+          <w:rFonts w:ascii="Candara" w:hAnsi="Candara"/>
+          <w:sz w:val="28"/>
+          <w:szCs w:val="28"/>
+          <w:lang w:val="en-US"/>
+        </w:rPr>
+        <w:t>”</w:t>
+      </w:r>
+      <w:r>
+        <w:rPr>
+          <w:rFonts w:ascii="Candara" w:hAnsi="Candara"/>
+          <w:sz w:val="28"/>
+          <w:szCs w:val="28"/>
+          <w:lang w:val="en-US"/>
+        </w:rPr>
+        <w:t xml:space="preserve"> placed in </w:t>
+      </w:r>
+      <w:r>
+        <w:rPr>
+          <w:rFonts w:ascii="Candara" w:hAnsi="Candara"/>
+          <w:sz w:val="28"/>
+          <w:szCs w:val="28"/>
+          <w:lang w:val="en-US"/>
+        </w:rPr>
+        <w:t xml:space="preserve">the </w:t>
+      </w:r>
+      <w:r>
+        <w:rPr>
+          <w:rFonts w:ascii="Candara" w:hAnsi="Candara"/>
+          <w:sz w:val="28"/>
+          <w:szCs w:val="28"/>
+          <w:lang w:val="en-US"/>
+        </w:rPr>
+        <w:t>difficult spots.</w:t>
+      </w:r>
+      <w:r>
+        <w:rPr>
+          <w:rFonts w:ascii="Candara" w:hAnsi="Candara"/>
+          <w:sz w:val="28"/>
+          <w:szCs w:val="28"/>
+          <w:lang w:val="en-US"/>
+        </w:rPr>
+        <w:t xml:space="preserve"> And after setting a trap</w:t>
+      </w:r>
+      <w:r>
+        <w:rPr>
+          <w:rFonts w:ascii="Candara" w:hAnsi="Candara"/>
+          <w:sz w:val="28"/>
+          <w:szCs w:val="28"/>
+          <w:lang w:val="en-US"/>
+        </w:rPr>
+        <w:t xml:space="preserve"> and solving a puzzle</w:t>
+      </w:r>
+      <w:r>
+        <w:rPr>
+          <w:rFonts w:ascii="Candara" w:hAnsi="Candara"/>
+          <w:sz w:val="28"/>
+          <w:szCs w:val="28"/>
+          <w:lang w:val="en-US"/>
+        </w:rPr>
+        <w:t xml:space="preserve">, he takes the height to spectate. </w:t>
+      </w:r>
+      <w:r>
+        <w:rPr>
+          <w:rFonts w:ascii="Candara" w:hAnsi="Candara"/>
+          <w:sz w:val="28"/>
+          <w:szCs w:val="28"/>
+          <w:lang w:val="en-US"/>
+        </w:rPr>
+        <w:t>It looks surprising, but very funny. Boris laughs. Audience is happy. Team feels tense.</w:t>
+      </w:r>
+    </w:p>
+    <w:p>
+      <w:pPr>
+        <w:rPr>
+          <w:rFonts w:ascii="Candara" w:hAnsi="Candara"/>
+          <w:sz w:val="28"/>
+          <w:szCs w:val="28"/>
+          <w:lang w:val="en-US"/>
+        </w:rPr>
+      </w:pPr>
+      <w:r>
+        <w:rPr>
+          <w:rFonts w:ascii="Candara" w:hAnsi="Candara"/>
+          <w:sz w:val="28"/>
+          <w:szCs w:val="28"/>
+          <w:lang w:val="en-US"/>
+        </w:rPr>
+        <w:t>Kid’s dream (Alice in the wonderland for the reference) – “So far so good”</w:t>
+      </w:r>
+    </w:p>
+    <w:p>
+      <w:pPr>
+        <w:rPr>
+          <w:rFonts w:ascii="Candara" w:hAnsi="Candara"/>
+          <w:sz w:val="28"/>
+          <w:szCs w:val="28"/>
+          <w:lang w:val="en-US"/>
+        </w:rPr>
+      </w:pPr>
+      <w:r>
+        <w:rPr>
+          <w:rFonts w:ascii="Candara" w:hAnsi="Candara"/>
+          <w:sz w:val="28"/>
+          <w:szCs w:val="28"/>
+          <w:lang w:val="en-US"/>
+        </w:rPr>
+        <w:t xml:space="preserve">Everything looks like the reality ends here. </w:t>
+      </w:r>
+      <w:r>
+        <w:rPr>
+          <w:rFonts w:ascii="Candara" w:hAnsi="Candara"/>
+          <w:sz w:val="28"/>
+          <w:szCs w:val="28"/>
+          <w:lang w:val="en-US"/>
+        </w:rPr>
+        <w:t xml:space="preserve">Even though </w:t>
+      </w:r>
+      <w:r>
+        <w:rPr>
+          <w:rFonts w:ascii="Candara" w:hAnsi="Candara"/>
+          <w:sz w:val="28"/>
+          <w:szCs w:val="28"/>
+          <w:lang w:val="en-US"/>
+        </w:rPr>
+        <w:t>Boris has a plan, this place looks too pure to set any traps.</w:t>
+      </w:r>
+      <w:r>
+        <w:rPr>
+          <w:rFonts w:ascii="Candara" w:hAnsi="Candara"/>
+          <w:sz w:val="28"/>
+          <w:szCs w:val="28"/>
+          <w:lang w:val="en-US"/>
+        </w:rPr>
+        <w:t xml:space="preserve"> He decides to perform more tricks. </w:t>
+      </w:r>
+      <w:proofErr w:type="gramStart"/>
+      <w:r>
+        <w:rPr>
+          <w:rFonts w:ascii="Candara" w:hAnsi="Candara"/>
+          <w:sz w:val="28"/>
+          <w:szCs w:val="28"/>
+          <w:lang w:val="en-US"/>
+        </w:rPr>
+        <w:t>So</w:t>
+      </w:r>
+      <w:proofErr w:type="gramEnd"/>
+      <w:r>
+        <w:rPr>
+          <w:rFonts w:ascii="Candara" w:hAnsi="Candara"/>
+          <w:sz w:val="28"/>
+          <w:szCs w:val="28"/>
+          <w:lang w:val="en-US"/>
+        </w:rPr>
+        <w:t xml:space="preserve"> there’s a lot </w:t>
+      </w:r>
+      <w:r>
+        <w:rPr>
+          <w:rFonts w:ascii="Candara" w:hAnsi="Candara"/>
+          <w:sz w:val="28"/>
+          <w:szCs w:val="28"/>
+          <w:lang w:val="en-US"/>
+        </w:rPr>
+        <w:t>of “coins”</w:t>
+      </w:r>
+      <w:r>
+        <w:rPr>
+          <w:rFonts w:ascii="Candara" w:hAnsi="Candara"/>
+          <w:sz w:val="28"/>
+          <w:szCs w:val="28"/>
+          <w:lang w:val="en-US"/>
+        </w:rPr>
+        <w:t>, the goal is to</w:t>
+      </w:r>
+      <w:r>
+        <w:rPr>
+          <w:rFonts w:ascii="Candara" w:hAnsi="Candara"/>
+          <w:sz w:val="28"/>
+          <w:szCs w:val="28"/>
+          <w:lang w:val="en-US"/>
+        </w:rPr>
+        <w:t xml:space="preserve"> solve the puzzle and</w:t>
+      </w:r>
+      <w:r>
+        <w:rPr>
+          <w:rFonts w:ascii="Candara" w:hAnsi="Candara"/>
+          <w:sz w:val="28"/>
+          <w:szCs w:val="28"/>
+          <w:lang w:val="en-US"/>
+        </w:rPr>
+        <w:t xml:space="preserve"> open the door.</w:t>
+      </w:r>
+    </w:p>
+    <w:p>
+      <w:pPr>
+        <w:rPr>
+          <w:rFonts w:ascii="Candara" w:hAnsi="Candara"/>
+          <w:sz w:val="28"/>
+          <w:szCs w:val="28"/>
+          <w:lang w:val="en-US"/>
+        </w:rPr>
+      </w:pPr>
+      <w:r>
+        <w:rPr>
+          <w:rFonts w:ascii="Candara" w:hAnsi="Candara"/>
+          <w:sz w:val="28"/>
+          <w:szCs w:val="28"/>
+          <w:lang w:val="en-US"/>
+        </w:rPr>
+        <w:t>Act 5</w:t>
+      </w:r>
+    </w:p>
+    <w:p>
+      <w:pPr>
+        <w:rPr>
+          <w:rFonts w:ascii="Candara" w:hAnsi="Candara"/>
+          <w:sz w:val="28"/>
+          <w:szCs w:val="28"/>
+          <w:lang w:val="en-US"/>
+        </w:rPr>
+      </w:pPr>
+      <w:r>
+        <w:rPr>
+          <w:rFonts w:ascii="Candara" w:hAnsi="Candara"/>
+          <w:sz w:val="28"/>
+          <w:szCs w:val="28"/>
+          <w:lang w:val="en-US"/>
+        </w:rPr>
+        <w:t xml:space="preserve">Moon – “My knees don’t </w:t>
+      </w:r>
+      <w:r>
+        <w:rPr>
+          <w:rFonts w:ascii="Candara" w:hAnsi="Candara"/>
+          <w:sz w:val="28"/>
+          <w:szCs w:val="28"/>
+          <w:lang w:val="en-US"/>
+        </w:rPr>
+        <w:t>hurt</w:t>
+      </w:r>
+      <w:r>
+        <w:rPr>
+          <w:rFonts w:ascii="Candara" w:hAnsi="Candara"/>
+          <w:sz w:val="28"/>
+          <w:szCs w:val="28"/>
+          <w:lang w:val="en-US"/>
+        </w:rPr>
+        <w:t>”</w:t>
+      </w:r>
+    </w:p>
+    <w:p>
+      <w:pPr>
+        <w:rPr>
+          <w:rFonts w:ascii="Candara" w:hAnsi="Candara"/>
+          <w:sz w:val="28"/>
+          <w:szCs w:val="28"/>
+          <w:lang w:val="en-US"/>
+        </w:rPr>
+      </w:pPr>
+      <w:r>
+        <w:rPr>
+          <w:rFonts w:ascii="Candara" w:hAnsi="Candara"/>
+          <w:sz w:val="28"/>
+          <w:szCs w:val="28"/>
+          <w:lang w:val="en-US"/>
+        </w:rPr>
+        <w:t xml:space="preserve">Everything looks like decoration, but </w:t>
+      </w:r>
+      <w:proofErr w:type="spellStart"/>
+      <w:r>
+        <w:rPr>
+          <w:rFonts w:ascii="Candara" w:hAnsi="Candara"/>
+          <w:sz w:val="28"/>
+          <w:szCs w:val="28"/>
+          <w:lang w:val="en-US"/>
+        </w:rPr>
+        <w:t>somewhy</w:t>
+      </w:r>
+      <w:proofErr w:type="spellEnd"/>
+      <w:r>
+        <w:rPr>
+          <w:rFonts w:ascii="Candara" w:hAnsi="Candara"/>
+          <w:sz w:val="28"/>
+          <w:szCs w:val="28"/>
+          <w:lang w:val="en-US"/>
+        </w:rPr>
+        <w:t xml:space="preserve"> there’s Moon like gravity.</w:t>
+      </w:r>
+      <w:r>
+        <w:rPr>
+          <w:rFonts w:ascii="Candara" w:hAnsi="Candara"/>
+          <w:sz w:val="28"/>
+          <w:szCs w:val="28"/>
+          <w:lang w:val="en-US"/>
+        </w:rPr>
+        <w:t xml:space="preserve"> Boris feels brave enough to test his new traps</w:t>
+      </w:r>
+      <w:r>
+        <w:rPr>
+          <w:rFonts w:ascii="Candara" w:hAnsi="Candara"/>
+          <w:sz w:val="28"/>
+          <w:szCs w:val="28"/>
+          <w:lang w:val="en-US"/>
+        </w:rPr>
+        <w:t xml:space="preserve">: </w:t>
+      </w:r>
+      <w:r>
+        <w:rPr>
+          <w:rFonts w:ascii="Candara" w:hAnsi="Candara"/>
+          <w:color w:val="FF0000"/>
+          <w:sz w:val="28"/>
+          <w:szCs w:val="28"/>
+          <w:lang w:val="en-US"/>
+        </w:rPr>
+        <w:t xml:space="preserve">banana peel </w:t>
+      </w:r>
+      <w:r>
+        <w:rPr>
+          <w:rFonts w:ascii="Candara" w:hAnsi="Candara"/>
+          <w:sz w:val="28"/>
+          <w:szCs w:val="28"/>
+          <w:lang w:val="en-US"/>
+        </w:rPr>
+        <w:t xml:space="preserve">and </w:t>
+      </w:r>
+      <w:r>
+        <w:rPr>
+          <w:rFonts w:ascii="Candara" w:hAnsi="Candara"/>
+          <w:color w:val="FF0000"/>
+          <w:sz w:val="28"/>
+          <w:szCs w:val="28"/>
+          <w:lang w:val="en-US"/>
+        </w:rPr>
+        <w:t>lifebuoy</w:t>
+      </w:r>
+      <w:r>
+        <w:rPr>
+          <w:rFonts w:ascii="Candara" w:hAnsi="Candara"/>
+          <w:sz w:val="28"/>
+          <w:szCs w:val="28"/>
+          <w:lang w:val="en-US"/>
+        </w:rPr>
+        <w:t>.</w:t>
+      </w:r>
+      <w:r>
+        <w:rPr>
+          <w:rFonts w:ascii="Candara" w:hAnsi="Candara"/>
+          <w:sz w:val="28"/>
+          <w:szCs w:val="28"/>
+          <w:lang w:val="en-US"/>
+        </w:rPr>
+        <w:t xml:space="preserve"> </w:t>
+      </w:r>
+      <w:r>
+        <w:rPr>
+          <w:rFonts w:ascii="Candara" w:hAnsi="Candara"/>
+          <w:sz w:val="28"/>
+          <w:szCs w:val="28"/>
+          <w:lang w:val="en-US"/>
+        </w:rPr>
+        <w:t>It doesn’t feel like it’s bothering people.</w:t>
+      </w:r>
+      <w:r>
+        <w:rPr>
+          <w:rFonts w:ascii="Candara" w:hAnsi="Candara"/>
+          <w:sz w:val="28"/>
+          <w:szCs w:val="28"/>
+          <w:lang w:val="en-US"/>
+        </w:rPr>
+        <w:t xml:space="preserve"> </w:t>
+      </w:r>
+      <w:r>
+        <w:rPr>
+          <w:rFonts w:ascii="Candara" w:hAnsi="Candara"/>
+          <w:sz w:val="28"/>
+          <w:szCs w:val="28"/>
+          <w:lang w:val="en-US"/>
+        </w:rPr>
+        <w:t xml:space="preserve">He sets a lot of traps on the next few levels. </w:t>
+      </w:r>
+      <w:r>
+        <w:rPr>
+          <w:rFonts w:ascii="Candara" w:hAnsi="Candara"/>
+          <w:sz w:val="28"/>
+          <w:szCs w:val="28"/>
+          <w:lang w:val="en-US"/>
+        </w:rPr>
+        <w:t>He only hears applause. In his head it’s the success.</w:t>
+      </w:r>
+    </w:p>
+    <w:p>
+      <w:pPr>
+        <w:rPr>
+          <w:rFonts w:ascii="Candara" w:hAnsi="Candara"/>
+          <w:sz w:val="28"/>
+          <w:szCs w:val="28"/>
+          <w:lang w:val="en-US"/>
+        </w:rPr>
+      </w:pPr>
+      <w:r>
+        <w:rPr>
+          <w:rFonts w:ascii="Candara" w:hAnsi="Candara"/>
+          <w:sz w:val="28"/>
+          <w:szCs w:val="28"/>
+          <w:lang w:val="en-US"/>
+        </w:rPr>
+        <w:t>Mountains – “It’s getting cold”</w:t>
+      </w:r>
+    </w:p>
+    <w:p>
+      <w:pPr>
+        <w:rPr>
+          <w:rFonts w:ascii="Candara" w:hAnsi="Candara"/>
+          <w:sz w:val="28"/>
+          <w:szCs w:val="28"/>
+          <w:lang w:val="en-US"/>
+        </w:rPr>
+      </w:pPr>
+      <w:r>
+        <w:rPr>
+          <w:rFonts w:ascii="Candara" w:hAnsi="Candara"/>
+          <w:sz w:val="28"/>
+          <w:szCs w:val="28"/>
+          <w:lang w:val="en-US"/>
+        </w:rPr>
         <w:lastRenderedPageBreak/>
-        <w:t>Decorations are amazing. Boris was told not to break something expensive. But he’s not afraid of risking.</w:t>
-      </w:r>
-      <w:r>
-        <w:rPr>
-          <w:rFonts w:ascii="Candara" w:hAnsi="Candara"/>
-          <w:sz w:val="28"/>
-          <w:szCs w:val="28"/>
-          <w:lang w:val="en-US"/>
-        </w:rPr>
-        <w:t xml:space="preserve"> He sees an opportunity to test a new trap – </w:t>
-      </w:r>
-      <w:r>
-        <w:rPr>
-          <w:rFonts w:ascii="Candara" w:hAnsi="Candara"/>
-          <w:color w:val="FF0000"/>
-          <w:sz w:val="28"/>
-          <w:szCs w:val="28"/>
-          <w:lang w:val="en-US"/>
-        </w:rPr>
-        <w:t>launch pad</w:t>
-      </w:r>
-      <w:r>
-        <w:rPr>
-          <w:rFonts w:ascii="Candara" w:hAnsi="Candara"/>
-          <w:sz w:val="28"/>
-          <w:szCs w:val="28"/>
-          <w:lang w:val="en-US"/>
-        </w:rPr>
-        <w:t>.</w:t>
-      </w:r>
-      <w:r>
-        <w:rPr>
-          <w:rFonts w:ascii="Candara" w:hAnsi="Candara"/>
-          <w:sz w:val="28"/>
-          <w:szCs w:val="28"/>
-          <w:lang w:val="en-US"/>
-        </w:rPr>
-        <w:t xml:space="preserve"> Moving around with some extra abilities, Boris collects some coins placed in </w:t>
-      </w:r>
-      <w:r>
-        <w:rPr>
-          <w:rFonts w:ascii="Candara" w:hAnsi="Candara"/>
-          <w:sz w:val="28"/>
-          <w:szCs w:val="28"/>
-          <w:lang w:val="en-US"/>
-        </w:rPr>
-        <w:t xml:space="preserve">the </w:t>
-      </w:r>
-      <w:r>
-        <w:rPr>
-          <w:rFonts w:ascii="Candara" w:hAnsi="Candara"/>
-          <w:sz w:val="28"/>
-          <w:szCs w:val="28"/>
-          <w:lang w:val="en-US"/>
-        </w:rPr>
-        <w:t>difficult spots.</w:t>
-      </w:r>
-      <w:r>
-        <w:rPr>
-          <w:rFonts w:ascii="Candara" w:hAnsi="Candara"/>
-          <w:sz w:val="28"/>
-          <w:szCs w:val="28"/>
-          <w:lang w:val="en-US"/>
-        </w:rPr>
-        <w:t xml:space="preserve"> And after setting a trap</w:t>
-      </w:r>
-      <w:r>
-        <w:rPr>
-          <w:rFonts w:ascii="Candara" w:hAnsi="Candara"/>
-          <w:sz w:val="28"/>
-          <w:szCs w:val="28"/>
-          <w:lang w:val="en-US"/>
-        </w:rPr>
-        <w:t xml:space="preserve"> and solving a puzzle</w:t>
-      </w:r>
-      <w:r>
-        <w:rPr>
-          <w:rFonts w:ascii="Candara" w:hAnsi="Candara"/>
-          <w:sz w:val="28"/>
-          <w:szCs w:val="28"/>
-          <w:lang w:val="en-US"/>
-        </w:rPr>
-        <w:t xml:space="preserve">, he takes the height to spectate. </w:t>
-      </w:r>
-      <w:r>
-        <w:rPr>
-          <w:rFonts w:ascii="Candara" w:hAnsi="Candara"/>
-          <w:sz w:val="28"/>
-          <w:szCs w:val="28"/>
-          <w:lang w:val="en-US"/>
-        </w:rPr>
-        <w:t>It looks surprising, but very funny. Boris laughs. Audience is happy. Team feels tense.</w:t>
-      </w:r>
-    </w:p>
-    <w:p>
-      <w:pPr>
-        <w:rPr>
-          <w:rFonts w:ascii="Candara" w:hAnsi="Candara"/>
-          <w:sz w:val="28"/>
-          <w:szCs w:val="28"/>
-          <w:lang w:val="en-US"/>
-        </w:rPr>
-      </w:pPr>
-      <w:r>
-        <w:rPr>
-          <w:rFonts w:ascii="Candara" w:hAnsi="Candara"/>
-          <w:sz w:val="28"/>
-          <w:szCs w:val="28"/>
-          <w:lang w:val="en-US"/>
-        </w:rPr>
-        <w:t>Kid’s dream (Alice in the wonderland for the reference) – “So far so good”</w:t>
-      </w:r>
-    </w:p>
-    <w:p>
-      <w:pPr>
-        <w:rPr>
-          <w:rFonts w:ascii="Candara" w:hAnsi="Candara"/>
-          <w:sz w:val="28"/>
-          <w:szCs w:val="28"/>
-          <w:lang w:val="en-US"/>
-        </w:rPr>
-      </w:pPr>
-      <w:r>
-        <w:rPr>
-          <w:rFonts w:ascii="Candara" w:hAnsi="Candara"/>
-          <w:sz w:val="28"/>
-          <w:szCs w:val="28"/>
-          <w:lang w:val="en-US"/>
-        </w:rPr>
-        <w:t xml:space="preserve">Everything looks like the reality ends here. </w:t>
-      </w:r>
-      <w:r>
-        <w:rPr>
-          <w:rFonts w:ascii="Candara" w:hAnsi="Candara"/>
-          <w:sz w:val="28"/>
-          <w:szCs w:val="28"/>
-          <w:lang w:val="en-US"/>
-        </w:rPr>
-        <w:t xml:space="preserve">Even though </w:t>
-      </w:r>
-      <w:r>
-        <w:rPr>
-          <w:rFonts w:ascii="Candara" w:hAnsi="Candara"/>
-          <w:sz w:val="28"/>
-          <w:szCs w:val="28"/>
-          <w:lang w:val="en-US"/>
-        </w:rPr>
-        <w:t>Boris has a plan, this place looks too pure to set any traps.</w:t>
-      </w:r>
-      <w:r>
-        <w:rPr>
-          <w:rFonts w:ascii="Candara" w:hAnsi="Candara"/>
-          <w:sz w:val="28"/>
-          <w:szCs w:val="28"/>
-          <w:lang w:val="en-US"/>
-        </w:rPr>
-        <w:t xml:space="preserve"> He decides to perform more tricks. </w:t>
-      </w:r>
-      <w:proofErr w:type="gramStart"/>
-      <w:r>
-        <w:rPr>
-          <w:rFonts w:ascii="Candara" w:hAnsi="Candara"/>
-          <w:sz w:val="28"/>
-          <w:szCs w:val="28"/>
-          <w:lang w:val="en-US"/>
-        </w:rPr>
-        <w:t>So</w:t>
-      </w:r>
-      <w:proofErr w:type="gramEnd"/>
-      <w:r>
-        <w:rPr>
-          <w:rFonts w:ascii="Candara" w:hAnsi="Candara"/>
-          <w:sz w:val="28"/>
-          <w:szCs w:val="28"/>
-          <w:lang w:val="en-US"/>
-        </w:rPr>
-        <w:t xml:space="preserve"> there’s a lot </w:t>
-      </w:r>
-      <w:r>
-        <w:rPr>
-          <w:rFonts w:ascii="Candara" w:hAnsi="Candara"/>
-          <w:sz w:val="28"/>
-          <w:szCs w:val="28"/>
-          <w:lang w:val="en-US"/>
-        </w:rPr>
-        <w:t>of “coins”</w:t>
-      </w:r>
-      <w:r>
-        <w:rPr>
-          <w:rFonts w:ascii="Candara" w:hAnsi="Candara"/>
-          <w:sz w:val="28"/>
-          <w:szCs w:val="28"/>
-          <w:lang w:val="en-US"/>
-        </w:rPr>
-        <w:t>, the goal is to</w:t>
-      </w:r>
-      <w:r>
-        <w:rPr>
-          <w:rFonts w:ascii="Candara" w:hAnsi="Candara"/>
-          <w:sz w:val="28"/>
-          <w:szCs w:val="28"/>
-          <w:lang w:val="en-US"/>
-        </w:rPr>
-        <w:t xml:space="preserve"> solve the puzzle and</w:t>
-      </w:r>
-      <w:r>
-        <w:rPr>
-          <w:rFonts w:ascii="Candara" w:hAnsi="Candara"/>
-          <w:sz w:val="28"/>
-          <w:szCs w:val="28"/>
-          <w:lang w:val="en-US"/>
-        </w:rPr>
-        <w:t xml:space="preserve"> open the door.</w:t>
-      </w:r>
-    </w:p>
-    <w:p>
-      <w:pPr>
-        <w:rPr>
-          <w:rFonts w:ascii="Candara" w:hAnsi="Candara"/>
-          <w:sz w:val="28"/>
-          <w:szCs w:val="28"/>
-          <w:lang w:val="en-US"/>
-        </w:rPr>
-      </w:pPr>
-      <w:r>
-        <w:rPr>
-          <w:rFonts w:ascii="Candara" w:hAnsi="Candara"/>
-          <w:sz w:val="28"/>
-          <w:szCs w:val="28"/>
-          <w:lang w:val="en-US"/>
-        </w:rPr>
-        <w:t>Act 5</w:t>
-      </w:r>
-    </w:p>
-    <w:p>
-      <w:pPr>
-        <w:rPr>
-          <w:rFonts w:ascii="Candara" w:hAnsi="Candara"/>
-          <w:sz w:val="28"/>
-          <w:szCs w:val="28"/>
-          <w:lang w:val="en-US"/>
-        </w:rPr>
-      </w:pPr>
-      <w:r>
-        <w:rPr>
-          <w:rFonts w:ascii="Candara" w:hAnsi="Candara"/>
-          <w:sz w:val="28"/>
-          <w:szCs w:val="28"/>
-          <w:lang w:val="en-US"/>
-        </w:rPr>
-        <w:t xml:space="preserve">Moon – “My knees don’t </w:t>
-      </w:r>
-      <w:r>
-        <w:rPr>
-          <w:rFonts w:ascii="Candara" w:hAnsi="Candara"/>
-          <w:sz w:val="28"/>
-          <w:szCs w:val="28"/>
-          <w:lang w:val="en-US"/>
-        </w:rPr>
-        <w:t>hurt</w:t>
-      </w:r>
-      <w:r>
-        <w:rPr>
-          <w:rFonts w:ascii="Candara" w:hAnsi="Candara"/>
-          <w:sz w:val="28"/>
-          <w:szCs w:val="28"/>
-          <w:lang w:val="en-US"/>
-        </w:rPr>
-        <w:t>”</w:t>
-      </w:r>
-    </w:p>
-    <w:p>
-      <w:pPr>
-        <w:rPr>
-          <w:rFonts w:ascii="Candara" w:hAnsi="Candara"/>
-          <w:sz w:val="28"/>
-          <w:szCs w:val="28"/>
-          <w:lang w:val="en-US"/>
-        </w:rPr>
-      </w:pPr>
-      <w:r>
-        <w:rPr>
-          <w:rFonts w:ascii="Candara" w:hAnsi="Candara"/>
-          <w:sz w:val="28"/>
-          <w:szCs w:val="28"/>
-          <w:lang w:val="en-US"/>
-        </w:rPr>
-        <w:t xml:space="preserve">Everything looks like decoration, but </w:t>
-      </w:r>
-      <w:proofErr w:type="spellStart"/>
-      <w:r>
-        <w:rPr>
-          <w:rFonts w:ascii="Candara" w:hAnsi="Candara"/>
-          <w:sz w:val="28"/>
-          <w:szCs w:val="28"/>
-          <w:lang w:val="en-US"/>
-        </w:rPr>
-        <w:t>somewhy</w:t>
-      </w:r>
-      <w:proofErr w:type="spellEnd"/>
-      <w:r>
-        <w:rPr>
-          <w:rFonts w:ascii="Candara" w:hAnsi="Candara"/>
-          <w:sz w:val="28"/>
-          <w:szCs w:val="28"/>
-          <w:lang w:val="en-US"/>
-        </w:rPr>
-        <w:t xml:space="preserve"> there’s Moon like gravity.</w:t>
-      </w:r>
-      <w:r>
-        <w:rPr>
-          <w:rFonts w:ascii="Candara" w:hAnsi="Candara"/>
-          <w:sz w:val="28"/>
-          <w:szCs w:val="28"/>
-          <w:lang w:val="en-US"/>
-        </w:rPr>
-        <w:t xml:space="preserve"> Boris feels brave enough to test his new traps</w:t>
-      </w:r>
-      <w:r>
-        <w:rPr>
-          <w:rFonts w:ascii="Candara" w:hAnsi="Candara"/>
-          <w:sz w:val="28"/>
-          <w:szCs w:val="28"/>
-          <w:lang w:val="en-US"/>
-        </w:rPr>
-        <w:t xml:space="preserve">: </w:t>
-      </w:r>
-      <w:r>
-        <w:rPr>
-          <w:rFonts w:ascii="Candara" w:hAnsi="Candara"/>
-          <w:color w:val="FF0000"/>
-          <w:sz w:val="28"/>
-          <w:szCs w:val="28"/>
-          <w:lang w:val="en-US"/>
-        </w:rPr>
-        <w:t xml:space="preserve">banana peel </w:t>
-      </w:r>
-      <w:r>
-        <w:rPr>
-          <w:rFonts w:ascii="Candara" w:hAnsi="Candara"/>
-          <w:sz w:val="28"/>
-          <w:szCs w:val="28"/>
-          <w:lang w:val="en-US"/>
-        </w:rPr>
-        <w:t xml:space="preserve">and </w:t>
-      </w:r>
-      <w:r>
-        <w:rPr>
-          <w:rFonts w:ascii="Candara" w:hAnsi="Candara"/>
-          <w:color w:val="FF0000"/>
-          <w:sz w:val="28"/>
-          <w:szCs w:val="28"/>
-          <w:lang w:val="en-US"/>
-        </w:rPr>
-        <w:t>lifebuoy</w:t>
-      </w:r>
-      <w:r>
-        <w:rPr>
-          <w:rFonts w:ascii="Candara" w:hAnsi="Candara"/>
-          <w:sz w:val="28"/>
-          <w:szCs w:val="28"/>
-          <w:lang w:val="en-US"/>
-        </w:rPr>
-        <w:t>.</w:t>
-      </w:r>
-      <w:r>
-        <w:rPr>
-          <w:rFonts w:ascii="Candara" w:hAnsi="Candara"/>
-          <w:sz w:val="28"/>
-          <w:szCs w:val="28"/>
-          <w:lang w:val="en-US"/>
-        </w:rPr>
-        <w:t xml:space="preserve"> </w:t>
-      </w:r>
-      <w:r>
-        <w:rPr>
-          <w:rFonts w:ascii="Candara" w:hAnsi="Candara"/>
-          <w:sz w:val="28"/>
-          <w:szCs w:val="28"/>
-          <w:lang w:val="en-US"/>
-        </w:rPr>
-        <w:t>It doesn’t feel like it’s bothering people.</w:t>
-      </w:r>
-      <w:r>
-        <w:rPr>
-          <w:rFonts w:ascii="Candara" w:hAnsi="Candara"/>
-          <w:sz w:val="28"/>
-          <w:szCs w:val="28"/>
-          <w:lang w:val="en-US"/>
-        </w:rPr>
-        <w:t xml:space="preserve"> </w:t>
-      </w:r>
-      <w:r>
-        <w:rPr>
-          <w:rFonts w:ascii="Candara" w:hAnsi="Candara"/>
-          <w:sz w:val="28"/>
-          <w:szCs w:val="28"/>
-          <w:lang w:val="en-US"/>
-        </w:rPr>
-        <w:t xml:space="preserve">He sets a lot of traps on the next few levels. </w:t>
-      </w:r>
-      <w:r>
-        <w:rPr>
-          <w:rFonts w:ascii="Candara" w:hAnsi="Candara"/>
-          <w:sz w:val="28"/>
-          <w:szCs w:val="28"/>
-          <w:lang w:val="en-US"/>
-        </w:rPr>
-        <w:t>He only hears applause. In his head it’s the success.</w:t>
-      </w:r>
-    </w:p>
-    <w:p>
-      <w:pPr>
-        <w:rPr>
-          <w:rFonts w:ascii="Candara" w:hAnsi="Candara"/>
-          <w:sz w:val="28"/>
-          <w:szCs w:val="28"/>
-          <w:lang w:val="en-US"/>
-        </w:rPr>
-      </w:pPr>
-      <w:r>
-        <w:rPr>
-          <w:rFonts w:ascii="Candara" w:hAnsi="Candara"/>
-          <w:sz w:val="28"/>
-          <w:szCs w:val="28"/>
-          <w:lang w:val="en-US"/>
-        </w:rPr>
-        <w:t>Mountains – “It’s getting cold”</w:t>
-      </w:r>
-    </w:p>
-    <w:p>
-      <w:pPr>
-        <w:rPr>
-          <w:rFonts w:ascii="Candara" w:hAnsi="Candara"/>
-          <w:sz w:val="28"/>
-          <w:szCs w:val="28"/>
-          <w:lang w:val="en-US"/>
-        </w:rPr>
-      </w:pPr>
-      <w:r>
-        <w:rPr>
-          <w:rFonts w:ascii="Candara" w:hAnsi="Candara"/>
-          <w:sz w:val="28"/>
-          <w:szCs w:val="28"/>
-          <w:lang w:val="en-US"/>
-        </w:rPr>
         <w:t>Actors are freezing, so there’s a timer for those levels.</w:t>
       </w:r>
       <w:r>
@@ -9541,6 +11085,7 @@
           <w:szCs w:val="28"/>
           <w:lang w:val="en-US"/>
         </w:rPr>
+        <w:lastRenderedPageBreak/>
         <w:t>Patroling</w:t>
       </w:r>
       <w:proofErr w:type="spellEnd"/>
@@ -9940,7 +11485,6 @@
           <w:szCs w:val="28"/>
           <w:lang w:val="en-US"/>
         </w:rPr>
-        <w:lastRenderedPageBreak/>
         <w:t>Minimal</w:t>
       </w:r>
       <w:r>
@@ -10038,7 +11582,43 @@
           <w:szCs w:val="28"/>
           <w:lang w:val="en-US"/>
         </w:rPr>
-        <w:t>, coins counter</w:t>
+        <w:t xml:space="preserve">, </w:t>
+      </w:r>
+      <w:r>
+        <w:rPr>
+          <w:rFonts w:ascii="Candara" w:hAnsi="Candara"/>
+          <w:sz w:val="28"/>
+          <w:szCs w:val="28"/>
+          <w:lang w:val="en-US"/>
+        </w:rPr>
+        <w:t>“</w:t>
+      </w:r>
+      <w:r>
+        <w:rPr>
+          <w:rFonts w:ascii="Candara" w:hAnsi="Candara"/>
+          <w:sz w:val="28"/>
+          <w:szCs w:val="28"/>
+          <w:lang w:val="en-US"/>
+        </w:rPr>
+        <w:t>coins</w:t>
+      </w:r>
+      <w:r>
+        <w:rPr>
+          <w:rFonts w:ascii="Candara" w:hAnsi="Candara"/>
+          <w:sz w:val="28"/>
+          <w:szCs w:val="28"/>
+          <w:lang w:val="en-US"/>
+        </w:rPr>
+        <w:t>”</w:t>
+      </w:r>
+      <w:r>
+        <w:rPr>
+          <w:rFonts w:ascii="Candara" w:hAnsi="Candara"/>
+          <w:sz w:val="28"/>
+          <w:szCs w:val="28"/>
+          <w:lang w:val="en-US"/>
+        </w:rPr>
+        <w:t xml:space="preserve"> counter</w:t>
       </w:r>
       <w:r>
         <w:rPr>
@@ -10436,6 +12016,7 @@
           <w:szCs w:val="28"/>
           <w:lang w:val="en-US"/>
         </w:rPr>
+        <w:lastRenderedPageBreak/>
         <w:t xml:space="preserve">- Each </w:t>
       </w:r>
       <w:proofErr w:type="spellStart"/>
@@ -12317,7 +13898,7 @@
 </file>
 
 <file path=customXml/itemProps1.xml><?xml version="1.0" encoding="utf-8"?>
-<ds:datastoreItem xmlns:ds="http://schemas.openxmlformats.org/officeDocument/2006/customXml" ds:itemID="{96281478-7D09-4667-AE71-8CCA20DF0F87}">
+<ds:datastoreItem xmlns:ds="http://schemas.openxmlformats.org/officeDocument/2006/customXml" ds:itemID="{6ADD93E3-F41F-4086-98EE-13AB653926D2}">
   <ds:schemaRefs>
     <ds:schemaRef ds:uri="http://schemas.openxmlformats.org/officeDocument/2006/bibliography"/>
   </ds:schemaRefs>

</xml_diff>

<commit_message>
04 level improved and 05 level almost completed
</commit_message>
<xml_diff>
--- a/Design Document.docx
+++ b/Design Document.docx
@@ -5603,7 +5603,43 @@
           <w:szCs w:val="28"/>
           <w:lang w:val="en-US"/>
         </w:rPr>
-        <w:t>Enemy starts chasing player, but instantly gets trapped</w:t>
+        <w:t>Enemy</w:t>
+      </w:r>
+      <w:r>
+        <w:rPr>
+          <w:rFonts w:ascii="Candara" w:hAnsi="Candara"/>
+          <w:sz w:val="28"/>
+          <w:szCs w:val="28"/>
+          <w:lang w:val="en-US"/>
+        </w:rPr>
+        <w:t xml:space="preserve"> goes for</w:t>
+      </w:r>
+      <w:r>
+        <w:rPr>
+          <w:rFonts w:ascii="Candara" w:hAnsi="Candara"/>
+          <w:sz w:val="28"/>
+          <w:szCs w:val="28"/>
+          <w:lang w:val="en-US"/>
+        </w:rPr>
+        <w:t xml:space="preserve"> </w:t>
+      </w:r>
+      <w:r>
+        <w:rPr>
+          <w:rFonts w:ascii="Candara" w:hAnsi="Candara"/>
+          <w:sz w:val="28"/>
+          <w:szCs w:val="28"/>
+          <w:lang w:val="en-US"/>
+        </w:rPr>
+        <w:t>patrol and</w:t>
+      </w:r>
+      <w:r>
+        <w:rPr>
+          <w:rFonts w:ascii="Candara" w:hAnsi="Candara"/>
+          <w:sz w:val="28"/>
+          <w:szCs w:val="28"/>
+          <w:lang w:val="en-US"/>
+        </w:rPr>
+        <w:t xml:space="preserve"> gets trapped</w:t>
       </w:r>
     </w:p>
     <w:p>
@@ -5620,14 +5656,16 @@
           <w:lang w:val="en-US"/>
         </w:rPr>
       </w:pPr>
-      <w:r>
-        <w:rPr>
-          <w:rFonts w:ascii="Candara" w:hAnsi="Candara"/>
-          <w:sz w:val="28"/>
-          <w:szCs w:val="28"/>
-          <w:lang w:val="en-US"/>
-        </w:rPr>
-        <w:t>Cutscene with Boris’s laugh and silence after</w:t>
+      <w:bookmarkStart w:id="1" w:name="_GoBack"/>
+      <w:bookmarkEnd w:id="1"/>
+      <w:r>
+        <w:rPr>
+          <w:rFonts w:ascii="Candara" w:hAnsi="Candara"/>
+          <w:sz w:val="28"/>
+          <w:szCs w:val="28"/>
+          <w:lang w:val="en-US"/>
+        </w:rPr>
+        <w:t>Boris’s laugh and silence after</w:t>
       </w:r>
     </w:p>
     <w:p>
@@ -7821,18 +7859,7 @@
           <w:szCs w:val="28"/>
           <w:lang w:val="en-US"/>
         </w:rPr>
-        <w:t>Boris’s laughter and complete silence</w:t>
-      </w:r>
-      <w:bookmarkStart w:id="1" w:name="_GoBack"/>
-      <w:bookmarkEnd w:id="1"/>
-      <w:r>
-        <w:rPr>
-          <w:rFonts w:ascii="Candara" w:hAnsi="Candara"/>
-          <w:sz w:val="28"/>
-          <w:szCs w:val="28"/>
-          <w:lang w:val="en-US"/>
-        </w:rPr>
-        <w:t xml:space="preserve"> </w:t>
+        <w:t xml:space="preserve">Boris’s laughter and complete silence </w:t>
       </w:r>
     </w:p>
     <w:p>
@@ -13898,7 +13925,7 @@
 </file>
 
 <file path=customXml/itemProps1.xml><?xml version="1.0" encoding="utf-8"?>
-<ds:datastoreItem xmlns:ds="http://schemas.openxmlformats.org/officeDocument/2006/customXml" ds:itemID="{6ADD93E3-F41F-4086-98EE-13AB653926D2}">
+<ds:datastoreItem xmlns:ds="http://schemas.openxmlformats.org/officeDocument/2006/customXml" ds:itemID="{FF309F93-FDDA-4F67-BB0B-368EB8A146A7}">
   <ds:schemaRefs>
     <ds:schemaRef ds:uri="http://schemas.openxmlformats.org/officeDocument/2006/bibliography"/>
   </ds:schemaRefs>

</xml_diff>

<commit_message>
07, 08 and 09 levels are completed
</commit_message>
<xml_diff>
--- a/Design Document.docx
+++ b/Design Document.docx
@@ -6199,18 +6199,29 @@
         </w:rPr>
         <w:t>A little bit harder puzzle with small objects and button</w:t>
       </w:r>
-      <w:r>
-        <w:rPr>
-          <w:rFonts w:ascii="Candara" w:hAnsi="Candara"/>
-          <w:sz w:val="28"/>
-          <w:szCs w:val="28"/>
-          <w:lang w:val="en-US"/>
-        </w:rPr>
-        <w:br/>
-        <w:t>location vibe reference</w:t>
-      </w:r>
+    </w:p>
+    <w:p>
+      <w:pPr>
+        <w:pStyle w:val="a7"/>
+        <w:ind w:left="2148" w:firstLine="684"/>
+        <w:rPr>
+          <w:rFonts w:ascii="Candara" w:hAnsi="Candara"/>
+          <w:sz w:val="28"/>
+          <w:szCs w:val="28"/>
+          <w:lang w:val="en-US"/>
+        </w:rPr>
+      </w:pPr>
       <w:bookmarkStart w:id="1" w:name="_GoBack"/>
       <w:bookmarkEnd w:id="1"/>
+      <w:r>
+        <w:rPr>
+          <w:rFonts w:ascii="Candara" w:hAnsi="Candara"/>
+          <w:sz w:val="28"/>
+          <w:szCs w:val="28"/>
+          <w:lang w:val="en-US"/>
+        </w:rPr>
+        <w:t>location vibe reference</w:t>
+      </w:r>
     </w:p>
     <w:p>
       <w:pPr>
@@ -6226,8 +6237,8 @@
           <w:noProof/>
         </w:rPr>
         <w:drawing>
-          <wp:inline distT="0" distB="0" distL="0" distR="0" wp14:anchorId="7766B601" wp14:editId="6F64052B">
-            <wp:extent cx="5124450" cy="3373757"/>
+          <wp:inline distT="0" distB="0" distL="0" distR="0" wp14:anchorId="7766B601" wp14:editId="585207A5">
+            <wp:extent cx="5619750" cy="3699845"/>
             <wp:effectExtent l="0" t="0" r="0" b="0"/>
             <wp:docPr id="6" name="Рисунок 6"/>
             <wp:cNvGraphicFramePr>
@@ -6258,7 +6269,7 @@
                   <pic:spPr bwMode="auto">
                     <a:xfrm>
                       <a:off x="0" y="0"/>
-                      <a:ext cx="5152784" cy="3392411"/>
+                      <a:ext cx="5665106" cy="3729706"/>
                     </a:xfrm>
                     <a:prstGeom prst="rect">
                       <a:avLst/>
@@ -6641,6 +6652,7 @@
           <w:szCs w:val="28"/>
           <w:lang w:val="en-US"/>
         </w:rPr>
+        <w:lastRenderedPageBreak/>
         <w:t>A little bit lowered gravity to feel safe</w:t>
       </w:r>
     </w:p>
@@ -6689,7 +6701,6 @@
           <w:szCs w:val="28"/>
           <w:lang w:val="en-US"/>
         </w:rPr>
-        <w:lastRenderedPageBreak/>
         <w:t>Nightmare (Kid’s dream)</w:t>
       </w:r>
     </w:p>
@@ -7716,6 +7727,7 @@
           <w:szCs w:val="28"/>
           <w:lang w:val="en-US"/>
         </w:rPr>
+        <w:lastRenderedPageBreak/>
         <w:t>Some “coins”</w:t>
       </w:r>
     </w:p>
@@ -7764,7 +7776,6 @@
           <w:szCs w:val="28"/>
           <w:lang w:val="en-US"/>
         </w:rPr>
-        <w:lastRenderedPageBreak/>
         <w:t>No enemies, no puzzles, no “coins”</w:t>
       </w:r>
     </w:p>
@@ -8386,6 +8397,7 @@
           <w:szCs w:val="28"/>
           <w:lang w:val="en-US"/>
         </w:rPr>
+        <w:lastRenderedPageBreak/>
         <w:t>trap</w:t>
       </w:r>
       <w:r>
@@ -8423,7 +8435,6 @@
           <w:szCs w:val="28"/>
           <w:lang w:val="en-US"/>
         </w:rPr>
-        <w:lastRenderedPageBreak/>
         <w:t>Villain hideout</w:t>
       </w:r>
       <w:r>
@@ -9699,7 +9710,17 @@
           <w:szCs w:val="28"/>
           <w:lang w:val="en-US"/>
         </w:rPr>
-        <w:t xml:space="preserve"> and solving a puzzle</w:t>
+        <w:t xml:space="preserve"> and solving a </w:t>
+      </w:r>
+      <w:r>
+        <w:rPr>
+          <w:rFonts w:ascii="Candara" w:hAnsi="Candara"/>
+          <w:sz w:val="28"/>
+          <w:szCs w:val="28"/>
+          <w:lang w:val="en-US"/>
+        </w:rPr>
+        <w:lastRenderedPageBreak/>
+        <w:t>puzzle</w:t>
       </w:r>
       <w:r>
         <w:rPr>
@@ -9736,7 +9757,6 @@
           <w:szCs w:val="28"/>
           <w:lang w:val="en-US"/>
         </w:rPr>
-        <w:lastRenderedPageBreak/>
         <w:t>Kid’s dream (Alice in the wonderland for the reference) – “So far so good”</w:t>
       </w:r>
     </w:p>
@@ -10638,7 +10658,6 @@
           <w:szCs w:val="28"/>
           <w:lang w:val="en-US"/>
         </w:rPr>
-        <w:lastRenderedPageBreak/>
         <w:t>Player</w:t>
       </w:r>
     </w:p>
@@ -11756,6 +11775,7 @@
           <w:szCs w:val="28"/>
           <w:lang w:val="en-US"/>
         </w:rPr>
+        <w:lastRenderedPageBreak/>
         <w:t>Minimalistic menu</w:t>
       </w:r>
     </w:p>
@@ -11786,7 +11806,6 @@
           <w:szCs w:val="48"/>
           <w:lang w:val="en-US"/>
         </w:rPr>
-        <w:lastRenderedPageBreak/>
         <w:t>Additional information about workflow</w:t>
       </w:r>
     </w:p>
@@ -13998,7 +14017,7 @@
 </file>
 
 <file path=customXml/itemProps1.xml><?xml version="1.0" encoding="utf-8"?>
-<ds:datastoreItem xmlns:ds="http://schemas.openxmlformats.org/officeDocument/2006/customXml" ds:itemID="{53191C65-35EF-4DD5-8324-424E4F47278F}">
+<ds:datastoreItem xmlns:ds="http://schemas.openxmlformats.org/officeDocument/2006/customXml" ds:itemID="{EDCCCBF0-74F7-4EC8-85B3-B55410CB63A2}">
   <ds:schemaRefs>
     <ds:schemaRef ds:uri="http://schemas.openxmlformats.org/officeDocument/2006/bibliography"/>
   </ds:schemaRefs>

</xml_diff>

<commit_message>
SFX design is completed
</commit_message>
<xml_diff>
--- a/Design Document.docx
+++ b/Design Document.docx
@@ -4691,6 +4691,14 @@
         </w:rPr>
         <w:t>Level design</w:t>
       </w:r>
+      <w:r>
+        <w:rPr>
+          <w:sz w:val="48"/>
+          <w:szCs w:val="48"/>
+          <w:lang w:val="en-US"/>
+        </w:rPr>
+        <w:t xml:space="preserve"> plan</w:t>
+      </w:r>
     </w:p>
     <w:p>
       <w:pPr>
@@ -4874,7 +4882,16 @@
           <w:szCs w:val="28"/>
           <w:lang w:val="en-US"/>
         </w:rPr>
-        <w:t xml:space="preserve">Trap </w:t>
+        <w:t>Unavoidable t</w:t>
+      </w:r>
+      <w:r>
+        <w:rPr>
+          <w:rFonts w:ascii="Candara" w:hAnsi="Candara"/>
+          <w:sz w:val="28"/>
+          <w:szCs w:val="28"/>
+          <w:lang w:val="en-US"/>
+        </w:rPr>
+        <w:t xml:space="preserve">rap </w:t>
       </w:r>
       <w:r>
         <w:rPr>
@@ -5128,7 +5145,34 @@
           <w:szCs w:val="28"/>
           <w:lang w:val="en-US"/>
         </w:rPr>
-        <w:t>Small object to grab and use for jumping on it</w:t>
+        <w:t>Small object</w:t>
+      </w:r>
+      <w:r>
+        <w:rPr>
+          <w:rFonts w:ascii="Candara" w:hAnsi="Candara"/>
+          <w:sz w:val="28"/>
+          <w:szCs w:val="28"/>
+          <w:lang w:val="en-US"/>
+        </w:rPr>
+        <w:t>s</w:t>
+      </w:r>
+      <w:r>
+        <w:rPr>
+          <w:rFonts w:ascii="Candara" w:hAnsi="Candara"/>
+          <w:sz w:val="28"/>
+          <w:szCs w:val="28"/>
+          <w:lang w:val="en-US"/>
+        </w:rPr>
+        <w:t xml:space="preserve"> to grab and use for jumping on</w:t>
+      </w:r>
+      <w:r>
+        <w:rPr>
+          <w:rFonts w:ascii="Candara" w:hAnsi="Candara"/>
+          <w:sz w:val="28"/>
+          <w:szCs w:val="28"/>
+          <w:lang w:val="en-US"/>
+        </w:rPr>
+        <w:t xml:space="preserve"> them</w:t>
       </w:r>
     </w:p>
     <w:p>
@@ -5200,7 +5244,58 @@
           <w:szCs w:val="28"/>
           <w:lang w:val="en-US"/>
         </w:rPr>
-        <w:t>Opened door</w:t>
+        <w:t>Button</w:t>
+      </w:r>
+    </w:p>
+    <w:p>
+      <w:pPr>
+        <w:pStyle w:val="a7"/>
+        <w:numPr>
+          <w:ilvl w:val="1"/>
+          <w:numId w:val="1"/>
+        </w:numPr>
+        <w:rPr>
+          <w:rFonts w:ascii="Candara" w:hAnsi="Candara"/>
+          <w:sz w:val="28"/>
+          <w:szCs w:val="28"/>
+          <w:lang w:val="en-US"/>
+        </w:rPr>
+      </w:pPr>
+      <w:r>
+        <w:rPr>
+          <w:rFonts w:ascii="Candara" w:hAnsi="Candara"/>
+          <w:sz w:val="28"/>
+          <w:szCs w:val="28"/>
+          <w:lang w:val="en-US"/>
+        </w:rPr>
+        <w:t>Closed</w:t>
+      </w:r>
+      <w:r>
+        <w:rPr>
+          <w:rFonts w:ascii="Candara" w:hAnsi="Candara"/>
+          <w:sz w:val="28"/>
+          <w:szCs w:val="28"/>
+          <w:lang w:val="en-US"/>
+        </w:rPr>
+        <w:t xml:space="preserve"> door</w:t>
+      </w:r>
+      <w:r>
+        <w:rPr>
+          <w:rFonts w:ascii="Candara" w:hAnsi="Candara"/>
+          <w:sz w:val="28"/>
+          <w:szCs w:val="28"/>
+          <w:lang w:val="en-US"/>
+        </w:rPr>
+        <w:t xml:space="preserve"> </w:t>
+      </w:r>
+      <w:r>
+        <w:rPr>
+          <w:rFonts w:ascii="Candara" w:hAnsi="Candara"/>
+          <w:sz w:val="28"/>
+          <w:szCs w:val="28"/>
+          <w:lang w:val="en-US"/>
+        </w:rPr>
+        <w:t>that opens when the button is pressed</w:t>
       </w:r>
     </w:p>
     <w:p>
@@ -5248,7 +5343,43 @@
           <w:szCs w:val="28"/>
           <w:lang w:val="en-US"/>
         </w:rPr>
-        <w:t>Small object to grab and use for jumping on it</w:t>
+        <w:t>3 s</w:t>
+      </w:r>
+      <w:r>
+        <w:rPr>
+          <w:rFonts w:ascii="Candara" w:hAnsi="Candara"/>
+          <w:sz w:val="28"/>
+          <w:szCs w:val="28"/>
+          <w:lang w:val="en-US"/>
+        </w:rPr>
+        <w:t>mall object</w:t>
+      </w:r>
+      <w:r>
+        <w:rPr>
+          <w:rFonts w:ascii="Candara" w:hAnsi="Candara"/>
+          <w:sz w:val="28"/>
+          <w:szCs w:val="28"/>
+          <w:lang w:val="en-US"/>
+        </w:rPr>
+        <w:t>s</w:t>
+      </w:r>
+      <w:r>
+        <w:rPr>
+          <w:rFonts w:ascii="Candara" w:hAnsi="Candara"/>
+          <w:sz w:val="28"/>
+          <w:szCs w:val="28"/>
+          <w:lang w:val="en-US"/>
+        </w:rPr>
+        <w:t xml:space="preserve"> to grab and use for jumping on it</w:t>
+      </w:r>
+      <w:r>
+        <w:rPr>
+          <w:rFonts w:ascii="Candara" w:hAnsi="Candara"/>
+          <w:sz w:val="28"/>
+          <w:szCs w:val="28"/>
+          <w:lang w:val="en-US"/>
+        </w:rPr>
+        <w:t>/press buttons</w:t>
       </w:r>
     </w:p>
     <w:p>
@@ -5272,7 +5403,52 @@
           <w:szCs w:val="28"/>
           <w:lang w:val="en-US"/>
         </w:rPr>
-        <w:t>Small object placed on medium object</w:t>
+        <w:t>One of the s</w:t>
+      </w:r>
+      <w:r>
+        <w:rPr>
+          <w:rFonts w:ascii="Candara" w:hAnsi="Candara"/>
+          <w:sz w:val="28"/>
+          <w:szCs w:val="28"/>
+          <w:lang w:val="en-US"/>
+        </w:rPr>
+        <w:t>mall object</w:t>
+      </w:r>
+      <w:r>
+        <w:rPr>
+          <w:rFonts w:ascii="Candara" w:hAnsi="Candara"/>
+          <w:sz w:val="28"/>
+          <w:szCs w:val="28"/>
+          <w:lang w:val="en-US"/>
+        </w:rPr>
+        <w:t>s</w:t>
+      </w:r>
+      <w:r>
+        <w:rPr>
+          <w:rFonts w:ascii="Candara" w:hAnsi="Candara"/>
+          <w:sz w:val="28"/>
+          <w:szCs w:val="28"/>
+          <w:lang w:val="en-US"/>
+        </w:rPr>
+        <w:t xml:space="preserve"> placed on</w:t>
+      </w:r>
+      <w:r>
+        <w:rPr>
+          <w:rFonts w:ascii="Candara" w:hAnsi="Candara"/>
+          <w:sz w:val="28"/>
+          <w:szCs w:val="28"/>
+          <w:lang w:val="en-US"/>
+        </w:rPr>
+        <w:t xml:space="preserve"> the top of</w:t>
+      </w:r>
+      <w:r>
+        <w:rPr>
+          <w:rFonts w:ascii="Candara" w:hAnsi="Candara"/>
+          <w:sz w:val="28"/>
+          <w:szCs w:val="28"/>
+          <w:lang w:val="en-US"/>
+        </w:rPr>
+        <w:t xml:space="preserve"> medium object</w:t>
       </w:r>
     </w:p>
     <w:p>
@@ -5296,7 +5472,25 @@
           <w:szCs w:val="28"/>
           <w:lang w:val="en-US"/>
         </w:rPr>
-        <w:t>Button</w:t>
+        <w:t>2 b</w:t>
+      </w:r>
+      <w:r>
+        <w:rPr>
+          <w:rFonts w:ascii="Candara" w:hAnsi="Candara"/>
+          <w:sz w:val="28"/>
+          <w:szCs w:val="28"/>
+          <w:lang w:val="en-US"/>
+        </w:rPr>
+        <w:t>utton</w:t>
+      </w:r>
+      <w:r>
+        <w:rPr>
+          <w:rFonts w:ascii="Candara" w:hAnsi="Candara"/>
+          <w:sz w:val="28"/>
+          <w:szCs w:val="28"/>
+          <w:lang w:val="en-US"/>
+        </w:rPr>
+        <w:t>s</w:t>
       </w:r>
     </w:p>
     <w:p>
@@ -5356,7 +5550,7 @@
           <w:szCs w:val="28"/>
           <w:lang w:val="en-US"/>
         </w:rPr>
-        <w:t xml:space="preserve"> that opens when the button is pressed</w:t>
+        <w:t xml:space="preserve"> </w:t>
       </w:r>
     </w:p>
     <w:p>
@@ -5531,7 +5725,43 @@
           <w:szCs w:val="28"/>
           <w:lang w:val="en-US"/>
         </w:rPr>
-        <w:t>Small object to press button</w:t>
+        <w:t>Enemy</w:t>
+      </w:r>
+      <w:r>
+        <w:rPr>
+          <w:rFonts w:ascii="Candara" w:hAnsi="Candara"/>
+          <w:sz w:val="28"/>
+          <w:szCs w:val="28"/>
+          <w:lang w:val="en-US"/>
+        </w:rPr>
+        <w:t xml:space="preserve"> goes for</w:t>
+      </w:r>
+      <w:r>
+        <w:rPr>
+          <w:rFonts w:ascii="Candara" w:hAnsi="Candara"/>
+          <w:sz w:val="28"/>
+          <w:szCs w:val="28"/>
+          <w:lang w:val="en-US"/>
+        </w:rPr>
+        <w:t xml:space="preserve"> </w:t>
+      </w:r>
+      <w:r>
+        <w:rPr>
+          <w:rFonts w:ascii="Candara" w:hAnsi="Candara"/>
+          <w:sz w:val="28"/>
+          <w:szCs w:val="28"/>
+          <w:lang w:val="en-US"/>
+        </w:rPr>
+        <w:t>patrol and</w:t>
+      </w:r>
+      <w:r>
+        <w:rPr>
+          <w:rFonts w:ascii="Candara" w:hAnsi="Candara"/>
+          <w:sz w:val="28"/>
+          <w:szCs w:val="28"/>
+          <w:lang w:val="en-US"/>
+        </w:rPr>
+        <w:t xml:space="preserve"> gets trapped</w:t>
       </w:r>
     </w:p>
     <w:p>
@@ -5555,7 +5785,40 @@
           <w:szCs w:val="28"/>
           <w:lang w:val="en-US"/>
         </w:rPr>
-        <w:t>Button</w:t>
+        <w:t>Boris’s laugh and silence after</w:t>
+      </w:r>
+    </w:p>
+    <w:p>
+      <w:pPr>
+        <w:pStyle w:val="a7"/>
+        <w:numPr>
+          <w:ilvl w:val="0"/>
+          <w:numId w:val="1"/>
+        </w:numPr>
+        <w:rPr>
+          <w:rFonts w:ascii="Candara" w:hAnsi="Candara"/>
+          <w:sz w:val="28"/>
+          <w:szCs w:val="28"/>
+          <w:lang w:val="en-US"/>
+        </w:rPr>
+      </w:pPr>
+      <w:r>
+        <w:rPr>
+          <w:rFonts w:ascii="Candara" w:hAnsi="Candara"/>
+          <w:sz w:val="28"/>
+          <w:szCs w:val="28"/>
+          <w:lang w:val="en-US"/>
+        </w:rPr>
+        <w:t>Groundhog Day</w:t>
+      </w:r>
+      <w:r>
+        <w:rPr>
+          <w:rFonts w:ascii="Candara" w:hAnsi="Candara"/>
+          <w:sz w:val="28"/>
+          <w:szCs w:val="28"/>
+          <w:lang w:val="en-US"/>
+        </w:rPr>
+        <w:t xml:space="preserve"> (park)</w:t>
       </w:r>
     </w:p>
     <w:p>
@@ -5579,7 +5842,7 @@
           <w:szCs w:val="28"/>
           <w:lang w:val="en-US"/>
         </w:rPr>
-        <w:t>Closed door</w:t>
+        <w:t>A lot of “coins”</w:t>
       </w:r>
     </w:p>
     <w:p>
@@ -5603,43 +5866,7 @@
           <w:szCs w:val="28"/>
           <w:lang w:val="en-US"/>
         </w:rPr>
-        <w:t>Enemy</w:t>
-      </w:r>
-      <w:r>
-        <w:rPr>
-          <w:rFonts w:ascii="Candara" w:hAnsi="Candara"/>
-          <w:sz w:val="28"/>
-          <w:szCs w:val="28"/>
-          <w:lang w:val="en-US"/>
-        </w:rPr>
-        <w:t xml:space="preserve"> goes for</w:t>
-      </w:r>
-      <w:r>
-        <w:rPr>
-          <w:rFonts w:ascii="Candara" w:hAnsi="Candara"/>
-          <w:sz w:val="28"/>
-          <w:szCs w:val="28"/>
-          <w:lang w:val="en-US"/>
-        </w:rPr>
-        <w:t xml:space="preserve"> </w:t>
-      </w:r>
-      <w:r>
-        <w:rPr>
-          <w:rFonts w:ascii="Candara" w:hAnsi="Candara"/>
-          <w:sz w:val="28"/>
-          <w:szCs w:val="28"/>
-          <w:lang w:val="en-US"/>
-        </w:rPr>
-        <w:t>patrol and</w:t>
-      </w:r>
-      <w:r>
-        <w:rPr>
-          <w:rFonts w:ascii="Candara" w:hAnsi="Candara"/>
-          <w:sz w:val="28"/>
-          <w:szCs w:val="28"/>
-          <w:lang w:val="en-US"/>
-        </w:rPr>
-        <w:t xml:space="preserve"> gets trapped</w:t>
+        <w:t>Some small objects to reach “coins”</w:t>
       </w:r>
     </w:p>
     <w:p>
@@ -5663,7 +5890,40 @@
           <w:szCs w:val="28"/>
           <w:lang w:val="en-US"/>
         </w:rPr>
-        <w:t>Boris’s laugh and silence after</w:t>
+        <w:t>Button</w:t>
+      </w:r>
+    </w:p>
+    <w:p>
+      <w:pPr>
+        <w:pStyle w:val="a7"/>
+        <w:numPr>
+          <w:ilvl w:val="1"/>
+          <w:numId w:val="1"/>
+        </w:numPr>
+        <w:rPr>
+          <w:rFonts w:ascii="Candara" w:hAnsi="Candara"/>
+          <w:sz w:val="28"/>
+          <w:szCs w:val="28"/>
+          <w:lang w:val="en-US"/>
+        </w:rPr>
+      </w:pPr>
+      <w:r>
+        <w:rPr>
+          <w:rFonts w:ascii="Candara" w:hAnsi="Candara"/>
+          <w:sz w:val="28"/>
+          <w:szCs w:val="28"/>
+          <w:lang w:val="en-US"/>
+        </w:rPr>
+        <w:t>Closed d</w:t>
+      </w:r>
+      <w:r>
+        <w:rPr>
+          <w:rFonts w:ascii="Candara" w:hAnsi="Candara"/>
+          <w:sz w:val="28"/>
+          <w:szCs w:val="28"/>
+          <w:lang w:val="en-US"/>
+        </w:rPr>
+        <w:t>oor</w:t>
       </w:r>
     </w:p>
     <w:p>
@@ -5687,16 +5947,7 @@
           <w:szCs w:val="28"/>
           <w:lang w:val="en-US"/>
         </w:rPr>
-        <w:t>Groundhog Day</w:t>
-      </w:r>
-      <w:r>
-        <w:rPr>
-          <w:rFonts w:ascii="Candara" w:hAnsi="Candara"/>
-          <w:sz w:val="28"/>
-          <w:szCs w:val="28"/>
-          <w:lang w:val="en-US"/>
-        </w:rPr>
-        <w:t xml:space="preserve"> (park)</w:t>
+        <w:t>Hurry up, there’s timer (maze)</w:t>
       </w:r>
     </w:p>
     <w:p>
@@ -5720,7 +5971,7 @@
           <w:szCs w:val="28"/>
           <w:lang w:val="en-US"/>
         </w:rPr>
-        <w:t>A lot of “coins”</w:t>
+        <w:t>Timer</w:t>
       </w:r>
     </w:p>
     <w:p>
@@ -5744,7 +5995,16 @@
           <w:szCs w:val="28"/>
           <w:lang w:val="en-US"/>
         </w:rPr>
-        <w:t>Some small objects to reach “coins”</w:t>
+        <w:t>The main p</w:t>
+      </w:r>
+      <w:r>
+        <w:rPr>
+          <w:rFonts w:ascii="Candara" w:hAnsi="Candara"/>
+          <w:sz w:val="28"/>
+          <w:szCs w:val="28"/>
+          <w:lang w:val="en-US"/>
+        </w:rPr>
+        <w:t>uzzle is the maze itself</w:t>
       </w:r>
     </w:p>
     <w:p>
@@ -5768,7 +6028,25 @@
           <w:szCs w:val="28"/>
           <w:lang w:val="en-US"/>
         </w:rPr>
-        <w:t>Button</w:t>
+        <w:t xml:space="preserve">Some </w:t>
+      </w:r>
+      <w:r>
+        <w:rPr>
+          <w:rFonts w:ascii="Candara" w:hAnsi="Candara"/>
+          <w:sz w:val="28"/>
+          <w:szCs w:val="28"/>
+          <w:lang w:val="en-US"/>
+        </w:rPr>
+        <w:t xml:space="preserve">activated </w:t>
+      </w:r>
+      <w:r>
+        <w:rPr>
+          <w:rFonts w:ascii="Candara" w:hAnsi="Candara"/>
+          <w:sz w:val="28"/>
+          <w:szCs w:val="28"/>
+          <w:lang w:val="en-US"/>
+        </w:rPr>
+        <w:t>traps</w:t>
       </w:r>
     </w:p>
     <w:p>
@@ -5792,7 +6070,64 @@
           <w:szCs w:val="28"/>
           <w:lang w:val="en-US"/>
         </w:rPr>
-        <w:t>Door</w:t>
+        <w:t>Some hidden small objects</w:t>
+      </w:r>
+    </w:p>
+    <w:p>
+      <w:pPr>
+        <w:pStyle w:val="a7"/>
+        <w:numPr>
+          <w:ilvl w:val="1"/>
+          <w:numId w:val="1"/>
+        </w:numPr>
+        <w:rPr>
+          <w:rFonts w:ascii="Candara" w:hAnsi="Candara"/>
+          <w:sz w:val="28"/>
+          <w:szCs w:val="28"/>
+          <w:lang w:val="en-US"/>
+        </w:rPr>
+      </w:pPr>
+      <w:r>
+        <w:rPr>
+          <w:rFonts w:ascii="Candara" w:hAnsi="Candara"/>
+          <w:sz w:val="28"/>
+          <w:szCs w:val="28"/>
+          <w:lang w:val="en-US"/>
+        </w:rPr>
+        <w:t>Button</w:t>
+      </w:r>
+    </w:p>
+    <w:p>
+      <w:pPr>
+        <w:pStyle w:val="a7"/>
+        <w:numPr>
+          <w:ilvl w:val="1"/>
+          <w:numId w:val="1"/>
+        </w:numPr>
+        <w:rPr>
+          <w:rFonts w:ascii="Candara" w:hAnsi="Candara"/>
+          <w:sz w:val="28"/>
+          <w:szCs w:val="28"/>
+          <w:lang w:val="en-US"/>
+        </w:rPr>
+      </w:pPr>
+      <w:r>
+        <w:rPr>
+          <w:rFonts w:ascii="Candara" w:hAnsi="Candara"/>
+          <w:sz w:val="28"/>
+          <w:szCs w:val="28"/>
+          <w:lang w:val="en-US"/>
+        </w:rPr>
+        <w:t>D</w:t>
+      </w:r>
+      <w:r>
+        <w:rPr>
+          <w:rFonts w:ascii="Candara" w:hAnsi="Candara"/>
+          <w:sz w:val="28"/>
+          <w:szCs w:val="28"/>
+          <w:lang w:val="en-US"/>
+        </w:rPr>
+        <w:t>oor</w:t>
       </w:r>
     </w:p>
     <w:p>
@@ -5816,7 +6151,7 @@
           <w:szCs w:val="28"/>
           <w:lang w:val="en-US"/>
         </w:rPr>
-        <w:t>Hurry up, there’s timer (maze)</w:t>
+        <w:t>Extra abilities show up (playground)</w:t>
       </w:r>
     </w:p>
     <w:p>
@@ -5840,7 +6175,7 @@
           <w:szCs w:val="28"/>
           <w:lang w:val="en-US"/>
         </w:rPr>
-        <w:t>Timer</w:t>
+        <w:t>Wall jump to reach the top of medium object</w:t>
       </w:r>
     </w:p>
     <w:p>
@@ -5864,7 +6199,42 @@
           <w:szCs w:val="28"/>
           <w:lang w:val="en-US"/>
         </w:rPr>
-        <w:t>Puzzle is the maze itself</w:t>
+        <w:t>Ledge climbing to reach the top of medium object</w:t>
+      </w:r>
+    </w:p>
+    <w:p>
+      <w:pPr>
+        <w:pStyle w:val="a7"/>
+        <w:numPr>
+          <w:ilvl w:val="0"/>
+          <w:numId w:val="1"/>
+        </w:numPr>
+        <w:rPr>
+          <w:rFonts w:ascii="Candara" w:hAnsi="Candara"/>
+          <w:sz w:val="28"/>
+          <w:szCs w:val="28"/>
+          <w:lang w:val="en-US"/>
+        </w:rPr>
+      </w:pPr>
+      <w:proofErr w:type="spellStart"/>
+      <w:r>
+        <w:rPr>
+          <w:rFonts w:ascii="Candara" w:hAnsi="Candara"/>
+          <w:sz w:val="28"/>
+          <w:szCs w:val="28"/>
+          <w:lang w:val="en-US"/>
+        </w:rPr>
+        <w:t>Borzan</w:t>
+      </w:r>
+      <w:proofErr w:type="spellEnd"/>
+      <w:r>
+        <w:rPr>
+          <w:rFonts w:ascii="Candara" w:hAnsi="Candara"/>
+          <w:sz w:val="28"/>
+          <w:szCs w:val="28"/>
+          <w:lang w:val="en-US"/>
+        </w:rPr>
+        <w:t xml:space="preserve"> (playground)</w:t>
       </w:r>
     </w:p>
     <w:p>
@@ -5888,7 +6258,32 @@
           <w:szCs w:val="28"/>
           <w:lang w:val="en-US"/>
         </w:rPr>
-        <w:t>Some traps</w:t>
+        <w:t>Rope riding to jump between heights</w:t>
+      </w:r>
+    </w:p>
+    <w:p>
+      <w:pPr>
+        <w:pStyle w:val="a7"/>
+        <w:numPr>
+          <w:ilvl w:val="0"/>
+          <w:numId w:val="1"/>
+        </w:numPr>
+        <w:rPr>
+          <w:rFonts w:ascii="Candara" w:hAnsi="Candara"/>
+          <w:sz w:val="28"/>
+          <w:szCs w:val="28"/>
+          <w:lang w:val="en-US"/>
+        </w:rPr>
+      </w:pPr>
+      <w:r>
+        <w:rPr>
+          <w:rFonts w:ascii="Candara" w:hAnsi="Candara"/>
+          <w:sz w:val="28"/>
+          <w:szCs w:val="28"/>
+          <w:lang w:val="en-US"/>
+        </w:rPr>
+        <w:lastRenderedPageBreak/>
+        <w:t>Try to catch me! (playground)</w:t>
       </w:r>
     </w:p>
     <w:p>
@@ -5912,16 +6307,7 @@
           <w:szCs w:val="28"/>
           <w:lang w:val="en-US"/>
         </w:rPr>
-        <w:t>D</w:t>
-      </w:r>
-      <w:r>
-        <w:rPr>
-          <w:rFonts w:ascii="Candara" w:hAnsi="Candara"/>
-          <w:sz w:val="28"/>
-          <w:szCs w:val="28"/>
-          <w:lang w:val="en-US"/>
-        </w:rPr>
-        <w:t>oor</w:t>
+        <w:t>A few enemies</w:t>
       </w:r>
     </w:p>
     <w:p>
@@ -5945,31 +6331,7 @@
           <w:szCs w:val="28"/>
           <w:lang w:val="en-US"/>
         </w:rPr>
-        <w:t>Cutscene with Boris’s laugh</w:t>
-      </w:r>
-    </w:p>
-    <w:p>
-      <w:pPr>
-        <w:pStyle w:val="a7"/>
-        <w:numPr>
-          <w:ilvl w:val="0"/>
-          <w:numId w:val="1"/>
-        </w:numPr>
-        <w:rPr>
-          <w:rFonts w:ascii="Candara" w:hAnsi="Candara"/>
-          <w:sz w:val="28"/>
-          <w:szCs w:val="28"/>
-          <w:lang w:val="en-US"/>
-        </w:rPr>
-      </w:pPr>
-      <w:r>
-        <w:rPr>
-          <w:rFonts w:ascii="Candara" w:hAnsi="Candara"/>
-          <w:sz w:val="28"/>
-          <w:szCs w:val="28"/>
-          <w:lang w:val="en-US"/>
-        </w:rPr>
-        <w:t>Extra abilities show up (playground)</w:t>
+        <w:t>1-2 hiding spots</w:t>
       </w:r>
     </w:p>
     <w:p>
@@ -5993,7 +6355,7 @@
           <w:szCs w:val="28"/>
           <w:lang w:val="en-US"/>
         </w:rPr>
-        <w:t>Wall jump to reach the top of medium object</w:t>
+        <w:t>A lot of parkour</w:t>
       </w:r>
     </w:p>
     <w:p>
@@ -6017,186 +6379,6 @@
           <w:szCs w:val="28"/>
           <w:lang w:val="en-US"/>
         </w:rPr>
-        <w:t>Ledge climbing to reach the top of medium object</w:t>
-      </w:r>
-    </w:p>
-    <w:p>
-      <w:pPr>
-        <w:pStyle w:val="a7"/>
-        <w:numPr>
-          <w:ilvl w:val="0"/>
-          <w:numId w:val="1"/>
-        </w:numPr>
-        <w:rPr>
-          <w:rFonts w:ascii="Candara" w:hAnsi="Candara"/>
-          <w:sz w:val="28"/>
-          <w:szCs w:val="28"/>
-          <w:lang w:val="en-US"/>
-        </w:rPr>
-      </w:pPr>
-      <w:proofErr w:type="spellStart"/>
-      <w:r>
-        <w:rPr>
-          <w:rFonts w:ascii="Candara" w:hAnsi="Candara"/>
-          <w:sz w:val="28"/>
-          <w:szCs w:val="28"/>
-          <w:lang w:val="en-US"/>
-        </w:rPr>
-        <w:lastRenderedPageBreak/>
-        <w:t>Borzan</w:t>
-      </w:r>
-      <w:proofErr w:type="spellEnd"/>
-      <w:r>
-        <w:rPr>
-          <w:rFonts w:ascii="Candara" w:hAnsi="Candara"/>
-          <w:sz w:val="28"/>
-          <w:szCs w:val="28"/>
-          <w:lang w:val="en-US"/>
-        </w:rPr>
-        <w:t xml:space="preserve"> (playground)</w:t>
-      </w:r>
-    </w:p>
-    <w:p>
-      <w:pPr>
-        <w:pStyle w:val="a7"/>
-        <w:numPr>
-          <w:ilvl w:val="1"/>
-          <w:numId w:val="1"/>
-        </w:numPr>
-        <w:rPr>
-          <w:rFonts w:ascii="Candara" w:hAnsi="Candara"/>
-          <w:sz w:val="28"/>
-          <w:szCs w:val="28"/>
-          <w:lang w:val="en-US"/>
-        </w:rPr>
-      </w:pPr>
-      <w:r>
-        <w:rPr>
-          <w:rFonts w:ascii="Candara" w:hAnsi="Candara"/>
-          <w:sz w:val="28"/>
-          <w:szCs w:val="28"/>
-          <w:lang w:val="en-US"/>
-        </w:rPr>
-        <w:t>Rope riding to jump between heights</w:t>
-      </w:r>
-    </w:p>
-    <w:p>
-      <w:pPr>
-        <w:pStyle w:val="a7"/>
-        <w:numPr>
-          <w:ilvl w:val="0"/>
-          <w:numId w:val="1"/>
-        </w:numPr>
-        <w:rPr>
-          <w:rFonts w:ascii="Candara" w:hAnsi="Candara"/>
-          <w:sz w:val="28"/>
-          <w:szCs w:val="28"/>
-          <w:lang w:val="en-US"/>
-        </w:rPr>
-      </w:pPr>
-      <w:r>
-        <w:rPr>
-          <w:rFonts w:ascii="Candara" w:hAnsi="Candara"/>
-          <w:sz w:val="28"/>
-          <w:szCs w:val="28"/>
-          <w:lang w:val="en-US"/>
-        </w:rPr>
-        <w:t>Try to catch me! (playground)</w:t>
-      </w:r>
-    </w:p>
-    <w:p>
-      <w:pPr>
-        <w:pStyle w:val="a7"/>
-        <w:numPr>
-          <w:ilvl w:val="1"/>
-          <w:numId w:val="1"/>
-        </w:numPr>
-        <w:rPr>
-          <w:rFonts w:ascii="Candara" w:hAnsi="Candara"/>
-          <w:sz w:val="28"/>
-          <w:szCs w:val="28"/>
-          <w:lang w:val="en-US"/>
-        </w:rPr>
-      </w:pPr>
-      <w:r>
-        <w:rPr>
-          <w:rFonts w:ascii="Candara" w:hAnsi="Candara"/>
-          <w:sz w:val="28"/>
-          <w:szCs w:val="28"/>
-          <w:lang w:val="en-US"/>
-        </w:rPr>
-        <w:t>A few enemies</w:t>
-      </w:r>
-    </w:p>
-    <w:p>
-      <w:pPr>
-        <w:pStyle w:val="a7"/>
-        <w:numPr>
-          <w:ilvl w:val="1"/>
-          <w:numId w:val="1"/>
-        </w:numPr>
-        <w:rPr>
-          <w:rFonts w:ascii="Candara" w:hAnsi="Candara"/>
-          <w:sz w:val="28"/>
-          <w:szCs w:val="28"/>
-          <w:lang w:val="en-US"/>
-        </w:rPr>
-      </w:pPr>
-      <w:r>
-        <w:rPr>
-          <w:rFonts w:ascii="Candara" w:hAnsi="Candara"/>
-          <w:sz w:val="28"/>
-          <w:szCs w:val="28"/>
-          <w:lang w:val="en-US"/>
-        </w:rPr>
-        <w:t>1-2 hiding spots</w:t>
-      </w:r>
-    </w:p>
-    <w:p>
-      <w:pPr>
-        <w:pStyle w:val="a7"/>
-        <w:numPr>
-          <w:ilvl w:val="1"/>
-          <w:numId w:val="1"/>
-        </w:numPr>
-        <w:rPr>
-          <w:rFonts w:ascii="Candara" w:hAnsi="Candara"/>
-          <w:sz w:val="28"/>
-          <w:szCs w:val="28"/>
-          <w:lang w:val="en-US"/>
-        </w:rPr>
-      </w:pPr>
-      <w:r>
-        <w:rPr>
-          <w:rFonts w:ascii="Candara" w:hAnsi="Candara"/>
-          <w:sz w:val="28"/>
-          <w:szCs w:val="28"/>
-          <w:lang w:val="en-US"/>
-        </w:rPr>
-        <w:t>A lot of parkour</w:t>
-      </w:r>
-    </w:p>
-    <w:p>
-      <w:pPr>
-        <w:pStyle w:val="a7"/>
-        <w:numPr>
-          <w:ilvl w:val="1"/>
-          <w:numId w:val="1"/>
-        </w:numPr>
-        <w:rPr>
-          <w:rFonts w:ascii="Candara" w:hAnsi="Candara"/>
-          <w:sz w:val="28"/>
-          <w:szCs w:val="28"/>
-          <w:lang w:val="en-US"/>
-        </w:rPr>
-      </w:pPr>
-      <w:r>
-        <w:rPr>
-          <w:rFonts w:ascii="Candara" w:hAnsi="Candara"/>
-          <w:sz w:val="28"/>
-          <w:szCs w:val="28"/>
-          <w:lang w:val="en-US"/>
-        </w:rPr>
         <w:t>A little bit harder puzzle with small objects and button</w:t>
       </w:r>
     </w:p>
@@ -6211,8 +6393,6 @@
           <w:lang w:val="en-US"/>
         </w:rPr>
       </w:pPr>
-      <w:bookmarkStart w:id="1" w:name="_GoBack"/>
-      <w:bookmarkEnd w:id="1"/>
       <w:r>
         <w:rPr>
           <w:rFonts w:ascii="Candara" w:hAnsi="Candara"/>
@@ -6652,7 +6832,6 @@
           <w:szCs w:val="28"/>
           <w:lang w:val="en-US"/>
         </w:rPr>
-        <w:lastRenderedPageBreak/>
         <w:t>A little bit lowered gravity to feel safe</w:t>
       </w:r>
     </w:p>
@@ -6701,6 +6880,7 @@
           <w:szCs w:val="28"/>
           <w:lang w:val="en-US"/>
         </w:rPr>
+        <w:lastRenderedPageBreak/>
         <w:t>Nightmare (Kid’s dream)</w:t>
       </w:r>
     </w:p>
@@ -7727,7 +7907,6 @@
           <w:szCs w:val="28"/>
           <w:lang w:val="en-US"/>
         </w:rPr>
-        <w:lastRenderedPageBreak/>
         <w:t>Some “coins”</w:t>
       </w:r>
     </w:p>
@@ -7776,6 +7955,7 @@
           <w:szCs w:val="28"/>
           <w:lang w:val="en-US"/>
         </w:rPr>
+        <w:lastRenderedPageBreak/>
         <w:t>No enemies, no puzzles, no “coins”</w:t>
       </w:r>
     </w:p>
@@ -8397,44 +8577,44 @@
           <w:szCs w:val="28"/>
           <w:lang w:val="en-US"/>
         </w:rPr>
+        <w:t>trap</w:t>
+      </w:r>
+      <w:r>
+        <w:rPr>
+          <w:rFonts w:ascii="Candara" w:hAnsi="Candara"/>
+          <w:sz w:val="28"/>
+          <w:szCs w:val="28"/>
+          <w:lang w:val="en-US"/>
+        </w:rPr>
+        <w:t xml:space="preserve"> that he forgot about</w:t>
+      </w:r>
+      <w:r>
+        <w:rPr>
+          <w:rFonts w:ascii="Candara" w:hAnsi="Candara"/>
+          <w:sz w:val="28"/>
+          <w:szCs w:val="28"/>
+          <w:lang w:val="en-US"/>
+        </w:rPr>
+        <w:t>. Getting rid of it, he comes to the stage entry. He comes in, applause.</w:t>
+      </w:r>
+    </w:p>
+    <w:p>
+      <w:pPr>
+        <w:rPr>
+          <w:rFonts w:ascii="Candara" w:hAnsi="Candara"/>
+          <w:sz w:val="28"/>
+          <w:szCs w:val="28"/>
+          <w:lang w:val="en-US"/>
+        </w:rPr>
+      </w:pPr>
+      <w:r>
+        <w:rPr>
+          <w:rFonts w:ascii="Candara" w:hAnsi="Candara"/>
+          <w:sz w:val="28"/>
+          <w:szCs w:val="28"/>
+          <w:lang w:val="en-US"/>
+        </w:rPr>
         <w:lastRenderedPageBreak/>
-        <w:t>trap</w:t>
-      </w:r>
-      <w:r>
-        <w:rPr>
-          <w:rFonts w:ascii="Candara" w:hAnsi="Candara"/>
-          <w:sz w:val="28"/>
-          <w:szCs w:val="28"/>
-          <w:lang w:val="en-US"/>
-        </w:rPr>
-        <w:t xml:space="preserve"> that he forgot about</w:t>
-      </w:r>
-      <w:r>
-        <w:rPr>
-          <w:rFonts w:ascii="Candara" w:hAnsi="Candara"/>
-          <w:sz w:val="28"/>
-          <w:szCs w:val="28"/>
-          <w:lang w:val="en-US"/>
-        </w:rPr>
-        <w:t>. Getting rid of it, he comes to the stage entry. He comes in, applause.</w:t>
-      </w:r>
-    </w:p>
-    <w:p>
-      <w:pPr>
-        <w:rPr>
-          <w:rFonts w:ascii="Candara" w:hAnsi="Candara"/>
-          <w:sz w:val="28"/>
-          <w:szCs w:val="28"/>
-          <w:lang w:val="en-US"/>
-        </w:rPr>
-      </w:pPr>
-      <w:r>
-        <w:rPr>
-          <w:rFonts w:ascii="Candara" w:hAnsi="Candara"/>
-          <w:sz w:val="28"/>
-          <w:szCs w:val="28"/>
-          <w:lang w:val="en-US"/>
-        </w:rPr>
         <w:t>Villain hideout</w:t>
       </w:r>
       <w:r>
@@ -9710,8 +9890,36 @@
           <w:szCs w:val="28"/>
           <w:lang w:val="en-US"/>
         </w:rPr>
-        <w:t xml:space="preserve"> and solving a </w:t>
-      </w:r>
+        <w:t xml:space="preserve"> and solving a puzzle</w:t>
+      </w:r>
+      <w:r>
+        <w:rPr>
+          <w:rFonts w:ascii="Candara" w:hAnsi="Candara"/>
+          <w:sz w:val="28"/>
+          <w:szCs w:val="28"/>
+          <w:lang w:val="en-US"/>
+        </w:rPr>
+        <w:t xml:space="preserve">, he takes the height to spectate. </w:t>
+      </w:r>
+      <w:r>
+        <w:rPr>
+          <w:rFonts w:ascii="Candara" w:hAnsi="Candara"/>
+          <w:sz w:val="28"/>
+          <w:szCs w:val="28"/>
+          <w:lang w:val="en-US"/>
+        </w:rPr>
+        <w:t>It looks surprising, but very funny. Boris laughs. Audience is happy. Team feels tense.</w:t>
+      </w:r>
+    </w:p>
+    <w:p>
+      <w:pPr>
+        <w:rPr>
+          <w:rFonts w:ascii="Candara" w:hAnsi="Candara"/>
+          <w:sz w:val="28"/>
+          <w:szCs w:val="28"/>
+          <w:lang w:val="en-US"/>
+        </w:rPr>
+      </w:pPr>
       <w:r>
         <w:rPr>
           <w:rFonts w:ascii="Candara" w:hAnsi="Candara"/>
@@ -9720,43 +9928,6 @@
           <w:lang w:val="en-US"/>
         </w:rPr>
         <w:lastRenderedPageBreak/>
-        <w:t>puzzle</w:t>
-      </w:r>
-      <w:r>
-        <w:rPr>
-          <w:rFonts w:ascii="Candara" w:hAnsi="Candara"/>
-          <w:sz w:val="28"/>
-          <w:szCs w:val="28"/>
-          <w:lang w:val="en-US"/>
-        </w:rPr>
-        <w:t xml:space="preserve">, he takes the height to spectate. </w:t>
-      </w:r>
-      <w:r>
-        <w:rPr>
-          <w:rFonts w:ascii="Candara" w:hAnsi="Candara"/>
-          <w:sz w:val="28"/>
-          <w:szCs w:val="28"/>
-          <w:lang w:val="en-US"/>
-        </w:rPr>
-        <w:t>It looks surprising, but very funny. Boris laughs. Audience is happy. Team feels tense.</w:t>
-      </w:r>
-    </w:p>
-    <w:p>
-      <w:pPr>
-        <w:rPr>
-          <w:rFonts w:ascii="Candara" w:hAnsi="Candara"/>
-          <w:sz w:val="28"/>
-          <w:szCs w:val="28"/>
-          <w:lang w:val="en-US"/>
-        </w:rPr>
-      </w:pPr>
-      <w:r>
-        <w:rPr>
-          <w:rFonts w:ascii="Candara" w:hAnsi="Candara"/>
-          <w:sz w:val="28"/>
-          <w:szCs w:val="28"/>
-          <w:lang w:val="en-US"/>
-        </w:rPr>
         <w:t>Kid’s dream (Alice in the wonderland for the reference) – “So far so good”</w:t>
       </w:r>
     </w:p>
@@ -10551,29 +10722,7 @@
     </w:p>
     <w:p>
       <w:pPr>
-        <w:rPr>
-          <w:rFonts w:ascii="Candara" w:hAnsi="Candara"/>
-          <w:sz w:val="28"/>
-          <w:szCs w:val="28"/>
-          <w:lang w:val="en-US"/>
-        </w:rPr>
-      </w:pPr>
-    </w:p>
-    <w:p>
-      <w:pPr>
         <w:pStyle w:val="a3"/>
-        <w:jc w:val="center"/>
-        <w:rPr>
-          <w:sz w:val="48"/>
-          <w:szCs w:val="48"/>
-          <w:lang w:val="en-US"/>
-        </w:rPr>
-      </w:pPr>
-    </w:p>
-    <w:p>
-      <w:pPr>
-        <w:pStyle w:val="a3"/>
-        <w:jc w:val="center"/>
         <w:rPr>
           <w:sz w:val="48"/>
           <w:szCs w:val="48"/>
@@ -10767,6 +10916,7 @@
           <w:szCs w:val="28"/>
           <w:lang w:val="en-US"/>
         </w:rPr>
+        <w:lastRenderedPageBreak/>
         <w:t>Jump</w:t>
       </w:r>
       <w:r>
@@ -11486,8 +11636,10 @@
           <w:szCs w:val="28"/>
           <w:lang w:val="en-US"/>
         </w:rPr>
-        <w:t>, getting faster while chase, getting slower while hiding or sneaking</w:t>
-      </w:r>
+        <w:t>, getting faster while chase, getting slower while hiding</w:t>
+      </w:r>
+      <w:bookmarkStart w:id="1" w:name="_GoBack"/>
+      <w:bookmarkEnd w:id="1"/>
     </w:p>
     <w:p>
       <w:pPr>
@@ -11775,7 +11927,6 @@
           <w:szCs w:val="28"/>
           <w:lang w:val="en-US"/>
         </w:rPr>
-        <w:lastRenderedPageBreak/>
         <w:t>Minimalistic menu</w:t>
       </w:r>
     </w:p>
@@ -11838,6 +11989,7 @@
           <w:szCs w:val="28"/>
           <w:lang w:val="en-US"/>
         </w:rPr>
+        <w:lastRenderedPageBreak/>
         <w:t>Programming</w:t>
       </w:r>
       <w:r>
@@ -14017,7 +14169,7 @@
 </file>
 
 <file path=customXml/itemProps1.xml><?xml version="1.0" encoding="utf-8"?>
-<ds:datastoreItem xmlns:ds="http://schemas.openxmlformats.org/officeDocument/2006/customXml" ds:itemID="{EDCCCBF0-74F7-4EC8-85B3-B55410CB63A2}">
+<ds:datastoreItem xmlns:ds="http://schemas.openxmlformats.org/officeDocument/2006/customXml" ds:itemID="{E98677F5-8FBA-4DDC-96AD-DD10E4AE119F}">
   <ds:schemaRefs>
     <ds:schemaRef ds:uri="http://schemas.openxmlformats.org/officeDocument/2006/bibliography"/>
   </ds:schemaRefs>

</xml_diff>

<commit_message>
Speed boost after collecting "coins" implemented
Also some small changes and fixes
</commit_message>
<xml_diff>
--- a/Design Document.docx
+++ b/Design Document.docx
@@ -2509,7 +2509,7 @@
           <w:szCs w:val="28"/>
           <w:lang w:val="en-US"/>
         </w:rPr>
-        <w:t xml:space="preserve"> – any collectibles that are NOT necessary for level completion</w:t>
+        <w:t xml:space="preserve"> – collectibles that are NOT necessary for level completion</w:t>
       </w:r>
       <w:r>
         <w:rPr>
@@ -2564,6 +2564,15 @@
           <w:lang w:val="en-US"/>
         </w:rPr>
         <w:t xml:space="preserve"> collecting “coins”</w:t>
+      </w:r>
+      <w:r>
+        <w:rPr>
+          <w:rFonts w:ascii="Candara" w:hAnsi="Candara"/>
+          <w:sz w:val="28"/>
+          <w:szCs w:val="28"/>
+          <w:lang w:val="en-US"/>
+        </w:rPr>
+        <w:t>. They give a speed boost for 3 seconds.</w:t>
       </w:r>
     </w:p>
     <w:p>
@@ -2852,17 +2861,8 @@
         </w:rPr>
         <w:t>. They are also useful to overcome some obstacles and solve the puzzle or escape from the enemies.</w:t>
       </w:r>
-    </w:p>
-    <w:p>
-      <w:pPr>
-        <w:jc w:val="center"/>
-        <w:rPr>
-          <w:rFonts w:ascii="Candara" w:hAnsi="Candara"/>
-          <w:sz w:val="28"/>
-          <w:szCs w:val="28"/>
-          <w:lang w:val="en-US"/>
-        </w:rPr>
-      </w:pPr>
+      <w:bookmarkStart w:id="1" w:name="_GoBack"/>
+      <w:bookmarkEnd w:id="1"/>
     </w:p>
     <w:p>
       <w:pPr>
@@ -7288,7 +7288,90 @@
           <w:szCs w:val="28"/>
           <w:lang w:val="en-US"/>
         </w:rPr>
-        <w:t>Some banana peel traps</w:t>
+        <w:t>Some banana peel trap</w:t>
+      </w:r>
+      <w:r>
+        <w:rPr>
+          <w:rFonts w:ascii="Candara" w:hAnsi="Candara"/>
+          <w:sz w:val="28"/>
+          <w:szCs w:val="28"/>
+          <w:lang w:val="en-US"/>
+        </w:rPr>
+        <w:t>s</w:t>
+      </w:r>
+      <w:r>
+        <w:rPr>
+          <w:rFonts w:ascii="Candara" w:hAnsi="Candara"/>
+          <w:sz w:val="28"/>
+          <w:szCs w:val="28"/>
+          <w:lang w:val="en-US"/>
+        </w:rPr>
+        <w:br/>
+        <w:t>location reference</w:t>
+      </w:r>
+    </w:p>
+    <w:p>
+      <w:pPr>
+        <w:rPr>
+          <w:rFonts w:ascii="Candara" w:hAnsi="Candara"/>
+          <w:sz w:val="28"/>
+          <w:szCs w:val="28"/>
+          <w:lang w:val="en-US"/>
+        </w:rPr>
+      </w:pPr>
+      <w:r>
+        <w:rPr>
+          <w:noProof/>
+          <w:lang w:val="en-US"/>
+        </w:rPr>
+        <w:drawing>
+          <wp:inline distT="0" distB="0" distL="0" distR="0" wp14:anchorId="5002A4A9" wp14:editId="7604558D">
+            <wp:extent cx="5940425" cy="3360420"/>
+            <wp:effectExtent l="0" t="0" r="3175" b="0"/>
+            <wp:docPr id="9" name="Рисунок 9"/>
+            <wp:cNvGraphicFramePr>
+              <a:graphicFrameLocks xmlns:a="http://schemas.openxmlformats.org/drawingml/2006/main" noChangeAspect="1"/>
+            </wp:cNvGraphicFramePr>
+            <a:graphic xmlns:a="http://schemas.openxmlformats.org/drawingml/2006/main">
+              <a:graphicData uri="http://schemas.openxmlformats.org/drawingml/2006/picture">
+                <pic:pic xmlns:pic="http://schemas.openxmlformats.org/drawingml/2006/picture">
+                  <pic:nvPicPr>
+                    <pic:cNvPr id="0" name="Picture 5"/>
+                    <pic:cNvPicPr>
+                      <a:picLocks noChangeAspect="1" noChangeArrowheads="1"/>
+                    </pic:cNvPicPr>
+                  </pic:nvPicPr>
+                  <pic:blipFill>
+                    <a:blip r:embed="rId12">
+                      <a:extLst>
+                        <a:ext uri="{28A0092B-C50C-407E-A947-70E740481C1C}">
+                          <a14:useLocalDpi xmlns:a14="http://schemas.microsoft.com/office/drawing/2010/main" val="0"/>
+                        </a:ext>
+                      </a:extLst>
+                    </a:blip>
+                    <a:srcRect/>
+                    <a:stretch>
+                      <a:fillRect/>
+                    </a:stretch>
+                  </pic:blipFill>
+                  <pic:spPr bwMode="auto">
+                    <a:xfrm>
+                      <a:off x="0" y="0"/>
+                      <a:ext cx="5940425" cy="3360420"/>
+                    </a:xfrm>
+                    <a:prstGeom prst="rect">
+                      <a:avLst/>
+                    </a:prstGeom>
+                    <a:noFill/>
+                    <a:ln>
+                      <a:noFill/>
+                    </a:ln>
+                  </pic:spPr>
+                </pic:pic>
+              </a:graphicData>
+            </a:graphic>
+          </wp:inline>
+        </w:drawing>
       </w:r>
     </w:p>
     <w:p>
@@ -7555,6 +7638,7 @@
           <w:szCs w:val="28"/>
           <w:lang w:val="en-US"/>
         </w:rPr>
+        <w:lastRenderedPageBreak/>
         <w:t xml:space="preserve">A lot of </w:t>
       </w:r>
       <w:r>
@@ -8047,7 +8131,6 @@
           <w:szCs w:val="28"/>
           <w:lang w:val="en-US"/>
         </w:rPr>
-        <w:lastRenderedPageBreak/>
         <w:t>Silence</w:t>
       </w:r>
     </w:p>
@@ -8308,7 +8391,17 @@
           <w:szCs w:val="28"/>
           <w:lang w:val="en-US"/>
         </w:rPr>
-        <w:t xml:space="preserve"> job, but his sense of humor makes him a star of this show. Boris is respected by the director and colleagues, so the atmosphere of communication is in his hands. Most parts of scenario become more powerful with his improvisations. Although their sponsor is always angry because of the bills issued by Boris. People are afraid of losing their job, so they make a tiny pressure on Boris in small talks. It’s becoming harder to generate jokes, because everything looks cheap and similar. Boris is tired of an unpromising career. He’s going to risk it and make the show great.</w:t>
+        <w:t xml:space="preserve"> job, but his sense of humor makes him a star of this show. Boris is respected by the director and colleagues, so the atmosphere of communication is in his hands. Most parts of scenario become more powerful with his improvisations. Although their sponsor is always angry because of the bills issued by Boris. People are afraid of losing their job, so they make a tiny pressure on Boris in small talks. It’s becoming </w:t>
+      </w:r>
+      <w:r>
+        <w:rPr>
+          <w:rFonts w:ascii="Candara" w:hAnsi="Candara"/>
+          <w:sz w:val="28"/>
+          <w:szCs w:val="28"/>
+          <w:lang w:val="en-US"/>
+        </w:rPr>
+        <w:lastRenderedPageBreak/>
+        <w:t>harder to generate jokes, because everything looks cheap and similar. Boris is tired of an unpromising career. He’s going to risk it and make the show great.</w:t>
       </w:r>
     </w:p>
     <w:p>
@@ -8733,7 +8826,6 @@
           <w:szCs w:val="28"/>
           <w:lang w:val="en-US"/>
         </w:rPr>
-        <w:lastRenderedPageBreak/>
         <w:t>Boris is alone on the scene</w:t>
       </w:r>
       <w:r>
@@ -9601,6 +9693,7 @@
           <w:szCs w:val="28"/>
           <w:lang w:val="en-US"/>
         </w:rPr>
+        <w:lastRenderedPageBreak/>
         <w:t>The</w:t>
       </w:r>
       <w:r>
@@ -10034,654 +10127,652 @@
           <w:szCs w:val="28"/>
           <w:lang w:val="en-US"/>
         </w:rPr>
+        <w:t xml:space="preserve">Everything looks like the reality ends here. </w:t>
+      </w:r>
+      <w:r>
+        <w:rPr>
+          <w:rFonts w:ascii="Candara" w:hAnsi="Candara"/>
+          <w:sz w:val="28"/>
+          <w:szCs w:val="28"/>
+          <w:lang w:val="en-US"/>
+        </w:rPr>
+        <w:t xml:space="preserve">Even though </w:t>
+      </w:r>
+      <w:r>
+        <w:rPr>
+          <w:rFonts w:ascii="Candara" w:hAnsi="Candara"/>
+          <w:sz w:val="28"/>
+          <w:szCs w:val="28"/>
+          <w:lang w:val="en-US"/>
+        </w:rPr>
+        <w:t>Boris has a plan, this place looks too pure to set any traps.</w:t>
+      </w:r>
+      <w:r>
+        <w:rPr>
+          <w:rFonts w:ascii="Candara" w:hAnsi="Candara"/>
+          <w:sz w:val="28"/>
+          <w:szCs w:val="28"/>
+          <w:lang w:val="en-US"/>
+        </w:rPr>
+        <w:t xml:space="preserve"> He decides to perform more tricks. </w:t>
+      </w:r>
+      <w:proofErr w:type="gramStart"/>
+      <w:r>
+        <w:rPr>
+          <w:rFonts w:ascii="Candara" w:hAnsi="Candara"/>
+          <w:sz w:val="28"/>
+          <w:szCs w:val="28"/>
+          <w:lang w:val="en-US"/>
+        </w:rPr>
+        <w:t>So</w:t>
+      </w:r>
+      <w:proofErr w:type="gramEnd"/>
+      <w:r>
+        <w:rPr>
+          <w:rFonts w:ascii="Candara" w:hAnsi="Candara"/>
+          <w:sz w:val="28"/>
+          <w:szCs w:val="28"/>
+          <w:lang w:val="en-US"/>
+        </w:rPr>
+        <w:t xml:space="preserve"> there’s a lot </w:t>
+      </w:r>
+      <w:r>
+        <w:rPr>
+          <w:rFonts w:ascii="Candara" w:hAnsi="Candara"/>
+          <w:sz w:val="28"/>
+          <w:szCs w:val="28"/>
+          <w:lang w:val="en-US"/>
+        </w:rPr>
+        <w:t>of “coins”</w:t>
+      </w:r>
+      <w:r>
+        <w:rPr>
+          <w:rFonts w:ascii="Candara" w:hAnsi="Candara"/>
+          <w:sz w:val="28"/>
+          <w:szCs w:val="28"/>
+          <w:lang w:val="en-US"/>
+        </w:rPr>
+        <w:t>, the goal is to</w:t>
+      </w:r>
+      <w:r>
+        <w:rPr>
+          <w:rFonts w:ascii="Candara" w:hAnsi="Candara"/>
+          <w:sz w:val="28"/>
+          <w:szCs w:val="28"/>
+          <w:lang w:val="en-US"/>
+        </w:rPr>
+        <w:t xml:space="preserve"> solve the puzzle and</w:t>
+      </w:r>
+      <w:r>
+        <w:rPr>
+          <w:rFonts w:ascii="Candara" w:hAnsi="Candara"/>
+          <w:sz w:val="28"/>
+          <w:szCs w:val="28"/>
+          <w:lang w:val="en-US"/>
+        </w:rPr>
+        <w:t xml:space="preserve"> open the door.</w:t>
+      </w:r>
+    </w:p>
+    <w:p>
+      <w:pPr>
+        <w:rPr>
+          <w:rFonts w:ascii="Candara" w:hAnsi="Candara"/>
+          <w:sz w:val="28"/>
+          <w:szCs w:val="28"/>
+          <w:lang w:val="en-US"/>
+        </w:rPr>
+      </w:pPr>
+      <w:r>
+        <w:rPr>
+          <w:rFonts w:ascii="Candara" w:hAnsi="Candara"/>
+          <w:sz w:val="28"/>
+          <w:szCs w:val="28"/>
+          <w:lang w:val="en-US"/>
+        </w:rPr>
+        <w:t>Kid’s nightmare – “Don’t look back”</w:t>
+      </w:r>
+    </w:p>
+    <w:p>
+      <w:pPr>
+        <w:rPr>
+          <w:rFonts w:ascii="Candara" w:hAnsi="Candara"/>
+          <w:sz w:val="28"/>
+          <w:szCs w:val="28"/>
+          <w:lang w:val="en-US"/>
+        </w:rPr>
+      </w:pPr>
+      <w:r>
+        <w:rPr>
+          <w:rFonts w:ascii="Candara" w:hAnsi="Candara"/>
+          <w:sz w:val="28"/>
+          <w:szCs w:val="28"/>
+          <w:lang w:val="en-US"/>
+        </w:rPr>
+        <w:t xml:space="preserve">Fear never felt more real. Watch out for traps, there’s new one – </w:t>
+      </w:r>
+      <w:r>
+        <w:rPr>
+          <w:rFonts w:ascii="Candara" w:hAnsi="Candara"/>
+          <w:color w:val="FF0000"/>
+          <w:sz w:val="28"/>
+          <w:szCs w:val="28"/>
+          <w:lang w:val="en-US"/>
+        </w:rPr>
+        <w:t>lifebuoy</w:t>
+      </w:r>
+      <w:r>
+        <w:rPr>
+          <w:rFonts w:ascii="Candara" w:hAnsi="Candara"/>
+          <w:color w:val="FF0000"/>
+          <w:sz w:val="28"/>
+          <w:szCs w:val="28"/>
+          <w:lang w:val="en-US"/>
+        </w:rPr>
+        <w:t xml:space="preserve"> trap</w:t>
+      </w:r>
+      <w:r>
+        <w:rPr>
+          <w:rFonts w:ascii="Candara" w:hAnsi="Candara"/>
+          <w:color w:val="000000" w:themeColor="text1"/>
+          <w:sz w:val="28"/>
+          <w:szCs w:val="28"/>
+          <w:lang w:val="en-US"/>
+        </w:rPr>
+        <w:t>.</w:t>
+      </w:r>
+    </w:p>
+    <w:p>
+      <w:pPr>
+        <w:rPr>
+          <w:rFonts w:ascii="Candara" w:hAnsi="Candara"/>
+          <w:sz w:val="28"/>
+          <w:szCs w:val="28"/>
+          <w:lang w:val="en-US"/>
+        </w:rPr>
+      </w:pPr>
+      <w:r>
+        <w:rPr>
+          <w:rFonts w:ascii="Candara" w:hAnsi="Candara"/>
+          <w:sz w:val="28"/>
+          <w:szCs w:val="28"/>
+          <w:lang w:val="en-US"/>
+        </w:rPr>
+        <w:t xml:space="preserve">Act </w:t>
+      </w:r>
+      <w:r>
+        <w:rPr>
+          <w:rFonts w:ascii="Candara" w:hAnsi="Candara"/>
+          <w:sz w:val="28"/>
+          <w:szCs w:val="28"/>
+          <w:lang w:val="en-US"/>
+        </w:rPr>
+        <w:t>4</w:t>
+      </w:r>
+    </w:p>
+    <w:p>
+      <w:pPr>
+        <w:rPr>
+          <w:rFonts w:ascii="Candara" w:hAnsi="Candara"/>
+          <w:sz w:val="28"/>
+          <w:szCs w:val="28"/>
+          <w:lang w:val="en-US"/>
+        </w:rPr>
+      </w:pPr>
+      <w:r>
+        <w:rPr>
+          <w:rFonts w:ascii="Candara" w:hAnsi="Candara"/>
+          <w:sz w:val="28"/>
+          <w:szCs w:val="28"/>
+          <w:lang w:val="en-US"/>
+        </w:rPr>
+        <w:t xml:space="preserve">Moon – “My knees don’t </w:t>
+      </w:r>
+      <w:r>
+        <w:rPr>
+          <w:rFonts w:ascii="Candara" w:hAnsi="Candara"/>
+          <w:sz w:val="28"/>
+          <w:szCs w:val="28"/>
+          <w:lang w:val="en-US"/>
+        </w:rPr>
+        <w:t>hurt</w:t>
+      </w:r>
+      <w:r>
+        <w:rPr>
+          <w:rFonts w:ascii="Candara" w:hAnsi="Candara"/>
+          <w:sz w:val="28"/>
+          <w:szCs w:val="28"/>
+          <w:lang w:val="en-US"/>
+        </w:rPr>
+        <w:t>”</w:t>
+      </w:r>
+    </w:p>
+    <w:p>
+      <w:pPr>
+        <w:rPr>
+          <w:rFonts w:ascii="Candara" w:hAnsi="Candara"/>
+          <w:sz w:val="28"/>
+          <w:szCs w:val="28"/>
+          <w:lang w:val="en-US"/>
+        </w:rPr>
+      </w:pPr>
+      <w:r>
+        <w:rPr>
+          <w:rFonts w:ascii="Candara" w:hAnsi="Candara"/>
+          <w:sz w:val="28"/>
+          <w:szCs w:val="28"/>
+          <w:lang w:val="en-US"/>
+        </w:rPr>
+        <w:t xml:space="preserve">Everything looks like decoration, but </w:t>
+      </w:r>
+      <w:proofErr w:type="spellStart"/>
+      <w:r>
+        <w:rPr>
+          <w:rFonts w:ascii="Candara" w:hAnsi="Candara"/>
+          <w:sz w:val="28"/>
+          <w:szCs w:val="28"/>
+          <w:lang w:val="en-US"/>
+        </w:rPr>
+        <w:t>somewhy</w:t>
+      </w:r>
+      <w:proofErr w:type="spellEnd"/>
+      <w:r>
+        <w:rPr>
+          <w:rFonts w:ascii="Candara" w:hAnsi="Candara"/>
+          <w:sz w:val="28"/>
+          <w:szCs w:val="28"/>
+          <w:lang w:val="en-US"/>
+        </w:rPr>
+        <w:t xml:space="preserve"> there’s Moon like gravity.</w:t>
+      </w:r>
+      <w:r>
+        <w:rPr>
+          <w:rFonts w:ascii="Candara" w:hAnsi="Candara"/>
+          <w:sz w:val="28"/>
+          <w:szCs w:val="28"/>
+          <w:lang w:val="en-US"/>
+        </w:rPr>
+        <w:t xml:space="preserve"> Boris feels brave enough to test his new trap</w:t>
+      </w:r>
+      <w:r>
+        <w:rPr>
+          <w:rFonts w:ascii="Candara" w:hAnsi="Candara"/>
+          <w:sz w:val="28"/>
+          <w:szCs w:val="28"/>
+          <w:lang w:val="en-US"/>
+        </w:rPr>
+        <w:t xml:space="preserve">: </w:t>
+      </w:r>
+      <w:r>
+        <w:rPr>
+          <w:rFonts w:ascii="Candara" w:hAnsi="Candara"/>
+          <w:color w:val="FF0000"/>
+          <w:sz w:val="28"/>
+          <w:szCs w:val="28"/>
+          <w:lang w:val="en-US"/>
+        </w:rPr>
+        <w:t>banana peel</w:t>
+      </w:r>
+      <w:r>
+        <w:rPr>
+          <w:rFonts w:ascii="Candara" w:hAnsi="Candara"/>
+          <w:sz w:val="28"/>
+          <w:szCs w:val="28"/>
+          <w:lang w:val="en-US"/>
+        </w:rPr>
+        <w:t>.</w:t>
+      </w:r>
+      <w:r>
+        <w:rPr>
+          <w:rFonts w:ascii="Candara" w:hAnsi="Candara"/>
+          <w:sz w:val="28"/>
+          <w:szCs w:val="28"/>
+          <w:lang w:val="en-US"/>
+        </w:rPr>
+        <w:t xml:space="preserve"> </w:t>
+      </w:r>
+      <w:r>
+        <w:rPr>
+          <w:rFonts w:ascii="Candara" w:hAnsi="Candara"/>
+          <w:sz w:val="28"/>
+          <w:szCs w:val="28"/>
+          <w:lang w:val="en-US"/>
+        </w:rPr>
+        <w:t>It doesn’t feel like it’s bothering people.</w:t>
+      </w:r>
+      <w:r>
+        <w:rPr>
+          <w:rFonts w:ascii="Candara" w:hAnsi="Candara"/>
+          <w:sz w:val="28"/>
+          <w:szCs w:val="28"/>
+          <w:lang w:val="en-US"/>
+        </w:rPr>
+        <w:t xml:space="preserve"> </w:t>
+      </w:r>
+      <w:r>
+        <w:rPr>
+          <w:rFonts w:ascii="Candara" w:hAnsi="Candara"/>
+          <w:sz w:val="28"/>
+          <w:szCs w:val="28"/>
+          <w:lang w:val="en-US"/>
+        </w:rPr>
+        <w:t xml:space="preserve">He sets a lot of traps on the next few levels. </w:t>
+      </w:r>
+      <w:r>
+        <w:rPr>
+          <w:rFonts w:ascii="Candara" w:hAnsi="Candara"/>
+          <w:sz w:val="28"/>
+          <w:szCs w:val="28"/>
+          <w:lang w:val="en-US"/>
+        </w:rPr>
+        <w:t>He only hears applause. In his head it’s the success.</w:t>
+      </w:r>
+    </w:p>
+    <w:p>
+      <w:pPr>
+        <w:rPr>
+          <w:rFonts w:ascii="Candara" w:hAnsi="Candara"/>
+          <w:sz w:val="28"/>
+          <w:szCs w:val="28"/>
+          <w:lang w:val="en-US"/>
+        </w:rPr>
+      </w:pPr>
+      <w:r>
+        <w:rPr>
+          <w:rFonts w:ascii="Candara" w:hAnsi="Candara"/>
+          <w:sz w:val="28"/>
+          <w:szCs w:val="28"/>
+          <w:lang w:val="en-US"/>
+        </w:rPr>
+        <w:t>Mountains – “It’s getting cold”</w:t>
+      </w:r>
+    </w:p>
+    <w:p>
+      <w:pPr>
+        <w:rPr>
+          <w:rFonts w:ascii="Candara" w:hAnsi="Candara"/>
+          <w:sz w:val="28"/>
+          <w:szCs w:val="28"/>
+          <w:lang w:val="en-US"/>
+        </w:rPr>
+      </w:pPr>
+      <w:r>
+        <w:rPr>
+          <w:rFonts w:ascii="Candara" w:hAnsi="Candara"/>
+          <w:sz w:val="28"/>
+          <w:szCs w:val="28"/>
+          <w:lang w:val="en-US"/>
+        </w:rPr>
+        <w:t>Actors are freezing.</w:t>
+      </w:r>
+      <w:r>
+        <w:rPr>
+          <w:rFonts w:ascii="Candara" w:hAnsi="Candara"/>
+          <w:sz w:val="28"/>
+          <w:szCs w:val="28"/>
+          <w:lang w:val="en-US"/>
+        </w:rPr>
+        <w:t xml:space="preserve"> Next few levels will contain most </w:t>
+      </w:r>
+      <w:proofErr w:type="gramStart"/>
+      <w:r>
+        <w:rPr>
+          <w:rFonts w:ascii="Candara" w:hAnsi="Candara"/>
+          <w:sz w:val="28"/>
+          <w:szCs w:val="28"/>
+          <w:lang w:val="en-US"/>
+        </w:rPr>
+        <w:t>amount</w:t>
+      </w:r>
+      <w:proofErr w:type="gramEnd"/>
+      <w:r>
+        <w:rPr>
+          <w:rFonts w:ascii="Candara" w:hAnsi="Candara"/>
+          <w:sz w:val="28"/>
+          <w:szCs w:val="28"/>
+          <w:lang w:val="en-US"/>
+        </w:rPr>
+        <w:t xml:space="preserve"> of enemies, but allow to use all the extra abilities while collecting “coins” and setting traps.</w:t>
+      </w:r>
+      <w:r>
+        <w:rPr>
+          <w:rFonts w:ascii="Candara" w:hAnsi="Candara"/>
+          <w:sz w:val="28"/>
+          <w:szCs w:val="28"/>
+          <w:lang w:val="en-US"/>
+        </w:rPr>
+        <w:t xml:space="preserve"> Boris feels like it’s the </w:t>
+      </w:r>
+      <w:r>
+        <w:rPr>
+          <w:rFonts w:ascii="Candara" w:hAnsi="Candara"/>
+          <w:sz w:val="28"/>
+          <w:szCs w:val="28"/>
+          <w:lang w:val="en-US"/>
+        </w:rPr>
+        <w:t xml:space="preserve">best </w:t>
+      </w:r>
+      <w:r>
+        <w:rPr>
+          <w:rFonts w:ascii="Candara" w:hAnsi="Candara"/>
+          <w:sz w:val="28"/>
+          <w:szCs w:val="28"/>
+          <w:lang w:val="en-US"/>
+        </w:rPr>
+        <w:t>chance to make the show great.</w:t>
+      </w:r>
+      <w:r>
+        <w:rPr>
+          <w:rFonts w:ascii="Candara" w:hAnsi="Candara"/>
+          <w:sz w:val="28"/>
+          <w:szCs w:val="28"/>
+          <w:lang w:val="en-US"/>
+        </w:rPr>
+        <w:t xml:space="preserve"> </w:t>
+      </w:r>
+      <w:proofErr w:type="gramStart"/>
+      <w:r>
+        <w:rPr>
+          <w:rFonts w:ascii="Candara" w:hAnsi="Candara"/>
+          <w:sz w:val="28"/>
+          <w:szCs w:val="28"/>
+          <w:lang w:val="en-US"/>
+        </w:rPr>
+        <w:t>So</w:t>
+      </w:r>
+      <w:proofErr w:type="gramEnd"/>
+      <w:r>
+        <w:rPr>
+          <w:rFonts w:ascii="Candara" w:hAnsi="Candara"/>
+          <w:sz w:val="28"/>
+          <w:szCs w:val="28"/>
+          <w:lang w:val="en-US"/>
+        </w:rPr>
+        <w:t xml:space="preserve"> he tries his best.</w:t>
+      </w:r>
+    </w:p>
+    <w:p>
+      <w:pPr>
+        <w:rPr>
+          <w:rFonts w:ascii="Candara" w:hAnsi="Candara"/>
+          <w:sz w:val="28"/>
+          <w:szCs w:val="28"/>
+          <w:lang w:val="en-US"/>
+        </w:rPr>
+      </w:pPr>
+      <w:r>
+        <w:rPr>
+          <w:rFonts w:ascii="Candara" w:hAnsi="Candara"/>
+          <w:sz w:val="28"/>
+          <w:szCs w:val="28"/>
+          <w:lang w:val="en-US"/>
+        </w:rPr>
+        <w:t>Act</w:t>
+      </w:r>
+      <w:r>
+        <w:rPr>
+          <w:rFonts w:ascii="Candara" w:hAnsi="Candara"/>
+          <w:sz w:val="28"/>
+          <w:szCs w:val="28"/>
+          <w:lang w:val="en-US"/>
+        </w:rPr>
+        <w:t xml:space="preserve"> </w:t>
+      </w:r>
+      <w:r>
+        <w:rPr>
+          <w:rFonts w:ascii="Candara" w:hAnsi="Candara"/>
+          <w:sz w:val="28"/>
+          <w:szCs w:val="28"/>
+          <w:lang w:val="en-US"/>
+        </w:rPr>
+        <w:t>5</w:t>
+      </w:r>
+      <w:r>
+        <w:rPr>
+          <w:rFonts w:ascii="Candara" w:hAnsi="Candara"/>
+          <w:sz w:val="28"/>
+          <w:szCs w:val="28"/>
+          <w:lang w:val="en-US"/>
+        </w:rPr>
+        <w:t xml:space="preserve"> </w:t>
+      </w:r>
+      <w:r>
+        <w:rPr>
+          <w:rFonts w:ascii="Candara" w:hAnsi="Candara"/>
+          <w:sz w:val="28"/>
+          <w:szCs w:val="28"/>
+          <w:lang w:val="en-US"/>
+        </w:rPr>
+        <w:t>(last)</w:t>
+      </w:r>
+    </w:p>
+    <w:p>
+      <w:pPr>
+        <w:rPr>
+          <w:rFonts w:ascii="Candara" w:hAnsi="Candara"/>
+          <w:sz w:val="28"/>
+          <w:szCs w:val="28"/>
+          <w:lang w:val="en-US"/>
+        </w:rPr>
+      </w:pPr>
+      <w:r>
+        <w:rPr>
+          <w:rFonts w:ascii="Candara" w:hAnsi="Candara"/>
+          <w:sz w:val="28"/>
+          <w:szCs w:val="28"/>
+          <w:lang w:val="en-US"/>
+        </w:rPr>
+        <w:t xml:space="preserve">Chocolate </w:t>
+      </w:r>
+      <w:r>
+        <w:rPr>
+          <w:rFonts w:ascii="Candara" w:hAnsi="Candara"/>
+          <w:sz w:val="28"/>
+          <w:szCs w:val="28"/>
+          <w:lang w:val="en-US"/>
+        </w:rPr>
+        <w:t>factory</w:t>
+      </w:r>
+      <w:r>
+        <w:rPr>
+          <w:rFonts w:ascii="Candara" w:hAnsi="Candara"/>
+          <w:sz w:val="28"/>
+          <w:szCs w:val="28"/>
+          <w:lang w:val="en-US"/>
+        </w:rPr>
+        <w:t xml:space="preserve"> – “</w:t>
+      </w:r>
+      <w:r>
+        <w:rPr>
+          <w:rFonts w:ascii="Candara" w:hAnsi="Candara"/>
+          <w:sz w:val="28"/>
+          <w:szCs w:val="28"/>
+          <w:lang w:val="en-US"/>
+        </w:rPr>
+        <w:t>Boris’s legacy”</w:t>
+      </w:r>
+    </w:p>
+    <w:p>
+      <w:pPr>
+        <w:rPr>
+          <w:rFonts w:ascii="Candara" w:hAnsi="Candara"/>
+          <w:sz w:val="28"/>
+          <w:szCs w:val="28"/>
+          <w:lang w:val="en-US"/>
+        </w:rPr>
+      </w:pPr>
+      <w:r>
+        <w:rPr>
+          <w:rFonts w:ascii="Candara" w:hAnsi="Candara"/>
+          <w:sz w:val="28"/>
+          <w:szCs w:val="28"/>
+          <w:lang w:val="en-US"/>
+        </w:rPr>
+        <w:t xml:space="preserve">Boris tries new trap – </w:t>
+      </w:r>
+      <w:r>
+        <w:rPr>
+          <w:rFonts w:ascii="Candara" w:hAnsi="Candara"/>
+          <w:color w:val="FF0000"/>
+          <w:sz w:val="28"/>
+          <w:szCs w:val="28"/>
+          <w:lang w:val="en-US"/>
+        </w:rPr>
+        <w:t>pie in the face</w:t>
+      </w:r>
+      <w:r>
+        <w:rPr>
+          <w:rFonts w:ascii="Candara" w:hAnsi="Candara"/>
+          <w:sz w:val="28"/>
+          <w:szCs w:val="28"/>
+          <w:lang w:val="en-US"/>
+        </w:rPr>
+        <w:t xml:space="preserve">. </w:t>
+      </w:r>
+      <w:r>
+        <w:rPr>
+          <w:rFonts w:ascii="Candara" w:hAnsi="Candara"/>
+          <w:sz w:val="28"/>
+          <w:szCs w:val="28"/>
+          <w:lang w:val="en-US"/>
+        </w:rPr>
+        <w:t>A</w:t>
+      </w:r>
+      <w:r>
+        <w:rPr>
+          <w:rFonts w:ascii="Candara" w:hAnsi="Candara"/>
+          <w:sz w:val="28"/>
+          <w:szCs w:val="28"/>
+          <w:lang w:val="en-US"/>
+        </w:rPr>
+        <w:t>udience reaction</w:t>
+      </w:r>
+      <w:r>
+        <w:rPr>
+          <w:rFonts w:ascii="Candara" w:hAnsi="Candara"/>
+          <w:sz w:val="28"/>
+          <w:szCs w:val="28"/>
+          <w:lang w:val="en-US"/>
+        </w:rPr>
+        <w:t xml:space="preserve"> makes Boris think he’s doing great.</w:t>
+      </w:r>
+      <w:r>
+        <w:rPr>
+          <w:rFonts w:ascii="Candara" w:hAnsi="Candara"/>
+          <w:sz w:val="28"/>
+          <w:szCs w:val="28"/>
+          <w:lang w:val="en-US"/>
+        </w:rPr>
+        <w:t xml:space="preserve"> There’s not a lot of enemies nearby. No more puzzles. He just sets </w:t>
+      </w:r>
+      <w:r>
+        <w:rPr>
+          <w:rFonts w:ascii="Candara" w:hAnsi="Candara"/>
+          <w:sz w:val="28"/>
+          <w:szCs w:val="28"/>
+          <w:lang w:val="en-US"/>
+        </w:rPr>
         <w:lastRenderedPageBreak/>
-        <w:t xml:space="preserve">Everything looks like the reality ends here. </w:t>
-      </w:r>
-      <w:r>
-        <w:rPr>
-          <w:rFonts w:ascii="Candara" w:hAnsi="Candara"/>
-          <w:sz w:val="28"/>
-          <w:szCs w:val="28"/>
-          <w:lang w:val="en-US"/>
-        </w:rPr>
-        <w:t xml:space="preserve">Even though </w:t>
-      </w:r>
-      <w:r>
-        <w:rPr>
-          <w:rFonts w:ascii="Candara" w:hAnsi="Candara"/>
-          <w:sz w:val="28"/>
-          <w:szCs w:val="28"/>
-          <w:lang w:val="en-US"/>
-        </w:rPr>
-        <w:t>Boris has a plan, this place looks too pure to set any traps.</w:t>
-      </w:r>
-      <w:r>
-        <w:rPr>
-          <w:rFonts w:ascii="Candara" w:hAnsi="Candara"/>
-          <w:sz w:val="28"/>
-          <w:szCs w:val="28"/>
-          <w:lang w:val="en-US"/>
-        </w:rPr>
-        <w:t xml:space="preserve"> He decides to perform more tricks. </w:t>
-      </w:r>
-      <w:proofErr w:type="gramStart"/>
-      <w:r>
-        <w:rPr>
-          <w:rFonts w:ascii="Candara" w:hAnsi="Candara"/>
-          <w:sz w:val="28"/>
-          <w:szCs w:val="28"/>
-          <w:lang w:val="en-US"/>
-        </w:rPr>
-        <w:t>So</w:t>
-      </w:r>
-      <w:proofErr w:type="gramEnd"/>
-      <w:r>
-        <w:rPr>
-          <w:rFonts w:ascii="Candara" w:hAnsi="Candara"/>
-          <w:sz w:val="28"/>
-          <w:szCs w:val="28"/>
-          <w:lang w:val="en-US"/>
-        </w:rPr>
-        <w:t xml:space="preserve"> there’s a lot </w:t>
-      </w:r>
-      <w:r>
-        <w:rPr>
-          <w:rFonts w:ascii="Candara" w:hAnsi="Candara"/>
-          <w:sz w:val="28"/>
-          <w:szCs w:val="28"/>
-          <w:lang w:val="en-US"/>
-        </w:rPr>
-        <w:t>of “coins”</w:t>
-      </w:r>
-      <w:r>
-        <w:rPr>
-          <w:rFonts w:ascii="Candara" w:hAnsi="Candara"/>
-          <w:sz w:val="28"/>
-          <w:szCs w:val="28"/>
-          <w:lang w:val="en-US"/>
-        </w:rPr>
-        <w:t>, the goal is to</w:t>
-      </w:r>
-      <w:r>
-        <w:rPr>
-          <w:rFonts w:ascii="Candara" w:hAnsi="Candara"/>
-          <w:sz w:val="28"/>
-          <w:szCs w:val="28"/>
-          <w:lang w:val="en-US"/>
-        </w:rPr>
-        <w:t xml:space="preserve"> solve the puzzle and</w:t>
-      </w:r>
-      <w:r>
-        <w:rPr>
-          <w:rFonts w:ascii="Candara" w:hAnsi="Candara"/>
-          <w:sz w:val="28"/>
-          <w:szCs w:val="28"/>
-          <w:lang w:val="en-US"/>
-        </w:rPr>
-        <w:t xml:space="preserve"> open the door.</w:t>
-      </w:r>
-    </w:p>
-    <w:p>
-      <w:pPr>
-        <w:rPr>
-          <w:rFonts w:ascii="Candara" w:hAnsi="Candara"/>
-          <w:sz w:val="28"/>
-          <w:szCs w:val="28"/>
-          <w:lang w:val="en-US"/>
-        </w:rPr>
-      </w:pPr>
-      <w:r>
-        <w:rPr>
-          <w:rFonts w:ascii="Candara" w:hAnsi="Candara"/>
-          <w:sz w:val="28"/>
-          <w:szCs w:val="28"/>
-          <w:lang w:val="en-US"/>
-        </w:rPr>
-        <w:t>Kid’s nightmare – “Don’t look back”</w:t>
-      </w:r>
-    </w:p>
-    <w:p>
-      <w:pPr>
-        <w:rPr>
-          <w:rFonts w:ascii="Candara" w:hAnsi="Candara"/>
-          <w:sz w:val="28"/>
-          <w:szCs w:val="28"/>
-          <w:lang w:val="en-US"/>
-        </w:rPr>
-      </w:pPr>
-      <w:r>
-        <w:rPr>
-          <w:rFonts w:ascii="Candara" w:hAnsi="Candara"/>
-          <w:sz w:val="28"/>
-          <w:szCs w:val="28"/>
-          <w:lang w:val="en-US"/>
-        </w:rPr>
-        <w:t xml:space="preserve">Fear never felt more real. Watch out for traps, there’s new one – </w:t>
-      </w:r>
-      <w:r>
-        <w:rPr>
-          <w:rFonts w:ascii="Candara" w:hAnsi="Candara"/>
-          <w:color w:val="FF0000"/>
-          <w:sz w:val="28"/>
-          <w:szCs w:val="28"/>
-          <w:lang w:val="en-US"/>
-        </w:rPr>
-        <w:t>lifebuoy</w:t>
-      </w:r>
-      <w:r>
-        <w:rPr>
-          <w:rFonts w:ascii="Candara" w:hAnsi="Candara"/>
-          <w:color w:val="FF0000"/>
-          <w:sz w:val="28"/>
-          <w:szCs w:val="28"/>
-          <w:lang w:val="en-US"/>
-        </w:rPr>
-        <w:t xml:space="preserve"> trap</w:t>
-      </w:r>
-      <w:r>
-        <w:rPr>
-          <w:rFonts w:ascii="Candara" w:hAnsi="Candara"/>
-          <w:color w:val="000000" w:themeColor="text1"/>
-          <w:sz w:val="28"/>
-          <w:szCs w:val="28"/>
-          <w:lang w:val="en-US"/>
-        </w:rPr>
-        <w:t>.</w:t>
-      </w:r>
-    </w:p>
-    <w:p>
-      <w:pPr>
-        <w:rPr>
-          <w:rFonts w:ascii="Candara" w:hAnsi="Candara"/>
-          <w:sz w:val="28"/>
-          <w:szCs w:val="28"/>
-          <w:lang w:val="en-US"/>
-        </w:rPr>
-      </w:pPr>
-      <w:r>
-        <w:rPr>
-          <w:rFonts w:ascii="Candara" w:hAnsi="Candara"/>
-          <w:sz w:val="28"/>
-          <w:szCs w:val="28"/>
-          <w:lang w:val="en-US"/>
-        </w:rPr>
-        <w:t xml:space="preserve">Act </w:t>
-      </w:r>
-      <w:r>
-        <w:rPr>
-          <w:rFonts w:ascii="Candara" w:hAnsi="Candara"/>
-          <w:sz w:val="28"/>
-          <w:szCs w:val="28"/>
-          <w:lang w:val="en-US"/>
-        </w:rPr>
-        <w:t>4</w:t>
-      </w:r>
-    </w:p>
-    <w:p>
-      <w:pPr>
-        <w:rPr>
-          <w:rFonts w:ascii="Candara" w:hAnsi="Candara"/>
-          <w:sz w:val="28"/>
-          <w:szCs w:val="28"/>
-          <w:lang w:val="en-US"/>
-        </w:rPr>
-      </w:pPr>
-      <w:r>
-        <w:rPr>
-          <w:rFonts w:ascii="Candara" w:hAnsi="Candara"/>
-          <w:sz w:val="28"/>
-          <w:szCs w:val="28"/>
-          <w:lang w:val="en-US"/>
-        </w:rPr>
-        <w:t xml:space="preserve">Moon – “My knees don’t </w:t>
-      </w:r>
-      <w:r>
-        <w:rPr>
-          <w:rFonts w:ascii="Candara" w:hAnsi="Candara"/>
-          <w:sz w:val="28"/>
-          <w:szCs w:val="28"/>
-          <w:lang w:val="en-US"/>
-        </w:rPr>
-        <w:t>hurt</w:t>
-      </w:r>
-      <w:r>
-        <w:rPr>
-          <w:rFonts w:ascii="Candara" w:hAnsi="Candara"/>
-          <w:sz w:val="28"/>
-          <w:szCs w:val="28"/>
-          <w:lang w:val="en-US"/>
-        </w:rPr>
-        <w:t>”</w:t>
-      </w:r>
-    </w:p>
-    <w:p>
-      <w:pPr>
-        <w:rPr>
-          <w:rFonts w:ascii="Candara" w:hAnsi="Candara"/>
-          <w:sz w:val="28"/>
-          <w:szCs w:val="28"/>
-          <w:lang w:val="en-US"/>
-        </w:rPr>
-      </w:pPr>
-      <w:r>
-        <w:rPr>
-          <w:rFonts w:ascii="Candara" w:hAnsi="Candara"/>
-          <w:sz w:val="28"/>
-          <w:szCs w:val="28"/>
-          <w:lang w:val="en-US"/>
-        </w:rPr>
-        <w:t xml:space="preserve">Everything looks like decoration, but </w:t>
-      </w:r>
-      <w:proofErr w:type="spellStart"/>
-      <w:r>
-        <w:rPr>
-          <w:rFonts w:ascii="Candara" w:hAnsi="Candara"/>
-          <w:sz w:val="28"/>
-          <w:szCs w:val="28"/>
-          <w:lang w:val="en-US"/>
-        </w:rPr>
-        <w:t>somewhy</w:t>
-      </w:r>
-      <w:proofErr w:type="spellEnd"/>
-      <w:r>
-        <w:rPr>
-          <w:rFonts w:ascii="Candara" w:hAnsi="Candara"/>
-          <w:sz w:val="28"/>
-          <w:szCs w:val="28"/>
-          <w:lang w:val="en-US"/>
-        </w:rPr>
-        <w:t xml:space="preserve"> there’s Moon like gravity.</w:t>
-      </w:r>
-      <w:r>
-        <w:rPr>
-          <w:rFonts w:ascii="Candara" w:hAnsi="Candara"/>
-          <w:sz w:val="28"/>
-          <w:szCs w:val="28"/>
-          <w:lang w:val="en-US"/>
-        </w:rPr>
-        <w:t xml:space="preserve"> Boris feels brave enough to test his new trap</w:t>
-      </w:r>
-      <w:r>
-        <w:rPr>
-          <w:rFonts w:ascii="Candara" w:hAnsi="Candara"/>
-          <w:sz w:val="28"/>
-          <w:szCs w:val="28"/>
-          <w:lang w:val="en-US"/>
-        </w:rPr>
-        <w:t xml:space="preserve">: </w:t>
-      </w:r>
-      <w:r>
-        <w:rPr>
-          <w:rFonts w:ascii="Candara" w:hAnsi="Candara"/>
-          <w:color w:val="FF0000"/>
-          <w:sz w:val="28"/>
-          <w:szCs w:val="28"/>
-          <w:lang w:val="en-US"/>
-        </w:rPr>
-        <w:t>banana peel</w:t>
-      </w:r>
-      <w:r>
-        <w:rPr>
-          <w:rFonts w:ascii="Candara" w:hAnsi="Candara"/>
-          <w:sz w:val="28"/>
-          <w:szCs w:val="28"/>
-          <w:lang w:val="en-US"/>
-        </w:rPr>
-        <w:t>.</w:t>
-      </w:r>
-      <w:r>
-        <w:rPr>
-          <w:rFonts w:ascii="Candara" w:hAnsi="Candara"/>
-          <w:sz w:val="28"/>
-          <w:szCs w:val="28"/>
-          <w:lang w:val="en-US"/>
-        </w:rPr>
-        <w:t xml:space="preserve"> </w:t>
-      </w:r>
-      <w:r>
-        <w:rPr>
-          <w:rFonts w:ascii="Candara" w:hAnsi="Candara"/>
-          <w:sz w:val="28"/>
-          <w:szCs w:val="28"/>
-          <w:lang w:val="en-US"/>
-        </w:rPr>
-        <w:t>It doesn’t feel like it’s bothering people.</w:t>
-      </w:r>
-      <w:r>
-        <w:rPr>
-          <w:rFonts w:ascii="Candara" w:hAnsi="Candara"/>
-          <w:sz w:val="28"/>
-          <w:szCs w:val="28"/>
-          <w:lang w:val="en-US"/>
-        </w:rPr>
-        <w:t xml:space="preserve"> </w:t>
-      </w:r>
-      <w:r>
-        <w:rPr>
-          <w:rFonts w:ascii="Candara" w:hAnsi="Candara"/>
-          <w:sz w:val="28"/>
-          <w:szCs w:val="28"/>
-          <w:lang w:val="en-US"/>
-        </w:rPr>
-        <w:t xml:space="preserve">He sets a lot of traps on the next few levels. </w:t>
-      </w:r>
-      <w:r>
-        <w:rPr>
-          <w:rFonts w:ascii="Candara" w:hAnsi="Candara"/>
-          <w:sz w:val="28"/>
-          <w:szCs w:val="28"/>
-          <w:lang w:val="en-US"/>
-        </w:rPr>
-        <w:t>He only hears applause. In his head it’s the success.</w:t>
-      </w:r>
-    </w:p>
-    <w:p>
-      <w:pPr>
-        <w:rPr>
-          <w:rFonts w:ascii="Candara" w:hAnsi="Candara"/>
-          <w:sz w:val="28"/>
-          <w:szCs w:val="28"/>
-          <w:lang w:val="en-US"/>
-        </w:rPr>
-      </w:pPr>
-      <w:r>
-        <w:rPr>
-          <w:rFonts w:ascii="Candara" w:hAnsi="Candara"/>
-          <w:sz w:val="28"/>
-          <w:szCs w:val="28"/>
-          <w:lang w:val="en-US"/>
-        </w:rPr>
-        <w:t>Mountains – “It’s getting cold”</w:t>
-      </w:r>
-    </w:p>
-    <w:p>
-      <w:pPr>
-        <w:rPr>
-          <w:rFonts w:ascii="Candara" w:hAnsi="Candara"/>
-          <w:sz w:val="28"/>
-          <w:szCs w:val="28"/>
-          <w:lang w:val="en-US"/>
-        </w:rPr>
-      </w:pPr>
-      <w:r>
-        <w:rPr>
-          <w:rFonts w:ascii="Candara" w:hAnsi="Candara"/>
-          <w:sz w:val="28"/>
-          <w:szCs w:val="28"/>
-          <w:lang w:val="en-US"/>
-        </w:rPr>
-        <w:t>Actors are freezing</w:t>
-      </w:r>
-      <w:bookmarkStart w:id="1" w:name="_GoBack"/>
-      <w:bookmarkEnd w:id="1"/>
-      <w:r>
-        <w:rPr>
-          <w:rFonts w:ascii="Candara" w:hAnsi="Candara"/>
-          <w:sz w:val="28"/>
-          <w:szCs w:val="28"/>
-          <w:lang w:val="en-US"/>
-        </w:rPr>
-        <w:t>.</w:t>
-      </w:r>
-      <w:r>
-        <w:rPr>
-          <w:rFonts w:ascii="Candara" w:hAnsi="Candara"/>
-          <w:sz w:val="28"/>
-          <w:szCs w:val="28"/>
-          <w:lang w:val="en-US"/>
-        </w:rPr>
-        <w:t xml:space="preserve"> Next few levels will contain most </w:t>
-      </w:r>
-      <w:proofErr w:type="gramStart"/>
-      <w:r>
-        <w:rPr>
-          <w:rFonts w:ascii="Candara" w:hAnsi="Candara"/>
-          <w:sz w:val="28"/>
-          <w:szCs w:val="28"/>
-          <w:lang w:val="en-US"/>
-        </w:rPr>
-        <w:t>amount</w:t>
-      </w:r>
-      <w:proofErr w:type="gramEnd"/>
-      <w:r>
-        <w:rPr>
-          <w:rFonts w:ascii="Candara" w:hAnsi="Candara"/>
-          <w:sz w:val="28"/>
-          <w:szCs w:val="28"/>
-          <w:lang w:val="en-US"/>
-        </w:rPr>
-        <w:t xml:space="preserve"> of enemies, but allow to use all the extra abilities while collecting “coins” and setting traps.</w:t>
-      </w:r>
-      <w:r>
-        <w:rPr>
-          <w:rFonts w:ascii="Candara" w:hAnsi="Candara"/>
-          <w:sz w:val="28"/>
-          <w:szCs w:val="28"/>
-          <w:lang w:val="en-US"/>
-        </w:rPr>
-        <w:t xml:space="preserve"> Boris feels like it’s the </w:t>
-      </w:r>
-      <w:r>
-        <w:rPr>
-          <w:rFonts w:ascii="Candara" w:hAnsi="Candara"/>
-          <w:sz w:val="28"/>
-          <w:szCs w:val="28"/>
-          <w:lang w:val="en-US"/>
-        </w:rPr>
-        <w:t xml:space="preserve">best </w:t>
-      </w:r>
-      <w:r>
-        <w:rPr>
-          <w:rFonts w:ascii="Candara" w:hAnsi="Candara"/>
-          <w:sz w:val="28"/>
-          <w:szCs w:val="28"/>
-          <w:lang w:val="en-US"/>
-        </w:rPr>
-        <w:t>chance to make the show great.</w:t>
-      </w:r>
-      <w:r>
-        <w:rPr>
-          <w:rFonts w:ascii="Candara" w:hAnsi="Candara"/>
-          <w:sz w:val="28"/>
-          <w:szCs w:val="28"/>
-          <w:lang w:val="en-US"/>
-        </w:rPr>
-        <w:t xml:space="preserve"> </w:t>
-      </w:r>
-      <w:proofErr w:type="gramStart"/>
-      <w:r>
-        <w:rPr>
-          <w:rFonts w:ascii="Candara" w:hAnsi="Candara"/>
-          <w:sz w:val="28"/>
-          <w:szCs w:val="28"/>
-          <w:lang w:val="en-US"/>
-        </w:rPr>
-        <w:t>So</w:t>
-      </w:r>
-      <w:proofErr w:type="gramEnd"/>
-      <w:r>
-        <w:rPr>
-          <w:rFonts w:ascii="Candara" w:hAnsi="Candara"/>
-          <w:sz w:val="28"/>
-          <w:szCs w:val="28"/>
-          <w:lang w:val="en-US"/>
-        </w:rPr>
-        <w:t xml:space="preserve"> he tries his best.</w:t>
-      </w:r>
-    </w:p>
-    <w:p>
-      <w:pPr>
-        <w:rPr>
-          <w:rFonts w:ascii="Candara" w:hAnsi="Candara"/>
-          <w:sz w:val="28"/>
-          <w:szCs w:val="28"/>
-          <w:lang w:val="en-US"/>
-        </w:rPr>
-      </w:pPr>
-      <w:r>
-        <w:rPr>
-          <w:rFonts w:ascii="Candara" w:hAnsi="Candara"/>
-          <w:sz w:val="28"/>
-          <w:szCs w:val="28"/>
-          <w:lang w:val="en-US"/>
-        </w:rPr>
-        <w:t>Act</w:t>
-      </w:r>
-      <w:r>
-        <w:rPr>
-          <w:rFonts w:ascii="Candara" w:hAnsi="Candara"/>
-          <w:sz w:val="28"/>
-          <w:szCs w:val="28"/>
-          <w:lang w:val="en-US"/>
-        </w:rPr>
-        <w:t xml:space="preserve"> </w:t>
-      </w:r>
-      <w:r>
-        <w:rPr>
-          <w:rFonts w:ascii="Candara" w:hAnsi="Candara"/>
-          <w:sz w:val="28"/>
-          <w:szCs w:val="28"/>
-          <w:lang w:val="en-US"/>
-        </w:rPr>
-        <w:t>5</w:t>
-      </w:r>
-      <w:r>
-        <w:rPr>
-          <w:rFonts w:ascii="Candara" w:hAnsi="Candara"/>
-          <w:sz w:val="28"/>
-          <w:szCs w:val="28"/>
-          <w:lang w:val="en-US"/>
-        </w:rPr>
-        <w:t xml:space="preserve"> </w:t>
-      </w:r>
-      <w:r>
-        <w:rPr>
-          <w:rFonts w:ascii="Candara" w:hAnsi="Candara"/>
-          <w:sz w:val="28"/>
-          <w:szCs w:val="28"/>
-          <w:lang w:val="en-US"/>
-        </w:rPr>
-        <w:t>(last)</w:t>
-      </w:r>
-    </w:p>
-    <w:p>
-      <w:pPr>
-        <w:rPr>
-          <w:rFonts w:ascii="Candara" w:hAnsi="Candara"/>
-          <w:sz w:val="28"/>
-          <w:szCs w:val="28"/>
-          <w:lang w:val="en-US"/>
-        </w:rPr>
-      </w:pPr>
-      <w:r>
-        <w:rPr>
-          <w:rFonts w:ascii="Candara" w:hAnsi="Candara"/>
-          <w:sz w:val="28"/>
-          <w:szCs w:val="28"/>
-          <w:lang w:val="en-US"/>
-        </w:rPr>
-        <w:t xml:space="preserve">Chocolate </w:t>
-      </w:r>
-      <w:r>
-        <w:rPr>
-          <w:rFonts w:ascii="Candara" w:hAnsi="Candara"/>
-          <w:sz w:val="28"/>
-          <w:szCs w:val="28"/>
-          <w:lang w:val="en-US"/>
-        </w:rPr>
-        <w:t>factory</w:t>
-      </w:r>
-      <w:r>
-        <w:rPr>
-          <w:rFonts w:ascii="Candara" w:hAnsi="Candara"/>
-          <w:sz w:val="28"/>
-          <w:szCs w:val="28"/>
-          <w:lang w:val="en-US"/>
-        </w:rPr>
-        <w:t xml:space="preserve"> – “</w:t>
-      </w:r>
-      <w:r>
-        <w:rPr>
-          <w:rFonts w:ascii="Candara" w:hAnsi="Candara"/>
-          <w:sz w:val="28"/>
-          <w:szCs w:val="28"/>
-          <w:lang w:val="en-US"/>
-        </w:rPr>
-        <w:t>Boris’s legacy”</w:t>
-      </w:r>
-    </w:p>
-    <w:p>
-      <w:pPr>
-        <w:rPr>
-          <w:rFonts w:ascii="Candara" w:hAnsi="Candara"/>
-          <w:sz w:val="28"/>
-          <w:szCs w:val="28"/>
-          <w:lang w:val="en-US"/>
-        </w:rPr>
-      </w:pPr>
-      <w:r>
-        <w:rPr>
-          <w:rFonts w:ascii="Candara" w:hAnsi="Candara"/>
-          <w:sz w:val="28"/>
-          <w:szCs w:val="28"/>
-          <w:lang w:val="en-US"/>
-        </w:rPr>
-        <w:t xml:space="preserve">Boris tries new trap – </w:t>
-      </w:r>
-      <w:r>
-        <w:rPr>
-          <w:rFonts w:ascii="Candara" w:hAnsi="Candara"/>
-          <w:color w:val="FF0000"/>
-          <w:sz w:val="28"/>
-          <w:szCs w:val="28"/>
-          <w:lang w:val="en-US"/>
-        </w:rPr>
-        <w:t>pie in the face</w:t>
-      </w:r>
-      <w:r>
-        <w:rPr>
-          <w:rFonts w:ascii="Candara" w:hAnsi="Candara"/>
-          <w:sz w:val="28"/>
-          <w:szCs w:val="28"/>
-          <w:lang w:val="en-US"/>
-        </w:rPr>
-        <w:t xml:space="preserve">. </w:t>
-      </w:r>
-      <w:r>
-        <w:rPr>
-          <w:rFonts w:ascii="Candara" w:hAnsi="Candara"/>
-          <w:sz w:val="28"/>
-          <w:szCs w:val="28"/>
-          <w:lang w:val="en-US"/>
-        </w:rPr>
-        <w:t>A</w:t>
-      </w:r>
-      <w:r>
-        <w:rPr>
-          <w:rFonts w:ascii="Candara" w:hAnsi="Candara"/>
-          <w:sz w:val="28"/>
-          <w:szCs w:val="28"/>
-          <w:lang w:val="en-US"/>
-        </w:rPr>
-        <w:t>udience reaction</w:t>
-      </w:r>
-      <w:r>
-        <w:rPr>
-          <w:rFonts w:ascii="Candara" w:hAnsi="Candara"/>
-          <w:sz w:val="28"/>
-          <w:szCs w:val="28"/>
-          <w:lang w:val="en-US"/>
-        </w:rPr>
-        <w:t xml:space="preserve"> makes Boris think he’s doing great.</w:t>
-      </w:r>
-      <w:r>
-        <w:rPr>
-          <w:rFonts w:ascii="Candara" w:hAnsi="Candara"/>
-          <w:sz w:val="28"/>
-          <w:szCs w:val="28"/>
-          <w:lang w:val="en-US"/>
-        </w:rPr>
-        <w:t xml:space="preserve"> There’s not a lot of enemies nearby. No more puzzles. He just sets all the traps without a big risk.</w:t>
+        <w:t>all the traps without a big risk.</w:t>
       </w:r>
       <w:r>
         <w:rPr>
@@ -11023,7 +11114,6 @@
           <w:szCs w:val="28"/>
           <w:lang w:val="en-US"/>
         </w:rPr>
-        <w:lastRenderedPageBreak/>
         <w:t>Walk</w:t>
       </w:r>
       <w:r>
@@ -11823,6 +11913,7 @@
           <w:szCs w:val="28"/>
           <w:lang w:val="en-US"/>
         </w:rPr>
+        <w:lastRenderedPageBreak/>
         <w:t>Body moves and interactions with environment are accompanied with cartoon-</w:t>
       </w:r>
       <w:proofErr w:type="spellStart"/>
@@ -12797,6 +12888,7 @@
           <w:szCs w:val="28"/>
           <w:lang w:val="en-US"/>
         </w:rPr>
+        <w:lastRenderedPageBreak/>
         <w:t>BP_Rope</w:t>
       </w:r>
       <w:proofErr w:type="spellEnd"/>
@@ -14332,7 +14424,7 @@
 </file>
 
 <file path=customXml/itemProps1.xml><?xml version="1.0" encoding="utf-8"?>
-<ds:datastoreItem xmlns:ds="http://schemas.openxmlformats.org/officeDocument/2006/customXml" ds:itemID="{0C620B65-CD85-4C18-BAE7-555A3B6790D3}">
+<ds:datastoreItem xmlns:ds="http://schemas.openxmlformats.org/officeDocument/2006/customXml" ds:itemID="{5189A86C-57EB-4741-99E0-10EA68B9258A}">
   <ds:schemaRefs>
     <ds:schemaRef ds:uri="http://schemas.openxmlformats.org/officeDocument/2006/bibliography"/>
   </ds:schemaRefs>

</xml_diff>

<commit_message>
14 and 15 level completed
</commit_message>
<xml_diff>
--- a/Design Document.docx
+++ b/Design Document.docx
@@ -99,7 +99,7 @@
           <w:szCs w:val="24"/>
           <w:lang w:val="en-US"/>
         </w:rPr>
-        <w:t>Game genre - 3D platformer with the elements of</w:t>
+        <w:t xml:space="preserve">Game genre - 3D </w:t>
       </w:r>
       <w:r>
         <w:rPr>
@@ -111,7 +111,69 @@
           <w:szCs w:val="24"/>
           <w:lang w:val="en-US"/>
         </w:rPr>
-        <w:t xml:space="preserve"> puzzle,</w:t>
+        <w:t>puzzle</w:t>
+      </w:r>
+      <w:r>
+        <w:rPr>
+          <w:rStyle w:val="aa"/>
+          <w:rFonts w:ascii="Candara" w:hAnsi="Candara"/>
+          <w:b w:val="0"/>
+          <w:bCs w:val="0"/>
+          <w:sz w:val="24"/>
+          <w:szCs w:val="24"/>
+          <w:lang w:val="en-US"/>
+        </w:rPr>
+        <w:t xml:space="preserve"> </w:t>
+      </w:r>
+      <w:r>
+        <w:rPr>
+          <w:rStyle w:val="aa"/>
+          <w:rFonts w:ascii="Candara" w:hAnsi="Candara"/>
+          <w:b w:val="0"/>
+          <w:bCs w:val="0"/>
+          <w:sz w:val="24"/>
+          <w:szCs w:val="24"/>
+          <w:lang w:val="en-US"/>
+        </w:rPr>
+        <w:t>with the elements of</w:t>
+      </w:r>
+      <w:r>
+        <w:rPr>
+          <w:rStyle w:val="aa"/>
+          <w:rFonts w:ascii="Candara" w:hAnsi="Candara"/>
+          <w:b w:val="0"/>
+          <w:bCs w:val="0"/>
+          <w:sz w:val="24"/>
+          <w:szCs w:val="24"/>
+          <w:lang w:val="en-US"/>
+        </w:rPr>
+        <w:t xml:space="preserve"> </w:t>
+      </w:r>
+      <w:bookmarkStart w:id="0" w:name="_GoBack"/>
+      <w:bookmarkEnd w:id="0"/>
+      <w:r>
+        <w:rPr>
+          <w:rStyle w:val="aa"/>
+          <w:rFonts w:ascii="Candara" w:hAnsi="Candara"/>
+          <w:b w:val="0"/>
+          <w:bCs w:val="0"/>
+          <w:sz w:val="24"/>
+          <w:szCs w:val="24"/>
+          <w:lang w:val="en-US"/>
+        </w:rPr>
+        <w:t>platformer</w:t>
+      </w:r>
+      <w:r>
+        <w:rPr>
+          <w:rStyle w:val="aa"/>
+          <w:rFonts w:ascii="Candara" w:hAnsi="Candara"/>
+          <w:b w:val="0"/>
+          <w:bCs w:val="0"/>
+          <w:sz w:val="24"/>
+          <w:szCs w:val="24"/>
+          <w:lang w:val="en-US"/>
+        </w:rPr>
+        <w:t>,</w:t>
       </w:r>
       <w:r>
         <w:rPr>
@@ -533,8 +595,8 @@
           <w:lang w:val="en-US"/>
         </w:rPr>
       </w:pPr>
-      <w:bookmarkStart w:id="0" w:name="_s9u68ock28th" w:colFirst="0" w:colLast="0"/>
-      <w:bookmarkEnd w:id="0"/>
+      <w:bookmarkStart w:id="1" w:name="_s9u68ock28th" w:colFirst="0" w:colLast="0"/>
+      <w:bookmarkEnd w:id="1"/>
       <w:r>
         <w:rPr>
           <w:rFonts w:ascii="Candara" w:hAnsi="Candara"/>
@@ -2967,45 +3029,7 @@
           <w:szCs w:val="28"/>
           <w:lang w:val="en-US"/>
         </w:rPr>
-        <w:t xml:space="preserve">Launch pad – sends you in air (ragdoll), </w:t>
-      </w:r>
-      <w:proofErr w:type="spellStart"/>
-      <w:r>
-        <w:rPr>
-          <w:rFonts w:ascii="Candara" w:hAnsi="Candara"/>
-          <w:sz w:val="28"/>
-          <w:szCs w:val="28"/>
-          <w:lang w:val="en-US"/>
-        </w:rPr>
-        <w:t>catched</w:t>
-      </w:r>
-      <w:proofErr w:type="spellEnd"/>
-      <w:r>
-        <w:rPr>
-          <w:rFonts w:ascii="Candara" w:hAnsi="Candara"/>
-          <w:sz w:val="28"/>
-          <w:szCs w:val="28"/>
-          <w:lang w:val="en-US"/>
-        </w:rPr>
-        <w:t xml:space="preserve"> character</w:t>
-      </w:r>
-      <w:r>
-        <w:rPr>
-          <w:rFonts w:ascii="Candara" w:hAnsi="Candara"/>
-          <w:sz w:val="28"/>
-          <w:szCs w:val="28"/>
-          <w:lang w:val="en-US"/>
-        </w:rPr>
-        <w:t xml:space="preserve"> makes noise (screaming) </w:t>
-      </w:r>
-      <w:r>
-        <w:rPr>
-          <w:rFonts w:ascii="Candara" w:hAnsi="Candara"/>
-          <w:sz w:val="28"/>
-          <w:szCs w:val="28"/>
-          <w:lang w:val="en-US"/>
-        </w:rPr>
-        <w:t xml:space="preserve">attracting enemies from nearby </w:t>
+        <w:t>Launch pad – sends you in air (ragdoll)</w:t>
       </w:r>
     </w:p>
     <w:p>
@@ -9318,8 +9342,6 @@
         </w:rPr>
         <w:t xml:space="preserve">goes for a patrol and </w:t>
       </w:r>
-      <w:bookmarkStart w:id="1" w:name="_GoBack"/>
-      <w:bookmarkEnd w:id="1"/>
       <w:r>
         <w:rPr>
           <w:rFonts w:ascii="Candara" w:hAnsi="Candara"/>
@@ -14509,7 +14531,7 @@
 </file>
 
 <file path=customXml/itemProps1.xml><?xml version="1.0" encoding="utf-8"?>
-<ds:datastoreItem xmlns:ds="http://schemas.openxmlformats.org/officeDocument/2006/customXml" ds:itemID="{5A548DB9-3687-44D7-A97F-B403562DFD0E}">
+<ds:datastoreItem xmlns:ds="http://schemas.openxmlformats.org/officeDocument/2006/customXml" ds:itemID="{429E90C8-3A9F-4933-A630-DF6FB5F3AAE3}">
   <ds:schemaRefs>
     <ds:schemaRef ds:uri="http://schemas.openxmlformats.org/officeDocument/2006/bibliography"/>
   </ds:schemaRefs>

</xml_diff>

<commit_message>
16 and 17 levels completed
Also some upgrades for previous levels
</commit_message>
<xml_diff>
--- a/Design Document.docx
+++ b/Design Document.docx
@@ -149,8 +149,6 @@
         </w:rPr>
         <w:t xml:space="preserve"> </w:t>
       </w:r>
-      <w:bookmarkStart w:id="0" w:name="_GoBack"/>
-      <w:bookmarkEnd w:id="0"/>
       <w:r>
         <w:rPr>
           <w:rStyle w:val="aa"/>
@@ -595,8 +593,8 @@
           <w:lang w:val="en-US"/>
         </w:rPr>
       </w:pPr>
-      <w:bookmarkStart w:id="1" w:name="_s9u68ock28th" w:colFirst="0" w:colLast="0"/>
-      <w:bookmarkEnd w:id="1"/>
+      <w:bookmarkStart w:id="0" w:name="_s9u68ock28th" w:colFirst="0" w:colLast="0"/>
+      <w:bookmarkEnd w:id="0"/>
       <w:r>
         <w:rPr>
           <w:rFonts w:ascii="Candara" w:hAnsi="Candara"/>
@@ -8435,16 +8433,45 @@
           <w:szCs w:val="28"/>
           <w:lang w:val="en-US"/>
         </w:rPr>
-        <w:t>Main character is a show man named Boris. He was famous for toilet humor on local TV. And now he works as an actor in TV series for kids. His role is the bad guy setting traps and making acts of sabotage to the good guys</w:t>
-      </w:r>
-      <w:r>
-        <w:rPr>
-          <w:rFonts w:ascii="Candara" w:hAnsi="Candara"/>
-          <w:sz w:val="28"/>
-          <w:szCs w:val="28"/>
-          <w:lang w:val="en-US"/>
-        </w:rPr>
-        <w:t xml:space="preserve">. </w:t>
+        <w:t xml:space="preserve">Main character is a show man named Boris. He was famous for toilet humor on local TV. And now he works as an actor in TV series for kids. His role is the bad guy making acts of sabotage </w:t>
+      </w:r>
+      <w:r>
+        <w:rPr>
+          <w:rFonts w:ascii="Candara" w:hAnsi="Candara"/>
+          <w:sz w:val="28"/>
+          <w:szCs w:val="28"/>
+          <w:lang w:val="en-US"/>
+        </w:rPr>
+        <w:t>and laughing on</w:t>
+      </w:r>
+      <w:r>
+        <w:rPr>
+          <w:rFonts w:ascii="Candara" w:hAnsi="Candara"/>
+          <w:sz w:val="28"/>
+          <w:szCs w:val="28"/>
+          <w:lang w:val="en-US"/>
+        </w:rPr>
+        <w:t xml:space="preserve"> the good guys</w:t>
+      </w:r>
+      <w:r>
+        <w:rPr>
+          <w:rFonts w:ascii="Candara" w:hAnsi="Candara"/>
+          <w:sz w:val="28"/>
+          <w:szCs w:val="28"/>
+          <w:lang w:val="en-US"/>
+        </w:rPr>
+        <w:t>.</w:t>
+      </w:r>
+      <w:bookmarkStart w:id="1" w:name="_GoBack"/>
+      <w:bookmarkEnd w:id="1"/>
+      <w:r>
+        <w:rPr>
+          <w:rFonts w:ascii="Candara" w:hAnsi="Candara"/>
+          <w:sz w:val="28"/>
+          <w:szCs w:val="28"/>
+          <w:lang w:val="en-US"/>
+        </w:rPr>
+        <w:t xml:space="preserve"> </w:t>
       </w:r>
       <w:r>
         <w:rPr>
@@ -8489,7 +8516,7 @@
           <w:szCs w:val="28"/>
           <w:lang w:val="en-US"/>
         </w:rPr>
-        <w:t xml:space="preserve"> job, but his sense of humor makes him a star of this show. Boris is respected by the director and colleagues, so the atmosphere of communication is in his hands. Most parts of scenario become more powerful with his improvisations. Although their sponsor is </w:t>
+        <w:t xml:space="preserve"> job, but his sense of humor makes him a star of this show. Boris is respected by the director and colleagues, so the atmosphere of communication is in his hands. Most parts of scenario become more powerful with his improvisations. Although their sponsor is always angry </w:t>
       </w:r>
       <w:r>
         <w:rPr>
@@ -8499,7 +8526,7 @@
           <w:lang w:val="en-US"/>
         </w:rPr>
         <w:lastRenderedPageBreak/>
-        <w:t>always angry because of the bills issued by Boris. People are afraid of losing their job, so they make a tiny pressure on Boris in small talks. It’s becoming harder to generate jokes, because everything looks cheap and similar. Boris is tired of an unpromising career. He’s going to risk it and make the show great.</w:t>
+        <w:t>because of the bills issued by Boris. People are afraid of losing their job, so they make a tiny pressure on Boris in small talks. It’s becoming harder to generate jokes, because everything looks cheap and similar. Boris is tired of an unpromising career. He’s going to risk it and make the show great.</w:t>
       </w:r>
     </w:p>
     <w:p>
@@ -14531,7 +14558,7 @@
 </file>
 
 <file path=customXml/itemProps1.xml><?xml version="1.0" encoding="utf-8"?>
-<ds:datastoreItem xmlns:ds="http://schemas.openxmlformats.org/officeDocument/2006/customXml" ds:itemID="{429E90C8-3A9F-4933-A630-DF6FB5F3AAE3}">
+<ds:datastoreItem xmlns:ds="http://schemas.openxmlformats.org/officeDocument/2006/customXml" ds:itemID="{30DC7319-3543-4B37-9371-B897F0DABF08}">
   <ds:schemaRefs>
     <ds:schemaRef ds:uri="http://schemas.openxmlformats.org/officeDocument/2006/bibliography"/>
   </ds:schemaRefs>

</xml_diff>

<commit_message>
More improvements for levels and logic
- Created 22 level and main menu level
- Some improvements for levels and assets
- For main menu created gamemode, pawn, controller and widget
</commit_message>
<xml_diff>
--- a/Design Document.docx
+++ b/Design Document.docx
@@ -4839,8 +4839,6 @@
           <w:lang w:val="en-US"/>
         </w:rPr>
       </w:pPr>
-      <w:bookmarkStart w:id="1" w:name="_GoBack"/>
-      <w:bookmarkEnd w:id="1"/>
       <w:r>
         <w:rPr>
           <w:sz w:val="48"/>
@@ -8512,6 +8510,41 @@
         </w:rPr>
         <w:t xml:space="preserve">Boris’s laughter and complete silence </w:t>
       </w:r>
+    </w:p>
+    <w:p>
+      <w:pPr>
+        <w:pStyle w:val="a7"/>
+        <w:numPr>
+          <w:ilvl w:val="1"/>
+          <w:numId w:val="1"/>
+        </w:numPr>
+        <w:rPr>
+          <w:rFonts w:ascii="Candara" w:hAnsi="Candara"/>
+          <w:sz w:val="28"/>
+          <w:szCs w:val="28"/>
+          <w:lang w:val="en-US"/>
+        </w:rPr>
+      </w:pPr>
+      <w:r>
+        <w:rPr>
+          <w:rFonts w:ascii="Candara" w:hAnsi="Candara"/>
+          <w:sz w:val="28"/>
+          <w:szCs w:val="28"/>
+          <w:lang w:val="en-US"/>
+        </w:rPr>
+        <w:t>Camera flies out from Boris and shows every level</w:t>
+      </w:r>
+      <w:r>
+        <w:rPr>
+          <w:rFonts w:ascii="Candara" w:hAnsi="Candara"/>
+          <w:sz w:val="28"/>
+          <w:szCs w:val="28"/>
+          <w:lang w:val="en-US"/>
+        </w:rPr>
+        <w:t xml:space="preserve"> (not exact copy, just a part from each)</w:t>
+      </w:r>
+      <w:bookmarkStart w:id="1" w:name="_GoBack"/>
+      <w:bookmarkEnd w:id="1"/>
     </w:p>
     <w:p>
       <w:pPr>
@@ -14701,7 +14734,7 @@
 </file>
 
 <file path=customXml/itemProps1.xml><?xml version="1.0" encoding="utf-8"?>
-<ds:datastoreItem xmlns:ds="http://schemas.openxmlformats.org/officeDocument/2006/customXml" ds:itemID="{55900767-E81F-4338-B70B-C757E99FBDEC}">
+<ds:datastoreItem xmlns:ds="http://schemas.openxmlformats.org/officeDocument/2006/customXml" ds:itemID="{413F66C7-36C8-43B4-ACBC-65E520A61387}">
   <ds:schemaRefs>
     <ds:schemaRef ds:uri="http://schemas.openxmlformats.org/officeDocument/2006/bibliography"/>
   </ds:schemaRefs>

</xml_diff>

<commit_message>
All english dialogues added
</commit_message>
<xml_diff>
--- a/Design Document.docx
+++ b/Design Document.docx
@@ -10112,1952 +10112,2350 @@
           <w:szCs w:val="28"/>
           <w:lang w:val="en-US"/>
         </w:rPr>
-        <w:t>No</w:t>
+        <w:t xml:space="preserve">No </w:t>
+      </w:r>
+      <w:r>
+        <w:rPr>
+          <w:rFonts w:ascii="Candara" w:hAnsi="Candara"/>
+          <w:sz w:val="28"/>
+          <w:szCs w:val="28"/>
+          <w:lang w:val="en-US"/>
+        </w:rPr>
+        <w:t>tricks</w:t>
+      </w:r>
+      <w:r>
+        <w:rPr>
+          <w:rFonts w:ascii="Candara" w:hAnsi="Candara"/>
+          <w:sz w:val="28"/>
+          <w:szCs w:val="28"/>
+          <w:lang w:val="en-US"/>
+        </w:rPr>
+        <w:t>, Boris!</w:t>
+      </w:r>
+      <w:r>
+        <w:rPr>
+          <w:rFonts w:ascii="Candara" w:hAnsi="Candara"/>
+          <w:sz w:val="28"/>
+          <w:szCs w:val="28"/>
+          <w:lang w:val="en-US"/>
+        </w:rPr>
+        <w:t>”</w:t>
+      </w:r>
+    </w:p>
+    <w:p>
+      <w:pPr>
+        <w:rPr>
+          <w:rFonts w:ascii="Candara" w:hAnsi="Candara"/>
+          <w:sz w:val="28"/>
+          <w:szCs w:val="28"/>
+          <w:lang w:val="en-US"/>
+        </w:rPr>
+      </w:pPr>
+      <w:r>
+        <w:rPr>
+          <w:rFonts w:ascii="Candara" w:hAnsi="Candara"/>
+          <w:sz w:val="28"/>
+          <w:szCs w:val="28"/>
+          <w:lang w:val="en-US"/>
+        </w:rPr>
+        <w:t>“Action!”</w:t>
+      </w:r>
+      <w:r>
+        <w:rPr>
+          <w:rFonts w:ascii="Candara" w:hAnsi="Candara"/>
+          <w:sz w:val="28"/>
+          <w:szCs w:val="28"/>
+          <w:lang w:val="en-US"/>
+        </w:rPr>
+        <w:t xml:space="preserve">. Boris doesn’t look upset or nervous. </w:t>
+      </w:r>
+      <w:r>
+        <w:rPr>
+          <w:rFonts w:ascii="Candara" w:hAnsi="Candara"/>
+          <w:sz w:val="28"/>
+          <w:szCs w:val="28"/>
+          <w:lang w:val="en-US"/>
+        </w:rPr>
+        <w:t>His plan is only beginning.</w:t>
+      </w:r>
+      <w:r>
+        <w:rPr>
+          <w:rFonts w:ascii="Candara" w:hAnsi="Candara"/>
+          <w:sz w:val="28"/>
+          <w:szCs w:val="28"/>
+          <w:lang w:val="en-US"/>
+        </w:rPr>
+        <w:t xml:space="preserve"> </w:t>
+      </w:r>
+      <w:r>
+        <w:rPr>
+          <w:rFonts w:ascii="Candara" w:hAnsi="Candara"/>
+          <w:sz w:val="28"/>
+          <w:szCs w:val="28"/>
+          <w:lang w:val="en-US"/>
+        </w:rPr>
+        <w:t xml:space="preserve">Now there’s a lot more “coins” to collect, so Boris has to do his </w:t>
+      </w:r>
+      <w:r>
+        <w:rPr>
+          <w:rFonts w:ascii="Candara" w:hAnsi="Candara"/>
+          <w:sz w:val="28"/>
+          <w:szCs w:val="28"/>
+          <w:lang w:val="en-US"/>
+        </w:rPr>
+        <w:t>usual job without any tricks.</w:t>
+      </w:r>
+      <w:r>
+        <w:rPr>
+          <w:rFonts w:ascii="Candara" w:hAnsi="Candara"/>
+          <w:sz w:val="28"/>
+          <w:szCs w:val="28"/>
+          <w:lang w:val="en-US"/>
+        </w:rPr>
+        <w:t xml:space="preserve"> </w:t>
+      </w:r>
+    </w:p>
+    <w:p>
+      <w:pPr>
+        <w:rPr>
+          <w:rFonts w:ascii="Candara" w:hAnsi="Candara"/>
+          <w:sz w:val="28"/>
+          <w:szCs w:val="28"/>
+          <w:lang w:val="en-US"/>
+        </w:rPr>
+      </w:pPr>
+      <w:r>
+        <w:rPr>
+          <w:rFonts w:ascii="Candara" w:hAnsi="Candara"/>
+          <w:color w:val="5B9BD5" w:themeColor="accent5"/>
+          <w:sz w:val="28"/>
+          <w:szCs w:val="28"/>
+          <w:lang w:val="en-US"/>
+        </w:rPr>
+        <w:t>[Viewers love you, just do your job]</w:t>
+      </w:r>
+    </w:p>
+    <w:p>
+      <w:pPr>
+        <w:rPr>
+          <w:rFonts w:ascii="Candara" w:hAnsi="Candara"/>
+          <w:sz w:val="28"/>
+          <w:szCs w:val="28"/>
+          <w:lang w:val="en-US"/>
+        </w:rPr>
+      </w:pPr>
+      <w:r>
+        <w:rPr>
+          <w:rFonts w:ascii="Candara" w:hAnsi="Candara"/>
+          <w:sz w:val="28"/>
+          <w:szCs w:val="28"/>
+          <w:lang w:val="en-US"/>
+        </w:rPr>
+        <w:t>Maze –</w:t>
+      </w:r>
+      <w:r>
+        <w:rPr>
+          <w:rFonts w:ascii="Candara" w:hAnsi="Candara"/>
+          <w:sz w:val="28"/>
+          <w:szCs w:val="28"/>
+          <w:lang w:val="en-US"/>
+        </w:rPr>
+        <w:t xml:space="preserve"> “I’m the Mr. Bad”</w:t>
+      </w:r>
+      <w:r>
+        <w:rPr>
+          <w:rFonts w:ascii="Candara" w:hAnsi="Candara"/>
+          <w:sz w:val="28"/>
+          <w:szCs w:val="28"/>
+          <w:lang w:val="en-US"/>
+        </w:rPr>
+        <w:t xml:space="preserve"> (REMOVED)</w:t>
+      </w:r>
+    </w:p>
+    <w:p>
+      <w:pPr>
+        <w:rPr>
+          <w:rFonts w:ascii="Candara" w:hAnsi="Candara"/>
+          <w:sz w:val="28"/>
+          <w:szCs w:val="28"/>
+          <w:lang w:val="en-US"/>
+        </w:rPr>
+      </w:pPr>
+      <w:r>
+        <w:rPr>
+          <w:rFonts w:ascii="Candara" w:hAnsi="Candara"/>
+          <w:sz w:val="28"/>
+          <w:szCs w:val="28"/>
+          <w:lang w:val="en-US"/>
+        </w:rPr>
+        <w:t xml:space="preserve">Boris prefers to get out of </w:t>
+      </w:r>
+      <w:r>
+        <w:rPr>
+          <w:rFonts w:ascii="Candara" w:hAnsi="Candara"/>
+          <w:sz w:val="28"/>
+          <w:szCs w:val="28"/>
+          <w:lang w:val="en-US"/>
+        </w:rPr>
+        <w:t xml:space="preserve">the </w:t>
+      </w:r>
+      <w:r>
+        <w:rPr>
+          <w:rFonts w:ascii="Candara" w:hAnsi="Candara"/>
+          <w:sz w:val="28"/>
+          <w:szCs w:val="28"/>
+          <w:lang w:val="en-US"/>
+        </w:rPr>
+        <w:t xml:space="preserve">maze faster, so this level has a </w:t>
+      </w:r>
+      <w:r>
+        <w:rPr>
+          <w:rFonts w:ascii="Candara" w:hAnsi="Candara"/>
+          <w:color w:val="FF0000"/>
+          <w:sz w:val="28"/>
+          <w:szCs w:val="28"/>
+          <w:lang w:val="en-US"/>
+        </w:rPr>
+        <w:t>timer</w:t>
+      </w:r>
+      <w:r>
+        <w:rPr>
+          <w:rFonts w:ascii="Candara" w:hAnsi="Candara"/>
+          <w:sz w:val="28"/>
+          <w:szCs w:val="28"/>
+          <w:lang w:val="en-US"/>
+        </w:rPr>
+        <w:t xml:space="preserve">. </w:t>
+      </w:r>
+      <w:r>
+        <w:rPr>
+          <w:rFonts w:ascii="Candara" w:hAnsi="Candara"/>
+          <w:sz w:val="28"/>
+          <w:szCs w:val="28"/>
+          <w:lang w:val="en-US"/>
+        </w:rPr>
+        <w:t xml:space="preserve">After setting some traps Boris takes the height to spectate. </w:t>
+      </w:r>
+      <w:r>
+        <w:rPr>
+          <w:rFonts w:ascii="Candara" w:hAnsi="Candara"/>
+          <w:sz w:val="28"/>
+          <w:szCs w:val="28"/>
+          <w:lang w:val="en-US"/>
+        </w:rPr>
+        <w:t>He laughs again.</w:t>
+      </w:r>
+    </w:p>
+    <w:p>
+      <w:pPr>
+        <w:rPr>
+          <w:rFonts w:ascii="Candara" w:hAnsi="Candara"/>
+          <w:sz w:val="28"/>
+          <w:szCs w:val="28"/>
+          <w:lang w:val="en-US"/>
+        </w:rPr>
+      </w:pPr>
+      <w:r>
+        <w:rPr>
+          <w:rFonts w:ascii="Candara" w:hAnsi="Candara"/>
+          <w:sz w:val="28"/>
+          <w:szCs w:val="28"/>
+          <w:lang w:val="en-US"/>
+        </w:rPr>
+        <w:t>Playground</w:t>
+      </w:r>
+      <w:r>
+        <w:rPr>
+          <w:rFonts w:ascii="Candara" w:hAnsi="Candara"/>
+          <w:sz w:val="28"/>
+          <w:szCs w:val="28"/>
+          <w:lang w:val="en-US"/>
+        </w:rPr>
+        <w:t xml:space="preserve"> – “I’m not that old”</w:t>
+      </w:r>
+    </w:p>
+    <w:p>
+      <w:pPr>
+        <w:rPr>
+          <w:rFonts w:ascii="Candara" w:hAnsi="Candara"/>
+          <w:sz w:val="28"/>
+          <w:szCs w:val="28"/>
+          <w:lang w:val="en-US"/>
+        </w:rPr>
+      </w:pPr>
+      <w:r>
+        <w:rPr>
+          <w:rFonts w:ascii="Candara" w:hAnsi="Candara"/>
+          <w:sz w:val="28"/>
+          <w:szCs w:val="28"/>
+          <w:lang w:val="en-US"/>
+        </w:rPr>
+        <w:t>The</w:t>
+      </w:r>
+      <w:r>
+        <w:rPr>
+          <w:rFonts w:ascii="Candara" w:hAnsi="Candara"/>
+          <w:sz w:val="28"/>
+          <w:szCs w:val="28"/>
+          <w:lang w:val="en-US"/>
+        </w:rPr>
+        <w:t xml:space="preserve"> next scene is not about jokes.</w:t>
+      </w:r>
+      <w:r>
+        <w:rPr>
+          <w:rFonts w:ascii="Candara" w:hAnsi="Candara"/>
+          <w:sz w:val="28"/>
+          <w:szCs w:val="28"/>
+          <w:lang w:val="en-US"/>
+        </w:rPr>
+        <w:t xml:space="preserve"> T</w:t>
+      </w:r>
+      <w:r>
+        <w:rPr>
+          <w:rFonts w:ascii="Candara" w:hAnsi="Candara"/>
+          <w:sz w:val="28"/>
+          <w:szCs w:val="28"/>
+          <w:lang w:val="en-US"/>
+        </w:rPr>
+        <w:t>r</w:t>
+      </w:r>
+      <w:r>
+        <w:rPr>
+          <w:rFonts w:ascii="Candara" w:hAnsi="Candara"/>
+          <w:sz w:val="28"/>
+          <w:szCs w:val="28"/>
+          <w:lang w:val="en-US"/>
+        </w:rPr>
+        <w:t>aps can cause</w:t>
+      </w:r>
+      <w:r>
+        <w:rPr>
+          <w:rFonts w:ascii="Candara" w:hAnsi="Candara"/>
+          <w:sz w:val="28"/>
+          <w:szCs w:val="28"/>
+          <w:lang w:val="en-US"/>
+        </w:rPr>
+        <w:t xml:space="preserve"> </w:t>
+      </w:r>
+      <w:r>
+        <w:rPr>
+          <w:rFonts w:ascii="Candara" w:hAnsi="Candara"/>
+          <w:sz w:val="28"/>
+          <w:szCs w:val="28"/>
+          <w:lang w:val="en-US"/>
+        </w:rPr>
+        <w:t>p</w:t>
+      </w:r>
+      <w:r>
+        <w:rPr>
+          <w:rFonts w:ascii="Candara" w:hAnsi="Candara"/>
+          <w:sz w:val="28"/>
+          <w:szCs w:val="28"/>
+          <w:lang w:val="en-US"/>
+        </w:rPr>
+        <w:t>eople fall</w:t>
+      </w:r>
+      <w:r>
+        <w:rPr>
+          <w:rFonts w:ascii="Candara" w:hAnsi="Candara"/>
+          <w:sz w:val="28"/>
+          <w:szCs w:val="28"/>
+          <w:lang w:val="en-US"/>
+        </w:rPr>
+        <w:t>ing</w:t>
+      </w:r>
+      <w:r>
+        <w:rPr>
+          <w:rFonts w:ascii="Candara" w:hAnsi="Candara"/>
+          <w:sz w:val="28"/>
+          <w:szCs w:val="28"/>
+          <w:lang w:val="en-US"/>
+        </w:rPr>
+        <w:t xml:space="preserve"> down and break</w:t>
+      </w:r>
+      <w:r>
+        <w:rPr>
+          <w:rFonts w:ascii="Candara" w:hAnsi="Candara"/>
+          <w:sz w:val="28"/>
+          <w:szCs w:val="28"/>
+          <w:lang w:val="en-US"/>
+        </w:rPr>
+        <w:t>ing</w:t>
+      </w:r>
+      <w:r>
+        <w:rPr>
+          <w:rFonts w:ascii="Candara" w:hAnsi="Candara"/>
+          <w:sz w:val="28"/>
+          <w:szCs w:val="28"/>
+          <w:lang w:val="en-US"/>
+        </w:rPr>
+        <w:t xml:space="preserve"> the limbs</w:t>
+      </w:r>
+      <w:r>
+        <w:rPr>
+          <w:rFonts w:ascii="Candara" w:hAnsi="Candara"/>
+          <w:sz w:val="28"/>
+          <w:szCs w:val="28"/>
+          <w:lang w:val="en-US"/>
+        </w:rPr>
+        <w:t xml:space="preserve">. There Boris decides to show his movement abilities: </w:t>
+      </w:r>
+      <w:r>
+        <w:rPr>
+          <w:rFonts w:ascii="Candara" w:hAnsi="Candara"/>
+          <w:color w:val="FF0000"/>
+          <w:sz w:val="28"/>
+          <w:szCs w:val="28"/>
+          <w:lang w:val="en-US"/>
+        </w:rPr>
+        <w:t>rope riding</w:t>
+      </w:r>
+      <w:r>
+        <w:rPr>
+          <w:rFonts w:ascii="Candara" w:hAnsi="Candara"/>
+          <w:sz w:val="28"/>
+          <w:szCs w:val="28"/>
+          <w:lang w:val="en-US"/>
+        </w:rPr>
+        <w:t>,</w:t>
+      </w:r>
+      <w:r>
+        <w:rPr>
+          <w:rFonts w:ascii="Candara" w:hAnsi="Candara"/>
+          <w:color w:val="FF0000"/>
+          <w:sz w:val="28"/>
+          <w:szCs w:val="28"/>
+          <w:lang w:val="en-US"/>
+        </w:rPr>
+        <w:t xml:space="preserve"> wall jump </w:t>
+      </w:r>
+      <w:r>
+        <w:rPr>
+          <w:rFonts w:ascii="Candara" w:hAnsi="Candara"/>
+          <w:sz w:val="28"/>
+          <w:szCs w:val="28"/>
+          <w:lang w:val="en-US"/>
+        </w:rPr>
+        <w:t>and</w:t>
+      </w:r>
+      <w:r>
+        <w:rPr>
+          <w:rFonts w:ascii="Candara" w:hAnsi="Candara"/>
+          <w:color w:val="FF0000"/>
+          <w:sz w:val="28"/>
+          <w:szCs w:val="28"/>
+          <w:lang w:val="en-US"/>
+        </w:rPr>
+        <w:t xml:space="preserve"> </w:t>
+      </w:r>
+      <w:r>
+        <w:rPr>
+          <w:rFonts w:ascii="Candara" w:hAnsi="Candara"/>
+          <w:color w:val="FF0000"/>
+          <w:sz w:val="28"/>
+          <w:szCs w:val="28"/>
+          <w:lang w:val="en-US"/>
+        </w:rPr>
+        <w:t>climbing</w:t>
+      </w:r>
+      <w:r>
+        <w:rPr>
+          <w:rFonts w:ascii="Candara" w:hAnsi="Candara"/>
+          <w:sz w:val="28"/>
+          <w:szCs w:val="28"/>
+          <w:lang w:val="en-US"/>
+        </w:rPr>
+        <w:t>.</w:t>
+      </w:r>
+      <w:r>
+        <w:rPr>
+          <w:rFonts w:ascii="Candara" w:hAnsi="Candara"/>
+          <w:sz w:val="28"/>
+          <w:szCs w:val="28"/>
+          <w:lang w:val="en-US"/>
+        </w:rPr>
+        <w:t xml:space="preserve"> </w:t>
+      </w:r>
+      <w:r>
+        <w:rPr>
+          <w:rFonts w:ascii="Candara" w:hAnsi="Candara"/>
+          <w:sz w:val="28"/>
+          <w:szCs w:val="28"/>
+          <w:lang w:val="en-US"/>
+        </w:rPr>
+        <w:t>Next few levels will reveal Boris’s abilities and explain how to use them for solving puzzles.</w:t>
+      </w:r>
+    </w:p>
+    <w:p>
+      <w:pPr>
+        <w:rPr>
+          <w:rFonts w:ascii="Candara" w:hAnsi="Candara"/>
+          <w:sz w:val="28"/>
+          <w:szCs w:val="28"/>
+          <w:lang w:val="en-US"/>
+        </w:rPr>
+      </w:pPr>
+      <w:r>
+        <w:rPr>
+          <w:rFonts w:ascii="Candara" w:hAnsi="Candara"/>
+          <w:color w:val="5B9BD5" w:themeColor="accent5"/>
+          <w:sz w:val="28"/>
+          <w:szCs w:val="28"/>
+          <w:lang w:val="en-US"/>
+        </w:rPr>
+        <w:t>[</w:t>
+      </w:r>
+      <w:r>
+        <w:rPr>
+          <w:rFonts w:ascii="Candara" w:hAnsi="Candara"/>
+          <w:color w:val="5B9BD5" w:themeColor="accent5"/>
+          <w:sz w:val="28"/>
+          <w:szCs w:val="28"/>
+          <w:lang w:val="en-US"/>
+        </w:rPr>
+        <w:t xml:space="preserve">The next scene is ready. </w:t>
+      </w:r>
+      <w:r>
+        <w:rPr>
+          <w:rFonts w:ascii="Candara" w:hAnsi="Candara"/>
+          <w:color w:val="5B9BD5" w:themeColor="accent5"/>
+          <w:sz w:val="28"/>
+          <w:szCs w:val="28"/>
+          <w:lang w:val="en-US"/>
+        </w:rPr>
+        <w:t>Please, d</w:t>
+      </w:r>
+      <w:r>
+        <w:rPr>
+          <w:rFonts w:ascii="Candara" w:hAnsi="Candara"/>
+          <w:color w:val="5B9BD5" w:themeColor="accent5"/>
+          <w:sz w:val="28"/>
+          <w:szCs w:val="28"/>
+          <w:lang w:val="en-US"/>
+        </w:rPr>
+        <w:t>on’t break anything expensive</w:t>
+      </w:r>
+      <w:r>
+        <w:rPr>
+          <w:rFonts w:ascii="Candara" w:hAnsi="Candara"/>
+          <w:color w:val="5B9BD5" w:themeColor="accent5"/>
+          <w:sz w:val="28"/>
+          <w:szCs w:val="28"/>
+          <w:lang w:val="en-US"/>
+        </w:rPr>
+        <w:t>]</w:t>
+      </w:r>
+    </w:p>
+    <w:p>
+      <w:pPr>
+        <w:rPr>
+          <w:rFonts w:ascii="Candara" w:hAnsi="Candara"/>
+          <w:sz w:val="28"/>
+          <w:szCs w:val="28"/>
+          <w:lang w:val="en-US"/>
+        </w:rPr>
+      </w:pPr>
+      <w:r>
+        <w:rPr>
+          <w:rFonts w:ascii="Candara" w:hAnsi="Candara"/>
+          <w:sz w:val="28"/>
+          <w:szCs w:val="28"/>
+          <w:lang w:val="en-US"/>
+        </w:rPr>
+        <w:t xml:space="preserve">Act </w:t>
+      </w:r>
+      <w:r>
+        <w:rPr>
+          <w:rFonts w:ascii="Candara" w:hAnsi="Candara"/>
+          <w:sz w:val="28"/>
+          <w:szCs w:val="28"/>
+          <w:lang w:val="en-US"/>
+        </w:rPr>
+        <w:t>3</w:t>
+      </w:r>
+    </w:p>
+    <w:p>
+      <w:pPr>
+        <w:rPr>
+          <w:rFonts w:ascii="Candara" w:hAnsi="Candara"/>
+          <w:sz w:val="28"/>
+          <w:szCs w:val="28"/>
+          <w:lang w:val="en-US"/>
+        </w:rPr>
+      </w:pPr>
+      <w:r>
+        <w:rPr>
+          <w:rFonts w:ascii="Candara" w:hAnsi="Candara"/>
+          <w:sz w:val="28"/>
+          <w:szCs w:val="28"/>
+          <w:lang w:val="en-US"/>
+        </w:rPr>
+        <w:t>Space ship</w:t>
+      </w:r>
+      <w:r>
+        <w:rPr>
+          <w:rFonts w:ascii="Candara" w:hAnsi="Candara"/>
+          <w:sz w:val="28"/>
+          <w:szCs w:val="28"/>
+          <w:lang w:val="en-US"/>
+        </w:rPr>
+        <w:t>s</w:t>
+      </w:r>
+      <w:r>
+        <w:rPr>
+          <w:rFonts w:ascii="Candara" w:hAnsi="Candara"/>
+          <w:sz w:val="28"/>
+          <w:szCs w:val="28"/>
+          <w:lang w:val="en-US"/>
+        </w:rPr>
+        <w:t xml:space="preserve"> launch station – “</w:t>
+      </w:r>
+      <w:r>
+        <w:rPr>
+          <w:rFonts w:ascii="Candara" w:hAnsi="Candara"/>
+          <w:sz w:val="28"/>
+          <w:szCs w:val="28"/>
+          <w:lang w:val="en-US"/>
+        </w:rPr>
+        <w:t>Euphoria”</w:t>
+      </w:r>
+    </w:p>
+    <w:p>
+      <w:pPr>
+        <w:rPr>
+          <w:rFonts w:ascii="Candara" w:hAnsi="Candara"/>
+          <w:sz w:val="28"/>
+          <w:szCs w:val="28"/>
+          <w:lang w:val="en-US"/>
+        </w:rPr>
+      </w:pPr>
+      <w:r>
+        <w:rPr>
+          <w:rFonts w:ascii="Candara" w:hAnsi="Candara"/>
+          <w:sz w:val="28"/>
+          <w:szCs w:val="28"/>
+          <w:lang w:val="en-US"/>
+        </w:rPr>
+        <w:t>Decorations are amazing. Boris was told not to break something expensive. But he’s not afraid of risking.</w:t>
+      </w:r>
+      <w:r>
+        <w:rPr>
+          <w:rFonts w:ascii="Candara" w:hAnsi="Candara"/>
+          <w:sz w:val="28"/>
+          <w:szCs w:val="28"/>
+          <w:lang w:val="en-US"/>
+        </w:rPr>
+        <w:t xml:space="preserve"> He sees an opportunity to test a new trap – </w:t>
+      </w:r>
+      <w:r>
+        <w:rPr>
+          <w:rFonts w:ascii="Candara" w:hAnsi="Candara"/>
+          <w:color w:val="FF0000"/>
+          <w:sz w:val="28"/>
+          <w:szCs w:val="28"/>
+          <w:lang w:val="en-US"/>
+        </w:rPr>
+        <w:t>launch pad</w:t>
+      </w:r>
+      <w:r>
+        <w:rPr>
+          <w:rFonts w:ascii="Candara" w:hAnsi="Candara"/>
+          <w:sz w:val="28"/>
+          <w:szCs w:val="28"/>
+          <w:lang w:val="en-US"/>
+        </w:rPr>
+        <w:t>.</w:t>
+      </w:r>
+      <w:r>
+        <w:rPr>
+          <w:rFonts w:ascii="Candara" w:hAnsi="Candara"/>
+          <w:sz w:val="28"/>
+          <w:szCs w:val="28"/>
+          <w:lang w:val="en-US"/>
+        </w:rPr>
+        <w:t xml:space="preserve"> Moving around with some extra abilities, Boris collects some </w:t>
+      </w:r>
+      <w:r>
+        <w:rPr>
+          <w:rFonts w:ascii="Candara" w:hAnsi="Candara"/>
+          <w:sz w:val="28"/>
+          <w:szCs w:val="28"/>
+          <w:lang w:val="en-US"/>
+        </w:rPr>
+        <w:t>“</w:t>
+      </w:r>
+      <w:r>
+        <w:rPr>
+          <w:rFonts w:ascii="Candara" w:hAnsi="Candara"/>
+          <w:sz w:val="28"/>
+          <w:szCs w:val="28"/>
+          <w:lang w:val="en-US"/>
+        </w:rPr>
+        <w:t>coins</w:t>
+      </w:r>
+      <w:r>
+        <w:rPr>
+          <w:rFonts w:ascii="Candara" w:hAnsi="Candara"/>
+          <w:sz w:val="28"/>
+          <w:szCs w:val="28"/>
+          <w:lang w:val="en-US"/>
+        </w:rPr>
+        <w:t>”</w:t>
+      </w:r>
+      <w:r>
+        <w:rPr>
+          <w:rFonts w:ascii="Candara" w:hAnsi="Candara"/>
+          <w:sz w:val="28"/>
+          <w:szCs w:val="28"/>
+          <w:lang w:val="en-US"/>
+        </w:rPr>
+        <w:t xml:space="preserve"> placed in </w:t>
+      </w:r>
+      <w:r>
+        <w:rPr>
+          <w:rFonts w:ascii="Candara" w:hAnsi="Candara"/>
+          <w:sz w:val="28"/>
+          <w:szCs w:val="28"/>
+          <w:lang w:val="en-US"/>
+        </w:rPr>
+        <w:t xml:space="preserve">the </w:t>
+      </w:r>
+      <w:r>
+        <w:rPr>
+          <w:rFonts w:ascii="Candara" w:hAnsi="Candara"/>
+          <w:sz w:val="28"/>
+          <w:szCs w:val="28"/>
+          <w:lang w:val="en-US"/>
+        </w:rPr>
+        <w:t>difficult spots.</w:t>
+      </w:r>
+      <w:r>
+        <w:rPr>
+          <w:rFonts w:ascii="Candara" w:hAnsi="Candara"/>
+          <w:sz w:val="28"/>
+          <w:szCs w:val="28"/>
+          <w:lang w:val="en-US"/>
+        </w:rPr>
+        <w:t xml:space="preserve"> And after setting a trap</w:t>
+      </w:r>
+      <w:r>
+        <w:rPr>
+          <w:rFonts w:ascii="Candara" w:hAnsi="Candara"/>
+          <w:sz w:val="28"/>
+          <w:szCs w:val="28"/>
+          <w:lang w:val="en-US"/>
+        </w:rPr>
+        <w:t xml:space="preserve"> and solving a puzzle</w:t>
+      </w:r>
+      <w:r>
+        <w:rPr>
+          <w:rFonts w:ascii="Candara" w:hAnsi="Candara"/>
+          <w:sz w:val="28"/>
+          <w:szCs w:val="28"/>
+          <w:lang w:val="en-US"/>
+        </w:rPr>
+        <w:t xml:space="preserve">, he takes the height to spectate. </w:t>
+      </w:r>
+      <w:r>
+        <w:rPr>
+          <w:rFonts w:ascii="Candara" w:hAnsi="Candara"/>
+          <w:sz w:val="28"/>
+          <w:szCs w:val="28"/>
+          <w:lang w:val="en-US"/>
+        </w:rPr>
+        <w:t>It looks surprising, but very funny. Boris laughs. Audience is happy. Team feels tense.</w:t>
+      </w:r>
+    </w:p>
+    <w:p>
+      <w:pPr>
+        <w:rPr>
+          <w:rFonts w:ascii="Candara" w:hAnsi="Candara"/>
+          <w:sz w:val="28"/>
+          <w:szCs w:val="28"/>
+          <w:lang w:val="en-US"/>
+        </w:rPr>
+      </w:pPr>
+      <w:r>
+        <w:rPr>
+          <w:rFonts w:ascii="Candara" w:hAnsi="Candara"/>
+          <w:color w:val="5B9BD5" w:themeColor="accent5"/>
+          <w:sz w:val="28"/>
+          <w:szCs w:val="28"/>
+          <w:lang w:val="en-US"/>
+        </w:rPr>
+        <w:t xml:space="preserve">[That’s wrong… You kind of harm the policeman] – </w:t>
+      </w:r>
+      <w:proofErr w:type="gramStart"/>
+      <w:r>
+        <w:rPr>
+          <w:rFonts w:ascii="Candara" w:hAnsi="Candara"/>
+          <w:color w:val="5B9BD5" w:themeColor="accent5"/>
+          <w:sz w:val="28"/>
+          <w:szCs w:val="28"/>
+          <w:lang w:val="en-US"/>
+        </w:rPr>
+        <w:t>actors</w:t>
+      </w:r>
+      <w:proofErr w:type="gramEnd"/>
+      <w:r>
+        <w:rPr>
+          <w:rFonts w:ascii="Candara" w:hAnsi="Candara"/>
+          <w:color w:val="5B9BD5" w:themeColor="accent5"/>
+          <w:sz w:val="28"/>
+          <w:szCs w:val="28"/>
+          <w:lang w:val="en-US"/>
+        </w:rPr>
+        <w:t xml:space="preserve"> team</w:t>
+      </w:r>
+      <w:r>
+        <w:rPr>
+          <w:rFonts w:ascii="Candara" w:hAnsi="Candara"/>
+          <w:color w:val="5B9BD5" w:themeColor="accent5"/>
+          <w:sz w:val="28"/>
+          <w:szCs w:val="28"/>
+          <w:lang w:val="en-US"/>
+        </w:rPr>
+        <w:t xml:space="preserve"> after 1 level</w:t>
+      </w:r>
+    </w:p>
+    <w:p>
+      <w:pPr>
+        <w:rPr>
+          <w:rFonts w:ascii="Candara" w:hAnsi="Candara"/>
+          <w:color w:val="5B9BD5" w:themeColor="accent5"/>
+          <w:sz w:val="28"/>
+          <w:szCs w:val="28"/>
+          <w:lang w:val="en-US"/>
+        </w:rPr>
+      </w:pPr>
+      <w:r>
+        <w:rPr>
+          <w:rFonts w:ascii="Candara" w:hAnsi="Candara"/>
+          <w:color w:val="5B9BD5" w:themeColor="accent5"/>
+          <w:sz w:val="28"/>
+          <w:szCs w:val="28"/>
+          <w:lang w:val="en-US"/>
+        </w:rPr>
+        <w:lastRenderedPageBreak/>
+        <w:t>[</w:t>
+      </w:r>
+      <w:r>
+        <w:rPr>
+          <w:rFonts w:ascii="Candara" w:hAnsi="Candara"/>
+          <w:color w:val="5B9BD5" w:themeColor="accent5"/>
+          <w:sz w:val="28"/>
+          <w:szCs w:val="28"/>
+          <w:lang w:val="en-US"/>
+        </w:rPr>
+        <w:t xml:space="preserve">Okay, </w:t>
+      </w:r>
+      <w:r>
+        <w:rPr>
+          <w:rFonts w:ascii="Candara" w:hAnsi="Candara"/>
+          <w:color w:val="5B9BD5" w:themeColor="accent5"/>
+          <w:sz w:val="28"/>
+          <w:szCs w:val="28"/>
+          <w:lang w:val="en-US"/>
+        </w:rPr>
+        <w:t>guys</w:t>
+      </w:r>
+      <w:r>
+        <w:rPr>
+          <w:rFonts w:ascii="Candara" w:hAnsi="Candara"/>
+          <w:color w:val="5B9BD5" w:themeColor="accent5"/>
+          <w:sz w:val="28"/>
+          <w:szCs w:val="28"/>
+          <w:lang w:val="en-US"/>
+        </w:rPr>
+        <w:t>, I have to say it</w:t>
+      </w:r>
+      <w:r>
+        <w:rPr>
+          <w:rFonts w:ascii="Candara" w:hAnsi="Candara"/>
+          <w:color w:val="5B9BD5" w:themeColor="accent5"/>
+          <w:sz w:val="28"/>
+          <w:szCs w:val="28"/>
+          <w:lang w:val="en-US"/>
+        </w:rPr>
+        <w:t xml:space="preserve">. </w:t>
+      </w:r>
+      <w:r>
+        <w:rPr>
+          <w:rFonts w:ascii="Candara" w:hAnsi="Candara"/>
+          <w:color w:val="5B9BD5" w:themeColor="accent5"/>
+          <w:sz w:val="28"/>
+          <w:szCs w:val="28"/>
+          <w:lang w:val="en-US"/>
+        </w:rPr>
+        <w:t xml:space="preserve">We got </w:t>
+      </w:r>
+      <w:r>
+        <w:rPr>
+          <w:rFonts w:ascii="Candara" w:hAnsi="Candara"/>
+          <w:color w:val="5B9BD5" w:themeColor="accent5"/>
+          <w:sz w:val="28"/>
+          <w:szCs w:val="28"/>
+          <w:lang w:val="en-US"/>
+        </w:rPr>
+        <w:t xml:space="preserve">way too </w:t>
+      </w:r>
+      <w:r>
+        <w:rPr>
+          <w:rFonts w:ascii="Candara" w:hAnsi="Candara"/>
+          <w:color w:val="5B9BD5" w:themeColor="accent5"/>
+          <w:sz w:val="28"/>
+          <w:szCs w:val="28"/>
+          <w:lang w:val="en-US"/>
+        </w:rPr>
+        <w:t xml:space="preserve">good ratings from </w:t>
+      </w:r>
+      <w:r>
+        <w:rPr>
+          <w:rFonts w:ascii="Candara" w:hAnsi="Candara"/>
+          <w:color w:val="5B9BD5" w:themeColor="accent5"/>
+          <w:sz w:val="28"/>
+          <w:szCs w:val="28"/>
+          <w:lang w:val="en-US"/>
+        </w:rPr>
+        <w:t xml:space="preserve">the </w:t>
+      </w:r>
+      <w:r>
+        <w:rPr>
+          <w:rFonts w:ascii="Candara" w:hAnsi="Candara"/>
+          <w:color w:val="5B9BD5" w:themeColor="accent5"/>
+          <w:sz w:val="28"/>
+          <w:szCs w:val="28"/>
+          <w:lang w:val="en-US"/>
+        </w:rPr>
+        <w:t xml:space="preserve">last show. </w:t>
+      </w:r>
+      <w:r>
+        <w:rPr>
+          <w:rFonts w:ascii="Candara" w:hAnsi="Candara"/>
+          <w:color w:val="5B9BD5" w:themeColor="accent5"/>
+          <w:sz w:val="28"/>
+          <w:szCs w:val="28"/>
+          <w:lang w:val="en-US"/>
+        </w:rPr>
+        <w:t>It’s a thin ice, but maybe Boris’s</w:t>
+      </w:r>
+      <w:r>
+        <w:rPr>
+          <w:rFonts w:ascii="Candara" w:hAnsi="Candara"/>
+          <w:color w:val="5B9BD5" w:themeColor="accent5"/>
+          <w:sz w:val="28"/>
+          <w:szCs w:val="28"/>
+          <w:lang w:val="en-US"/>
+        </w:rPr>
+        <w:t xml:space="preserve"> improvisations don’t harm the show</w:t>
+      </w:r>
+      <w:r>
+        <w:rPr>
+          <w:rFonts w:ascii="Candara" w:hAnsi="Candara"/>
+          <w:color w:val="5B9BD5" w:themeColor="accent5"/>
+          <w:sz w:val="28"/>
+          <w:szCs w:val="28"/>
+          <w:lang w:val="en-US"/>
+        </w:rPr>
+        <w:t>]</w:t>
+      </w:r>
+      <w:r>
+        <w:rPr>
+          <w:rFonts w:ascii="Candara" w:hAnsi="Candara"/>
+          <w:color w:val="5B9BD5" w:themeColor="accent5"/>
+          <w:sz w:val="28"/>
+          <w:szCs w:val="28"/>
+          <w:lang w:val="en-US"/>
+        </w:rPr>
+        <w:t xml:space="preserve"> – after 1 level</w:t>
+      </w:r>
+    </w:p>
+    <w:p>
+      <w:pPr>
+        <w:rPr>
+          <w:rFonts w:ascii="Candara" w:hAnsi="Candara"/>
+          <w:color w:val="5B9BD5" w:themeColor="accent5"/>
+          <w:sz w:val="28"/>
+          <w:szCs w:val="28"/>
+          <w:lang w:val="en-US"/>
+        </w:rPr>
+      </w:pPr>
+      <w:r>
+        <w:rPr>
+          <w:rFonts w:ascii="Candara" w:hAnsi="Candara"/>
+          <w:color w:val="5B9BD5" w:themeColor="accent5"/>
+          <w:sz w:val="28"/>
+          <w:szCs w:val="28"/>
+          <w:lang w:val="en-US"/>
+        </w:rPr>
+        <w:t xml:space="preserve">[You all did a </w:t>
+      </w:r>
+      <w:r>
+        <w:rPr>
+          <w:rFonts w:ascii="Candara" w:hAnsi="Candara"/>
+          <w:color w:val="5B9BD5" w:themeColor="accent5"/>
+          <w:sz w:val="28"/>
+          <w:szCs w:val="28"/>
+          <w:lang w:val="en-US"/>
+        </w:rPr>
+        <w:t>great</w:t>
+      </w:r>
+      <w:r>
+        <w:rPr>
+          <w:rFonts w:ascii="Candara" w:hAnsi="Candara"/>
+          <w:color w:val="5B9BD5" w:themeColor="accent5"/>
+          <w:sz w:val="28"/>
+          <w:szCs w:val="28"/>
+          <w:lang w:val="en-US"/>
+        </w:rPr>
+        <w:t xml:space="preserve"> job today. Hopefully, this material will bring us best ratings] – after 2 level</w:t>
+      </w:r>
+    </w:p>
+    <w:p>
+      <w:pPr>
+        <w:rPr>
+          <w:rFonts w:ascii="Candara" w:hAnsi="Candara"/>
+          <w:color w:val="5B9BD5" w:themeColor="accent5"/>
+          <w:sz w:val="28"/>
+          <w:szCs w:val="28"/>
+          <w:lang w:val="en-US"/>
+        </w:rPr>
+      </w:pPr>
+      <w:r>
+        <w:rPr>
+          <w:rFonts w:ascii="Candara" w:hAnsi="Candara"/>
+          <w:color w:val="5B9BD5" w:themeColor="accent5"/>
+          <w:sz w:val="28"/>
+          <w:szCs w:val="28"/>
+          <w:lang w:val="en-US"/>
+        </w:rPr>
+        <w:t>[</w:t>
+      </w:r>
+      <w:proofErr w:type="gramStart"/>
+      <w:r>
+        <w:rPr>
+          <w:rFonts w:ascii="Candara" w:hAnsi="Candara"/>
+          <w:color w:val="5B9BD5" w:themeColor="accent5"/>
+          <w:sz w:val="28"/>
+          <w:szCs w:val="28"/>
+          <w:lang w:val="en-US"/>
+        </w:rPr>
+        <w:t>Of course</w:t>
+      </w:r>
+      <w:proofErr w:type="gramEnd"/>
+      <w:r>
+        <w:rPr>
+          <w:rFonts w:ascii="Candara" w:hAnsi="Candara"/>
+          <w:color w:val="5B9BD5" w:themeColor="accent5"/>
+          <w:sz w:val="28"/>
+          <w:szCs w:val="28"/>
+          <w:lang w:val="en-US"/>
+        </w:rPr>
+        <w:t xml:space="preserve"> it will. And that’s all </w:t>
+      </w:r>
+      <w:r>
+        <w:rPr>
+          <w:rFonts w:ascii="Candara" w:hAnsi="Candara"/>
+          <w:color w:val="5B9BD5" w:themeColor="accent5"/>
+          <w:sz w:val="28"/>
+          <w:szCs w:val="28"/>
+          <w:lang w:val="en-US"/>
+        </w:rPr>
+        <w:t xml:space="preserve">because of </w:t>
+      </w:r>
+      <w:r>
+        <w:rPr>
+          <w:rFonts w:ascii="Candara" w:hAnsi="Candara"/>
+          <w:color w:val="5B9BD5" w:themeColor="accent5"/>
+          <w:sz w:val="28"/>
+          <w:szCs w:val="28"/>
+          <w:lang w:val="en-US"/>
+        </w:rPr>
+        <w:t>me!] – Boris after 2 level</w:t>
+      </w:r>
+    </w:p>
+    <w:p>
+      <w:pPr>
+        <w:rPr>
+          <w:rFonts w:ascii="Candara" w:hAnsi="Candara"/>
+          <w:sz w:val="28"/>
+          <w:szCs w:val="28"/>
+          <w:lang w:val="en-US"/>
+        </w:rPr>
+      </w:pPr>
+      <w:r>
+        <w:rPr>
+          <w:rFonts w:ascii="Candara" w:hAnsi="Candara"/>
+          <w:sz w:val="28"/>
+          <w:szCs w:val="28"/>
+          <w:lang w:val="en-US"/>
+        </w:rPr>
+        <w:t>Kid’s dream (Alice in the wonderland for the reference) – “So far so good”</w:t>
+      </w:r>
+    </w:p>
+    <w:p>
+      <w:pPr>
+        <w:rPr>
+          <w:rFonts w:ascii="Candara" w:hAnsi="Candara"/>
+          <w:sz w:val="28"/>
+          <w:szCs w:val="28"/>
+          <w:lang w:val="en-US"/>
+        </w:rPr>
+      </w:pPr>
+      <w:r>
+        <w:rPr>
+          <w:rFonts w:ascii="Candara" w:hAnsi="Candara"/>
+          <w:sz w:val="28"/>
+          <w:szCs w:val="28"/>
+          <w:lang w:val="en-US"/>
+        </w:rPr>
+        <w:t xml:space="preserve">Everything looks like the reality ends here. </w:t>
+      </w:r>
+      <w:r>
+        <w:rPr>
+          <w:rFonts w:ascii="Candara" w:hAnsi="Candara"/>
+          <w:sz w:val="28"/>
+          <w:szCs w:val="28"/>
+          <w:lang w:val="en-US"/>
+        </w:rPr>
+        <w:t xml:space="preserve">Even though </w:t>
+      </w:r>
+      <w:r>
+        <w:rPr>
+          <w:rFonts w:ascii="Candara" w:hAnsi="Candara"/>
+          <w:sz w:val="28"/>
+          <w:szCs w:val="28"/>
+          <w:lang w:val="en-US"/>
+        </w:rPr>
+        <w:t>Boris has a plan, this place looks too pure to set any traps.</w:t>
+      </w:r>
+      <w:r>
+        <w:rPr>
+          <w:rFonts w:ascii="Candara" w:hAnsi="Candara"/>
+          <w:sz w:val="28"/>
+          <w:szCs w:val="28"/>
+          <w:lang w:val="en-US"/>
+        </w:rPr>
+        <w:t xml:space="preserve"> He decides to perform more tricks. </w:t>
+      </w:r>
+      <w:proofErr w:type="gramStart"/>
+      <w:r>
+        <w:rPr>
+          <w:rFonts w:ascii="Candara" w:hAnsi="Candara"/>
+          <w:sz w:val="28"/>
+          <w:szCs w:val="28"/>
+          <w:lang w:val="en-US"/>
+        </w:rPr>
+        <w:t>So</w:t>
+      </w:r>
+      <w:proofErr w:type="gramEnd"/>
+      <w:r>
+        <w:rPr>
+          <w:rFonts w:ascii="Candara" w:hAnsi="Candara"/>
+          <w:sz w:val="28"/>
+          <w:szCs w:val="28"/>
+          <w:lang w:val="en-US"/>
+        </w:rPr>
+        <w:t xml:space="preserve"> there’s a lot </w:t>
+      </w:r>
+      <w:r>
+        <w:rPr>
+          <w:rFonts w:ascii="Candara" w:hAnsi="Candara"/>
+          <w:sz w:val="28"/>
+          <w:szCs w:val="28"/>
+          <w:lang w:val="en-US"/>
+        </w:rPr>
+        <w:t>of “coins”</w:t>
+      </w:r>
+      <w:r>
+        <w:rPr>
+          <w:rFonts w:ascii="Candara" w:hAnsi="Candara"/>
+          <w:sz w:val="28"/>
+          <w:szCs w:val="28"/>
+          <w:lang w:val="en-US"/>
+        </w:rPr>
+        <w:t>, the goal is to</w:t>
+      </w:r>
+      <w:r>
+        <w:rPr>
+          <w:rFonts w:ascii="Candara" w:hAnsi="Candara"/>
+          <w:sz w:val="28"/>
+          <w:szCs w:val="28"/>
+          <w:lang w:val="en-US"/>
+        </w:rPr>
+        <w:t xml:space="preserve"> solve the puzzle and</w:t>
+      </w:r>
+      <w:r>
+        <w:rPr>
+          <w:rFonts w:ascii="Candara" w:hAnsi="Candara"/>
+          <w:sz w:val="28"/>
+          <w:szCs w:val="28"/>
+          <w:lang w:val="en-US"/>
+        </w:rPr>
+        <w:t xml:space="preserve"> open the door.</w:t>
+      </w:r>
+    </w:p>
+    <w:p>
+      <w:pPr>
+        <w:rPr>
+          <w:rFonts w:ascii="Candara" w:hAnsi="Candara"/>
+          <w:sz w:val="28"/>
+          <w:szCs w:val="28"/>
+          <w:lang w:val="en-US"/>
+        </w:rPr>
+      </w:pPr>
+      <w:r>
+        <w:rPr>
+          <w:rFonts w:ascii="Candara" w:hAnsi="Candara"/>
+          <w:sz w:val="28"/>
+          <w:szCs w:val="28"/>
+          <w:lang w:val="en-US"/>
+        </w:rPr>
+        <w:t>Kid’s nightmare – “Don’t look back”</w:t>
+      </w:r>
+    </w:p>
+    <w:p>
+      <w:pPr>
+        <w:rPr>
+          <w:rFonts w:ascii="Candara" w:hAnsi="Candara"/>
+          <w:sz w:val="28"/>
+          <w:szCs w:val="28"/>
+          <w:lang w:val="en-US"/>
+        </w:rPr>
+      </w:pPr>
+      <w:r>
+        <w:rPr>
+          <w:rFonts w:ascii="Candara" w:hAnsi="Candara"/>
+          <w:sz w:val="28"/>
+          <w:szCs w:val="28"/>
+          <w:lang w:val="en-US"/>
+        </w:rPr>
+        <w:t xml:space="preserve">Fear never felt more real. Watch out for traps, there’s new one – </w:t>
+      </w:r>
+      <w:r>
+        <w:rPr>
+          <w:rFonts w:ascii="Candara" w:hAnsi="Candara"/>
+          <w:color w:val="FF0000"/>
+          <w:sz w:val="28"/>
+          <w:szCs w:val="28"/>
+          <w:lang w:val="en-US"/>
+        </w:rPr>
+        <w:t>lifebuoy</w:t>
+      </w:r>
+      <w:r>
+        <w:rPr>
+          <w:rFonts w:ascii="Candara" w:hAnsi="Candara"/>
+          <w:color w:val="FF0000"/>
+          <w:sz w:val="28"/>
+          <w:szCs w:val="28"/>
+          <w:lang w:val="en-US"/>
+        </w:rPr>
+        <w:t xml:space="preserve"> trap</w:t>
+      </w:r>
+      <w:r>
+        <w:rPr>
+          <w:rFonts w:ascii="Candara" w:hAnsi="Candara"/>
+          <w:color w:val="000000" w:themeColor="text1"/>
+          <w:sz w:val="28"/>
+          <w:szCs w:val="28"/>
+          <w:lang w:val="en-US"/>
+        </w:rPr>
+        <w:t>.</w:t>
+      </w:r>
+    </w:p>
+    <w:p>
+      <w:pPr>
+        <w:rPr>
+          <w:rFonts w:ascii="Candara" w:hAnsi="Candara"/>
+          <w:sz w:val="28"/>
+          <w:szCs w:val="28"/>
+          <w:lang w:val="en-US"/>
+        </w:rPr>
+      </w:pPr>
+      <w:r>
+        <w:rPr>
+          <w:rFonts w:ascii="Candara" w:hAnsi="Candara"/>
+          <w:sz w:val="28"/>
+          <w:szCs w:val="28"/>
+          <w:lang w:val="en-US"/>
+        </w:rPr>
+        <w:t xml:space="preserve">Act </w:t>
+      </w:r>
+      <w:r>
+        <w:rPr>
+          <w:rFonts w:ascii="Candara" w:hAnsi="Candara"/>
+          <w:sz w:val="28"/>
+          <w:szCs w:val="28"/>
+          <w:lang w:val="en-US"/>
+        </w:rPr>
+        <w:t>4</w:t>
+      </w:r>
+    </w:p>
+    <w:p>
+      <w:pPr>
+        <w:rPr>
+          <w:rFonts w:ascii="Candara" w:hAnsi="Candara"/>
+          <w:sz w:val="28"/>
+          <w:szCs w:val="28"/>
+          <w:lang w:val="en-US"/>
+        </w:rPr>
+      </w:pPr>
+      <w:r>
+        <w:rPr>
+          <w:rFonts w:ascii="Candara" w:hAnsi="Candara"/>
+          <w:sz w:val="28"/>
+          <w:szCs w:val="28"/>
+          <w:lang w:val="en-US"/>
+        </w:rPr>
+        <w:t xml:space="preserve">Moon – “My knees don’t </w:t>
+      </w:r>
+      <w:r>
+        <w:rPr>
+          <w:rFonts w:ascii="Candara" w:hAnsi="Candara"/>
+          <w:sz w:val="28"/>
+          <w:szCs w:val="28"/>
+          <w:lang w:val="en-US"/>
+        </w:rPr>
+        <w:t>hurt</w:t>
+      </w:r>
+      <w:r>
+        <w:rPr>
+          <w:rFonts w:ascii="Candara" w:hAnsi="Candara"/>
+          <w:sz w:val="28"/>
+          <w:szCs w:val="28"/>
+          <w:lang w:val="en-US"/>
+        </w:rPr>
+        <w:t>”</w:t>
+      </w:r>
+    </w:p>
+    <w:p>
+      <w:pPr>
+        <w:rPr>
+          <w:rFonts w:ascii="Candara" w:hAnsi="Candara"/>
+          <w:sz w:val="28"/>
+          <w:szCs w:val="28"/>
+          <w:lang w:val="en-US"/>
+        </w:rPr>
+      </w:pPr>
+      <w:r>
+        <w:rPr>
+          <w:rFonts w:ascii="Candara" w:hAnsi="Candara"/>
+          <w:sz w:val="28"/>
+          <w:szCs w:val="28"/>
+          <w:lang w:val="en-US"/>
+        </w:rPr>
+        <w:t>Most props</w:t>
+      </w:r>
+      <w:r>
+        <w:rPr>
+          <w:rFonts w:ascii="Candara" w:hAnsi="Candara"/>
+          <w:sz w:val="28"/>
+          <w:szCs w:val="28"/>
+          <w:lang w:val="en-US"/>
+        </w:rPr>
+        <w:t xml:space="preserve"> look like decoration, but </w:t>
+      </w:r>
+      <w:proofErr w:type="spellStart"/>
+      <w:r>
+        <w:rPr>
+          <w:rFonts w:ascii="Candara" w:hAnsi="Candara"/>
+          <w:sz w:val="28"/>
+          <w:szCs w:val="28"/>
+          <w:lang w:val="en-US"/>
+        </w:rPr>
+        <w:t>somewhy</w:t>
+      </w:r>
+      <w:proofErr w:type="spellEnd"/>
+      <w:r>
+        <w:rPr>
+          <w:rFonts w:ascii="Candara" w:hAnsi="Candara"/>
+          <w:sz w:val="28"/>
+          <w:szCs w:val="28"/>
+          <w:lang w:val="en-US"/>
+        </w:rPr>
+        <w:t xml:space="preserve"> there’s Moon like gravity.</w:t>
+      </w:r>
+      <w:r>
+        <w:rPr>
+          <w:rFonts w:ascii="Candara" w:hAnsi="Candara"/>
+          <w:sz w:val="28"/>
+          <w:szCs w:val="28"/>
+          <w:lang w:val="en-US"/>
+        </w:rPr>
+        <w:t xml:space="preserve"> Boris feels brave enough to test his new trap</w:t>
+      </w:r>
+      <w:r>
+        <w:rPr>
+          <w:rFonts w:ascii="Candara" w:hAnsi="Candara"/>
+          <w:sz w:val="28"/>
+          <w:szCs w:val="28"/>
+          <w:lang w:val="en-US"/>
+        </w:rPr>
+        <w:t xml:space="preserve">: </w:t>
+      </w:r>
+      <w:r>
+        <w:rPr>
+          <w:rFonts w:ascii="Candara" w:hAnsi="Candara"/>
+          <w:color w:val="FF0000"/>
+          <w:sz w:val="28"/>
+          <w:szCs w:val="28"/>
+          <w:lang w:val="en-US"/>
+        </w:rPr>
+        <w:t>banana peel</w:t>
+      </w:r>
+      <w:r>
+        <w:rPr>
+          <w:rFonts w:ascii="Candara" w:hAnsi="Candara"/>
+          <w:sz w:val="28"/>
+          <w:szCs w:val="28"/>
+          <w:lang w:val="en-US"/>
+        </w:rPr>
+        <w:t>.</w:t>
+      </w:r>
+      <w:r>
+        <w:rPr>
+          <w:rFonts w:ascii="Candara" w:hAnsi="Candara"/>
+          <w:sz w:val="28"/>
+          <w:szCs w:val="28"/>
+          <w:lang w:val="en-US"/>
+        </w:rPr>
+        <w:t xml:space="preserve"> </w:t>
+      </w:r>
+      <w:r>
+        <w:rPr>
+          <w:rFonts w:ascii="Candara" w:hAnsi="Candara"/>
+          <w:sz w:val="28"/>
+          <w:szCs w:val="28"/>
+          <w:lang w:val="en-US"/>
+        </w:rPr>
+        <w:t>It doesn’t feel like it’s bothering people.</w:t>
+      </w:r>
+      <w:r>
+        <w:rPr>
+          <w:rFonts w:ascii="Candara" w:hAnsi="Candara"/>
+          <w:sz w:val="28"/>
+          <w:szCs w:val="28"/>
+          <w:lang w:val="en-US"/>
+        </w:rPr>
+        <w:t xml:space="preserve"> </w:t>
+      </w:r>
+      <w:r>
+        <w:rPr>
+          <w:rFonts w:ascii="Candara" w:hAnsi="Candara"/>
+          <w:sz w:val="28"/>
+          <w:szCs w:val="28"/>
+          <w:lang w:val="en-US"/>
+        </w:rPr>
+        <w:t xml:space="preserve">He sets a lot of traps on the next few levels. </w:t>
+      </w:r>
+      <w:r>
+        <w:rPr>
+          <w:rFonts w:ascii="Candara" w:hAnsi="Candara"/>
+          <w:sz w:val="28"/>
+          <w:szCs w:val="28"/>
+          <w:lang w:val="en-US"/>
+        </w:rPr>
+        <w:t>He only hears applause. In his head it’s the success.</w:t>
+      </w:r>
+    </w:p>
+    <w:p>
+      <w:pPr>
+        <w:rPr>
+          <w:rFonts w:ascii="Candara" w:hAnsi="Candara"/>
+          <w:color w:val="5B9BD5" w:themeColor="accent5"/>
+          <w:sz w:val="28"/>
+          <w:szCs w:val="28"/>
+          <w:lang w:val="en-US"/>
+        </w:rPr>
+      </w:pPr>
+      <w:r>
+        <w:rPr>
+          <w:rFonts w:ascii="Candara" w:hAnsi="Candara"/>
+          <w:color w:val="5B9BD5" w:themeColor="accent5"/>
+          <w:sz w:val="28"/>
+          <w:szCs w:val="28"/>
+          <w:lang w:val="en-US"/>
+        </w:rPr>
+        <w:t>[</w:t>
+      </w:r>
+      <w:r>
+        <w:rPr>
+          <w:rFonts w:ascii="Candara" w:hAnsi="Candara"/>
+          <w:color w:val="5B9BD5" w:themeColor="accent5"/>
+          <w:sz w:val="28"/>
+          <w:szCs w:val="28"/>
+          <w:lang w:val="en-US"/>
+        </w:rPr>
+        <w:t>Cut! Look, it seems to go the wrong way</w:t>
+      </w:r>
+      <w:r>
+        <w:rPr>
+          <w:rFonts w:ascii="Candara" w:hAnsi="Candara"/>
+          <w:color w:val="5B9BD5" w:themeColor="accent5"/>
+          <w:sz w:val="28"/>
+          <w:szCs w:val="28"/>
+          <w:lang w:val="en-US"/>
+        </w:rPr>
+        <w:t>.</w:t>
+      </w:r>
+      <w:r>
+        <w:rPr>
+          <w:rFonts w:ascii="Candara" w:hAnsi="Candara"/>
+          <w:color w:val="5B9BD5" w:themeColor="accent5"/>
+          <w:sz w:val="28"/>
+          <w:szCs w:val="28"/>
+          <w:lang w:val="en-US"/>
+        </w:rPr>
+        <w:t xml:space="preserve"> </w:t>
+      </w:r>
+      <w:r>
+        <w:rPr>
+          <w:rFonts w:ascii="Candara" w:hAnsi="Candara"/>
+          <w:color w:val="5B9BD5" w:themeColor="accent5"/>
+          <w:sz w:val="28"/>
+          <w:szCs w:val="28"/>
+          <w:lang w:val="en-US"/>
+        </w:rPr>
+        <w:t>O</w:t>
+      </w:r>
+      <w:r>
+        <w:rPr>
+          <w:rFonts w:ascii="Candara" w:hAnsi="Candara"/>
+          <w:color w:val="5B9BD5" w:themeColor="accent5"/>
+          <w:sz w:val="28"/>
+          <w:szCs w:val="28"/>
+          <w:lang w:val="en-US"/>
+        </w:rPr>
+        <w:t>ur sponsor</w:t>
+      </w:r>
+      <w:r>
+        <w:rPr>
+          <w:rFonts w:ascii="Candara" w:hAnsi="Candara"/>
+          <w:color w:val="5B9BD5" w:themeColor="accent5"/>
+          <w:sz w:val="28"/>
+          <w:szCs w:val="28"/>
+          <w:lang w:val="en-US"/>
+        </w:rPr>
+        <w:t xml:space="preserve"> s</w:t>
+      </w:r>
+      <w:r>
+        <w:rPr>
+          <w:rFonts w:ascii="Candara" w:hAnsi="Candara"/>
+          <w:color w:val="5B9BD5" w:themeColor="accent5"/>
+          <w:sz w:val="28"/>
+          <w:szCs w:val="28"/>
+          <w:lang w:val="en-US"/>
+        </w:rPr>
+        <w:t>ays he got troubles with the channel because of your tricks.</w:t>
+      </w:r>
+      <w:r>
+        <w:rPr>
+          <w:rFonts w:ascii="Candara" w:hAnsi="Candara"/>
+          <w:color w:val="5B9BD5" w:themeColor="accent5"/>
+          <w:sz w:val="28"/>
+          <w:szCs w:val="28"/>
+          <w:lang w:val="en-US"/>
+        </w:rPr>
+        <w:t>]</w:t>
+      </w:r>
+      <w:r>
+        <w:rPr>
+          <w:rFonts w:ascii="Candara" w:hAnsi="Candara"/>
+          <w:color w:val="5B9BD5" w:themeColor="accent5"/>
+          <w:sz w:val="28"/>
+          <w:szCs w:val="28"/>
+          <w:lang w:val="en-US"/>
+        </w:rPr>
+        <w:t xml:space="preserve"> – between levels</w:t>
+      </w:r>
+    </w:p>
+    <w:p>
+      <w:pPr>
+        <w:rPr>
+          <w:rFonts w:ascii="Candara" w:hAnsi="Candara"/>
+          <w:color w:val="5B9BD5" w:themeColor="accent5"/>
+          <w:sz w:val="28"/>
+          <w:szCs w:val="28"/>
+          <w:lang w:val="en-US"/>
+        </w:rPr>
+      </w:pPr>
+      <w:r>
+        <w:rPr>
+          <w:rFonts w:ascii="Candara" w:hAnsi="Candara"/>
+          <w:color w:val="5B9BD5" w:themeColor="accent5"/>
+          <w:sz w:val="28"/>
+          <w:szCs w:val="28"/>
+          <w:lang w:val="en-US"/>
+        </w:rPr>
+        <w:t xml:space="preserve">[But the show is great! </w:t>
+      </w:r>
+      <w:proofErr w:type="gramStart"/>
+      <w:r>
+        <w:rPr>
+          <w:rFonts w:ascii="Candara" w:hAnsi="Candara"/>
+          <w:color w:val="5B9BD5" w:themeColor="accent5"/>
+          <w:sz w:val="28"/>
+          <w:szCs w:val="28"/>
+          <w:lang w:val="en-US"/>
+        </w:rPr>
+        <w:t>I</w:t>
+      </w:r>
+      <w:proofErr w:type="gramEnd"/>
+      <w:r>
+        <w:rPr>
+          <w:rFonts w:ascii="Candara" w:hAnsi="Candara"/>
+          <w:color w:val="5B9BD5" w:themeColor="accent5"/>
+          <w:sz w:val="28"/>
+          <w:szCs w:val="28"/>
+          <w:lang w:val="en-US"/>
+        </w:rPr>
+        <w:t xml:space="preserve"> can’t stop halfway] – Boris between levels</w:t>
+      </w:r>
+    </w:p>
+    <w:p>
+      <w:pPr>
+        <w:rPr>
+          <w:rFonts w:ascii="Candara" w:hAnsi="Candara"/>
+          <w:color w:val="5B9BD5" w:themeColor="accent5"/>
+          <w:sz w:val="28"/>
+          <w:szCs w:val="28"/>
+          <w:lang w:val="en-US"/>
+        </w:rPr>
+      </w:pPr>
+      <w:r>
+        <w:rPr>
+          <w:rFonts w:ascii="Candara" w:hAnsi="Candara"/>
+          <w:color w:val="5B9BD5" w:themeColor="accent5"/>
+          <w:sz w:val="28"/>
+          <w:szCs w:val="28"/>
+          <w:lang w:val="en-US"/>
+        </w:rPr>
+        <w:t>[We became most viewed</w:t>
+      </w:r>
+      <w:r>
+        <w:rPr>
+          <w:rFonts w:ascii="Candara" w:hAnsi="Candara"/>
+          <w:color w:val="5B9BD5" w:themeColor="accent5"/>
+          <w:sz w:val="28"/>
+          <w:szCs w:val="28"/>
+          <w:lang w:val="en-US"/>
+        </w:rPr>
+        <w:t xml:space="preserve"> last week</w:t>
+      </w:r>
+      <w:r>
+        <w:rPr>
+          <w:rFonts w:ascii="Candara" w:hAnsi="Candara"/>
+          <w:color w:val="5B9BD5" w:themeColor="accent5"/>
+          <w:sz w:val="28"/>
+          <w:szCs w:val="28"/>
+          <w:lang w:val="en-US"/>
+        </w:rPr>
+        <w:t>, but our show is risking to get closed due to bad morality and too expensive decorations</w:t>
+      </w:r>
+      <w:r>
+        <w:rPr>
+          <w:rFonts w:ascii="Candara" w:hAnsi="Candara"/>
+          <w:color w:val="5B9BD5" w:themeColor="accent5"/>
+          <w:sz w:val="28"/>
+          <w:szCs w:val="28"/>
+          <w:lang w:val="en-US"/>
+        </w:rPr>
+        <w:t>]</w:t>
+      </w:r>
+      <w:r>
+        <w:rPr>
+          <w:rFonts w:ascii="Candara" w:hAnsi="Candara"/>
+          <w:color w:val="5B9BD5" w:themeColor="accent5"/>
+          <w:sz w:val="28"/>
+          <w:szCs w:val="28"/>
+          <w:lang w:val="en-US"/>
+        </w:rPr>
+        <w:t xml:space="preserve"> – between levels</w:t>
+      </w:r>
+    </w:p>
+    <w:p>
+      <w:pPr>
+        <w:rPr>
+          <w:rFonts w:ascii="Candara" w:hAnsi="Candara"/>
+          <w:color w:val="5B9BD5" w:themeColor="accent5"/>
+          <w:sz w:val="28"/>
+          <w:szCs w:val="28"/>
+          <w:lang w:val="en-US"/>
+        </w:rPr>
+      </w:pPr>
+      <w:r>
+        <w:rPr>
+          <w:rFonts w:ascii="Candara" w:hAnsi="Candara"/>
+          <w:color w:val="5B9BD5" w:themeColor="accent5"/>
+          <w:sz w:val="28"/>
+          <w:szCs w:val="28"/>
+          <w:lang w:val="en-US"/>
+        </w:rPr>
+        <w:t>[</w:t>
+      </w:r>
+      <w:r>
+        <w:rPr>
+          <w:rFonts w:ascii="Candara" w:hAnsi="Candara"/>
+          <w:color w:val="5B9BD5" w:themeColor="accent5"/>
+          <w:sz w:val="28"/>
+          <w:szCs w:val="28"/>
+          <w:lang w:val="en-US"/>
+        </w:rPr>
+        <w:t xml:space="preserve">No way you did this again. Boris, there was a scenario. Can </w:t>
+      </w:r>
+      <w:r>
+        <w:rPr>
+          <w:rFonts w:ascii="Candara" w:hAnsi="Candara"/>
+          <w:color w:val="5B9BD5" w:themeColor="accent5"/>
+          <w:sz w:val="28"/>
+          <w:szCs w:val="28"/>
+          <w:lang w:val="en-US"/>
+        </w:rPr>
+        <w:t>you</w:t>
+      </w:r>
+      <w:r>
+        <w:rPr>
+          <w:rFonts w:ascii="Candara" w:hAnsi="Candara"/>
+          <w:color w:val="5B9BD5" w:themeColor="accent5"/>
+          <w:sz w:val="28"/>
+          <w:szCs w:val="28"/>
+          <w:lang w:val="en-US"/>
+        </w:rPr>
+        <w:t xml:space="preserve"> at least pretend to </w:t>
+      </w:r>
+      <w:r>
+        <w:rPr>
+          <w:rFonts w:ascii="Candara" w:hAnsi="Candara"/>
+          <w:color w:val="5B9BD5" w:themeColor="accent5"/>
+          <w:sz w:val="28"/>
+          <w:szCs w:val="28"/>
+          <w:lang w:val="en-US"/>
+        </w:rPr>
+        <w:t xml:space="preserve">try </w:t>
+      </w:r>
+      <w:r>
+        <w:rPr>
+          <w:rFonts w:ascii="Candara" w:hAnsi="Candara"/>
+          <w:color w:val="5B9BD5" w:themeColor="accent5"/>
+          <w:sz w:val="28"/>
+          <w:szCs w:val="28"/>
+          <w:lang w:val="en-US"/>
+        </w:rPr>
+        <w:t>do</w:t>
+      </w:r>
+      <w:r>
+        <w:rPr>
+          <w:rFonts w:ascii="Candara" w:hAnsi="Candara"/>
+          <w:color w:val="5B9BD5" w:themeColor="accent5"/>
+          <w:sz w:val="28"/>
+          <w:szCs w:val="28"/>
+          <w:lang w:val="en-US"/>
+        </w:rPr>
+        <w:t>ing</w:t>
+      </w:r>
+      <w:r>
+        <w:rPr>
+          <w:rFonts w:ascii="Candara" w:hAnsi="Candara"/>
+          <w:color w:val="5B9BD5" w:themeColor="accent5"/>
+          <w:sz w:val="28"/>
+          <w:szCs w:val="28"/>
+          <w:lang w:val="en-US"/>
+        </w:rPr>
+        <w:t xml:space="preserve"> </w:t>
+      </w:r>
+      <w:proofErr w:type="gramStart"/>
+      <w:r>
+        <w:rPr>
+          <w:rFonts w:ascii="Candara" w:hAnsi="Candara"/>
+          <w:color w:val="5B9BD5" w:themeColor="accent5"/>
+          <w:sz w:val="28"/>
+          <w:szCs w:val="28"/>
+          <w:lang w:val="en-US"/>
+        </w:rPr>
+        <w:t>things</w:t>
+      </w:r>
+      <w:proofErr w:type="gramEnd"/>
+      <w:r>
+        <w:rPr>
+          <w:rFonts w:ascii="Candara" w:hAnsi="Candara"/>
+          <w:color w:val="5B9BD5" w:themeColor="accent5"/>
+          <w:sz w:val="28"/>
+          <w:szCs w:val="28"/>
+          <w:lang w:val="en-US"/>
+        </w:rPr>
+        <w:t xml:space="preserve"> right?</w:t>
+      </w:r>
+      <w:r>
+        <w:rPr>
+          <w:rFonts w:ascii="Candara" w:hAnsi="Candara"/>
+          <w:color w:val="5B9BD5" w:themeColor="accent5"/>
+          <w:sz w:val="28"/>
+          <w:szCs w:val="28"/>
+          <w:lang w:val="en-US"/>
+        </w:rPr>
+        <w:t>]</w:t>
+      </w:r>
+      <w:r>
+        <w:rPr>
+          <w:rFonts w:ascii="Candara" w:hAnsi="Candara"/>
+          <w:color w:val="5B9BD5" w:themeColor="accent5"/>
+          <w:sz w:val="28"/>
+          <w:szCs w:val="28"/>
+          <w:lang w:val="en-US"/>
+        </w:rPr>
+        <w:t xml:space="preserve"> – after 2 level</w:t>
+      </w:r>
+    </w:p>
+    <w:p>
+      <w:pPr>
+        <w:rPr>
+          <w:rFonts w:ascii="Candara" w:hAnsi="Candara"/>
+          <w:sz w:val="28"/>
+          <w:szCs w:val="28"/>
+          <w:lang w:val="en-US"/>
+        </w:rPr>
+      </w:pPr>
+      <w:r>
+        <w:rPr>
+          <w:rFonts w:ascii="Candara" w:hAnsi="Candara"/>
+          <w:color w:val="5B9BD5" w:themeColor="accent5"/>
+          <w:sz w:val="28"/>
+          <w:szCs w:val="28"/>
+          <w:lang w:val="en-US"/>
+        </w:rPr>
+        <w:t>[A bunch of snobs</w:t>
+      </w:r>
+      <w:r>
+        <w:rPr>
+          <w:rFonts w:ascii="Candara" w:hAnsi="Candara"/>
+          <w:color w:val="5B9BD5" w:themeColor="accent5"/>
+          <w:sz w:val="28"/>
+          <w:szCs w:val="28"/>
+          <w:lang w:val="en-US"/>
+        </w:rPr>
+        <w:t xml:space="preserve"> </w:t>
+      </w:r>
+      <w:r>
+        <w:rPr>
+          <w:rFonts w:ascii="Candara" w:hAnsi="Candara"/>
+          <w:color w:val="5B9BD5" w:themeColor="accent5"/>
+          <w:sz w:val="28"/>
+          <w:szCs w:val="28"/>
+          <w:lang w:val="en-US"/>
+        </w:rPr>
+        <w:t xml:space="preserve">are </w:t>
+      </w:r>
+      <w:r>
+        <w:rPr>
+          <w:rFonts w:ascii="Candara" w:hAnsi="Candara"/>
+          <w:color w:val="5B9BD5" w:themeColor="accent5"/>
+          <w:sz w:val="28"/>
+          <w:szCs w:val="28"/>
+          <w:lang w:val="en-US"/>
+        </w:rPr>
+        <w:t>try</w:t>
+      </w:r>
+      <w:r>
+        <w:rPr>
+          <w:rFonts w:ascii="Candara" w:hAnsi="Candara"/>
+          <w:color w:val="5B9BD5" w:themeColor="accent5"/>
+          <w:sz w:val="28"/>
+          <w:szCs w:val="28"/>
+          <w:lang w:val="en-US"/>
+        </w:rPr>
+        <w:t>ing</w:t>
+      </w:r>
+      <w:r>
+        <w:rPr>
+          <w:rFonts w:ascii="Candara" w:hAnsi="Candara"/>
+          <w:color w:val="5B9BD5" w:themeColor="accent5"/>
+          <w:sz w:val="28"/>
+          <w:szCs w:val="28"/>
+          <w:lang w:val="en-US"/>
+        </w:rPr>
+        <w:t xml:space="preserve"> to </w:t>
+      </w:r>
+      <w:r>
+        <w:rPr>
+          <w:rFonts w:ascii="Candara" w:hAnsi="Candara"/>
+          <w:color w:val="5B9BD5" w:themeColor="accent5"/>
+          <w:sz w:val="28"/>
+          <w:szCs w:val="28"/>
+          <w:lang w:val="en-US"/>
+        </w:rPr>
+        <w:t>teach me morality!</w:t>
+      </w:r>
+      <w:r>
+        <w:rPr>
+          <w:rFonts w:ascii="Candara" w:hAnsi="Candara"/>
+          <w:color w:val="5B9BD5" w:themeColor="accent5"/>
+          <w:sz w:val="28"/>
+          <w:szCs w:val="28"/>
+          <w:lang w:val="en-US"/>
+        </w:rPr>
+        <w:t>]</w:t>
+      </w:r>
+      <w:r>
+        <w:rPr>
+          <w:rFonts w:ascii="Candara" w:hAnsi="Candara"/>
+          <w:color w:val="5B9BD5" w:themeColor="accent5"/>
+          <w:sz w:val="28"/>
+          <w:szCs w:val="28"/>
+          <w:lang w:val="en-US"/>
+        </w:rPr>
+        <w:t xml:space="preserve"> – </w:t>
+      </w:r>
+      <w:r>
+        <w:rPr>
+          <w:rFonts w:ascii="Candara" w:hAnsi="Candara"/>
+          <w:color w:val="5B9BD5" w:themeColor="accent5"/>
+          <w:sz w:val="28"/>
+          <w:szCs w:val="28"/>
+          <w:lang w:val="en-US"/>
+        </w:rPr>
+        <w:t xml:space="preserve">Boris </w:t>
+      </w:r>
+      <w:r>
+        <w:rPr>
+          <w:rFonts w:ascii="Candara" w:hAnsi="Candara"/>
+          <w:color w:val="5B9BD5" w:themeColor="accent5"/>
+          <w:sz w:val="28"/>
+          <w:szCs w:val="28"/>
+          <w:lang w:val="en-US"/>
+        </w:rPr>
+        <w:t>after 2 level</w:t>
+      </w:r>
+    </w:p>
+    <w:p>
+      <w:pPr>
+        <w:rPr>
+          <w:rFonts w:ascii="Candara" w:hAnsi="Candara"/>
+          <w:sz w:val="28"/>
+          <w:szCs w:val="28"/>
+          <w:lang w:val="en-US"/>
+        </w:rPr>
+      </w:pPr>
+      <w:r>
+        <w:rPr>
+          <w:rFonts w:ascii="Candara" w:hAnsi="Candara"/>
+          <w:sz w:val="28"/>
+          <w:szCs w:val="28"/>
+          <w:lang w:val="en-US"/>
+        </w:rPr>
+        <w:t>Mountains – “It’s getting cold”</w:t>
+      </w:r>
+    </w:p>
+    <w:p>
+      <w:pPr>
+        <w:rPr>
+          <w:rFonts w:ascii="Candara" w:hAnsi="Candara"/>
+          <w:sz w:val="28"/>
+          <w:szCs w:val="28"/>
+          <w:lang w:val="en-US"/>
+        </w:rPr>
+      </w:pPr>
+      <w:r>
+        <w:rPr>
+          <w:rFonts w:ascii="Candara" w:hAnsi="Candara"/>
+          <w:sz w:val="28"/>
+          <w:szCs w:val="28"/>
+          <w:lang w:val="en-US"/>
+        </w:rPr>
+        <w:t>Actors are freezing.</w:t>
+      </w:r>
+      <w:r>
+        <w:rPr>
+          <w:rFonts w:ascii="Candara" w:hAnsi="Candara"/>
+          <w:sz w:val="28"/>
+          <w:szCs w:val="28"/>
+          <w:lang w:val="en-US"/>
+        </w:rPr>
+        <w:t xml:space="preserve"> Next few levels will contain most </w:t>
+      </w:r>
+      <w:proofErr w:type="gramStart"/>
+      <w:r>
+        <w:rPr>
+          <w:rFonts w:ascii="Candara" w:hAnsi="Candara"/>
+          <w:sz w:val="28"/>
+          <w:szCs w:val="28"/>
+          <w:lang w:val="en-US"/>
+        </w:rPr>
+        <w:t>amount</w:t>
+      </w:r>
+      <w:proofErr w:type="gramEnd"/>
+      <w:r>
+        <w:rPr>
+          <w:rFonts w:ascii="Candara" w:hAnsi="Candara"/>
+          <w:sz w:val="28"/>
+          <w:szCs w:val="28"/>
+          <w:lang w:val="en-US"/>
+        </w:rPr>
+        <w:t xml:space="preserve"> of enemies, but allow to use all the extra abilities while collecting “coins” and setting traps.</w:t>
+      </w:r>
+      <w:r>
+        <w:rPr>
+          <w:rFonts w:ascii="Candara" w:hAnsi="Candara"/>
+          <w:sz w:val="28"/>
+          <w:szCs w:val="28"/>
+          <w:lang w:val="en-US"/>
+        </w:rPr>
+        <w:t xml:space="preserve"> Boris feels like it’s the </w:t>
+      </w:r>
+      <w:r>
+        <w:rPr>
+          <w:rFonts w:ascii="Candara" w:hAnsi="Candara"/>
+          <w:sz w:val="28"/>
+          <w:szCs w:val="28"/>
+          <w:lang w:val="en-US"/>
+        </w:rPr>
+        <w:t xml:space="preserve">best </w:t>
+      </w:r>
+      <w:r>
+        <w:rPr>
+          <w:rFonts w:ascii="Candara" w:hAnsi="Candara"/>
+          <w:sz w:val="28"/>
+          <w:szCs w:val="28"/>
+          <w:lang w:val="en-US"/>
+        </w:rPr>
+        <w:t>chance to make the show great.</w:t>
+      </w:r>
+      <w:r>
+        <w:rPr>
+          <w:rFonts w:ascii="Candara" w:hAnsi="Candara"/>
+          <w:sz w:val="28"/>
+          <w:szCs w:val="28"/>
+          <w:lang w:val="en-US"/>
+        </w:rPr>
+        <w:t xml:space="preserve"> </w:t>
+      </w:r>
+      <w:proofErr w:type="gramStart"/>
+      <w:r>
+        <w:rPr>
+          <w:rFonts w:ascii="Candara" w:hAnsi="Candara"/>
+          <w:sz w:val="28"/>
+          <w:szCs w:val="28"/>
+          <w:lang w:val="en-US"/>
+        </w:rPr>
+        <w:t>So</w:t>
+      </w:r>
+      <w:proofErr w:type="gramEnd"/>
+      <w:r>
+        <w:rPr>
+          <w:rFonts w:ascii="Candara" w:hAnsi="Candara"/>
+          <w:sz w:val="28"/>
+          <w:szCs w:val="28"/>
+          <w:lang w:val="en-US"/>
+        </w:rPr>
+        <w:t xml:space="preserve"> he tries his best.</w:t>
+      </w:r>
+    </w:p>
+    <w:p>
+      <w:pPr>
+        <w:rPr>
+          <w:rFonts w:ascii="Candara" w:hAnsi="Candara"/>
+          <w:color w:val="5B9BD5" w:themeColor="accent5"/>
+          <w:sz w:val="28"/>
+          <w:szCs w:val="28"/>
+          <w:lang w:val="en-US"/>
+        </w:rPr>
+      </w:pPr>
+      <w:r>
+        <w:rPr>
+          <w:rFonts w:ascii="Candara" w:hAnsi="Candara"/>
+          <w:color w:val="5B9BD5" w:themeColor="accent5"/>
+          <w:sz w:val="28"/>
+          <w:szCs w:val="28"/>
+          <w:lang w:val="en-US"/>
+        </w:rPr>
+        <w:t>[</w:t>
+      </w:r>
+      <w:r>
+        <w:rPr>
+          <w:rFonts w:ascii="Candara" w:hAnsi="Candara"/>
+          <w:color w:val="5B9BD5" w:themeColor="accent5"/>
+          <w:sz w:val="28"/>
+          <w:szCs w:val="28"/>
+          <w:lang w:val="en-US"/>
+        </w:rPr>
+        <w:t>What’s wrong with you? We are all risking to lose our job</w:t>
+      </w:r>
+      <w:r>
+        <w:rPr>
+          <w:rFonts w:ascii="Candara" w:hAnsi="Candara"/>
+          <w:color w:val="5B9BD5" w:themeColor="accent5"/>
+          <w:sz w:val="28"/>
+          <w:szCs w:val="28"/>
+          <w:lang w:val="en-US"/>
+        </w:rPr>
+        <w:t>]</w:t>
+      </w:r>
+      <w:r>
+        <w:rPr>
+          <w:rFonts w:ascii="Candara" w:hAnsi="Candara"/>
+          <w:color w:val="5B9BD5" w:themeColor="accent5"/>
+          <w:sz w:val="28"/>
+          <w:szCs w:val="28"/>
+          <w:lang w:val="en-US"/>
+        </w:rPr>
+        <w:t xml:space="preserve"> –</w:t>
+      </w:r>
+      <w:r>
+        <w:rPr>
+          <w:rFonts w:ascii="Candara" w:hAnsi="Candara"/>
+          <w:color w:val="5B9BD5" w:themeColor="accent5"/>
+          <w:sz w:val="28"/>
+          <w:szCs w:val="28"/>
+          <w:lang w:val="en-US"/>
+        </w:rPr>
+        <w:t xml:space="preserve"> </w:t>
+      </w:r>
+      <w:proofErr w:type="gramStart"/>
+      <w:r>
+        <w:rPr>
+          <w:rFonts w:ascii="Candara" w:hAnsi="Candara"/>
+          <w:color w:val="5B9BD5" w:themeColor="accent5"/>
+          <w:sz w:val="28"/>
+          <w:szCs w:val="28"/>
+          <w:lang w:val="en-US"/>
+        </w:rPr>
+        <w:t>actors</w:t>
+      </w:r>
+      <w:proofErr w:type="gramEnd"/>
+      <w:r>
+        <w:rPr>
+          <w:rFonts w:ascii="Candara" w:hAnsi="Candara"/>
+          <w:color w:val="5B9BD5" w:themeColor="accent5"/>
+          <w:sz w:val="28"/>
+          <w:szCs w:val="28"/>
+          <w:lang w:val="en-US"/>
+        </w:rPr>
+        <w:t xml:space="preserve"> team</w:t>
+      </w:r>
+      <w:r>
+        <w:rPr>
+          <w:rFonts w:ascii="Candara" w:hAnsi="Candara"/>
+          <w:color w:val="5B9BD5" w:themeColor="accent5"/>
+          <w:sz w:val="28"/>
+          <w:szCs w:val="28"/>
+          <w:lang w:val="en-US"/>
+        </w:rPr>
+        <w:t xml:space="preserve"> after 1 level</w:t>
+      </w:r>
+    </w:p>
+    <w:p>
+      <w:pPr>
+        <w:rPr>
+          <w:rFonts w:ascii="Candara" w:hAnsi="Candara"/>
+          <w:color w:val="5B9BD5" w:themeColor="accent5"/>
+          <w:sz w:val="28"/>
+          <w:szCs w:val="28"/>
+          <w:lang w:val="en-US"/>
+        </w:rPr>
+      </w:pPr>
+      <w:r>
+        <w:rPr>
+          <w:rFonts w:ascii="Candara" w:hAnsi="Candara"/>
+          <w:color w:val="5B9BD5" w:themeColor="accent5"/>
+          <w:sz w:val="28"/>
+          <w:szCs w:val="28"/>
+          <w:lang w:val="en-US"/>
+        </w:rPr>
+        <w:lastRenderedPageBreak/>
+        <w:t>[</w:t>
+      </w:r>
+      <w:r>
+        <w:rPr>
+          <w:rFonts w:ascii="Candara" w:hAnsi="Candara"/>
+          <w:color w:val="5B9BD5" w:themeColor="accent5"/>
+          <w:sz w:val="28"/>
+          <w:szCs w:val="28"/>
+          <w:lang w:val="en-US"/>
+        </w:rPr>
+        <w:t xml:space="preserve">They are right, my friend. We already paid some fines and it’s not going to end well unless you get back to your old </w:t>
+      </w:r>
+      <w:r>
+        <w:rPr>
+          <w:rFonts w:ascii="Candara" w:hAnsi="Candara"/>
+          <w:color w:val="5B9BD5" w:themeColor="accent5"/>
+          <w:sz w:val="28"/>
+          <w:szCs w:val="28"/>
+          <w:lang w:val="en-US"/>
+        </w:rPr>
+        <w:t>methods</w:t>
+      </w:r>
+      <w:r>
+        <w:rPr>
+          <w:rFonts w:ascii="Candara" w:hAnsi="Candara"/>
+          <w:color w:val="5B9BD5" w:themeColor="accent5"/>
+          <w:sz w:val="28"/>
+          <w:szCs w:val="28"/>
+          <w:lang w:val="en-US"/>
+        </w:rPr>
+        <w:t>]</w:t>
+      </w:r>
+      <w:r>
+        <w:rPr>
+          <w:rFonts w:ascii="Candara" w:hAnsi="Candara"/>
+          <w:color w:val="5B9BD5" w:themeColor="accent5"/>
+          <w:sz w:val="28"/>
+          <w:szCs w:val="28"/>
+          <w:lang w:val="en-US"/>
+        </w:rPr>
+        <w:t xml:space="preserve"> – after 1 level</w:t>
+      </w:r>
+    </w:p>
+    <w:p>
+      <w:pPr>
+        <w:rPr>
+          <w:rFonts w:ascii="Candara" w:hAnsi="Candara"/>
+          <w:color w:val="5B9BD5" w:themeColor="accent5"/>
+          <w:sz w:val="28"/>
+          <w:szCs w:val="28"/>
+          <w:lang w:val="en-US"/>
+        </w:rPr>
+      </w:pPr>
+      <w:r>
+        <w:rPr>
+          <w:rFonts w:ascii="Candara" w:hAnsi="Candara"/>
+          <w:color w:val="5B9BD5" w:themeColor="accent5"/>
+          <w:sz w:val="28"/>
+          <w:szCs w:val="28"/>
+          <w:lang w:val="en-US"/>
+        </w:rPr>
+        <w:t>[</w:t>
+      </w:r>
+      <w:r>
+        <w:rPr>
+          <w:rFonts w:ascii="Candara" w:hAnsi="Candara"/>
+          <w:color w:val="5B9BD5" w:themeColor="accent5"/>
+          <w:sz w:val="28"/>
+          <w:szCs w:val="28"/>
+          <w:lang w:val="en-US"/>
+        </w:rPr>
+        <w:t>I’m the one making the show! Boring dummies only care about the money</w:t>
+      </w:r>
+      <w:r>
+        <w:rPr>
+          <w:rFonts w:ascii="Candara" w:hAnsi="Candara"/>
+          <w:color w:val="5B9BD5" w:themeColor="accent5"/>
+          <w:sz w:val="28"/>
+          <w:szCs w:val="28"/>
+          <w:lang w:val="en-US"/>
+        </w:rPr>
+        <w:t>]</w:t>
+      </w:r>
+      <w:r>
+        <w:rPr>
+          <w:rFonts w:ascii="Candara" w:hAnsi="Candara"/>
+          <w:color w:val="5B9BD5" w:themeColor="accent5"/>
+          <w:sz w:val="28"/>
+          <w:szCs w:val="28"/>
+          <w:lang w:val="en-US"/>
+        </w:rPr>
+        <w:t xml:space="preserve"> – Boris</w:t>
+      </w:r>
+      <w:r>
+        <w:rPr>
+          <w:rFonts w:ascii="Candara" w:hAnsi="Candara"/>
+          <w:color w:val="5B9BD5" w:themeColor="accent5"/>
+          <w:sz w:val="28"/>
+          <w:szCs w:val="28"/>
+          <w:lang w:val="en-US"/>
+        </w:rPr>
+        <w:t xml:space="preserve"> </w:t>
+      </w:r>
+      <w:r>
+        <w:rPr>
+          <w:rFonts w:ascii="Candara" w:hAnsi="Candara"/>
+          <w:color w:val="5B9BD5" w:themeColor="accent5"/>
+          <w:sz w:val="28"/>
+          <w:szCs w:val="28"/>
+          <w:lang w:val="en-US"/>
+        </w:rPr>
+        <w:t>after 1 level</w:t>
+      </w:r>
+    </w:p>
+    <w:p>
+      <w:pPr>
+        <w:rPr>
+          <w:rFonts w:ascii="Candara" w:hAnsi="Candara"/>
+          <w:color w:val="5B9BD5" w:themeColor="accent5"/>
+          <w:sz w:val="28"/>
+          <w:szCs w:val="28"/>
+          <w:lang w:val="en-US"/>
+        </w:rPr>
+      </w:pPr>
+      <w:r>
+        <w:rPr>
+          <w:rFonts w:ascii="Candara" w:hAnsi="Candara"/>
+          <w:color w:val="5B9BD5" w:themeColor="accent5"/>
+          <w:sz w:val="28"/>
+          <w:szCs w:val="28"/>
+          <w:lang w:val="en-US"/>
+        </w:rPr>
+        <w:t>[</w:t>
+      </w:r>
+      <w:r>
+        <w:rPr>
+          <w:rFonts w:ascii="Candara" w:hAnsi="Candara"/>
+          <w:color w:val="5B9BD5" w:themeColor="accent5"/>
+          <w:sz w:val="28"/>
+          <w:szCs w:val="28"/>
+          <w:lang w:val="en-US"/>
+        </w:rPr>
+        <w:t xml:space="preserve">It’s over, </w:t>
+      </w:r>
+      <w:r>
+        <w:rPr>
+          <w:rFonts w:ascii="Candara" w:hAnsi="Candara"/>
+          <w:color w:val="5B9BD5" w:themeColor="accent5"/>
+          <w:sz w:val="28"/>
+          <w:szCs w:val="28"/>
+          <w:lang w:val="en-US"/>
+        </w:rPr>
+        <w:t>I</w:t>
+      </w:r>
+      <w:r>
+        <w:rPr>
+          <w:rFonts w:ascii="Candara" w:hAnsi="Candara"/>
+          <w:color w:val="5B9BD5" w:themeColor="accent5"/>
+          <w:sz w:val="28"/>
+          <w:szCs w:val="28"/>
+          <w:lang w:val="en-US"/>
+        </w:rPr>
+        <w:t>’m</w:t>
+      </w:r>
+      <w:r>
+        <w:rPr>
+          <w:rFonts w:ascii="Candara" w:hAnsi="Candara"/>
+          <w:color w:val="5B9BD5" w:themeColor="accent5"/>
+          <w:sz w:val="28"/>
+          <w:szCs w:val="28"/>
+          <w:lang w:val="en-US"/>
+        </w:rPr>
+        <w:t xml:space="preserve"> break</w:t>
+      </w:r>
+      <w:r>
+        <w:rPr>
+          <w:rFonts w:ascii="Candara" w:hAnsi="Candara"/>
+          <w:color w:val="5B9BD5" w:themeColor="accent5"/>
+          <w:sz w:val="28"/>
+          <w:szCs w:val="28"/>
+          <w:lang w:val="en-US"/>
+        </w:rPr>
+        <w:t>ing</w:t>
       </w:r>
       <w:bookmarkStart w:id="1" w:name="_GoBack"/>
       <w:bookmarkEnd w:id="1"/>
       <w:r>
         <w:rPr>
           <w:rFonts w:ascii="Candara" w:hAnsi="Candara"/>
-          <w:sz w:val="28"/>
-          <w:szCs w:val="28"/>
-          <w:lang w:val="en-US"/>
-        </w:rPr>
-        <w:t xml:space="preserve"> </w:t>
-      </w:r>
-      <w:r>
-        <w:rPr>
-          <w:rFonts w:ascii="Candara" w:hAnsi="Candara"/>
-          <w:sz w:val="28"/>
-          <w:szCs w:val="28"/>
-          <w:lang w:val="en-US"/>
-        </w:rPr>
-        <w:t>tricks</w:t>
-      </w:r>
-      <w:r>
-        <w:rPr>
-          <w:rFonts w:ascii="Candara" w:hAnsi="Candara"/>
-          <w:sz w:val="28"/>
-          <w:szCs w:val="28"/>
-          <w:lang w:val="en-US"/>
-        </w:rPr>
-        <w:t>, Boris!</w:t>
-      </w:r>
-      <w:r>
-        <w:rPr>
-          <w:rFonts w:ascii="Candara" w:hAnsi="Candara"/>
-          <w:sz w:val="28"/>
-          <w:szCs w:val="28"/>
-          <w:lang w:val="en-US"/>
-        </w:rPr>
-        <w:t>”</w:t>
-      </w:r>
-    </w:p>
-    <w:p>
-      <w:pPr>
-        <w:rPr>
-          <w:rFonts w:ascii="Candara" w:hAnsi="Candara"/>
-          <w:sz w:val="28"/>
-          <w:szCs w:val="28"/>
-          <w:lang w:val="en-US"/>
-        </w:rPr>
-      </w:pPr>
-      <w:r>
-        <w:rPr>
-          <w:rFonts w:ascii="Candara" w:hAnsi="Candara"/>
-          <w:sz w:val="28"/>
-          <w:szCs w:val="28"/>
-          <w:lang w:val="en-US"/>
-        </w:rPr>
-        <w:t>“Action!”</w:t>
-      </w:r>
-      <w:r>
-        <w:rPr>
-          <w:rFonts w:ascii="Candara" w:hAnsi="Candara"/>
-          <w:sz w:val="28"/>
-          <w:szCs w:val="28"/>
-          <w:lang w:val="en-US"/>
-        </w:rPr>
-        <w:t xml:space="preserve">. Boris doesn’t look upset or nervous. </w:t>
-      </w:r>
-      <w:r>
-        <w:rPr>
-          <w:rFonts w:ascii="Candara" w:hAnsi="Candara"/>
-          <w:sz w:val="28"/>
-          <w:szCs w:val="28"/>
-          <w:lang w:val="en-US"/>
-        </w:rPr>
-        <w:t>His plan is only beginning.</w:t>
-      </w:r>
-      <w:r>
-        <w:rPr>
-          <w:rFonts w:ascii="Candara" w:hAnsi="Candara"/>
-          <w:sz w:val="28"/>
-          <w:szCs w:val="28"/>
-          <w:lang w:val="en-US"/>
-        </w:rPr>
-        <w:t xml:space="preserve"> </w:t>
-      </w:r>
-      <w:r>
-        <w:rPr>
-          <w:rFonts w:ascii="Candara" w:hAnsi="Candara"/>
-          <w:sz w:val="28"/>
-          <w:szCs w:val="28"/>
-          <w:lang w:val="en-US"/>
-        </w:rPr>
-        <w:t xml:space="preserve">Now there’s a lot more “coins” to collect, so Boris has to do his </w:t>
-      </w:r>
-      <w:r>
-        <w:rPr>
-          <w:rFonts w:ascii="Candara" w:hAnsi="Candara"/>
-          <w:sz w:val="28"/>
-          <w:szCs w:val="28"/>
-          <w:lang w:val="en-US"/>
-        </w:rPr>
-        <w:t>usual job without any tricks.</w:t>
-      </w:r>
-      <w:r>
-        <w:rPr>
-          <w:rFonts w:ascii="Candara" w:hAnsi="Candara"/>
-          <w:sz w:val="28"/>
-          <w:szCs w:val="28"/>
-          <w:lang w:val="en-US"/>
-        </w:rPr>
-        <w:t xml:space="preserve"> </w:t>
-      </w:r>
-    </w:p>
-    <w:p>
-      <w:pPr>
-        <w:rPr>
-          <w:rFonts w:ascii="Candara" w:hAnsi="Candara"/>
-          <w:sz w:val="28"/>
-          <w:szCs w:val="28"/>
-          <w:lang w:val="en-US"/>
-        </w:rPr>
-      </w:pPr>
-      <w:r>
-        <w:rPr>
-          <w:rFonts w:ascii="Candara" w:hAnsi="Candara"/>
           <w:color w:val="5B9BD5" w:themeColor="accent5"/>
           <w:sz w:val="28"/>
           <w:szCs w:val="28"/>
           <w:lang w:val="en-US"/>
         </w:rPr>
-        <w:t>[Viewers love you, just do your job]</w:t>
-      </w:r>
-    </w:p>
-    <w:p>
-      <w:pPr>
-        <w:rPr>
-          <w:rFonts w:ascii="Candara" w:hAnsi="Candara"/>
-          <w:sz w:val="28"/>
-          <w:szCs w:val="28"/>
-          <w:lang w:val="en-US"/>
-        </w:rPr>
-      </w:pPr>
-      <w:r>
-        <w:rPr>
-          <w:rFonts w:ascii="Candara" w:hAnsi="Candara"/>
-          <w:sz w:val="28"/>
-          <w:szCs w:val="28"/>
-          <w:lang w:val="en-US"/>
-        </w:rPr>
-        <w:t>Maze –</w:t>
-      </w:r>
-      <w:r>
-        <w:rPr>
-          <w:rFonts w:ascii="Candara" w:hAnsi="Candara"/>
-          <w:sz w:val="28"/>
-          <w:szCs w:val="28"/>
-          <w:lang w:val="en-US"/>
-        </w:rPr>
-        <w:t xml:space="preserve"> “I’m the Mr. Bad”</w:t>
-      </w:r>
-      <w:r>
-        <w:rPr>
-          <w:rFonts w:ascii="Candara" w:hAnsi="Candara"/>
-          <w:sz w:val="28"/>
-          <w:szCs w:val="28"/>
-          <w:lang w:val="en-US"/>
-        </w:rPr>
-        <w:t xml:space="preserve"> (REMOVED)</w:t>
-      </w:r>
-    </w:p>
-    <w:p>
-      <w:pPr>
-        <w:rPr>
-          <w:rFonts w:ascii="Candara" w:hAnsi="Candara"/>
-          <w:sz w:val="28"/>
-          <w:szCs w:val="28"/>
-          <w:lang w:val="en-US"/>
-        </w:rPr>
-      </w:pPr>
-      <w:r>
-        <w:rPr>
-          <w:rFonts w:ascii="Candara" w:hAnsi="Candara"/>
-          <w:sz w:val="28"/>
-          <w:szCs w:val="28"/>
-          <w:lang w:val="en-US"/>
-        </w:rPr>
-        <w:t xml:space="preserve">Boris prefers to get out of </w:t>
-      </w:r>
-      <w:r>
-        <w:rPr>
-          <w:rFonts w:ascii="Candara" w:hAnsi="Candara"/>
-          <w:sz w:val="28"/>
-          <w:szCs w:val="28"/>
-          <w:lang w:val="en-US"/>
-        </w:rPr>
-        <w:t xml:space="preserve">the </w:t>
-      </w:r>
-      <w:r>
-        <w:rPr>
-          <w:rFonts w:ascii="Candara" w:hAnsi="Candara"/>
-          <w:sz w:val="28"/>
-          <w:szCs w:val="28"/>
-          <w:lang w:val="en-US"/>
-        </w:rPr>
-        <w:t xml:space="preserve">maze faster, so this level has a </w:t>
-      </w:r>
-      <w:r>
-        <w:rPr>
-          <w:rFonts w:ascii="Candara" w:hAnsi="Candara"/>
-          <w:color w:val="FF0000"/>
-          <w:sz w:val="28"/>
-          <w:szCs w:val="28"/>
-          <w:lang w:val="en-US"/>
-        </w:rPr>
-        <w:t>timer</w:t>
-      </w:r>
-      <w:r>
-        <w:rPr>
-          <w:rFonts w:ascii="Candara" w:hAnsi="Candara"/>
-          <w:sz w:val="28"/>
-          <w:szCs w:val="28"/>
-          <w:lang w:val="en-US"/>
-        </w:rPr>
-        <w:t xml:space="preserve">. </w:t>
-      </w:r>
-      <w:r>
-        <w:rPr>
-          <w:rFonts w:ascii="Candara" w:hAnsi="Candara"/>
-          <w:sz w:val="28"/>
-          <w:szCs w:val="28"/>
-          <w:lang w:val="en-US"/>
-        </w:rPr>
-        <w:t xml:space="preserve">After setting some traps Boris takes the height to spectate. </w:t>
-      </w:r>
-      <w:r>
-        <w:rPr>
-          <w:rFonts w:ascii="Candara" w:hAnsi="Candara"/>
-          <w:sz w:val="28"/>
-          <w:szCs w:val="28"/>
-          <w:lang w:val="en-US"/>
-        </w:rPr>
-        <w:t>He laughs again.</w:t>
-      </w:r>
-    </w:p>
-    <w:p>
-      <w:pPr>
-        <w:rPr>
-          <w:rFonts w:ascii="Candara" w:hAnsi="Candara"/>
-          <w:sz w:val="28"/>
-          <w:szCs w:val="28"/>
-          <w:lang w:val="en-US"/>
-        </w:rPr>
-      </w:pPr>
-      <w:r>
-        <w:rPr>
-          <w:rFonts w:ascii="Candara" w:hAnsi="Candara"/>
-          <w:sz w:val="28"/>
-          <w:szCs w:val="28"/>
-          <w:lang w:val="en-US"/>
-        </w:rPr>
-        <w:t>Playground</w:t>
-      </w:r>
-      <w:r>
-        <w:rPr>
-          <w:rFonts w:ascii="Candara" w:hAnsi="Candara"/>
-          <w:sz w:val="28"/>
-          <w:szCs w:val="28"/>
-          <w:lang w:val="en-US"/>
-        </w:rPr>
-        <w:t xml:space="preserve"> – “I’m not that old”</w:t>
-      </w:r>
-    </w:p>
-    <w:p>
-      <w:pPr>
-        <w:rPr>
-          <w:rFonts w:ascii="Candara" w:hAnsi="Candara"/>
-          <w:sz w:val="28"/>
-          <w:szCs w:val="28"/>
-          <w:lang w:val="en-US"/>
-        </w:rPr>
-      </w:pPr>
-      <w:r>
-        <w:rPr>
-          <w:rFonts w:ascii="Candara" w:hAnsi="Candara"/>
-          <w:sz w:val="28"/>
-          <w:szCs w:val="28"/>
-          <w:lang w:val="en-US"/>
-        </w:rPr>
-        <w:t>The</w:t>
-      </w:r>
-      <w:r>
-        <w:rPr>
-          <w:rFonts w:ascii="Candara" w:hAnsi="Candara"/>
-          <w:sz w:val="28"/>
-          <w:szCs w:val="28"/>
-          <w:lang w:val="en-US"/>
-        </w:rPr>
-        <w:t xml:space="preserve"> next scene is not about jokes.</w:t>
-      </w:r>
-      <w:r>
-        <w:rPr>
-          <w:rFonts w:ascii="Candara" w:hAnsi="Candara"/>
-          <w:sz w:val="28"/>
-          <w:szCs w:val="28"/>
-          <w:lang w:val="en-US"/>
-        </w:rPr>
-        <w:t xml:space="preserve"> T</w:t>
-      </w:r>
-      <w:r>
-        <w:rPr>
-          <w:rFonts w:ascii="Candara" w:hAnsi="Candara"/>
-          <w:sz w:val="28"/>
-          <w:szCs w:val="28"/>
-          <w:lang w:val="en-US"/>
-        </w:rPr>
-        <w:t>r</w:t>
-      </w:r>
-      <w:r>
-        <w:rPr>
-          <w:rFonts w:ascii="Candara" w:hAnsi="Candara"/>
-          <w:sz w:val="28"/>
-          <w:szCs w:val="28"/>
-          <w:lang w:val="en-US"/>
-        </w:rPr>
-        <w:t>aps can cause</w:t>
-      </w:r>
-      <w:r>
-        <w:rPr>
-          <w:rFonts w:ascii="Candara" w:hAnsi="Candara"/>
-          <w:sz w:val="28"/>
-          <w:szCs w:val="28"/>
-          <w:lang w:val="en-US"/>
-        </w:rPr>
-        <w:t xml:space="preserve"> </w:t>
-      </w:r>
-      <w:r>
-        <w:rPr>
-          <w:rFonts w:ascii="Candara" w:hAnsi="Candara"/>
-          <w:sz w:val="28"/>
-          <w:szCs w:val="28"/>
-          <w:lang w:val="en-US"/>
-        </w:rPr>
-        <w:t>p</w:t>
-      </w:r>
-      <w:r>
-        <w:rPr>
-          <w:rFonts w:ascii="Candara" w:hAnsi="Candara"/>
-          <w:sz w:val="28"/>
-          <w:szCs w:val="28"/>
-          <w:lang w:val="en-US"/>
-        </w:rPr>
-        <w:t>eople fall</w:t>
-      </w:r>
-      <w:r>
-        <w:rPr>
-          <w:rFonts w:ascii="Candara" w:hAnsi="Candara"/>
-          <w:sz w:val="28"/>
-          <w:szCs w:val="28"/>
-          <w:lang w:val="en-US"/>
-        </w:rPr>
-        <w:t>ing</w:t>
-      </w:r>
-      <w:r>
-        <w:rPr>
-          <w:rFonts w:ascii="Candara" w:hAnsi="Candara"/>
-          <w:sz w:val="28"/>
-          <w:szCs w:val="28"/>
-          <w:lang w:val="en-US"/>
-        </w:rPr>
-        <w:t xml:space="preserve"> down and break</w:t>
-      </w:r>
-      <w:r>
-        <w:rPr>
-          <w:rFonts w:ascii="Candara" w:hAnsi="Candara"/>
-          <w:sz w:val="28"/>
-          <w:szCs w:val="28"/>
-          <w:lang w:val="en-US"/>
-        </w:rPr>
-        <w:t>ing</w:t>
-      </w:r>
-      <w:r>
-        <w:rPr>
-          <w:rFonts w:ascii="Candara" w:hAnsi="Candara"/>
-          <w:sz w:val="28"/>
-          <w:szCs w:val="28"/>
-          <w:lang w:val="en-US"/>
-        </w:rPr>
-        <w:t xml:space="preserve"> the limbs</w:t>
-      </w:r>
-      <w:r>
-        <w:rPr>
-          <w:rFonts w:ascii="Candara" w:hAnsi="Candara"/>
-          <w:sz w:val="28"/>
-          <w:szCs w:val="28"/>
-          <w:lang w:val="en-US"/>
-        </w:rPr>
-        <w:t xml:space="preserve">. There Boris decides to show his movement abilities: </w:t>
-      </w:r>
-      <w:r>
-        <w:rPr>
-          <w:rFonts w:ascii="Candara" w:hAnsi="Candara"/>
-          <w:color w:val="FF0000"/>
-          <w:sz w:val="28"/>
-          <w:szCs w:val="28"/>
-          <w:lang w:val="en-US"/>
-        </w:rPr>
-        <w:t>rope riding</w:t>
-      </w:r>
-      <w:r>
-        <w:rPr>
-          <w:rFonts w:ascii="Candara" w:hAnsi="Candara"/>
-          <w:sz w:val="28"/>
-          <w:szCs w:val="28"/>
-          <w:lang w:val="en-US"/>
-        </w:rPr>
-        <w:t>,</w:t>
-      </w:r>
-      <w:r>
-        <w:rPr>
-          <w:rFonts w:ascii="Candara" w:hAnsi="Candara"/>
-          <w:color w:val="FF0000"/>
-          <w:sz w:val="28"/>
-          <w:szCs w:val="28"/>
-          <w:lang w:val="en-US"/>
-        </w:rPr>
-        <w:t xml:space="preserve"> wall jump </w:t>
-      </w:r>
-      <w:r>
-        <w:rPr>
-          <w:rFonts w:ascii="Candara" w:hAnsi="Candara"/>
-          <w:sz w:val="28"/>
-          <w:szCs w:val="28"/>
-          <w:lang w:val="en-US"/>
-        </w:rPr>
-        <w:t>and</w:t>
-      </w:r>
-      <w:r>
-        <w:rPr>
-          <w:rFonts w:ascii="Candara" w:hAnsi="Candara"/>
-          <w:color w:val="FF0000"/>
-          <w:sz w:val="28"/>
-          <w:szCs w:val="28"/>
-          <w:lang w:val="en-US"/>
-        </w:rPr>
-        <w:t xml:space="preserve"> </w:t>
-      </w:r>
-      <w:r>
-        <w:rPr>
-          <w:rFonts w:ascii="Candara" w:hAnsi="Candara"/>
-          <w:color w:val="FF0000"/>
-          <w:sz w:val="28"/>
-          <w:szCs w:val="28"/>
-          <w:lang w:val="en-US"/>
-        </w:rPr>
-        <w:t>climbing</w:t>
-      </w:r>
-      <w:r>
-        <w:rPr>
-          <w:rFonts w:ascii="Candara" w:hAnsi="Candara"/>
-          <w:sz w:val="28"/>
-          <w:szCs w:val="28"/>
-          <w:lang w:val="en-US"/>
-        </w:rPr>
-        <w:t>.</w:t>
-      </w:r>
-      <w:r>
-        <w:rPr>
-          <w:rFonts w:ascii="Candara" w:hAnsi="Candara"/>
-          <w:sz w:val="28"/>
-          <w:szCs w:val="28"/>
-          <w:lang w:val="en-US"/>
-        </w:rPr>
-        <w:t xml:space="preserve"> </w:t>
-      </w:r>
-      <w:r>
-        <w:rPr>
-          <w:rFonts w:ascii="Candara" w:hAnsi="Candara"/>
-          <w:sz w:val="28"/>
-          <w:szCs w:val="28"/>
-          <w:lang w:val="en-US"/>
-        </w:rPr>
-        <w:t>Next few levels will reveal Boris’s abilities and explain how to use them for solving puzzles.</w:t>
-      </w:r>
-    </w:p>
-    <w:p>
-      <w:pPr>
-        <w:rPr>
-          <w:rFonts w:ascii="Candara" w:hAnsi="Candara"/>
-          <w:sz w:val="28"/>
-          <w:szCs w:val="28"/>
-          <w:lang w:val="en-US"/>
-        </w:rPr>
-      </w:pPr>
-      <w:r>
-        <w:rPr>
-          <w:rFonts w:ascii="Candara" w:hAnsi="Candara"/>
-          <w:color w:val="5B9BD5" w:themeColor="accent5"/>
-          <w:sz w:val="28"/>
-          <w:szCs w:val="28"/>
-          <w:lang w:val="en-US"/>
-        </w:rPr>
-        <w:t>[</w:t>
-      </w:r>
-      <w:r>
-        <w:rPr>
-          <w:rFonts w:ascii="Candara" w:hAnsi="Candara"/>
-          <w:color w:val="5B9BD5" w:themeColor="accent5"/>
-          <w:sz w:val="28"/>
-          <w:szCs w:val="28"/>
-          <w:lang w:val="en-US"/>
-        </w:rPr>
-        <w:t>The next scene is ready. Don’t break anything expensive</w:t>
-      </w:r>
-      <w:r>
-        <w:rPr>
-          <w:rFonts w:ascii="Candara" w:hAnsi="Candara"/>
-          <w:color w:val="5B9BD5" w:themeColor="accent5"/>
-          <w:sz w:val="28"/>
-          <w:szCs w:val="28"/>
-          <w:lang w:val="en-US"/>
-        </w:rPr>
-        <w:t>]</w:t>
-      </w:r>
-    </w:p>
-    <w:p>
-      <w:pPr>
-        <w:rPr>
-          <w:rFonts w:ascii="Candara" w:hAnsi="Candara"/>
-          <w:sz w:val="28"/>
-          <w:szCs w:val="28"/>
-          <w:lang w:val="en-US"/>
-        </w:rPr>
-      </w:pPr>
-      <w:r>
-        <w:rPr>
-          <w:rFonts w:ascii="Candara" w:hAnsi="Candara"/>
-          <w:sz w:val="28"/>
-          <w:szCs w:val="28"/>
-          <w:lang w:val="en-US"/>
-        </w:rPr>
-        <w:t xml:space="preserve">Act </w:t>
-      </w:r>
-      <w:r>
-        <w:rPr>
-          <w:rFonts w:ascii="Candara" w:hAnsi="Candara"/>
-          <w:sz w:val="28"/>
-          <w:szCs w:val="28"/>
-          <w:lang w:val="en-US"/>
-        </w:rPr>
-        <w:t>3</w:t>
-      </w:r>
-    </w:p>
-    <w:p>
-      <w:pPr>
-        <w:rPr>
-          <w:rFonts w:ascii="Candara" w:hAnsi="Candara"/>
-          <w:sz w:val="28"/>
-          <w:szCs w:val="28"/>
-          <w:lang w:val="en-US"/>
-        </w:rPr>
-      </w:pPr>
-      <w:r>
-        <w:rPr>
-          <w:rFonts w:ascii="Candara" w:hAnsi="Candara"/>
-          <w:sz w:val="28"/>
-          <w:szCs w:val="28"/>
-          <w:lang w:val="en-US"/>
-        </w:rPr>
-        <w:t>Space ship</w:t>
-      </w:r>
-      <w:r>
-        <w:rPr>
-          <w:rFonts w:ascii="Candara" w:hAnsi="Candara"/>
-          <w:sz w:val="28"/>
-          <w:szCs w:val="28"/>
-          <w:lang w:val="en-US"/>
-        </w:rPr>
-        <w:t>s</w:t>
-      </w:r>
-      <w:r>
-        <w:rPr>
-          <w:rFonts w:ascii="Candara" w:hAnsi="Candara"/>
-          <w:sz w:val="28"/>
-          <w:szCs w:val="28"/>
-          <w:lang w:val="en-US"/>
-        </w:rPr>
-        <w:t xml:space="preserve"> launch station – “</w:t>
-      </w:r>
-      <w:r>
-        <w:rPr>
-          <w:rFonts w:ascii="Candara" w:hAnsi="Candara"/>
-          <w:sz w:val="28"/>
-          <w:szCs w:val="28"/>
-          <w:lang w:val="en-US"/>
-        </w:rPr>
-        <w:t>Euphoria”</w:t>
-      </w:r>
-    </w:p>
-    <w:p>
-      <w:pPr>
-        <w:rPr>
-          <w:rFonts w:ascii="Candara" w:hAnsi="Candara"/>
-          <w:sz w:val="28"/>
-          <w:szCs w:val="28"/>
-          <w:lang w:val="en-US"/>
-        </w:rPr>
-      </w:pPr>
-      <w:r>
-        <w:rPr>
-          <w:rFonts w:ascii="Candara" w:hAnsi="Candara"/>
-          <w:sz w:val="28"/>
-          <w:szCs w:val="28"/>
-          <w:lang w:val="en-US"/>
-        </w:rPr>
-        <w:t>Decorations are amazing. Boris was told not to break something expensive. But he’s not afraid of risking.</w:t>
-      </w:r>
-      <w:r>
-        <w:rPr>
-          <w:rFonts w:ascii="Candara" w:hAnsi="Candara"/>
-          <w:sz w:val="28"/>
-          <w:szCs w:val="28"/>
-          <w:lang w:val="en-US"/>
-        </w:rPr>
-        <w:t xml:space="preserve"> He sees an opportunity to test a new trap – </w:t>
-      </w:r>
-      <w:r>
-        <w:rPr>
-          <w:rFonts w:ascii="Candara" w:hAnsi="Candara"/>
-          <w:color w:val="FF0000"/>
-          <w:sz w:val="28"/>
-          <w:szCs w:val="28"/>
-          <w:lang w:val="en-US"/>
-        </w:rPr>
-        <w:t>launch pad</w:t>
-      </w:r>
-      <w:r>
-        <w:rPr>
-          <w:rFonts w:ascii="Candara" w:hAnsi="Candara"/>
-          <w:sz w:val="28"/>
-          <w:szCs w:val="28"/>
-          <w:lang w:val="en-US"/>
-        </w:rPr>
-        <w:t>.</w:t>
-      </w:r>
-      <w:r>
-        <w:rPr>
-          <w:rFonts w:ascii="Candara" w:hAnsi="Candara"/>
-          <w:sz w:val="28"/>
-          <w:szCs w:val="28"/>
-          <w:lang w:val="en-US"/>
-        </w:rPr>
-        <w:t xml:space="preserve"> Moving around with some extra abilities, Boris collects some </w:t>
-      </w:r>
-      <w:r>
-        <w:rPr>
-          <w:rFonts w:ascii="Candara" w:hAnsi="Candara"/>
-          <w:sz w:val="28"/>
-          <w:szCs w:val="28"/>
-          <w:lang w:val="en-US"/>
-        </w:rPr>
-        <w:t>“</w:t>
-      </w:r>
-      <w:r>
-        <w:rPr>
-          <w:rFonts w:ascii="Candara" w:hAnsi="Candara"/>
-          <w:sz w:val="28"/>
-          <w:szCs w:val="28"/>
-          <w:lang w:val="en-US"/>
-        </w:rPr>
-        <w:t>coins</w:t>
-      </w:r>
-      <w:r>
-        <w:rPr>
-          <w:rFonts w:ascii="Candara" w:hAnsi="Candara"/>
-          <w:sz w:val="28"/>
-          <w:szCs w:val="28"/>
-          <w:lang w:val="en-US"/>
-        </w:rPr>
-        <w:t>”</w:t>
-      </w:r>
-      <w:r>
-        <w:rPr>
-          <w:rFonts w:ascii="Candara" w:hAnsi="Candara"/>
-          <w:sz w:val="28"/>
-          <w:szCs w:val="28"/>
-          <w:lang w:val="en-US"/>
-        </w:rPr>
-        <w:t xml:space="preserve"> placed in </w:t>
-      </w:r>
-      <w:r>
-        <w:rPr>
-          <w:rFonts w:ascii="Candara" w:hAnsi="Candara"/>
-          <w:sz w:val="28"/>
-          <w:szCs w:val="28"/>
-          <w:lang w:val="en-US"/>
-        </w:rPr>
-        <w:t xml:space="preserve">the </w:t>
-      </w:r>
-      <w:r>
-        <w:rPr>
-          <w:rFonts w:ascii="Candara" w:hAnsi="Candara"/>
-          <w:sz w:val="28"/>
-          <w:szCs w:val="28"/>
-          <w:lang w:val="en-US"/>
-        </w:rPr>
-        <w:t>difficult spots.</w:t>
-      </w:r>
-      <w:r>
-        <w:rPr>
-          <w:rFonts w:ascii="Candara" w:hAnsi="Candara"/>
-          <w:sz w:val="28"/>
-          <w:szCs w:val="28"/>
-          <w:lang w:val="en-US"/>
-        </w:rPr>
-        <w:t xml:space="preserve"> And after setting a trap</w:t>
-      </w:r>
-      <w:r>
-        <w:rPr>
-          <w:rFonts w:ascii="Candara" w:hAnsi="Candara"/>
-          <w:sz w:val="28"/>
-          <w:szCs w:val="28"/>
-          <w:lang w:val="en-US"/>
-        </w:rPr>
-        <w:t xml:space="preserve"> and solving a puzzle</w:t>
-      </w:r>
-      <w:r>
-        <w:rPr>
-          <w:rFonts w:ascii="Candara" w:hAnsi="Candara"/>
-          <w:sz w:val="28"/>
-          <w:szCs w:val="28"/>
-          <w:lang w:val="en-US"/>
-        </w:rPr>
-        <w:t xml:space="preserve">, he takes the height to spectate. </w:t>
-      </w:r>
-      <w:r>
-        <w:rPr>
-          <w:rFonts w:ascii="Candara" w:hAnsi="Candara"/>
-          <w:sz w:val="28"/>
-          <w:szCs w:val="28"/>
-          <w:lang w:val="en-US"/>
-        </w:rPr>
-        <w:t>It looks surprising, but very funny. Boris laughs. Audience is happy. Team feels tense.</w:t>
-      </w:r>
-    </w:p>
-    <w:p>
-      <w:pPr>
-        <w:rPr>
-          <w:rFonts w:ascii="Candara" w:hAnsi="Candara"/>
-          <w:sz w:val="28"/>
-          <w:szCs w:val="28"/>
-          <w:lang w:val="en-US"/>
-        </w:rPr>
-      </w:pPr>
-      <w:r>
-        <w:rPr>
-          <w:rFonts w:ascii="Candara" w:hAnsi="Candara"/>
-          <w:color w:val="5B9BD5" w:themeColor="accent5"/>
-          <w:sz w:val="28"/>
-          <w:szCs w:val="28"/>
-          <w:lang w:val="en-US"/>
-        </w:rPr>
-        <w:t xml:space="preserve">[That’s wrong… You kind of harm the policeman] – </w:t>
-      </w:r>
-      <w:proofErr w:type="gramStart"/>
-      <w:r>
-        <w:rPr>
-          <w:rFonts w:ascii="Candara" w:hAnsi="Candara"/>
-          <w:color w:val="5B9BD5" w:themeColor="accent5"/>
-          <w:sz w:val="28"/>
-          <w:szCs w:val="28"/>
-          <w:lang w:val="en-US"/>
-        </w:rPr>
-        <w:t>actors</w:t>
-      </w:r>
-      <w:proofErr w:type="gramEnd"/>
-      <w:r>
-        <w:rPr>
-          <w:rFonts w:ascii="Candara" w:hAnsi="Candara"/>
-          <w:color w:val="5B9BD5" w:themeColor="accent5"/>
-          <w:sz w:val="28"/>
-          <w:szCs w:val="28"/>
-          <w:lang w:val="en-US"/>
-        </w:rPr>
-        <w:t xml:space="preserve"> team</w:t>
-      </w:r>
-      <w:r>
-        <w:rPr>
-          <w:rFonts w:ascii="Candara" w:hAnsi="Candara"/>
-          <w:color w:val="5B9BD5" w:themeColor="accent5"/>
-          <w:sz w:val="28"/>
-          <w:szCs w:val="28"/>
-          <w:lang w:val="en-US"/>
-        </w:rPr>
-        <w:t xml:space="preserve"> after 1 level</w:t>
-      </w:r>
-    </w:p>
-    <w:p>
-      <w:pPr>
-        <w:rPr>
-          <w:rFonts w:ascii="Candara" w:hAnsi="Candara"/>
-          <w:color w:val="5B9BD5" w:themeColor="accent5"/>
-          <w:sz w:val="28"/>
-          <w:szCs w:val="28"/>
-          <w:lang w:val="en-US"/>
-        </w:rPr>
-      </w:pPr>
-      <w:r>
-        <w:rPr>
-          <w:rFonts w:ascii="Candara" w:hAnsi="Candara"/>
-          <w:color w:val="5B9BD5" w:themeColor="accent5"/>
-          <w:sz w:val="28"/>
-          <w:szCs w:val="28"/>
-          <w:lang w:val="en-US"/>
-        </w:rPr>
-        <w:lastRenderedPageBreak/>
-        <w:t>[</w:t>
-      </w:r>
-      <w:r>
-        <w:rPr>
-          <w:rFonts w:ascii="Candara" w:hAnsi="Candara"/>
-          <w:color w:val="5B9BD5" w:themeColor="accent5"/>
-          <w:sz w:val="28"/>
-          <w:szCs w:val="28"/>
-          <w:lang w:val="en-US"/>
-        </w:rPr>
-        <w:t xml:space="preserve">Okay, </w:t>
-      </w:r>
-      <w:r>
-        <w:rPr>
-          <w:rFonts w:ascii="Candara" w:hAnsi="Candara"/>
-          <w:color w:val="5B9BD5" w:themeColor="accent5"/>
-          <w:sz w:val="28"/>
-          <w:szCs w:val="28"/>
-          <w:lang w:val="en-US"/>
-        </w:rPr>
-        <w:t>guys</w:t>
-      </w:r>
-      <w:r>
-        <w:rPr>
-          <w:rFonts w:ascii="Candara" w:hAnsi="Candara"/>
-          <w:color w:val="5B9BD5" w:themeColor="accent5"/>
-          <w:sz w:val="28"/>
-          <w:szCs w:val="28"/>
-          <w:lang w:val="en-US"/>
-        </w:rPr>
-        <w:t xml:space="preserve">. </w:t>
-      </w:r>
-      <w:r>
-        <w:rPr>
-          <w:rFonts w:ascii="Candara" w:hAnsi="Candara"/>
-          <w:color w:val="5B9BD5" w:themeColor="accent5"/>
-          <w:sz w:val="28"/>
-          <w:szCs w:val="28"/>
-          <w:lang w:val="en-US"/>
-        </w:rPr>
-        <w:t xml:space="preserve">We got </w:t>
-      </w:r>
-      <w:r>
-        <w:rPr>
-          <w:rFonts w:ascii="Candara" w:hAnsi="Candara"/>
-          <w:color w:val="5B9BD5" w:themeColor="accent5"/>
-          <w:sz w:val="28"/>
-          <w:szCs w:val="28"/>
-          <w:lang w:val="en-US"/>
-        </w:rPr>
-        <w:t xml:space="preserve">good ratings from </w:t>
-      </w:r>
-      <w:r>
-        <w:rPr>
-          <w:rFonts w:ascii="Candara" w:hAnsi="Candara"/>
-          <w:color w:val="5B9BD5" w:themeColor="accent5"/>
-          <w:sz w:val="28"/>
-          <w:szCs w:val="28"/>
-          <w:lang w:val="en-US"/>
-        </w:rPr>
-        <w:t xml:space="preserve">the </w:t>
-      </w:r>
-      <w:r>
-        <w:rPr>
-          <w:rFonts w:ascii="Candara" w:hAnsi="Candara"/>
-          <w:color w:val="5B9BD5" w:themeColor="accent5"/>
-          <w:sz w:val="28"/>
-          <w:szCs w:val="28"/>
-          <w:lang w:val="en-US"/>
-        </w:rPr>
-        <w:t xml:space="preserve">last show. </w:t>
-      </w:r>
-      <w:r>
-        <w:rPr>
-          <w:rFonts w:ascii="Candara" w:hAnsi="Candara"/>
-          <w:color w:val="5B9BD5" w:themeColor="accent5"/>
-          <w:sz w:val="28"/>
-          <w:szCs w:val="28"/>
-          <w:lang w:val="en-US"/>
-        </w:rPr>
-        <w:t>It’s a thin ice, but maybe Boris’s</w:t>
-      </w:r>
-      <w:r>
-        <w:rPr>
-          <w:rFonts w:ascii="Candara" w:hAnsi="Candara"/>
-          <w:color w:val="5B9BD5" w:themeColor="accent5"/>
-          <w:sz w:val="28"/>
-          <w:szCs w:val="28"/>
-          <w:lang w:val="en-US"/>
-        </w:rPr>
-        <w:t xml:space="preserve"> improvisations don’t harm the show</w:t>
-      </w:r>
-      <w:r>
-        <w:rPr>
-          <w:rFonts w:ascii="Candara" w:hAnsi="Candara"/>
-          <w:color w:val="5B9BD5" w:themeColor="accent5"/>
-          <w:sz w:val="28"/>
-          <w:szCs w:val="28"/>
-          <w:lang w:val="en-US"/>
-        </w:rPr>
-        <w:t>]</w:t>
-      </w:r>
-      <w:r>
-        <w:rPr>
-          <w:rFonts w:ascii="Candara" w:hAnsi="Candara"/>
-          <w:color w:val="5B9BD5" w:themeColor="accent5"/>
-          <w:sz w:val="28"/>
-          <w:szCs w:val="28"/>
-          <w:lang w:val="en-US"/>
-        </w:rPr>
-        <w:t xml:space="preserve"> – after 1 level</w:t>
-      </w:r>
-    </w:p>
-    <w:p>
-      <w:pPr>
-        <w:rPr>
-          <w:rFonts w:ascii="Candara" w:hAnsi="Candara"/>
-          <w:color w:val="5B9BD5" w:themeColor="accent5"/>
-          <w:sz w:val="28"/>
-          <w:szCs w:val="28"/>
-          <w:lang w:val="en-US"/>
-        </w:rPr>
-      </w:pPr>
-      <w:r>
-        <w:rPr>
-          <w:rFonts w:ascii="Candara" w:hAnsi="Candara"/>
-          <w:color w:val="5B9BD5" w:themeColor="accent5"/>
-          <w:sz w:val="28"/>
-          <w:szCs w:val="28"/>
-          <w:lang w:val="en-US"/>
-        </w:rPr>
-        <w:t>[You all did a good job today. Hopefully, this material will bring us best ratings] – after 2 level</w:t>
-      </w:r>
-    </w:p>
-    <w:p>
-      <w:pPr>
-        <w:rPr>
-          <w:rFonts w:ascii="Candara" w:hAnsi="Candara"/>
-          <w:sz w:val="28"/>
-          <w:szCs w:val="28"/>
-          <w:lang w:val="en-US"/>
-        </w:rPr>
-      </w:pPr>
-      <w:r>
-        <w:rPr>
-          <w:rFonts w:ascii="Candara" w:hAnsi="Candara"/>
-          <w:sz w:val="28"/>
-          <w:szCs w:val="28"/>
-          <w:lang w:val="en-US"/>
-        </w:rPr>
-        <w:t>Kid’s dream (Alice in the wonderland for the reference) – “So far so good”</w:t>
-      </w:r>
-    </w:p>
-    <w:p>
-      <w:pPr>
-        <w:rPr>
-          <w:rFonts w:ascii="Candara" w:hAnsi="Candara"/>
-          <w:sz w:val="28"/>
-          <w:szCs w:val="28"/>
-          <w:lang w:val="en-US"/>
-        </w:rPr>
-      </w:pPr>
-      <w:r>
-        <w:rPr>
-          <w:rFonts w:ascii="Candara" w:hAnsi="Candara"/>
-          <w:sz w:val="28"/>
-          <w:szCs w:val="28"/>
-          <w:lang w:val="en-US"/>
-        </w:rPr>
-        <w:t xml:space="preserve">Everything looks like the reality ends here. </w:t>
-      </w:r>
-      <w:r>
-        <w:rPr>
-          <w:rFonts w:ascii="Candara" w:hAnsi="Candara"/>
-          <w:sz w:val="28"/>
-          <w:szCs w:val="28"/>
-          <w:lang w:val="en-US"/>
-        </w:rPr>
-        <w:t xml:space="preserve">Even though </w:t>
-      </w:r>
-      <w:r>
-        <w:rPr>
-          <w:rFonts w:ascii="Candara" w:hAnsi="Candara"/>
-          <w:sz w:val="28"/>
-          <w:szCs w:val="28"/>
-          <w:lang w:val="en-US"/>
-        </w:rPr>
-        <w:t>Boris has a plan, this place looks too pure to set any traps.</w:t>
-      </w:r>
-      <w:r>
-        <w:rPr>
-          <w:rFonts w:ascii="Candara" w:hAnsi="Candara"/>
-          <w:sz w:val="28"/>
-          <w:szCs w:val="28"/>
-          <w:lang w:val="en-US"/>
-        </w:rPr>
-        <w:t xml:space="preserve"> He decides to perform more tricks. </w:t>
-      </w:r>
-      <w:proofErr w:type="gramStart"/>
-      <w:r>
-        <w:rPr>
-          <w:rFonts w:ascii="Candara" w:hAnsi="Candara"/>
-          <w:sz w:val="28"/>
-          <w:szCs w:val="28"/>
-          <w:lang w:val="en-US"/>
-        </w:rPr>
-        <w:t>So</w:t>
-      </w:r>
-      <w:proofErr w:type="gramEnd"/>
-      <w:r>
-        <w:rPr>
-          <w:rFonts w:ascii="Candara" w:hAnsi="Candara"/>
-          <w:sz w:val="28"/>
-          <w:szCs w:val="28"/>
-          <w:lang w:val="en-US"/>
-        </w:rPr>
-        <w:t xml:space="preserve"> there’s a lot </w:t>
-      </w:r>
-      <w:r>
-        <w:rPr>
-          <w:rFonts w:ascii="Candara" w:hAnsi="Candara"/>
-          <w:sz w:val="28"/>
-          <w:szCs w:val="28"/>
-          <w:lang w:val="en-US"/>
-        </w:rPr>
-        <w:t>of “coins”</w:t>
-      </w:r>
-      <w:r>
-        <w:rPr>
-          <w:rFonts w:ascii="Candara" w:hAnsi="Candara"/>
-          <w:sz w:val="28"/>
-          <w:szCs w:val="28"/>
-          <w:lang w:val="en-US"/>
-        </w:rPr>
-        <w:t>, the goal is to</w:t>
-      </w:r>
-      <w:r>
-        <w:rPr>
-          <w:rFonts w:ascii="Candara" w:hAnsi="Candara"/>
-          <w:sz w:val="28"/>
-          <w:szCs w:val="28"/>
-          <w:lang w:val="en-US"/>
-        </w:rPr>
-        <w:t xml:space="preserve"> solve the puzzle and</w:t>
-      </w:r>
-      <w:r>
-        <w:rPr>
-          <w:rFonts w:ascii="Candara" w:hAnsi="Candara"/>
-          <w:sz w:val="28"/>
-          <w:szCs w:val="28"/>
-          <w:lang w:val="en-US"/>
-        </w:rPr>
-        <w:t xml:space="preserve"> open the door.</w:t>
-      </w:r>
-    </w:p>
-    <w:p>
-      <w:pPr>
-        <w:rPr>
-          <w:rFonts w:ascii="Candara" w:hAnsi="Candara"/>
-          <w:sz w:val="28"/>
-          <w:szCs w:val="28"/>
-          <w:lang w:val="en-US"/>
-        </w:rPr>
-      </w:pPr>
-      <w:r>
-        <w:rPr>
-          <w:rFonts w:ascii="Candara" w:hAnsi="Candara"/>
-          <w:sz w:val="28"/>
-          <w:szCs w:val="28"/>
-          <w:lang w:val="en-US"/>
-        </w:rPr>
-        <w:t>Kid’s nightmare – “Don’t look back”</w:t>
-      </w:r>
-    </w:p>
-    <w:p>
-      <w:pPr>
-        <w:rPr>
-          <w:rFonts w:ascii="Candara" w:hAnsi="Candara"/>
-          <w:sz w:val="28"/>
-          <w:szCs w:val="28"/>
-          <w:lang w:val="en-US"/>
-        </w:rPr>
-      </w:pPr>
-      <w:r>
-        <w:rPr>
-          <w:rFonts w:ascii="Candara" w:hAnsi="Candara"/>
-          <w:sz w:val="28"/>
-          <w:szCs w:val="28"/>
-          <w:lang w:val="en-US"/>
-        </w:rPr>
-        <w:t xml:space="preserve">Fear never felt more real. Watch out for traps, there’s new one – </w:t>
-      </w:r>
-      <w:r>
-        <w:rPr>
-          <w:rFonts w:ascii="Candara" w:hAnsi="Candara"/>
-          <w:color w:val="FF0000"/>
-          <w:sz w:val="28"/>
-          <w:szCs w:val="28"/>
-          <w:lang w:val="en-US"/>
-        </w:rPr>
-        <w:t>lifebuoy</w:t>
-      </w:r>
-      <w:r>
-        <w:rPr>
-          <w:rFonts w:ascii="Candara" w:hAnsi="Candara"/>
-          <w:color w:val="FF0000"/>
-          <w:sz w:val="28"/>
-          <w:szCs w:val="28"/>
-          <w:lang w:val="en-US"/>
-        </w:rPr>
-        <w:t xml:space="preserve"> trap</w:t>
-      </w:r>
-      <w:r>
-        <w:rPr>
-          <w:rFonts w:ascii="Candara" w:hAnsi="Candara"/>
-          <w:color w:val="000000" w:themeColor="text1"/>
-          <w:sz w:val="28"/>
-          <w:szCs w:val="28"/>
-          <w:lang w:val="en-US"/>
-        </w:rPr>
-        <w:t>.</w:t>
-      </w:r>
-    </w:p>
-    <w:p>
-      <w:pPr>
-        <w:rPr>
-          <w:rFonts w:ascii="Candara" w:hAnsi="Candara"/>
-          <w:sz w:val="28"/>
-          <w:szCs w:val="28"/>
-          <w:lang w:val="en-US"/>
-        </w:rPr>
-      </w:pPr>
-      <w:r>
-        <w:rPr>
-          <w:rFonts w:ascii="Candara" w:hAnsi="Candara"/>
-          <w:sz w:val="28"/>
-          <w:szCs w:val="28"/>
-          <w:lang w:val="en-US"/>
-        </w:rPr>
-        <w:t xml:space="preserve">Act </w:t>
-      </w:r>
-      <w:r>
-        <w:rPr>
-          <w:rFonts w:ascii="Candara" w:hAnsi="Candara"/>
-          <w:sz w:val="28"/>
-          <w:szCs w:val="28"/>
-          <w:lang w:val="en-US"/>
-        </w:rPr>
-        <w:t>4</w:t>
-      </w:r>
-    </w:p>
-    <w:p>
-      <w:pPr>
-        <w:rPr>
-          <w:rFonts w:ascii="Candara" w:hAnsi="Candara"/>
-          <w:sz w:val="28"/>
-          <w:szCs w:val="28"/>
-          <w:lang w:val="en-US"/>
-        </w:rPr>
-      </w:pPr>
-      <w:r>
-        <w:rPr>
-          <w:rFonts w:ascii="Candara" w:hAnsi="Candara"/>
-          <w:sz w:val="28"/>
-          <w:szCs w:val="28"/>
-          <w:lang w:val="en-US"/>
-        </w:rPr>
-        <w:t xml:space="preserve">Moon – “My knees don’t </w:t>
-      </w:r>
-      <w:r>
-        <w:rPr>
-          <w:rFonts w:ascii="Candara" w:hAnsi="Candara"/>
-          <w:sz w:val="28"/>
-          <w:szCs w:val="28"/>
-          <w:lang w:val="en-US"/>
-        </w:rPr>
-        <w:t>hurt</w:t>
-      </w:r>
-      <w:r>
-        <w:rPr>
-          <w:rFonts w:ascii="Candara" w:hAnsi="Candara"/>
-          <w:sz w:val="28"/>
-          <w:szCs w:val="28"/>
-          <w:lang w:val="en-US"/>
-        </w:rPr>
-        <w:t>”</w:t>
-      </w:r>
-    </w:p>
-    <w:p>
-      <w:pPr>
-        <w:rPr>
-          <w:rFonts w:ascii="Candara" w:hAnsi="Candara"/>
-          <w:sz w:val="28"/>
-          <w:szCs w:val="28"/>
-          <w:lang w:val="en-US"/>
-        </w:rPr>
-      </w:pPr>
-      <w:r>
-        <w:rPr>
-          <w:rFonts w:ascii="Candara" w:hAnsi="Candara"/>
-          <w:sz w:val="28"/>
-          <w:szCs w:val="28"/>
-          <w:lang w:val="en-US"/>
-        </w:rPr>
-        <w:t>Most props</w:t>
-      </w:r>
-      <w:r>
-        <w:rPr>
-          <w:rFonts w:ascii="Candara" w:hAnsi="Candara"/>
-          <w:sz w:val="28"/>
-          <w:szCs w:val="28"/>
-          <w:lang w:val="en-US"/>
-        </w:rPr>
-        <w:t xml:space="preserve"> look like decoration, but </w:t>
-      </w:r>
-      <w:proofErr w:type="spellStart"/>
-      <w:r>
-        <w:rPr>
-          <w:rFonts w:ascii="Candara" w:hAnsi="Candara"/>
-          <w:sz w:val="28"/>
-          <w:szCs w:val="28"/>
-          <w:lang w:val="en-US"/>
-        </w:rPr>
-        <w:t>somewhy</w:t>
-      </w:r>
-      <w:proofErr w:type="spellEnd"/>
-      <w:r>
-        <w:rPr>
-          <w:rFonts w:ascii="Candara" w:hAnsi="Candara"/>
-          <w:sz w:val="28"/>
-          <w:szCs w:val="28"/>
-          <w:lang w:val="en-US"/>
-        </w:rPr>
-        <w:t xml:space="preserve"> there’s Moon like gravity.</w:t>
-      </w:r>
-      <w:r>
-        <w:rPr>
-          <w:rFonts w:ascii="Candara" w:hAnsi="Candara"/>
-          <w:sz w:val="28"/>
-          <w:szCs w:val="28"/>
-          <w:lang w:val="en-US"/>
-        </w:rPr>
-        <w:t xml:space="preserve"> Boris feels brave enough to test his new trap</w:t>
-      </w:r>
-      <w:r>
-        <w:rPr>
-          <w:rFonts w:ascii="Candara" w:hAnsi="Candara"/>
-          <w:sz w:val="28"/>
-          <w:szCs w:val="28"/>
-          <w:lang w:val="en-US"/>
-        </w:rPr>
-        <w:t xml:space="preserve">: </w:t>
-      </w:r>
-      <w:r>
-        <w:rPr>
-          <w:rFonts w:ascii="Candara" w:hAnsi="Candara"/>
-          <w:color w:val="FF0000"/>
-          <w:sz w:val="28"/>
-          <w:szCs w:val="28"/>
-          <w:lang w:val="en-US"/>
-        </w:rPr>
-        <w:t>banana peel</w:t>
-      </w:r>
-      <w:r>
-        <w:rPr>
-          <w:rFonts w:ascii="Candara" w:hAnsi="Candara"/>
-          <w:sz w:val="28"/>
-          <w:szCs w:val="28"/>
-          <w:lang w:val="en-US"/>
-        </w:rPr>
-        <w:t>.</w:t>
-      </w:r>
-      <w:r>
-        <w:rPr>
-          <w:rFonts w:ascii="Candara" w:hAnsi="Candara"/>
-          <w:sz w:val="28"/>
-          <w:szCs w:val="28"/>
-          <w:lang w:val="en-US"/>
-        </w:rPr>
-        <w:t xml:space="preserve"> </w:t>
-      </w:r>
-      <w:r>
-        <w:rPr>
-          <w:rFonts w:ascii="Candara" w:hAnsi="Candara"/>
-          <w:sz w:val="28"/>
-          <w:szCs w:val="28"/>
-          <w:lang w:val="en-US"/>
-        </w:rPr>
-        <w:t>It doesn’t feel like it’s bothering people.</w:t>
-      </w:r>
-      <w:r>
-        <w:rPr>
-          <w:rFonts w:ascii="Candara" w:hAnsi="Candara"/>
-          <w:sz w:val="28"/>
-          <w:szCs w:val="28"/>
-          <w:lang w:val="en-US"/>
-        </w:rPr>
-        <w:t xml:space="preserve"> </w:t>
-      </w:r>
-      <w:r>
-        <w:rPr>
-          <w:rFonts w:ascii="Candara" w:hAnsi="Candara"/>
-          <w:sz w:val="28"/>
-          <w:szCs w:val="28"/>
-          <w:lang w:val="en-US"/>
-        </w:rPr>
-        <w:t xml:space="preserve">He sets a lot of traps on the next few levels. </w:t>
-      </w:r>
-      <w:r>
-        <w:rPr>
-          <w:rFonts w:ascii="Candara" w:hAnsi="Candara"/>
-          <w:sz w:val="28"/>
-          <w:szCs w:val="28"/>
-          <w:lang w:val="en-US"/>
-        </w:rPr>
-        <w:t>He only hears applause. In his head it’s the success.</w:t>
-      </w:r>
-    </w:p>
-    <w:p>
-      <w:pPr>
-        <w:rPr>
-          <w:rFonts w:ascii="Candara" w:hAnsi="Candara"/>
-          <w:color w:val="5B9BD5" w:themeColor="accent5"/>
-          <w:sz w:val="28"/>
-          <w:szCs w:val="28"/>
-          <w:lang w:val="en-US"/>
-        </w:rPr>
-      </w:pPr>
-      <w:r>
-        <w:rPr>
-          <w:rFonts w:ascii="Candara" w:hAnsi="Candara"/>
-          <w:color w:val="5B9BD5" w:themeColor="accent5"/>
-          <w:sz w:val="28"/>
-          <w:szCs w:val="28"/>
-          <w:lang w:val="en-US"/>
-        </w:rPr>
-        <w:t>[</w:t>
-      </w:r>
-      <w:r>
-        <w:rPr>
-          <w:rFonts w:ascii="Candara" w:hAnsi="Candara"/>
-          <w:color w:val="5B9BD5" w:themeColor="accent5"/>
-          <w:sz w:val="28"/>
-          <w:szCs w:val="28"/>
-          <w:lang w:val="en-US"/>
-        </w:rPr>
-        <w:t>Cut! Look, it seems to go the wrong way. I received a message from our sponsor. He says he got troubles with the channel because of your tricks.</w:t>
-      </w:r>
-      <w:r>
-        <w:rPr>
-          <w:rFonts w:ascii="Candara" w:hAnsi="Candara"/>
-          <w:color w:val="5B9BD5" w:themeColor="accent5"/>
-          <w:sz w:val="28"/>
-          <w:szCs w:val="28"/>
-          <w:lang w:val="en-US"/>
-        </w:rPr>
-        <w:t>]</w:t>
-      </w:r>
-      <w:r>
-        <w:rPr>
-          <w:rFonts w:ascii="Candara" w:hAnsi="Candara"/>
-          <w:color w:val="5B9BD5" w:themeColor="accent5"/>
-          <w:sz w:val="28"/>
-          <w:szCs w:val="28"/>
-          <w:lang w:val="en-US"/>
-        </w:rPr>
-        <w:t xml:space="preserve"> – between levels</w:t>
-      </w:r>
-    </w:p>
-    <w:p>
-      <w:pPr>
-        <w:rPr>
-          <w:rFonts w:ascii="Candara" w:hAnsi="Candara"/>
-          <w:color w:val="5B9BD5" w:themeColor="accent5"/>
-          <w:sz w:val="28"/>
-          <w:szCs w:val="28"/>
-          <w:lang w:val="en-US"/>
-        </w:rPr>
-      </w:pPr>
-      <w:r>
-        <w:rPr>
-          <w:rFonts w:ascii="Candara" w:hAnsi="Candara"/>
-          <w:color w:val="5B9BD5" w:themeColor="accent5"/>
-          <w:sz w:val="28"/>
-          <w:szCs w:val="28"/>
-          <w:lang w:val="en-US"/>
-        </w:rPr>
-        <w:t>[We became most viewed</w:t>
-      </w:r>
-      <w:r>
-        <w:rPr>
-          <w:rFonts w:ascii="Candara" w:hAnsi="Candara"/>
-          <w:color w:val="5B9BD5" w:themeColor="accent5"/>
-          <w:sz w:val="28"/>
-          <w:szCs w:val="28"/>
-          <w:lang w:val="en-US"/>
-        </w:rPr>
-        <w:t xml:space="preserve"> last week</w:t>
-      </w:r>
-      <w:r>
-        <w:rPr>
-          <w:rFonts w:ascii="Candara" w:hAnsi="Candara"/>
-          <w:color w:val="5B9BD5" w:themeColor="accent5"/>
-          <w:sz w:val="28"/>
-          <w:szCs w:val="28"/>
-          <w:lang w:val="en-US"/>
-        </w:rPr>
-        <w:t>, but our show is risking to get closed due to bad morality and too expensive decorations</w:t>
-      </w:r>
-      <w:r>
-        <w:rPr>
-          <w:rFonts w:ascii="Candara" w:hAnsi="Candara"/>
-          <w:color w:val="5B9BD5" w:themeColor="accent5"/>
-          <w:sz w:val="28"/>
-          <w:szCs w:val="28"/>
-          <w:lang w:val="en-US"/>
-        </w:rPr>
-        <w:t>]</w:t>
-      </w:r>
-      <w:r>
-        <w:rPr>
-          <w:rFonts w:ascii="Candara" w:hAnsi="Candara"/>
-          <w:color w:val="5B9BD5" w:themeColor="accent5"/>
-          <w:sz w:val="28"/>
-          <w:szCs w:val="28"/>
-          <w:lang w:val="en-US"/>
-        </w:rPr>
-        <w:t xml:space="preserve"> – between levels</w:t>
-      </w:r>
-    </w:p>
-    <w:p>
-      <w:pPr>
-        <w:rPr>
-          <w:rFonts w:ascii="Candara" w:hAnsi="Candara"/>
-          <w:sz w:val="28"/>
-          <w:szCs w:val="28"/>
-          <w:lang w:val="en-US"/>
-        </w:rPr>
-      </w:pPr>
-      <w:r>
-        <w:rPr>
-          <w:rFonts w:ascii="Candara" w:hAnsi="Candara"/>
-          <w:color w:val="5B9BD5" w:themeColor="accent5"/>
-          <w:sz w:val="28"/>
-          <w:szCs w:val="28"/>
-          <w:lang w:val="en-US"/>
-        </w:rPr>
-        <w:t>[</w:t>
-      </w:r>
-      <w:r>
-        <w:rPr>
-          <w:rFonts w:ascii="Candara" w:hAnsi="Candara"/>
-          <w:color w:val="5B9BD5" w:themeColor="accent5"/>
-          <w:sz w:val="28"/>
-          <w:szCs w:val="28"/>
-          <w:lang w:val="en-US"/>
-        </w:rPr>
-        <w:t xml:space="preserve">No way you did this again. Boris, there was a scenario. Can </w:t>
-      </w:r>
-      <w:r>
-        <w:rPr>
-          <w:rFonts w:ascii="Candara" w:hAnsi="Candara"/>
-          <w:color w:val="5B9BD5" w:themeColor="accent5"/>
-          <w:sz w:val="28"/>
-          <w:szCs w:val="28"/>
-          <w:lang w:val="en-US"/>
-        </w:rPr>
-        <w:t>you</w:t>
-      </w:r>
-      <w:r>
-        <w:rPr>
-          <w:rFonts w:ascii="Candara" w:hAnsi="Candara"/>
-          <w:color w:val="5B9BD5" w:themeColor="accent5"/>
-          <w:sz w:val="28"/>
-          <w:szCs w:val="28"/>
-          <w:lang w:val="en-US"/>
-        </w:rPr>
-        <w:t xml:space="preserve"> at least pretend to </w:t>
-      </w:r>
-      <w:r>
-        <w:rPr>
-          <w:rFonts w:ascii="Candara" w:hAnsi="Candara"/>
-          <w:color w:val="5B9BD5" w:themeColor="accent5"/>
-          <w:sz w:val="28"/>
-          <w:szCs w:val="28"/>
-          <w:lang w:val="en-US"/>
-        </w:rPr>
-        <w:t xml:space="preserve">try </w:t>
-      </w:r>
-      <w:r>
-        <w:rPr>
-          <w:rFonts w:ascii="Candara" w:hAnsi="Candara"/>
-          <w:color w:val="5B9BD5" w:themeColor="accent5"/>
-          <w:sz w:val="28"/>
-          <w:szCs w:val="28"/>
-          <w:lang w:val="en-US"/>
-        </w:rPr>
-        <w:t>do</w:t>
-      </w:r>
-      <w:r>
-        <w:rPr>
-          <w:rFonts w:ascii="Candara" w:hAnsi="Candara"/>
-          <w:color w:val="5B9BD5" w:themeColor="accent5"/>
-          <w:sz w:val="28"/>
-          <w:szCs w:val="28"/>
-          <w:lang w:val="en-US"/>
-        </w:rPr>
-        <w:t>ing</w:t>
-      </w:r>
-      <w:r>
-        <w:rPr>
-          <w:rFonts w:ascii="Candara" w:hAnsi="Candara"/>
-          <w:color w:val="5B9BD5" w:themeColor="accent5"/>
-          <w:sz w:val="28"/>
-          <w:szCs w:val="28"/>
-          <w:lang w:val="en-US"/>
-        </w:rPr>
-        <w:t xml:space="preserve"> </w:t>
-      </w:r>
-      <w:proofErr w:type="gramStart"/>
-      <w:r>
-        <w:rPr>
-          <w:rFonts w:ascii="Candara" w:hAnsi="Candara"/>
-          <w:color w:val="5B9BD5" w:themeColor="accent5"/>
-          <w:sz w:val="28"/>
-          <w:szCs w:val="28"/>
-          <w:lang w:val="en-US"/>
-        </w:rPr>
-        <w:t>things</w:t>
-      </w:r>
-      <w:proofErr w:type="gramEnd"/>
-      <w:r>
-        <w:rPr>
-          <w:rFonts w:ascii="Candara" w:hAnsi="Candara"/>
-          <w:color w:val="5B9BD5" w:themeColor="accent5"/>
-          <w:sz w:val="28"/>
-          <w:szCs w:val="28"/>
-          <w:lang w:val="en-US"/>
-        </w:rPr>
-        <w:t xml:space="preserve"> right?</w:t>
-      </w:r>
-      <w:r>
-        <w:rPr>
-          <w:rFonts w:ascii="Candara" w:hAnsi="Candara"/>
-          <w:color w:val="5B9BD5" w:themeColor="accent5"/>
-          <w:sz w:val="28"/>
-          <w:szCs w:val="28"/>
-          <w:lang w:val="en-US"/>
-        </w:rPr>
-        <w:t>]</w:t>
-      </w:r>
-      <w:r>
-        <w:rPr>
-          <w:rFonts w:ascii="Candara" w:hAnsi="Candara"/>
-          <w:color w:val="5B9BD5" w:themeColor="accent5"/>
-          <w:sz w:val="28"/>
-          <w:szCs w:val="28"/>
-          <w:lang w:val="en-US"/>
-        </w:rPr>
-        <w:t xml:space="preserve"> – after 2 level</w:t>
-      </w:r>
-    </w:p>
-    <w:p>
-      <w:pPr>
-        <w:rPr>
-          <w:rFonts w:ascii="Candara" w:hAnsi="Candara"/>
-          <w:sz w:val="28"/>
-          <w:szCs w:val="28"/>
-          <w:lang w:val="en-US"/>
-        </w:rPr>
-      </w:pPr>
-      <w:r>
-        <w:rPr>
-          <w:rFonts w:ascii="Candara" w:hAnsi="Candara"/>
-          <w:sz w:val="28"/>
-          <w:szCs w:val="28"/>
-          <w:lang w:val="en-US"/>
-        </w:rPr>
-        <w:t>Mountains – “It’s getting cold”</w:t>
-      </w:r>
-    </w:p>
-    <w:p>
-      <w:pPr>
-        <w:rPr>
-          <w:rFonts w:ascii="Candara" w:hAnsi="Candara"/>
-          <w:sz w:val="28"/>
-          <w:szCs w:val="28"/>
-          <w:lang w:val="en-US"/>
-        </w:rPr>
-      </w:pPr>
-      <w:r>
-        <w:rPr>
-          <w:rFonts w:ascii="Candara" w:hAnsi="Candara"/>
-          <w:sz w:val="28"/>
-          <w:szCs w:val="28"/>
-          <w:lang w:val="en-US"/>
-        </w:rPr>
-        <w:t>Actors are freezing.</w:t>
-      </w:r>
-      <w:r>
-        <w:rPr>
-          <w:rFonts w:ascii="Candara" w:hAnsi="Candara"/>
-          <w:sz w:val="28"/>
-          <w:szCs w:val="28"/>
-          <w:lang w:val="en-US"/>
-        </w:rPr>
-        <w:t xml:space="preserve"> Next few levels will contain most </w:t>
-      </w:r>
-      <w:proofErr w:type="gramStart"/>
-      <w:r>
-        <w:rPr>
-          <w:rFonts w:ascii="Candara" w:hAnsi="Candara"/>
-          <w:sz w:val="28"/>
-          <w:szCs w:val="28"/>
-          <w:lang w:val="en-US"/>
-        </w:rPr>
-        <w:t>amount</w:t>
-      </w:r>
-      <w:proofErr w:type="gramEnd"/>
-      <w:r>
-        <w:rPr>
-          <w:rFonts w:ascii="Candara" w:hAnsi="Candara"/>
-          <w:sz w:val="28"/>
-          <w:szCs w:val="28"/>
-          <w:lang w:val="en-US"/>
-        </w:rPr>
-        <w:t xml:space="preserve"> of enemies, but allow to use all the extra abilities while collecting “coins” and setting traps.</w:t>
-      </w:r>
-      <w:r>
-        <w:rPr>
-          <w:rFonts w:ascii="Candara" w:hAnsi="Candara"/>
-          <w:sz w:val="28"/>
-          <w:szCs w:val="28"/>
-          <w:lang w:val="en-US"/>
-        </w:rPr>
-        <w:t xml:space="preserve"> Boris feels like it’s the </w:t>
-      </w:r>
-      <w:r>
-        <w:rPr>
-          <w:rFonts w:ascii="Candara" w:hAnsi="Candara"/>
-          <w:sz w:val="28"/>
-          <w:szCs w:val="28"/>
-          <w:lang w:val="en-US"/>
-        </w:rPr>
-        <w:t xml:space="preserve">best </w:t>
-      </w:r>
-      <w:r>
-        <w:rPr>
-          <w:rFonts w:ascii="Candara" w:hAnsi="Candara"/>
-          <w:sz w:val="28"/>
-          <w:szCs w:val="28"/>
-          <w:lang w:val="en-US"/>
-        </w:rPr>
-        <w:t>chance to make the show great.</w:t>
-      </w:r>
-      <w:r>
-        <w:rPr>
-          <w:rFonts w:ascii="Candara" w:hAnsi="Candara"/>
-          <w:sz w:val="28"/>
-          <w:szCs w:val="28"/>
-          <w:lang w:val="en-US"/>
-        </w:rPr>
-        <w:t xml:space="preserve"> </w:t>
-      </w:r>
-      <w:proofErr w:type="gramStart"/>
-      <w:r>
-        <w:rPr>
-          <w:rFonts w:ascii="Candara" w:hAnsi="Candara"/>
-          <w:sz w:val="28"/>
-          <w:szCs w:val="28"/>
-          <w:lang w:val="en-US"/>
-        </w:rPr>
-        <w:t>So</w:t>
-      </w:r>
-      <w:proofErr w:type="gramEnd"/>
-      <w:r>
-        <w:rPr>
-          <w:rFonts w:ascii="Candara" w:hAnsi="Candara"/>
-          <w:sz w:val="28"/>
-          <w:szCs w:val="28"/>
-          <w:lang w:val="en-US"/>
-        </w:rPr>
-        <w:t xml:space="preserve"> he tries his best.</w:t>
-      </w:r>
-    </w:p>
-    <w:p>
-      <w:pPr>
-        <w:rPr>
-          <w:rFonts w:ascii="Candara" w:hAnsi="Candara"/>
-          <w:color w:val="5B9BD5" w:themeColor="accent5"/>
-          <w:sz w:val="28"/>
-          <w:szCs w:val="28"/>
-          <w:lang w:val="en-US"/>
-        </w:rPr>
-      </w:pPr>
-      <w:r>
-        <w:rPr>
-          <w:rFonts w:ascii="Candara" w:hAnsi="Candara"/>
-          <w:color w:val="5B9BD5" w:themeColor="accent5"/>
-          <w:sz w:val="28"/>
-          <w:szCs w:val="28"/>
-          <w:lang w:val="en-US"/>
-        </w:rPr>
-        <w:t>[</w:t>
-      </w:r>
-      <w:r>
-        <w:rPr>
-          <w:rFonts w:ascii="Candara" w:hAnsi="Candara"/>
-          <w:color w:val="5B9BD5" w:themeColor="accent5"/>
-          <w:sz w:val="28"/>
-          <w:szCs w:val="28"/>
-          <w:lang w:val="en-US"/>
-        </w:rPr>
-        <w:t>What’s wrong with you? We are all risking to lose our job and you find it funny when we are getting hurt?</w:t>
-      </w:r>
-      <w:r>
-        <w:rPr>
-          <w:rFonts w:ascii="Candara" w:hAnsi="Candara"/>
-          <w:color w:val="5B9BD5" w:themeColor="accent5"/>
-          <w:sz w:val="28"/>
-          <w:szCs w:val="28"/>
-          <w:lang w:val="en-US"/>
-        </w:rPr>
-        <w:t>]</w:t>
-      </w:r>
-      <w:r>
-        <w:rPr>
-          <w:rFonts w:ascii="Candara" w:hAnsi="Candara"/>
-          <w:color w:val="5B9BD5" w:themeColor="accent5"/>
-          <w:sz w:val="28"/>
-          <w:szCs w:val="28"/>
-          <w:lang w:val="en-US"/>
-        </w:rPr>
-        <w:t xml:space="preserve"> –</w:t>
-      </w:r>
-      <w:r>
-        <w:rPr>
-          <w:rFonts w:ascii="Candara" w:hAnsi="Candara"/>
-          <w:color w:val="5B9BD5" w:themeColor="accent5"/>
-          <w:sz w:val="28"/>
-          <w:szCs w:val="28"/>
-          <w:lang w:val="en-US"/>
-        </w:rPr>
-        <w:t xml:space="preserve"> </w:t>
-      </w:r>
-      <w:proofErr w:type="gramStart"/>
-      <w:r>
-        <w:rPr>
-          <w:rFonts w:ascii="Candara" w:hAnsi="Candara"/>
-          <w:color w:val="5B9BD5" w:themeColor="accent5"/>
-          <w:sz w:val="28"/>
-          <w:szCs w:val="28"/>
-          <w:lang w:val="en-US"/>
-        </w:rPr>
-        <w:t>actors</w:t>
-      </w:r>
-      <w:proofErr w:type="gramEnd"/>
-      <w:r>
-        <w:rPr>
-          <w:rFonts w:ascii="Candara" w:hAnsi="Candara"/>
-          <w:color w:val="5B9BD5" w:themeColor="accent5"/>
-          <w:sz w:val="28"/>
-          <w:szCs w:val="28"/>
-          <w:lang w:val="en-US"/>
-        </w:rPr>
-        <w:t xml:space="preserve"> team</w:t>
-      </w:r>
-      <w:r>
-        <w:rPr>
-          <w:rFonts w:ascii="Candara" w:hAnsi="Candara"/>
-          <w:color w:val="5B9BD5" w:themeColor="accent5"/>
-          <w:sz w:val="28"/>
-          <w:szCs w:val="28"/>
-          <w:lang w:val="en-US"/>
-        </w:rPr>
-        <w:t xml:space="preserve"> after 1 level</w:t>
-      </w:r>
-    </w:p>
-    <w:p>
-      <w:pPr>
-        <w:rPr>
-          <w:rFonts w:ascii="Candara" w:hAnsi="Candara"/>
-          <w:color w:val="5B9BD5" w:themeColor="accent5"/>
-          <w:sz w:val="28"/>
-          <w:szCs w:val="28"/>
-          <w:lang w:val="en-US"/>
-        </w:rPr>
-      </w:pPr>
-      <w:r>
-        <w:rPr>
-          <w:rFonts w:ascii="Candara" w:hAnsi="Candara"/>
-          <w:color w:val="5B9BD5" w:themeColor="accent5"/>
-          <w:sz w:val="28"/>
-          <w:szCs w:val="28"/>
-          <w:lang w:val="en-US"/>
-        </w:rPr>
-        <w:t>[</w:t>
-      </w:r>
-      <w:r>
-        <w:rPr>
-          <w:rFonts w:ascii="Candara" w:hAnsi="Candara"/>
-          <w:color w:val="5B9BD5" w:themeColor="accent5"/>
-          <w:sz w:val="28"/>
-          <w:szCs w:val="28"/>
-          <w:lang w:val="en-US"/>
-        </w:rPr>
-        <w:t xml:space="preserve">They are right, my friend. We already paid some fines and it’s not going to end well unless you get back to your old </w:t>
-      </w:r>
-      <w:r>
-        <w:rPr>
-          <w:rFonts w:ascii="Candara" w:hAnsi="Candara"/>
-          <w:color w:val="5B9BD5" w:themeColor="accent5"/>
-          <w:sz w:val="28"/>
-          <w:szCs w:val="28"/>
-          <w:lang w:val="en-US"/>
-        </w:rPr>
-        <w:t>methods</w:t>
-      </w:r>
-      <w:r>
-        <w:rPr>
-          <w:rFonts w:ascii="Candara" w:hAnsi="Candara"/>
-          <w:color w:val="5B9BD5" w:themeColor="accent5"/>
-          <w:sz w:val="28"/>
-          <w:szCs w:val="28"/>
-          <w:lang w:val="en-US"/>
-        </w:rPr>
-        <w:t>]</w:t>
-      </w:r>
-      <w:r>
-        <w:rPr>
-          <w:rFonts w:ascii="Candara" w:hAnsi="Candara"/>
-          <w:color w:val="5B9BD5" w:themeColor="accent5"/>
-          <w:sz w:val="28"/>
-          <w:szCs w:val="28"/>
-          <w:lang w:val="en-US"/>
-        </w:rPr>
-        <w:t xml:space="preserve"> – after 1 level</w:t>
-      </w:r>
-    </w:p>
-    <w:p>
-      <w:pPr>
-        <w:rPr>
-          <w:rFonts w:ascii="Candara" w:hAnsi="Candara"/>
-          <w:color w:val="5B9BD5" w:themeColor="accent5"/>
-          <w:sz w:val="28"/>
-          <w:szCs w:val="28"/>
-          <w:lang w:val="en-US"/>
-        </w:rPr>
-      </w:pPr>
-      <w:r>
-        <w:rPr>
-          <w:rFonts w:ascii="Candara" w:hAnsi="Candara"/>
-          <w:color w:val="5B9BD5" w:themeColor="accent5"/>
-          <w:sz w:val="28"/>
-          <w:szCs w:val="28"/>
-          <w:lang w:val="en-US"/>
-        </w:rPr>
-        <w:lastRenderedPageBreak/>
-        <w:t>[</w:t>
-      </w:r>
-      <w:r>
-        <w:rPr>
-          <w:rFonts w:ascii="Candara" w:hAnsi="Candara"/>
-          <w:color w:val="5B9BD5" w:themeColor="accent5"/>
-          <w:sz w:val="28"/>
-          <w:szCs w:val="28"/>
-          <w:lang w:val="en-US"/>
-        </w:rPr>
-        <w:t>I’m the one making the show! Boring dummies only care about the money</w:t>
-      </w:r>
-      <w:r>
-        <w:rPr>
-          <w:rFonts w:ascii="Candara" w:hAnsi="Candara"/>
-          <w:color w:val="5B9BD5" w:themeColor="accent5"/>
-          <w:sz w:val="28"/>
-          <w:szCs w:val="28"/>
-          <w:lang w:val="en-US"/>
-        </w:rPr>
-        <w:t>]</w:t>
-      </w:r>
-      <w:r>
-        <w:rPr>
-          <w:rFonts w:ascii="Candara" w:hAnsi="Candara"/>
-          <w:color w:val="5B9BD5" w:themeColor="accent5"/>
-          <w:sz w:val="28"/>
-          <w:szCs w:val="28"/>
-          <w:lang w:val="en-US"/>
-        </w:rPr>
-        <w:t xml:space="preserve"> – Boris in his head after 1 level</w:t>
-      </w:r>
-    </w:p>
-    <w:p>
-      <w:pPr>
-        <w:rPr>
-          <w:rFonts w:ascii="Candara" w:hAnsi="Candara"/>
-          <w:color w:val="5B9BD5" w:themeColor="accent5"/>
-          <w:sz w:val="28"/>
-          <w:szCs w:val="28"/>
-          <w:lang w:val="en-US"/>
-        </w:rPr>
-      </w:pPr>
-      <w:r>
-        <w:rPr>
-          <w:rFonts w:ascii="Candara" w:hAnsi="Candara"/>
-          <w:color w:val="5B9BD5" w:themeColor="accent5"/>
-          <w:sz w:val="28"/>
-          <w:szCs w:val="28"/>
-          <w:lang w:val="en-US"/>
-        </w:rPr>
-        <w:t>[</w:t>
-      </w:r>
-      <w:r>
-        <w:rPr>
-          <w:rFonts w:ascii="Candara" w:hAnsi="Candara"/>
-          <w:color w:val="5B9BD5" w:themeColor="accent5"/>
-          <w:sz w:val="28"/>
-          <w:szCs w:val="28"/>
-          <w:lang w:val="en-US"/>
-        </w:rPr>
-        <w:t xml:space="preserve">It’s over, </w:t>
-      </w:r>
-      <w:r>
-        <w:rPr>
-          <w:rFonts w:ascii="Candara" w:hAnsi="Candara"/>
-          <w:color w:val="5B9BD5" w:themeColor="accent5"/>
-          <w:sz w:val="28"/>
-          <w:szCs w:val="28"/>
-          <w:lang w:val="en-US"/>
-        </w:rPr>
-        <w:t>I break your</w:t>
+        <w:t xml:space="preserve"> your</w:t>
       </w:r>
       <w:r>
         <w:rPr>
@@ -13137,6 +13535,7 @@
           <w:szCs w:val="28"/>
           <w:lang w:val="en-US"/>
         </w:rPr>
+        <w:lastRenderedPageBreak/>
         <w:t>Idle</w:t>
       </w:r>
     </w:p>
@@ -13207,7 +13606,6 @@
           <w:szCs w:val="28"/>
           <w:lang w:val="en-US"/>
         </w:rPr>
-        <w:lastRenderedPageBreak/>
         <w:t>Chasing</w:t>
       </w:r>
     </w:p>
@@ -14050,6 +14448,7 @@
           <w:szCs w:val="28"/>
           <w:lang w:val="en-US"/>
         </w:rPr>
+        <w:lastRenderedPageBreak/>
         <w:t xml:space="preserve">- Each </w:t>
       </w:r>
       <w:proofErr w:type="spellStart"/>
@@ -14140,7 +14539,6 @@
           <w:szCs w:val="28"/>
           <w:lang w:val="en-US"/>
         </w:rPr>
-        <w:lastRenderedPageBreak/>
         <w:t xml:space="preserve">- Each </w:t>
       </w:r>
       <w:proofErr w:type="spellStart"/>
@@ -16022,7 +16420,7 @@
 </file>
 
 <file path=customXml/itemProps1.xml><?xml version="1.0" encoding="utf-8"?>
-<ds:datastoreItem xmlns:ds="http://schemas.openxmlformats.org/officeDocument/2006/customXml" ds:itemID="{7209EE6A-5271-4A9D-8DD5-8A1E2E47876E}">
+<ds:datastoreItem xmlns:ds="http://schemas.openxmlformats.org/officeDocument/2006/customXml" ds:itemID="{78F94E8F-91C8-45F7-8E85-06E457D3E208}">
   <ds:schemaRefs>
     <ds:schemaRef ds:uri="http://schemas.openxmlformats.org/officeDocument/2006/bibliography"/>
   </ds:schemaRefs>

</xml_diff>